<commit_message>
YFS edits and change smart quotes to dumb quotes to allow copy/paste.
</commit_message>
<xml_diff>
--- a/labmanual/English/WBT101-00a-SignoffSheet.docx
+++ b/labmanual/English/WBT101-00a-SignoffSheet.docx
@@ -6,6 +6,8 @@
       <w:pPr>
         <w:pStyle w:val="Heading1"/>
       </w:pPr>
+      <w:bookmarkStart w:id="0" w:name="_GoBack"/>
+      <w:bookmarkEnd w:id="0"/>
       <w:r>
         <w:t>Signatures</w:t>
       </w:r>
@@ -17,10 +19,32 @@
       <w:r>
         <w:t>Bluetooth</w:t>
       </w:r>
-      <w:bookmarkStart w:id="0" w:name="_GoBack"/>
-      <w:bookmarkEnd w:id="0"/>
       <w:r>
-        <w:t xml:space="preserve"> by completing the exercises below. Labs are marked as “Basic” and “Advanced”. You should make </w:t>
+        <w:t xml:space="preserve"> by completing the exercises below. Labs are marked as </w:t>
+      </w:r>
+      <w:r>
+        <w:t>"</w:t>
+      </w:r>
+      <w:r>
+        <w:t>Basic</w:t>
+      </w:r>
+      <w:r>
+        <w:t>"</w:t>
+      </w:r>
+      <w:r>
+        <w:t xml:space="preserve"> and </w:t>
+      </w:r>
+      <w:r>
+        <w:t>"</w:t>
+      </w:r>
+      <w:r>
+        <w:t>Advanced</w:t>
+      </w:r>
+      <w:r>
+        <w:t>"</w:t>
+      </w:r>
+      <w:r>
+        <w:t xml:space="preserve">. You should make </w:t>
       </w:r>
       <w:r>
         <w:t>sure you complete the b</w:t>
@@ -11446,7 +11470,7 @@
   <w:style w:type="paragraph" w:default="1" w:styleId="Normal">
     <w:name w:val="Normal"/>
     <w:qFormat/>
-    <w:rsid w:val="00045D7E"/>
+    <w:rsid w:val="0077068E"/>
   </w:style>
   <w:style w:type="paragraph" w:styleId="Heading1">
     <w:name w:val="heading 1"/>
@@ -11566,7 +11590,7 @@
     <w:uiPriority w:val="1"/>
     <w:semiHidden/>
     <w:unhideWhenUsed/>
-    <w:rsid w:val="00045D7E"/>
+    <w:rsid w:val="0077068E"/>
   </w:style>
   <w:style w:type="table" w:default="1" w:styleId="TableNormal">
     <w:name w:val="Normal Table"/>
@@ -11588,7 +11612,7 @@
     <w:uiPriority w:val="99"/>
     <w:semiHidden/>
     <w:unhideWhenUsed/>
-    <w:rsid w:val="00045D7E"/>
+    <w:rsid w:val="0077068E"/>
   </w:style>
   <w:style w:type="paragraph" w:styleId="ListParagraph">
     <w:name w:val="List Paragraph"/>
@@ -12365,7 +12389,7 @@
 </file>
 
 <file path=customXml/itemProps1.xml><?xml version="1.0" encoding="utf-8"?>
-<ds:datastoreItem xmlns:ds="http://schemas.openxmlformats.org/officeDocument/2006/customXml" ds:itemID="{088E67AB-3076-413A-990F-58B9D5077E7D}">
+<ds:datastoreItem xmlns:ds="http://schemas.openxmlformats.org/officeDocument/2006/customXml" ds:itemID="{7B2DDA3C-9E35-476D-8176-C501D8B9220A}">
   <ds:schemaRefs>
     <ds:schemaRef ds:uri="http://schemas.openxmlformats.org/officeDocument/2006/bibliography"/>
   </ds:schemaRefs>

</xml_diff>

<commit_message>
Create PDF files for completed chapters. Make sure all sections are even number of pages. Add NPS survey.
</commit_message>
<xml_diff>
--- a/labmanual/English/WBT101-00a-SignoffSheet.docx
+++ b/labmanual/English/WBT101-00a-SignoffSheet.docx
@@ -9,6 +9,8 @@
       <w:r>
         <w:t>Signatures</w:t>
       </w:r>
+      <w:bookmarkStart w:id="0" w:name="_GoBack"/>
+      <w:bookmarkEnd w:id="0"/>
     </w:p>
     <w:p>
       <w:r>
@@ -3174,15 +3176,7 @@
                 <w:sz w:val="16"/>
                 <w:szCs w:val="18"/>
               </w:rPr>
-              <w:t>Queue</w:t>
-            </w:r>
-            <w:r>
-              <w:rPr>
-                <w:color w:val="000000"/>
-                <w:sz w:val="16"/>
-                <w:szCs w:val="18"/>
-              </w:rPr>
-              <w:t>s</w:t>
+              <w:t>Queues</w:t>
             </w:r>
           </w:p>
         </w:tc>
@@ -3326,15 +3320,7 @@
                 <w:sz w:val="16"/>
                 <w:szCs w:val="18"/>
               </w:rPr>
-              <w:t>Timer</w:t>
-            </w:r>
-            <w:r>
-              <w:rPr>
-                <w:color w:val="000000"/>
-                <w:sz w:val="16"/>
-                <w:szCs w:val="18"/>
-              </w:rPr>
-              <w:t>s</w:t>
+              <w:t>Timers</w:t>
             </w:r>
           </w:p>
         </w:tc>
@@ -4309,8 +4295,6 @@
                 <w:szCs w:val="18"/>
               </w:rPr>
             </w:pPr>
-            <w:bookmarkStart w:id="0" w:name="_GoBack"/>
-            <w:bookmarkEnd w:id="0"/>
           </w:p>
         </w:tc>
         <w:tc>
@@ -5028,15 +5012,7 @@
                 <w:sz w:val="16"/>
                 <w:szCs w:val="18"/>
               </w:rPr>
-              <w:t xml:space="preserve">Run </w:t>
-            </w:r>
-            <w:r>
-              <w:rPr>
-                <w:color w:val="000000"/>
-                <w:sz w:val="16"/>
-                <w:szCs w:val="18"/>
-              </w:rPr>
-              <w:t>the Debugger</w:t>
+              <w:t>Run the Debugger</w:t>
             </w:r>
           </w:p>
         </w:tc>
@@ -8429,7 +8405,7 @@
   <w:style w:type="paragraph" w:default="1" w:styleId="Normal">
     <w:name w:val="Normal"/>
     <w:qFormat/>
-    <w:rsid w:val="006E6FE6"/>
+    <w:rsid w:val="008A6173"/>
   </w:style>
   <w:style w:type="paragraph" w:styleId="Heading1">
     <w:name w:val="heading 1"/>
@@ -8549,7 +8525,7 @@
     <w:uiPriority w:val="1"/>
     <w:semiHidden/>
     <w:unhideWhenUsed/>
-    <w:rsid w:val="006E6FE6"/>
+    <w:rsid w:val="008A6173"/>
   </w:style>
   <w:style w:type="table" w:default="1" w:styleId="TableNormal">
     <w:name w:val="Normal Table"/>
@@ -8571,7 +8547,7 @@
     <w:uiPriority w:val="99"/>
     <w:semiHidden/>
     <w:unhideWhenUsed/>
-    <w:rsid w:val="006E6FE6"/>
+    <w:rsid w:val="008A6173"/>
   </w:style>
   <w:style w:type="paragraph" w:styleId="ListParagraph">
     <w:name w:val="List Paragraph"/>
@@ -9348,7 +9324,7 @@
 </file>
 
 <file path=customXml/itemProps1.xml><?xml version="1.0" encoding="utf-8"?>
-<ds:datastoreItem xmlns:ds="http://schemas.openxmlformats.org/officeDocument/2006/customXml" ds:itemID="{EC0034B6-1541-4B26-A58B-A8A2817E1FF0}">
+<ds:datastoreItem xmlns:ds="http://schemas.openxmlformats.org/officeDocument/2006/customXml" ds:itemID="{2B26AB81-E01F-44C0-8914-5B9D9DF79A44}">
   <ds:schemaRefs>
     <ds:schemaRef ds:uri="http://schemas.openxmlformats.org/officeDocument/2006/bibliography"/>
   </ds:schemaRefs>

</xml_diff>

<commit_message>
update times for each chapter.
</commit_message>
<xml_diff>
--- a/labmanual/English/WBT101-00a-SignoffSheet.docx
+++ b/labmanual/English/WBT101-00a-SignoffSheet.docx
@@ -6,11 +6,11 @@
       <w:pPr>
         <w:pStyle w:val="Heading1"/>
       </w:pPr>
+      <w:bookmarkStart w:id="0" w:name="_GoBack"/>
+      <w:bookmarkEnd w:id="0"/>
       <w:r>
         <w:t>Signatures</w:t>
       </w:r>
-      <w:bookmarkStart w:id="0" w:name="_GoBack"/>
-      <w:bookmarkEnd w:id="0"/>
     </w:p>
     <w:p>
       <w:r>
@@ -67,17 +67,17 @@
     </w:p>
     <w:tbl>
       <w:tblPr>
-        <w:tblW w:w="4990" w:type="pct"/>
+        <w:tblW w:w="4348" w:type="pct"/>
         <w:jc w:val="center"/>
         <w:tblLayout w:type="fixed"/>
         <w:tblLook w:val="00A0" w:firstRow="1" w:lastRow="0" w:firstColumn="1" w:lastColumn="0" w:noHBand="0" w:noVBand="0"/>
       </w:tblPr>
       <w:tblGrid>
-        <w:gridCol w:w="741"/>
-        <w:gridCol w:w="1584"/>
+        <w:gridCol w:w="725"/>
+        <w:gridCol w:w="2187"/>
         <w:gridCol w:w="836"/>
-        <w:gridCol w:w="1092"/>
-        <w:gridCol w:w="5078"/>
+        <w:gridCol w:w="937"/>
+        <w:gridCol w:w="3446"/>
       </w:tblGrid>
       <w:tr>
         <w:trPr>
@@ -87,7 +87,7 @@
         </w:trPr>
         <w:tc>
           <w:tcPr>
-            <w:tcW w:w="397" w:type="pct"/>
+            <w:tcW w:w="445" w:type="pct"/>
             <w:tcBorders>
               <w:top w:val="single" w:sz="4" w:space="0" w:color="auto"/>
               <w:left w:val="single" w:sz="4" w:space="0" w:color="auto"/>
@@ -124,7 +124,7 @@
         </w:tc>
         <w:tc>
           <w:tcPr>
-            <w:tcW w:w="849" w:type="pct"/>
+            <w:tcW w:w="1345" w:type="pct"/>
             <w:tcBorders>
               <w:top w:val="single" w:sz="2" w:space="0" w:color="auto"/>
               <w:left w:val="single" w:sz="2" w:space="0" w:color="auto"/>
@@ -159,7 +159,7 @@
         </w:tc>
         <w:tc>
           <w:tcPr>
-            <w:tcW w:w="448" w:type="pct"/>
+            <w:tcW w:w="514" w:type="pct"/>
             <w:tcBorders>
               <w:top w:val="single" w:sz="4" w:space="0" w:color="auto"/>
               <w:left w:val="single" w:sz="2" w:space="0" w:color="auto"/>
@@ -196,7 +196,7 @@
         </w:tc>
         <w:tc>
           <w:tcPr>
-            <w:tcW w:w="585" w:type="pct"/>
+            <w:tcW w:w="576" w:type="pct"/>
             <w:tcBorders>
               <w:top w:val="single" w:sz="2" w:space="0" w:color="auto"/>
               <w:left w:val="single" w:sz="2" w:space="0" w:color="auto"/>
@@ -231,7 +231,7 @@
         </w:tc>
         <w:tc>
           <w:tcPr>
-            <w:tcW w:w="2721" w:type="pct"/>
+            <w:tcW w:w="2119" w:type="pct"/>
             <w:tcBorders>
               <w:top w:val="single" w:sz="4" w:space="0" w:color="auto"/>
               <w:left w:val="single" w:sz="2" w:space="0" w:color="auto"/>
@@ -274,7 +274,7 @@
         </w:trPr>
         <w:tc>
           <w:tcPr>
-            <w:tcW w:w="397" w:type="pct"/>
+            <w:tcW w:w="445" w:type="pct"/>
             <w:tcBorders>
               <w:top w:val="nil"/>
               <w:left w:val="single" w:sz="4" w:space="0" w:color="auto"/>
@@ -307,7 +307,7 @@
         </w:tc>
         <w:tc>
           <w:tcPr>
-            <w:tcW w:w="849" w:type="pct"/>
+            <w:tcW w:w="1345" w:type="pct"/>
             <w:tcBorders>
               <w:top w:val="single" w:sz="2" w:space="0" w:color="auto"/>
               <w:left w:val="single" w:sz="2" w:space="0" w:color="auto"/>
@@ -361,7 +361,7 @@
         </w:tc>
         <w:tc>
           <w:tcPr>
-            <w:tcW w:w="448" w:type="pct"/>
+            <w:tcW w:w="514" w:type="pct"/>
             <w:tcBorders>
               <w:top w:val="nil"/>
               <w:left w:val="single" w:sz="2" w:space="0" w:color="auto"/>
@@ -393,7 +393,7 @@
         </w:tc>
         <w:tc>
           <w:tcPr>
-            <w:tcW w:w="585" w:type="pct"/>
+            <w:tcW w:w="576" w:type="pct"/>
             <w:tcBorders>
               <w:top w:val="single" w:sz="2" w:space="0" w:color="auto"/>
               <w:left w:val="single" w:sz="2" w:space="0" w:color="auto"/>
@@ -423,7 +423,7 @@
         </w:tc>
         <w:tc>
           <w:tcPr>
-            <w:tcW w:w="2721" w:type="pct"/>
+            <w:tcW w:w="2119" w:type="pct"/>
             <w:tcBorders>
               <w:top w:val="nil"/>
               <w:left w:val="single" w:sz="2" w:space="0" w:color="auto"/>
@@ -492,7 +492,7 @@
         </w:trPr>
         <w:tc>
           <w:tcPr>
-            <w:tcW w:w="397" w:type="pct"/>
+            <w:tcW w:w="445" w:type="pct"/>
             <w:tcBorders>
               <w:top w:val="nil"/>
               <w:left w:val="single" w:sz="4" w:space="0" w:color="auto"/>
@@ -515,7 +515,7 @@
         </w:tc>
         <w:tc>
           <w:tcPr>
-            <w:tcW w:w="849" w:type="pct"/>
+            <w:tcW w:w="1345" w:type="pct"/>
             <w:tcBorders>
               <w:top w:val="single" w:sz="2" w:space="0" w:color="auto"/>
               <w:left w:val="single" w:sz="2" w:space="0" w:color="auto"/>
@@ -537,7 +537,7 @@
         </w:tc>
         <w:tc>
           <w:tcPr>
-            <w:tcW w:w="448" w:type="pct"/>
+            <w:tcW w:w="514" w:type="pct"/>
             <w:tcBorders>
               <w:top w:val="nil"/>
               <w:left w:val="single" w:sz="2" w:space="0" w:color="auto"/>
@@ -569,7 +569,7 @@
         </w:tc>
         <w:tc>
           <w:tcPr>
-            <w:tcW w:w="585" w:type="pct"/>
+            <w:tcW w:w="576" w:type="pct"/>
             <w:tcBorders>
               <w:top w:val="single" w:sz="2" w:space="0" w:color="auto"/>
               <w:left w:val="single" w:sz="2" w:space="0" w:color="auto"/>
@@ -599,7 +599,7 @@
         </w:tc>
         <w:tc>
           <w:tcPr>
-            <w:tcW w:w="2721" w:type="pct"/>
+            <w:tcW w:w="2119" w:type="pct"/>
             <w:tcBorders>
               <w:top w:val="nil"/>
               <w:left w:val="single" w:sz="2" w:space="0" w:color="auto"/>
@@ -652,7 +652,7 @@
         </w:trPr>
         <w:tc>
           <w:tcPr>
-            <w:tcW w:w="397" w:type="pct"/>
+            <w:tcW w:w="445" w:type="pct"/>
             <w:tcBorders>
               <w:top w:val="nil"/>
               <w:left w:val="single" w:sz="4" w:space="0" w:color="auto"/>
@@ -675,7 +675,7 @@
         </w:tc>
         <w:tc>
           <w:tcPr>
-            <w:tcW w:w="849" w:type="pct"/>
+            <w:tcW w:w="1345" w:type="pct"/>
             <w:tcBorders>
               <w:top w:val="single" w:sz="2" w:space="0" w:color="auto"/>
               <w:left w:val="single" w:sz="2" w:space="0" w:color="auto"/>
@@ -713,7 +713,7 @@
         </w:tc>
         <w:tc>
           <w:tcPr>
-            <w:tcW w:w="448" w:type="pct"/>
+            <w:tcW w:w="514" w:type="pct"/>
             <w:tcBorders>
               <w:top w:val="nil"/>
               <w:left w:val="single" w:sz="2" w:space="0" w:color="auto"/>
@@ -745,7 +745,7 @@
         </w:tc>
         <w:tc>
           <w:tcPr>
-            <w:tcW w:w="585" w:type="pct"/>
+            <w:tcW w:w="576" w:type="pct"/>
             <w:tcBorders>
               <w:top w:val="single" w:sz="2" w:space="0" w:color="auto"/>
               <w:left w:val="single" w:sz="2" w:space="0" w:color="auto"/>
@@ -775,7 +775,7 @@
         </w:tc>
         <w:tc>
           <w:tcPr>
-            <w:tcW w:w="2721" w:type="pct"/>
+            <w:tcW w:w="2119" w:type="pct"/>
             <w:tcBorders>
               <w:top w:val="nil"/>
               <w:left w:val="single" w:sz="2" w:space="0" w:color="auto"/>
@@ -844,7 +844,7 @@
         </w:trPr>
         <w:tc>
           <w:tcPr>
-            <w:tcW w:w="397" w:type="pct"/>
+            <w:tcW w:w="445" w:type="pct"/>
             <w:tcBorders>
               <w:top w:val="nil"/>
               <w:left w:val="single" w:sz="4" w:space="0" w:color="auto"/>
@@ -867,7 +867,7 @@
         </w:tc>
         <w:tc>
           <w:tcPr>
-            <w:tcW w:w="849" w:type="pct"/>
+            <w:tcW w:w="1345" w:type="pct"/>
             <w:tcBorders>
               <w:top w:val="single" w:sz="2" w:space="0" w:color="auto"/>
               <w:left w:val="single" w:sz="2" w:space="0" w:color="auto"/>
@@ -889,7 +889,7 @@
         </w:tc>
         <w:tc>
           <w:tcPr>
-            <w:tcW w:w="448" w:type="pct"/>
+            <w:tcW w:w="514" w:type="pct"/>
             <w:tcBorders>
               <w:top w:val="nil"/>
               <w:left w:val="single" w:sz="2" w:space="0" w:color="auto"/>
@@ -921,7 +921,7 @@
         </w:tc>
         <w:tc>
           <w:tcPr>
-            <w:tcW w:w="585" w:type="pct"/>
+            <w:tcW w:w="576" w:type="pct"/>
             <w:tcBorders>
               <w:top w:val="single" w:sz="2" w:space="0" w:color="auto"/>
               <w:left w:val="single" w:sz="2" w:space="0" w:color="auto"/>
@@ -951,7 +951,7 @@
         </w:tc>
         <w:tc>
           <w:tcPr>
-            <w:tcW w:w="2721" w:type="pct"/>
+            <w:tcW w:w="2119" w:type="pct"/>
             <w:tcBorders>
               <w:top w:val="nil"/>
               <w:left w:val="single" w:sz="2" w:space="0" w:color="auto"/>
@@ -988,7 +988,7 @@
         </w:trPr>
         <w:tc>
           <w:tcPr>
-            <w:tcW w:w="397" w:type="pct"/>
+            <w:tcW w:w="445" w:type="pct"/>
             <w:tcBorders>
               <w:top w:val="nil"/>
               <w:left w:val="single" w:sz="4" w:space="0" w:color="auto"/>
@@ -1011,7 +1011,7 @@
         </w:tc>
         <w:tc>
           <w:tcPr>
-            <w:tcW w:w="849" w:type="pct"/>
+            <w:tcW w:w="1345" w:type="pct"/>
             <w:tcBorders>
               <w:top w:val="single" w:sz="2" w:space="0" w:color="auto"/>
               <w:left w:val="single" w:sz="2" w:space="0" w:color="auto"/>
@@ -1033,7 +1033,7 @@
         </w:tc>
         <w:tc>
           <w:tcPr>
-            <w:tcW w:w="448" w:type="pct"/>
+            <w:tcW w:w="514" w:type="pct"/>
             <w:tcBorders>
               <w:top w:val="nil"/>
               <w:left w:val="single" w:sz="2" w:space="0" w:color="auto"/>
@@ -1065,7 +1065,7 @@
         </w:tc>
         <w:tc>
           <w:tcPr>
-            <w:tcW w:w="585" w:type="pct"/>
+            <w:tcW w:w="576" w:type="pct"/>
             <w:tcBorders>
               <w:top w:val="single" w:sz="2" w:space="0" w:color="auto"/>
               <w:left w:val="single" w:sz="2" w:space="0" w:color="auto"/>
@@ -1095,7 +1095,7 @@
         </w:tc>
         <w:tc>
           <w:tcPr>
-            <w:tcW w:w="2721" w:type="pct"/>
+            <w:tcW w:w="2119" w:type="pct"/>
             <w:tcBorders>
               <w:top w:val="nil"/>
               <w:left w:val="single" w:sz="2" w:space="0" w:color="auto"/>
@@ -1132,7 +1132,7 @@
         </w:trPr>
         <w:tc>
           <w:tcPr>
-            <w:tcW w:w="397" w:type="pct"/>
+            <w:tcW w:w="445" w:type="pct"/>
             <w:tcBorders>
               <w:top w:val="nil"/>
               <w:left w:val="single" w:sz="4" w:space="0" w:color="auto"/>
@@ -1155,7 +1155,7 @@
         </w:tc>
         <w:tc>
           <w:tcPr>
-            <w:tcW w:w="849" w:type="pct"/>
+            <w:tcW w:w="1345" w:type="pct"/>
             <w:tcBorders>
               <w:top w:val="single" w:sz="2" w:space="0" w:color="auto"/>
               <w:left w:val="single" w:sz="2" w:space="0" w:color="auto"/>
@@ -1177,7 +1177,7 @@
         </w:tc>
         <w:tc>
           <w:tcPr>
-            <w:tcW w:w="448" w:type="pct"/>
+            <w:tcW w:w="514" w:type="pct"/>
             <w:tcBorders>
               <w:top w:val="nil"/>
               <w:left w:val="single" w:sz="2" w:space="0" w:color="auto"/>
@@ -1209,7 +1209,7 @@
         </w:tc>
         <w:tc>
           <w:tcPr>
-            <w:tcW w:w="585" w:type="pct"/>
+            <w:tcW w:w="576" w:type="pct"/>
             <w:tcBorders>
               <w:top w:val="single" w:sz="2" w:space="0" w:color="auto"/>
               <w:left w:val="single" w:sz="2" w:space="0" w:color="auto"/>
@@ -1239,7 +1239,7 @@
         </w:tc>
         <w:tc>
           <w:tcPr>
-            <w:tcW w:w="2721" w:type="pct"/>
+            <w:tcW w:w="2119" w:type="pct"/>
             <w:tcBorders>
               <w:top w:val="nil"/>
               <w:left w:val="single" w:sz="2" w:space="0" w:color="auto"/>
@@ -1276,7 +1276,7 @@
         </w:trPr>
         <w:tc>
           <w:tcPr>
-            <w:tcW w:w="397" w:type="pct"/>
+            <w:tcW w:w="445" w:type="pct"/>
             <w:tcBorders>
               <w:top w:val="nil"/>
               <w:left w:val="single" w:sz="4" w:space="0" w:color="auto"/>
@@ -1299,7 +1299,7 @@
         </w:tc>
         <w:tc>
           <w:tcPr>
-            <w:tcW w:w="849" w:type="pct"/>
+            <w:tcW w:w="1345" w:type="pct"/>
             <w:tcBorders>
               <w:top w:val="single" w:sz="2" w:space="0" w:color="auto"/>
               <w:left w:val="single" w:sz="2" w:space="0" w:color="auto"/>
@@ -1321,7 +1321,7 @@
         </w:tc>
         <w:tc>
           <w:tcPr>
-            <w:tcW w:w="448" w:type="pct"/>
+            <w:tcW w:w="514" w:type="pct"/>
             <w:tcBorders>
               <w:top w:val="nil"/>
               <w:left w:val="single" w:sz="2" w:space="0" w:color="auto"/>
@@ -1353,7 +1353,7 @@
         </w:tc>
         <w:tc>
           <w:tcPr>
-            <w:tcW w:w="585" w:type="pct"/>
+            <w:tcW w:w="576" w:type="pct"/>
             <w:tcBorders>
               <w:top w:val="single" w:sz="2" w:space="0" w:color="auto"/>
               <w:left w:val="single" w:sz="2" w:space="0" w:color="auto"/>
@@ -1383,7 +1383,7 @@
         </w:tc>
         <w:tc>
           <w:tcPr>
-            <w:tcW w:w="2721" w:type="pct"/>
+            <w:tcW w:w="2119" w:type="pct"/>
             <w:tcBorders>
               <w:top w:val="nil"/>
               <w:left w:val="single" w:sz="2" w:space="0" w:color="auto"/>
@@ -1420,7 +1420,7 @@
         </w:trPr>
         <w:tc>
           <w:tcPr>
-            <w:tcW w:w="397" w:type="pct"/>
+            <w:tcW w:w="445" w:type="pct"/>
             <w:tcBorders>
               <w:top w:val="nil"/>
               <w:left w:val="single" w:sz="4" w:space="0" w:color="auto"/>
@@ -1443,7 +1443,7 @@
         </w:tc>
         <w:tc>
           <w:tcPr>
-            <w:tcW w:w="849" w:type="pct"/>
+            <w:tcW w:w="1345" w:type="pct"/>
             <w:tcBorders>
               <w:top w:val="single" w:sz="2" w:space="0" w:color="auto"/>
               <w:left w:val="single" w:sz="2" w:space="0" w:color="auto"/>
@@ -1465,7 +1465,7 @@
         </w:tc>
         <w:tc>
           <w:tcPr>
-            <w:tcW w:w="448" w:type="pct"/>
+            <w:tcW w:w="514" w:type="pct"/>
             <w:tcBorders>
               <w:top w:val="nil"/>
               <w:left w:val="single" w:sz="2" w:space="0" w:color="auto"/>
@@ -1505,7 +1505,7 @@
         </w:tc>
         <w:tc>
           <w:tcPr>
-            <w:tcW w:w="585" w:type="pct"/>
+            <w:tcW w:w="576" w:type="pct"/>
             <w:tcBorders>
               <w:top w:val="single" w:sz="2" w:space="0" w:color="auto"/>
               <w:left w:val="single" w:sz="2" w:space="0" w:color="auto"/>
@@ -1535,7 +1535,7 @@
         </w:tc>
         <w:tc>
           <w:tcPr>
-            <w:tcW w:w="2721" w:type="pct"/>
+            <w:tcW w:w="2119" w:type="pct"/>
             <w:tcBorders>
               <w:top w:val="nil"/>
               <w:left w:val="single" w:sz="2" w:space="0" w:color="auto"/>
@@ -1572,7 +1572,7 @@
         </w:trPr>
         <w:tc>
           <w:tcPr>
-            <w:tcW w:w="397" w:type="pct"/>
+            <w:tcW w:w="445" w:type="pct"/>
             <w:tcBorders>
               <w:top w:val="nil"/>
               <w:left w:val="single" w:sz="4" w:space="0" w:color="auto"/>
@@ -1595,7 +1595,7 @@
         </w:tc>
         <w:tc>
           <w:tcPr>
-            <w:tcW w:w="849" w:type="pct"/>
+            <w:tcW w:w="1345" w:type="pct"/>
             <w:tcBorders>
               <w:top w:val="single" w:sz="2" w:space="0" w:color="auto"/>
               <w:left w:val="single" w:sz="2" w:space="0" w:color="auto"/>
@@ -1617,7 +1617,7 @@
         </w:tc>
         <w:tc>
           <w:tcPr>
-            <w:tcW w:w="448" w:type="pct"/>
+            <w:tcW w:w="514" w:type="pct"/>
             <w:tcBorders>
               <w:top w:val="nil"/>
               <w:left w:val="single" w:sz="2" w:space="0" w:color="auto"/>
@@ -1657,7 +1657,7 @@
         </w:tc>
         <w:tc>
           <w:tcPr>
-            <w:tcW w:w="585" w:type="pct"/>
+            <w:tcW w:w="576" w:type="pct"/>
             <w:tcBorders>
               <w:top w:val="single" w:sz="2" w:space="0" w:color="auto"/>
               <w:left w:val="single" w:sz="2" w:space="0" w:color="auto"/>
@@ -1687,7 +1687,7 @@
         </w:tc>
         <w:tc>
           <w:tcPr>
-            <w:tcW w:w="2721" w:type="pct"/>
+            <w:tcW w:w="2119" w:type="pct"/>
             <w:tcBorders>
               <w:top w:val="nil"/>
               <w:left w:val="single" w:sz="2" w:space="0" w:color="auto"/>
@@ -1724,7 +1724,7 @@
         </w:trPr>
         <w:tc>
           <w:tcPr>
-            <w:tcW w:w="397" w:type="pct"/>
+            <w:tcW w:w="445" w:type="pct"/>
             <w:tcBorders>
               <w:top w:val="nil"/>
               <w:left w:val="single" w:sz="4" w:space="0" w:color="auto"/>
@@ -1747,7 +1747,7 @@
         </w:tc>
         <w:tc>
           <w:tcPr>
-            <w:tcW w:w="849" w:type="pct"/>
+            <w:tcW w:w="1345" w:type="pct"/>
             <w:tcBorders>
               <w:top w:val="single" w:sz="2" w:space="0" w:color="auto"/>
               <w:left w:val="single" w:sz="2" w:space="0" w:color="auto"/>
@@ -1769,7 +1769,7 @@
         </w:tc>
         <w:tc>
           <w:tcPr>
-            <w:tcW w:w="448" w:type="pct"/>
+            <w:tcW w:w="514" w:type="pct"/>
             <w:tcBorders>
               <w:top w:val="nil"/>
               <w:left w:val="single" w:sz="2" w:space="0" w:color="auto"/>
@@ -1809,7 +1809,7 @@
         </w:tc>
         <w:tc>
           <w:tcPr>
-            <w:tcW w:w="585" w:type="pct"/>
+            <w:tcW w:w="576" w:type="pct"/>
             <w:tcBorders>
               <w:top w:val="single" w:sz="2" w:space="0" w:color="auto"/>
               <w:left w:val="single" w:sz="2" w:space="0" w:color="auto"/>
@@ -1839,7 +1839,7 @@
         </w:tc>
         <w:tc>
           <w:tcPr>
-            <w:tcW w:w="2721" w:type="pct"/>
+            <w:tcW w:w="2119" w:type="pct"/>
             <w:tcBorders>
               <w:top w:val="nil"/>
               <w:left w:val="single" w:sz="2" w:space="0" w:color="auto"/>
@@ -1876,7 +1876,7 @@
         </w:trPr>
         <w:tc>
           <w:tcPr>
-            <w:tcW w:w="397" w:type="pct"/>
+            <w:tcW w:w="445" w:type="pct"/>
             <w:tcBorders>
               <w:top w:val="nil"/>
               <w:left w:val="single" w:sz="4" w:space="0" w:color="auto"/>
@@ -1899,7 +1899,7 @@
         </w:tc>
         <w:tc>
           <w:tcPr>
-            <w:tcW w:w="849" w:type="pct"/>
+            <w:tcW w:w="1345" w:type="pct"/>
             <w:tcBorders>
               <w:top w:val="single" w:sz="2" w:space="0" w:color="auto"/>
               <w:left w:val="single" w:sz="2" w:space="0" w:color="auto"/>
@@ -1921,7 +1921,7 @@
         </w:tc>
         <w:tc>
           <w:tcPr>
-            <w:tcW w:w="448" w:type="pct"/>
+            <w:tcW w:w="514" w:type="pct"/>
             <w:tcBorders>
               <w:top w:val="nil"/>
               <w:left w:val="single" w:sz="2" w:space="0" w:color="auto"/>
@@ -1961,7 +1961,7 @@
         </w:tc>
         <w:tc>
           <w:tcPr>
-            <w:tcW w:w="585" w:type="pct"/>
+            <w:tcW w:w="576" w:type="pct"/>
             <w:tcBorders>
               <w:top w:val="single" w:sz="2" w:space="0" w:color="auto"/>
               <w:left w:val="single" w:sz="2" w:space="0" w:color="auto"/>
@@ -1991,7 +1991,7 @@
         </w:tc>
         <w:tc>
           <w:tcPr>
-            <w:tcW w:w="2721" w:type="pct"/>
+            <w:tcW w:w="2119" w:type="pct"/>
             <w:tcBorders>
               <w:top w:val="nil"/>
               <w:left w:val="single" w:sz="2" w:space="0" w:color="auto"/>
@@ -2028,7 +2028,7 @@
         </w:trPr>
         <w:tc>
           <w:tcPr>
-            <w:tcW w:w="397" w:type="pct"/>
+            <w:tcW w:w="445" w:type="pct"/>
             <w:tcBorders>
               <w:top w:val="nil"/>
               <w:left w:val="single" w:sz="4" w:space="0" w:color="auto"/>
@@ -2051,7 +2051,7 @@
         </w:tc>
         <w:tc>
           <w:tcPr>
-            <w:tcW w:w="849" w:type="pct"/>
+            <w:tcW w:w="1345" w:type="pct"/>
             <w:tcBorders>
               <w:top w:val="single" w:sz="2" w:space="0" w:color="auto"/>
               <w:left w:val="single" w:sz="2" w:space="0" w:color="auto"/>
@@ -2073,7 +2073,7 @@
         </w:tc>
         <w:tc>
           <w:tcPr>
-            <w:tcW w:w="448" w:type="pct"/>
+            <w:tcW w:w="514" w:type="pct"/>
             <w:tcBorders>
               <w:top w:val="nil"/>
               <w:left w:val="single" w:sz="2" w:space="0" w:color="auto"/>
@@ -2105,7 +2105,7 @@
         </w:tc>
         <w:tc>
           <w:tcPr>
-            <w:tcW w:w="585" w:type="pct"/>
+            <w:tcW w:w="576" w:type="pct"/>
             <w:tcBorders>
               <w:top w:val="single" w:sz="2" w:space="0" w:color="auto"/>
               <w:left w:val="single" w:sz="2" w:space="0" w:color="auto"/>
@@ -2135,7 +2135,7 @@
         </w:tc>
         <w:tc>
           <w:tcPr>
-            <w:tcW w:w="2721" w:type="pct"/>
+            <w:tcW w:w="2119" w:type="pct"/>
             <w:tcBorders>
               <w:top w:val="nil"/>
               <w:left w:val="single" w:sz="2" w:space="0" w:color="auto"/>
@@ -2172,7 +2172,7 @@
         </w:trPr>
         <w:tc>
           <w:tcPr>
-            <w:tcW w:w="397" w:type="pct"/>
+            <w:tcW w:w="445" w:type="pct"/>
             <w:tcBorders>
               <w:top w:val="nil"/>
               <w:left w:val="single" w:sz="4" w:space="0" w:color="auto"/>
@@ -2195,7 +2195,7 @@
         </w:tc>
         <w:tc>
           <w:tcPr>
-            <w:tcW w:w="849" w:type="pct"/>
+            <w:tcW w:w="1345" w:type="pct"/>
             <w:tcBorders>
               <w:top w:val="single" w:sz="2" w:space="0" w:color="auto"/>
               <w:left w:val="single" w:sz="2" w:space="0" w:color="auto"/>
@@ -2217,7 +2217,7 @@
         </w:tc>
         <w:tc>
           <w:tcPr>
-            <w:tcW w:w="448" w:type="pct"/>
+            <w:tcW w:w="514" w:type="pct"/>
             <w:tcBorders>
               <w:top w:val="nil"/>
               <w:left w:val="single" w:sz="2" w:space="0" w:color="auto"/>
@@ -2249,7 +2249,7 @@
         </w:tc>
         <w:tc>
           <w:tcPr>
-            <w:tcW w:w="585" w:type="pct"/>
+            <w:tcW w:w="576" w:type="pct"/>
             <w:tcBorders>
               <w:top w:val="single" w:sz="2" w:space="0" w:color="auto"/>
               <w:left w:val="single" w:sz="2" w:space="0" w:color="auto"/>
@@ -2279,7 +2279,7 @@
         </w:tc>
         <w:tc>
           <w:tcPr>
-            <w:tcW w:w="2721" w:type="pct"/>
+            <w:tcW w:w="2119" w:type="pct"/>
             <w:tcBorders>
               <w:top w:val="nil"/>
               <w:left w:val="single" w:sz="2" w:space="0" w:color="auto"/>
@@ -2316,7 +2316,7 @@
         </w:trPr>
         <w:tc>
           <w:tcPr>
-            <w:tcW w:w="397" w:type="pct"/>
+            <w:tcW w:w="445" w:type="pct"/>
             <w:tcBorders>
               <w:top w:val="nil"/>
               <w:left w:val="single" w:sz="4" w:space="0" w:color="auto"/>
@@ -2339,7 +2339,7 @@
         </w:tc>
         <w:tc>
           <w:tcPr>
-            <w:tcW w:w="849" w:type="pct"/>
+            <w:tcW w:w="1345" w:type="pct"/>
             <w:tcBorders>
               <w:top w:val="single" w:sz="2" w:space="0" w:color="auto"/>
               <w:left w:val="single" w:sz="2" w:space="0" w:color="auto"/>
@@ -2361,7 +2361,7 @@
         </w:tc>
         <w:tc>
           <w:tcPr>
-            <w:tcW w:w="448" w:type="pct"/>
+            <w:tcW w:w="514" w:type="pct"/>
             <w:tcBorders>
               <w:top w:val="nil"/>
               <w:left w:val="single" w:sz="2" w:space="0" w:color="auto"/>
@@ -2393,7 +2393,7 @@
         </w:tc>
         <w:tc>
           <w:tcPr>
-            <w:tcW w:w="585" w:type="pct"/>
+            <w:tcW w:w="576" w:type="pct"/>
             <w:tcBorders>
               <w:top w:val="single" w:sz="2" w:space="0" w:color="auto"/>
               <w:left w:val="single" w:sz="2" w:space="0" w:color="auto"/>
@@ -2423,7 +2423,7 @@
         </w:tc>
         <w:tc>
           <w:tcPr>
-            <w:tcW w:w="2721" w:type="pct"/>
+            <w:tcW w:w="2119" w:type="pct"/>
             <w:tcBorders>
               <w:top w:val="nil"/>
               <w:left w:val="single" w:sz="2" w:space="0" w:color="auto"/>
@@ -2460,7 +2460,7 @@
         </w:trPr>
         <w:tc>
           <w:tcPr>
-            <w:tcW w:w="397" w:type="pct"/>
+            <w:tcW w:w="445" w:type="pct"/>
             <w:tcBorders>
               <w:top w:val="nil"/>
               <w:left w:val="single" w:sz="4" w:space="0" w:color="auto"/>
@@ -2483,7 +2483,7 @@
         </w:tc>
         <w:tc>
           <w:tcPr>
-            <w:tcW w:w="849" w:type="pct"/>
+            <w:tcW w:w="1345" w:type="pct"/>
             <w:tcBorders>
               <w:top w:val="single" w:sz="2" w:space="0" w:color="auto"/>
               <w:left w:val="single" w:sz="2" w:space="0" w:color="auto"/>
@@ -2505,7 +2505,7 @@
         </w:tc>
         <w:tc>
           <w:tcPr>
-            <w:tcW w:w="448" w:type="pct"/>
+            <w:tcW w:w="514" w:type="pct"/>
             <w:tcBorders>
               <w:top w:val="nil"/>
               <w:left w:val="single" w:sz="2" w:space="0" w:color="auto"/>
@@ -2537,7 +2537,7 @@
         </w:tc>
         <w:tc>
           <w:tcPr>
-            <w:tcW w:w="585" w:type="pct"/>
+            <w:tcW w:w="576" w:type="pct"/>
             <w:tcBorders>
               <w:top w:val="single" w:sz="2" w:space="0" w:color="auto"/>
               <w:left w:val="single" w:sz="2" w:space="0" w:color="auto"/>
@@ -2567,7 +2567,7 @@
         </w:tc>
         <w:tc>
           <w:tcPr>
-            <w:tcW w:w="2721" w:type="pct"/>
+            <w:tcW w:w="2119" w:type="pct"/>
             <w:tcBorders>
               <w:top w:val="nil"/>
               <w:left w:val="single" w:sz="2" w:space="0" w:color="auto"/>
@@ -2604,7 +2604,7 @@
         </w:trPr>
         <w:tc>
           <w:tcPr>
-            <w:tcW w:w="397" w:type="pct"/>
+            <w:tcW w:w="445" w:type="pct"/>
             <w:tcBorders>
               <w:top w:val="nil"/>
               <w:left w:val="single" w:sz="4" w:space="0" w:color="auto"/>
@@ -2627,7 +2627,7 @@
         </w:tc>
         <w:tc>
           <w:tcPr>
-            <w:tcW w:w="849" w:type="pct"/>
+            <w:tcW w:w="1345" w:type="pct"/>
             <w:tcBorders>
               <w:top w:val="single" w:sz="2" w:space="0" w:color="auto"/>
               <w:left w:val="single" w:sz="2" w:space="0" w:color="auto"/>
@@ -2649,7 +2649,7 @@
         </w:tc>
         <w:tc>
           <w:tcPr>
-            <w:tcW w:w="448" w:type="pct"/>
+            <w:tcW w:w="514" w:type="pct"/>
             <w:tcBorders>
               <w:top w:val="nil"/>
               <w:left w:val="single" w:sz="2" w:space="0" w:color="auto"/>
@@ -2681,7 +2681,7 @@
         </w:tc>
         <w:tc>
           <w:tcPr>
-            <w:tcW w:w="585" w:type="pct"/>
+            <w:tcW w:w="576" w:type="pct"/>
             <w:tcBorders>
               <w:top w:val="single" w:sz="2" w:space="0" w:color="auto"/>
               <w:left w:val="single" w:sz="2" w:space="0" w:color="auto"/>
@@ -2711,7 +2711,7 @@
         </w:tc>
         <w:tc>
           <w:tcPr>
-            <w:tcW w:w="2721" w:type="pct"/>
+            <w:tcW w:w="2119" w:type="pct"/>
             <w:tcBorders>
               <w:top w:val="nil"/>
               <w:left w:val="single" w:sz="2" w:space="0" w:color="auto"/>
@@ -2748,7 +2748,7 @@
         </w:trPr>
         <w:tc>
           <w:tcPr>
-            <w:tcW w:w="397" w:type="pct"/>
+            <w:tcW w:w="445" w:type="pct"/>
             <w:tcBorders>
               <w:top w:val="nil"/>
               <w:left w:val="single" w:sz="4" w:space="0" w:color="auto"/>
@@ -2771,7 +2771,7 @@
         </w:tc>
         <w:tc>
           <w:tcPr>
-            <w:tcW w:w="849" w:type="pct"/>
+            <w:tcW w:w="1345" w:type="pct"/>
             <w:tcBorders>
               <w:top w:val="single" w:sz="2" w:space="0" w:color="auto"/>
               <w:left w:val="single" w:sz="2" w:space="0" w:color="auto"/>
@@ -2801,7 +2801,7 @@
         </w:tc>
         <w:tc>
           <w:tcPr>
-            <w:tcW w:w="448" w:type="pct"/>
+            <w:tcW w:w="514" w:type="pct"/>
             <w:tcBorders>
               <w:top w:val="nil"/>
               <w:left w:val="single" w:sz="2" w:space="0" w:color="auto"/>
@@ -2833,7 +2833,7 @@
         </w:tc>
         <w:tc>
           <w:tcPr>
-            <w:tcW w:w="585" w:type="pct"/>
+            <w:tcW w:w="576" w:type="pct"/>
             <w:tcBorders>
               <w:top w:val="single" w:sz="2" w:space="0" w:color="auto"/>
               <w:left w:val="single" w:sz="2" w:space="0" w:color="auto"/>
@@ -2863,7 +2863,7 @@
         </w:tc>
         <w:tc>
           <w:tcPr>
-            <w:tcW w:w="2721" w:type="pct"/>
+            <w:tcW w:w="2119" w:type="pct"/>
             <w:tcBorders>
               <w:top w:val="nil"/>
               <w:left w:val="single" w:sz="2" w:space="0" w:color="auto"/>
@@ -2900,7 +2900,7 @@
         </w:trPr>
         <w:tc>
           <w:tcPr>
-            <w:tcW w:w="397" w:type="pct"/>
+            <w:tcW w:w="445" w:type="pct"/>
             <w:tcBorders>
               <w:top w:val="nil"/>
               <w:left w:val="single" w:sz="4" w:space="0" w:color="auto"/>
@@ -2923,7 +2923,7 @@
         </w:tc>
         <w:tc>
           <w:tcPr>
-            <w:tcW w:w="849" w:type="pct"/>
+            <w:tcW w:w="1345" w:type="pct"/>
             <w:tcBorders>
               <w:top w:val="single" w:sz="2" w:space="0" w:color="auto"/>
               <w:left w:val="single" w:sz="2" w:space="0" w:color="auto"/>
@@ -2945,7 +2945,7 @@
         </w:tc>
         <w:tc>
           <w:tcPr>
-            <w:tcW w:w="448" w:type="pct"/>
+            <w:tcW w:w="514" w:type="pct"/>
             <w:tcBorders>
               <w:top w:val="nil"/>
               <w:left w:val="single" w:sz="2" w:space="0" w:color="auto"/>
@@ -2977,7 +2977,7 @@
         </w:tc>
         <w:tc>
           <w:tcPr>
-            <w:tcW w:w="585" w:type="pct"/>
+            <w:tcW w:w="576" w:type="pct"/>
             <w:tcBorders>
               <w:top w:val="single" w:sz="2" w:space="0" w:color="auto"/>
               <w:left w:val="single" w:sz="2" w:space="0" w:color="auto"/>
@@ -3007,7 +3007,7 @@
         </w:tc>
         <w:tc>
           <w:tcPr>
-            <w:tcW w:w="2721" w:type="pct"/>
+            <w:tcW w:w="2119" w:type="pct"/>
             <w:tcBorders>
               <w:top w:val="nil"/>
               <w:left w:val="single" w:sz="2" w:space="0" w:color="auto"/>
@@ -3044,7 +3044,7 @@
         </w:trPr>
         <w:tc>
           <w:tcPr>
-            <w:tcW w:w="397" w:type="pct"/>
+            <w:tcW w:w="445" w:type="pct"/>
             <w:tcBorders>
               <w:top w:val="nil"/>
               <w:left w:val="single" w:sz="4" w:space="0" w:color="auto"/>
@@ -3067,7 +3067,7 @@
         </w:tc>
         <w:tc>
           <w:tcPr>
-            <w:tcW w:w="849" w:type="pct"/>
+            <w:tcW w:w="1345" w:type="pct"/>
             <w:tcBorders>
               <w:top w:val="single" w:sz="2" w:space="0" w:color="auto"/>
               <w:left w:val="single" w:sz="2" w:space="0" w:color="auto"/>
@@ -3089,7 +3089,7 @@
         </w:tc>
         <w:tc>
           <w:tcPr>
-            <w:tcW w:w="448" w:type="pct"/>
+            <w:tcW w:w="514" w:type="pct"/>
             <w:tcBorders>
               <w:top w:val="nil"/>
               <w:left w:val="single" w:sz="2" w:space="0" w:color="auto"/>
@@ -3121,7 +3121,7 @@
         </w:tc>
         <w:tc>
           <w:tcPr>
-            <w:tcW w:w="585" w:type="pct"/>
+            <w:tcW w:w="576" w:type="pct"/>
             <w:tcBorders>
               <w:top w:val="single" w:sz="2" w:space="0" w:color="auto"/>
               <w:left w:val="single" w:sz="2" w:space="0" w:color="auto"/>
@@ -3151,7 +3151,7 @@
         </w:tc>
         <w:tc>
           <w:tcPr>
-            <w:tcW w:w="2721" w:type="pct"/>
+            <w:tcW w:w="2119" w:type="pct"/>
             <w:tcBorders>
               <w:top w:val="nil"/>
               <w:left w:val="single" w:sz="2" w:space="0" w:color="auto"/>
@@ -3188,7 +3188,7 @@
         </w:trPr>
         <w:tc>
           <w:tcPr>
-            <w:tcW w:w="397" w:type="pct"/>
+            <w:tcW w:w="445" w:type="pct"/>
             <w:tcBorders>
               <w:top w:val="nil"/>
               <w:left w:val="single" w:sz="4" w:space="0" w:color="auto"/>
@@ -3211,7 +3211,7 @@
         </w:tc>
         <w:tc>
           <w:tcPr>
-            <w:tcW w:w="849" w:type="pct"/>
+            <w:tcW w:w="1345" w:type="pct"/>
             <w:tcBorders>
               <w:top w:val="single" w:sz="2" w:space="0" w:color="auto"/>
               <w:left w:val="single" w:sz="2" w:space="0" w:color="auto"/>
@@ -3233,7 +3233,7 @@
         </w:tc>
         <w:tc>
           <w:tcPr>
-            <w:tcW w:w="448" w:type="pct"/>
+            <w:tcW w:w="514" w:type="pct"/>
             <w:tcBorders>
               <w:top w:val="nil"/>
               <w:left w:val="single" w:sz="2" w:space="0" w:color="auto"/>
@@ -3265,7 +3265,7 @@
         </w:tc>
         <w:tc>
           <w:tcPr>
-            <w:tcW w:w="585" w:type="pct"/>
+            <w:tcW w:w="576" w:type="pct"/>
             <w:tcBorders>
               <w:top w:val="single" w:sz="2" w:space="0" w:color="auto"/>
               <w:left w:val="single" w:sz="2" w:space="0" w:color="auto"/>
@@ -3295,7 +3295,7 @@
         </w:tc>
         <w:tc>
           <w:tcPr>
-            <w:tcW w:w="2721" w:type="pct"/>
+            <w:tcW w:w="2119" w:type="pct"/>
             <w:tcBorders>
               <w:top w:val="nil"/>
               <w:left w:val="single" w:sz="2" w:space="0" w:color="auto"/>
@@ -3332,7 +3332,7 @@
         </w:trPr>
         <w:tc>
           <w:tcPr>
-            <w:tcW w:w="397" w:type="pct"/>
+            <w:tcW w:w="445" w:type="pct"/>
             <w:tcBorders>
               <w:top w:val="nil"/>
               <w:left w:val="single" w:sz="4" w:space="0" w:color="auto"/>
@@ -3355,7 +3355,7 @@
         </w:tc>
         <w:tc>
           <w:tcPr>
-            <w:tcW w:w="849" w:type="pct"/>
+            <w:tcW w:w="1345" w:type="pct"/>
             <w:tcBorders>
               <w:top w:val="single" w:sz="2" w:space="0" w:color="auto"/>
               <w:left w:val="single" w:sz="2" w:space="0" w:color="auto"/>
@@ -3379,13 +3379,29 @@
                 <w:sz w:val="16"/>
                 <w:szCs w:val="18"/>
               </w:rPr>
-              <w:t>04A (BLE Part 1)</w:t>
-            </w:r>
-          </w:p>
-        </w:tc>
-        <w:tc>
-          <w:tcPr>
-            <w:tcW w:w="448" w:type="pct"/>
+              <w:t>04A (</w:t>
+            </w:r>
+            <w:r>
+              <w:rPr>
+                <w:color w:val="000000"/>
+                <w:sz w:val="16"/>
+                <w:szCs w:val="18"/>
+              </w:rPr>
+              <w:t>Essential BLE</w:t>
+            </w:r>
+            <w:r>
+              <w:rPr>
+                <w:color w:val="000000"/>
+                <w:sz w:val="16"/>
+                <w:szCs w:val="18"/>
+              </w:rPr>
+              <w:t>)</w:t>
+            </w:r>
+          </w:p>
+        </w:tc>
+        <w:tc>
+          <w:tcPr>
+            <w:tcW w:w="514" w:type="pct"/>
             <w:tcBorders>
               <w:top w:val="nil"/>
               <w:left w:val="single" w:sz="2" w:space="0" w:color="auto"/>
@@ -3417,7 +3433,7 @@
         </w:tc>
         <w:tc>
           <w:tcPr>
-            <w:tcW w:w="585" w:type="pct"/>
+            <w:tcW w:w="576" w:type="pct"/>
             <w:tcBorders>
               <w:top w:val="single" w:sz="2" w:space="0" w:color="auto"/>
               <w:left w:val="single" w:sz="2" w:space="0" w:color="auto"/>
@@ -3447,7 +3463,7 @@
         </w:tc>
         <w:tc>
           <w:tcPr>
-            <w:tcW w:w="2721" w:type="pct"/>
+            <w:tcW w:w="2119" w:type="pct"/>
             <w:tcBorders>
               <w:top w:val="nil"/>
               <w:left w:val="single" w:sz="2" w:space="0" w:color="auto"/>
@@ -3484,7 +3500,7 @@
         </w:trPr>
         <w:tc>
           <w:tcPr>
-            <w:tcW w:w="397" w:type="pct"/>
+            <w:tcW w:w="445" w:type="pct"/>
             <w:tcBorders>
               <w:top w:val="nil"/>
               <w:left w:val="single" w:sz="4" w:space="0" w:color="auto"/>
@@ -3507,7 +3523,7 @@
         </w:tc>
         <w:tc>
           <w:tcPr>
-            <w:tcW w:w="849" w:type="pct"/>
+            <w:tcW w:w="1345" w:type="pct"/>
             <w:tcBorders>
               <w:top w:val="single" w:sz="2" w:space="0" w:color="auto"/>
               <w:left w:val="single" w:sz="2" w:space="0" w:color="auto"/>
@@ -3529,7 +3545,7 @@
         </w:tc>
         <w:tc>
           <w:tcPr>
-            <w:tcW w:w="448" w:type="pct"/>
+            <w:tcW w:w="514" w:type="pct"/>
             <w:tcBorders>
               <w:top w:val="nil"/>
               <w:left w:val="single" w:sz="2" w:space="0" w:color="auto"/>
@@ -3561,7 +3577,7 @@
         </w:tc>
         <w:tc>
           <w:tcPr>
-            <w:tcW w:w="585" w:type="pct"/>
+            <w:tcW w:w="576" w:type="pct"/>
             <w:tcBorders>
               <w:top w:val="single" w:sz="2" w:space="0" w:color="auto"/>
               <w:left w:val="single" w:sz="2" w:space="0" w:color="auto"/>
@@ -3591,7 +3607,7 @@
         </w:tc>
         <w:tc>
           <w:tcPr>
-            <w:tcW w:w="2721" w:type="pct"/>
+            <w:tcW w:w="2119" w:type="pct"/>
             <w:tcBorders>
               <w:top w:val="nil"/>
               <w:left w:val="single" w:sz="2" w:space="0" w:color="auto"/>
@@ -3628,7 +3644,7 @@
         </w:trPr>
         <w:tc>
           <w:tcPr>
-            <w:tcW w:w="397" w:type="pct"/>
+            <w:tcW w:w="445" w:type="pct"/>
             <w:tcBorders>
               <w:top w:val="nil"/>
               <w:left w:val="single" w:sz="4" w:space="0" w:color="auto"/>
@@ -3651,7 +3667,7 @@
         </w:tc>
         <w:tc>
           <w:tcPr>
-            <w:tcW w:w="849" w:type="pct"/>
+            <w:tcW w:w="1345" w:type="pct"/>
             <w:tcBorders>
               <w:top w:val="single" w:sz="2" w:space="0" w:color="auto"/>
               <w:left w:val="single" w:sz="2" w:space="0" w:color="auto"/>
@@ -3675,13 +3691,29 @@
                 <w:sz w:val="16"/>
                 <w:szCs w:val="18"/>
               </w:rPr>
-              <w:t>04B (BLE Part 2)</w:t>
-            </w:r>
-          </w:p>
-        </w:tc>
-        <w:tc>
-          <w:tcPr>
-            <w:tcW w:w="448" w:type="pct"/>
+              <w:t>04B (</w:t>
+            </w:r>
+            <w:r>
+              <w:rPr>
+                <w:color w:val="000000"/>
+                <w:sz w:val="16"/>
+                <w:szCs w:val="18"/>
+              </w:rPr>
+              <w:t xml:space="preserve">More Advanced </w:t>
+            </w:r>
+            <w:r>
+              <w:rPr>
+                <w:color w:val="000000"/>
+                <w:sz w:val="16"/>
+                <w:szCs w:val="18"/>
+              </w:rPr>
+              <w:t>BLE)</w:t>
+            </w:r>
+          </w:p>
+        </w:tc>
+        <w:tc>
+          <w:tcPr>
+            <w:tcW w:w="514" w:type="pct"/>
             <w:tcBorders>
               <w:top w:val="nil"/>
               <w:left w:val="single" w:sz="2" w:space="0" w:color="auto"/>
@@ -3713,7 +3745,7 @@
         </w:tc>
         <w:tc>
           <w:tcPr>
-            <w:tcW w:w="585" w:type="pct"/>
+            <w:tcW w:w="576" w:type="pct"/>
             <w:tcBorders>
               <w:top w:val="single" w:sz="2" w:space="0" w:color="auto"/>
               <w:left w:val="single" w:sz="2" w:space="0" w:color="auto"/>
@@ -3743,7 +3775,7 @@
         </w:tc>
         <w:tc>
           <w:tcPr>
-            <w:tcW w:w="2721" w:type="pct"/>
+            <w:tcW w:w="2119" w:type="pct"/>
             <w:tcBorders>
               <w:top w:val="nil"/>
               <w:left w:val="single" w:sz="2" w:space="0" w:color="auto"/>
@@ -3768,18 +3800,8 @@
                 <w:sz w:val="16"/>
                 <w:szCs w:val="18"/>
               </w:rPr>
-              <w:t xml:space="preserve">BLE </w:t>
-            </w:r>
-            <w:proofErr w:type="spellStart"/>
-            <w:r>
-              <w:rPr>
-                <w:color w:val="000000"/>
-                <w:sz w:val="16"/>
-                <w:szCs w:val="18"/>
-              </w:rPr>
-              <w:t>Notificatio</w:t>
-            </w:r>
-            <w:proofErr w:type="spellEnd"/>
+              <w:t>BLE Notifications</w:t>
+            </w:r>
           </w:p>
         </w:tc>
       </w:tr>
@@ -3790,7 +3812,7 @@
         </w:trPr>
         <w:tc>
           <w:tcPr>
-            <w:tcW w:w="397" w:type="pct"/>
+            <w:tcW w:w="445" w:type="pct"/>
             <w:tcBorders>
               <w:top w:val="nil"/>
               <w:left w:val="single" w:sz="4" w:space="0" w:color="auto"/>
@@ -3813,7 +3835,7 @@
         </w:tc>
         <w:tc>
           <w:tcPr>
-            <w:tcW w:w="849" w:type="pct"/>
+            <w:tcW w:w="1345" w:type="pct"/>
             <w:tcBorders>
               <w:top w:val="single" w:sz="2" w:space="0" w:color="auto"/>
               <w:left w:val="single" w:sz="2" w:space="0" w:color="auto"/>
@@ -3835,7 +3857,7 @@
         </w:tc>
         <w:tc>
           <w:tcPr>
-            <w:tcW w:w="448" w:type="pct"/>
+            <w:tcW w:w="514" w:type="pct"/>
             <w:tcBorders>
               <w:top w:val="nil"/>
               <w:left w:val="single" w:sz="2" w:space="0" w:color="auto"/>
@@ -3867,7 +3889,7 @@
         </w:tc>
         <w:tc>
           <w:tcPr>
-            <w:tcW w:w="585" w:type="pct"/>
+            <w:tcW w:w="576" w:type="pct"/>
             <w:tcBorders>
               <w:top w:val="single" w:sz="2" w:space="0" w:color="auto"/>
               <w:left w:val="single" w:sz="2" w:space="0" w:color="auto"/>
@@ -3897,7 +3919,7 @@
         </w:tc>
         <w:tc>
           <w:tcPr>
-            <w:tcW w:w="2721" w:type="pct"/>
+            <w:tcW w:w="2119" w:type="pct"/>
             <w:tcBorders>
               <w:top w:val="nil"/>
               <w:left w:val="single" w:sz="2" w:space="0" w:color="auto"/>
@@ -3934,7 +3956,7 @@
         </w:trPr>
         <w:tc>
           <w:tcPr>
-            <w:tcW w:w="397" w:type="pct"/>
+            <w:tcW w:w="445" w:type="pct"/>
             <w:tcBorders>
               <w:top w:val="nil"/>
               <w:left w:val="single" w:sz="4" w:space="0" w:color="auto"/>
@@ -3957,7 +3979,7 @@
         </w:tc>
         <w:tc>
           <w:tcPr>
-            <w:tcW w:w="849" w:type="pct"/>
+            <w:tcW w:w="1345" w:type="pct"/>
             <w:tcBorders>
               <w:top w:val="single" w:sz="2" w:space="0" w:color="auto"/>
               <w:left w:val="single" w:sz="2" w:space="0" w:color="auto"/>
@@ -3979,7 +4001,7 @@
         </w:tc>
         <w:tc>
           <w:tcPr>
-            <w:tcW w:w="448" w:type="pct"/>
+            <w:tcW w:w="514" w:type="pct"/>
             <w:tcBorders>
               <w:top w:val="nil"/>
               <w:left w:val="single" w:sz="2" w:space="0" w:color="auto"/>
@@ -4011,7 +4033,7 @@
         </w:tc>
         <w:tc>
           <w:tcPr>
-            <w:tcW w:w="585" w:type="pct"/>
+            <w:tcW w:w="576" w:type="pct"/>
             <w:tcBorders>
               <w:top w:val="single" w:sz="2" w:space="0" w:color="auto"/>
               <w:left w:val="single" w:sz="2" w:space="0" w:color="auto"/>
@@ -4041,7 +4063,7 @@
         </w:tc>
         <w:tc>
           <w:tcPr>
-            <w:tcW w:w="2721" w:type="pct"/>
+            <w:tcW w:w="2119" w:type="pct"/>
             <w:tcBorders>
               <w:top w:val="nil"/>
               <w:left w:val="single" w:sz="2" w:space="0" w:color="auto"/>
@@ -4078,7 +4100,7 @@
         </w:trPr>
         <w:tc>
           <w:tcPr>
-            <w:tcW w:w="397" w:type="pct"/>
+            <w:tcW w:w="445" w:type="pct"/>
             <w:tcBorders>
               <w:top w:val="nil"/>
               <w:left w:val="single" w:sz="4" w:space="0" w:color="auto"/>
@@ -4101,7 +4123,7 @@
         </w:tc>
         <w:tc>
           <w:tcPr>
-            <w:tcW w:w="849" w:type="pct"/>
+            <w:tcW w:w="1345" w:type="pct"/>
             <w:tcBorders>
               <w:top w:val="single" w:sz="2" w:space="0" w:color="auto"/>
               <w:left w:val="single" w:sz="2" w:space="0" w:color="auto"/>
@@ -4123,7 +4145,7 @@
         </w:tc>
         <w:tc>
           <w:tcPr>
-            <w:tcW w:w="448" w:type="pct"/>
+            <w:tcW w:w="514" w:type="pct"/>
             <w:tcBorders>
               <w:top w:val="nil"/>
               <w:left w:val="single" w:sz="2" w:space="0" w:color="auto"/>
@@ -4155,7 +4177,7 @@
         </w:tc>
         <w:tc>
           <w:tcPr>
-            <w:tcW w:w="585" w:type="pct"/>
+            <w:tcW w:w="576" w:type="pct"/>
             <w:tcBorders>
               <w:top w:val="single" w:sz="2" w:space="0" w:color="auto"/>
               <w:left w:val="single" w:sz="2" w:space="0" w:color="auto"/>
@@ -4185,7 +4207,7 @@
         </w:tc>
         <w:tc>
           <w:tcPr>
-            <w:tcW w:w="2721" w:type="pct"/>
+            <w:tcW w:w="2119" w:type="pct"/>
             <w:tcBorders>
               <w:top w:val="nil"/>
               <w:left w:val="single" w:sz="2" w:space="0" w:color="auto"/>
@@ -4222,7 +4244,7 @@
         </w:trPr>
         <w:tc>
           <w:tcPr>
-            <w:tcW w:w="397" w:type="pct"/>
+            <w:tcW w:w="445" w:type="pct"/>
             <w:tcBorders>
               <w:top w:val="nil"/>
               <w:left w:val="single" w:sz="4" w:space="0" w:color="auto"/>
@@ -4245,7 +4267,7 @@
         </w:tc>
         <w:tc>
           <w:tcPr>
-            <w:tcW w:w="849" w:type="pct"/>
+            <w:tcW w:w="1345" w:type="pct"/>
             <w:tcBorders>
               <w:top w:val="single" w:sz="2" w:space="0" w:color="auto"/>
               <w:left w:val="single" w:sz="2" w:space="0" w:color="auto"/>
@@ -4269,37 +4291,53 @@
                 <w:sz w:val="16"/>
                 <w:szCs w:val="18"/>
               </w:rPr>
-              <w:t>05A (BR/EDR Part 1)</w:t>
-            </w:r>
-          </w:p>
-        </w:tc>
-        <w:tc>
-          <w:tcPr>
-            <w:tcW w:w="448" w:type="pct"/>
-            <w:tcBorders>
-              <w:top w:val="nil"/>
-              <w:left w:val="single" w:sz="2" w:space="0" w:color="auto"/>
-              <w:bottom w:val="single" w:sz="4" w:space="0" w:color="auto"/>
-              <w:right w:val="single" w:sz="2" w:space="0" w:color="auto"/>
-            </w:tcBorders>
-            <w:noWrap/>
-            <w:vAlign w:val="center"/>
-          </w:tcPr>
-          <w:p>
-            <w:pPr>
-              <w:spacing w:after="0" w:line="240" w:lineRule="auto"/>
-              <w:jc w:val="center"/>
-              <w:rPr>
-                <w:color w:val="000000"/>
-                <w:sz w:val="16"/>
-                <w:szCs w:val="18"/>
-              </w:rPr>
-            </w:pPr>
-          </w:p>
-        </w:tc>
-        <w:tc>
-          <w:tcPr>
-            <w:tcW w:w="585" w:type="pct"/>
+              <w:t>05A (</w:t>
+            </w:r>
+            <w:r>
+              <w:rPr>
+                <w:color w:val="000000"/>
+                <w:sz w:val="16"/>
+                <w:szCs w:val="18"/>
+              </w:rPr>
+              <w:t>Classic Bluetooth – SPP)</w:t>
+            </w:r>
+          </w:p>
+        </w:tc>
+        <w:tc>
+          <w:tcPr>
+            <w:tcW w:w="514" w:type="pct"/>
+            <w:tcBorders>
+              <w:top w:val="nil"/>
+              <w:left w:val="single" w:sz="2" w:space="0" w:color="auto"/>
+              <w:bottom w:val="single" w:sz="4" w:space="0" w:color="auto"/>
+              <w:right w:val="single" w:sz="2" w:space="0" w:color="auto"/>
+            </w:tcBorders>
+            <w:noWrap/>
+            <w:vAlign w:val="center"/>
+          </w:tcPr>
+          <w:p>
+            <w:pPr>
+              <w:spacing w:after="0" w:line="240" w:lineRule="auto"/>
+              <w:jc w:val="center"/>
+              <w:rPr>
+                <w:color w:val="000000"/>
+                <w:sz w:val="16"/>
+                <w:szCs w:val="18"/>
+              </w:rPr>
+            </w:pPr>
+            <w:r>
+              <w:rPr>
+                <w:color w:val="000000"/>
+                <w:sz w:val="16"/>
+                <w:szCs w:val="18"/>
+              </w:rPr>
+              <w:t>5A.1</w:t>
+            </w:r>
+          </w:p>
+        </w:tc>
+        <w:tc>
+          <w:tcPr>
+            <w:tcW w:w="576" w:type="pct"/>
             <w:tcBorders>
               <w:top w:val="single" w:sz="2" w:space="0" w:color="auto"/>
               <w:left w:val="single" w:sz="2" w:space="0" w:color="auto"/>
@@ -4317,11 +4355,19 @@
                 <w:szCs w:val="18"/>
               </w:rPr>
             </w:pPr>
-          </w:p>
-        </w:tc>
-        <w:tc>
-          <w:tcPr>
-            <w:tcW w:w="2721" w:type="pct"/>
+            <w:r>
+              <w:rPr>
+                <w:color w:val="000000"/>
+                <w:sz w:val="16"/>
+                <w:szCs w:val="18"/>
+              </w:rPr>
+              <w:t>Basic</w:t>
+            </w:r>
+          </w:p>
+        </w:tc>
+        <w:tc>
+          <w:tcPr>
+            <w:tcW w:w="2119" w:type="pct"/>
             <w:tcBorders>
               <w:top w:val="nil"/>
               <w:left w:val="single" w:sz="2" w:space="0" w:color="auto"/>
@@ -4340,6 +4386,14 @@
                 <w:szCs w:val="18"/>
               </w:rPr>
             </w:pPr>
+            <w:r>
+              <w:rPr>
+                <w:color w:val="000000"/>
+                <w:sz w:val="16"/>
+                <w:szCs w:val="18"/>
+              </w:rPr>
+              <w:t>Create a Serial Port Profile Project</w:t>
+            </w:r>
           </w:p>
         </w:tc>
       </w:tr>
@@ -4350,7 +4404,7 @@
         </w:trPr>
         <w:tc>
           <w:tcPr>
-            <w:tcW w:w="397" w:type="pct"/>
+            <w:tcW w:w="445" w:type="pct"/>
             <w:tcBorders>
               <w:top w:val="nil"/>
               <w:left w:val="single" w:sz="4" w:space="0" w:color="auto"/>
@@ -4373,7 +4427,7 @@
         </w:tc>
         <w:tc>
           <w:tcPr>
-            <w:tcW w:w="849" w:type="pct"/>
+            <w:tcW w:w="1345" w:type="pct"/>
             <w:tcBorders>
               <w:top w:val="single" w:sz="2" w:space="0" w:color="auto"/>
               <w:left w:val="single" w:sz="2" w:space="0" w:color="auto"/>
@@ -4395,31 +4449,39 @@
         </w:tc>
         <w:tc>
           <w:tcPr>
-            <w:tcW w:w="448" w:type="pct"/>
-            <w:tcBorders>
-              <w:top w:val="nil"/>
-              <w:left w:val="single" w:sz="2" w:space="0" w:color="auto"/>
-              <w:bottom w:val="single" w:sz="4" w:space="0" w:color="auto"/>
-              <w:right w:val="single" w:sz="2" w:space="0" w:color="auto"/>
-            </w:tcBorders>
-            <w:noWrap/>
-            <w:vAlign w:val="center"/>
-          </w:tcPr>
-          <w:p>
-            <w:pPr>
-              <w:spacing w:after="0" w:line="240" w:lineRule="auto"/>
-              <w:jc w:val="center"/>
-              <w:rPr>
-                <w:color w:val="000000"/>
-                <w:sz w:val="16"/>
-                <w:szCs w:val="18"/>
-              </w:rPr>
-            </w:pPr>
-          </w:p>
-        </w:tc>
-        <w:tc>
-          <w:tcPr>
-            <w:tcW w:w="585" w:type="pct"/>
+            <w:tcW w:w="514" w:type="pct"/>
+            <w:tcBorders>
+              <w:top w:val="nil"/>
+              <w:left w:val="single" w:sz="2" w:space="0" w:color="auto"/>
+              <w:bottom w:val="single" w:sz="4" w:space="0" w:color="auto"/>
+              <w:right w:val="single" w:sz="2" w:space="0" w:color="auto"/>
+            </w:tcBorders>
+            <w:noWrap/>
+            <w:vAlign w:val="center"/>
+          </w:tcPr>
+          <w:p>
+            <w:pPr>
+              <w:spacing w:after="0" w:line="240" w:lineRule="auto"/>
+              <w:jc w:val="center"/>
+              <w:rPr>
+                <w:color w:val="000000"/>
+                <w:sz w:val="16"/>
+                <w:szCs w:val="18"/>
+              </w:rPr>
+            </w:pPr>
+            <w:r>
+              <w:rPr>
+                <w:color w:val="000000"/>
+                <w:sz w:val="16"/>
+                <w:szCs w:val="18"/>
+              </w:rPr>
+              <w:t>5A.2</w:t>
+            </w:r>
+          </w:p>
+        </w:tc>
+        <w:tc>
+          <w:tcPr>
+            <w:tcW w:w="576" w:type="pct"/>
             <w:tcBorders>
               <w:top w:val="single" w:sz="2" w:space="0" w:color="auto"/>
               <w:left w:val="single" w:sz="2" w:space="0" w:color="auto"/>
@@ -4437,11 +4499,19 @@
                 <w:szCs w:val="18"/>
               </w:rPr>
             </w:pPr>
-          </w:p>
-        </w:tc>
-        <w:tc>
-          <w:tcPr>
-            <w:tcW w:w="2721" w:type="pct"/>
+            <w:r>
+              <w:rPr>
+                <w:color w:val="000000"/>
+                <w:sz w:val="16"/>
+                <w:szCs w:val="18"/>
+              </w:rPr>
+              <w:t>Advanced</w:t>
+            </w:r>
+          </w:p>
+        </w:tc>
+        <w:tc>
+          <w:tcPr>
+            <w:tcW w:w="2119" w:type="pct"/>
             <w:tcBorders>
               <w:top w:val="nil"/>
               <w:left w:val="single" w:sz="2" w:space="0" w:color="auto"/>
@@ -4460,6 +4530,14 @@
                 <w:szCs w:val="18"/>
               </w:rPr>
             </w:pPr>
+            <w:r>
+              <w:rPr>
+                <w:color w:val="000000"/>
+                <w:sz w:val="16"/>
+                <w:szCs w:val="18"/>
+              </w:rPr>
+              <w:t>Improve Security by Adding IO Capabilities</w:t>
+            </w:r>
           </w:p>
         </w:tc>
       </w:tr>
@@ -4470,7 +4548,7 @@
         </w:trPr>
         <w:tc>
           <w:tcPr>
-            <w:tcW w:w="397" w:type="pct"/>
+            <w:tcW w:w="445" w:type="pct"/>
             <w:tcBorders>
               <w:top w:val="nil"/>
               <w:left w:val="single" w:sz="4" w:space="0" w:color="auto"/>
@@ -4493,7 +4571,7 @@
         </w:tc>
         <w:tc>
           <w:tcPr>
-            <w:tcW w:w="849" w:type="pct"/>
+            <w:tcW w:w="1345" w:type="pct"/>
             <w:tcBorders>
               <w:top w:val="single" w:sz="2" w:space="0" w:color="auto"/>
               <w:left w:val="single" w:sz="2" w:space="0" w:color="auto"/>
@@ -4511,43 +4589,43 @@
                 <w:szCs w:val="18"/>
               </w:rPr>
             </w:pPr>
-            <w:r>
-              <w:rPr>
-                <w:color w:val="000000"/>
-                <w:sz w:val="16"/>
-                <w:szCs w:val="18"/>
-              </w:rPr>
-              <w:t>05B (BR/EDR Part 2)</w:t>
-            </w:r>
-          </w:p>
-        </w:tc>
-        <w:tc>
-          <w:tcPr>
-            <w:tcW w:w="448" w:type="pct"/>
-            <w:tcBorders>
-              <w:top w:val="nil"/>
-              <w:left w:val="single" w:sz="2" w:space="0" w:color="auto"/>
-              <w:bottom w:val="single" w:sz="4" w:space="0" w:color="auto"/>
-              <w:right w:val="single" w:sz="2" w:space="0" w:color="auto"/>
-            </w:tcBorders>
-            <w:noWrap/>
-            <w:vAlign w:val="center"/>
-          </w:tcPr>
-          <w:p>
-            <w:pPr>
-              <w:spacing w:after="0" w:line="240" w:lineRule="auto"/>
-              <w:jc w:val="center"/>
-              <w:rPr>
-                <w:color w:val="000000"/>
-                <w:sz w:val="16"/>
-                <w:szCs w:val="18"/>
-              </w:rPr>
-            </w:pPr>
-          </w:p>
-        </w:tc>
-        <w:tc>
-          <w:tcPr>
-            <w:tcW w:w="585" w:type="pct"/>
+          </w:p>
+        </w:tc>
+        <w:tc>
+          <w:tcPr>
+            <w:tcW w:w="514" w:type="pct"/>
+            <w:tcBorders>
+              <w:top w:val="nil"/>
+              <w:left w:val="single" w:sz="2" w:space="0" w:color="auto"/>
+              <w:bottom w:val="single" w:sz="4" w:space="0" w:color="auto"/>
+              <w:right w:val="single" w:sz="2" w:space="0" w:color="auto"/>
+            </w:tcBorders>
+            <w:noWrap/>
+            <w:vAlign w:val="center"/>
+          </w:tcPr>
+          <w:p>
+            <w:pPr>
+              <w:spacing w:after="0" w:line="240" w:lineRule="auto"/>
+              <w:jc w:val="center"/>
+              <w:rPr>
+                <w:color w:val="000000"/>
+                <w:sz w:val="16"/>
+                <w:szCs w:val="18"/>
+              </w:rPr>
+            </w:pPr>
+            <w:r>
+              <w:rPr>
+                <w:color w:val="000000"/>
+                <w:sz w:val="16"/>
+                <w:szCs w:val="18"/>
+              </w:rPr>
+              <w:t>5A.3</w:t>
+            </w:r>
+          </w:p>
+        </w:tc>
+        <w:tc>
+          <w:tcPr>
+            <w:tcW w:w="576" w:type="pct"/>
             <w:tcBorders>
               <w:top w:val="single" w:sz="2" w:space="0" w:color="auto"/>
               <w:left w:val="single" w:sz="2" w:space="0" w:color="auto"/>
@@ -4565,11 +4643,19 @@
                 <w:szCs w:val="18"/>
               </w:rPr>
             </w:pPr>
-          </w:p>
-        </w:tc>
-        <w:tc>
-          <w:tcPr>
-            <w:tcW w:w="2721" w:type="pct"/>
+            <w:r>
+              <w:rPr>
+                <w:color w:val="000000"/>
+                <w:sz w:val="16"/>
+                <w:szCs w:val="18"/>
+              </w:rPr>
+              <w:t>Advanced</w:t>
+            </w:r>
+          </w:p>
+        </w:tc>
+        <w:tc>
+          <w:tcPr>
+            <w:tcW w:w="2119" w:type="pct"/>
             <w:tcBorders>
               <w:top w:val="nil"/>
               <w:left w:val="single" w:sz="2" w:space="0" w:color="auto"/>
@@ -4588,6 +4674,14 @@
                 <w:szCs w:val="18"/>
               </w:rPr>
             </w:pPr>
+            <w:r>
+              <w:rPr>
+                <w:color w:val="000000"/>
+                <w:sz w:val="16"/>
+                <w:szCs w:val="18"/>
+              </w:rPr>
+              <w:t>Add Multiple Device Bonding Capability</w:t>
+            </w:r>
           </w:p>
         </w:tc>
       </w:tr>
@@ -4598,7 +4692,7 @@
         </w:trPr>
         <w:tc>
           <w:tcPr>
-            <w:tcW w:w="397" w:type="pct"/>
+            <w:tcW w:w="445" w:type="pct"/>
             <w:tcBorders>
               <w:top w:val="nil"/>
               <w:left w:val="single" w:sz="4" w:space="0" w:color="auto"/>
@@ -4621,7 +4715,7 @@
         </w:tc>
         <w:tc>
           <w:tcPr>
-            <w:tcW w:w="849" w:type="pct"/>
+            <w:tcW w:w="1345" w:type="pct"/>
             <w:tcBorders>
               <w:top w:val="single" w:sz="2" w:space="0" w:color="auto"/>
               <w:left w:val="single" w:sz="2" w:space="0" w:color="auto"/>
@@ -4639,35 +4733,43 @@
                 <w:szCs w:val="18"/>
               </w:rPr>
             </w:pPr>
-          </w:p>
-        </w:tc>
-        <w:tc>
-          <w:tcPr>
-            <w:tcW w:w="448" w:type="pct"/>
-            <w:tcBorders>
-              <w:top w:val="nil"/>
-              <w:left w:val="single" w:sz="2" w:space="0" w:color="auto"/>
-              <w:bottom w:val="single" w:sz="4" w:space="0" w:color="auto"/>
-              <w:right w:val="single" w:sz="2" w:space="0" w:color="auto"/>
-            </w:tcBorders>
-            <w:noWrap/>
-            <w:vAlign w:val="center"/>
-          </w:tcPr>
-          <w:p>
-            <w:pPr>
-              <w:spacing w:after="0" w:line="240" w:lineRule="auto"/>
-              <w:jc w:val="center"/>
-              <w:rPr>
-                <w:color w:val="000000"/>
-                <w:sz w:val="16"/>
-                <w:szCs w:val="18"/>
-              </w:rPr>
-            </w:pPr>
-          </w:p>
-        </w:tc>
-        <w:tc>
-          <w:tcPr>
-            <w:tcW w:w="585" w:type="pct"/>
+            <w:r>
+              <w:rPr>
+                <w:color w:val="000000"/>
+                <w:sz w:val="16"/>
+                <w:szCs w:val="18"/>
+              </w:rPr>
+              <w:t>05B</w:t>
+            </w:r>
+          </w:p>
+        </w:tc>
+        <w:tc>
+          <w:tcPr>
+            <w:tcW w:w="514" w:type="pct"/>
+            <w:tcBorders>
+              <w:top w:val="nil"/>
+              <w:left w:val="single" w:sz="2" w:space="0" w:color="auto"/>
+              <w:bottom w:val="single" w:sz="4" w:space="0" w:color="auto"/>
+              <w:right w:val="single" w:sz="2" w:space="0" w:color="auto"/>
+            </w:tcBorders>
+            <w:noWrap/>
+            <w:vAlign w:val="center"/>
+          </w:tcPr>
+          <w:p>
+            <w:pPr>
+              <w:spacing w:after="0" w:line="240" w:lineRule="auto"/>
+              <w:jc w:val="center"/>
+              <w:rPr>
+                <w:color w:val="000000"/>
+                <w:sz w:val="16"/>
+                <w:szCs w:val="18"/>
+              </w:rPr>
+            </w:pPr>
+          </w:p>
+        </w:tc>
+        <w:tc>
+          <w:tcPr>
+            <w:tcW w:w="576" w:type="pct"/>
             <w:tcBorders>
               <w:top w:val="single" w:sz="2" w:space="0" w:color="auto"/>
               <w:left w:val="single" w:sz="2" w:space="0" w:color="auto"/>
@@ -4689,7 +4791,7 @@
         </w:tc>
         <w:tc>
           <w:tcPr>
-            <w:tcW w:w="2721" w:type="pct"/>
+            <w:tcW w:w="2119" w:type="pct"/>
             <w:tcBorders>
               <w:top w:val="nil"/>
               <w:left w:val="single" w:sz="2" w:space="0" w:color="auto"/>
@@ -4718,7 +4820,7 @@
         </w:trPr>
         <w:tc>
           <w:tcPr>
-            <w:tcW w:w="397" w:type="pct"/>
+            <w:tcW w:w="445" w:type="pct"/>
             <w:tcBorders>
               <w:top w:val="nil"/>
               <w:left w:val="single" w:sz="4" w:space="0" w:color="auto"/>
@@ -4741,7 +4843,7 @@
         </w:tc>
         <w:tc>
           <w:tcPr>
-            <w:tcW w:w="849" w:type="pct"/>
+            <w:tcW w:w="1345" w:type="pct"/>
             <w:tcBorders>
               <w:top w:val="single" w:sz="2" w:space="0" w:color="auto"/>
               <w:left w:val="single" w:sz="2" w:space="0" w:color="auto"/>
@@ -4759,51 +4861,35 @@
                 <w:szCs w:val="18"/>
               </w:rPr>
             </w:pPr>
-            <w:r>
-              <w:rPr>
-                <w:color w:val="000000"/>
-                <w:sz w:val="16"/>
-                <w:szCs w:val="18"/>
-              </w:rPr>
-              <w:t>06 (Debugging)</w:t>
-            </w:r>
-          </w:p>
-        </w:tc>
-        <w:tc>
-          <w:tcPr>
-            <w:tcW w:w="448" w:type="pct"/>
-            <w:tcBorders>
-              <w:top w:val="nil"/>
-              <w:left w:val="single" w:sz="2" w:space="0" w:color="auto"/>
-              <w:bottom w:val="single" w:sz="4" w:space="0" w:color="auto"/>
-              <w:right w:val="single" w:sz="2" w:space="0" w:color="auto"/>
-            </w:tcBorders>
-            <w:noWrap/>
-            <w:vAlign w:val="center"/>
-          </w:tcPr>
-          <w:p>
-            <w:pPr>
-              <w:spacing w:after="0" w:line="240" w:lineRule="auto"/>
-              <w:jc w:val="center"/>
-              <w:rPr>
-                <w:color w:val="000000"/>
-                <w:sz w:val="16"/>
-                <w:szCs w:val="18"/>
-              </w:rPr>
-            </w:pPr>
-            <w:r>
-              <w:rPr>
-                <w:color w:val="000000"/>
-                <w:sz w:val="16"/>
-                <w:szCs w:val="18"/>
-              </w:rPr>
-              <w:t>6.1</w:t>
-            </w:r>
-          </w:p>
-        </w:tc>
-        <w:tc>
-          <w:tcPr>
-            <w:tcW w:w="585" w:type="pct"/>
+          </w:p>
+        </w:tc>
+        <w:tc>
+          <w:tcPr>
+            <w:tcW w:w="514" w:type="pct"/>
+            <w:tcBorders>
+              <w:top w:val="nil"/>
+              <w:left w:val="single" w:sz="2" w:space="0" w:color="auto"/>
+              <w:bottom w:val="single" w:sz="4" w:space="0" w:color="auto"/>
+              <w:right w:val="single" w:sz="2" w:space="0" w:color="auto"/>
+            </w:tcBorders>
+            <w:noWrap/>
+            <w:vAlign w:val="center"/>
+          </w:tcPr>
+          <w:p>
+            <w:pPr>
+              <w:spacing w:after="0" w:line="240" w:lineRule="auto"/>
+              <w:jc w:val="center"/>
+              <w:rPr>
+                <w:color w:val="000000"/>
+                <w:sz w:val="16"/>
+                <w:szCs w:val="18"/>
+              </w:rPr>
+            </w:pPr>
+          </w:p>
+        </w:tc>
+        <w:tc>
+          <w:tcPr>
+            <w:tcW w:w="576" w:type="pct"/>
             <w:tcBorders>
               <w:top w:val="single" w:sz="2" w:space="0" w:color="auto"/>
               <w:left w:val="single" w:sz="2" w:space="0" w:color="auto"/>
@@ -4821,19 +4907,11 @@
                 <w:szCs w:val="18"/>
               </w:rPr>
             </w:pPr>
-            <w:r>
-              <w:rPr>
-                <w:color w:val="000000"/>
-                <w:sz w:val="16"/>
-                <w:szCs w:val="18"/>
-              </w:rPr>
-              <w:t>Basic</w:t>
-            </w:r>
-          </w:p>
-        </w:tc>
-        <w:tc>
-          <w:tcPr>
-            <w:tcW w:w="2721" w:type="pct"/>
+          </w:p>
+        </w:tc>
+        <w:tc>
+          <w:tcPr>
+            <w:tcW w:w="2119" w:type="pct"/>
             <w:tcBorders>
               <w:top w:val="nil"/>
               <w:left w:val="single" w:sz="2" w:space="0" w:color="auto"/>
@@ -4852,24 +4930,6 @@
                 <w:szCs w:val="18"/>
               </w:rPr>
             </w:pPr>
-            <w:r>
-              <w:rPr>
-                <w:color w:val="000000"/>
-                <w:sz w:val="16"/>
-                <w:szCs w:val="18"/>
-              </w:rPr>
-              <w:t xml:space="preserve">Run </w:t>
-            </w:r>
-            <w:proofErr w:type="spellStart"/>
-            <w:r>
-              <w:rPr>
-                <w:color w:val="000000"/>
-                <w:sz w:val="16"/>
-                <w:szCs w:val="18"/>
-              </w:rPr>
-              <w:t>BTSpy</w:t>
-            </w:r>
-            <w:proofErr w:type="spellEnd"/>
           </w:p>
         </w:tc>
       </w:tr>
@@ -4880,7 +4940,7 @@
         </w:trPr>
         <w:tc>
           <w:tcPr>
-            <w:tcW w:w="397" w:type="pct"/>
+            <w:tcW w:w="445" w:type="pct"/>
             <w:tcBorders>
               <w:top w:val="nil"/>
               <w:left w:val="single" w:sz="4" w:space="0" w:color="auto"/>
@@ -4903,7 +4963,7 @@
         </w:tc>
         <w:tc>
           <w:tcPr>
-            <w:tcW w:w="849" w:type="pct"/>
+            <w:tcW w:w="1345" w:type="pct"/>
             <w:tcBorders>
               <w:top w:val="single" w:sz="2" w:space="0" w:color="auto"/>
               <w:left w:val="single" w:sz="2" w:space="0" w:color="auto"/>
@@ -4921,11 +4981,173 @@
                 <w:szCs w:val="18"/>
               </w:rPr>
             </w:pPr>
-          </w:p>
-        </w:tc>
-        <w:tc>
-          <w:tcPr>
-            <w:tcW w:w="448" w:type="pct"/>
+            <w:r>
+              <w:rPr>
+                <w:color w:val="000000"/>
+                <w:sz w:val="16"/>
+                <w:szCs w:val="18"/>
+              </w:rPr>
+              <w:t>06 (Debugging)</w:t>
+            </w:r>
+          </w:p>
+        </w:tc>
+        <w:tc>
+          <w:tcPr>
+            <w:tcW w:w="514" w:type="pct"/>
+            <w:tcBorders>
+              <w:top w:val="nil"/>
+              <w:left w:val="single" w:sz="2" w:space="0" w:color="auto"/>
+              <w:bottom w:val="single" w:sz="4" w:space="0" w:color="auto"/>
+              <w:right w:val="single" w:sz="2" w:space="0" w:color="auto"/>
+            </w:tcBorders>
+            <w:noWrap/>
+            <w:vAlign w:val="center"/>
+          </w:tcPr>
+          <w:p>
+            <w:pPr>
+              <w:spacing w:after="0" w:line="240" w:lineRule="auto"/>
+              <w:jc w:val="center"/>
+              <w:rPr>
+                <w:color w:val="000000"/>
+                <w:sz w:val="16"/>
+                <w:szCs w:val="18"/>
+              </w:rPr>
+            </w:pPr>
+            <w:r>
+              <w:rPr>
+                <w:color w:val="000000"/>
+                <w:sz w:val="16"/>
+                <w:szCs w:val="18"/>
+              </w:rPr>
+              <w:t>6.1</w:t>
+            </w:r>
+          </w:p>
+        </w:tc>
+        <w:tc>
+          <w:tcPr>
+            <w:tcW w:w="576" w:type="pct"/>
+            <w:tcBorders>
+              <w:top w:val="single" w:sz="2" w:space="0" w:color="auto"/>
+              <w:left w:val="single" w:sz="2" w:space="0" w:color="auto"/>
+              <w:bottom w:val="single" w:sz="2" w:space="0" w:color="auto"/>
+              <w:right w:val="single" w:sz="2" w:space="0" w:color="auto"/>
+            </w:tcBorders>
+          </w:tcPr>
+          <w:p>
+            <w:pPr>
+              <w:spacing w:after="0" w:line="240" w:lineRule="auto"/>
+              <w:jc w:val="center"/>
+              <w:rPr>
+                <w:color w:val="000000"/>
+                <w:sz w:val="16"/>
+                <w:szCs w:val="18"/>
+              </w:rPr>
+            </w:pPr>
+            <w:r>
+              <w:rPr>
+                <w:color w:val="000000"/>
+                <w:sz w:val="16"/>
+                <w:szCs w:val="18"/>
+              </w:rPr>
+              <w:t>Basic</w:t>
+            </w:r>
+          </w:p>
+        </w:tc>
+        <w:tc>
+          <w:tcPr>
+            <w:tcW w:w="2119" w:type="pct"/>
+            <w:tcBorders>
+              <w:top w:val="nil"/>
+              <w:left w:val="single" w:sz="2" w:space="0" w:color="auto"/>
+              <w:bottom w:val="single" w:sz="4" w:space="0" w:color="auto"/>
+              <w:right w:val="single" w:sz="4" w:space="0" w:color="auto"/>
+            </w:tcBorders>
+            <w:noWrap/>
+            <w:vAlign w:val="center"/>
+          </w:tcPr>
+          <w:p>
+            <w:pPr>
+              <w:spacing w:after="0" w:line="240" w:lineRule="auto"/>
+              <w:rPr>
+                <w:color w:val="000000"/>
+                <w:sz w:val="16"/>
+                <w:szCs w:val="18"/>
+              </w:rPr>
+            </w:pPr>
+            <w:r>
+              <w:rPr>
+                <w:color w:val="000000"/>
+                <w:sz w:val="16"/>
+                <w:szCs w:val="18"/>
+              </w:rPr>
+              <w:t xml:space="preserve">Run </w:t>
+            </w:r>
+            <w:proofErr w:type="spellStart"/>
+            <w:r>
+              <w:rPr>
+                <w:color w:val="000000"/>
+                <w:sz w:val="16"/>
+                <w:szCs w:val="18"/>
+              </w:rPr>
+              <w:t>BTSpy</w:t>
+            </w:r>
+            <w:proofErr w:type="spellEnd"/>
+          </w:p>
+        </w:tc>
+      </w:tr>
+      <w:tr>
+        <w:trPr>
+          <w:trHeight w:val="144"/>
+          <w:jc w:val="center"/>
+        </w:trPr>
+        <w:tc>
+          <w:tcPr>
+            <w:tcW w:w="445" w:type="pct"/>
+            <w:tcBorders>
+              <w:top w:val="nil"/>
+              <w:left w:val="single" w:sz="4" w:space="0" w:color="auto"/>
+              <w:bottom w:val="single" w:sz="4" w:space="0" w:color="auto"/>
+              <w:right w:val="single" w:sz="2" w:space="0" w:color="auto"/>
+            </w:tcBorders>
+            <w:noWrap/>
+            <w:vAlign w:val="center"/>
+          </w:tcPr>
+          <w:p>
+            <w:pPr>
+              <w:spacing w:after="0" w:line="240" w:lineRule="auto"/>
+              <w:rPr>
+                <w:color w:val="000000"/>
+                <w:sz w:val="16"/>
+                <w:szCs w:val="18"/>
+              </w:rPr>
+            </w:pPr>
+          </w:p>
+        </w:tc>
+        <w:tc>
+          <w:tcPr>
+            <w:tcW w:w="1345" w:type="pct"/>
+            <w:tcBorders>
+              <w:top w:val="single" w:sz="2" w:space="0" w:color="auto"/>
+              <w:left w:val="single" w:sz="2" w:space="0" w:color="auto"/>
+              <w:bottom w:val="single" w:sz="2" w:space="0" w:color="auto"/>
+              <w:right w:val="single" w:sz="2" w:space="0" w:color="auto"/>
+            </w:tcBorders>
+          </w:tcPr>
+          <w:p>
+            <w:pPr>
+              <w:spacing w:after="0" w:line="240" w:lineRule="auto"/>
+              <w:jc w:val="center"/>
+              <w:rPr>
+                <w:color w:val="000000"/>
+                <w:sz w:val="16"/>
+                <w:szCs w:val="18"/>
+              </w:rPr>
+            </w:pPr>
+          </w:p>
+        </w:tc>
+        <w:tc>
+          <w:tcPr>
+            <w:tcW w:w="514" w:type="pct"/>
             <w:tcBorders>
               <w:top w:val="nil"/>
               <w:left w:val="single" w:sz="2" w:space="0" w:color="auto"/>
@@ -4957,7 +5179,7 @@
         </w:tc>
         <w:tc>
           <w:tcPr>
-            <w:tcW w:w="585" w:type="pct"/>
+            <w:tcW w:w="576" w:type="pct"/>
             <w:tcBorders>
               <w:top w:val="single" w:sz="2" w:space="0" w:color="auto"/>
               <w:left w:val="single" w:sz="2" w:space="0" w:color="auto"/>
@@ -4987,7 +5209,7 @@
         </w:tc>
         <w:tc>
           <w:tcPr>
-            <w:tcW w:w="2721" w:type="pct"/>
+            <w:tcW w:w="2119" w:type="pct"/>
             <w:tcBorders>
               <w:top w:val="nil"/>
               <w:left w:val="single" w:sz="2" w:space="0" w:color="auto"/>
@@ -8405,7 +8627,7 @@
   <w:style w:type="paragraph" w:default="1" w:styleId="Normal">
     <w:name w:val="Normal"/>
     <w:qFormat/>
-    <w:rsid w:val="008A6173"/>
+    <w:rsid w:val="00355D85"/>
   </w:style>
   <w:style w:type="paragraph" w:styleId="Heading1">
     <w:name w:val="heading 1"/>
@@ -8525,7 +8747,7 @@
     <w:uiPriority w:val="1"/>
     <w:semiHidden/>
     <w:unhideWhenUsed/>
-    <w:rsid w:val="008A6173"/>
+    <w:rsid w:val="00355D85"/>
   </w:style>
   <w:style w:type="table" w:default="1" w:styleId="TableNormal">
     <w:name w:val="Normal Table"/>
@@ -8547,7 +8769,7 @@
     <w:uiPriority w:val="99"/>
     <w:semiHidden/>
     <w:unhideWhenUsed/>
-    <w:rsid w:val="008A6173"/>
+    <w:rsid w:val="00355D85"/>
   </w:style>
   <w:style w:type="paragraph" w:styleId="ListParagraph">
     <w:name w:val="List Paragraph"/>
@@ -9324,7 +9546,7 @@
 </file>
 
 <file path=customXml/itemProps1.xml><?xml version="1.0" encoding="utf-8"?>
-<ds:datastoreItem xmlns:ds="http://schemas.openxmlformats.org/officeDocument/2006/customXml" ds:itemID="{2B26AB81-E01F-44C0-8914-5B9D9DF79A44}">
+<ds:datastoreItem xmlns:ds="http://schemas.openxmlformats.org/officeDocument/2006/customXml" ds:itemID="{5E35E150-36B9-4963-99EB-7A09FBB752DD}">
   <ds:schemaRefs>
     <ds:schemaRef ds:uri="http://schemas.openxmlformats.org/officeDocument/2006/bibliography"/>
   </ds:schemaRefs>

</xml_diff>

<commit_message>
final edits before pilot
</commit_message>
<xml_diff>
--- a/labmanual/English/WBT101-00a-SignoffSheet.docx
+++ b/labmanual/English/WBT101-00a-SignoffSheet.docx
@@ -6,8 +6,6 @@
       <w:pPr>
         <w:pStyle w:val="Heading1"/>
       </w:pPr>
-      <w:bookmarkStart w:id="0" w:name="_GoBack"/>
-      <w:bookmarkEnd w:id="0"/>
       <w:r>
         <w:t>Signatures</w:t>
       </w:r>
@@ -67,17 +65,17 @@
     </w:p>
     <w:tbl>
       <w:tblPr>
-        <w:tblW w:w="4348" w:type="pct"/>
+        <w:tblW w:w="4714" w:type="pct"/>
         <w:jc w:val="center"/>
         <w:tblLayout w:type="fixed"/>
         <w:tblLook w:val="00A0" w:firstRow="1" w:lastRow="0" w:firstColumn="1" w:lastColumn="0" w:noHBand="0" w:noVBand="0"/>
       </w:tblPr>
       <w:tblGrid>
-        <w:gridCol w:w="725"/>
-        <w:gridCol w:w="2187"/>
+        <w:gridCol w:w="726"/>
+        <w:gridCol w:w="2186"/>
         <w:gridCol w:w="836"/>
-        <w:gridCol w:w="937"/>
-        <w:gridCol w:w="3446"/>
+        <w:gridCol w:w="936"/>
+        <w:gridCol w:w="4131"/>
       </w:tblGrid>
       <w:tr>
         <w:trPr>
@@ -87,7 +85,7 @@
         </w:trPr>
         <w:tc>
           <w:tcPr>
-            <w:tcW w:w="445" w:type="pct"/>
+            <w:tcW w:w="412" w:type="pct"/>
             <w:tcBorders>
               <w:top w:val="single" w:sz="4" w:space="0" w:color="auto"/>
               <w:left w:val="single" w:sz="4" w:space="0" w:color="auto"/>
@@ -124,7 +122,7 @@
         </w:tc>
         <w:tc>
           <w:tcPr>
-            <w:tcW w:w="1345" w:type="pct"/>
+            <w:tcW w:w="1240" w:type="pct"/>
             <w:tcBorders>
               <w:top w:val="single" w:sz="2" w:space="0" w:color="auto"/>
               <w:left w:val="single" w:sz="2" w:space="0" w:color="auto"/>
@@ -159,7 +157,7 @@
         </w:tc>
         <w:tc>
           <w:tcPr>
-            <w:tcW w:w="514" w:type="pct"/>
+            <w:tcW w:w="474" w:type="pct"/>
             <w:tcBorders>
               <w:top w:val="single" w:sz="4" w:space="0" w:color="auto"/>
               <w:left w:val="single" w:sz="2" w:space="0" w:color="auto"/>
@@ -196,7 +194,7 @@
         </w:tc>
         <w:tc>
           <w:tcPr>
-            <w:tcW w:w="576" w:type="pct"/>
+            <w:tcW w:w="531" w:type="pct"/>
             <w:tcBorders>
               <w:top w:val="single" w:sz="2" w:space="0" w:color="auto"/>
               <w:left w:val="single" w:sz="2" w:space="0" w:color="auto"/>
@@ -231,7 +229,7 @@
         </w:tc>
         <w:tc>
           <w:tcPr>
-            <w:tcW w:w="2119" w:type="pct"/>
+            <w:tcW w:w="2343" w:type="pct"/>
             <w:tcBorders>
               <w:top w:val="single" w:sz="4" w:space="0" w:color="auto"/>
               <w:left w:val="single" w:sz="2" w:space="0" w:color="auto"/>
@@ -274,7 +272,7 @@
         </w:trPr>
         <w:tc>
           <w:tcPr>
-            <w:tcW w:w="445" w:type="pct"/>
+            <w:tcW w:w="412" w:type="pct"/>
             <w:tcBorders>
               <w:top w:val="nil"/>
               <w:left w:val="single" w:sz="4" w:space="0" w:color="auto"/>
@@ -307,7 +305,7 @@
         </w:tc>
         <w:tc>
           <w:tcPr>
-            <w:tcW w:w="1345" w:type="pct"/>
+            <w:tcW w:w="1240" w:type="pct"/>
             <w:tcBorders>
               <w:top w:val="single" w:sz="2" w:space="0" w:color="auto"/>
               <w:left w:val="single" w:sz="2" w:space="0" w:color="auto"/>
@@ -361,7 +359,7 @@
         </w:tc>
         <w:tc>
           <w:tcPr>
-            <w:tcW w:w="514" w:type="pct"/>
+            <w:tcW w:w="474" w:type="pct"/>
             <w:tcBorders>
               <w:top w:val="nil"/>
               <w:left w:val="single" w:sz="2" w:space="0" w:color="auto"/>
@@ -393,7 +391,7 @@
         </w:tc>
         <w:tc>
           <w:tcPr>
-            <w:tcW w:w="576" w:type="pct"/>
+            <w:tcW w:w="531" w:type="pct"/>
             <w:tcBorders>
               <w:top w:val="single" w:sz="2" w:space="0" w:color="auto"/>
               <w:left w:val="single" w:sz="2" w:space="0" w:color="auto"/>
@@ -423,7 +421,7 @@
         </w:tc>
         <w:tc>
           <w:tcPr>
-            <w:tcW w:w="2119" w:type="pct"/>
+            <w:tcW w:w="2343" w:type="pct"/>
             <w:tcBorders>
               <w:top w:val="nil"/>
               <w:left w:val="single" w:sz="2" w:space="0" w:color="auto"/>
@@ -492,7 +490,7 @@
         </w:trPr>
         <w:tc>
           <w:tcPr>
-            <w:tcW w:w="445" w:type="pct"/>
+            <w:tcW w:w="412" w:type="pct"/>
             <w:tcBorders>
               <w:top w:val="nil"/>
               <w:left w:val="single" w:sz="4" w:space="0" w:color="auto"/>
@@ -515,7 +513,7 @@
         </w:tc>
         <w:tc>
           <w:tcPr>
-            <w:tcW w:w="1345" w:type="pct"/>
+            <w:tcW w:w="1240" w:type="pct"/>
             <w:tcBorders>
               <w:top w:val="single" w:sz="2" w:space="0" w:color="auto"/>
               <w:left w:val="single" w:sz="2" w:space="0" w:color="auto"/>
@@ -537,7 +535,7 @@
         </w:tc>
         <w:tc>
           <w:tcPr>
-            <w:tcW w:w="514" w:type="pct"/>
+            <w:tcW w:w="474" w:type="pct"/>
             <w:tcBorders>
               <w:top w:val="nil"/>
               <w:left w:val="single" w:sz="2" w:space="0" w:color="auto"/>
@@ -569,7 +567,7 @@
         </w:tc>
         <w:tc>
           <w:tcPr>
-            <w:tcW w:w="576" w:type="pct"/>
+            <w:tcW w:w="531" w:type="pct"/>
             <w:tcBorders>
               <w:top w:val="single" w:sz="2" w:space="0" w:color="auto"/>
               <w:left w:val="single" w:sz="2" w:space="0" w:color="auto"/>
@@ -599,7 +597,7 @@
         </w:tc>
         <w:tc>
           <w:tcPr>
-            <w:tcW w:w="2119" w:type="pct"/>
+            <w:tcW w:w="2343" w:type="pct"/>
             <w:tcBorders>
               <w:top w:val="nil"/>
               <w:left w:val="single" w:sz="2" w:space="0" w:color="auto"/>
@@ -652,7 +650,7 @@
         </w:trPr>
         <w:tc>
           <w:tcPr>
-            <w:tcW w:w="445" w:type="pct"/>
+            <w:tcW w:w="412" w:type="pct"/>
             <w:tcBorders>
               <w:top w:val="nil"/>
               <w:left w:val="single" w:sz="4" w:space="0" w:color="auto"/>
@@ -675,7 +673,7 @@
         </w:tc>
         <w:tc>
           <w:tcPr>
-            <w:tcW w:w="1345" w:type="pct"/>
+            <w:tcW w:w="1240" w:type="pct"/>
             <w:tcBorders>
               <w:top w:val="single" w:sz="2" w:space="0" w:color="auto"/>
               <w:left w:val="single" w:sz="2" w:space="0" w:color="auto"/>
@@ -693,59 +691,43 @@
                 <w:szCs w:val="18"/>
               </w:rPr>
             </w:pPr>
-            <w:r>
-              <w:rPr>
-                <w:color w:val="000000"/>
-                <w:sz w:val="16"/>
-                <w:szCs w:val="18"/>
-              </w:rPr>
-              <w:t>02</w:t>
-            </w:r>
-            <w:r>
-              <w:rPr>
-                <w:color w:val="000000"/>
-                <w:sz w:val="16"/>
-                <w:szCs w:val="18"/>
-              </w:rPr>
-              <w:t xml:space="preserve"> (Peripherals)</w:t>
-            </w:r>
-          </w:p>
-        </w:tc>
-        <w:tc>
-          <w:tcPr>
-            <w:tcW w:w="514" w:type="pct"/>
-            <w:tcBorders>
-              <w:top w:val="nil"/>
-              <w:left w:val="single" w:sz="2" w:space="0" w:color="auto"/>
-              <w:bottom w:val="single" w:sz="4" w:space="0" w:color="auto"/>
-              <w:right w:val="single" w:sz="2" w:space="0" w:color="auto"/>
-            </w:tcBorders>
-            <w:noWrap/>
-            <w:vAlign w:val="center"/>
-          </w:tcPr>
-          <w:p>
-            <w:pPr>
-              <w:spacing w:after="0" w:line="240" w:lineRule="auto"/>
-              <w:jc w:val="center"/>
-              <w:rPr>
-                <w:color w:val="000000"/>
-                <w:sz w:val="16"/>
-                <w:szCs w:val="18"/>
-              </w:rPr>
-            </w:pPr>
-            <w:r>
-              <w:rPr>
-                <w:color w:val="000000"/>
-                <w:sz w:val="16"/>
-                <w:szCs w:val="18"/>
-              </w:rPr>
-              <w:t>2.1</w:t>
-            </w:r>
-          </w:p>
-        </w:tc>
-        <w:tc>
-          <w:tcPr>
-            <w:tcW w:w="576" w:type="pct"/>
+          </w:p>
+        </w:tc>
+        <w:tc>
+          <w:tcPr>
+            <w:tcW w:w="474" w:type="pct"/>
+            <w:tcBorders>
+              <w:top w:val="nil"/>
+              <w:left w:val="single" w:sz="2" w:space="0" w:color="auto"/>
+              <w:bottom w:val="single" w:sz="4" w:space="0" w:color="auto"/>
+              <w:right w:val="single" w:sz="2" w:space="0" w:color="auto"/>
+            </w:tcBorders>
+            <w:noWrap/>
+            <w:vAlign w:val="center"/>
+          </w:tcPr>
+          <w:p>
+            <w:pPr>
+              <w:spacing w:after="0" w:line="240" w:lineRule="auto"/>
+              <w:jc w:val="center"/>
+              <w:rPr>
+                <w:color w:val="000000"/>
+                <w:sz w:val="16"/>
+                <w:szCs w:val="18"/>
+              </w:rPr>
+            </w:pPr>
+            <w:r>
+              <w:rPr>
+                <w:color w:val="000000"/>
+                <w:sz w:val="16"/>
+                <w:szCs w:val="18"/>
+              </w:rPr>
+              <w:t>1.3</w:t>
+            </w:r>
+          </w:p>
+        </w:tc>
+        <w:tc>
+          <w:tcPr>
+            <w:tcW w:w="531" w:type="pct"/>
             <w:tcBorders>
               <w:top w:val="single" w:sz="2" w:space="0" w:color="auto"/>
               <w:left w:val="single" w:sz="2" w:space="0" w:color="auto"/>
@@ -775,7 +757,7 @@
         </w:tc>
         <w:tc>
           <w:tcPr>
-            <w:tcW w:w="2119" w:type="pct"/>
+            <w:tcW w:w="2343" w:type="pct"/>
             <w:tcBorders>
               <w:top w:val="nil"/>
               <w:left w:val="single" w:sz="2" w:space="0" w:color="auto"/>
@@ -800,39 +782,7 @@
                 <w:sz w:val="16"/>
                 <w:szCs w:val="18"/>
               </w:rPr>
-              <w:t xml:space="preserve">Install </w:t>
-            </w:r>
-            <w:r>
-              <w:rPr>
-                <w:color w:val="000000"/>
-                <w:sz w:val="16"/>
-                <w:szCs w:val="18"/>
-              </w:rPr>
-              <w:t xml:space="preserve">kit + shield </w:t>
-            </w:r>
-            <w:r>
-              <w:rPr>
-                <w:color w:val="000000"/>
-                <w:sz w:val="16"/>
-                <w:szCs w:val="18"/>
-              </w:rPr>
-              <w:t>p</w:t>
-            </w:r>
-            <w:r>
-              <w:rPr>
-                <w:color w:val="000000"/>
-                <w:sz w:val="16"/>
-                <w:szCs w:val="18"/>
-              </w:rPr>
-              <w:t>latform</w:t>
-            </w:r>
-            <w:r>
-              <w:rPr>
-                <w:color w:val="000000"/>
-                <w:sz w:val="16"/>
-                <w:szCs w:val="18"/>
-              </w:rPr>
-              <w:t xml:space="preserve"> files</w:t>
+              <w:t>Exercise - 1.3 Download the Bluetooth Spec Version 5.0</w:t>
             </w:r>
           </w:p>
         </w:tc>
@@ -844,7 +794,7 @@
         </w:trPr>
         <w:tc>
           <w:tcPr>
-            <w:tcW w:w="445" w:type="pct"/>
+            <w:tcW w:w="412" w:type="pct"/>
             <w:tcBorders>
               <w:top w:val="nil"/>
               <w:left w:val="single" w:sz="4" w:space="0" w:color="auto"/>
@@ -867,7 +817,7 @@
         </w:tc>
         <w:tc>
           <w:tcPr>
-            <w:tcW w:w="1345" w:type="pct"/>
+            <w:tcW w:w="1240" w:type="pct"/>
             <w:tcBorders>
               <w:top w:val="single" w:sz="2" w:space="0" w:color="auto"/>
               <w:left w:val="single" w:sz="2" w:space="0" w:color="auto"/>
@@ -885,43 +835,59 @@
                 <w:szCs w:val="18"/>
               </w:rPr>
             </w:pPr>
-          </w:p>
-        </w:tc>
-        <w:tc>
-          <w:tcPr>
-            <w:tcW w:w="514" w:type="pct"/>
-            <w:tcBorders>
-              <w:top w:val="nil"/>
-              <w:left w:val="single" w:sz="2" w:space="0" w:color="auto"/>
-              <w:bottom w:val="single" w:sz="4" w:space="0" w:color="auto"/>
-              <w:right w:val="single" w:sz="2" w:space="0" w:color="auto"/>
-            </w:tcBorders>
-            <w:noWrap/>
-            <w:vAlign w:val="center"/>
-          </w:tcPr>
-          <w:p>
-            <w:pPr>
-              <w:spacing w:after="0" w:line="240" w:lineRule="auto"/>
-              <w:jc w:val="center"/>
-              <w:rPr>
-                <w:color w:val="000000"/>
-                <w:sz w:val="16"/>
-                <w:szCs w:val="18"/>
-              </w:rPr>
-            </w:pPr>
-            <w:r>
-              <w:rPr>
-                <w:color w:val="000000"/>
-                <w:sz w:val="16"/>
-                <w:szCs w:val="18"/>
-              </w:rPr>
-              <w:t>2.2</w:t>
-            </w:r>
-          </w:p>
-        </w:tc>
-        <w:tc>
-          <w:tcPr>
-            <w:tcW w:w="576" w:type="pct"/>
+            <w:r>
+              <w:rPr>
+                <w:color w:val="000000"/>
+                <w:sz w:val="16"/>
+                <w:szCs w:val="18"/>
+              </w:rPr>
+              <w:t>02</w:t>
+            </w:r>
+            <w:r>
+              <w:rPr>
+                <w:color w:val="000000"/>
+                <w:sz w:val="16"/>
+                <w:szCs w:val="18"/>
+              </w:rPr>
+              <w:t xml:space="preserve"> (Peripherals)</w:t>
+            </w:r>
+          </w:p>
+        </w:tc>
+        <w:tc>
+          <w:tcPr>
+            <w:tcW w:w="474" w:type="pct"/>
+            <w:tcBorders>
+              <w:top w:val="nil"/>
+              <w:left w:val="single" w:sz="2" w:space="0" w:color="auto"/>
+              <w:bottom w:val="single" w:sz="4" w:space="0" w:color="auto"/>
+              <w:right w:val="single" w:sz="2" w:space="0" w:color="auto"/>
+            </w:tcBorders>
+            <w:noWrap/>
+            <w:vAlign w:val="center"/>
+          </w:tcPr>
+          <w:p>
+            <w:pPr>
+              <w:spacing w:after="0" w:line="240" w:lineRule="auto"/>
+              <w:jc w:val="center"/>
+              <w:rPr>
+                <w:color w:val="000000"/>
+                <w:sz w:val="16"/>
+                <w:szCs w:val="18"/>
+              </w:rPr>
+            </w:pPr>
+            <w:r>
+              <w:rPr>
+                <w:color w:val="000000"/>
+                <w:sz w:val="16"/>
+                <w:szCs w:val="18"/>
+              </w:rPr>
+              <w:t>2.1</w:t>
+            </w:r>
+          </w:p>
+        </w:tc>
+        <w:tc>
+          <w:tcPr>
+            <w:tcW w:w="531" w:type="pct"/>
             <w:tcBorders>
               <w:top w:val="single" w:sz="2" w:space="0" w:color="auto"/>
               <w:left w:val="single" w:sz="2" w:space="0" w:color="auto"/>
@@ -951,7 +917,7 @@
         </w:tc>
         <w:tc>
           <w:tcPr>
-            <w:tcW w:w="2119" w:type="pct"/>
+            <w:tcW w:w="2343" w:type="pct"/>
             <w:tcBorders>
               <w:top w:val="nil"/>
               <w:left w:val="single" w:sz="2" w:space="0" w:color="auto"/>
@@ -976,7 +942,39 @@
                 <w:sz w:val="16"/>
                 <w:szCs w:val="18"/>
               </w:rPr>
-              <w:t>Blink an LED</w:t>
+              <w:t xml:space="preserve">Install </w:t>
+            </w:r>
+            <w:r>
+              <w:rPr>
+                <w:color w:val="000000"/>
+                <w:sz w:val="16"/>
+                <w:szCs w:val="18"/>
+              </w:rPr>
+              <w:t xml:space="preserve">kit + shield </w:t>
+            </w:r>
+            <w:r>
+              <w:rPr>
+                <w:color w:val="000000"/>
+                <w:sz w:val="16"/>
+                <w:szCs w:val="18"/>
+              </w:rPr>
+              <w:t>p</w:t>
+            </w:r>
+            <w:r>
+              <w:rPr>
+                <w:color w:val="000000"/>
+                <w:sz w:val="16"/>
+                <w:szCs w:val="18"/>
+              </w:rPr>
+              <w:t>latform</w:t>
+            </w:r>
+            <w:r>
+              <w:rPr>
+                <w:color w:val="000000"/>
+                <w:sz w:val="16"/>
+                <w:szCs w:val="18"/>
+              </w:rPr>
+              <w:t xml:space="preserve"> files</w:t>
             </w:r>
           </w:p>
         </w:tc>
@@ -988,7 +986,7 @@
         </w:trPr>
         <w:tc>
           <w:tcPr>
-            <w:tcW w:w="445" w:type="pct"/>
+            <w:tcW w:w="412" w:type="pct"/>
             <w:tcBorders>
               <w:top w:val="nil"/>
               <w:left w:val="single" w:sz="4" w:space="0" w:color="auto"/>
@@ -1011,7 +1009,7 @@
         </w:tc>
         <w:tc>
           <w:tcPr>
-            <w:tcW w:w="1345" w:type="pct"/>
+            <w:tcW w:w="1240" w:type="pct"/>
             <w:tcBorders>
               <w:top w:val="single" w:sz="2" w:space="0" w:color="auto"/>
               <w:left w:val="single" w:sz="2" w:space="0" w:color="auto"/>
@@ -1033,39 +1031,39 @@
         </w:tc>
         <w:tc>
           <w:tcPr>
-            <w:tcW w:w="514" w:type="pct"/>
-            <w:tcBorders>
-              <w:top w:val="nil"/>
-              <w:left w:val="single" w:sz="2" w:space="0" w:color="auto"/>
-              <w:bottom w:val="single" w:sz="4" w:space="0" w:color="auto"/>
-              <w:right w:val="single" w:sz="2" w:space="0" w:color="auto"/>
-            </w:tcBorders>
-            <w:noWrap/>
-            <w:vAlign w:val="center"/>
-          </w:tcPr>
-          <w:p>
-            <w:pPr>
-              <w:spacing w:after="0" w:line="240" w:lineRule="auto"/>
-              <w:jc w:val="center"/>
-              <w:rPr>
-                <w:color w:val="000000"/>
-                <w:sz w:val="16"/>
-                <w:szCs w:val="18"/>
-              </w:rPr>
-            </w:pPr>
-            <w:r>
-              <w:rPr>
-                <w:color w:val="000000"/>
-                <w:sz w:val="16"/>
-                <w:szCs w:val="18"/>
-              </w:rPr>
-              <w:t>2.3</w:t>
-            </w:r>
-          </w:p>
-        </w:tc>
-        <w:tc>
-          <w:tcPr>
-            <w:tcW w:w="576" w:type="pct"/>
+            <w:tcW w:w="474" w:type="pct"/>
+            <w:tcBorders>
+              <w:top w:val="nil"/>
+              <w:left w:val="single" w:sz="2" w:space="0" w:color="auto"/>
+              <w:bottom w:val="single" w:sz="4" w:space="0" w:color="auto"/>
+              <w:right w:val="single" w:sz="2" w:space="0" w:color="auto"/>
+            </w:tcBorders>
+            <w:noWrap/>
+            <w:vAlign w:val="center"/>
+          </w:tcPr>
+          <w:p>
+            <w:pPr>
+              <w:spacing w:after="0" w:line="240" w:lineRule="auto"/>
+              <w:jc w:val="center"/>
+              <w:rPr>
+                <w:color w:val="000000"/>
+                <w:sz w:val="16"/>
+                <w:szCs w:val="18"/>
+              </w:rPr>
+            </w:pPr>
+            <w:r>
+              <w:rPr>
+                <w:color w:val="000000"/>
+                <w:sz w:val="16"/>
+                <w:szCs w:val="18"/>
+              </w:rPr>
+              <w:t>2.2</w:t>
+            </w:r>
+          </w:p>
+        </w:tc>
+        <w:tc>
+          <w:tcPr>
+            <w:tcW w:w="531" w:type="pct"/>
             <w:tcBorders>
               <w:top w:val="single" w:sz="2" w:space="0" w:color="auto"/>
               <w:left w:val="single" w:sz="2" w:space="0" w:color="auto"/>
@@ -1095,7 +1093,7 @@
         </w:tc>
         <w:tc>
           <w:tcPr>
-            <w:tcW w:w="2119" w:type="pct"/>
+            <w:tcW w:w="2343" w:type="pct"/>
             <w:tcBorders>
               <w:top w:val="nil"/>
               <w:left w:val="single" w:sz="2" w:space="0" w:color="auto"/>
@@ -1120,7 +1118,7 @@
                 <w:sz w:val="16"/>
                 <w:szCs w:val="18"/>
               </w:rPr>
-              <w:t>Add Debug Printing to the LED Blink Project</w:t>
+              <w:t>Blink an LED</w:t>
             </w:r>
           </w:p>
         </w:tc>
@@ -1132,7 +1130,7 @@
         </w:trPr>
         <w:tc>
           <w:tcPr>
-            <w:tcW w:w="445" w:type="pct"/>
+            <w:tcW w:w="412" w:type="pct"/>
             <w:tcBorders>
               <w:top w:val="nil"/>
               <w:left w:val="single" w:sz="4" w:space="0" w:color="auto"/>
@@ -1155,7 +1153,7 @@
         </w:tc>
         <w:tc>
           <w:tcPr>
-            <w:tcW w:w="1345" w:type="pct"/>
+            <w:tcW w:w="1240" w:type="pct"/>
             <w:tcBorders>
               <w:top w:val="single" w:sz="2" w:space="0" w:color="auto"/>
               <w:left w:val="single" w:sz="2" w:space="0" w:color="auto"/>
@@ -1177,39 +1175,39 @@
         </w:tc>
         <w:tc>
           <w:tcPr>
-            <w:tcW w:w="514" w:type="pct"/>
-            <w:tcBorders>
-              <w:top w:val="nil"/>
-              <w:left w:val="single" w:sz="2" w:space="0" w:color="auto"/>
-              <w:bottom w:val="single" w:sz="4" w:space="0" w:color="auto"/>
-              <w:right w:val="single" w:sz="2" w:space="0" w:color="auto"/>
-            </w:tcBorders>
-            <w:noWrap/>
-            <w:vAlign w:val="center"/>
-          </w:tcPr>
-          <w:p>
-            <w:pPr>
-              <w:spacing w:after="0" w:line="240" w:lineRule="auto"/>
-              <w:jc w:val="center"/>
-              <w:rPr>
-                <w:color w:val="000000"/>
-                <w:sz w:val="16"/>
-                <w:szCs w:val="18"/>
-              </w:rPr>
-            </w:pPr>
-            <w:r>
-              <w:rPr>
-                <w:color w:val="000000"/>
-                <w:sz w:val="16"/>
-                <w:szCs w:val="18"/>
-              </w:rPr>
-              <w:t>2.4</w:t>
-            </w:r>
-          </w:p>
-        </w:tc>
-        <w:tc>
-          <w:tcPr>
-            <w:tcW w:w="576" w:type="pct"/>
+            <w:tcW w:w="474" w:type="pct"/>
+            <w:tcBorders>
+              <w:top w:val="nil"/>
+              <w:left w:val="single" w:sz="2" w:space="0" w:color="auto"/>
+              <w:bottom w:val="single" w:sz="4" w:space="0" w:color="auto"/>
+              <w:right w:val="single" w:sz="2" w:space="0" w:color="auto"/>
+            </w:tcBorders>
+            <w:noWrap/>
+            <w:vAlign w:val="center"/>
+          </w:tcPr>
+          <w:p>
+            <w:pPr>
+              <w:spacing w:after="0" w:line="240" w:lineRule="auto"/>
+              <w:jc w:val="center"/>
+              <w:rPr>
+                <w:color w:val="000000"/>
+                <w:sz w:val="16"/>
+                <w:szCs w:val="18"/>
+              </w:rPr>
+            </w:pPr>
+            <w:r>
+              <w:rPr>
+                <w:color w:val="000000"/>
+                <w:sz w:val="16"/>
+                <w:szCs w:val="18"/>
+              </w:rPr>
+              <w:t>2.3</w:t>
+            </w:r>
+          </w:p>
+        </w:tc>
+        <w:tc>
+          <w:tcPr>
+            <w:tcW w:w="531" w:type="pct"/>
             <w:tcBorders>
               <w:top w:val="single" w:sz="2" w:space="0" w:color="auto"/>
               <w:left w:val="single" w:sz="2" w:space="0" w:color="auto"/>
@@ -1239,7 +1237,7 @@
         </w:tc>
         <w:tc>
           <w:tcPr>
-            <w:tcW w:w="2119" w:type="pct"/>
+            <w:tcW w:w="2343" w:type="pct"/>
             <w:tcBorders>
               <w:top w:val="nil"/>
               <w:left w:val="single" w:sz="2" w:space="0" w:color="auto"/>
@@ -1264,7 +1262,7 @@
                 <w:sz w:val="16"/>
                 <w:szCs w:val="18"/>
               </w:rPr>
-              <w:t>Read the State of a Mechanical Button</w:t>
+              <w:t>Add Debug Printing to the LED Blink Project</w:t>
             </w:r>
           </w:p>
         </w:tc>
@@ -1276,7 +1274,7 @@
         </w:trPr>
         <w:tc>
           <w:tcPr>
-            <w:tcW w:w="445" w:type="pct"/>
+            <w:tcW w:w="412" w:type="pct"/>
             <w:tcBorders>
               <w:top w:val="nil"/>
               <w:left w:val="single" w:sz="4" w:space="0" w:color="auto"/>
@@ -1299,7 +1297,7 @@
         </w:tc>
         <w:tc>
           <w:tcPr>
-            <w:tcW w:w="1345" w:type="pct"/>
+            <w:tcW w:w="1240" w:type="pct"/>
             <w:tcBorders>
               <w:top w:val="single" w:sz="2" w:space="0" w:color="auto"/>
               <w:left w:val="single" w:sz="2" w:space="0" w:color="auto"/>
@@ -1321,39 +1319,39 @@
         </w:tc>
         <w:tc>
           <w:tcPr>
-            <w:tcW w:w="514" w:type="pct"/>
-            <w:tcBorders>
-              <w:top w:val="nil"/>
-              <w:left w:val="single" w:sz="2" w:space="0" w:color="auto"/>
-              <w:bottom w:val="single" w:sz="4" w:space="0" w:color="auto"/>
-              <w:right w:val="single" w:sz="2" w:space="0" w:color="auto"/>
-            </w:tcBorders>
-            <w:noWrap/>
-            <w:vAlign w:val="center"/>
-          </w:tcPr>
-          <w:p>
-            <w:pPr>
-              <w:spacing w:after="0" w:line="240" w:lineRule="auto"/>
-              <w:jc w:val="center"/>
-              <w:rPr>
-                <w:color w:val="000000"/>
-                <w:sz w:val="16"/>
-                <w:szCs w:val="18"/>
-              </w:rPr>
-            </w:pPr>
-            <w:r>
-              <w:rPr>
-                <w:color w:val="000000"/>
-                <w:sz w:val="16"/>
-                <w:szCs w:val="18"/>
-              </w:rPr>
-              <w:t>2.5</w:t>
-            </w:r>
-          </w:p>
-        </w:tc>
-        <w:tc>
-          <w:tcPr>
-            <w:tcW w:w="576" w:type="pct"/>
+            <w:tcW w:w="474" w:type="pct"/>
+            <w:tcBorders>
+              <w:top w:val="nil"/>
+              <w:left w:val="single" w:sz="2" w:space="0" w:color="auto"/>
+              <w:bottom w:val="single" w:sz="4" w:space="0" w:color="auto"/>
+              <w:right w:val="single" w:sz="2" w:space="0" w:color="auto"/>
+            </w:tcBorders>
+            <w:noWrap/>
+            <w:vAlign w:val="center"/>
+          </w:tcPr>
+          <w:p>
+            <w:pPr>
+              <w:spacing w:after="0" w:line="240" w:lineRule="auto"/>
+              <w:jc w:val="center"/>
+              <w:rPr>
+                <w:color w:val="000000"/>
+                <w:sz w:val="16"/>
+                <w:szCs w:val="18"/>
+              </w:rPr>
+            </w:pPr>
+            <w:r>
+              <w:rPr>
+                <w:color w:val="000000"/>
+                <w:sz w:val="16"/>
+                <w:szCs w:val="18"/>
+              </w:rPr>
+              <w:t>2.4</w:t>
+            </w:r>
+          </w:p>
+        </w:tc>
+        <w:tc>
+          <w:tcPr>
+            <w:tcW w:w="531" w:type="pct"/>
             <w:tcBorders>
               <w:top w:val="single" w:sz="2" w:space="0" w:color="auto"/>
               <w:left w:val="single" w:sz="2" w:space="0" w:color="auto"/>
@@ -1383,7 +1381,7 @@
         </w:tc>
         <w:tc>
           <w:tcPr>
-            <w:tcW w:w="2119" w:type="pct"/>
+            <w:tcW w:w="2343" w:type="pct"/>
             <w:tcBorders>
               <w:top w:val="nil"/>
               <w:left w:val="single" w:sz="2" w:space="0" w:color="auto"/>
@@ -1408,7 +1406,7 @@
                 <w:sz w:val="16"/>
                 <w:szCs w:val="18"/>
               </w:rPr>
-              <w:t>Use an Interrupt to Toggle the State of an LED</w:t>
+              <w:t>Read the State of a Mechanical Button</w:t>
             </w:r>
           </w:p>
         </w:tc>
@@ -1420,7 +1418,7 @@
         </w:trPr>
         <w:tc>
           <w:tcPr>
-            <w:tcW w:w="445" w:type="pct"/>
+            <w:tcW w:w="412" w:type="pct"/>
             <w:tcBorders>
               <w:top w:val="nil"/>
               <w:left w:val="single" w:sz="4" w:space="0" w:color="auto"/>
@@ -1443,7 +1441,7 @@
         </w:tc>
         <w:tc>
           <w:tcPr>
-            <w:tcW w:w="1345" w:type="pct"/>
+            <w:tcW w:w="1240" w:type="pct"/>
             <w:tcBorders>
               <w:top w:val="single" w:sz="2" w:space="0" w:color="auto"/>
               <w:left w:val="single" w:sz="2" w:space="0" w:color="auto"/>
@@ -1465,47 +1463,39 @@
         </w:tc>
         <w:tc>
           <w:tcPr>
-            <w:tcW w:w="514" w:type="pct"/>
-            <w:tcBorders>
-              <w:top w:val="nil"/>
-              <w:left w:val="single" w:sz="2" w:space="0" w:color="auto"/>
-              <w:bottom w:val="single" w:sz="4" w:space="0" w:color="auto"/>
-              <w:right w:val="single" w:sz="2" w:space="0" w:color="auto"/>
-            </w:tcBorders>
-            <w:noWrap/>
-            <w:vAlign w:val="center"/>
-          </w:tcPr>
-          <w:p>
-            <w:pPr>
-              <w:spacing w:after="0" w:line="240" w:lineRule="auto"/>
-              <w:jc w:val="center"/>
-              <w:rPr>
-                <w:color w:val="000000"/>
-                <w:sz w:val="16"/>
-                <w:szCs w:val="18"/>
-              </w:rPr>
-            </w:pPr>
-            <w:r>
-              <w:rPr>
-                <w:color w:val="000000"/>
-                <w:sz w:val="16"/>
-                <w:szCs w:val="18"/>
-              </w:rPr>
-              <w:t>2.</w:t>
-            </w:r>
-            <w:r>
-              <w:rPr>
-                <w:color w:val="000000"/>
-                <w:sz w:val="16"/>
-                <w:szCs w:val="18"/>
-              </w:rPr>
-              <w:t>6</w:t>
-            </w:r>
-          </w:p>
-        </w:tc>
-        <w:tc>
-          <w:tcPr>
-            <w:tcW w:w="576" w:type="pct"/>
+            <w:tcW w:w="474" w:type="pct"/>
+            <w:tcBorders>
+              <w:top w:val="nil"/>
+              <w:left w:val="single" w:sz="2" w:space="0" w:color="auto"/>
+              <w:bottom w:val="single" w:sz="4" w:space="0" w:color="auto"/>
+              <w:right w:val="single" w:sz="2" w:space="0" w:color="auto"/>
+            </w:tcBorders>
+            <w:noWrap/>
+            <w:vAlign w:val="center"/>
+          </w:tcPr>
+          <w:p>
+            <w:pPr>
+              <w:spacing w:after="0" w:line="240" w:lineRule="auto"/>
+              <w:jc w:val="center"/>
+              <w:rPr>
+                <w:color w:val="000000"/>
+                <w:sz w:val="16"/>
+                <w:szCs w:val="18"/>
+              </w:rPr>
+            </w:pPr>
+            <w:r>
+              <w:rPr>
+                <w:color w:val="000000"/>
+                <w:sz w:val="16"/>
+                <w:szCs w:val="18"/>
+              </w:rPr>
+              <w:t>2.5</w:t>
+            </w:r>
+          </w:p>
+        </w:tc>
+        <w:tc>
+          <w:tcPr>
+            <w:tcW w:w="531" w:type="pct"/>
             <w:tcBorders>
               <w:top w:val="single" w:sz="2" w:space="0" w:color="auto"/>
               <w:left w:val="single" w:sz="2" w:space="0" w:color="auto"/>
@@ -1535,7 +1525,7 @@
         </w:tc>
         <w:tc>
           <w:tcPr>
-            <w:tcW w:w="2119" w:type="pct"/>
+            <w:tcW w:w="2343" w:type="pct"/>
             <w:tcBorders>
               <w:top w:val="nil"/>
               <w:left w:val="single" w:sz="2" w:space="0" w:color="auto"/>
@@ -1560,7 +1550,7 @@
                 <w:sz w:val="16"/>
                 <w:szCs w:val="18"/>
               </w:rPr>
-              <w:t>Toggle 4 I2C Controlled LEDs</w:t>
+              <w:t>Use an Interrupt to Toggle the State of an LED</w:t>
             </w:r>
           </w:p>
         </w:tc>
@@ -1572,7 +1562,7 @@
         </w:trPr>
         <w:tc>
           <w:tcPr>
-            <w:tcW w:w="445" w:type="pct"/>
+            <w:tcW w:w="412" w:type="pct"/>
             <w:tcBorders>
               <w:top w:val="nil"/>
               <w:left w:val="single" w:sz="4" w:space="0" w:color="auto"/>
@@ -1595,7 +1585,7 @@
         </w:tc>
         <w:tc>
           <w:tcPr>
-            <w:tcW w:w="1345" w:type="pct"/>
+            <w:tcW w:w="1240" w:type="pct"/>
             <w:tcBorders>
               <w:top w:val="single" w:sz="2" w:space="0" w:color="auto"/>
               <w:left w:val="single" w:sz="2" w:space="0" w:color="auto"/>
@@ -1617,7 +1607,7 @@
         </w:tc>
         <w:tc>
           <w:tcPr>
-            <w:tcW w:w="514" w:type="pct"/>
+            <w:tcW w:w="474" w:type="pct"/>
             <w:tcBorders>
               <w:top w:val="nil"/>
               <w:left w:val="single" w:sz="2" w:space="0" w:color="auto"/>
@@ -1651,13 +1641,13 @@
                 <w:sz w:val="16"/>
                 <w:szCs w:val="18"/>
               </w:rPr>
-              <w:t>7</w:t>
-            </w:r>
-          </w:p>
-        </w:tc>
-        <w:tc>
-          <w:tcPr>
-            <w:tcW w:w="576" w:type="pct"/>
+              <w:t>6</w:t>
+            </w:r>
+          </w:p>
+        </w:tc>
+        <w:tc>
+          <w:tcPr>
+            <w:tcW w:w="531" w:type="pct"/>
             <w:tcBorders>
               <w:top w:val="single" w:sz="2" w:space="0" w:color="auto"/>
               <w:left w:val="single" w:sz="2" w:space="0" w:color="auto"/>
@@ -1687,7 +1677,7 @@
         </w:tc>
         <w:tc>
           <w:tcPr>
-            <w:tcW w:w="2119" w:type="pct"/>
+            <w:tcW w:w="2343" w:type="pct"/>
             <w:tcBorders>
               <w:top w:val="nil"/>
               <w:left w:val="single" w:sz="2" w:space="0" w:color="auto"/>
@@ -1712,7 +1702,7 @@
                 <w:sz w:val="16"/>
                 <w:szCs w:val="18"/>
               </w:rPr>
-              <w:t>Read PSoC CapSense Button Values using I2C</w:t>
+              <w:t>Toggle 4 I2C Controlled LEDs</w:t>
             </w:r>
           </w:p>
         </w:tc>
@@ -1724,7 +1714,7 @@
         </w:trPr>
         <w:tc>
           <w:tcPr>
-            <w:tcW w:w="445" w:type="pct"/>
+            <w:tcW w:w="412" w:type="pct"/>
             <w:tcBorders>
               <w:top w:val="nil"/>
               <w:left w:val="single" w:sz="4" w:space="0" w:color="auto"/>
@@ -1747,7 +1737,7 @@
         </w:tc>
         <w:tc>
           <w:tcPr>
-            <w:tcW w:w="1345" w:type="pct"/>
+            <w:tcW w:w="1240" w:type="pct"/>
             <w:tcBorders>
               <w:top w:val="single" w:sz="2" w:space="0" w:color="auto"/>
               <w:left w:val="single" w:sz="2" w:space="0" w:color="auto"/>
@@ -1769,7 +1759,7 @@
         </w:tc>
         <w:tc>
           <w:tcPr>
-            <w:tcW w:w="514" w:type="pct"/>
+            <w:tcW w:w="474" w:type="pct"/>
             <w:tcBorders>
               <w:top w:val="nil"/>
               <w:left w:val="single" w:sz="2" w:space="0" w:color="auto"/>
@@ -1803,13 +1793,13 @@
                 <w:sz w:val="16"/>
                 <w:szCs w:val="18"/>
               </w:rPr>
-              <w:t>8</w:t>
-            </w:r>
-          </w:p>
-        </w:tc>
-        <w:tc>
-          <w:tcPr>
-            <w:tcW w:w="576" w:type="pct"/>
+              <w:t>7</w:t>
+            </w:r>
+          </w:p>
+        </w:tc>
+        <w:tc>
+          <w:tcPr>
+            <w:tcW w:w="531" w:type="pct"/>
             <w:tcBorders>
               <w:top w:val="single" w:sz="2" w:space="0" w:color="auto"/>
               <w:left w:val="single" w:sz="2" w:space="0" w:color="auto"/>
@@ -1833,13 +1823,13 @@
                 <w:sz w:val="16"/>
                 <w:szCs w:val="18"/>
               </w:rPr>
-              <w:t>Advanced</w:t>
-            </w:r>
-          </w:p>
-        </w:tc>
-        <w:tc>
-          <w:tcPr>
-            <w:tcW w:w="2119" w:type="pct"/>
+              <w:t>Basic</w:t>
+            </w:r>
+          </w:p>
+        </w:tc>
+        <w:tc>
+          <w:tcPr>
+            <w:tcW w:w="2343" w:type="pct"/>
             <w:tcBorders>
               <w:top w:val="nil"/>
               <w:left w:val="single" w:sz="2" w:space="0" w:color="auto"/>
@@ -1864,7 +1854,7 @@
                 <w:sz w:val="16"/>
                 <w:szCs w:val="18"/>
               </w:rPr>
-              <w:t>Read PSoC Sensor Values using I2C</w:t>
+              <w:t>Read PSoC CapSense Button Values using I2C</w:t>
             </w:r>
           </w:p>
         </w:tc>
@@ -1876,7 +1866,7 @@
         </w:trPr>
         <w:tc>
           <w:tcPr>
-            <w:tcW w:w="445" w:type="pct"/>
+            <w:tcW w:w="412" w:type="pct"/>
             <w:tcBorders>
               <w:top w:val="nil"/>
               <w:left w:val="single" w:sz="4" w:space="0" w:color="auto"/>
@@ -1899,7 +1889,7 @@
         </w:tc>
         <w:tc>
           <w:tcPr>
-            <w:tcW w:w="1345" w:type="pct"/>
+            <w:tcW w:w="1240" w:type="pct"/>
             <w:tcBorders>
               <w:top w:val="single" w:sz="2" w:space="0" w:color="auto"/>
               <w:left w:val="single" w:sz="2" w:space="0" w:color="auto"/>
@@ -1921,7 +1911,7 @@
         </w:tc>
         <w:tc>
           <w:tcPr>
-            <w:tcW w:w="514" w:type="pct"/>
+            <w:tcW w:w="474" w:type="pct"/>
             <w:tcBorders>
               <w:top w:val="nil"/>
               <w:left w:val="single" w:sz="2" w:space="0" w:color="auto"/>
@@ -1955,13 +1945,13 @@
                 <w:sz w:val="16"/>
                 <w:szCs w:val="18"/>
               </w:rPr>
-              <w:t>9</w:t>
-            </w:r>
-          </w:p>
-        </w:tc>
-        <w:tc>
-          <w:tcPr>
-            <w:tcW w:w="576" w:type="pct"/>
+              <w:t>8</w:t>
+            </w:r>
+          </w:p>
+        </w:tc>
+        <w:tc>
+          <w:tcPr>
+            <w:tcW w:w="531" w:type="pct"/>
             <w:tcBorders>
               <w:top w:val="single" w:sz="2" w:space="0" w:color="auto"/>
               <w:left w:val="single" w:sz="2" w:space="0" w:color="auto"/>
@@ -1991,7 +1981,7 @@
         </w:tc>
         <w:tc>
           <w:tcPr>
-            <w:tcW w:w="2119" w:type="pct"/>
+            <w:tcW w:w="2343" w:type="pct"/>
             <w:tcBorders>
               <w:top w:val="nil"/>
               <w:left w:val="single" w:sz="2" w:space="0" w:color="auto"/>
@@ -2016,7 +2006,7 @@
                 <w:sz w:val="16"/>
                 <w:szCs w:val="18"/>
               </w:rPr>
-              <w:t>LED brightness</w:t>
+              <w:t>Read PSoC Sensor Values using I2C</w:t>
             </w:r>
           </w:p>
         </w:tc>
@@ -2028,7 +2018,7 @@
         </w:trPr>
         <w:tc>
           <w:tcPr>
-            <w:tcW w:w="445" w:type="pct"/>
+            <w:tcW w:w="412" w:type="pct"/>
             <w:tcBorders>
               <w:top w:val="nil"/>
               <w:left w:val="single" w:sz="4" w:space="0" w:color="auto"/>
@@ -2051,7 +2041,7 @@
         </w:tc>
         <w:tc>
           <w:tcPr>
-            <w:tcW w:w="1345" w:type="pct"/>
+            <w:tcW w:w="1240" w:type="pct"/>
             <w:tcBorders>
               <w:top w:val="single" w:sz="2" w:space="0" w:color="auto"/>
               <w:left w:val="single" w:sz="2" w:space="0" w:color="auto"/>
@@ -2073,39 +2063,47 @@
         </w:tc>
         <w:tc>
           <w:tcPr>
-            <w:tcW w:w="514" w:type="pct"/>
-            <w:tcBorders>
-              <w:top w:val="nil"/>
-              <w:left w:val="single" w:sz="2" w:space="0" w:color="auto"/>
-              <w:bottom w:val="single" w:sz="4" w:space="0" w:color="auto"/>
-              <w:right w:val="single" w:sz="2" w:space="0" w:color="auto"/>
-            </w:tcBorders>
-            <w:noWrap/>
-            <w:vAlign w:val="center"/>
-          </w:tcPr>
-          <w:p>
-            <w:pPr>
-              <w:spacing w:after="0" w:line="240" w:lineRule="auto"/>
-              <w:jc w:val="center"/>
-              <w:rPr>
-                <w:color w:val="000000"/>
-                <w:sz w:val="16"/>
-                <w:szCs w:val="18"/>
-              </w:rPr>
-            </w:pPr>
-            <w:r>
-              <w:rPr>
-                <w:color w:val="000000"/>
-                <w:sz w:val="16"/>
-                <w:szCs w:val="18"/>
-              </w:rPr>
-              <w:t>2.10</w:t>
-            </w:r>
-          </w:p>
-        </w:tc>
-        <w:tc>
-          <w:tcPr>
-            <w:tcW w:w="576" w:type="pct"/>
+            <w:tcW w:w="474" w:type="pct"/>
+            <w:tcBorders>
+              <w:top w:val="nil"/>
+              <w:left w:val="single" w:sz="2" w:space="0" w:color="auto"/>
+              <w:bottom w:val="single" w:sz="4" w:space="0" w:color="auto"/>
+              <w:right w:val="single" w:sz="2" w:space="0" w:color="auto"/>
+            </w:tcBorders>
+            <w:noWrap/>
+            <w:vAlign w:val="center"/>
+          </w:tcPr>
+          <w:p>
+            <w:pPr>
+              <w:spacing w:after="0" w:line="240" w:lineRule="auto"/>
+              <w:jc w:val="center"/>
+              <w:rPr>
+                <w:color w:val="000000"/>
+                <w:sz w:val="16"/>
+                <w:szCs w:val="18"/>
+              </w:rPr>
+            </w:pPr>
+            <w:r>
+              <w:rPr>
+                <w:color w:val="000000"/>
+                <w:sz w:val="16"/>
+                <w:szCs w:val="18"/>
+              </w:rPr>
+              <w:t>2.</w:t>
+            </w:r>
+            <w:r>
+              <w:rPr>
+                <w:color w:val="000000"/>
+                <w:sz w:val="16"/>
+                <w:szCs w:val="18"/>
+              </w:rPr>
+              <w:t>9</w:t>
+            </w:r>
+          </w:p>
+        </w:tc>
+        <w:tc>
+          <w:tcPr>
+            <w:tcW w:w="531" w:type="pct"/>
             <w:tcBorders>
               <w:top w:val="single" w:sz="2" w:space="0" w:color="auto"/>
               <w:left w:val="single" w:sz="2" w:space="0" w:color="auto"/>
@@ -2135,7 +2133,7 @@
         </w:tc>
         <w:tc>
           <w:tcPr>
-            <w:tcW w:w="2119" w:type="pct"/>
+            <w:tcW w:w="2343" w:type="pct"/>
             <w:tcBorders>
               <w:top w:val="nil"/>
               <w:left w:val="single" w:sz="2" w:space="0" w:color="auto"/>
@@ -2160,7 +2158,7 @@
                 <w:sz w:val="16"/>
                 <w:szCs w:val="18"/>
               </w:rPr>
-              <w:t>LED toggling at specific frequency and duty cycle</w:t>
+              <w:t>LED brightness</w:t>
             </w:r>
           </w:p>
         </w:tc>
@@ -2172,7 +2170,7 @@
         </w:trPr>
         <w:tc>
           <w:tcPr>
-            <w:tcW w:w="445" w:type="pct"/>
+            <w:tcW w:w="412" w:type="pct"/>
             <w:tcBorders>
               <w:top w:val="nil"/>
               <w:left w:val="single" w:sz="4" w:space="0" w:color="auto"/>
@@ -2195,7 +2193,7 @@
         </w:tc>
         <w:tc>
           <w:tcPr>
-            <w:tcW w:w="1345" w:type="pct"/>
+            <w:tcW w:w="1240" w:type="pct"/>
             <w:tcBorders>
               <w:top w:val="single" w:sz="2" w:space="0" w:color="auto"/>
               <w:left w:val="single" w:sz="2" w:space="0" w:color="auto"/>
@@ -2217,39 +2215,39 @@
         </w:tc>
         <w:tc>
           <w:tcPr>
-            <w:tcW w:w="514" w:type="pct"/>
-            <w:tcBorders>
-              <w:top w:val="nil"/>
-              <w:left w:val="single" w:sz="2" w:space="0" w:color="auto"/>
-              <w:bottom w:val="single" w:sz="4" w:space="0" w:color="auto"/>
-              <w:right w:val="single" w:sz="2" w:space="0" w:color="auto"/>
-            </w:tcBorders>
-            <w:noWrap/>
-            <w:vAlign w:val="center"/>
-          </w:tcPr>
-          <w:p>
-            <w:pPr>
-              <w:spacing w:after="0" w:line="240" w:lineRule="auto"/>
-              <w:jc w:val="center"/>
-              <w:rPr>
-                <w:color w:val="000000"/>
-                <w:sz w:val="16"/>
-                <w:szCs w:val="18"/>
-              </w:rPr>
-            </w:pPr>
-            <w:r>
-              <w:rPr>
-                <w:color w:val="000000"/>
-                <w:sz w:val="16"/>
-                <w:szCs w:val="18"/>
-              </w:rPr>
-              <w:t>2.11</w:t>
-            </w:r>
-          </w:p>
-        </w:tc>
-        <w:tc>
-          <w:tcPr>
-            <w:tcW w:w="576" w:type="pct"/>
+            <w:tcW w:w="474" w:type="pct"/>
+            <w:tcBorders>
+              <w:top w:val="nil"/>
+              <w:left w:val="single" w:sz="2" w:space="0" w:color="auto"/>
+              <w:bottom w:val="single" w:sz="4" w:space="0" w:color="auto"/>
+              <w:right w:val="single" w:sz="2" w:space="0" w:color="auto"/>
+            </w:tcBorders>
+            <w:noWrap/>
+            <w:vAlign w:val="center"/>
+          </w:tcPr>
+          <w:p>
+            <w:pPr>
+              <w:spacing w:after="0" w:line="240" w:lineRule="auto"/>
+              <w:jc w:val="center"/>
+              <w:rPr>
+                <w:color w:val="000000"/>
+                <w:sz w:val="16"/>
+                <w:szCs w:val="18"/>
+              </w:rPr>
+            </w:pPr>
+            <w:r>
+              <w:rPr>
+                <w:color w:val="000000"/>
+                <w:sz w:val="16"/>
+                <w:szCs w:val="18"/>
+              </w:rPr>
+              <w:t>2.10</w:t>
+            </w:r>
+          </w:p>
+        </w:tc>
+        <w:tc>
+          <w:tcPr>
+            <w:tcW w:w="531" w:type="pct"/>
             <w:tcBorders>
               <w:top w:val="single" w:sz="2" w:space="0" w:color="auto"/>
               <w:left w:val="single" w:sz="2" w:space="0" w:color="auto"/>
@@ -2279,7 +2277,7 @@
         </w:tc>
         <w:tc>
           <w:tcPr>
-            <w:tcW w:w="2119" w:type="pct"/>
+            <w:tcW w:w="2343" w:type="pct"/>
             <w:tcBorders>
               <w:top w:val="nil"/>
               <w:left w:val="single" w:sz="2" w:space="0" w:color="auto"/>
@@ -2304,7 +2302,7 @@
                 <w:sz w:val="16"/>
                 <w:szCs w:val="18"/>
               </w:rPr>
-              <w:t>Measure Ambient Light Sensor</w:t>
+              <w:t>LED toggling at specific frequency and duty cycle</w:t>
             </w:r>
           </w:p>
         </w:tc>
@@ -2316,7 +2314,7 @@
         </w:trPr>
         <w:tc>
           <w:tcPr>
-            <w:tcW w:w="445" w:type="pct"/>
+            <w:tcW w:w="412" w:type="pct"/>
             <w:tcBorders>
               <w:top w:val="nil"/>
               <w:left w:val="single" w:sz="4" w:space="0" w:color="auto"/>
@@ -2339,7 +2337,7 @@
         </w:tc>
         <w:tc>
           <w:tcPr>
-            <w:tcW w:w="1345" w:type="pct"/>
+            <w:tcW w:w="1240" w:type="pct"/>
             <w:tcBorders>
               <w:top w:val="single" w:sz="2" w:space="0" w:color="auto"/>
               <w:left w:val="single" w:sz="2" w:space="0" w:color="auto"/>
@@ -2361,39 +2359,39 @@
         </w:tc>
         <w:tc>
           <w:tcPr>
-            <w:tcW w:w="514" w:type="pct"/>
-            <w:tcBorders>
-              <w:top w:val="nil"/>
-              <w:left w:val="single" w:sz="2" w:space="0" w:color="auto"/>
-              <w:bottom w:val="single" w:sz="4" w:space="0" w:color="auto"/>
-              <w:right w:val="single" w:sz="2" w:space="0" w:color="auto"/>
-            </w:tcBorders>
-            <w:noWrap/>
-            <w:vAlign w:val="center"/>
-          </w:tcPr>
-          <w:p>
-            <w:pPr>
-              <w:spacing w:after="0" w:line="240" w:lineRule="auto"/>
-              <w:jc w:val="center"/>
-              <w:rPr>
-                <w:color w:val="000000"/>
-                <w:sz w:val="16"/>
-                <w:szCs w:val="18"/>
-              </w:rPr>
-            </w:pPr>
-            <w:r>
-              <w:rPr>
-                <w:color w:val="000000"/>
-                <w:sz w:val="16"/>
-                <w:szCs w:val="18"/>
-              </w:rPr>
-              <w:t>2.12</w:t>
-            </w:r>
-          </w:p>
-        </w:tc>
-        <w:tc>
-          <w:tcPr>
-            <w:tcW w:w="576" w:type="pct"/>
+            <w:tcW w:w="474" w:type="pct"/>
+            <w:tcBorders>
+              <w:top w:val="nil"/>
+              <w:left w:val="single" w:sz="2" w:space="0" w:color="auto"/>
+              <w:bottom w:val="single" w:sz="4" w:space="0" w:color="auto"/>
+              <w:right w:val="single" w:sz="2" w:space="0" w:color="auto"/>
+            </w:tcBorders>
+            <w:noWrap/>
+            <w:vAlign w:val="center"/>
+          </w:tcPr>
+          <w:p>
+            <w:pPr>
+              <w:spacing w:after="0" w:line="240" w:lineRule="auto"/>
+              <w:jc w:val="center"/>
+              <w:rPr>
+                <w:color w:val="000000"/>
+                <w:sz w:val="16"/>
+                <w:szCs w:val="18"/>
+              </w:rPr>
+            </w:pPr>
+            <w:r>
+              <w:rPr>
+                <w:color w:val="000000"/>
+                <w:sz w:val="16"/>
+                <w:szCs w:val="18"/>
+              </w:rPr>
+              <w:t>2.11</w:t>
+            </w:r>
+          </w:p>
+        </w:tc>
+        <w:tc>
+          <w:tcPr>
+            <w:tcW w:w="531" w:type="pct"/>
             <w:tcBorders>
               <w:top w:val="single" w:sz="2" w:space="0" w:color="auto"/>
               <w:left w:val="single" w:sz="2" w:space="0" w:color="auto"/>
@@ -2423,7 +2421,7 @@
         </w:tc>
         <w:tc>
           <w:tcPr>
-            <w:tcW w:w="2119" w:type="pct"/>
+            <w:tcW w:w="2343" w:type="pct"/>
             <w:tcBorders>
               <w:top w:val="nil"/>
               <w:left w:val="single" w:sz="2" w:space="0" w:color="auto"/>
@@ -2448,7 +2446,7 @@
                 <w:sz w:val="16"/>
                 <w:szCs w:val="18"/>
               </w:rPr>
-              <w:t>Send a value using the standard UART functions</w:t>
+              <w:t>Measure Ambient Light Sensor</w:t>
             </w:r>
           </w:p>
         </w:tc>
@@ -2460,7 +2458,7 @@
         </w:trPr>
         <w:tc>
           <w:tcPr>
-            <w:tcW w:w="445" w:type="pct"/>
+            <w:tcW w:w="412" w:type="pct"/>
             <w:tcBorders>
               <w:top w:val="nil"/>
               <w:left w:val="single" w:sz="4" w:space="0" w:color="auto"/>
@@ -2483,7 +2481,7 @@
         </w:tc>
         <w:tc>
           <w:tcPr>
-            <w:tcW w:w="1345" w:type="pct"/>
+            <w:tcW w:w="1240" w:type="pct"/>
             <w:tcBorders>
               <w:top w:val="single" w:sz="2" w:space="0" w:color="auto"/>
               <w:left w:val="single" w:sz="2" w:space="0" w:color="auto"/>
@@ -2505,39 +2503,39 @@
         </w:tc>
         <w:tc>
           <w:tcPr>
-            <w:tcW w:w="514" w:type="pct"/>
-            <w:tcBorders>
-              <w:top w:val="nil"/>
-              <w:left w:val="single" w:sz="2" w:space="0" w:color="auto"/>
-              <w:bottom w:val="single" w:sz="4" w:space="0" w:color="auto"/>
-              <w:right w:val="single" w:sz="2" w:space="0" w:color="auto"/>
-            </w:tcBorders>
-            <w:noWrap/>
-            <w:vAlign w:val="center"/>
-          </w:tcPr>
-          <w:p>
-            <w:pPr>
-              <w:spacing w:after="0" w:line="240" w:lineRule="auto"/>
-              <w:jc w:val="center"/>
-              <w:rPr>
-                <w:color w:val="000000"/>
-                <w:sz w:val="16"/>
-                <w:szCs w:val="18"/>
-              </w:rPr>
-            </w:pPr>
-            <w:r>
-              <w:rPr>
-                <w:color w:val="000000"/>
-                <w:sz w:val="16"/>
-                <w:szCs w:val="18"/>
-              </w:rPr>
-              <w:t>2.13</w:t>
-            </w:r>
-          </w:p>
-        </w:tc>
-        <w:tc>
-          <w:tcPr>
-            <w:tcW w:w="576" w:type="pct"/>
+            <w:tcW w:w="474" w:type="pct"/>
+            <w:tcBorders>
+              <w:top w:val="nil"/>
+              <w:left w:val="single" w:sz="2" w:space="0" w:color="auto"/>
+              <w:bottom w:val="single" w:sz="4" w:space="0" w:color="auto"/>
+              <w:right w:val="single" w:sz="2" w:space="0" w:color="auto"/>
+            </w:tcBorders>
+            <w:noWrap/>
+            <w:vAlign w:val="center"/>
+          </w:tcPr>
+          <w:p>
+            <w:pPr>
+              <w:spacing w:after="0" w:line="240" w:lineRule="auto"/>
+              <w:jc w:val="center"/>
+              <w:rPr>
+                <w:color w:val="000000"/>
+                <w:sz w:val="16"/>
+                <w:szCs w:val="18"/>
+              </w:rPr>
+            </w:pPr>
+            <w:r>
+              <w:rPr>
+                <w:color w:val="000000"/>
+                <w:sz w:val="16"/>
+                <w:szCs w:val="18"/>
+              </w:rPr>
+              <w:t>2.12</w:t>
+            </w:r>
+          </w:p>
+        </w:tc>
+        <w:tc>
+          <w:tcPr>
+            <w:tcW w:w="531" w:type="pct"/>
             <w:tcBorders>
               <w:top w:val="single" w:sz="2" w:space="0" w:color="auto"/>
               <w:left w:val="single" w:sz="2" w:space="0" w:color="auto"/>
@@ -2567,7 +2565,7 @@
         </w:tc>
         <w:tc>
           <w:tcPr>
-            <w:tcW w:w="2119" w:type="pct"/>
+            <w:tcW w:w="2343" w:type="pct"/>
             <w:tcBorders>
               <w:top w:val="nil"/>
               <w:left w:val="single" w:sz="2" w:space="0" w:color="auto"/>
@@ -2592,7 +2590,7 @@
                 <w:sz w:val="16"/>
                 <w:szCs w:val="18"/>
               </w:rPr>
-              <w:t>Get a value using the standard UART functions</w:t>
+              <w:t>Send a value using the standard UART functions</w:t>
             </w:r>
           </w:p>
         </w:tc>
@@ -2604,7 +2602,7 @@
         </w:trPr>
         <w:tc>
           <w:tcPr>
-            <w:tcW w:w="445" w:type="pct"/>
+            <w:tcW w:w="412" w:type="pct"/>
             <w:tcBorders>
               <w:top w:val="nil"/>
               <w:left w:val="single" w:sz="4" w:space="0" w:color="auto"/>
@@ -2627,7 +2625,7 @@
         </w:tc>
         <w:tc>
           <w:tcPr>
-            <w:tcW w:w="1345" w:type="pct"/>
+            <w:tcW w:w="1240" w:type="pct"/>
             <w:tcBorders>
               <w:top w:val="single" w:sz="2" w:space="0" w:color="auto"/>
               <w:left w:val="single" w:sz="2" w:space="0" w:color="auto"/>
@@ -2649,39 +2647,39 @@
         </w:tc>
         <w:tc>
           <w:tcPr>
-            <w:tcW w:w="514" w:type="pct"/>
-            <w:tcBorders>
-              <w:top w:val="nil"/>
-              <w:left w:val="single" w:sz="2" w:space="0" w:color="auto"/>
-              <w:bottom w:val="single" w:sz="4" w:space="0" w:color="auto"/>
-              <w:right w:val="single" w:sz="2" w:space="0" w:color="auto"/>
-            </w:tcBorders>
-            <w:noWrap/>
-            <w:vAlign w:val="center"/>
-          </w:tcPr>
-          <w:p>
-            <w:pPr>
-              <w:spacing w:after="0" w:line="240" w:lineRule="auto"/>
-              <w:jc w:val="center"/>
-              <w:rPr>
-                <w:color w:val="000000"/>
-                <w:sz w:val="16"/>
-                <w:szCs w:val="18"/>
-              </w:rPr>
-            </w:pPr>
-            <w:r>
-              <w:rPr>
-                <w:color w:val="000000"/>
-                <w:sz w:val="16"/>
-                <w:szCs w:val="18"/>
-              </w:rPr>
-              <w:t>2.14</w:t>
-            </w:r>
-          </w:p>
-        </w:tc>
-        <w:tc>
-          <w:tcPr>
-            <w:tcW w:w="576" w:type="pct"/>
+            <w:tcW w:w="474" w:type="pct"/>
+            <w:tcBorders>
+              <w:top w:val="nil"/>
+              <w:left w:val="single" w:sz="2" w:space="0" w:color="auto"/>
+              <w:bottom w:val="single" w:sz="4" w:space="0" w:color="auto"/>
+              <w:right w:val="single" w:sz="2" w:space="0" w:color="auto"/>
+            </w:tcBorders>
+            <w:noWrap/>
+            <w:vAlign w:val="center"/>
+          </w:tcPr>
+          <w:p>
+            <w:pPr>
+              <w:spacing w:after="0" w:line="240" w:lineRule="auto"/>
+              <w:jc w:val="center"/>
+              <w:rPr>
+                <w:color w:val="000000"/>
+                <w:sz w:val="16"/>
+                <w:szCs w:val="18"/>
+              </w:rPr>
+            </w:pPr>
+            <w:r>
+              <w:rPr>
+                <w:color w:val="000000"/>
+                <w:sz w:val="16"/>
+                <w:szCs w:val="18"/>
+              </w:rPr>
+              <w:t>2.13</w:t>
+            </w:r>
+          </w:p>
+        </w:tc>
+        <w:tc>
+          <w:tcPr>
+            <w:tcW w:w="531" w:type="pct"/>
             <w:tcBorders>
               <w:top w:val="single" w:sz="2" w:space="0" w:color="auto"/>
               <w:left w:val="single" w:sz="2" w:space="0" w:color="auto"/>
@@ -2711,7 +2709,7 @@
         </w:tc>
         <w:tc>
           <w:tcPr>
-            <w:tcW w:w="2119" w:type="pct"/>
+            <w:tcW w:w="2343" w:type="pct"/>
             <w:tcBorders>
               <w:top w:val="nil"/>
               <w:left w:val="single" w:sz="2" w:space="0" w:color="auto"/>
@@ -2736,7 +2734,7 @@
                 <w:sz w:val="16"/>
                 <w:szCs w:val="18"/>
               </w:rPr>
-              <w:t>Display Data on the OLED Display</w:t>
+              <w:t>Get a value using the standard UART functions</w:t>
             </w:r>
           </w:p>
         </w:tc>
@@ -2748,7 +2746,7 @@
         </w:trPr>
         <w:tc>
           <w:tcPr>
-            <w:tcW w:w="445" w:type="pct"/>
+            <w:tcW w:w="412" w:type="pct"/>
             <w:tcBorders>
               <w:top w:val="nil"/>
               <w:left w:val="single" w:sz="4" w:space="0" w:color="auto"/>
@@ -2771,7 +2769,7 @@
         </w:tc>
         <w:tc>
           <w:tcPr>
-            <w:tcW w:w="1345" w:type="pct"/>
+            <w:tcW w:w="1240" w:type="pct"/>
             <w:tcBorders>
               <w:top w:val="single" w:sz="2" w:space="0" w:color="auto"/>
               <w:left w:val="single" w:sz="2" w:space="0" w:color="auto"/>
@@ -2789,51 +2787,43 @@
                 <w:szCs w:val="18"/>
               </w:rPr>
             </w:pPr>
-            <w:r>
-              <w:rPr>
-                <w:color w:val="000000"/>
-                <w:sz w:val="16"/>
-                <w:szCs w:val="18"/>
-              </w:rPr>
-              <w:t>03 (RTOS)</w:t>
-            </w:r>
-          </w:p>
-        </w:tc>
-        <w:tc>
-          <w:tcPr>
-            <w:tcW w:w="514" w:type="pct"/>
-            <w:tcBorders>
-              <w:top w:val="nil"/>
-              <w:left w:val="single" w:sz="2" w:space="0" w:color="auto"/>
-              <w:bottom w:val="single" w:sz="4" w:space="0" w:color="auto"/>
-              <w:right w:val="single" w:sz="2" w:space="0" w:color="auto"/>
-            </w:tcBorders>
-            <w:noWrap/>
-            <w:vAlign w:val="center"/>
-          </w:tcPr>
-          <w:p>
-            <w:pPr>
-              <w:spacing w:after="0" w:line="240" w:lineRule="auto"/>
-              <w:jc w:val="center"/>
-              <w:rPr>
-                <w:color w:val="000000"/>
-                <w:sz w:val="16"/>
-                <w:szCs w:val="18"/>
-              </w:rPr>
-            </w:pPr>
-            <w:r>
-              <w:rPr>
-                <w:color w:val="000000"/>
-                <w:sz w:val="16"/>
-                <w:szCs w:val="18"/>
-              </w:rPr>
-              <w:t>3.1</w:t>
-            </w:r>
-          </w:p>
-        </w:tc>
-        <w:tc>
-          <w:tcPr>
-            <w:tcW w:w="576" w:type="pct"/>
+          </w:p>
+        </w:tc>
+        <w:tc>
+          <w:tcPr>
+            <w:tcW w:w="474" w:type="pct"/>
+            <w:tcBorders>
+              <w:top w:val="nil"/>
+              <w:left w:val="single" w:sz="2" w:space="0" w:color="auto"/>
+              <w:bottom w:val="single" w:sz="4" w:space="0" w:color="auto"/>
+              <w:right w:val="single" w:sz="2" w:space="0" w:color="auto"/>
+            </w:tcBorders>
+            <w:noWrap/>
+            <w:vAlign w:val="center"/>
+          </w:tcPr>
+          <w:p>
+            <w:pPr>
+              <w:spacing w:after="0" w:line="240" w:lineRule="auto"/>
+              <w:jc w:val="center"/>
+              <w:rPr>
+                <w:color w:val="000000"/>
+                <w:sz w:val="16"/>
+                <w:szCs w:val="18"/>
+              </w:rPr>
+            </w:pPr>
+            <w:r>
+              <w:rPr>
+                <w:color w:val="000000"/>
+                <w:sz w:val="16"/>
+                <w:szCs w:val="18"/>
+              </w:rPr>
+              <w:t>2.14</w:t>
+            </w:r>
+          </w:p>
+        </w:tc>
+        <w:tc>
+          <w:tcPr>
+            <w:tcW w:w="531" w:type="pct"/>
             <w:tcBorders>
               <w:top w:val="single" w:sz="2" w:space="0" w:color="auto"/>
               <w:left w:val="single" w:sz="2" w:space="0" w:color="auto"/>
@@ -2857,13 +2847,13 @@
                 <w:sz w:val="16"/>
                 <w:szCs w:val="18"/>
               </w:rPr>
-              <w:t>Basic</w:t>
-            </w:r>
-          </w:p>
-        </w:tc>
-        <w:tc>
-          <w:tcPr>
-            <w:tcW w:w="2119" w:type="pct"/>
+              <w:t>Advanced</w:t>
+            </w:r>
+          </w:p>
+        </w:tc>
+        <w:tc>
+          <w:tcPr>
+            <w:tcW w:w="2343" w:type="pct"/>
             <w:tcBorders>
               <w:top w:val="nil"/>
               <w:left w:val="single" w:sz="2" w:space="0" w:color="auto"/>
@@ -2888,7 +2878,7 @@
                 <w:sz w:val="16"/>
                 <w:szCs w:val="18"/>
               </w:rPr>
-              <w:t>Semaphore</w:t>
+              <w:t>Display Data on the OLED Display</w:t>
             </w:r>
           </w:p>
         </w:tc>
@@ -2900,7 +2890,7 @@
         </w:trPr>
         <w:tc>
           <w:tcPr>
-            <w:tcW w:w="445" w:type="pct"/>
+            <w:tcW w:w="412" w:type="pct"/>
             <w:tcBorders>
               <w:top w:val="nil"/>
               <w:left w:val="single" w:sz="4" w:space="0" w:color="auto"/>
@@ -2923,7 +2913,7 @@
         </w:tc>
         <w:tc>
           <w:tcPr>
-            <w:tcW w:w="1345" w:type="pct"/>
+            <w:tcW w:w="1240" w:type="pct"/>
             <w:tcBorders>
               <w:top w:val="single" w:sz="2" w:space="0" w:color="auto"/>
               <w:left w:val="single" w:sz="2" w:space="0" w:color="auto"/>
@@ -2941,43 +2931,51 @@
                 <w:szCs w:val="18"/>
               </w:rPr>
             </w:pPr>
-          </w:p>
-        </w:tc>
-        <w:tc>
-          <w:tcPr>
-            <w:tcW w:w="514" w:type="pct"/>
-            <w:tcBorders>
-              <w:top w:val="nil"/>
-              <w:left w:val="single" w:sz="2" w:space="0" w:color="auto"/>
-              <w:bottom w:val="single" w:sz="4" w:space="0" w:color="auto"/>
-              <w:right w:val="single" w:sz="2" w:space="0" w:color="auto"/>
-            </w:tcBorders>
-            <w:noWrap/>
-            <w:vAlign w:val="center"/>
-          </w:tcPr>
-          <w:p>
-            <w:pPr>
-              <w:spacing w:after="0" w:line="240" w:lineRule="auto"/>
-              <w:jc w:val="center"/>
-              <w:rPr>
-                <w:color w:val="000000"/>
-                <w:sz w:val="16"/>
-                <w:szCs w:val="18"/>
-              </w:rPr>
-            </w:pPr>
-            <w:r>
-              <w:rPr>
-                <w:color w:val="000000"/>
-                <w:sz w:val="16"/>
-                <w:szCs w:val="18"/>
-              </w:rPr>
-              <w:t>3.2</w:t>
-            </w:r>
-          </w:p>
-        </w:tc>
-        <w:tc>
-          <w:tcPr>
-            <w:tcW w:w="576" w:type="pct"/>
+            <w:r>
+              <w:rPr>
+                <w:color w:val="000000"/>
+                <w:sz w:val="16"/>
+                <w:szCs w:val="18"/>
+              </w:rPr>
+              <w:t>03 (RTOS)</w:t>
+            </w:r>
+          </w:p>
+        </w:tc>
+        <w:tc>
+          <w:tcPr>
+            <w:tcW w:w="474" w:type="pct"/>
+            <w:tcBorders>
+              <w:top w:val="nil"/>
+              <w:left w:val="single" w:sz="2" w:space="0" w:color="auto"/>
+              <w:bottom w:val="single" w:sz="4" w:space="0" w:color="auto"/>
+              <w:right w:val="single" w:sz="2" w:space="0" w:color="auto"/>
+            </w:tcBorders>
+            <w:noWrap/>
+            <w:vAlign w:val="center"/>
+          </w:tcPr>
+          <w:p>
+            <w:pPr>
+              <w:spacing w:after="0" w:line="240" w:lineRule="auto"/>
+              <w:jc w:val="center"/>
+              <w:rPr>
+                <w:color w:val="000000"/>
+                <w:sz w:val="16"/>
+                <w:szCs w:val="18"/>
+              </w:rPr>
+            </w:pPr>
+            <w:r>
+              <w:rPr>
+                <w:color w:val="000000"/>
+                <w:sz w:val="16"/>
+                <w:szCs w:val="18"/>
+              </w:rPr>
+              <w:t>3.1</w:t>
+            </w:r>
+          </w:p>
+        </w:tc>
+        <w:tc>
+          <w:tcPr>
+            <w:tcW w:w="531" w:type="pct"/>
             <w:tcBorders>
               <w:top w:val="single" w:sz="2" w:space="0" w:color="auto"/>
               <w:left w:val="single" w:sz="2" w:space="0" w:color="auto"/>
@@ -3001,13 +2999,13 @@
                 <w:sz w:val="16"/>
                 <w:szCs w:val="18"/>
               </w:rPr>
-              <w:t>Advanced</w:t>
-            </w:r>
-          </w:p>
-        </w:tc>
-        <w:tc>
-          <w:tcPr>
-            <w:tcW w:w="2119" w:type="pct"/>
+              <w:t>Basic</w:t>
+            </w:r>
+          </w:p>
+        </w:tc>
+        <w:tc>
+          <w:tcPr>
+            <w:tcW w:w="2343" w:type="pct"/>
             <w:tcBorders>
               <w:top w:val="nil"/>
               <w:left w:val="single" w:sz="2" w:space="0" w:color="auto"/>
@@ -3032,7 +3030,7 @@
                 <w:sz w:val="16"/>
                 <w:szCs w:val="18"/>
               </w:rPr>
-              <w:t>MUTEX</w:t>
+              <w:t>Semaphore</w:t>
             </w:r>
           </w:p>
         </w:tc>
@@ -3044,7 +3042,7 @@
         </w:trPr>
         <w:tc>
           <w:tcPr>
-            <w:tcW w:w="445" w:type="pct"/>
+            <w:tcW w:w="412" w:type="pct"/>
             <w:tcBorders>
               <w:top w:val="nil"/>
               <w:left w:val="single" w:sz="4" w:space="0" w:color="auto"/>
@@ -3067,7 +3065,7 @@
         </w:tc>
         <w:tc>
           <w:tcPr>
-            <w:tcW w:w="1345" w:type="pct"/>
+            <w:tcW w:w="1240" w:type="pct"/>
             <w:tcBorders>
               <w:top w:val="single" w:sz="2" w:space="0" w:color="auto"/>
               <w:left w:val="single" w:sz="2" w:space="0" w:color="auto"/>
@@ -3089,39 +3087,39 @@
         </w:tc>
         <w:tc>
           <w:tcPr>
-            <w:tcW w:w="514" w:type="pct"/>
-            <w:tcBorders>
-              <w:top w:val="nil"/>
-              <w:left w:val="single" w:sz="2" w:space="0" w:color="auto"/>
-              <w:bottom w:val="single" w:sz="4" w:space="0" w:color="auto"/>
-              <w:right w:val="single" w:sz="2" w:space="0" w:color="auto"/>
-            </w:tcBorders>
-            <w:noWrap/>
-            <w:vAlign w:val="center"/>
-          </w:tcPr>
-          <w:p>
-            <w:pPr>
-              <w:spacing w:after="0" w:line="240" w:lineRule="auto"/>
-              <w:jc w:val="center"/>
-              <w:rPr>
-                <w:color w:val="000000"/>
-                <w:sz w:val="16"/>
-                <w:szCs w:val="18"/>
-              </w:rPr>
-            </w:pPr>
-            <w:r>
-              <w:rPr>
-                <w:color w:val="000000"/>
-                <w:sz w:val="16"/>
-                <w:szCs w:val="18"/>
-              </w:rPr>
-              <w:t>3.3</w:t>
-            </w:r>
-          </w:p>
-        </w:tc>
-        <w:tc>
-          <w:tcPr>
-            <w:tcW w:w="576" w:type="pct"/>
+            <w:tcW w:w="474" w:type="pct"/>
+            <w:tcBorders>
+              <w:top w:val="nil"/>
+              <w:left w:val="single" w:sz="2" w:space="0" w:color="auto"/>
+              <w:bottom w:val="single" w:sz="4" w:space="0" w:color="auto"/>
+              <w:right w:val="single" w:sz="2" w:space="0" w:color="auto"/>
+            </w:tcBorders>
+            <w:noWrap/>
+            <w:vAlign w:val="center"/>
+          </w:tcPr>
+          <w:p>
+            <w:pPr>
+              <w:spacing w:after="0" w:line="240" w:lineRule="auto"/>
+              <w:jc w:val="center"/>
+              <w:rPr>
+                <w:color w:val="000000"/>
+                <w:sz w:val="16"/>
+                <w:szCs w:val="18"/>
+              </w:rPr>
+            </w:pPr>
+            <w:r>
+              <w:rPr>
+                <w:color w:val="000000"/>
+                <w:sz w:val="16"/>
+                <w:szCs w:val="18"/>
+              </w:rPr>
+              <w:t>3.2</w:t>
+            </w:r>
+          </w:p>
+        </w:tc>
+        <w:tc>
+          <w:tcPr>
+            <w:tcW w:w="531" w:type="pct"/>
             <w:tcBorders>
               <w:top w:val="single" w:sz="2" w:space="0" w:color="auto"/>
               <w:left w:val="single" w:sz="2" w:space="0" w:color="auto"/>
@@ -3151,7 +3149,7 @@
         </w:tc>
         <w:tc>
           <w:tcPr>
-            <w:tcW w:w="2119" w:type="pct"/>
+            <w:tcW w:w="2343" w:type="pct"/>
             <w:tcBorders>
               <w:top w:val="nil"/>
               <w:left w:val="single" w:sz="2" w:space="0" w:color="auto"/>
@@ -3176,7 +3174,7 @@
                 <w:sz w:val="16"/>
                 <w:szCs w:val="18"/>
               </w:rPr>
-              <w:t>Queues</w:t>
+              <w:t>MUTEX</w:t>
             </w:r>
           </w:p>
         </w:tc>
@@ -3188,7 +3186,7 @@
         </w:trPr>
         <w:tc>
           <w:tcPr>
-            <w:tcW w:w="445" w:type="pct"/>
+            <w:tcW w:w="412" w:type="pct"/>
             <w:tcBorders>
               <w:top w:val="nil"/>
               <w:left w:val="single" w:sz="4" w:space="0" w:color="auto"/>
@@ -3211,7 +3209,7 @@
         </w:tc>
         <w:tc>
           <w:tcPr>
-            <w:tcW w:w="1345" w:type="pct"/>
+            <w:tcW w:w="1240" w:type="pct"/>
             <w:tcBorders>
               <w:top w:val="single" w:sz="2" w:space="0" w:color="auto"/>
               <w:left w:val="single" w:sz="2" w:space="0" w:color="auto"/>
@@ -3233,39 +3231,39 @@
         </w:tc>
         <w:tc>
           <w:tcPr>
-            <w:tcW w:w="514" w:type="pct"/>
-            <w:tcBorders>
-              <w:top w:val="nil"/>
-              <w:left w:val="single" w:sz="2" w:space="0" w:color="auto"/>
-              <w:bottom w:val="single" w:sz="4" w:space="0" w:color="auto"/>
-              <w:right w:val="single" w:sz="2" w:space="0" w:color="auto"/>
-            </w:tcBorders>
-            <w:noWrap/>
-            <w:vAlign w:val="center"/>
-          </w:tcPr>
-          <w:p>
-            <w:pPr>
-              <w:spacing w:after="0" w:line="240" w:lineRule="auto"/>
-              <w:jc w:val="center"/>
-              <w:rPr>
-                <w:color w:val="000000"/>
-                <w:sz w:val="16"/>
-                <w:szCs w:val="18"/>
-              </w:rPr>
-            </w:pPr>
-            <w:r>
-              <w:rPr>
-                <w:color w:val="000000"/>
-                <w:sz w:val="16"/>
-                <w:szCs w:val="18"/>
-              </w:rPr>
-              <w:t>3.4</w:t>
-            </w:r>
-          </w:p>
-        </w:tc>
-        <w:tc>
-          <w:tcPr>
-            <w:tcW w:w="576" w:type="pct"/>
+            <w:tcW w:w="474" w:type="pct"/>
+            <w:tcBorders>
+              <w:top w:val="nil"/>
+              <w:left w:val="single" w:sz="2" w:space="0" w:color="auto"/>
+              <w:bottom w:val="single" w:sz="4" w:space="0" w:color="auto"/>
+              <w:right w:val="single" w:sz="2" w:space="0" w:color="auto"/>
+            </w:tcBorders>
+            <w:noWrap/>
+            <w:vAlign w:val="center"/>
+          </w:tcPr>
+          <w:p>
+            <w:pPr>
+              <w:spacing w:after="0" w:line="240" w:lineRule="auto"/>
+              <w:jc w:val="center"/>
+              <w:rPr>
+                <w:color w:val="000000"/>
+                <w:sz w:val="16"/>
+                <w:szCs w:val="18"/>
+              </w:rPr>
+            </w:pPr>
+            <w:r>
+              <w:rPr>
+                <w:color w:val="000000"/>
+                <w:sz w:val="16"/>
+                <w:szCs w:val="18"/>
+              </w:rPr>
+              <w:t>3.3</w:t>
+            </w:r>
+          </w:p>
+        </w:tc>
+        <w:tc>
+          <w:tcPr>
+            <w:tcW w:w="531" w:type="pct"/>
             <w:tcBorders>
               <w:top w:val="single" w:sz="2" w:space="0" w:color="auto"/>
               <w:left w:val="single" w:sz="2" w:space="0" w:color="auto"/>
@@ -3295,7 +3293,7 @@
         </w:tc>
         <w:tc>
           <w:tcPr>
-            <w:tcW w:w="2119" w:type="pct"/>
+            <w:tcW w:w="2343" w:type="pct"/>
             <w:tcBorders>
               <w:top w:val="nil"/>
               <w:left w:val="single" w:sz="2" w:space="0" w:color="auto"/>
@@ -3320,7 +3318,7 @@
                 <w:sz w:val="16"/>
                 <w:szCs w:val="18"/>
               </w:rPr>
-              <w:t>Timers</w:t>
+              <w:t>Queues</w:t>
             </w:r>
           </w:p>
         </w:tc>
@@ -3332,7 +3330,7 @@
         </w:trPr>
         <w:tc>
           <w:tcPr>
-            <w:tcW w:w="445" w:type="pct"/>
+            <w:tcW w:w="412" w:type="pct"/>
             <w:tcBorders>
               <w:top w:val="nil"/>
               <w:left w:val="single" w:sz="4" w:space="0" w:color="auto"/>
@@ -3355,7 +3353,7 @@
         </w:tc>
         <w:tc>
           <w:tcPr>
-            <w:tcW w:w="1345" w:type="pct"/>
+            <w:tcW w:w="1240" w:type="pct"/>
             <w:tcBorders>
               <w:top w:val="single" w:sz="2" w:space="0" w:color="auto"/>
               <w:left w:val="single" w:sz="2" w:space="0" w:color="auto"/>
@@ -3373,67 +3371,43 @@
                 <w:szCs w:val="18"/>
               </w:rPr>
             </w:pPr>
-            <w:r>
-              <w:rPr>
-                <w:color w:val="000000"/>
-                <w:sz w:val="16"/>
-                <w:szCs w:val="18"/>
-              </w:rPr>
-              <w:t>04A (</w:t>
-            </w:r>
-            <w:r>
-              <w:rPr>
-                <w:color w:val="000000"/>
-                <w:sz w:val="16"/>
-                <w:szCs w:val="18"/>
-              </w:rPr>
-              <w:t>Essential BLE</w:t>
-            </w:r>
-            <w:r>
-              <w:rPr>
-                <w:color w:val="000000"/>
-                <w:sz w:val="16"/>
-                <w:szCs w:val="18"/>
-              </w:rPr>
-              <w:t>)</w:t>
-            </w:r>
-          </w:p>
-        </w:tc>
-        <w:tc>
-          <w:tcPr>
-            <w:tcW w:w="514" w:type="pct"/>
-            <w:tcBorders>
-              <w:top w:val="nil"/>
-              <w:left w:val="single" w:sz="2" w:space="0" w:color="auto"/>
-              <w:bottom w:val="single" w:sz="4" w:space="0" w:color="auto"/>
-              <w:right w:val="single" w:sz="2" w:space="0" w:color="auto"/>
-            </w:tcBorders>
-            <w:noWrap/>
-            <w:vAlign w:val="center"/>
-          </w:tcPr>
-          <w:p>
-            <w:pPr>
-              <w:spacing w:after="0" w:line="240" w:lineRule="auto"/>
-              <w:jc w:val="center"/>
-              <w:rPr>
-                <w:color w:val="000000"/>
-                <w:sz w:val="16"/>
-                <w:szCs w:val="18"/>
-              </w:rPr>
-            </w:pPr>
-            <w:r>
-              <w:rPr>
-                <w:color w:val="000000"/>
-                <w:sz w:val="16"/>
-                <w:szCs w:val="18"/>
-              </w:rPr>
-              <w:t>4A.1</w:t>
-            </w:r>
-          </w:p>
-        </w:tc>
-        <w:tc>
-          <w:tcPr>
-            <w:tcW w:w="576" w:type="pct"/>
+          </w:p>
+        </w:tc>
+        <w:tc>
+          <w:tcPr>
+            <w:tcW w:w="474" w:type="pct"/>
+            <w:tcBorders>
+              <w:top w:val="nil"/>
+              <w:left w:val="single" w:sz="2" w:space="0" w:color="auto"/>
+              <w:bottom w:val="single" w:sz="4" w:space="0" w:color="auto"/>
+              <w:right w:val="single" w:sz="2" w:space="0" w:color="auto"/>
+            </w:tcBorders>
+            <w:noWrap/>
+            <w:vAlign w:val="center"/>
+          </w:tcPr>
+          <w:p>
+            <w:pPr>
+              <w:spacing w:after="0" w:line="240" w:lineRule="auto"/>
+              <w:jc w:val="center"/>
+              <w:rPr>
+                <w:color w:val="000000"/>
+                <w:sz w:val="16"/>
+                <w:szCs w:val="18"/>
+              </w:rPr>
+            </w:pPr>
+            <w:r>
+              <w:rPr>
+                <w:color w:val="000000"/>
+                <w:sz w:val="16"/>
+                <w:szCs w:val="18"/>
+              </w:rPr>
+              <w:t>3.4</w:t>
+            </w:r>
+          </w:p>
+        </w:tc>
+        <w:tc>
+          <w:tcPr>
+            <w:tcW w:w="531" w:type="pct"/>
             <w:tcBorders>
               <w:top w:val="single" w:sz="2" w:space="0" w:color="auto"/>
               <w:left w:val="single" w:sz="2" w:space="0" w:color="auto"/>
@@ -3457,13 +3431,13 @@
                 <w:sz w:val="16"/>
                 <w:szCs w:val="18"/>
               </w:rPr>
-              <w:t>Basic</w:t>
-            </w:r>
-          </w:p>
-        </w:tc>
-        <w:tc>
-          <w:tcPr>
-            <w:tcW w:w="2119" w:type="pct"/>
+              <w:t>Advanced</w:t>
+            </w:r>
+          </w:p>
+        </w:tc>
+        <w:tc>
+          <w:tcPr>
+            <w:tcW w:w="2343" w:type="pct"/>
             <w:tcBorders>
               <w:top w:val="nil"/>
               <w:left w:val="single" w:sz="2" w:space="0" w:color="auto"/>
@@ -3488,7 +3462,7 @@
                 <w:sz w:val="16"/>
                 <w:szCs w:val="18"/>
               </w:rPr>
-              <w:t>Create a BLE Advertiser</w:t>
+              <w:t>Timers</w:t>
             </w:r>
           </w:p>
         </w:tc>
@@ -3500,7 +3474,7 @@
         </w:trPr>
         <w:tc>
           <w:tcPr>
-            <w:tcW w:w="445" w:type="pct"/>
+            <w:tcW w:w="412" w:type="pct"/>
             <w:tcBorders>
               <w:top w:val="nil"/>
               <w:left w:val="single" w:sz="4" w:space="0" w:color="auto"/>
@@ -3523,7 +3497,7 @@
         </w:tc>
         <w:tc>
           <w:tcPr>
-            <w:tcW w:w="1345" w:type="pct"/>
+            <w:tcW w:w="1240" w:type="pct"/>
             <w:tcBorders>
               <w:top w:val="single" w:sz="2" w:space="0" w:color="auto"/>
               <w:left w:val="single" w:sz="2" w:space="0" w:color="auto"/>
@@ -3541,43 +3515,67 @@
                 <w:szCs w:val="18"/>
               </w:rPr>
             </w:pPr>
-          </w:p>
-        </w:tc>
-        <w:tc>
-          <w:tcPr>
-            <w:tcW w:w="514" w:type="pct"/>
-            <w:tcBorders>
-              <w:top w:val="nil"/>
-              <w:left w:val="single" w:sz="2" w:space="0" w:color="auto"/>
-              <w:bottom w:val="single" w:sz="4" w:space="0" w:color="auto"/>
-              <w:right w:val="single" w:sz="2" w:space="0" w:color="auto"/>
-            </w:tcBorders>
-            <w:noWrap/>
-            <w:vAlign w:val="center"/>
-          </w:tcPr>
-          <w:p>
-            <w:pPr>
-              <w:spacing w:after="0" w:line="240" w:lineRule="auto"/>
-              <w:jc w:val="center"/>
-              <w:rPr>
-                <w:color w:val="000000"/>
-                <w:sz w:val="16"/>
-                <w:szCs w:val="18"/>
-              </w:rPr>
-            </w:pPr>
-            <w:r>
-              <w:rPr>
-                <w:color w:val="000000"/>
-                <w:sz w:val="16"/>
-                <w:szCs w:val="18"/>
-              </w:rPr>
-              <w:t>4A.2</w:t>
-            </w:r>
-          </w:p>
-        </w:tc>
-        <w:tc>
-          <w:tcPr>
-            <w:tcW w:w="576" w:type="pct"/>
+            <w:r>
+              <w:rPr>
+                <w:color w:val="000000"/>
+                <w:sz w:val="16"/>
+                <w:szCs w:val="18"/>
+              </w:rPr>
+              <w:t>04A (</w:t>
+            </w:r>
+            <w:r>
+              <w:rPr>
+                <w:color w:val="000000"/>
+                <w:sz w:val="16"/>
+                <w:szCs w:val="18"/>
+              </w:rPr>
+              <w:t>Essential BLE</w:t>
+            </w:r>
+            <w:r>
+              <w:rPr>
+                <w:color w:val="000000"/>
+                <w:sz w:val="16"/>
+                <w:szCs w:val="18"/>
+              </w:rPr>
+              <w:t>)</w:t>
+            </w:r>
+          </w:p>
+        </w:tc>
+        <w:tc>
+          <w:tcPr>
+            <w:tcW w:w="474" w:type="pct"/>
+            <w:tcBorders>
+              <w:top w:val="nil"/>
+              <w:left w:val="single" w:sz="2" w:space="0" w:color="auto"/>
+              <w:bottom w:val="single" w:sz="4" w:space="0" w:color="auto"/>
+              <w:right w:val="single" w:sz="2" w:space="0" w:color="auto"/>
+            </w:tcBorders>
+            <w:noWrap/>
+            <w:vAlign w:val="center"/>
+          </w:tcPr>
+          <w:p>
+            <w:pPr>
+              <w:spacing w:after="0" w:line="240" w:lineRule="auto"/>
+              <w:jc w:val="center"/>
+              <w:rPr>
+                <w:color w:val="000000"/>
+                <w:sz w:val="16"/>
+                <w:szCs w:val="18"/>
+              </w:rPr>
+            </w:pPr>
+            <w:r>
+              <w:rPr>
+                <w:color w:val="000000"/>
+                <w:sz w:val="16"/>
+                <w:szCs w:val="18"/>
+              </w:rPr>
+              <w:t>4A.1</w:t>
+            </w:r>
+          </w:p>
+        </w:tc>
+        <w:tc>
+          <w:tcPr>
+            <w:tcW w:w="531" w:type="pct"/>
             <w:tcBorders>
               <w:top w:val="single" w:sz="2" w:space="0" w:color="auto"/>
               <w:left w:val="single" w:sz="2" w:space="0" w:color="auto"/>
@@ -3607,7 +3605,7 @@
         </w:tc>
         <w:tc>
           <w:tcPr>
-            <w:tcW w:w="2119" w:type="pct"/>
+            <w:tcW w:w="2343" w:type="pct"/>
             <w:tcBorders>
               <w:top w:val="nil"/>
               <w:left w:val="single" w:sz="2" w:space="0" w:color="auto"/>
@@ -3632,7 +3630,7 @@
                 <w:sz w:val="16"/>
                 <w:szCs w:val="18"/>
               </w:rPr>
-              <w:t>Connect using BLE</w:t>
+              <w:t>Create a BLE Advertiser</w:t>
             </w:r>
           </w:p>
         </w:tc>
@@ -3644,7 +3642,7 @@
         </w:trPr>
         <w:tc>
           <w:tcPr>
-            <w:tcW w:w="445" w:type="pct"/>
+            <w:tcW w:w="412" w:type="pct"/>
             <w:tcBorders>
               <w:top w:val="nil"/>
               <w:left w:val="single" w:sz="4" w:space="0" w:color="auto"/>
@@ -3667,7 +3665,7 @@
         </w:tc>
         <w:tc>
           <w:tcPr>
-            <w:tcW w:w="1345" w:type="pct"/>
+            <w:tcW w:w="1240" w:type="pct"/>
             <w:tcBorders>
               <w:top w:val="single" w:sz="2" w:space="0" w:color="auto"/>
               <w:left w:val="single" w:sz="2" w:space="0" w:color="auto"/>
@@ -3685,67 +3683,43 @@
                 <w:szCs w:val="18"/>
               </w:rPr>
             </w:pPr>
-            <w:r>
-              <w:rPr>
-                <w:color w:val="000000"/>
-                <w:sz w:val="16"/>
-                <w:szCs w:val="18"/>
-              </w:rPr>
-              <w:t>04B (</w:t>
-            </w:r>
-            <w:r>
-              <w:rPr>
-                <w:color w:val="000000"/>
-                <w:sz w:val="16"/>
-                <w:szCs w:val="18"/>
-              </w:rPr>
-              <w:t xml:space="preserve">More Advanced </w:t>
-            </w:r>
-            <w:r>
-              <w:rPr>
-                <w:color w:val="000000"/>
-                <w:sz w:val="16"/>
-                <w:szCs w:val="18"/>
-              </w:rPr>
-              <w:t>BLE)</w:t>
-            </w:r>
-          </w:p>
-        </w:tc>
-        <w:tc>
-          <w:tcPr>
-            <w:tcW w:w="514" w:type="pct"/>
-            <w:tcBorders>
-              <w:top w:val="nil"/>
-              <w:left w:val="single" w:sz="2" w:space="0" w:color="auto"/>
-              <w:bottom w:val="single" w:sz="4" w:space="0" w:color="auto"/>
-              <w:right w:val="single" w:sz="2" w:space="0" w:color="auto"/>
-            </w:tcBorders>
-            <w:noWrap/>
-            <w:vAlign w:val="center"/>
-          </w:tcPr>
-          <w:p>
-            <w:pPr>
-              <w:spacing w:after="0" w:line="240" w:lineRule="auto"/>
-              <w:jc w:val="center"/>
-              <w:rPr>
-                <w:color w:val="000000"/>
-                <w:sz w:val="16"/>
-                <w:szCs w:val="18"/>
-              </w:rPr>
-            </w:pPr>
-            <w:r>
-              <w:rPr>
-                <w:color w:val="000000"/>
-                <w:sz w:val="16"/>
-                <w:szCs w:val="18"/>
-              </w:rPr>
-              <w:t>4B.1</w:t>
-            </w:r>
-          </w:p>
-        </w:tc>
-        <w:tc>
-          <w:tcPr>
-            <w:tcW w:w="576" w:type="pct"/>
+          </w:p>
+        </w:tc>
+        <w:tc>
+          <w:tcPr>
+            <w:tcW w:w="474" w:type="pct"/>
+            <w:tcBorders>
+              <w:top w:val="nil"/>
+              <w:left w:val="single" w:sz="2" w:space="0" w:color="auto"/>
+              <w:bottom w:val="single" w:sz="4" w:space="0" w:color="auto"/>
+              <w:right w:val="single" w:sz="2" w:space="0" w:color="auto"/>
+            </w:tcBorders>
+            <w:noWrap/>
+            <w:vAlign w:val="center"/>
+          </w:tcPr>
+          <w:p>
+            <w:pPr>
+              <w:spacing w:after="0" w:line="240" w:lineRule="auto"/>
+              <w:jc w:val="center"/>
+              <w:rPr>
+                <w:color w:val="000000"/>
+                <w:sz w:val="16"/>
+                <w:szCs w:val="18"/>
+              </w:rPr>
+            </w:pPr>
+            <w:r>
+              <w:rPr>
+                <w:color w:val="000000"/>
+                <w:sz w:val="16"/>
+                <w:szCs w:val="18"/>
+              </w:rPr>
+              <w:t>4A.2</w:t>
+            </w:r>
+          </w:p>
+        </w:tc>
+        <w:tc>
+          <w:tcPr>
+            <w:tcW w:w="531" w:type="pct"/>
             <w:tcBorders>
               <w:top w:val="single" w:sz="2" w:space="0" w:color="auto"/>
               <w:left w:val="single" w:sz="2" w:space="0" w:color="auto"/>
@@ -3775,7 +3749,7 @@
         </w:tc>
         <w:tc>
           <w:tcPr>
-            <w:tcW w:w="2119" w:type="pct"/>
+            <w:tcW w:w="2343" w:type="pct"/>
             <w:tcBorders>
               <w:top w:val="nil"/>
               <w:left w:val="single" w:sz="2" w:space="0" w:color="auto"/>
@@ -3800,7 +3774,7 @@
                 <w:sz w:val="16"/>
                 <w:szCs w:val="18"/>
               </w:rPr>
-              <w:t>BLE Notifications</w:t>
+              <w:t>Connect using BLE</w:t>
             </w:r>
           </w:p>
         </w:tc>
@@ -3812,7 +3786,7 @@
         </w:trPr>
         <w:tc>
           <w:tcPr>
-            <w:tcW w:w="445" w:type="pct"/>
+            <w:tcW w:w="412" w:type="pct"/>
             <w:tcBorders>
               <w:top w:val="nil"/>
               <w:left w:val="single" w:sz="4" w:space="0" w:color="auto"/>
@@ -3835,7 +3809,7 @@
         </w:tc>
         <w:tc>
           <w:tcPr>
-            <w:tcW w:w="1345" w:type="pct"/>
+            <w:tcW w:w="1240" w:type="pct"/>
             <w:tcBorders>
               <w:top w:val="single" w:sz="2" w:space="0" w:color="auto"/>
               <w:left w:val="single" w:sz="2" w:space="0" w:color="auto"/>
@@ -3853,43 +3827,67 @@
                 <w:szCs w:val="18"/>
               </w:rPr>
             </w:pPr>
-          </w:p>
-        </w:tc>
-        <w:tc>
-          <w:tcPr>
-            <w:tcW w:w="514" w:type="pct"/>
-            <w:tcBorders>
-              <w:top w:val="nil"/>
-              <w:left w:val="single" w:sz="2" w:space="0" w:color="auto"/>
-              <w:bottom w:val="single" w:sz="4" w:space="0" w:color="auto"/>
-              <w:right w:val="single" w:sz="2" w:space="0" w:color="auto"/>
-            </w:tcBorders>
-            <w:noWrap/>
-            <w:vAlign w:val="center"/>
-          </w:tcPr>
-          <w:p>
-            <w:pPr>
-              <w:spacing w:after="0" w:line="240" w:lineRule="auto"/>
-              <w:jc w:val="center"/>
-              <w:rPr>
-                <w:color w:val="000000"/>
-                <w:sz w:val="16"/>
-                <w:szCs w:val="18"/>
-              </w:rPr>
-            </w:pPr>
-            <w:r>
-              <w:rPr>
-                <w:color w:val="000000"/>
-                <w:sz w:val="16"/>
-                <w:szCs w:val="18"/>
-              </w:rPr>
-              <w:t>4B.2</w:t>
-            </w:r>
-          </w:p>
-        </w:tc>
-        <w:tc>
-          <w:tcPr>
-            <w:tcW w:w="576" w:type="pct"/>
+            <w:r>
+              <w:rPr>
+                <w:color w:val="000000"/>
+                <w:sz w:val="16"/>
+                <w:szCs w:val="18"/>
+              </w:rPr>
+              <w:t>04B (</w:t>
+            </w:r>
+            <w:r>
+              <w:rPr>
+                <w:color w:val="000000"/>
+                <w:sz w:val="16"/>
+                <w:szCs w:val="18"/>
+              </w:rPr>
+              <w:t xml:space="preserve">More Advanced </w:t>
+            </w:r>
+            <w:r>
+              <w:rPr>
+                <w:color w:val="000000"/>
+                <w:sz w:val="16"/>
+                <w:szCs w:val="18"/>
+              </w:rPr>
+              <w:t>BLE)</w:t>
+            </w:r>
+          </w:p>
+        </w:tc>
+        <w:tc>
+          <w:tcPr>
+            <w:tcW w:w="474" w:type="pct"/>
+            <w:tcBorders>
+              <w:top w:val="nil"/>
+              <w:left w:val="single" w:sz="2" w:space="0" w:color="auto"/>
+              <w:bottom w:val="single" w:sz="4" w:space="0" w:color="auto"/>
+              <w:right w:val="single" w:sz="2" w:space="0" w:color="auto"/>
+            </w:tcBorders>
+            <w:noWrap/>
+            <w:vAlign w:val="center"/>
+          </w:tcPr>
+          <w:p>
+            <w:pPr>
+              <w:spacing w:after="0" w:line="240" w:lineRule="auto"/>
+              <w:jc w:val="center"/>
+              <w:rPr>
+                <w:color w:val="000000"/>
+                <w:sz w:val="16"/>
+                <w:szCs w:val="18"/>
+              </w:rPr>
+            </w:pPr>
+            <w:r>
+              <w:rPr>
+                <w:color w:val="000000"/>
+                <w:sz w:val="16"/>
+                <w:szCs w:val="18"/>
+              </w:rPr>
+              <w:t>4B.1</w:t>
+            </w:r>
+          </w:p>
+        </w:tc>
+        <w:tc>
+          <w:tcPr>
+            <w:tcW w:w="531" w:type="pct"/>
             <w:tcBorders>
               <w:top w:val="single" w:sz="2" w:space="0" w:color="auto"/>
               <w:left w:val="single" w:sz="2" w:space="0" w:color="auto"/>
@@ -3919,7 +3917,7 @@
         </w:tc>
         <w:tc>
           <w:tcPr>
-            <w:tcW w:w="2119" w:type="pct"/>
+            <w:tcW w:w="2343" w:type="pct"/>
             <w:tcBorders>
               <w:top w:val="nil"/>
               <w:left w:val="single" w:sz="2" w:space="0" w:color="auto"/>
@@ -3944,7 +3942,7 @@
                 <w:sz w:val="16"/>
                 <w:szCs w:val="18"/>
               </w:rPr>
-              <w:t>BLE Pairing and Security</w:t>
+              <w:t>BLE Notifications</w:t>
             </w:r>
           </w:p>
         </w:tc>
@@ -3956,7 +3954,7 @@
         </w:trPr>
         <w:tc>
           <w:tcPr>
-            <w:tcW w:w="445" w:type="pct"/>
+            <w:tcW w:w="412" w:type="pct"/>
             <w:tcBorders>
               <w:top w:val="nil"/>
               <w:left w:val="single" w:sz="4" w:space="0" w:color="auto"/>
@@ -3979,7 +3977,7 @@
         </w:tc>
         <w:tc>
           <w:tcPr>
-            <w:tcW w:w="1345" w:type="pct"/>
+            <w:tcW w:w="1240" w:type="pct"/>
             <w:tcBorders>
               <w:top w:val="single" w:sz="2" w:space="0" w:color="auto"/>
               <w:left w:val="single" w:sz="2" w:space="0" w:color="auto"/>
@@ -4001,39 +3999,39 @@
         </w:tc>
         <w:tc>
           <w:tcPr>
-            <w:tcW w:w="514" w:type="pct"/>
-            <w:tcBorders>
-              <w:top w:val="nil"/>
-              <w:left w:val="single" w:sz="2" w:space="0" w:color="auto"/>
-              <w:bottom w:val="single" w:sz="4" w:space="0" w:color="auto"/>
-              <w:right w:val="single" w:sz="2" w:space="0" w:color="auto"/>
-            </w:tcBorders>
-            <w:noWrap/>
-            <w:vAlign w:val="center"/>
-          </w:tcPr>
-          <w:p>
-            <w:pPr>
-              <w:spacing w:after="0" w:line="240" w:lineRule="auto"/>
-              <w:jc w:val="center"/>
-              <w:rPr>
-                <w:color w:val="000000"/>
-                <w:sz w:val="16"/>
-                <w:szCs w:val="18"/>
-              </w:rPr>
-            </w:pPr>
-            <w:r>
-              <w:rPr>
-                <w:color w:val="000000"/>
-                <w:sz w:val="16"/>
-                <w:szCs w:val="18"/>
-              </w:rPr>
-              <w:t>4B.3</w:t>
-            </w:r>
-          </w:p>
-        </w:tc>
-        <w:tc>
-          <w:tcPr>
-            <w:tcW w:w="576" w:type="pct"/>
+            <w:tcW w:w="474" w:type="pct"/>
+            <w:tcBorders>
+              <w:top w:val="nil"/>
+              <w:left w:val="single" w:sz="2" w:space="0" w:color="auto"/>
+              <w:bottom w:val="single" w:sz="4" w:space="0" w:color="auto"/>
+              <w:right w:val="single" w:sz="2" w:space="0" w:color="auto"/>
+            </w:tcBorders>
+            <w:noWrap/>
+            <w:vAlign w:val="center"/>
+          </w:tcPr>
+          <w:p>
+            <w:pPr>
+              <w:spacing w:after="0" w:line="240" w:lineRule="auto"/>
+              <w:jc w:val="center"/>
+              <w:rPr>
+                <w:color w:val="000000"/>
+                <w:sz w:val="16"/>
+                <w:szCs w:val="18"/>
+              </w:rPr>
+            </w:pPr>
+            <w:r>
+              <w:rPr>
+                <w:color w:val="000000"/>
+                <w:sz w:val="16"/>
+                <w:szCs w:val="18"/>
+              </w:rPr>
+              <w:t>4B.2</w:t>
+            </w:r>
+          </w:p>
+        </w:tc>
+        <w:tc>
+          <w:tcPr>
+            <w:tcW w:w="531" w:type="pct"/>
             <w:tcBorders>
               <w:top w:val="single" w:sz="2" w:space="0" w:color="auto"/>
               <w:left w:val="single" w:sz="2" w:space="0" w:color="auto"/>
@@ -4063,7 +4061,7 @@
         </w:tc>
         <w:tc>
           <w:tcPr>
-            <w:tcW w:w="2119" w:type="pct"/>
+            <w:tcW w:w="2343" w:type="pct"/>
             <w:tcBorders>
               <w:top w:val="nil"/>
               <w:left w:val="single" w:sz="2" w:space="0" w:color="auto"/>
@@ -4088,7 +4086,7 @@
                 <w:sz w:val="16"/>
                 <w:szCs w:val="18"/>
               </w:rPr>
-              <w:t>Save BLE Pairing Information (i.e. Bonding)</w:t>
+              <w:t>BLE Pairing and Security</w:t>
             </w:r>
           </w:p>
         </w:tc>
@@ -4100,7 +4098,7 @@
         </w:trPr>
         <w:tc>
           <w:tcPr>
-            <w:tcW w:w="445" w:type="pct"/>
+            <w:tcW w:w="412" w:type="pct"/>
             <w:tcBorders>
               <w:top w:val="nil"/>
               <w:left w:val="single" w:sz="4" w:space="0" w:color="auto"/>
@@ -4123,7 +4121,7 @@
         </w:tc>
         <w:tc>
           <w:tcPr>
-            <w:tcW w:w="1345" w:type="pct"/>
+            <w:tcW w:w="1240" w:type="pct"/>
             <w:tcBorders>
               <w:top w:val="single" w:sz="2" w:space="0" w:color="auto"/>
               <w:left w:val="single" w:sz="2" w:space="0" w:color="auto"/>
@@ -4145,39 +4143,39 @@
         </w:tc>
         <w:tc>
           <w:tcPr>
-            <w:tcW w:w="514" w:type="pct"/>
-            <w:tcBorders>
-              <w:top w:val="nil"/>
-              <w:left w:val="single" w:sz="2" w:space="0" w:color="auto"/>
-              <w:bottom w:val="single" w:sz="4" w:space="0" w:color="auto"/>
-              <w:right w:val="single" w:sz="2" w:space="0" w:color="auto"/>
-            </w:tcBorders>
-            <w:noWrap/>
-            <w:vAlign w:val="center"/>
-          </w:tcPr>
-          <w:p>
-            <w:pPr>
-              <w:spacing w:after="0" w:line="240" w:lineRule="auto"/>
-              <w:jc w:val="center"/>
-              <w:rPr>
-                <w:color w:val="000000"/>
-                <w:sz w:val="16"/>
-                <w:szCs w:val="18"/>
-              </w:rPr>
-            </w:pPr>
-            <w:r>
-              <w:rPr>
-                <w:color w:val="000000"/>
-                <w:sz w:val="16"/>
-                <w:szCs w:val="18"/>
-              </w:rPr>
-              <w:t>4B.4</w:t>
-            </w:r>
-          </w:p>
-        </w:tc>
-        <w:tc>
-          <w:tcPr>
-            <w:tcW w:w="576" w:type="pct"/>
+            <w:tcW w:w="474" w:type="pct"/>
+            <w:tcBorders>
+              <w:top w:val="nil"/>
+              <w:left w:val="single" w:sz="2" w:space="0" w:color="auto"/>
+              <w:bottom w:val="single" w:sz="4" w:space="0" w:color="auto"/>
+              <w:right w:val="single" w:sz="2" w:space="0" w:color="auto"/>
+            </w:tcBorders>
+            <w:noWrap/>
+            <w:vAlign w:val="center"/>
+          </w:tcPr>
+          <w:p>
+            <w:pPr>
+              <w:spacing w:after="0" w:line="240" w:lineRule="auto"/>
+              <w:jc w:val="center"/>
+              <w:rPr>
+                <w:color w:val="000000"/>
+                <w:sz w:val="16"/>
+                <w:szCs w:val="18"/>
+              </w:rPr>
+            </w:pPr>
+            <w:r>
+              <w:rPr>
+                <w:color w:val="000000"/>
+                <w:sz w:val="16"/>
+                <w:szCs w:val="18"/>
+              </w:rPr>
+              <w:t>4B.3</w:t>
+            </w:r>
+          </w:p>
+        </w:tc>
+        <w:tc>
+          <w:tcPr>
+            <w:tcW w:w="531" w:type="pct"/>
             <w:tcBorders>
               <w:top w:val="single" w:sz="2" w:space="0" w:color="auto"/>
               <w:left w:val="single" w:sz="2" w:space="0" w:color="auto"/>
@@ -4207,7 +4205,7 @@
         </w:tc>
         <w:tc>
           <w:tcPr>
-            <w:tcW w:w="2119" w:type="pct"/>
+            <w:tcW w:w="2343" w:type="pct"/>
             <w:tcBorders>
               <w:top w:val="nil"/>
               <w:left w:val="single" w:sz="2" w:space="0" w:color="auto"/>
@@ -4232,7 +4230,7 @@
                 <w:sz w:val="16"/>
                 <w:szCs w:val="18"/>
               </w:rPr>
-              <w:t>Add a Pairing Passkey</w:t>
+              <w:t>Save BLE Pairing Information (i.e. Bonding)</w:t>
             </w:r>
           </w:p>
         </w:tc>
@@ -4244,7 +4242,7 @@
         </w:trPr>
         <w:tc>
           <w:tcPr>
-            <w:tcW w:w="445" w:type="pct"/>
+            <w:tcW w:w="412" w:type="pct"/>
             <w:tcBorders>
               <w:top w:val="nil"/>
               <w:left w:val="single" w:sz="4" w:space="0" w:color="auto"/>
@@ -4267,7 +4265,7 @@
         </w:tc>
         <w:tc>
           <w:tcPr>
-            <w:tcW w:w="1345" w:type="pct"/>
+            <w:tcW w:w="1240" w:type="pct"/>
             <w:tcBorders>
               <w:top w:val="single" w:sz="2" w:space="0" w:color="auto"/>
               <w:left w:val="single" w:sz="2" w:space="0" w:color="auto"/>
@@ -4285,59 +4283,43 @@
                 <w:szCs w:val="18"/>
               </w:rPr>
             </w:pPr>
-            <w:r>
-              <w:rPr>
-                <w:color w:val="000000"/>
-                <w:sz w:val="16"/>
-                <w:szCs w:val="18"/>
-              </w:rPr>
-              <w:t>05A (</w:t>
-            </w:r>
-            <w:r>
-              <w:rPr>
-                <w:color w:val="000000"/>
-                <w:sz w:val="16"/>
-                <w:szCs w:val="18"/>
-              </w:rPr>
-              <w:t>Classic Bluetooth – SPP)</w:t>
-            </w:r>
-          </w:p>
-        </w:tc>
-        <w:tc>
-          <w:tcPr>
-            <w:tcW w:w="514" w:type="pct"/>
-            <w:tcBorders>
-              <w:top w:val="nil"/>
-              <w:left w:val="single" w:sz="2" w:space="0" w:color="auto"/>
-              <w:bottom w:val="single" w:sz="4" w:space="0" w:color="auto"/>
-              <w:right w:val="single" w:sz="2" w:space="0" w:color="auto"/>
-            </w:tcBorders>
-            <w:noWrap/>
-            <w:vAlign w:val="center"/>
-          </w:tcPr>
-          <w:p>
-            <w:pPr>
-              <w:spacing w:after="0" w:line="240" w:lineRule="auto"/>
-              <w:jc w:val="center"/>
-              <w:rPr>
-                <w:color w:val="000000"/>
-                <w:sz w:val="16"/>
-                <w:szCs w:val="18"/>
-              </w:rPr>
-            </w:pPr>
-            <w:r>
-              <w:rPr>
-                <w:color w:val="000000"/>
-                <w:sz w:val="16"/>
-                <w:szCs w:val="18"/>
-              </w:rPr>
-              <w:t>5A.1</w:t>
-            </w:r>
-          </w:p>
-        </w:tc>
-        <w:tc>
-          <w:tcPr>
-            <w:tcW w:w="576" w:type="pct"/>
+          </w:p>
+        </w:tc>
+        <w:tc>
+          <w:tcPr>
+            <w:tcW w:w="474" w:type="pct"/>
+            <w:tcBorders>
+              <w:top w:val="nil"/>
+              <w:left w:val="single" w:sz="2" w:space="0" w:color="auto"/>
+              <w:bottom w:val="single" w:sz="4" w:space="0" w:color="auto"/>
+              <w:right w:val="single" w:sz="2" w:space="0" w:color="auto"/>
+            </w:tcBorders>
+            <w:noWrap/>
+            <w:vAlign w:val="center"/>
+          </w:tcPr>
+          <w:p>
+            <w:pPr>
+              <w:spacing w:after="0" w:line="240" w:lineRule="auto"/>
+              <w:jc w:val="center"/>
+              <w:rPr>
+                <w:color w:val="000000"/>
+                <w:sz w:val="16"/>
+                <w:szCs w:val="18"/>
+              </w:rPr>
+            </w:pPr>
+            <w:r>
+              <w:rPr>
+                <w:color w:val="000000"/>
+                <w:sz w:val="16"/>
+                <w:szCs w:val="18"/>
+              </w:rPr>
+              <w:t>4B.4</w:t>
+            </w:r>
+          </w:p>
+        </w:tc>
+        <w:tc>
+          <w:tcPr>
+            <w:tcW w:w="531" w:type="pct"/>
             <w:tcBorders>
               <w:top w:val="single" w:sz="2" w:space="0" w:color="auto"/>
               <w:left w:val="single" w:sz="2" w:space="0" w:color="auto"/>
@@ -4367,7 +4349,7 @@
         </w:tc>
         <w:tc>
           <w:tcPr>
-            <w:tcW w:w="2119" w:type="pct"/>
+            <w:tcW w:w="2343" w:type="pct"/>
             <w:tcBorders>
               <w:top w:val="nil"/>
               <w:left w:val="single" w:sz="2" w:space="0" w:color="auto"/>
@@ -4392,7 +4374,7 @@
                 <w:sz w:val="16"/>
                 <w:szCs w:val="18"/>
               </w:rPr>
-              <w:t>Create a Serial Port Profile Project</w:t>
+              <w:t>Add a Pairing Passkey</w:t>
             </w:r>
           </w:p>
         </w:tc>
@@ -4404,7 +4386,7 @@
         </w:trPr>
         <w:tc>
           <w:tcPr>
-            <w:tcW w:w="445" w:type="pct"/>
+            <w:tcW w:w="412" w:type="pct"/>
             <w:tcBorders>
               <w:top w:val="nil"/>
               <w:left w:val="single" w:sz="4" w:space="0" w:color="auto"/>
@@ -4427,7 +4409,7 @@
         </w:tc>
         <w:tc>
           <w:tcPr>
-            <w:tcW w:w="1345" w:type="pct"/>
+            <w:tcW w:w="1240" w:type="pct"/>
             <w:tcBorders>
               <w:top w:val="single" w:sz="2" w:space="0" w:color="auto"/>
               <w:left w:val="single" w:sz="2" w:space="0" w:color="auto"/>
@@ -4445,43 +4427,59 @@
                 <w:szCs w:val="18"/>
               </w:rPr>
             </w:pPr>
-          </w:p>
-        </w:tc>
-        <w:tc>
-          <w:tcPr>
-            <w:tcW w:w="514" w:type="pct"/>
-            <w:tcBorders>
-              <w:top w:val="nil"/>
-              <w:left w:val="single" w:sz="2" w:space="0" w:color="auto"/>
-              <w:bottom w:val="single" w:sz="4" w:space="0" w:color="auto"/>
-              <w:right w:val="single" w:sz="2" w:space="0" w:color="auto"/>
-            </w:tcBorders>
-            <w:noWrap/>
-            <w:vAlign w:val="center"/>
-          </w:tcPr>
-          <w:p>
-            <w:pPr>
-              <w:spacing w:after="0" w:line="240" w:lineRule="auto"/>
-              <w:jc w:val="center"/>
-              <w:rPr>
-                <w:color w:val="000000"/>
-                <w:sz w:val="16"/>
-                <w:szCs w:val="18"/>
-              </w:rPr>
-            </w:pPr>
-            <w:r>
-              <w:rPr>
-                <w:color w:val="000000"/>
-                <w:sz w:val="16"/>
-                <w:szCs w:val="18"/>
-              </w:rPr>
-              <w:t>5A.2</w:t>
-            </w:r>
-          </w:p>
-        </w:tc>
-        <w:tc>
-          <w:tcPr>
-            <w:tcW w:w="576" w:type="pct"/>
+            <w:r>
+              <w:rPr>
+                <w:color w:val="000000"/>
+                <w:sz w:val="16"/>
+                <w:szCs w:val="18"/>
+              </w:rPr>
+              <w:t>05A (</w:t>
+            </w:r>
+            <w:r>
+              <w:rPr>
+                <w:color w:val="000000"/>
+                <w:sz w:val="16"/>
+                <w:szCs w:val="18"/>
+              </w:rPr>
+              <w:t>Classic Bluetooth – SPP)</w:t>
+            </w:r>
+          </w:p>
+        </w:tc>
+        <w:tc>
+          <w:tcPr>
+            <w:tcW w:w="474" w:type="pct"/>
+            <w:tcBorders>
+              <w:top w:val="nil"/>
+              <w:left w:val="single" w:sz="2" w:space="0" w:color="auto"/>
+              <w:bottom w:val="single" w:sz="4" w:space="0" w:color="auto"/>
+              <w:right w:val="single" w:sz="2" w:space="0" w:color="auto"/>
+            </w:tcBorders>
+            <w:noWrap/>
+            <w:vAlign w:val="center"/>
+          </w:tcPr>
+          <w:p>
+            <w:pPr>
+              <w:spacing w:after="0" w:line="240" w:lineRule="auto"/>
+              <w:jc w:val="center"/>
+              <w:rPr>
+                <w:color w:val="000000"/>
+                <w:sz w:val="16"/>
+                <w:szCs w:val="18"/>
+              </w:rPr>
+            </w:pPr>
+            <w:r>
+              <w:rPr>
+                <w:color w:val="000000"/>
+                <w:sz w:val="16"/>
+                <w:szCs w:val="18"/>
+              </w:rPr>
+              <w:t>5A.1</w:t>
+            </w:r>
+          </w:p>
+        </w:tc>
+        <w:tc>
+          <w:tcPr>
+            <w:tcW w:w="531" w:type="pct"/>
             <w:tcBorders>
               <w:top w:val="single" w:sz="2" w:space="0" w:color="auto"/>
               <w:left w:val="single" w:sz="2" w:space="0" w:color="auto"/>
@@ -4505,13 +4503,13 @@
                 <w:sz w:val="16"/>
                 <w:szCs w:val="18"/>
               </w:rPr>
-              <w:t>Advanced</w:t>
-            </w:r>
-          </w:p>
-        </w:tc>
-        <w:tc>
-          <w:tcPr>
-            <w:tcW w:w="2119" w:type="pct"/>
+              <w:t>Basic</w:t>
+            </w:r>
+          </w:p>
+        </w:tc>
+        <w:tc>
+          <w:tcPr>
+            <w:tcW w:w="2343" w:type="pct"/>
             <w:tcBorders>
               <w:top w:val="nil"/>
               <w:left w:val="single" w:sz="2" w:space="0" w:color="auto"/>
@@ -4536,7 +4534,7 @@
                 <w:sz w:val="16"/>
                 <w:szCs w:val="18"/>
               </w:rPr>
-              <w:t>Improve Security by Adding IO Capabilities</w:t>
+              <w:t>Create a Serial Port Profile Project</w:t>
             </w:r>
           </w:p>
         </w:tc>
@@ -4548,7 +4546,7 @@
         </w:trPr>
         <w:tc>
           <w:tcPr>
-            <w:tcW w:w="445" w:type="pct"/>
+            <w:tcW w:w="412" w:type="pct"/>
             <w:tcBorders>
               <w:top w:val="nil"/>
               <w:left w:val="single" w:sz="4" w:space="0" w:color="auto"/>
@@ -4571,7 +4569,7 @@
         </w:tc>
         <w:tc>
           <w:tcPr>
-            <w:tcW w:w="1345" w:type="pct"/>
+            <w:tcW w:w="1240" w:type="pct"/>
             <w:tcBorders>
               <w:top w:val="single" w:sz="2" w:space="0" w:color="auto"/>
               <w:left w:val="single" w:sz="2" w:space="0" w:color="auto"/>
@@ -4593,39 +4591,39 @@
         </w:tc>
         <w:tc>
           <w:tcPr>
-            <w:tcW w:w="514" w:type="pct"/>
-            <w:tcBorders>
-              <w:top w:val="nil"/>
-              <w:left w:val="single" w:sz="2" w:space="0" w:color="auto"/>
-              <w:bottom w:val="single" w:sz="4" w:space="0" w:color="auto"/>
-              <w:right w:val="single" w:sz="2" w:space="0" w:color="auto"/>
-            </w:tcBorders>
-            <w:noWrap/>
-            <w:vAlign w:val="center"/>
-          </w:tcPr>
-          <w:p>
-            <w:pPr>
-              <w:spacing w:after="0" w:line="240" w:lineRule="auto"/>
-              <w:jc w:val="center"/>
-              <w:rPr>
-                <w:color w:val="000000"/>
-                <w:sz w:val="16"/>
-                <w:szCs w:val="18"/>
-              </w:rPr>
-            </w:pPr>
-            <w:r>
-              <w:rPr>
-                <w:color w:val="000000"/>
-                <w:sz w:val="16"/>
-                <w:szCs w:val="18"/>
-              </w:rPr>
-              <w:t>5A.3</w:t>
-            </w:r>
-          </w:p>
-        </w:tc>
-        <w:tc>
-          <w:tcPr>
-            <w:tcW w:w="576" w:type="pct"/>
+            <w:tcW w:w="474" w:type="pct"/>
+            <w:tcBorders>
+              <w:top w:val="nil"/>
+              <w:left w:val="single" w:sz="2" w:space="0" w:color="auto"/>
+              <w:bottom w:val="single" w:sz="4" w:space="0" w:color="auto"/>
+              <w:right w:val="single" w:sz="2" w:space="0" w:color="auto"/>
+            </w:tcBorders>
+            <w:noWrap/>
+            <w:vAlign w:val="center"/>
+          </w:tcPr>
+          <w:p>
+            <w:pPr>
+              <w:spacing w:after="0" w:line="240" w:lineRule="auto"/>
+              <w:jc w:val="center"/>
+              <w:rPr>
+                <w:color w:val="000000"/>
+                <w:sz w:val="16"/>
+                <w:szCs w:val="18"/>
+              </w:rPr>
+            </w:pPr>
+            <w:r>
+              <w:rPr>
+                <w:color w:val="000000"/>
+                <w:sz w:val="16"/>
+                <w:szCs w:val="18"/>
+              </w:rPr>
+              <w:t>5A.2</w:t>
+            </w:r>
+          </w:p>
+        </w:tc>
+        <w:tc>
+          <w:tcPr>
+            <w:tcW w:w="531" w:type="pct"/>
             <w:tcBorders>
               <w:top w:val="single" w:sz="2" w:space="0" w:color="auto"/>
               <w:left w:val="single" w:sz="2" w:space="0" w:color="auto"/>
@@ -4655,7 +4653,7 @@
         </w:tc>
         <w:tc>
           <w:tcPr>
-            <w:tcW w:w="2119" w:type="pct"/>
+            <w:tcW w:w="2343" w:type="pct"/>
             <w:tcBorders>
               <w:top w:val="nil"/>
               <w:left w:val="single" w:sz="2" w:space="0" w:color="auto"/>
@@ -4680,7 +4678,7 @@
                 <w:sz w:val="16"/>
                 <w:szCs w:val="18"/>
               </w:rPr>
-              <w:t>Add Multiple Device Bonding Capability</w:t>
+              <w:t>Improve Security by Adding IO Capabilities</w:t>
             </w:r>
           </w:p>
         </w:tc>
@@ -4692,7 +4690,7 @@
         </w:trPr>
         <w:tc>
           <w:tcPr>
-            <w:tcW w:w="445" w:type="pct"/>
+            <w:tcW w:w="412" w:type="pct"/>
             <w:tcBorders>
               <w:top w:val="nil"/>
               <w:left w:val="single" w:sz="4" w:space="0" w:color="auto"/>
@@ -4715,7 +4713,7 @@
         </w:tc>
         <w:tc>
           <w:tcPr>
-            <w:tcW w:w="1345" w:type="pct"/>
+            <w:tcW w:w="1240" w:type="pct"/>
             <w:tcBorders>
               <w:top w:val="single" w:sz="2" w:space="0" w:color="auto"/>
               <w:left w:val="single" w:sz="2" w:space="0" w:color="auto"/>
@@ -4733,43 +4731,43 @@
                 <w:szCs w:val="18"/>
               </w:rPr>
             </w:pPr>
-            <w:r>
-              <w:rPr>
-                <w:color w:val="000000"/>
-                <w:sz w:val="16"/>
-                <w:szCs w:val="18"/>
-              </w:rPr>
-              <w:t>05B</w:t>
-            </w:r>
-          </w:p>
-        </w:tc>
-        <w:tc>
-          <w:tcPr>
-            <w:tcW w:w="514" w:type="pct"/>
-            <w:tcBorders>
-              <w:top w:val="nil"/>
-              <w:left w:val="single" w:sz="2" w:space="0" w:color="auto"/>
-              <w:bottom w:val="single" w:sz="4" w:space="0" w:color="auto"/>
-              <w:right w:val="single" w:sz="2" w:space="0" w:color="auto"/>
-            </w:tcBorders>
-            <w:noWrap/>
-            <w:vAlign w:val="center"/>
-          </w:tcPr>
-          <w:p>
-            <w:pPr>
-              <w:spacing w:after="0" w:line="240" w:lineRule="auto"/>
-              <w:jc w:val="center"/>
-              <w:rPr>
-                <w:color w:val="000000"/>
-                <w:sz w:val="16"/>
-                <w:szCs w:val="18"/>
-              </w:rPr>
-            </w:pPr>
-          </w:p>
-        </w:tc>
-        <w:tc>
-          <w:tcPr>
-            <w:tcW w:w="576" w:type="pct"/>
+          </w:p>
+        </w:tc>
+        <w:tc>
+          <w:tcPr>
+            <w:tcW w:w="474" w:type="pct"/>
+            <w:tcBorders>
+              <w:top w:val="nil"/>
+              <w:left w:val="single" w:sz="2" w:space="0" w:color="auto"/>
+              <w:bottom w:val="single" w:sz="4" w:space="0" w:color="auto"/>
+              <w:right w:val="single" w:sz="2" w:space="0" w:color="auto"/>
+            </w:tcBorders>
+            <w:noWrap/>
+            <w:vAlign w:val="center"/>
+          </w:tcPr>
+          <w:p>
+            <w:pPr>
+              <w:spacing w:after="0" w:line="240" w:lineRule="auto"/>
+              <w:jc w:val="center"/>
+              <w:rPr>
+                <w:color w:val="000000"/>
+                <w:sz w:val="16"/>
+                <w:szCs w:val="18"/>
+              </w:rPr>
+            </w:pPr>
+            <w:r>
+              <w:rPr>
+                <w:color w:val="000000"/>
+                <w:sz w:val="16"/>
+                <w:szCs w:val="18"/>
+              </w:rPr>
+              <w:t>5A.3</w:t>
+            </w:r>
+          </w:p>
+        </w:tc>
+        <w:tc>
+          <w:tcPr>
+            <w:tcW w:w="531" w:type="pct"/>
             <w:tcBorders>
               <w:top w:val="single" w:sz="2" w:space="0" w:color="auto"/>
               <w:left w:val="single" w:sz="2" w:space="0" w:color="auto"/>
@@ -4787,11 +4785,19 @@
                 <w:szCs w:val="18"/>
               </w:rPr>
             </w:pPr>
-          </w:p>
-        </w:tc>
-        <w:tc>
-          <w:tcPr>
-            <w:tcW w:w="2119" w:type="pct"/>
+            <w:r>
+              <w:rPr>
+                <w:color w:val="000000"/>
+                <w:sz w:val="16"/>
+                <w:szCs w:val="18"/>
+              </w:rPr>
+              <w:t>Advanced</w:t>
+            </w:r>
+          </w:p>
+        </w:tc>
+        <w:tc>
+          <w:tcPr>
+            <w:tcW w:w="2343" w:type="pct"/>
             <w:tcBorders>
               <w:top w:val="nil"/>
               <w:left w:val="single" w:sz="2" w:space="0" w:color="auto"/>
@@ -4810,6 +4816,14 @@
                 <w:szCs w:val="18"/>
               </w:rPr>
             </w:pPr>
+            <w:r>
+              <w:rPr>
+                <w:color w:val="000000"/>
+                <w:sz w:val="16"/>
+                <w:szCs w:val="18"/>
+              </w:rPr>
+              <w:t>Add Multiple Device Bonding Capability</w:t>
+            </w:r>
           </w:p>
         </w:tc>
       </w:tr>
@@ -4820,7 +4834,7 @@
         </w:trPr>
         <w:tc>
           <w:tcPr>
-            <w:tcW w:w="445" w:type="pct"/>
+            <w:tcW w:w="412" w:type="pct"/>
             <w:tcBorders>
               <w:top w:val="nil"/>
               <w:left w:val="single" w:sz="4" w:space="0" w:color="auto"/>
@@ -4839,11 +4853,13 @@
                 <w:szCs w:val="18"/>
               </w:rPr>
             </w:pPr>
-          </w:p>
-        </w:tc>
-        <w:tc>
-          <w:tcPr>
-            <w:tcW w:w="1345" w:type="pct"/>
+            <w:bookmarkStart w:id="0" w:name="_GoBack"/>
+            <w:bookmarkEnd w:id="0"/>
+          </w:p>
+        </w:tc>
+        <w:tc>
+          <w:tcPr>
+            <w:tcW w:w="1240" w:type="pct"/>
             <w:tcBorders>
               <w:top w:val="single" w:sz="2" w:space="0" w:color="auto"/>
               <w:left w:val="single" w:sz="2" w:space="0" w:color="auto"/>
@@ -4861,35 +4877,51 @@
                 <w:szCs w:val="18"/>
               </w:rPr>
             </w:pPr>
-          </w:p>
-        </w:tc>
-        <w:tc>
-          <w:tcPr>
-            <w:tcW w:w="514" w:type="pct"/>
-            <w:tcBorders>
-              <w:top w:val="nil"/>
-              <w:left w:val="single" w:sz="2" w:space="0" w:color="auto"/>
-              <w:bottom w:val="single" w:sz="4" w:space="0" w:color="auto"/>
-              <w:right w:val="single" w:sz="2" w:space="0" w:color="auto"/>
-            </w:tcBorders>
-            <w:noWrap/>
-            <w:vAlign w:val="center"/>
-          </w:tcPr>
-          <w:p>
-            <w:pPr>
-              <w:spacing w:after="0" w:line="240" w:lineRule="auto"/>
-              <w:jc w:val="center"/>
-              <w:rPr>
-                <w:color w:val="000000"/>
-                <w:sz w:val="16"/>
-                <w:szCs w:val="18"/>
-              </w:rPr>
-            </w:pPr>
-          </w:p>
-        </w:tc>
-        <w:tc>
-          <w:tcPr>
-            <w:tcW w:w="576" w:type="pct"/>
+            <w:r>
+              <w:rPr>
+                <w:color w:val="000000"/>
+                <w:sz w:val="16"/>
+                <w:szCs w:val="18"/>
+              </w:rPr>
+              <w:t>06 (Debugging)</w:t>
+            </w:r>
+          </w:p>
+        </w:tc>
+        <w:tc>
+          <w:tcPr>
+            <w:tcW w:w="474" w:type="pct"/>
+            <w:tcBorders>
+              <w:top w:val="nil"/>
+              <w:left w:val="single" w:sz="2" w:space="0" w:color="auto"/>
+              <w:bottom w:val="single" w:sz="4" w:space="0" w:color="auto"/>
+              <w:right w:val="single" w:sz="2" w:space="0" w:color="auto"/>
+            </w:tcBorders>
+            <w:noWrap/>
+            <w:vAlign w:val="center"/>
+          </w:tcPr>
+          <w:p>
+            <w:pPr>
+              <w:spacing w:after="0" w:line="240" w:lineRule="auto"/>
+              <w:jc w:val="center"/>
+              <w:rPr>
+                <w:color w:val="000000"/>
+                <w:sz w:val="16"/>
+                <w:szCs w:val="18"/>
+              </w:rPr>
+            </w:pPr>
+            <w:r>
+              <w:rPr>
+                <w:color w:val="000000"/>
+                <w:sz w:val="16"/>
+                <w:szCs w:val="18"/>
+              </w:rPr>
+              <w:t>6.1</w:t>
+            </w:r>
+          </w:p>
+        </w:tc>
+        <w:tc>
+          <w:tcPr>
+            <w:tcW w:w="531" w:type="pct"/>
             <w:tcBorders>
               <w:top w:val="single" w:sz="2" w:space="0" w:color="auto"/>
               <w:left w:val="single" w:sz="2" w:space="0" w:color="auto"/>
@@ -4907,11 +4939,19 @@
                 <w:szCs w:val="18"/>
               </w:rPr>
             </w:pPr>
-          </w:p>
-        </w:tc>
-        <w:tc>
-          <w:tcPr>
-            <w:tcW w:w="2119" w:type="pct"/>
+            <w:r>
+              <w:rPr>
+                <w:color w:val="000000"/>
+                <w:sz w:val="16"/>
+                <w:szCs w:val="18"/>
+              </w:rPr>
+              <w:t>Basic</w:t>
+            </w:r>
+          </w:p>
+        </w:tc>
+        <w:tc>
+          <w:tcPr>
+            <w:tcW w:w="2343" w:type="pct"/>
             <w:tcBorders>
               <w:top w:val="nil"/>
               <w:left w:val="single" w:sz="2" w:space="0" w:color="auto"/>
@@ -4930,6 +4970,24 @@
                 <w:szCs w:val="18"/>
               </w:rPr>
             </w:pPr>
+            <w:r>
+              <w:rPr>
+                <w:color w:val="000000"/>
+                <w:sz w:val="16"/>
+                <w:szCs w:val="18"/>
+              </w:rPr>
+              <w:t xml:space="preserve">Run </w:t>
+            </w:r>
+            <w:proofErr w:type="spellStart"/>
+            <w:r>
+              <w:rPr>
+                <w:color w:val="000000"/>
+                <w:sz w:val="16"/>
+                <w:szCs w:val="18"/>
+              </w:rPr>
+              <w:t>BTSpy</w:t>
+            </w:r>
+            <w:proofErr w:type="spellEnd"/>
           </w:p>
         </w:tc>
       </w:tr>
@@ -4940,7 +4998,7 @@
         </w:trPr>
         <w:tc>
           <w:tcPr>
-            <w:tcW w:w="445" w:type="pct"/>
+            <w:tcW w:w="412" w:type="pct"/>
             <w:tcBorders>
               <w:top w:val="nil"/>
               <w:left w:val="single" w:sz="4" w:space="0" w:color="auto"/>
@@ -4963,7 +5021,7 @@
         </w:tc>
         <w:tc>
           <w:tcPr>
-            <w:tcW w:w="1345" w:type="pct"/>
+            <w:tcW w:w="1240" w:type="pct"/>
             <w:tcBorders>
               <w:top w:val="single" w:sz="2" w:space="0" w:color="auto"/>
               <w:left w:val="single" w:sz="2" w:space="0" w:color="auto"/>
@@ -4981,51 +5039,43 @@
                 <w:szCs w:val="18"/>
               </w:rPr>
             </w:pPr>
-            <w:r>
-              <w:rPr>
-                <w:color w:val="000000"/>
-                <w:sz w:val="16"/>
-                <w:szCs w:val="18"/>
-              </w:rPr>
-              <w:t>06 (Debugging)</w:t>
-            </w:r>
-          </w:p>
-        </w:tc>
-        <w:tc>
-          <w:tcPr>
-            <w:tcW w:w="514" w:type="pct"/>
-            <w:tcBorders>
-              <w:top w:val="nil"/>
-              <w:left w:val="single" w:sz="2" w:space="0" w:color="auto"/>
-              <w:bottom w:val="single" w:sz="4" w:space="0" w:color="auto"/>
-              <w:right w:val="single" w:sz="2" w:space="0" w:color="auto"/>
-            </w:tcBorders>
-            <w:noWrap/>
-            <w:vAlign w:val="center"/>
-          </w:tcPr>
-          <w:p>
-            <w:pPr>
-              <w:spacing w:after="0" w:line="240" w:lineRule="auto"/>
-              <w:jc w:val="center"/>
-              <w:rPr>
-                <w:color w:val="000000"/>
-                <w:sz w:val="16"/>
-                <w:szCs w:val="18"/>
-              </w:rPr>
-            </w:pPr>
-            <w:r>
-              <w:rPr>
-                <w:color w:val="000000"/>
-                <w:sz w:val="16"/>
-                <w:szCs w:val="18"/>
-              </w:rPr>
-              <w:t>6.1</w:t>
-            </w:r>
-          </w:p>
-        </w:tc>
-        <w:tc>
-          <w:tcPr>
-            <w:tcW w:w="576" w:type="pct"/>
+          </w:p>
+        </w:tc>
+        <w:tc>
+          <w:tcPr>
+            <w:tcW w:w="474" w:type="pct"/>
+            <w:tcBorders>
+              <w:top w:val="nil"/>
+              <w:left w:val="single" w:sz="2" w:space="0" w:color="auto"/>
+              <w:bottom w:val="single" w:sz="4" w:space="0" w:color="auto"/>
+              <w:right w:val="single" w:sz="2" w:space="0" w:color="auto"/>
+            </w:tcBorders>
+            <w:noWrap/>
+            <w:vAlign w:val="center"/>
+          </w:tcPr>
+          <w:p>
+            <w:pPr>
+              <w:spacing w:after="0" w:line="240" w:lineRule="auto"/>
+              <w:jc w:val="center"/>
+              <w:rPr>
+                <w:color w:val="000000"/>
+                <w:sz w:val="16"/>
+                <w:szCs w:val="18"/>
+              </w:rPr>
+            </w:pPr>
+            <w:r>
+              <w:rPr>
+                <w:color w:val="000000"/>
+                <w:sz w:val="16"/>
+                <w:szCs w:val="18"/>
+              </w:rPr>
+              <w:t>6.2</w:t>
+            </w:r>
+          </w:p>
+        </w:tc>
+        <w:tc>
+          <w:tcPr>
+            <w:tcW w:w="531" w:type="pct"/>
             <w:tcBorders>
               <w:top w:val="single" w:sz="2" w:space="0" w:color="auto"/>
               <w:left w:val="single" w:sz="2" w:space="0" w:color="auto"/>
@@ -5049,167 +5099,13 @@
                 <w:sz w:val="16"/>
                 <w:szCs w:val="18"/>
               </w:rPr>
-              <w:t>Basic</w:t>
-            </w:r>
-          </w:p>
-        </w:tc>
-        <w:tc>
-          <w:tcPr>
-            <w:tcW w:w="2119" w:type="pct"/>
-            <w:tcBorders>
-              <w:top w:val="nil"/>
-              <w:left w:val="single" w:sz="2" w:space="0" w:color="auto"/>
-              <w:bottom w:val="single" w:sz="4" w:space="0" w:color="auto"/>
-              <w:right w:val="single" w:sz="4" w:space="0" w:color="auto"/>
-            </w:tcBorders>
-            <w:noWrap/>
-            <w:vAlign w:val="center"/>
-          </w:tcPr>
-          <w:p>
-            <w:pPr>
-              <w:spacing w:after="0" w:line="240" w:lineRule="auto"/>
-              <w:rPr>
-                <w:color w:val="000000"/>
-                <w:sz w:val="16"/>
-                <w:szCs w:val="18"/>
-              </w:rPr>
-            </w:pPr>
-            <w:r>
-              <w:rPr>
-                <w:color w:val="000000"/>
-                <w:sz w:val="16"/>
-                <w:szCs w:val="18"/>
-              </w:rPr>
-              <w:t xml:space="preserve">Run </w:t>
-            </w:r>
-            <w:proofErr w:type="spellStart"/>
-            <w:r>
-              <w:rPr>
-                <w:color w:val="000000"/>
-                <w:sz w:val="16"/>
-                <w:szCs w:val="18"/>
-              </w:rPr>
-              <w:t>BTSpy</w:t>
-            </w:r>
-            <w:proofErr w:type="spellEnd"/>
-          </w:p>
-        </w:tc>
-      </w:tr>
-      <w:tr>
-        <w:trPr>
-          <w:trHeight w:val="144"/>
-          <w:jc w:val="center"/>
-        </w:trPr>
-        <w:tc>
-          <w:tcPr>
-            <w:tcW w:w="445" w:type="pct"/>
-            <w:tcBorders>
-              <w:top w:val="nil"/>
-              <w:left w:val="single" w:sz="4" w:space="0" w:color="auto"/>
-              <w:bottom w:val="single" w:sz="4" w:space="0" w:color="auto"/>
-              <w:right w:val="single" w:sz="2" w:space="0" w:color="auto"/>
-            </w:tcBorders>
-            <w:noWrap/>
-            <w:vAlign w:val="center"/>
-          </w:tcPr>
-          <w:p>
-            <w:pPr>
-              <w:spacing w:after="0" w:line="240" w:lineRule="auto"/>
-              <w:rPr>
-                <w:color w:val="000000"/>
-                <w:sz w:val="16"/>
-                <w:szCs w:val="18"/>
-              </w:rPr>
-            </w:pPr>
-          </w:p>
-        </w:tc>
-        <w:tc>
-          <w:tcPr>
-            <w:tcW w:w="1345" w:type="pct"/>
-            <w:tcBorders>
-              <w:top w:val="single" w:sz="2" w:space="0" w:color="auto"/>
-              <w:left w:val="single" w:sz="2" w:space="0" w:color="auto"/>
-              <w:bottom w:val="single" w:sz="2" w:space="0" w:color="auto"/>
-              <w:right w:val="single" w:sz="2" w:space="0" w:color="auto"/>
-            </w:tcBorders>
-          </w:tcPr>
-          <w:p>
-            <w:pPr>
-              <w:spacing w:after="0" w:line="240" w:lineRule="auto"/>
-              <w:jc w:val="center"/>
-              <w:rPr>
-                <w:color w:val="000000"/>
-                <w:sz w:val="16"/>
-                <w:szCs w:val="18"/>
-              </w:rPr>
-            </w:pPr>
-          </w:p>
-        </w:tc>
-        <w:tc>
-          <w:tcPr>
-            <w:tcW w:w="514" w:type="pct"/>
-            <w:tcBorders>
-              <w:top w:val="nil"/>
-              <w:left w:val="single" w:sz="2" w:space="0" w:color="auto"/>
-              <w:bottom w:val="single" w:sz="4" w:space="0" w:color="auto"/>
-              <w:right w:val="single" w:sz="2" w:space="0" w:color="auto"/>
-            </w:tcBorders>
-            <w:noWrap/>
-            <w:vAlign w:val="center"/>
-          </w:tcPr>
-          <w:p>
-            <w:pPr>
-              <w:spacing w:after="0" w:line="240" w:lineRule="auto"/>
-              <w:jc w:val="center"/>
-              <w:rPr>
-                <w:color w:val="000000"/>
-                <w:sz w:val="16"/>
-                <w:szCs w:val="18"/>
-              </w:rPr>
-            </w:pPr>
-            <w:r>
-              <w:rPr>
-                <w:color w:val="000000"/>
-                <w:sz w:val="16"/>
-                <w:szCs w:val="18"/>
-              </w:rPr>
-              <w:t>6.2</w:t>
-            </w:r>
-          </w:p>
-        </w:tc>
-        <w:tc>
-          <w:tcPr>
-            <w:tcW w:w="576" w:type="pct"/>
-            <w:tcBorders>
-              <w:top w:val="single" w:sz="2" w:space="0" w:color="auto"/>
-              <w:left w:val="single" w:sz="2" w:space="0" w:color="auto"/>
-              <w:bottom w:val="single" w:sz="2" w:space="0" w:color="auto"/>
-              <w:right w:val="single" w:sz="2" w:space="0" w:color="auto"/>
-            </w:tcBorders>
-          </w:tcPr>
-          <w:p>
-            <w:pPr>
-              <w:spacing w:after="0" w:line="240" w:lineRule="auto"/>
-              <w:jc w:val="center"/>
-              <w:rPr>
-                <w:color w:val="000000"/>
-                <w:sz w:val="16"/>
-                <w:szCs w:val="18"/>
-              </w:rPr>
-            </w:pPr>
-            <w:r>
-              <w:rPr>
-                <w:color w:val="000000"/>
-                <w:sz w:val="16"/>
-                <w:szCs w:val="18"/>
-              </w:rPr>
               <w:t>Advanced</w:t>
             </w:r>
           </w:p>
         </w:tc>
         <w:tc>
           <w:tcPr>
-            <w:tcW w:w="2119" w:type="pct"/>
+            <w:tcW w:w="2343" w:type="pct"/>
             <w:tcBorders>
               <w:top w:val="nil"/>
               <w:left w:val="single" w:sz="2" w:space="0" w:color="auto"/>
@@ -8627,7 +8523,7 @@
   <w:style w:type="paragraph" w:default="1" w:styleId="Normal">
     <w:name w:val="Normal"/>
     <w:qFormat/>
-    <w:rsid w:val="00355D85"/>
+    <w:rsid w:val="009C2DF2"/>
   </w:style>
   <w:style w:type="paragraph" w:styleId="Heading1">
     <w:name w:val="heading 1"/>
@@ -8747,7 +8643,7 @@
     <w:uiPriority w:val="1"/>
     <w:semiHidden/>
     <w:unhideWhenUsed/>
-    <w:rsid w:val="00355D85"/>
+    <w:rsid w:val="009C2DF2"/>
   </w:style>
   <w:style w:type="table" w:default="1" w:styleId="TableNormal">
     <w:name w:val="Normal Table"/>
@@ -8769,7 +8665,7 @@
     <w:uiPriority w:val="99"/>
     <w:semiHidden/>
     <w:unhideWhenUsed/>
-    <w:rsid w:val="00355D85"/>
+    <w:rsid w:val="009C2DF2"/>
   </w:style>
   <w:style w:type="paragraph" w:styleId="ListParagraph">
     <w:name w:val="List Paragraph"/>
@@ -9546,7 +9442,7 @@
 </file>
 
 <file path=customXml/itemProps1.xml><?xml version="1.0" encoding="utf-8"?>
-<ds:datastoreItem xmlns:ds="http://schemas.openxmlformats.org/officeDocument/2006/customXml" ds:itemID="{5E35E150-36B9-4963-99EB-7A09FBB752DD}">
+<ds:datastoreItem xmlns:ds="http://schemas.openxmlformats.org/officeDocument/2006/customXml" ds:itemID="{A0E7C1F0-43B3-42C8-84AA-79D1B5967C13}">
   <ds:schemaRefs>
     <ds:schemaRef ds:uri="http://schemas.openxmlformats.org/officeDocument/2006/bibliography"/>
   </ds:schemaRefs>

</xml_diff>

<commit_message>
Major updates after pilot class
</commit_message>
<xml_diff>
--- a/labmanual/English/WBT101-00a-SignoffSheet.docx
+++ b/labmanual/English/WBT101-00a-SignoffSheet.docx
@@ -65,17 +65,17 @@
     </w:p>
     <w:tbl>
       <w:tblPr>
-        <w:tblW w:w="4714" w:type="pct"/>
+        <w:tblW w:w="5000" w:type="pct"/>
         <w:jc w:val="center"/>
         <w:tblLayout w:type="fixed"/>
         <w:tblLook w:val="00A0" w:firstRow="1" w:lastRow="0" w:firstColumn="1" w:lastColumn="0" w:noHBand="0" w:noVBand="0"/>
       </w:tblPr>
       <w:tblGrid>
-        <w:gridCol w:w="726"/>
-        <w:gridCol w:w="2186"/>
-        <w:gridCol w:w="836"/>
-        <w:gridCol w:w="936"/>
-        <w:gridCol w:w="4131"/>
+        <w:gridCol w:w="718"/>
+        <w:gridCol w:w="2799"/>
+        <w:gridCol w:w="827"/>
+        <w:gridCol w:w="926"/>
+        <w:gridCol w:w="4080"/>
       </w:tblGrid>
       <w:tr>
         <w:trPr>
@@ -85,7 +85,7 @@
         </w:trPr>
         <w:tc>
           <w:tcPr>
-            <w:tcW w:w="412" w:type="pct"/>
+            <w:tcW w:w="384" w:type="pct"/>
             <w:tcBorders>
               <w:top w:val="single" w:sz="4" w:space="0" w:color="auto"/>
               <w:left w:val="single" w:sz="4" w:space="0" w:color="auto"/>
@@ -122,7 +122,7 @@
         </w:tc>
         <w:tc>
           <w:tcPr>
-            <w:tcW w:w="1240" w:type="pct"/>
+            <w:tcW w:w="1497" w:type="pct"/>
             <w:tcBorders>
               <w:top w:val="single" w:sz="2" w:space="0" w:color="auto"/>
               <w:left w:val="single" w:sz="2" w:space="0" w:color="auto"/>
@@ -157,7 +157,7 @@
         </w:tc>
         <w:tc>
           <w:tcPr>
-            <w:tcW w:w="474" w:type="pct"/>
+            <w:tcW w:w="442" w:type="pct"/>
             <w:tcBorders>
               <w:top w:val="single" w:sz="4" w:space="0" w:color="auto"/>
               <w:left w:val="single" w:sz="2" w:space="0" w:color="auto"/>
@@ -194,7 +194,7 @@
         </w:tc>
         <w:tc>
           <w:tcPr>
-            <w:tcW w:w="531" w:type="pct"/>
+            <w:tcW w:w="495" w:type="pct"/>
             <w:tcBorders>
               <w:top w:val="single" w:sz="2" w:space="0" w:color="auto"/>
               <w:left w:val="single" w:sz="2" w:space="0" w:color="auto"/>
@@ -229,7 +229,7 @@
         </w:tc>
         <w:tc>
           <w:tcPr>
-            <w:tcW w:w="2343" w:type="pct"/>
+            <w:tcW w:w="2182" w:type="pct"/>
             <w:tcBorders>
               <w:top w:val="single" w:sz="4" w:space="0" w:color="auto"/>
               <w:left w:val="single" w:sz="2" w:space="0" w:color="auto"/>
@@ -272,7 +272,7 @@
         </w:trPr>
         <w:tc>
           <w:tcPr>
-            <w:tcW w:w="412" w:type="pct"/>
+            <w:tcW w:w="384" w:type="pct"/>
             <w:tcBorders>
               <w:top w:val="nil"/>
               <w:left w:val="single" w:sz="4" w:space="0" w:color="auto"/>
@@ -305,7 +305,7 @@
         </w:tc>
         <w:tc>
           <w:tcPr>
-            <w:tcW w:w="1240" w:type="pct"/>
+            <w:tcW w:w="1497" w:type="pct"/>
             <w:tcBorders>
               <w:top w:val="single" w:sz="2" w:space="0" w:color="auto"/>
               <w:left w:val="single" w:sz="2" w:space="0" w:color="auto"/>
@@ -359,7 +359,7 @@
         </w:tc>
         <w:tc>
           <w:tcPr>
-            <w:tcW w:w="474" w:type="pct"/>
+            <w:tcW w:w="442" w:type="pct"/>
             <w:tcBorders>
               <w:top w:val="nil"/>
               <w:left w:val="single" w:sz="2" w:space="0" w:color="auto"/>
@@ -391,7 +391,7 @@
         </w:tc>
         <w:tc>
           <w:tcPr>
-            <w:tcW w:w="531" w:type="pct"/>
+            <w:tcW w:w="495" w:type="pct"/>
             <w:tcBorders>
               <w:top w:val="single" w:sz="2" w:space="0" w:color="auto"/>
               <w:left w:val="single" w:sz="2" w:space="0" w:color="auto"/>
@@ -421,7 +421,7 @@
         </w:tc>
         <w:tc>
           <w:tcPr>
-            <w:tcW w:w="2343" w:type="pct"/>
+            <w:tcW w:w="2182" w:type="pct"/>
             <w:tcBorders>
               <w:top w:val="nil"/>
               <w:left w:val="single" w:sz="2" w:space="0" w:color="auto"/>
@@ -490,7 +490,7 @@
         </w:trPr>
         <w:tc>
           <w:tcPr>
-            <w:tcW w:w="412" w:type="pct"/>
+            <w:tcW w:w="384" w:type="pct"/>
             <w:tcBorders>
               <w:top w:val="nil"/>
               <w:left w:val="single" w:sz="4" w:space="0" w:color="auto"/>
@@ -513,7 +513,7 @@
         </w:tc>
         <w:tc>
           <w:tcPr>
-            <w:tcW w:w="1240" w:type="pct"/>
+            <w:tcW w:w="1497" w:type="pct"/>
             <w:tcBorders>
               <w:top w:val="single" w:sz="2" w:space="0" w:color="auto"/>
               <w:left w:val="single" w:sz="2" w:space="0" w:color="auto"/>
@@ -535,7 +535,7 @@
         </w:tc>
         <w:tc>
           <w:tcPr>
-            <w:tcW w:w="474" w:type="pct"/>
+            <w:tcW w:w="442" w:type="pct"/>
             <w:tcBorders>
               <w:top w:val="nil"/>
               <w:left w:val="single" w:sz="2" w:space="0" w:color="auto"/>
@@ -567,7 +567,7 @@
         </w:tc>
         <w:tc>
           <w:tcPr>
-            <w:tcW w:w="531" w:type="pct"/>
+            <w:tcW w:w="495" w:type="pct"/>
             <w:tcBorders>
               <w:top w:val="single" w:sz="2" w:space="0" w:color="auto"/>
               <w:left w:val="single" w:sz="2" w:space="0" w:color="auto"/>
@@ -597,7 +597,7 @@
         </w:tc>
         <w:tc>
           <w:tcPr>
-            <w:tcW w:w="2343" w:type="pct"/>
+            <w:tcW w:w="2182" w:type="pct"/>
             <w:tcBorders>
               <w:top w:val="nil"/>
               <w:left w:val="single" w:sz="2" w:space="0" w:color="auto"/>
@@ -650,7 +650,7 @@
         </w:trPr>
         <w:tc>
           <w:tcPr>
-            <w:tcW w:w="412" w:type="pct"/>
+            <w:tcW w:w="384" w:type="pct"/>
             <w:tcBorders>
               <w:top w:val="nil"/>
               <w:left w:val="single" w:sz="4" w:space="0" w:color="auto"/>
@@ -673,7 +673,7 @@
         </w:tc>
         <w:tc>
           <w:tcPr>
-            <w:tcW w:w="1240" w:type="pct"/>
+            <w:tcW w:w="1497" w:type="pct"/>
             <w:tcBorders>
               <w:top w:val="single" w:sz="2" w:space="0" w:color="auto"/>
               <w:left w:val="single" w:sz="2" w:space="0" w:color="auto"/>
@@ -695,7 +695,7 @@
         </w:tc>
         <w:tc>
           <w:tcPr>
-            <w:tcW w:w="474" w:type="pct"/>
+            <w:tcW w:w="442" w:type="pct"/>
             <w:tcBorders>
               <w:top w:val="nil"/>
               <w:left w:val="single" w:sz="2" w:space="0" w:color="auto"/>
@@ -727,7 +727,7 @@
         </w:tc>
         <w:tc>
           <w:tcPr>
-            <w:tcW w:w="531" w:type="pct"/>
+            <w:tcW w:w="495" w:type="pct"/>
             <w:tcBorders>
               <w:top w:val="single" w:sz="2" w:space="0" w:color="auto"/>
               <w:left w:val="single" w:sz="2" w:space="0" w:color="auto"/>
@@ -757,7 +757,7 @@
         </w:tc>
         <w:tc>
           <w:tcPr>
-            <w:tcW w:w="2343" w:type="pct"/>
+            <w:tcW w:w="2182" w:type="pct"/>
             <w:tcBorders>
               <w:top w:val="nil"/>
               <w:left w:val="single" w:sz="2" w:space="0" w:color="auto"/>
@@ -794,7 +794,7 @@
         </w:trPr>
         <w:tc>
           <w:tcPr>
-            <w:tcW w:w="412" w:type="pct"/>
+            <w:tcW w:w="384" w:type="pct"/>
             <w:tcBorders>
               <w:top w:val="nil"/>
               <w:left w:val="single" w:sz="4" w:space="0" w:color="auto"/>
@@ -817,7 +817,7 @@
         </w:tc>
         <w:tc>
           <w:tcPr>
-            <w:tcW w:w="1240" w:type="pct"/>
+            <w:tcW w:w="1497" w:type="pct"/>
             <w:tcBorders>
               <w:top w:val="single" w:sz="2" w:space="0" w:color="auto"/>
               <w:left w:val="single" w:sz="2" w:space="0" w:color="auto"/>
@@ -855,7 +855,7 @@
         </w:tc>
         <w:tc>
           <w:tcPr>
-            <w:tcW w:w="474" w:type="pct"/>
+            <w:tcW w:w="442" w:type="pct"/>
             <w:tcBorders>
               <w:top w:val="nil"/>
               <w:left w:val="single" w:sz="2" w:space="0" w:color="auto"/>
@@ -887,7 +887,7 @@
         </w:tc>
         <w:tc>
           <w:tcPr>
-            <w:tcW w:w="531" w:type="pct"/>
+            <w:tcW w:w="495" w:type="pct"/>
             <w:tcBorders>
               <w:top w:val="single" w:sz="2" w:space="0" w:color="auto"/>
               <w:left w:val="single" w:sz="2" w:space="0" w:color="auto"/>
@@ -917,7 +917,7 @@
         </w:tc>
         <w:tc>
           <w:tcPr>
-            <w:tcW w:w="2343" w:type="pct"/>
+            <w:tcW w:w="2182" w:type="pct"/>
             <w:tcBorders>
               <w:top w:val="nil"/>
               <w:left w:val="single" w:sz="2" w:space="0" w:color="auto"/>
@@ -986,7 +986,7 @@
         </w:trPr>
         <w:tc>
           <w:tcPr>
-            <w:tcW w:w="412" w:type="pct"/>
+            <w:tcW w:w="384" w:type="pct"/>
             <w:tcBorders>
               <w:top w:val="nil"/>
               <w:left w:val="single" w:sz="4" w:space="0" w:color="auto"/>
@@ -1009,7 +1009,7 @@
         </w:tc>
         <w:tc>
           <w:tcPr>
-            <w:tcW w:w="1240" w:type="pct"/>
+            <w:tcW w:w="1497" w:type="pct"/>
             <w:tcBorders>
               <w:top w:val="single" w:sz="2" w:space="0" w:color="auto"/>
               <w:left w:val="single" w:sz="2" w:space="0" w:color="auto"/>
@@ -1031,7 +1031,7 @@
         </w:tc>
         <w:tc>
           <w:tcPr>
-            <w:tcW w:w="474" w:type="pct"/>
+            <w:tcW w:w="442" w:type="pct"/>
             <w:tcBorders>
               <w:top w:val="nil"/>
               <w:left w:val="single" w:sz="2" w:space="0" w:color="auto"/>
@@ -1063,7 +1063,7 @@
         </w:tc>
         <w:tc>
           <w:tcPr>
-            <w:tcW w:w="531" w:type="pct"/>
+            <w:tcW w:w="495" w:type="pct"/>
             <w:tcBorders>
               <w:top w:val="single" w:sz="2" w:space="0" w:color="auto"/>
               <w:left w:val="single" w:sz="2" w:space="0" w:color="auto"/>
@@ -1093,7 +1093,7 @@
         </w:tc>
         <w:tc>
           <w:tcPr>
-            <w:tcW w:w="2343" w:type="pct"/>
+            <w:tcW w:w="2182" w:type="pct"/>
             <w:tcBorders>
               <w:top w:val="nil"/>
               <w:left w:val="single" w:sz="2" w:space="0" w:color="auto"/>
@@ -1130,7 +1130,7 @@
         </w:trPr>
         <w:tc>
           <w:tcPr>
-            <w:tcW w:w="412" w:type="pct"/>
+            <w:tcW w:w="384" w:type="pct"/>
             <w:tcBorders>
               <w:top w:val="nil"/>
               <w:left w:val="single" w:sz="4" w:space="0" w:color="auto"/>
@@ -1153,7 +1153,7 @@
         </w:tc>
         <w:tc>
           <w:tcPr>
-            <w:tcW w:w="1240" w:type="pct"/>
+            <w:tcW w:w="1497" w:type="pct"/>
             <w:tcBorders>
               <w:top w:val="single" w:sz="2" w:space="0" w:color="auto"/>
               <w:left w:val="single" w:sz="2" w:space="0" w:color="auto"/>
@@ -1175,7 +1175,7 @@
         </w:tc>
         <w:tc>
           <w:tcPr>
-            <w:tcW w:w="474" w:type="pct"/>
+            <w:tcW w:w="442" w:type="pct"/>
             <w:tcBorders>
               <w:top w:val="nil"/>
               <w:left w:val="single" w:sz="2" w:space="0" w:color="auto"/>
@@ -1207,7 +1207,7 @@
         </w:tc>
         <w:tc>
           <w:tcPr>
-            <w:tcW w:w="531" w:type="pct"/>
+            <w:tcW w:w="495" w:type="pct"/>
             <w:tcBorders>
               <w:top w:val="single" w:sz="2" w:space="0" w:color="auto"/>
               <w:left w:val="single" w:sz="2" w:space="0" w:color="auto"/>
@@ -1237,7 +1237,7 @@
         </w:tc>
         <w:tc>
           <w:tcPr>
-            <w:tcW w:w="2343" w:type="pct"/>
+            <w:tcW w:w="2182" w:type="pct"/>
             <w:tcBorders>
               <w:top w:val="nil"/>
               <w:left w:val="single" w:sz="2" w:space="0" w:color="auto"/>
@@ -1274,7 +1274,7 @@
         </w:trPr>
         <w:tc>
           <w:tcPr>
-            <w:tcW w:w="412" w:type="pct"/>
+            <w:tcW w:w="384" w:type="pct"/>
             <w:tcBorders>
               <w:top w:val="nil"/>
               <w:left w:val="single" w:sz="4" w:space="0" w:color="auto"/>
@@ -1297,7 +1297,7 @@
         </w:tc>
         <w:tc>
           <w:tcPr>
-            <w:tcW w:w="1240" w:type="pct"/>
+            <w:tcW w:w="1497" w:type="pct"/>
             <w:tcBorders>
               <w:top w:val="single" w:sz="2" w:space="0" w:color="auto"/>
               <w:left w:val="single" w:sz="2" w:space="0" w:color="auto"/>
@@ -1319,7 +1319,7 @@
         </w:tc>
         <w:tc>
           <w:tcPr>
-            <w:tcW w:w="474" w:type="pct"/>
+            <w:tcW w:w="442" w:type="pct"/>
             <w:tcBorders>
               <w:top w:val="nil"/>
               <w:left w:val="single" w:sz="2" w:space="0" w:color="auto"/>
@@ -1351,7 +1351,7 @@
         </w:tc>
         <w:tc>
           <w:tcPr>
-            <w:tcW w:w="531" w:type="pct"/>
+            <w:tcW w:w="495" w:type="pct"/>
             <w:tcBorders>
               <w:top w:val="single" w:sz="2" w:space="0" w:color="auto"/>
               <w:left w:val="single" w:sz="2" w:space="0" w:color="auto"/>
@@ -1381,7 +1381,7 @@
         </w:tc>
         <w:tc>
           <w:tcPr>
-            <w:tcW w:w="2343" w:type="pct"/>
+            <w:tcW w:w="2182" w:type="pct"/>
             <w:tcBorders>
               <w:top w:val="nil"/>
               <w:left w:val="single" w:sz="2" w:space="0" w:color="auto"/>
@@ -1418,7 +1418,7 @@
         </w:trPr>
         <w:tc>
           <w:tcPr>
-            <w:tcW w:w="412" w:type="pct"/>
+            <w:tcW w:w="384" w:type="pct"/>
             <w:tcBorders>
               <w:top w:val="nil"/>
               <w:left w:val="single" w:sz="4" w:space="0" w:color="auto"/>
@@ -1441,7 +1441,7 @@
         </w:tc>
         <w:tc>
           <w:tcPr>
-            <w:tcW w:w="1240" w:type="pct"/>
+            <w:tcW w:w="1497" w:type="pct"/>
             <w:tcBorders>
               <w:top w:val="single" w:sz="2" w:space="0" w:color="auto"/>
               <w:left w:val="single" w:sz="2" w:space="0" w:color="auto"/>
@@ -1463,7 +1463,7 @@
         </w:tc>
         <w:tc>
           <w:tcPr>
-            <w:tcW w:w="474" w:type="pct"/>
+            <w:tcW w:w="442" w:type="pct"/>
             <w:tcBorders>
               <w:top w:val="nil"/>
               <w:left w:val="single" w:sz="2" w:space="0" w:color="auto"/>
@@ -1495,7 +1495,7 @@
         </w:tc>
         <w:tc>
           <w:tcPr>
-            <w:tcW w:w="531" w:type="pct"/>
+            <w:tcW w:w="495" w:type="pct"/>
             <w:tcBorders>
               <w:top w:val="single" w:sz="2" w:space="0" w:color="auto"/>
               <w:left w:val="single" w:sz="2" w:space="0" w:color="auto"/>
@@ -1525,7 +1525,7 @@
         </w:tc>
         <w:tc>
           <w:tcPr>
-            <w:tcW w:w="2343" w:type="pct"/>
+            <w:tcW w:w="2182" w:type="pct"/>
             <w:tcBorders>
               <w:top w:val="nil"/>
               <w:left w:val="single" w:sz="2" w:space="0" w:color="auto"/>
@@ -1562,7 +1562,7 @@
         </w:trPr>
         <w:tc>
           <w:tcPr>
-            <w:tcW w:w="412" w:type="pct"/>
+            <w:tcW w:w="384" w:type="pct"/>
             <w:tcBorders>
               <w:top w:val="nil"/>
               <w:left w:val="single" w:sz="4" w:space="0" w:color="auto"/>
@@ -1585,7 +1585,7 @@
         </w:tc>
         <w:tc>
           <w:tcPr>
-            <w:tcW w:w="1240" w:type="pct"/>
+            <w:tcW w:w="1497" w:type="pct"/>
             <w:tcBorders>
               <w:top w:val="single" w:sz="2" w:space="0" w:color="auto"/>
               <w:left w:val="single" w:sz="2" w:space="0" w:color="auto"/>
@@ -1607,7 +1607,7 @@
         </w:tc>
         <w:tc>
           <w:tcPr>
-            <w:tcW w:w="474" w:type="pct"/>
+            <w:tcW w:w="442" w:type="pct"/>
             <w:tcBorders>
               <w:top w:val="nil"/>
               <w:left w:val="single" w:sz="2" w:space="0" w:color="auto"/>
@@ -1647,7 +1647,7 @@
         </w:tc>
         <w:tc>
           <w:tcPr>
-            <w:tcW w:w="531" w:type="pct"/>
+            <w:tcW w:w="495" w:type="pct"/>
             <w:tcBorders>
               <w:top w:val="single" w:sz="2" w:space="0" w:color="auto"/>
               <w:left w:val="single" w:sz="2" w:space="0" w:color="auto"/>
@@ -1677,7 +1677,7 @@
         </w:tc>
         <w:tc>
           <w:tcPr>
-            <w:tcW w:w="2343" w:type="pct"/>
+            <w:tcW w:w="2182" w:type="pct"/>
             <w:tcBorders>
               <w:top w:val="nil"/>
               <w:left w:val="single" w:sz="2" w:space="0" w:color="auto"/>
@@ -1714,7 +1714,7 @@
         </w:trPr>
         <w:tc>
           <w:tcPr>
-            <w:tcW w:w="412" w:type="pct"/>
+            <w:tcW w:w="384" w:type="pct"/>
             <w:tcBorders>
               <w:top w:val="nil"/>
               <w:left w:val="single" w:sz="4" w:space="0" w:color="auto"/>
@@ -1737,7 +1737,7 @@
         </w:tc>
         <w:tc>
           <w:tcPr>
-            <w:tcW w:w="1240" w:type="pct"/>
+            <w:tcW w:w="1497" w:type="pct"/>
             <w:tcBorders>
               <w:top w:val="single" w:sz="2" w:space="0" w:color="auto"/>
               <w:left w:val="single" w:sz="2" w:space="0" w:color="auto"/>
@@ -1759,7 +1759,7 @@
         </w:tc>
         <w:tc>
           <w:tcPr>
-            <w:tcW w:w="474" w:type="pct"/>
+            <w:tcW w:w="442" w:type="pct"/>
             <w:tcBorders>
               <w:top w:val="nil"/>
               <w:left w:val="single" w:sz="2" w:space="0" w:color="auto"/>
@@ -1799,7 +1799,7 @@
         </w:tc>
         <w:tc>
           <w:tcPr>
-            <w:tcW w:w="531" w:type="pct"/>
+            <w:tcW w:w="495" w:type="pct"/>
             <w:tcBorders>
               <w:top w:val="single" w:sz="2" w:space="0" w:color="auto"/>
               <w:left w:val="single" w:sz="2" w:space="0" w:color="auto"/>
@@ -1829,7 +1829,7 @@
         </w:tc>
         <w:tc>
           <w:tcPr>
-            <w:tcW w:w="2343" w:type="pct"/>
+            <w:tcW w:w="2182" w:type="pct"/>
             <w:tcBorders>
               <w:top w:val="nil"/>
               <w:left w:val="single" w:sz="2" w:space="0" w:color="auto"/>
@@ -1866,7 +1866,7 @@
         </w:trPr>
         <w:tc>
           <w:tcPr>
-            <w:tcW w:w="412" w:type="pct"/>
+            <w:tcW w:w="384" w:type="pct"/>
             <w:tcBorders>
               <w:top w:val="nil"/>
               <w:left w:val="single" w:sz="4" w:space="0" w:color="auto"/>
@@ -1889,7 +1889,7 @@
         </w:tc>
         <w:tc>
           <w:tcPr>
-            <w:tcW w:w="1240" w:type="pct"/>
+            <w:tcW w:w="1497" w:type="pct"/>
             <w:tcBorders>
               <w:top w:val="single" w:sz="2" w:space="0" w:color="auto"/>
               <w:left w:val="single" w:sz="2" w:space="0" w:color="auto"/>
@@ -1911,7 +1911,7 @@
         </w:tc>
         <w:tc>
           <w:tcPr>
-            <w:tcW w:w="474" w:type="pct"/>
+            <w:tcW w:w="442" w:type="pct"/>
             <w:tcBorders>
               <w:top w:val="nil"/>
               <w:left w:val="single" w:sz="2" w:space="0" w:color="auto"/>
@@ -1951,7 +1951,7 @@
         </w:tc>
         <w:tc>
           <w:tcPr>
-            <w:tcW w:w="531" w:type="pct"/>
+            <w:tcW w:w="495" w:type="pct"/>
             <w:tcBorders>
               <w:top w:val="single" w:sz="2" w:space="0" w:color="auto"/>
               <w:left w:val="single" w:sz="2" w:space="0" w:color="auto"/>
@@ -1981,7 +1981,7 @@
         </w:tc>
         <w:tc>
           <w:tcPr>
-            <w:tcW w:w="2343" w:type="pct"/>
+            <w:tcW w:w="2182" w:type="pct"/>
             <w:tcBorders>
               <w:top w:val="nil"/>
               <w:left w:val="single" w:sz="2" w:space="0" w:color="auto"/>
@@ -2018,7 +2018,7 @@
         </w:trPr>
         <w:tc>
           <w:tcPr>
-            <w:tcW w:w="412" w:type="pct"/>
+            <w:tcW w:w="384" w:type="pct"/>
             <w:tcBorders>
               <w:top w:val="nil"/>
               <w:left w:val="single" w:sz="4" w:space="0" w:color="auto"/>
@@ -2041,7 +2041,7 @@
         </w:tc>
         <w:tc>
           <w:tcPr>
-            <w:tcW w:w="1240" w:type="pct"/>
+            <w:tcW w:w="1497" w:type="pct"/>
             <w:tcBorders>
               <w:top w:val="single" w:sz="2" w:space="0" w:color="auto"/>
               <w:left w:val="single" w:sz="2" w:space="0" w:color="auto"/>
@@ -2063,7 +2063,7 @@
         </w:tc>
         <w:tc>
           <w:tcPr>
-            <w:tcW w:w="474" w:type="pct"/>
+            <w:tcW w:w="442" w:type="pct"/>
             <w:tcBorders>
               <w:top w:val="nil"/>
               <w:left w:val="single" w:sz="2" w:space="0" w:color="auto"/>
@@ -2103,7 +2103,7 @@
         </w:tc>
         <w:tc>
           <w:tcPr>
-            <w:tcW w:w="531" w:type="pct"/>
+            <w:tcW w:w="495" w:type="pct"/>
             <w:tcBorders>
               <w:top w:val="single" w:sz="2" w:space="0" w:color="auto"/>
               <w:left w:val="single" w:sz="2" w:space="0" w:color="auto"/>
@@ -2133,7 +2133,7 @@
         </w:tc>
         <w:tc>
           <w:tcPr>
-            <w:tcW w:w="2343" w:type="pct"/>
+            <w:tcW w:w="2182" w:type="pct"/>
             <w:tcBorders>
               <w:top w:val="nil"/>
               <w:left w:val="single" w:sz="2" w:space="0" w:color="auto"/>
@@ -2170,7 +2170,7 @@
         </w:trPr>
         <w:tc>
           <w:tcPr>
-            <w:tcW w:w="412" w:type="pct"/>
+            <w:tcW w:w="384" w:type="pct"/>
             <w:tcBorders>
               <w:top w:val="nil"/>
               <w:left w:val="single" w:sz="4" w:space="0" w:color="auto"/>
@@ -2193,7 +2193,7 @@
         </w:tc>
         <w:tc>
           <w:tcPr>
-            <w:tcW w:w="1240" w:type="pct"/>
+            <w:tcW w:w="1497" w:type="pct"/>
             <w:tcBorders>
               <w:top w:val="single" w:sz="2" w:space="0" w:color="auto"/>
               <w:left w:val="single" w:sz="2" w:space="0" w:color="auto"/>
@@ -2215,7 +2215,7 @@
         </w:tc>
         <w:tc>
           <w:tcPr>
-            <w:tcW w:w="474" w:type="pct"/>
+            <w:tcW w:w="442" w:type="pct"/>
             <w:tcBorders>
               <w:top w:val="nil"/>
               <w:left w:val="single" w:sz="2" w:space="0" w:color="auto"/>
@@ -2247,7 +2247,7 @@
         </w:tc>
         <w:tc>
           <w:tcPr>
-            <w:tcW w:w="531" w:type="pct"/>
+            <w:tcW w:w="495" w:type="pct"/>
             <w:tcBorders>
               <w:top w:val="single" w:sz="2" w:space="0" w:color="auto"/>
               <w:left w:val="single" w:sz="2" w:space="0" w:color="auto"/>
@@ -2277,7 +2277,7 @@
         </w:tc>
         <w:tc>
           <w:tcPr>
-            <w:tcW w:w="2343" w:type="pct"/>
+            <w:tcW w:w="2182" w:type="pct"/>
             <w:tcBorders>
               <w:top w:val="nil"/>
               <w:left w:val="single" w:sz="2" w:space="0" w:color="auto"/>
@@ -2314,7 +2314,7 @@
         </w:trPr>
         <w:tc>
           <w:tcPr>
-            <w:tcW w:w="412" w:type="pct"/>
+            <w:tcW w:w="384" w:type="pct"/>
             <w:tcBorders>
               <w:top w:val="nil"/>
               <w:left w:val="single" w:sz="4" w:space="0" w:color="auto"/>
@@ -2337,7 +2337,7 @@
         </w:tc>
         <w:tc>
           <w:tcPr>
-            <w:tcW w:w="1240" w:type="pct"/>
+            <w:tcW w:w="1497" w:type="pct"/>
             <w:tcBorders>
               <w:top w:val="single" w:sz="2" w:space="0" w:color="auto"/>
               <w:left w:val="single" w:sz="2" w:space="0" w:color="auto"/>
@@ -2359,7 +2359,7 @@
         </w:tc>
         <w:tc>
           <w:tcPr>
-            <w:tcW w:w="474" w:type="pct"/>
+            <w:tcW w:w="442" w:type="pct"/>
             <w:tcBorders>
               <w:top w:val="nil"/>
               <w:left w:val="single" w:sz="2" w:space="0" w:color="auto"/>
@@ -2391,7 +2391,7 @@
         </w:tc>
         <w:tc>
           <w:tcPr>
-            <w:tcW w:w="531" w:type="pct"/>
+            <w:tcW w:w="495" w:type="pct"/>
             <w:tcBorders>
               <w:top w:val="single" w:sz="2" w:space="0" w:color="auto"/>
               <w:left w:val="single" w:sz="2" w:space="0" w:color="auto"/>
@@ -2421,7 +2421,7 @@
         </w:tc>
         <w:tc>
           <w:tcPr>
-            <w:tcW w:w="2343" w:type="pct"/>
+            <w:tcW w:w="2182" w:type="pct"/>
             <w:tcBorders>
               <w:top w:val="nil"/>
               <w:left w:val="single" w:sz="2" w:space="0" w:color="auto"/>
@@ -2458,7 +2458,7 @@
         </w:trPr>
         <w:tc>
           <w:tcPr>
-            <w:tcW w:w="412" w:type="pct"/>
+            <w:tcW w:w="384" w:type="pct"/>
             <w:tcBorders>
               <w:top w:val="nil"/>
               <w:left w:val="single" w:sz="4" w:space="0" w:color="auto"/>
@@ -2481,7 +2481,7 @@
         </w:tc>
         <w:tc>
           <w:tcPr>
-            <w:tcW w:w="1240" w:type="pct"/>
+            <w:tcW w:w="1497" w:type="pct"/>
             <w:tcBorders>
               <w:top w:val="single" w:sz="2" w:space="0" w:color="auto"/>
               <w:left w:val="single" w:sz="2" w:space="0" w:color="auto"/>
@@ -2503,7 +2503,7 @@
         </w:tc>
         <w:tc>
           <w:tcPr>
-            <w:tcW w:w="474" w:type="pct"/>
+            <w:tcW w:w="442" w:type="pct"/>
             <w:tcBorders>
               <w:top w:val="nil"/>
               <w:left w:val="single" w:sz="2" w:space="0" w:color="auto"/>
@@ -2535,7 +2535,7 @@
         </w:tc>
         <w:tc>
           <w:tcPr>
-            <w:tcW w:w="531" w:type="pct"/>
+            <w:tcW w:w="495" w:type="pct"/>
             <w:tcBorders>
               <w:top w:val="single" w:sz="2" w:space="0" w:color="auto"/>
               <w:left w:val="single" w:sz="2" w:space="0" w:color="auto"/>
@@ -2565,7 +2565,7 @@
         </w:tc>
         <w:tc>
           <w:tcPr>
-            <w:tcW w:w="2343" w:type="pct"/>
+            <w:tcW w:w="2182" w:type="pct"/>
             <w:tcBorders>
               <w:top w:val="nil"/>
               <w:left w:val="single" w:sz="2" w:space="0" w:color="auto"/>
@@ -2602,7 +2602,7 @@
         </w:trPr>
         <w:tc>
           <w:tcPr>
-            <w:tcW w:w="412" w:type="pct"/>
+            <w:tcW w:w="384" w:type="pct"/>
             <w:tcBorders>
               <w:top w:val="nil"/>
               <w:left w:val="single" w:sz="4" w:space="0" w:color="auto"/>
@@ -2625,7 +2625,7 @@
         </w:tc>
         <w:tc>
           <w:tcPr>
-            <w:tcW w:w="1240" w:type="pct"/>
+            <w:tcW w:w="1497" w:type="pct"/>
             <w:tcBorders>
               <w:top w:val="single" w:sz="2" w:space="0" w:color="auto"/>
               <w:left w:val="single" w:sz="2" w:space="0" w:color="auto"/>
@@ -2647,7 +2647,7 @@
         </w:tc>
         <w:tc>
           <w:tcPr>
-            <w:tcW w:w="474" w:type="pct"/>
+            <w:tcW w:w="442" w:type="pct"/>
             <w:tcBorders>
               <w:top w:val="nil"/>
               <w:left w:val="single" w:sz="2" w:space="0" w:color="auto"/>
@@ -2679,7 +2679,7 @@
         </w:tc>
         <w:tc>
           <w:tcPr>
-            <w:tcW w:w="531" w:type="pct"/>
+            <w:tcW w:w="495" w:type="pct"/>
             <w:tcBorders>
               <w:top w:val="single" w:sz="2" w:space="0" w:color="auto"/>
               <w:left w:val="single" w:sz="2" w:space="0" w:color="auto"/>
@@ -2709,7 +2709,7 @@
         </w:tc>
         <w:tc>
           <w:tcPr>
-            <w:tcW w:w="2343" w:type="pct"/>
+            <w:tcW w:w="2182" w:type="pct"/>
             <w:tcBorders>
               <w:top w:val="nil"/>
               <w:left w:val="single" w:sz="2" w:space="0" w:color="auto"/>
@@ -2746,7 +2746,7 @@
         </w:trPr>
         <w:tc>
           <w:tcPr>
-            <w:tcW w:w="412" w:type="pct"/>
+            <w:tcW w:w="384" w:type="pct"/>
             <w:tcBorders>
               <w:top w:val="nil"/>
               <w:left w:val="single" w:sz="4" w:space="0" w:color="auto"/>
@@ -2769,7 +2769,7 @@
         </w:tc>
         <w:tc>
           <w:tcPr>
-            <w:tcW w:w="1240" w:type="pct"/>
+            <w:tcW w:w="1497" w:type="pct"/>
             <w:tcBorders>
               <w:top w:val="single" w:sz="2" w:space="0" w:color="auto"/>
               <w:left w:val="single" w:sz="2" w:space="0" w:color="auto"/>
@@ -2791,7 +2791,7 @@
         </w:tc>
         <w:tc>
           <w:tcPr>
-            <w:tcW w:w="474" w:type="pct"/>
+            <w:tcW w:w="442" w:type="pct"/>
             <w:tcBorders>
               <w:top w:val="nil"/>
               <w:left w:val="single" w:sz="2" w:space="0" w:color="auto"/>
@@ -2823,7 +2823,7 @@
         </w:tc>
         <w:tc>
           <w:tcPr>
-            <w:tcW w:w="531" w:type="pct"/>
+            <w:tcW w:w="495" w:type="pct"/>
             <w:tcBorders>
               <w:top w:val="single" w:sz="2" w:space="0" w:color="auto"/>
               <w:left w:val="single" w:sz="2" w:space="0" w:color="auto"/>
@@ -2853,7 +2853,7 @@
         </w:tc>
         <w:tc>
           <w:tcPr>
-            <w:tcW w:w="2343" w:type="pct"/>
+            <w:tcW w:w="2182" w:type="pct"/>
             <w:tcBorders>
               <w:top w:val="nil"/>
               <w:left w:val="single" w:sz="2" w:space="0" w:color="auto"/>
@@ -2890,7 +2890,7 @@
         </w:trPr>
         <w:tc>
           <w:tcPr>
-            <w:tcW w:w="412" w:type="pct"/>
+            <w:tcW w:w="384" w:type="pct"/>
             <w:tcBorders>
               <w:top w:val="nil"/>
               <w:left w:val="single" w:sz="4" w:space="0" w:color="auto"/>
@@ -2913,7 +2913,7 @@
         </w:tc>
         <w:tc>
           <w:tcPr>
-            <w:tcW w:w="1240" w:type="pct"/>
+            <w:tcW w:w="1497" w:type="pct"/>
             <w:tcBorders>
               <w:top w:val="single" w:sz="2" w:space="0" w:color="auto"/>
               <w:left w:val="single" w:sz="2" w:space="0" w:color="auto"/>
@@ -2943,7 +2943,7 @@
         </w:tc>
         <w:tc>
           <w:tcPr>
-            <w:tcW w:w="474" w:type="pct"/>
+            <w:tcW w:w="442" w:type="pct"/>
             <w:tcBorders>
               <w:top w:val="nil"/>
               <w:left w:val="single" w:sz="2" w:space="0" w:color="auto"/>
@@ -2975,7 +2975,7 @@
         </w:tc>
         <w:tc>
           <w:tcPr>
-            <w:tcW w:w="531" w:type="pct"/>
+            <w:tcW w:w="495" w:type="pct"/>
             <w:tcBorders>
               <w:top w:val="single" w:sz="2" w:space="0" w:color="auto"/>
               <w:left w:val="single" w:sz="2" w:space="0" w:color="auto"/>
@@ -3005,7 +3005,7 @@
         </w:tc>
         <w:tc>
           <w:tcPr>
-            <w:tcW w:w="2343" w:type="pct"/>
+            <w:tcW w:w="2182" w:type="pct"/>
             <w:tcBorders>
               <w:top w:val="nil"/>
               <w:left w:val="single" w:sz="2" w:space="0" w:color="auto"/>
@@ -3042,7 +3042,7 @@
         </w:trPr>
         <w:tc>
           <w:tcPr>
-            <w:tcW w:w="412" w:type="pct"/>
+            <w:tcW w:w="384" w:type="pct"/>
             <w:tcBorders>
               <w:top w:val="nil"/>
               <w:left w:val="single" w:sz="4" w:space="0" w:color="auto"/>
@@ -3065,7 +3065,7 @@
         </w:tc>
         <w:tc>
           <w:tcPr>
-            <w:tcW w:w="1240" w:type="pct"/>
+            <w:tcW w:w="1497" w:type="pct"/>
             <w:tcBorders>
               <w:top w:val="single" w:sz="2" w:space="0" w:color="auto"/>
               <w:left w:val="single" w:sz="2" w:space="0" w:color="auto"/>
@@ -3087,7 +3087,7 @@
         </w:tc>
         <w:tc>
           <w:tcPr>
-            <w:tcW w:w="474" w:type="pct"/>
+            <w:tcW w:w="442" w:type="pct"/>
             <w:tcBorders>
               <w:top w:val="nil"/>
               <w:left w:val="single" w:sz="2" w:space="0" w:color="auto"/>
@@ -3119,7 +3119,7 @@
         </w:tc>
         <w:tc>
           <w:tcPr>
-            <w:tcW w:w="531" w:type="pct"/>
+            <w:tcW w:w="495" w:type="pct"/>
             <w:tcBorders>
               <w:top w:val="single" w:sz="2" w:space="0" w:color="auto"/>
               <w:left w:val="single" w:sz="2" w:space="0" w:color="auto"/>
@@ -3149,7 +3149,7 @@
         </w:tc>
         <w:tc>
           <w:tcPr>
-            <w:tcW w:w="2343" w:type="pct"/>
+            <w:tcW w:w="2182" w:type="pct"/>
             <w:tcBorders>
               <w:top w:val="nil"/>
               <w:left w:val="single" w:sz="2" w:space="0" w:color="auto"/>
@@ -3186,7 +3186,7 @@
         </w:trPr>
         <w:tc>
           <w:tcPr>
-            <w:tcW w:w="412" w:type="pct"/>
+            <w:tcW w:w="384" w:type="pct"/>
             <w:tcBorders>
               <w:top w:val="nil"/>
               <w:left w:val="single" w:sz="4" w:space="0" w:color="auto"/>
@@ -3209,7 +3209,7 @@
         </w:tc>
         <w:tc>
           <w:tcPr>
-            <w:tcW w:w="1240" w:type="pct"/>
+            <w:tcW w:w="1497" w:type="pct"/>
             <w:tcBorders>
               <w:top w:val="single" w:sz="2" w:space="0" w:color="auto"/>
               <w:left w:val="single" w:sz="2" w:space="0" w:color="auto"/>
@@ -3231,7 +3231,7 @@
         </w:tc>
         <w:tc>
           <w:tcPr>
-            <w:tcW w:w="474" w:type="pct"/>
+            <w:tcW w:w="442" w:type="pct"/>
             <w:tcBorders>
               <w:top w:val="nil"/>
               <w:left w:val="single" w:sz="2" w:space="0" w:color="auto"/>
@@ -3263,7 +3263,7 @@
         </w:tc>
         <w:tc>
           <w:tcPr>
-            <w:tcW w:w="531" w:type="pct"/>
+            <w:tcW w:w="495" w:type="pct"/>
             <w:tcBorders>
               <w:top w:val="single" w:sz="2" w:space="0" w:color="auto"/>
               <w:left w:val="single" w:sz="2" w:space="0" w:color="auto"/>
@@ -3293,7 +3293,7 @@
         </w:tc>
         <w:tc>
           <w:tcPr>
-            <w:tcW w:w="2343" w:type="pct"/>
+            <w:tcW w:w="2182" w:type="pct"/>
             <w:tcBorders>
               <w:top w:val="nil"/>
               <w:left w:val="single" w:sz="2" w:space="0" w:color="auto"/>
@@ -3330,7 +3330,7 @@
         </w:trPr>
         <w:tc>
           <w:tcPr>
-            <w:tcW w:w="412" w:type="pct"/>
+            <w:tcW w:w="384" w:type="pct"/>
             <w:tcBorders>
               <w:top w:val="nil"/>
               <w:left w:val="single" w:sz="4" w:space="0" w:color="auto"/>
@@ -3353,7 +3353,7 @@
         </w:tc>
         <w:tc>
           <w:tcPr>
-            <w:tcW w:w="1240" w:type="pct"/>
+            <w:tcW w:w="1497" w:type="pct"/>
             <w:tcBorders>
               <w:top w:val="single" w:sz="2" w:space="0" w:color="auto"/>
               <w:left w:val="single" w:sz="2" w:space="0" w:color="auto"/>
@@ -3375,7 +3375,7 @@
         </w:tc>
         <w:tc>
           <w:tcPr>
-            <w:tcW w:w="474" w:type="pct"/>
+            <w:tcW w:w="442" w:type="pct"/>
             <w:tcBorders>
               <w:top w:val="nil"/>
               <w:left w:val="single" w:sz="2" w:space="0" w:color="auto"/>
@@ -3407,7 +3407,7 @@
         </w:tc>
         <w:tc>
           <w:tcPr>
-            <w:tcW w:w="531" w:type="pct"/>
+            <w:tcW w:w="495" w:type="pct"/>
             <w:tcBorders>
               <w:top w:val="single" w:sz="2" w:space="0" w:color="auto"/>
               <w:left w:val="single" w:sz="2" w:space="0" w:color="auto"/>
@@ -3437,7 +3437,7 @@
         </w:tc>
         <w:tc>
           <w:tcPr>
-            <w:tcW w:w="2343" w:type="pct"/>
+            <w:tcW w:w="2182" w:type="pct"/>
             <w:tcBorders>
               <w:top w:val="nil"/>
               <w:left w:val="single" w:sz="2" w:space="0" w:color="auto"/>
@@ -3474,7 +3474,7 @@
         </w:trPr>
         <w:tc>
           <w:tcPr>
-            <w:tcW w:w="412" w:type="pct"/>
+            <w:tcW w:w="384" w:type="pct"/>
             <w:tcBorders>
               <w:top w:val="nil"/>
               <w:left w:val="single" w:sz="4" w:space="0" w:color="auto"/>
@@ -3497,7 +3497,7 @@
         </w:tc>
         <w:tc>
           <w:tcPr>
-            <w:tcW w:w="1240" w:type="pct"/>
+            <w:tcW w:w="1497" w:type="pct"/>
             <w:tcBorders>
               <w:top w:val="single" w:sz="2" w:space="0" w:color="auto"/>
               <w:left w:val="single" w:sz="2" w:space="0" w:color="auto"/>
@@ -3537,13 +3537,21 @@
                 <w:sz w:val="16"/>
                 <w:szCs w:val="18"/>
               </w:rPr>
+              <w:t xml:space="preserve"> Peripherals</w:t>
+            </w:r>
+            <w:r>
+              <w:rPr>
+                <w:color w:val="000000"/>
+                <w:sz w:val="16"/>
+                <w:szCs w:val="18"/>
+              </w:rPr>
               <w:t>)</w:t>
             </w:r>
           </w:p>
         </w:tc>
         <w:tc>
           <w:tcPr>
-            <w:tcW w:w="474" w:type="pct"/>
+            <w:tcW w:w="442" w:type="pct"/>
             <w:tcBorders>
               <w:top w:val="nil"/>
               <w:left w:val="single" w:sz="2" w:space="0" w:color="auto"/>
@@ -3575,7 +3583,7 @@
         </w:tc>
         <w:tc>
           <w:tcPr>
-            <w:tcW w:w="531" w:type="pct"/>
+            <w:tcW w:w="495" w:type="pct"/>
             <w:tcBorders>
               <w:top w:val="single" w:sz="2" w:space="0" w:color="auto"/>
               <w:left w:val="single" w:sz="2" w:space="0" w:color="auto"/>
@@ -3605,7 +3613,7 @@
         </w:tc>
         <w:tc>
           <w:tcPr>
-            <w:tcW w:w="2343" w:type="pct"/>
+            <w:tcW w:w="2182" w:type="pct"/>
             <w:tcBorders>
               <w:top w:val="nil"/>
               <w:left w:val="single" w:sz="2" w:space="0" w:color="auto"/>
@@ -3642,7 +3650,7 @@
         </w:trPr>
         <w:tc>
           <w:tcPr>
-            <w:tcW w:w="412" w:type="pct"/>
+            <w:tcW w:w="384" w:type="pct"/>
             <w:tcBorders>
               <w:top w:val="nil"/>
               <w:left w:val="single" w:sz="4" w:space="0" w:color="auto"/>
@@ -3665,7 +3673,7 @@
         </w:tc>
         <w:tc>
           <w:tcPr>
-            <w:tcW w:w="1240" w:type="pct"/>
+            <w:tcW w:w="1497" w:type="pct"/>
             <w:tcBorders>
               <w:top w:val="single" w:sz="2" w:space="0" w:color="auto"/>
               <w:left w:val="single" w:sz="2" w:space="0" w:color="auto"/>
@@ -3687,7 +3695,7 @@
         </w:tc>
         <w:tc>
           <w:tcPr>
-            <w:tcW w:w="474" w:type="pct"/>
+            <w:tcW w:w="442" w:type="pct"/>
             <w:tcBorders>
               <w:top w:val="nil"/>
               <w:left w:val="single" w:sz="2" w:space="0" w:color="auto"/>
@@ -3719,7 +3727,7 @@
         </w:tc>
         <w:tc>
           <w:tcPr>
-            <w:tcW w:w="531" w:type="pct"/>
+            <w:tcW w:w="495" w:type="pct"/>
             <w:tcBorders>
               <w:top w:val="single" w:sz="2" w:space="0" w:color="auto"/>
               <w:left w:val="single" w:sz="2" w:space="0" w:color="auto"/>
@@ -3749,7 +3757,7 @@
         </w:tc>
         <w:tc>
           <w:tcPr>
-            <w:tcW w:w="2343" w:type="pct"/>
+            <w:tcW w:w="2182" w:type="pct"/>
             <w:tcBorders>
               <w:top w:val="nil"/>
               <w:left w:val="single" w:sz="2" w:space="0" w:color="auto"/>
@@ -3786,7 +3794,7 @@
         </w:trPr>
         <w:tc>
           <w:tcPr>
-            <w:tcW w:w="412" w:type="pct"/>
+            <w:tcW w:w="384" w:type="pct"/>
             <w:tcBorders>
               <w:top w:val="nil"/>
               <w:left w:val="single" w:sz="4" w:space="0" w:color="auto"/>
@@ -3809,7 +3817,7 @@
         </w:tc>
         <w:tc>
           <w:tcPr>
-            <w:tcW w:w="1240" w:type="pct"/>
+            <w:tcW w:w="1497" w:type="pct"/>
             <w:tcBorders>
               <w:top w:val="single" w:sz="2" w:space="0" w:color="auto"/>
               <w:left w:val="single" w:sz="2" w:space="0" w:color="auto"/>
@@ -3849,13 +3857,29 @@
                 <w:sz w:val="16"/>
                 <w:szCs w:val="18"/>
               </w:rPr>
-              <w:t>BLE)</w:t>
-            </w:r>
-          </w:p>
-        </w:tc>
-        <w:tc>
-          <w:tcPr>
-            <w:tcW w:w="474" w:type="pct"/>
+              <w:t>BLE</w:t>
+            </w:r>
+            <w:r>
+              <w:rPr>
+                <w:color w:val="000000"/>
+                <w:sz w:val="16"/>
+                <w:szCs w:val="18"/>
+              </w:rPr>
+              <w:t xml:space="preserve"> Peripherals</w:t>
+            </w:r>
+            <w:r>
+              <w:rPr>
+                <w:color w:val="000000"/>
+                <w:sz w:val="16"/>
+                <w:szCs w:val="18"/>
+              </w:rPr>
+              <w:t>)</w:t>
+            </w:r>
+          </w:p>
+        </w:tc>
+        <w:tc>
+          <w:tcPr>
+            <w:tcW w:w="442" w:type="pct"/>
             <w:tcBorders>
               <w:top w:val="nil"/>
               <w:left w:val="single" w:sz="2" w:space="0" w:color="auto"/>
@@ -3887,7 +3911,7 @@
         </w:tc>
         <w:tc>
           <w:tcPr>
-            <w:tcW w:w="531" w:type="pct"/>
+            <w:tcW w:w="495" w:type="pct"/>
             <w:tcBorders>
               <w:top w:val="single" w:sz="2" w:space="0" w:color="auto"/>
               <w:left w:val="single" w:sz="2" w:space="0" w:color="auto"/>
@@ -3917,7 +3941,7 @@
         </w:tc>
         <w:tc>
           <w:tcPr>
-            <w:tcW w:w="2343" w:type="pct"/>
+            <w:tcW w:w="2182" w:type="pct"/>
             <w:tcBorders>
               <w:top w:val="nil"/>
               <w:left w:val="single" w:sz="2" w:space="0" w:color="auto"/>
@@ -3954,7 +3978,7 @@
         </w:trPr>
         <w:tc>
           <w:tcPr>
-            <w:tcW w:w="412" w:type="pct"/>
+            <w:tcW w:w="384" w:type="pct"/>
             <w:tcBorders>
               <w:top w:val="nil"/>
               <w:left w:val="single" w:sz="4" w:space="0" w:color="auto"/>
@@ -3977,7 +4001,7 @@
         </w:tc>
         <w:tc>
           <w:tcPr>
-            <w:tcW w:w="1240" w:type="pct"/>
+            <w:tcW w:w="1497" w:type="pct"/>
             <w:tcBorders>
               <w:top w:val="single" w:sz="2" w:space="0" w:color="auto"/>
               <w:left w:val="single" w:sz="2" w:space="0" w:color="auto"/>
@@ -3999,7 +4023,7 @@
         </w:tc>
         <w:tc>
           <w:tcPr>
-            <w:tcW w:w="474" w:type="pct"/>
+            <w:tcW w:w="442" w:type="pct"/>
             <w:tcBorders>
               <w:top w:val="nil"/>
               <w:left w:val="single" w:sz="2" w:space="0" w:color="auto"/>
@@ -4031,7 +4055,7 @@
         </w:tc>
         <w:tc>
           <w:tcPr>
-            <w:tcW w:w="531" w:type="pct"/>
+            <w:tcW w:w="495" w:type="pct"/>
             <w:tcBorders>
               <w:top w:val="single" w:sz="2" w:space="0" w:color="auto"/>
               <w:left w:val="single" w:sz="2" w:space="0" w:color="auto"/>
@@ -4061,7 +4085,7 @@
         </w:tc>
         <w:tc>
           <w:tcPr>
-            <w:tcW w:w="2343" w:type="pct"/>
+            <w:tcW w:w="2182" w:type="pct"/>
             <w:tcBorders>
               <w:top w:val="nil"/>
               <w:left w:val="single" w:sz="2" w:space="0" w:color="auto"/>
@@ -4098,7 +4122,7 @@
         </w:trPr>
         <w:tc>
           <w:tcPr>
-            <w:tcW w:w="412" w:type="pct"/>
+            <w:tcW w:w="384" w:type="pct"/>
             <w:tcBorders>
               <w:top w:val="nil"/>
               <w:left w:val="single" w:sz="4" w:space="0" w:color="auto"/>
@@ -4121,7 +4145,7 @@
         </w:tc>
         <w:tc>
           <w:tcPr>
-            <w:tcW w:w="1240" w:type="pct"/>
+            <w:tcW w:w="1497" w:type="pct"/>
             <w:tcBorders>
               <w:top w:val="single" w:sz="2" w:space="0" w:color="auto"/>
               <w:left w:val="single" w:sz="2" w:space="0" w:color="auto"/>
@@ -4143,7 +4167,7 @@
         </w:tc>
         <w:tc>
           <w:tcPr>
-            <w:tcW w:w="474" w:type="pct"/>
+            <w:tcW w:w="442" w:type="pct"/>
             <w:tcBorders>
               <w:top w:val="nil"/>
               <w:left w:val="single" w:sz="2" w:space="0" w:color="auto"/>
@@ -4175,7 +4199,7 @@
         </w:tc>
         <w:tc>
           <w:tcPr>
-            <w:tcW w:w="531" w:type="pct"/>
+            <w:tcW w:w="495" w:type="pct"/>
             <w:tcBorders>
               <w:top w:val="single" w:sz="2" w:space="0" w:color="auto"/>
               <w:left w:val="single" w:sz="2" w:space="0" w:color="auto"/>
@@ -4205,7 +4229,7 @@
         </w:tc>
         <w:tc>
           <w:tcPr>
-            <w:tcW w:w="2343" w:type="pct"/>
+            <w:tcW w:w="2182" w:type="pct"/>
             <w:tcBorders>
               <w:top w:val="nil"/>
               <w:left w:val="single" w:sz="2" w:space="0" w:color="auto"/>
@@ -4242,7 +4266,7 @@
         </w:trPr>
         <w:tc>
           <w:tcPr>
-            <w:tcW w:w="412" w:type="pct"/>
+            <w:tcW w:w="384" w:type="pct"/>
             <w:tcBorders>
               <w:top w:val="nil"/>
               <w:left w:val="single" w:sz="4" w:space="0" w:color="auto"/>
@@ -4265,7 +4289,7 @@
         </w:tc>
         <w:tc>
           <w:tcPr>
-            <w:tcW w:w="1240" w:type="pct"/>
+            <w:tcW w:w="1497" w:type="pct"/>
             <w:tcBorders>
               <w:top w:val="single" w:sz="2" w:space="0" w:color="auto"/>
               <w:left w:val="single" w:sz="2" w:space="0" w:color="auto"/>
@@ -4287,7 +4311,7 @@
         </w:tc>
         <w:tc>
           <w:tcPr>
-            <w:tcW w:w="474" w:type="pct"/>
+            <w:tcW w:w="442" w:type="pct"/>
             <w:tcBorders>
               <w:top w:val="nil"/>
               <w:left w:val="single" w:sz="2" w:space="0" w:color="auto"/>
@@ -4319,7 +4343,7 @@
         </w:tc>
         <w:tc>
           <w:tcPr>
-            <w:tcW w:w="531" w:type="pct"/>
+            <w:tcW w:w="495" w:type="pct"/>
             <w:tcBorders>
               <w:top w:val="single" w:sz="2" w:space="0" w:color="auto"/>
               <w:left w:val="single" w:sz="2" w:space="0" w:color="auto"/>
@@ -4349,7 +4373,7 @@
         </w:tc>
         <w:tc>
           <w:tcPr>
-            <w:tcW w:w="2343" w:type="pct"/>
+            <w:tcW w:w="2182" w:type="pct"/>
             <w:tcBorders>
               <w:top w:val="nil"/>
               <w:left w:val="single" w:sz="2" w:space="0" w:color="auto"/>
@@ -4386,7 +4410,7 @@
         </w:trPr>
         <w:tc>
           <w:tcPr>
-            <w:tcW w:w="412" w:type="pct"/>
+            <w:tcW w:w="384" w:type="pct"/>
             <w:tcBorders>
               <w:top w:val="nil"/>
               <w:left w:val="single" w:sz="4" w:space="0" w:color="auto"/>
@@ -4409,7 +4433,7 @@
         </w:tc>
         <w:tc>
           <w:tcPr>
-            <w:tcW w:w="1240" w:type="pct"/>
+            <w:tcW w:w="1497" w:type="pct"/>
             <w:tcBorders>
               <w:top w:val="single" w:sz="2" w:space="0" w:color="auto"/>
               <w:left w:val="single" w:sz="2" w:space="0" w:color="auto"/>
@@ -4447,7 +4471,7 @@
         </w:tc>
         <w:tc>
           <w:tcPr>
-            <w:tcW w:w="474" w:type="pct"/>
+            <w:tcW w:w="442" w:type="pct"/>
             <w:tcBorders>
               <w:top w:val="nil"/>
               <w:left w:val="single" w:sz="2" w:space="0" w:color="auto"/>
@@ -4479,7 +4503,7 @@
         </w:tc>
         <w:tc>
           <w:tcPr>
-            <w:tcW w:w="531" w:type="pct"/>
+            <w:tcW w:w="495" w:type="pct"/>
             <w:tcBorders>
               <w:top w:val="single" w:sz="2" w:space="0" w:color="auto"/>
               <w:left w:val="single" w:sz="2" w:space="0" w:color="auto"/>
@@ -4509,7 +4533,7 @@
         </w:tc>
         <w:tc>
           <w:tcPr>
-            <w:tcW w:w="2343" w:type="pct"/>
+            <w:tcW w:w="2182" w:type="pct"/>
             <w:tcBorders>
               <w:top w:val="nil"/>
               <w:left w:val="single" w:sz="2" w:space="0" w:color="auto"/>
@@ -4546,7 +4570,7 @@
         </w:trPr>
         <w:tc>
           <w:tcPr>
-            <w:tcW w:w="412" w:type="pct"/>
+            <w:tcW w:w="384" w:type="pct"/>
             <w:tcBorders>
               <w:top w:val="nil"/>
               <w:left w:val="single" w:sz="4" w:space="0" w:color="auto"/>
@@ -4569,7 +4593,7 @@
         </w:tc>
         <w:tc>
           <w:tcPr>
-            <w:tcW w:w="1240" w:type="pct"/>
+            <w:tcW w:w="1497" w:type="pct"/>
             <w:tcBorders>
               <w:top w:val="single" w:sz="2" w:space="0" w:color="auto"/>
               <w:left w:val="single" w:sz="2" w:space="0" w:color="auto"/>
@@ -4591,7 +4615,7 @@
         </w:tc>
         <w:tc>
           <w:tcPr>
-            <w:tcW w:w="474" w:type="pct"/>
+            <w:tcW w:w="442" w:type="pct"/>
             <w:tcBorders>
               <w:top w:val="nil"/>
               <w:left w:val="single" w:sz="2" w:space="0" w:color="auto"/>
@@ -4623,7 +4647,7 @@
         </w:tc>
         <w:tc>
           <w:tcPr>
-            <w:tcW w:w="531" w:type="pct"/>
+            <w:tcW w:w="495" w:type="pct"/>
             <w:tcBorders>
               <w:top w:val="single" w:sz="2" w:space="0" w:color="auto"/>
               <w:left w:val="single" w:sz="2" w:space="0" w:color="auto"/>
@@ -4647,13 +4671,13 @@
                 <w:sz w:val="16"/>
                 <w:szCs w:val="18"/>
               </w:rPr>
-              <w:t>Advanced</w:t>
-            </w:r>
-          </w:p>
-        </w:tc>
-        <w:tc>
-          <w:tcPr>
-            <w:tcW w:w="2343" w:type="pct"/>
+              <w:t>Basic</w:t>
+            </w:r>
+          </w:p>
+        </w:tc>
+        <w:tc>
+          <w:tcPr>
+            <w:tcW w:w="2182" w:type="pct"/>
             <w:tcBorders>
               <w:top w:val="nil"/>
               <w:left w:val="single" w:sz="2" w:space="0" w:color="auto"/>
@@ -4678,7 +4702,7 @@
                 <w:sz w:val="16"/>
                 <w:szCs w:val="18"/>
               </w:rPr>
-              <w:t>Improve Security by Adding IO Capabilities</w:t>
+              <w:t>Add UART Transmit Capability</w:t>
             </w:r>
           </w:p>
         </w:tc>
@@ -4690,7 +4714,7 @@
         </w:trPr>
         <w:tc>
           <w:tcPr>
-            <w:tcW w:w="412" w:type="pct"/>
+            <w:tcW w:w="384" w:type="pct"/>
             <w:tcBorders>
               <w:top w:val="nil"/>
               <w:left w:val="single" w:sz="4" w:space="0" w:color="auto"/>
@@ -4713,7 +4737,7 @@
         </w:tc>
         <w:tc>
           <w:tcPr>
-            <w:tcW w:w="1240" w:type="pct"/>
+            <w:tcW w:w="1497" w:type="pct"/>
             <w:tcBorders>
               <w:top w:val="single" w:sz="2" w:space="0" w:color="auto"/>
               <w:left w:val="single" w:sz="2" w:space="0" w:color="auto"/>
@@ -4735,7 +4759,7 @@
         </w:tc>
         <w:tc>
           <w:tcPr>
-            <w:tcW w:w="474" w:type="pct"/>
+            <w:tcW w:w="442" w:type="pct"/>
             <w:tcBorders>
               <w:top w:val="nil"/>
               <w:left w:val="single" w:sz="2" w:space="0" w:color="auto"/>
@@ -4767,7 +4791,7 @@
         </w:tc>
         <w:tc>
           <w:tcPr>
-            <w:tcW w:w="531" w:type="pct"/>
+            <w:tcW w:w="495" w:type="pct"/>
             <w:tcBorders>
               <w:top w:val="single" w:sz="2" w:space="0" w:color="auto"/>
               <w:left w:val="single" w:sz="2" w:space="0" w:color="auto"/>
@@ -4797,7 +4821,7 @@
         </w:tc>
         <w:tc>
           <w:tcPr>
-            <w:tcW w:w="2343" w:type="pct"/>
+            <w:tcW w:w="2182" w:type="pct"/>
             <w:tcBorders>
               <w:top w:val="nil"/>
               <w:left w:val="single" w:sz="2" w:space="0" w:color="auto"/>
@@ -4822,7 +4846,23 @@
                 <w:sz w:val="16"/>
                 <w:szCs w:val="18"/>
               </w:rPr>
-              <w:t>Add Multiple Device Bonding Capability</w:t>
+              <w:t>Improve Security by Adding IO Capabilities (</w:t>
+            </w:r>
+            <w:r>
+              <w:rPr>
+                <w:color w:val="000000"/>
+                <w:sz w:val="16"/>
+                <w:szCs w:val="18"/>
+              </w:rPr>
+              <w:t>Display</w:t>
+            </w:r>
+            <w:r>
+              <w:rPr>
+                <w:color w:val="000000"/>
+                <w:sz w:val="16"/>
+                <w:szCs w:val="18"/>
+              </w:rPr>
+              <w:t>)</w:t>
             </w:r>
           </w:p>
         </w:tc>
@@ -4834,7 +4874,7 @@
         </w:trPr>
         <w:tc>
           <w:tcPr>
-            <w:tcW w:w="412" w:type="pct"/>
+            <w:tcW w:w="384" w:type="pct"/>
             <w:tcBorders>
               <w:top w:val="nil"/>
               <w:left w:val="single" w:sz="4" w:space="0" w:color="auto"/>
@@ -4853,13 +4893,11 @@
                 <w:szCs w:val="18"/>
               </w:rPr>
             </w:pPr>
-            <w:bookmarkStart w:id="0" w:name="_GoBack"/>
-            <w:bookmarkEnd w:id="0"/>
-          </w:p>
-        </w:tc>
-        <w:tc>
-          <w:tcPr>
-            <w:tcW w:w="1240" w:type="pct"/>
+          </w:p>
+        </w:tc>
+        <w:tc>
+          <w:tcPr>
+            <w:tcW w:w="1497" w:type="pct"/>
             <w:tcBorders>
               <w:top w:val="single" w:sz="2" w:space="0" w:color="auto"/>
               <w:left w:val="single" w:sz="2" w:space="0" w:color="auto"/>
@@ -4877,51 +4915,43 @@
                 <w:szCs w:val="18"/>
               </w:rPr>
             </w:pPr>
-            <w:r>
-              <w:rPr>
-                <w:color w:val="000000"/>
-                <w:sz w:val="16"/>
-                <w:szCs w:val="18"/>
-              </w:rPr>
-              <w:t>06 (Debugging)</w:t>
-            </w:r>
-          </w:p>
-        </w:tc>
-        <w:tc>
-          <w:tcPr>
-            <w:tcW w:w="474" w:type="pct"/>
-            <w:tcBorders>
-              <w:top w:val="nil"/>
-              <w:left w:val="single" w:sz="2" w:space="0" w:color="auto"/>
-              <w:bottom w:val="single" w:sz="4" w:space="0" w:color="auto"/>
-              <w:right w:val="single" w:sz="2" w:space="0" w:color="auto"/>
-            </w:tcBorders>
-            <w:noWrap/>
-            <w:vAlign w:val="center"/>
-          </w:tcPr>
-          <w:p>
-            <w:pPr>
-              <w:spacing w:after="0" w:line="240" w:lineRule="auto"/>
-              <w:jc w:val="center"/>
-              <w:rPr>
-                <w:color w:val="000000"/>
-                <w:sz w:val="16"/>
-                <w:szCs w:val="18"/>
-              </w:rPr>
-            </w:pPr>
-            <w:r>
-              <w:rPr>
-                <w:color w:val="000000"/>
-                <w:sz w:val="16"/>
-                <w:szCs w:val="18"/>
-              </w:rPr>
-              <w:t>6.1</w:t>
-            </w:r>
-          </w:p>
-        </w:tc>
-        <w:tc>
-          <w:tcPr>
-            <w:tcW w:w="531" w:type="pct"/>
+          </w:p>
+        </w:tc>
+        <w:tc>
+          <w:tcPr>
+            <w:tcW w:w="442" w:type="pct"/>
+            <w:tcBorders>
+              <w:top w:val="nil"/>
+              <w:left w:val="single" w:sz="2" w:space="0" w:color="auto"/>
+              <w:bottom w:val="single" w:sz="4" w:space="0" w:color="auto"/>
+              <w:right w:val="single" w:sz="2" w:space="0" w:color="auto"/>
+            </w:tcBorders>
+            <w:noWrap/>
+            <w:vAlign w:val="center"/>
+          </w:tcPr>
+          <w:p>
+            <w:pPr>
+              <w:spacing w:after="0" w:line="240" w:lineRule="auto"/>
+              <w:jc w:val="center"/>
+              <w:rPr>
+                <w:color w:val="000000"/>
+                <w:sz w:val="16"/>
+                <w:szCs w:val="18"/>
+              </w:rPr>
+            </w:pPr>
+            <w:r>
+              <w:rPr>
+                <w:color w:val="000000"/>
+                <w:sz w:val="16"/>
+                <w:szCs w:val="18"/>
+              </w:rPr>
+              <w:t>5A.4</w:t>
+            </w:r>
+          </w:p>
+        </w:tc>
+        <w:tc>
+          <w:tcPr>
+            <w:tcW w:w="495" w:type="pct"/>
             <w:tcBorders>
               <w:top w:val="single" w:sz="2" w:space="0" w:color="auto"/>
               <w:left w:val="single" w:sz="2" w:space="0" w:color="auto"/>
@@ -4945,13 +4975,13 @@
                 <w:sz w:val="16"/>
                 <w:szCs w:val="18"/>
               </w:rPr>
-              <w:t>Basic</w:t>
-            </w:r>
-          </w:p>
-        </w:tc>
-        <w:tc>
-          <w:tcPr>
-            <w:tcW w:w="2343" w:type="pct"/>
+              <w:t>Advanced</w:t>
+            </w:r>
+          </w:p>
+        </w:tc>
+        <w:tc>
+          <w:tcPr>
+            <w:tcW w:w="2182" w:type="pct"/>
             <w:tcBorders>
               <w:top w:val="nil"/>
               <w:left w:val="single" w:sz="2" w:space="0" w:color="auto"/>
@@ -4976,18 +5006,16 @@
                 <w:sz w:val="16"/>
                 <w:szCs w:val="18"/>
               </w:rPr>
-              <w:t xml:space="preserve">Run </w:t>
-            </w:r>
-            <w:proofErr w:type="spellStart"/>
-            <w:r>
-              <w:rPr>
-                <w:color w:val="000000"/>
-                <w:sz w:val="16"/>
-                <w:szCs w:val="18"/>
-              </w:rPr>
-              <w:t>BTSpy</w:t>
-            </w:r>
-            <w:proofErr w:type="spellEnd"/>
+              <w:t>Improve Security by Adding IO Capabilities</w:t>
+            </w:r>
+            <w:r>
+              <w:rPr>
+                <w:color w:val="000000"/>
+                <w:sz w:val="16"/>
+                <w:szCs w:val="18"/>
+              </w:rPr>
+              <w:t xml:space="preserve"> (Yes/No)</w:t>
+            </w:r>
           </w:p>
         </w:tc>
       </w:tr>
@@ -4998,7 +5026,7 @@
         </w:trPr>
         <w:tc>
           <w:tcPr>
-            <w:tcW w:w="412" w:type="pct"/>
+            <w:tcW w:w="384" w:type="pct"/>
             <w:tcBorders>
               <w:top w:val="nil"/>
               <w:left w:val="single" w:sz="4" w:space="0" w:color="auto"/>
@@ -5021,7 +5049,7 @@
         </w:tc>
         <w:tc>
           <w:tcPr>
-            <w:tcW w:w="1240" w:type="pct"/>
+            <w:tcW w:w="1497" w:type="pct"/>
             <w:tcBorders>
               <w:top w:val="single" w:sz="2" w:space="0" w:color="auto"/>
               <w:left w:val="single" w:sz="2" w:space="0" w:color="auto"/>
@@ -5039,11 +5067,327 @@
                 <w:szCs w:val="18"/>
               </w:rPr>
             </w:pPr>
-          </w:p>
-        </w:tc>
-        <w:tc>
-          <w:tcPr>
-            <w:tcW w:w="474" w:type="pct"/>
+            <w:r>
+              <w:rPr>
+                <w:color w:val="000000"/>
+                <w:sz w:val="16"/>
+                <w:szCs w:val="18"/>
+              </w:rPr>
+              <w:t>05B (Classic Bluetooth – More Devices)</w:t>
+            </w:r>
+          </w:p>
+        </w:tc>
+        <w:tc>
+          <w:tcPr>
+            <w:tcW w:w="442" w:type="pct"/>
+            <w:tcBorders>
+              <w:top w:val="nil"/>
+              <w:left w:val="single" w:sz="2" w:space="0" w:color="auto"/>
+              <w:bottom w:val="single" w:sz="4" w:space="0" w:color="auto"/>
+              <w:right w:val="single" w:sz="2" w:space="0" w:color="auto"/>
+            </w:tcBorders>
+            <w:noWrap/>
+            <w:vAlign w:val="center"/>
+          </w:tcPr>
+          <w:p>
+            <w:pPr>
+              <w:spacing w:after="0" w:line="240" w:lineRule="auto"/>
+              <w:jc w:val="center"/>
+              <w:rPr>
+                <w:color w:val="000000"/>
+                <w:sz w:val="16"/>
+                <w:szCs w:val="18"/>
+              </w:rPr>
+            </w:pPr>
+            <w:r>
+              <w:rPr>
+                <w:color w:val="000000"/>
+                <w:sz w:val="16"/>
+                <w:szCs w:val="18"/>
+              </w:rPr>
+              <w:t>5B.1</w:t>
+            </w:r>
+          </w:p>
+        </w:tc>
+        <w:tc>
+          <w:tcPr>
+            <w:tcW w:w="495" w:type="pct"/>
+            <w:tcBorders>
+              <w:top w:val="single" w:sz="2" w:space="0" w:color="auto"/>
+              <w:left w:val="single" w:sz="2" w:space="0" w:color="auto"/>
+              <w:bottom w:val="single" w:sz="2" w:space="0" w:color="auto"/>
+              <w:right w:val="single" w:sz="2" w:space="0" w:color="auto"/>
+            </w:tcBorders>
+          </w:tcPr>
+          <w:p>
+            <w:pPr>
+              <w:spacing w:after="0" w:line="240" w:lineRule="auto"/>
+              <w:jc w:val="center"/>
+              <w:rPr>
+                <w:color w:val="000000"/>
+                <w:sz w:val="16"/>
+                <w:szCs w:val="18"/>
+              </w:rPr>
+            </w:pPr>
+            <w:r>
+              <w:rPr>
+                <w:color w:val="000000"/>
+                <w:sz w:val="16"/>
+                <w:szCs w:val="18"/>
+              </w:rPr>
+              <w:t>Basic</w:t>
+            </w:r>
+          </w:p>
+        </w:tc>
+        <w:tc>
+          <w:tcPr>
+            <w:tcW w:w="2182" w:type="pct"/>
+            <w:tcBorders>
+              <w:top w:val="nil"/>
+              <w:left w:val="single" w:sz="2" w:space="0" w:color="auto"/>
+              <w:bottom w:val="single" w:sz="4" w:space="0" w:color="auto"/>
+              <w:right w:val="single" w:sz="4" w:space="0" w:color="auto"/>
+            </w:tcBorders>
+            <w:noWrap/>
+            <w:vAlign w:val="center"/>
+          </w:tcPr>
+          <w:p>
+            <w:pPr>
+              <w:spacing w:after="0" w:line="240" w:lineRule="auto"/>
+              <w:rPr>
+                <w:color w:val="000000"/>
+                <w:sz w:val="16"/>
+                <w:szCs w:val="18"/>
+              </w:rPr>
+            </w:pPr>
+            <w:r>
+              <w:rPr>
+                <w:color w:val="000000"/>
+                <w:sz w:val="16"/>
+                <w:szCs w:val="18"/>
+              </w:rPr>
+              <w:t>Create an HID device</w:t>
+            </w:r>
+          </w:p>
+        </w:tc>
+      </w:tr>
+      <w:tr>
+        <w:trPr>
+          <w:trHeight w:val="144"/>
+          <w:jc w:val="center"/>
+        </w:trPr>
+        <w:tc>
+          <w:tcPr>
+            <w:tcW w:w="384" w:type="pct"/>
+            <w:tcBorders>
+              <w:top w:val="nil"/>
+              <w:left w:val="single" w:sz="4" w:space="0" w:color="auto"/>
+              <w:bottom w:val="single" w:sz="4" w:space="0" w:color="auto"/>
+              <w:right w:val="single" w:sz="2" w:space="0" w:color="auto"/>
+            </w:tcBorders>
+            <w:noWrap/>
+            <w:vAlign w:val="center"/>
+          </w:tcPr>
+          <w:p>
+            <w:pPr>
+              <w:spacing w:after="0" w:line="240" w:lineRule="auto"/>
+              <w:rPr>
+                <w:color w:val="000000"/>
+                <w:sz w:val="16"/>
+                <w:szCs w:val="18"/>
+              </w:rPr>
+            </w:pPr>
+            <w:bookmarkStart w:id="0" w:name="_GoBack"/>
+            <w:bookmarkEnd w:id="0"/>
+          </w:p>
+        </w:tc>
+        <w:tc>
+          <w:tcPr>
+            <w:tcW w:w="1497" w:type="pct"/>
+            <w:tcBorders>
+              <w:top w:val="single" w:sz="2" w:space="0" w:color="auto"/>
+              <w:left w:val="single" w:sz="2" w:space="0" w:color="auto"/>
+              <w:bottom w:val="single" w:sz="2" w:space="0" w:color="auto"/>
+              <w:right w:val="single" w:sz="2" w:space="0" w:color="auto"/>
+            </w:tcBorders>
+          </w:tcPr>
+          <w:p>
+            <w:pPr>
+              <w:spacing w:after="0" w:line="240" w:lineRule="auto"/>
+              <w:jc w:val="center"/>
+              <w:rPr>
+                <w:color w:val="000000"/>
+                <w:sz w:val="16"/>
+                <w:szCs w:val="18"/>
+              </w:rPr>
+            </w:pPr>
+            <w:r>
+              <w:rPr>
+                <w:color w:val="000000"/>
+                <w:sz w:val="16"/>
+                <w:szCs w:val="18"/>
+              </w:rPr>
+              <w:t>06 (Debugging)</w:t>
+            </w:r>
+          </w:p>
+        </w:tc>
+        <w:tc>
+          <w:tcPr>
+            <w:tcW w:w="442" w:type="pct"/>
+            <w:tcBorders>
+              <w:top w:val="nil"/>
+              <w:left w:val="single" w:sz="2" w:space="0" w:color="auto"/>
+              <w:bottom w:val="single" w:sz="4" w:space="0" w:color="auto"/>
+              <w:right w:val="single" w:sz="2" w:space="0" w:color="auto"/>
+            </w:tcBorders>
+            <w:noWrap/>
+            <w:vAlign w:val="center"/>
+          </w:tcPr>
+          <w:p>
+            <w:pPr>
+              <w:spacing w:after="0" w:line="240" w:lineRule="auto"/>
+              <w:jc w:val="center"/>
+              <w:rPr>
+                <w:color w:val="000000"/>
+                <w:sz w:val="16"/>
+                <w:szCs w:val="18"/>
+              </w:rPr>
+            </w:pPr>
+            <w:r>
+              <w:rPr>
+                <w:color w:val="000000"/>
+                <w:sz w:val="16"/>
+                <w:szCs w:val="18"/>
+              </w:rPr>
+              <w:t>6.1</w:t>
+            </w:r>
+          </w:p>
+        </w:tc>
+        <w:tc>
+          <w:tcPr>
+            <w:tcW w:w="495" w:type="pct"/>
+            <w:tcBorders>
+              <w:top w:val="single" w:sz="2" w:space="0" w:color="auto"/>
+              <w:left w:val="single" w:sz="2" w:space="0" w:color="auto"/>
+              <w:bottom w:val="single" w:sz="2" w:space="0" w:color="auto"/>
+              <w:right w:val="single" w:sz="2" w:space="0" w:color="auto"/>
+            </w:tcBorders>
+          </w:tcPr>
+          <w:p>
+            <w:pPr>
+              <w:spacing w:after="0" w:line="240" w:lineRule="auto"/>
+              <w:jc w:val="center"/>
+              <w:rPr>
+                <w:color w:val="000000"/>
+                <w:sz w:val="16"/>
+                <w:szCs w:val="18"/>
+              </w:rPr>
+            </w:pPr>
+            <w:r>
+              <w:rPr>
+                <w:color w:val="000000"/>
+                <w:sz w:val="16"/>
+                <w:szCs w:val="18"/>
+              </w:rPr>
+              <w:t>Basic</w:t>
+            </w:r>
+          </w:p>
+        </w:tc>
+        <w:tc>
+          <w:tcPr>
+            <w:tcW w:w="2182" w:type="pct"/>
+            <w:tcBorders>
+              <w:top w:val="nil"/>
+              <w:left w:val="single" w:sz="2" w:space="0" w:color="auto"/>
+              <w:bottom w:val="single" w:sz="4" w:space="0" w:color="auto"/>
+              <w:right w:val="single" w:sz="4" w:space="0" w:color="auto"/>
+            </w:tcBorders>
+            <w:noWrap/>
+            <w:vAlign w:val="center"/>
+          </w:tcPr>
+          <w:p>
+            <w:pPr>
+              <w:spacing w:after="0" w:line="240" w:lineRule="auto"/>
+              <w:rPr>
+                <w:color w:val="000000"/>
+                <w:sz w:val="16"/>
+                <w:szCs w:val="18"/>
+              </w:rPr>
+            </w:pPr>
+            <w:r>
+              <w:rPr>
+                <w:color w:val="000000"/>
+                <w:sz w:val="16"/>
+                <w:szCs w:val="18"/>
+              </w:rPr>
+              <w:t xml:space="preserve">Run </w:t>
+            </w:r>
+            <w:proofErr w:type="spellStart"/>
+            <w:r>
+              <w:rPr>
+                <w:color w:val="000000"/>
+                <w:sz w:val="16"/>
+                <w:szCs w:val="18"/>
+              </w:rPr>
+              <w:t>BTSpy</w:t>
+            </w:r>
+            <w:proofErr w:type="spellEnd"/>
+          </w:p>
+        </w:tc>
+      </w:tr>
+      <w:tr>
+        <w:trPr>
+          <w:trHeight w:val="144"/>
+          <w:jc w:val="center"/>
+        </w:trPr>
+        <w:tc>
+          <w:tcPr>
+            <w:tcW w:w="384" w:type="pct"/>
+            <w:tcBorders>
+              <w:top w:val="nil"/>
+              <w:left w:val="single" w:sz="4" w:space="0" w:color="auto"/>
+              <w:bottom w:val="single" w:sz="4" w:space="0" w:color="auto"/>
+              <w:right w:val="single" w:sz="2" w:space="0" w:color="auto"/>
+            </w:tcBorders>
+            <w:noWrap/>
+            <w:vAlign w:val="center"/>
+          </w:tcPr>
+          <w:p>
+            <w:pPr>
+              <w:spacing w:after="0" w:line="240" w:lineRule="auto"/>
+              <w:rPr>
+                <w:color w:val="000000"/>
+                <w:sz w:val="16"/>
+                <w:szCs w:val="18"/>
+              </w:rPr>
+            </w:pPr>
+          </w:p>
+        </w:tc>
+        <w:tc>
+          <w:tcPr>
+            <w:tcW w:w="1497" w:type="pct"/>
+            <w:tcBorders>
+              <w:top w:val="single" w:sz="2" w:space="0" w:color="auto"/>
+              <w:left w:val="single" w:sz="2" w:space="0" w:color="auto"/>
+              <w:bottom w:val="single" w:sz="2" w:space="0" w:color="auto"/>
+              <w:right w:val="single" w:sz="2" w:space="0" w:color="auto"/>
+            </w:tcBorders>
+          </w:tcPr>
+          <w:p>
+            <w:pPr>
+              <w:spacing w:after="0" w:line="240" w:lineRule="auto"/>
+              <w:jc w:val="center"/>
+              <w:rPr>
+                <w:color w:val="000000"/>
+                <w:sz w:val="16"/>
+                <w:szCs w:val="18"/>
+              </w:rPr>
+            </w:pPr>
+          </w:p>
+        </w:tc>
+        <w:tc>
+          <w:tcPr>
+            <w:tcW w:w="442" w:type="pct"/>
             <w:tcBorders>
               <w:top w:val="nil"/>
               <w:left w:val="single" w:sz="2" w:space="0" w:color="auto"/>
@@ -5075,7 +5419,7 @@
         </w:tc>
         <w:tc>
           <w:tcPr>
-            <w:tcW w:w="531" w:type="pct"/>
+            <w:tcW w:w="495" w:type="pct"/>
             <w:tcBorders>
               <w:top w:val="single" w:sz="2" w:space="0" w:color="auto"/>
               <w:left w:val="single" w:sz="2" w:space="0" w:color="auto"/>
@@ -5105,7 +5449,7 @@
         </w:tc>
         <w:tc>
           <w:tcPr>
-            <w:tcW w:w="2343" w:type="pct"/>
+            <w:tcW w:w="2182" w:type="pct"/>
             <w:tcBorders>
               <w:top w:val="nil"/>
               <w:left w:val="single" w:sz="2" w:space="0" w:color="auto"/>
@@ -8523,7 +8867,7 @@
   <w:style w:type="paragraph" w:default="1" w:styleId="Normal">
     <w:name w:val="Normal"/>
     <w:qFormat/>
-    <w:rsid w:val="009C2DF2"/>
+    <w:rsid w:val="001C2F5E"/>
   </w:style>
   <w:style w:type="paragraph" w:styleId="Heading1">
     <w:name w:val="heading 1"/>
@@ -8643,7 +8987,7 @@
     <w:uiPriority w:val="1"/>
     <w:semiHidden/>
     <w:unhideWhenUsed/>
-    <w:rsid w:val="009C2DF2"/>
+    <w:rsid w:val="001C2F5E"/>
   </w:style>
   <w:style w:type="table" w:default="1" w:styleId="TableNormal">
     <w:name w:val="Normal Table"/>
@@ -8665,7 +9009,7 @@
     <w:uiPriority w:val="99"/>
     <w:semiHidden/>
     <w:unhideWhenUsed/>
-    <w:rsid w:val="009C2DF2"/>
+    <w:rsid w:val="001C2F5E"/>
   </w:style>
   <w:style w:type="paragraph" w:styleId="ListParagraph">
     <w:name w:val="List Paragraph"/>
@@ -9442,7 +9786,7 @@
 </file>
 
 <file path=customXml/itemProps1.xml><?xml version="1.0" encoding="utf-8"?>
-<ds:datastoreItem xmlns:ds="http://schemas.openxmlformats.org/officeDocument/2006/customXml" ds:itemID="{A0E7C1F0-43B3-42C8-84AA-79D1B5967C13}">
+<ds:datastoreItem xmlns:ds="http://schemas.openxmlformats.org/officeDocument/2006/customXml" ds:itemID="{920E2D6D-F690-4544-A7CF-F357D4D3A87B}">
   <ds:schemaRefs>
     <ds:schemaRef ds:uri="http://schemas.openxmlformats.org/officeDocument/2006/bibliography"/>
   </ds:schemaRefs>

</xml_diff>

<commit_message>
Update to match latest chapter numbers.
</commit_message>
<xml_diff>
--- a/labmanual/English/WBT101-00a-SignoffSheet.docx
+++ b/labmanual/English/WBT101-00a-SignoffSheet.docx
@@ -4457,15 +4457,15 @@
                 <w:sz w:val="16"/>
                 <w:szCs w:val="18"/>
               </w:rPr>
-              <w:t>05A (</w:t>
-            </w:r>
-            <w:r>
-              <w:rPr>
-                <w:color w:val="000000"/>
-                <w:sz w:val="16"/>
-                <w:szCs w:val="18"/>
-              </w:rPr>
-              <w:t>Classic Bluetooth – SPP)</w:t>
+              <w:t>05</w:t>
+            </w:r>
+            <w:r>
+              <w:rPr>
+                <w:color w:val="000000"/>
+                <w:sz w:val="16"/>
+                <w:szCs w:val="18"/>
+              </w:rPr>
+              <w:t xml:space="preserve"> (Debugging)</w:t>
             </w:r>
           </w:p>
         </w:tc>
@@ -4497,7 +4497,15 @@
                 <w:sz w:val="16"/>
                 <w:szCs w:val="18"/>
               </w:rPr>
-              <w:t>5A.1</w:t>
+              <w:t>5</w:t>
+            </w:r>
+            <w:r>
+              <w:rPr>
+                <w:color w:val="000000"/>
+                <w:sz w:val="16"/>
+                <w:szCs w:val="18"/>
+              </w:rPr>
+              <w:t>.1</w:t>
             </w:r>
           </w:p>
         </w:tc>
@@ -4558,8 +4566,18 @@
                 <w:sz w:val="16"/>
                 <w:szCs w:val="18"/>
               </w:rPr>
-              <w:t>Create a Serial Port Profile Project</w:t>
-            </w:r>
+              <w:t xml:space="preserve">Run </w:t>
+            </w:r>
+            <w:proofErr w:type="spellStart"/>
+            <w:r>
+              <w:rPr>
+                <w:color w:val="000000"/>
+                <w:sz w:val="16"/>
+                <w:szCs w:val="18"/>
+              </w:rPr>
+              <w:t>BTSpy</w:t>
+            </w:r>
+            <w:proofErr w:type="spellEnd"/>
           </w:p>
         </w:tc>
       </w:tr>
@@ -4641,7 +4659,15 @@
                 <w:sz w:val="16"/>
                 <w:szCs w:val="18"/>
               </w:rPr>
-              <w:t>5A.2</w:t>
+              <w:t>5</w:t>
+            </w:r>
+            <w:r>
+              <w:rPr>
+                <w:color w:val="000000"/>
+                <w:sz w:val="16"/>
+                <w:szCs w:val="18"/>
+              </w:rPr>
+              <w:t>.2</w:t>
             </w:r>
           </w:p>
         </w:tc>
@@ -4671,7 +4697,7 @@
                 <w:sz w:val="16"/>
                 <w:szCs w:val="18"/>
               </w:rPr>
-              <w:t>Basic</w:t>
+              <w:t>Advanced</w:t>
             </w:r>
           </w:p>
         </w:tc>
@@ -4702,7 +4728,7 @@
                 <w:sz w:val="16"/>
                 <w:szCs w:val="18"/>
               </w:rPr>
-              <w:t>Add UART Transmit Capability</w:t>
+              <w:t>Run the Debugger</w:t>
             </w:r>
           </w:p>
         </w:tc>
@@ -4755,6 +4781,22 @@
                 <w:szCs w:val="18"/>
               </w:rPr>
             </w:pPr>
+            <w:r>
+              <w:rPr>
+                <w:color w:val="000000"/>
+                <w:sz w:val="16"/>
+                <w:szCs w:val="18"/>
+              </w:rPr>
+              <w:t>06</w:t>
+            </w:r>
+            <w:r>
+              <w:rPr>
+                <w:color w:val="000000"/>
+                <w:sz w:val="16"/>
+                <w:szCs w:val="18"/>
+              </w:rPr>
+              <w:t>A (Classic Bluetooth – SPP)</w:t>
+            </w:r>
           </w:p>
         </w:tc>
         <w:tc>
@@ -4785,7 +4827,15 @@
                 <w:sz w:val="16"/>
                 <w:szCs w:val="18"/>
               </w:rPr>
-              <w:t>5A.3</w:t>
+              <w:t>6</w:t>
+            </w:r>
+            <w:r>
+              <w:rPr>
+                <w:color w:val="000000"/>
+                <w:sz w:val="16"/>
+                <w:szCs w:val="18"/>
+              </w:rPr>
+              <w:t>A.1</w:t>
             </w:r>
           </w:p>
         </w:tc>
@@ -4815,7 +4865,7 @@
                 <w:sz w:val="16"/>
                 <w:szCs w:val="18"/>
               </w:rPr>
-              <w:t>Advanced</w:t>
+              <w:t>Basic</w:t>
             </w:r>
           </w:p>
         </w:tc>
@@ -4846,23 +4896,7 @@
                 <w:sz w:val="16"/>
                 <w:szCs w:val="18"/>
               </w:rPr>
-              <w:t>Improve Security by Adding IO Capabilities (</w:t>
-            </w:r>
-            <w:r>
-              <w:rPr>
-                <w:color w:val="000000"/>
-                <w:sz w:val="16"/>
-                <w:szCs w:val="18"/>
-              </w:rPr>
-              <w:t>Display</w:t>
-            </w:r>
-            <w:r>
-              <w:rPr>
-                <w:color w:val="000000"/>
-                <w:sz w:val="16"/>
-                <w:szCs w:val="18"/>
-              </w:rPr>
-              <w:t>)</w:t>
+              <w:t>Create a Serial Port Profile Project</w:t>
             </w:r>
           </w:p>
         </w:tc>
@@ -4945,7 +4979,15 @@
                 <w:sz w:val="16"/>
                 <w:szCs w:val="18"/>
               </w:rPr>
-              <w:t>5A.4</w:t>
+              <w:t>6</w:t>
+            </w:r>
+            <w:r>
+              <w:rPr>
+                <w:color w:val="000000"/>
+                <w:sz w:val="16"/>
+                <w:szCs w:val="18"/>
+              </w:rPr>
+              <w:t>A.2</w:t>
             </w:r>
           </w:p>
         </w:tc>
@@ -4975,7 +5017,7 @@
                 <w:sz w:val="16"/>
                 <w:szCs w:val="18"/>
               </w:rPr>
-              <w:t>Advanced</w:t>
+              <w:t>Basic</w:t>
             </w:r>
           </w:p>
         </w:tc>
@@ -5006,15 +5048,7 @@
                 <w:sz w:val="16"/>
                 <w:szCs w:val="18"/>
               </w:rPr>
-              <w:t>Improve Security by Adding IO Capabilities</w:t>
-            </w:r>
-            <w:r>
-              <w:rPr>
-                <w:color w:val="000000"/>
-                <w:sz w:val="16"/>
-                <w:szCs w:val="18"/>
-              </w:rPr>
-              <w:t xml:space="preserve"> (Yes/No)</w:t>
+              <w:t>Add UART Transmit Capability</w:t>
             </w:r>
           </w:p>
         </w:tc>
@@ -5067,14 +5101,6 @@
                 <w:szCs w:val="18"/>
               </w:rPr>
             </w:pPr>
-            <w:r>
-              <w:rPr>
-                <w:color w:val="000000"/>
-                <w:sz w:val="16"/>
-                <w:szCs w:val="18"/>
-              </w:rPr>
-              <w:t>05B (Classic Bluetooth – More Devices)</w:t>
-            </w:r>
           </w:p>
         </w:tc>
         <w:tc>
@@ -5105,7 +5131,15 @@
                 <w:sz w:val="16"/>
                 <w:szCs w:val="18"/>
               </w:rPr>
-              <w:t>5B.1</w:t>
+              <w:t>6</w:t>
+            </w:r>
+            <w:r>
+              <w:rPr>
+                <w:color w:val="000000"/>
+                <w:sz w:val="16"/>
+                <w:szCs w:val="18"/>
+              </w:rPr>
+              <w:t>A.3</w:t>
             </w:r>
           </w:p>
         </w:tc>
@@ -5135,7 +5169,7 @@
                 <w:sz w:val="16"/>
                 <w:szCs w:val="18"/>
               </w:rPr>
-              <w:t>Basic</w:t>
+              <w:t>Advanced</w:t>
             </w:r>
           </w:p>
         </w:tc>
@@ -5166,7 +5200,7 @@
                 <w:sz w:val="16"/>
                 <w:szCs w:val="18"/>
               </w:rPr>
-              <w:t>Create an HID device</w:t>
+              <w:t>Improve Security by Adding IO Capabilities (Display)</w:t>
             </w:r>
           </w:p>
         </w:tc>
@@ -5197,8 +5231,6 @@
                 <w:szCs w:val="18"/>
               </w:rPr>
             </w:pPr>
-            <w:bookmarkStart w:id="0" w:name="_GoBack"/>
-            <w:bookmarkEnd w:id="0"/>
           </w:p>
         </w:tc>
         <w:tc>
@@ -5221,14 +5253,6 @@
                 <w:szCs w:val="18"/>
               </w:rPr>
             </w:pPr>
-            <w:r>
-              <w:rPr>
-                <w:color w:val="000000"/>
-                <w:sz w:val="16"/>
-                <w:szCs w:val="18"/>
-              </w:rPr>
-              <w:t>06 (Debugging)</w:t>
-            </w:r>
           </w:p>
         </w:tc>
         <w:tc>
@@ -5259,7 +5283,15 @@
                 <w:sz w:val="16"/>
                 <w:szCs w:val="18"/>
               </w:rPr>
-              <w:t>6.1</w:t>
+              <w:t>6</w:t>
+            </w:r>
+            <w:r>
+              <w:rPr>
+                <w:color w:val="000000"/>
+                <w:sz w:val="16"/>
+                <w:szCs w:val="18"/>
+              </w:rPr>
+              <w:t>A.4</w:t>
             </w:r>
           </w:p>
         </w:tc>
@@ -5289,7 +5321,7 @@
                 <w:sz w:val="16"/>
                 <w:szCs w:val="18"/>
               </w:rPr>
-              <w:t>Basic</w:t>
+              <w:t>Advanced</w:t>
             </w:r>
           </w:p>
         </w:tc>
@@ -5320,18 +5352,8 @@
                 <w:sz w:val="16"/>
                 <w:szCs w:val="18"/>
               </w:rPr>
-              <w:t xml:space="preserve">Run </w:t>
-            </w:r>
-            <w:proofErr w:type="spellStart"/>
-            <w:r>
-              <w:rPr>
-                <w:color w:val="000000"/>
-                <w:sz w:val="16"/>
-                <w:szCs w:val="18"/>
-              </w:rPr>
-              <w:t>BTSpy</w:t>
-            </w:r>
-            <w:proofErr w:type="spellEnd"/>
+              <w:t>Improve Security by Adding IO Capabilities (Yes/No)</w:t>
+            </w:r>
           </w:p>
         </w:tc>
       </w:tr>
@@ -5407,14 +5429,6 @@
                 <w:szCs w:val="18"/>
               </w:rPr>
             </w:pPr>
-            <w:r>
-              <w:rPr>
-                <w:color w:val="000000"/>
-                <w:sz w:val="16"/>
-                <w:szCs w:val="18"/>
-              </w:rPr>
-              <w:t>6.2</w:t>
-            </w:r>
           </w:p>
         </w:tc>
         <w:tc>
@@ -5437,14 +5451,6 @@
                 <w:szCs w:val="18"/>
               </w:rPr>
             </w:pPr>
-            <w:r>
-              <w:rPr>
-                <w:color w:val="000000"/>
-                <w:sz w:val="16"/>
-                <w:szCs w:val="18"/>
-              </w:rPr>
-              <w:t>Advanced</w:t>
-            </w:r>
           </w:p>
         </w:tc>
         <w:tc>
@@ -5474,16 +5480,167 @@
                 <w:sz w:val="16"/>
                 <w:szCs w:val="18"/>
               </w:rPr>
-              <w:t>Run the Debugger</w:t>
+              <w:t>Add Multiple Device Bonding Capability</w:t>
+            </w:r>
+          </w:p>
+        </w:tc>
+      </w:tr>
+      <w:tr>
+        <w:trPr>
+          <w:trHeight w:val="144"/>
+          <w:jc w:val="center"/>
+        </w:trPr>
+        <w:tc>
+          <w:tcPr>
+            <w:tcW w:w="384" w:type="pct"/>
+            <w:tcBorders>
+              <w:top w:val="nil"/>
+              <w:left w:val="single" w:sz="4" w:space="0" w:color="auto"/>
+              <w:bottom w:val="single" w:sz="4" w:space="0" w:color="auto"/>
+              <w:right w:val="single" w:sz="2" w:space="0" w:color="auto"/>
+            </w:tcBorders>
+            <w:noWrap/>
+            <w:vAlign w:val="center"/>
+          </w:tcPr>
+          <w:p>
+            <w:pPr>
+              <w:spacing w:after="0" w:line="240" w:lineRule="auto"/>
+              <w:rPr>
+                <w:color w:val="000000"/>
+                <w:sz w:val="16"/>
+                <w:szCs w:val="18"/>
+              </w:rPr>
+            </w:pPr>
+          </w:p>
+        </w:tc>
+        <w:tc>
+          <w:tcPr>
+            <w:tcW w:w="1497" w:type="pct"/>
+            <w:tcBorders>
+              <w:top w:val="single" w:sz="2" w:space="0" w:color="auto"/>
+              <w:left w:val="single" w:sz="2" w:space="0" w:color="auto"/>
+              <w:bottom w:val="single" w:sz="2" w:space="0" w:color="auto"/>
+              <w:right w:val="single" w:sz="2" w:space="0" w:color="auto"/>
+            </w:tcBorders>
+          </w:tcPr>
+          <w:p>
+            <w:pPr>
+              <w:spacing w:after="0" w:line="240" w:lineRule="auto"/>
+              <w:jc w:val="center"/>
+              <w:rPr>
+                <w:color w:val="000000"/>
+                <w:sz w:val="16"/>
+                <w:szCs w:val="18"/>
+              </w:rPr>
+            </w:pPr>
+            <w:r>
+              <w:rPr>
+                <w:color w:val="000000"/>
+                <w:sz w:val="16"/>
+                <w:szCs w:val="18"/>
+              </w:rPr>
+              <w:t>06B (Classic Bluetooth – More Devices)</w:t>
+            </w:r>
+          </w:p>
+        </w:tc>
+        <w:tc>
+          <w:tcPr>
+            <w:tcW w:w="442" w:type="pct"/>
+            <w:tcBorders>
+              <w:top w:val="nil"/>
+              <w:left w:val="single" w:sz="2" w:space="0" w:color="auto"/>
+              <w:bottom w:val="single" w:sz="4" w:space="0" w:color="auto"/>
+              <w:right w:val="single" w:sz="2" w:space="0" w:color="auto"/>
+            </w:tcBorders>
+            <w:noWrap/>
+            <w:vAlign w:val="center"/>
+          </w:tcPr>
+          <w:p>
+            <w:pPr>
+              <w:spacing w:after="0" w:line="240" w:lineRule="auto"/>
+              <w:jc w:val="center"/>
+              <w:rPr>
+                <w:color w:val="000000"/>
+                <w:sz w:val="16"/>
+                <w:szCs w:val="18"/>
+              </w:rPr>
+            </w:pPr>
+            <w:r>
+              <w:rPr>
+                <w:color w:val="000000"/>
+                <w:sz w:val="16"/>
+                <w:szCs w:val="18"/>
+              </w:rPr>
+              <w:t>6B.1</w:t>
+            </w:r>
+          </w:p>
+        </w:tc>
+        <w:tc>
+          <w:tcPr>
+            <w:tcW w:w="495" w:type="pct"/>
+            <w:tcBorders>
+              <w:top w:val="single" w:sz="2" w:space="0" w:color="auto"/>
+              <w:left w:val="single" w:sz="2" w:space="0" w:color="auto"/>
+              <w:bottom w:val="single" w:sz="2" w:space="0" w:color="auto"/>
+              <w:right w:val="single" w:sz="2" w:space="0" w:color="auto"/>
+            </w:tcBorders>
+          </w:tcPr>
+          <w:p>
+            <w:pPr>
+              <w:spacing w:after="0" w:line="240" w:lineRule="auto"/>
+              <w:jc w:val="center"/>
+              <w:rPr>
+                <w:color w:val="000000"/>
+                <w:sz w:val="16"/>
+                <w:szCs w:val="18"/>
+              </w:rPr>
+            </w:pPr>
+            <w:r>
+              <w:rPr>
+                <w:color w:val="000000"/>
+                <w:sz w:val="16"/>
+                <w:szCs w:val="18"/>
+              </w:rPr>
+              <w:t>Basic</w:t>
+            </w:r>
+          </w:p>
+        </w:tc>
+        <w:tc>
+          <w:tcPr>
+            <w:tcW w:w="2182" w:type="pct"/>
+            <w:tcBorders>
+              <w:top w:val="nil"/>
+              <w:left w:val="single" w:sz="2" w:space="0" w:color="auto"/>
+              <w:bottom w:val="single" w:sz="4" w:space="0" w:color="auto"/>
+              <w:right w:val="single" w:sz="4" w:space="0" w:color="auto"/>
+            </w:tcBorders>
+            <w:noWrap/>
+            <w:vAlign w:val="center"/>
+          </w:tcPr>
+          <w:p>
+            <w:pPr>
+              <w:spacing w:after="0" w:line="240" w:lineRule="auto"/>
+              <w:rPr>
+                <w:color w:val="000000"/>
+                <w:sz w:val="16"/>
+                <w:szCs w:val="18"/>
+              </w:rPr>
+            </w:pPr>
+            <w:r>
+              <w:rPr>
+                <w:color w:val="000000"/>
+                <w:sz w:val="16"/>
+                <w:szCs w:val="18"/>
+              </w:rPr>
+              <w:t>Create an HID device</w:t>
             </w:r>
           </w:p>
         </w:tc>
       </w:tr>
     </w:tbl>
     <w:p>
-      <w:r>
-        <w:br w:type="page"/>
-      </w:r>
+      <w:bookmarkStart w:id="0" w:name="_GoBack"/>
+      <w:bookmarkEnd w:id="0"/>
     </w:p>
     <w:sectPr>
       <w:footerReference w:type="default" r:id="rId8"/>
@@ -8867,7 +9024,7 @@
   <w:style w:type="paragraph" w:default="1" w:styleId="Normal">
     <w:name w:val="Normal"/>
     <w:qFormat/>
-    <w:rsid w:val="001C2F5E"/>
+    <w:rsid w:val="00ED7D1F"/>
   </w:style>
   <w:style w:type="paragraph" w:styleId="Heading1">
     <w:name w:val="heading 1"/>
@@ -8987,7 +9144,7 @@
     <w:uiPriority w:val="1"/>
     <w:semiHidden/>
     <w:unhideWhenUsed/>
-    <w:rsid w:val="001C2F5E"/>
+    <w:rsid w:val="00ED7D1F"/>
   </w:style>
   <w:style w:type="table" w:default="1" w:styleId="TableNormal">
     <w:name w:val="Normal Table"/>
@@ -9009,7 +9166,7 @@
     <w:uiPriority w:val="99"/>
     <w:semiHidden/>
     <w:unhideWhenUsed/>
-    <w:rsid w:val="001C2F5E"/>
+    <w:rsid w:val="00ED7D1F"/>
   </w:style>
   <w:style w:type="paragraph" w:styleId="ListParagraph">
     <w:name w:val="List Paragraph"/>
@@ -9786,7 +9943,7 @@
 </file>
 
 <file path=customXml/itemProps1.xml><?xml version="1.0" encoding="utf-8"?>
-<ds:datastoreItem xmlns:ds="http://schemas.openxmlformats.org/officeDocument/2006/customXml" ds:itemID="{920E2D6D-F690-4544-A7CF-F357D4D3A87B}">
+<ds:datastoreItem xmlns:ds="http://schemas.openxmlformats.org/officeDocument/2006/customXml" ds:itemID="{A121A9AF-EA60-4C22-84A0-6539BF960C9F}">
   <ds:schemaRefs>
     <ds:schemaRef ds:uri="http://schemas.openxmlformats.org/officeDocument/2006/bibliography"/>
   </ds:schemaRefs>

</xml_diff>

<commit_message>
Make sure all secitons are even # of pages, regenerate PDFs.
</commit_message>
<xml_diff>
--- a/labmanual/English/WBT101-00a-SignoffSheet.docx
+++ b/labmanual/English/WBT101-00a-SignoffSheet.docx
@@ -6,6 +6,8 @@
       <w:pPr>
         <w:pStyle w:val="Heading1"/>
       </w:pPr>
+      <w:bookmarkStart w:id="0" w:name="_GoBack"/>
+      <w:bookmarkEnd w:id="0"/>
       <w:r>
         <w:t>Signatures</w:t>
       </w:r>
@@ -4457,15 +4459,7 @@
                 <w:sz w:val="16"/>
                 <w:szCs w:val="18"/>
               </w:rPr>
-              <w:t>05</w:t>
-            </w:r>
-            <w:r>
-              <w:rPr>
-                <w:color w:val="000000"/>
-                <w:sz w:val="16"/>
-                <w:szCs w:val="18"/>
-              </w:rPr>
-              <w:t xml:space="preserve"> (Debugging)</w:t>
+              <w:t>05 (Debugging)</w:t>
             </w:r>
           </w:p>
         </w:tc>
@@ -4497,15 +4491,7 @@
                 <w:sz w:val="16"/>
                 <w:szCs w:val="18"/>
               </w:rPr>
-              <w:t>5</w:t>
-            </w:r>
-            <w:r>
-              <w:rPr>
-                <w:color w:val="000000"/>
-                <w:sz w:val="16"/>
-                <w:szCs w:val="18"/>
-              </w:rPr>
-              <w:t>.1</w:t>
+              <w:t>5.1</w:t>
             </w:r>
           </w:p>
         </w:tc>
@@ -4659,15 +4645,7 @@
                 <w:sz w:val="16"/>
                 <w:szCs w:val="18"/>
               </w:rPr>
-              <w:t>5</w:t>
-            </w:r>
-            <w:r>
-              <w:rPr>
-                <w:color w:val="000000"/>
-                <w:sz w:val="16"/>
-                <w:szCs w:val="18"/>
-              </w:rPr>
-              <w:t>.2</w:t>
+              <w:t>5.2</w:t>
             </w:r>
           </w:p>
         </w:tc>
@@ -4787,15 +4765,7 @@
                 <w:sz w:val="16"/>
                 <w:szCs w:val="18"/>
               </w:rPr>
-              <w:t>06</w:t>
-            </w:r>
-            <w:r>
-              <w:rPr>
-                <w:color w:val="000000"/>
-                <w:sz w:val="16"/>
-                <w:szCs w:val="18"/>
-              </w:rPr>
-              <w:t>A (Classic Bluetooth – SPP)</w:t>
+              <w:t>06A (Classic Bluetooth – SPP)</w:t>
             </w:r>
           </w:p>
         </w:tc>
@@ -4827,15 +4797,7 @@
                 <w:sz w:val="16"/>
                 <w:szCs w:val="18"/>
               </w:rPr>
-              <w:t>6</w:t>
-            </w:r>
-            <w:r>
-              <w:rPr>
-                <w:color w:val="000000"/>
-                <w:sz w:val="16"/>
-                <w:szCs w:val="18"/>
-              </w:rPr>
-              <w:t>A.1</w:t>
+              <w:t>6A.1</w:t>
             </w:r>
           </w:p>
         </w:tc>
@@ -4979,15 +4941,7 @@
                 <w:sz w:val="16"/>
                 <w:szCs w:val="18"/>
               </w:rPr>
-              <w:t>6</w:t>
-            </w:r>
-            <w:r>
-              <w:rPr>
-                <w:color w:val="000000"/>
-                <w:sz w:val="16"/>
-                <w:szCs w:val="18"/>
-              </w:rPr>
-              <w:t>A.2</w:t>
+              <w:t>6A.2</w:t>
             </w:r>
           </w:p>
         </w:tc>
@@ -5131,15 +5085,7 @@
                 <w:sz w:val="16"/>
                 <w:szCs w:val="18"/>
               </w:rPr>
-              <w:t>6</w:t>
-            </w:r>
-            <w:r>
-              <w:rPr>
-                <w:color w:val="000000"/>
-                <w:sz w:val="16"/>
-                <w:szCs w:val="18"/>
-              </w:rPr>
-              <w:t>A.3</w:t>
+              <w:t>6A.3</w:t>
             </w:r>
           </w:p>
         </w:tc>
@@ -5283,15 +5229,7 @@
                 <w:sz w:val="16"/>
                 <w:szCs w:val="18"/>
               </w:rPr>
-              <w:t>6</w:t>
-            </w:r>
-            <w:r>
-              <w:rPr>
-                <w:color w:val="000000"/>
-                <w:sz w:val="16"/>
-                <w:szCs w:val="18"/>
-              </w:rPr>
-              <w:t>A.4</w:t>
+              <w:t>6A.4</w:t>
             </w:r>
           </w:p>
         </w:tc>
@@ -5638,10 +5576,13 @@
         </w:tc>
       </w:tr>
     </w:tbl>
+    <w:p/>
     <w:p>
-      <w:bookmarkStart w:id="0" w:name="_GoBack"/>
-      <w:bookmarkEnd w:id="0"/>
+      <w:r>
+        <w:br w:type="page"/>
+      </w:r>
     </w:p>
+    <w:p/>
     <w:sectPr>
       <w:footerReference w:type="default" r:id="rId8"/>
       <w:pgSz w:w="12240" w:h="15840"/>
@@ -9024,7 +8965,7 @@
   <w:style w:type="paragraph" w:default="1" w:styleId="Normal">
     <w:name w:val="Normal"/>
     <w:qFormat/>
-    <w:rsid w:val="00ED7D1F"/>
+    <w:rsid w:val="00927054"/>
   </w:style>
   <w:style w:type="paragraph" w:styleId="Heading1">
     <w:name w:val="heading 1"/>
@@ -9144,7 +9085,7 @@
     <w:uiPriority w:val="1"/>
     <w:semiHidden/>
     <w:unhideWhenUsed/>
-    <w:rsid w:val="00ED7D1F"/>
+    <w:rsid w:val="00927054"/>
   </w:style>
   <w:style w:type="table" w:default="1" w:styleId="TableNormal">
     <w:name w:val="Normal Table"/>
@@ -9166,7 +9107,7 @@
     <w:uiPriority w:val="99"/>
     <w:semiHidden/>
     <w:unhideWhenUsed/>
-    <w:rsid w:val="00ED7D1F"/>
+    <w:rsid w:val="00927054"/>
   </w:style>
   <w:style w:type="paragraph" w:styleId="ListParagraph">
     <w:name w:val="List Paragraph"/>
@@ -9943,7 +9884,7 @@
 </file>
 
 <file path=customXml/itemProps1.xml><?xml version="1.0" encoding="utf-8"?>
-<ds:datastoreItem xmlns:ds="http://schemas.openxmlformats.org/officeDocument/2006/customXml" ds:itemID="{A121A9AF-EA60-4C22-84A0-6539BF960C9F}">
+<ds:datastoreItem xmlns:ds="http://schemas.openxmlformats.org/officeDocument/2006/customXml" ds:itemID="{88D6534E-5C46-4CAB-B87E-F8D58AA81B6E}">
   <ds:schemaRefs>
     <ds:schemaRef ds:uri="http://schemas.openxmlformats.org/officeDocument/2006/bibliography"/>
   </ds:schemaRefs>

</xml_diff>

<commit_message>
UPdates from MD session with Victor and Ash.
</commit_message>
<xml_diff>
--- a/labmanual/English/WBT101-00a-SignoffSheet.docx
+++ b/labmanual/English/WBT101-00a-SignoffSheet.docx
@@ -4752,18 +4752,8 @@
                 <w:sz w:val="16"/>
                 <w:szCs w:val="18"/>
               </w:rPr>
-              <w:t xml:space="preserve">BLE Notifications for </w:t>
-            </w:r>
-            <w:proofErr w:type="spellStart"/>
-            <w:r>
-              <w:rPr>
-                <w:color w:val="000000"/>
-                <w:sz w:val="16"/>
-                <w:szCs w:val="18"/>
-              </w:rPr>
-              <w:t>CapSense</w:t>
-            </w:r>
-            <w:proofErr w:type="spellEnd"/>
+              <w:t>BLE Notifications for CapSense</w:t>
+            </w:r>
           </w:p>
         </w:tc>
       </w:tr>
@@ -5035,7 +5025,7 @@
                 <w:sz w:val="16"/>
                 <w:szCs w:val="18"/>
               </w:rPr>
-              <w:t>Basic</w:t>
+              <w:t>Advanced</w:t>
             </w:r>
           </w:p>
         </w:tc>
@@ -5187,7 +5177,7 @@
                 <w:sz w:val="16"/>
                 <w:szCs w:val="18"/>
               </w:rPr>
-              <w:t>Basic</w:t>
+              <w:t>Advanced</w:t>
             </w:r>
           </w:p>
         </w:tc>
@@ -5415,6 +5405,14 @@
                 <w:szCs w:val="18"/>
               </w:rPr>
             </w:pPr>
+            <w:r>
+              <w:rPr>
+                <w:color w:val="000000"/>
+                <w:sz w:val="16"/>
+                <w:szCs w:val="18"/>
+              </w:rPr>
+              <w:t>04C (Even More Advanced BLE)</w:t>
+            </w:r>
           </w:p>
         </w:tc>
         <w:tc>
@@ -5445,18 +5443,8 @@
                 <w:sz w:val="16"/>
                 <w:szCs w:val="18"/>
               </w:rPr>
-              <w:t>4B.</w:t>
-            </w:r>
-            <w:r>
-              <w:rPr>
-                <w:color w:val="000000"/>
-                <w:sz w:val="16"/>
-                <w:szCs w:val="18"/>
-              </w:rPr>
-              <w:t>7</w:t>
-            </w:r>
-            <w:bookmarkStart w:id="0" w:name="_GoBack"/>
-            <w:bookmarkEnd w:id="0"/>
+              <w:t>4C.1</w:t>
+            </w:r>
           </w:p>
         </w:tc>
         <w:tc>
@@ -5485,7 +5473,7 @@
                 <w:sz w:val="16"/>
                 <w:szCs w:val="18"/>
               </w:rPr>
-              <w:t>Advanced</w:t>
+              <w:t>Basic</w:t>
             </w:r>
           </w:p>
         </w:tc>
@@ -5569,14 +5557,6 @@
                 <w:szCs w:val="18"/>
               </w:rPr>
             </w:pPr>
-            <w:r>
-              <w:rPr>
-                <w:color w:val="000000"/>
-                <w:sz w:val="16"/>
-                <w:szCs w:val="18"/>
-              </w:rPr>
-              <w:t>05 (Debugging)</w:t>
-            </w:r>
           </w:p>
         </w:tc>
         <w:tc>
@@ -5607,7 +5587,7 @@
                 <w:sz w:val="16"/>
                 <w:szCs w:val="18"/>
               </w:rPr>
-              <w:t>5.1</w:t>
+              <w:t>4C.2</w:t>
             </w:r>
           </w:p>
         </w:tc>
@@ -5668,18 +5648,8 @@
                 <w:sz w:val="16"/>
                 <w:szCs w:val="18"/>
               </w:rPr>
-              <w:t xml:space="preserve">Run </w:t>
-            </w:r>
-            <w:proofErr w:type="spellStart"/>
-            <w:r>
-              <w:rPr>
-                <w:color w:val="000000"/>
-                <w:sz w:val="16"/>
-                <w:szCs w:val="18"/>
-              </w:rPr>
-              <w:t>BTSpy</w:t>
-            </w:r>
-            <w:proofErr w:type="spellEnd"/>
+              <w:t>OTA Firmware Upgrade (Non-Secure)</w:t>
+            </w:r>
           </w:p>
         </w:tc>
       </w:tr>
@@ -5761,7 +5731,7 @@
                 <w:sz w:val="16"/>
                 <w:szCs w:val="18"/>
               </w:rPr>
-              <w:t>5.2</w:t>
+              <w:t>4C.3</w:t>
             </w:r>
           </w:p>
         </w:tc>
@@ -5822,7 +5792,15 @@
                 <w:sz w:val="16"/>
                 <w:szCs w:val="18"/>
               </w:rPr>
-              <w:t>Run the Debugger</w:t>
+              <w:t>OTA Firmware Upgrade</w:t>
+            </w:r>
+            <w:r>
+              <w:rPr>
+                <w:color w:val="000000"/>
+                <w:sz w:val="16"/>
+                <w:szCs w:val="18"/>
+              </w:rPr>
+              <w:t xml:space="preserve"> (Secure)</w:t>
             </w:r>
           </w:p>
         </w:tc>
@@ -5875,14 +5853,6 @@
                 <w:szCs w:val="18"/>
               </w:rPr>
             </w:pPr>
-            <w:r>
-              <w:rPr>
-                <w:color w:val="000000"/>
-                <w:sz w:val="16"/>
-                <w:szCs w:val="18"/>
-              </w:rPr>
-              <w:t>06A (Classic Bluetooth – SPP)</w:t>
-            </w:r>
           </w:p>
         </w:tc>
         <w:tc>
@@ -5913,7 +5883,7 @@
                 <w:sz w:val="16"/>
                 <w:szCs w:val="18"/>
               </w:rPr>
-              <w:t>6A.1</w:t>
+              <w:t>4C.4</w:t>
             </w:r>
           </w:p>
         </w:tc>
@@ -5943,7 +5913,7 @@
                 <w:sz w:val="16"/>
                 <w:szCs w:val="18"/>
               </w:rPr>
-              <w:t>Basic</w:t>
+              <w:t>Advanced</w:t>
             </w:r>
           </w:p>
         </w:tc>
@@ -5974,8 +5944,10 @@
                 <w:sz w:val="16"/>
                 <w:szCs w:val="18"/>
               </w:rPr>
-              <w:t>Create a Serial Port Profile Project</w:t>
-            </w:r>
+              <w:t>Mesh Networks</w:t>
+            </w:r>
+            <w:bookmarkStart w:id="0" w:name="_GoBack"/>
+            <w:bookmarkEnd w:id="0"/>
           </w:p>
         </w:tc>
       </w:tr>
@@ -6027,6 +5999,14 @@
                 <w:szCs w:val="18"/>
               </w:rPr>
             </w:pPr>
+            <w:r>
+              <w:rPr>
+                <w:color w:val="000000"/>
+                <w:sz w:val="16"/>
+                <w:szCs w:val="18"/>
+              </w:rPr>
+              <w:t>05 (Debugging)</w:t>
+            </w:r>
           </w:p>
         </w:tc>
         <w:tc>
@@ -6057,7 +6037,7 @@
                 <w:sz w:val="16"/>
                 <w:szCs w:val="18"/>
               </w:rPr>
-              <w:t>6A.2</w:t>
+              <w:t>5.1</w:t>
             </w:r>
           </w:p>
         </w:tc>
@@ -6118,8 +6098,18 @@
                 <w:sz w:val="16"/>
                 <w:szCs w:val="18"/>
               </w:rPr>
-              <w:t>Add UART Transmit Capability</w:t>
-            </w:r>
+              <w:t xml:space="preserve">Run </w:t>
+            </w:r>
+            <w:proofErr w:type="spellStart"/>
+            <w:r>
+              <w:rPr>
+                <w:color w:val="000000"/>
+                <w:sz w:val="16"/>
+                <w:szCs w:val="18"/>
+              </w:rPr>
+              <w:t>BTSpy</w:t>
+            </w:r>
+            <w:proofErr w:type="spellEnd"/>
           </w:p>
         </w:tc>
       </w:tr>
@@ -6201,7 +6191,7 @@
                 <w:sz w:val="16"/>
                 <w:szCs w:val="18"/>
               </w:rPr>
-              <w:t>6A.3</w:t>
+              <w:t>5.2</w:t>
             </w:r>
           </w:p>
         </w:tc>
@@ -6262,7 +6252,7 @@
                 <w:sz w:val="16"/>
                 <w:szCs w:val="18"/>
               </w:rPr>
-              <w:t>Improve Security by Adding IO Capabilities (Display)</w:t>
+              <w:t>Run the Debugger</w:t>
             </w:r>
           </w:p>
         </w:tc>
@@ -6315,6 +6305,14 @@
                 <w:szCs w:val="18"/>
               </w:rPr>
             </w:pPr>
+            <w:r>
+              <w:rPr>
+                <w:color w:val="000000"/>
+                <w:sz w:val="16"/>
+                <w:szCs w:val="18"/>
+              </w:rPr>
+              <w:t>06A (Classic Bluetooth – SPP)</w:t>
+            </w:r>
           </w:p>
         </w:tc>
         <w:tc>
@@ -6345,7 +6343,7 @@
                 <w:sz w:val="16"/>
                 <w:szCs w:val="18"/>
               </w:rPr>
-              <w:t>6A.4</w:t>
+              <w:t>6A.1</w:t>
             </w:r>
           </w:p>
         </w:tc>
@@ -6375,7 +6373,7 @@
                 <w:sz w:val="16"/>
                 <w:szCs w:val="18"/>
               </w:rPr>
-              <w:t>Advanced</w:t>
+              <w:t>Basic</w:t>
             </w:r>
           </w:p>
         </w:tc>
@@ -6406,7 +6404,7 @@
                 <w:sz w:val="16"/>
                 <w:szCs w:val="18"/>
               </w:rPr>
-              <w:t>Improve Security by Adding IO Capabilities (Yes/No)</w:t>
+              <w:t>Create a Serial Port Profile Project</w:t>
             </w:r>
           </w:p>
         </w:tc>
@@ -6489,7 +6487,7 @@
                 <w:sz w:val="16"/>
                 <w:szCs w:val="18"/>
               </w:rPr>
-              <w:t>6A.5</w:t>
+              <w:t>6A.2</w:t>
             </w:r>
           </w:p>
         </w:tc>
@@ -6519,7 +6517,7 @@
                 <w:sz w:val="16"/>
                 <w:szCs w:val="18"/>
               </w:rPr>
-              <w:t>Advanced</w:t>
+              <w:t>Basic</w:t>
             </w:r>
           </w:p>
         </w:tc>
@@ -6550,7 +6548,7 @@
                 <w:sz w:val="16"/>
                 <w:szCs w:val="18"/>
               </w:rPr>
-              <w:t>Add Multiple Device Bonding Capability</w:t>
+              <w:t>Add UART Transmit Capability</w:t>
             </w:r>
           </w:p>
         </w:tc>
@@ -6603,6 +6601,438 @@
                 <w:szCs w:val="18"/>
               </w:rPr>
             </w:pPr>
+          </w:p>
+        </w:tc>
+        <w:tc>
+          <w:tcPr>
+            <w:tcW w:w="442" w:type="pct"/>
+            <w:tcBorders>
+              <w:top w:val="nil"/>
+              <w:left w:val="single" w:sz="2" w:space="0" w:color="auto"/>
+              <w:bottom w:val="single" w:sz="4" w:space="0" w:color="auto"/>
+              <w:right w:val="single" w:sz="2" w:space="0" w:color="auto"/>
+            </w:tcBorders>
+            <w:noWrap/>
+            <w:vAlign w:val="center"/>
+          </w:tcPr>
+          <w:p>
+            <w:pPr>
+              <w:spacing w:after="0" w:line="240" w:lineRule="auto"/>
+              <w:jc w:val="center"/>
+              <w:rPr>
+                <w:color w:val="000000"/>
+                <w:sz w:val="16"/>
+                <w:szCs w:val="18"/>
+              </w:rPr>
+            </w:pPr>
+            <w:r>
+              <w:rPr>
+                <w:color w:val="000000"/>
+                <w:sz w:val="16"/>
+                <w:szCs w:val="18"/>
+              </w:rPr>
+              <w:t>6A.3</w:t>
+            </w:r>
+          </w:p>
+        </w:tc>
+        <w:tc>
+          <w:tcPr>
+            <w:tcW w:w="495" w:type="pct"/>
+            <w:tcBorders>
+              <w:top w:val="single" w:sz="2" w:space="0" w:color="auto"/>
+              <w:left w:val="single" w:sz="2" w:space="0" w:color="auto"/>
+              <w:bottom w:val="single" w:sz="2" w:space="0" w:color="auto"/>
+              <w:right w:val="single" w:sz="2" w:space="0" w:color="auto"/>
+            </w:tcBorders>
+          </w:tcPr>
+          <w:p>
+            <w:pPr>
+              <w:spacing w:after="0" w:line="240" w:lineRule="auto"/>
+              <w:jc w:val="center"/>
+              <w:rPr>
+                <w:color w:val="000000"/>
+                <w:sz w:val="16"/>
+                <w:szCs w:val="18"/>
+              </w:rPr>
+            </w:pPr>
+            <w:r>
+              <w:rPr>
+                <w:color w:val="000000"/>
+                <w:sz w:val="16"/>
+                <w:szCs w:val="18"/>
+              </w:rPr>
+              <w:t>Advanced</w:t>
+            </w:r>
+          </w:p>
+        </w:tc>
+        <w:tc>
+          <w:tcPr>
+            <w:tcW w:w="2182" w:type="pct"/>
+            <w:tcBorders>
+              <w:top w:val="nil"/>
+              <w:left w:val="single" w:sz="2" w:space="0" w:color="auto"/>
+              <w:bottom w:val="single" w:sz="4" w:space="0" w:color="auto"/>
+              <w:right w:val="single" w:sz="4" w:space="0" w:color="auto"/>
+            </w:tcBorders>
+            <w:noWrap/>
+            <w:vAlign w:val="center"/>
+          </w:tcPr>
+          <w:p>
+            <w:pPr>
+              <w:spacing w:after="0" w:line="240" w:lineRule="auto"/>
+              <w:rPr>
+                <w:color w:val="000000"/>
+                <w:sz w:val="16"/>
+                <w:szCs w:val="18"/>
+              </w:rPr>
+            </w:pPr>
+            <w:r>
+              <w:rPr>
+                <w:color w:val="000000"/>
+                <w:sz w:val="16"/>
+                <w:szCs w:val="18"/>
+              </w:rPr>
+              <w:t>Improve Security by Adding IO Capabilities (Display)</w:t>
+            </w:r>
+          </w:p>
+        </w:tc>
+      </w:tr>
+      <w:tr>
+        <w:trPr>
+          <w:trHeight w:val="144"/>
+          <w:jc w:val="center"/>
+        </w:trPr>
+        <w:tc>
+          <w:tcPr>
+            <w:tcW w:w="384" w:type="pct"/>
+            <w:tcBorders>
+              <w:top w:val="nil"/>
+              <w:left w:val="single" w:sz="4" w:space="0" w:color="auto"/>
+              <w:bottom w:val="single" w:sz="4" w:space="0" w:color="auto"/>
+              <w:right w:val="single" w:sz="2" w:space="0" w:color="auto"/>
+            </w:tcBorders>
+            <w:noWrap/>
+            <w:vAlign w:val="center"/>
+          </w:tcPr>
+          <w:p>
+            <w:pPr>
+              <w:spacing w:after="0" w:line="240" w:lineRule="auto"/>
+              <w:rPr>
+                <w:color w:val="000000"/>
+                <w:sz w:val="16"/>
+                <w:szCs w:val="18"/>
+              </w:rPr>
+            </w:pPr>
+          </w:p>
+        </w:tc>
+        <w:tc>
+          <w:tcPr>
+            <w:tcW w:w="1497" w:type="pct"/>
+            <w:tcBorders>
+              <w:top w:val="single" w:sz="2" w:space="0" w:color="auto"/>
+              <w:left w:val="single" w:sz="2" w:space="0" w:color="auto"/>
+              <w:bottom w:val="single" w:sz="2" w:space="0" w:color="auto"/>
+              <w:right w:val="single" w:sz="2" w:space="0" w:color="auto"/>
+            </w:tcBorders>
+          </w:tcPr>
+          <w:p>
+            <w:pPr>
+              <w:spacing w:after="0" w:line="240" w:lineRule="auto"/>
+              <w:jc w:val="center"/>
+              <w:rPr>
+                <w:color w:val="000000"/>
+                <w:sz w:val="16"/>
+                <w:szCs w:val="18"/>
+              </w:rPr>
+            </w:pPr>
+          </w:p>
+        </w:tc>
+        <w:tc>
+          <w:tcPr>
+            <w:tcW w:w="442" w:type="pct"/>
+            <w:tcBorders>
+              <w:top w:val="nil"/>
+              <w:left w:val="single" w:sz="2" w:space="0" w:color="auto"/>
+              <w:bottom w:val="single" w:sz="4" w:space="0" w:color="auto"/>
+              <w:right w:val="single" w:sz="2" w:space="0" w:color="auto"/>
+            </w:tcBorders>
+            <w:noWrap/>
+            <w:vAlign w:val="center"/>
+          </w:tcPr>
+          <w:p>
+            <w:pPr>
+              <w:spacing w:after="0" w:line="240" w:lineRule="auto"/>
+              <w:jc w:val="center"/>
+              <w:rPr>
+                <w:color w:val="000000"/>
+                <w:sz w:val="16"/>
+                <w:szCs w:val="18"/>
+              </w:rPr>
+            </w:pPr>
+            <w:r>
+              <w:rPr>
+                <w:color w:val="000000"/>
+                <w:sz w:val="16"/>
+                <w:szCs w:val="18"/>
+              </w:rPr>
+              <w:t>6A.4</w:t>
+            </w:r>
+          </w:p>
+        </w:tc>
+        <w:tc>
+          <w:tcPr>
+            <w:tcW w:w="495" w:type="pct"/>
+            <w:tcBorders>
+              <w:top w:val="single" w:sz="2" w:space="0" w:color="auto"/>
+              <w:left w:val="single" w:sz="2" w:space="0" w:color="auto"/>
+              <w:bottom w:val="single" w:sz="2" w:space="0" w:color="auto"/>
+              <w:right w:val="single" w:sz="2" w:space="0" w:color="auto"/>
+            </w:tcBorders>
+          </w:tcPr>
+          <w:p>
+            <w:pPr>
+              <w:spacing w:after="0" w:line="240" w:lineRule="auto"/>
+              <w:jc w:val="center"/>
+              <w:rPr>
+                <w:color w:val="000000"/>
+                <w:sz w:val="16"/>
+                <w:szCs w:val="18"/>
+              </w:rPr>
+            </w:pPr>
+            <w:r>
+              <w:rPr>
+                <w:color w:val="000000"/>
+                <w:sz w:val="16"/>
+                <w:szCs w:val="18"/>
+              </w:rPr>
+              <w:t>Advanced</w:t>
+            </w:r>
+          </w:p>
+        </w:tc>
+        <w:tc>
+          <w:tcPr>
+            <w:tcW w:w="2182" w:type="pct"/>
+            <w:tcBorders>
+              <w:top w:val="nil"/>
+              <w:left w:val="single" w:sz="2" w:space="0" w:color="auto"/>
+              <w:bottom w:val="single" w:sz="4" w:space="0" w:color="auto"/>
+              <w:right w:val="single" w:sz="4" w:space="0" w:color="auto"/>
+            </w:tcBorders>
+            <w:noWrap/>
+            <w:vAlign w:val="center"/>
+          </w:tcPr>
+          <w:p>
+            <w:pPr>
+              <w:spacing w:after="0" w:line="240" w:lineRule="auto"/>
+              <w:rPr>
+                <w:color w:val="000000"/>
+                <w:sz w:val="16"/>
+                <w:szCs w:val="18"/>
+              </w:rPr>
+            </w:pPr>
+            <w:r>
+              <w:rPr>
+                <w:color w:val="000000"/>
+                <w:sz w:val="16"/>
+                <w:szCs w:val="18"/>
+              </w:rPr>
+              <w:t>Improve Security by Adding IO Capabilities (Yes/No)</w:t>
+            </w:r>
+          </w:p>
+        </w:tc>
+      </w:tr>
+      <w:tr>
+        <w:trPr>
+          <w:trHeight w:val="144"/>
+          <w:jc w:val="center"/>
+        </w:trPr>
+        <w:tc>
+          <w:tcPr>
+            <w:tcW w:w="384" w:type="pct"/>
+            <w:tcBorders>
+              <w:top w:val="nil"/>
+              <w:left w:val="single" w:sz="4" w:space="0" w:color="auto"/>
+              <w:bottom w:val="single" w:sz="4" w:space="0" w:color="auto"/>
+              <w:right w:val="single" w:sz="2" w:space="0" w:color="auto"/>
+            </w:tcBorders>
+            <w:noWrap/>
+            <w:vAlign w:val="center"/>
+          </w:tcPr>
+          <w:p>
+            <w:pPr>
+              <w:spacing w:after="0" w:line="240" w:lineRule="auto"/>
+              <w:rPr>
+                <w:color w:val="000000"/>
+                <w:sz w:val="16"/>
+                <w:szCs w:val="18"/>
+              </w:rPr>
+            </w:pPr>
+          </w:p>
+        </w:tc>
+        <w:tc>
+          <w:tcPr>
+            <w:tcW w:w="1497" w:type="pct"/>
+            <w:tcBorders>
+              <w:top w:val="single" w:sz="2" w:space="0" w:color="auto"/>
+              <w:left w:val="single" w:sz="2" w:space="0" w:color="auto"/>
+              <w:bottom w:val="single" w:sz="2" w:space="0" w:color="auto"/>
+              <w:right w:val="single" w:sz="2" w:space="0" w:color="auto"/>
+            </w:tcBorders>
+          </w:tcPr>
+          <w:p>
+            <w:pPr>
+              <w:spacing w:after="0" w:line="240" w:lineRule="auto"/>
+              <w:jc w:val="center"/>
+              <w:rPr>
+                <w:color w:val="000000"/>
+                <w:sz w:val="16"/>
+                <w:szCs w:val="18"/>
+              </w:rPr>
+            </w:pPr>
+          </w:p>
+        </w:tc>
+        <w:tc>
+          <w:tcPr>
+            <w:tcW w:w="442" w:type="pct"/>
+            <w:tcBorders>
+              <w:top w:val="nil"/>
+              <w:left w:val="single" w:sz="2" w:space="0" w:color="auto"/>
+              <w:bottom w:val="single" w:sz="4" w:space="0" w:color="auto"/>
+              <w:right w:val="single" w:sz="2" w:space="0" w:color="auto"/>
+            </w:tcBorders>
+            <w:noWrap/>
+            <w:vAlign w:val="center"/>
+          </w:tcPr>
+          <w:p>
+            <w:pPr>
+              <w:spacing w:after="0" w:line="240" w:lineRule="auto"/>
+              <w:jc w:val="center"/>
+              <w:rPr>
+                <w:color w:val="000000"/>
+                <w:sz w:val="16"/>
+                <w:szCs w:val="18"/>
+              </w:rPr>
+            </w:pPr>
+            <w:r>
+              <w:rPr>
+                <w:color w:val="000000"/>
+                <w:sz w:val="16"/>
+                <w:szCs w:val="18"/>
+              </w:rPr>
+              <w:t>6A.5</w:t>
+            </w:r>
+          </w:p>
+        </w:tc>
+        <w:tc>
+          <w:tcPr>
+            <w:tcW w:w="495" w:type="pct"/>
+            <w:tcBorders>
+              <w:top w:val="single" w:sz="2" w:space="0" w:color="auto"/>
+              <w:left w:val="single" w:sz="2" w:space="0" w:color="auto"/>
+              <w:bottom w:val="single" w:sz="2" w:space="0" w:color="auto"/>
+              <w:right w:val="single" w:sz="2" w:space="0" w:color="auto"/>
+            </w:tcBorders>
+          </w:tcPr>
+          <w:p>
+            <w:pPr>
+              <w:spacing w:after="0" w:line="240" w:lineRule="auto"/>
+              <w:jc w:val="center"/>
+              <w:rPr>
+                <w:color w:val="000000"/>
+                <w:sz w:val="16"/>
+                <w:szCs w:val="18"/>
+              </w:rPr>
+            </w:pPr>
+            <w:r>
+              <w:rPr>
+                <w:color w:val="000000"/>
+                <w:sz w:val="16"/>
+                <w:szCs w:val="18"/>
+              </w:rPr>
+              <w:t>Advanced</w:t>
+            </w:r>
+          </w:p>
+        </w:tc>
+        <w:tc>
+          <w:tcPr>
+            <w:tcW w:w="2182" w:type="pct"/>
+            <w:tcBorders>
+              <w:top w:val="nil"/>
+              <w:left w:val="single" w:sz="2" w:space="0" w:color="auto"/>
+              <w:bottom w:val="single" w:sz="4" w:space="0" w:color="auto"/>
+              <w:right w:val="single" w:sz="4" w:space="0" w:color="auto"/>
+            </w:tcBorders>
+            <w:noWrap/>
+            <w:vAlign w:val="center"/>
+          </w:tcPr>
+          <w:p>
+            <w:pPr>
+              <w:spacing w:after="0" w:line="240" w:lineRule="auto"/>
+              <w:rPr>
+                <w:color w:val="000000"/>
+                <w:sz w:val="16"/>
+                <w:szCs w:val="18"/>
+              </w:rPr>
+            </w:pPr>
+            <w:r>
+              <w:rPr>
+                <w:color w:val="000000"/>
+                <w:sz w:val="16"/>
+                <w:szCs w:val="18"/>
+              </w:rPr>
+              <w:t>Add Multiple Device Bonding Capability</w:t>
+            </w:r>
+          </w:p>
+        </w:tc>
+      </w:tr>
+      <w:tr>
+        <w:trPr>
+          <w:trHeight w:val="144"/>
+          <w:jc w:val="center"/>
+        </w:trPr>
+        <w:tc>
+          <w:tcPr>
+            <w:tcW w:w="384" w:type="pct"/>
+            <w:tcBorders>
+              <w:top w:val="nil"/>
+              <w:left w:val="single" w:sz="4" w:space="0" w:color="auto"/>
+              <w:bottom w:val="single" w:sz="4" w:space="0" w:color="auto"/>
+              <w:right w:val="single" w:sz="2" w:space="0" w:color="auto"/>
+            </w:tcBorders>
+            <w:noWrap/>
+            <w:vAlign w:val="center"/>
+          </w:tcPr>
+          <w:p>
+            <w:pPr>
+              <w:spacing w:after="0" w:line="240" w:lineRule="auto"/>
+              <w:rPr>
+                <w:color w:val="000000"/>
+                <w:sz w:val="16"/>
+                <w:szCs w:val="18"/>
+              </w:rPr>
+            </w:pPr>
+          </w:p>
+        </w:tc>
+        <w:tc>
+          <w:tcPr>
+            <w:tcW w:w="1497" w:type="pct"/>
+            <w:tcBorders>
+              <w:top w:val="single" w:sz="2" w:space="0" w:color="auto"/>
+              <w:left w:val="single" w:sz="2" w:space="0" w:color="auto"/>
+              <w:bottom w:val="single" w:sz="2" w:space="0" w:color="auto"/>
+              <w:right w:val="single" w:sz="2" w:space="0" w:color="auto"/>
+            </w:tcBorders>
+          </w:tcPr>
+          <w:p>
+            <w:pPr>
+              <w:spacing w:after="0" w:line="240" w:lineRule="auto"/>
+              <w:jc w:val="center"/>
+              <w:rPr>
+                <w:color w:val="000000"/>
+                <w:sz w:val="16"/>
+                <w:szCs w:val="18"/>
+              </w:rPr>
+            </w:pPr>
             <w:r>
               <w:rPr>
                 <w:color w:val="000000"/>
@@ -6709,11 +7139,6 @@
       </w:tr>
     </w:tbl>
     <w:p/>
-    <w:p>
-      <w:r>
-        <w:br w:type="page"/>
-      </w:r>
-    </w:p>
     <w:p/>
     <w:sectPr>
       <w:footerReference w:type="default" r:id="rId8"/>
@@ -10097,7 +10522,7 @@
   <w:style w:type="paragraph" w:default="1" w:styleId="Normal">
     <w:name w:val="Normal"/>
     <w:qFormat/>
-    <w:rsid w:val="006F30D5"/>
+    <w:rsid w:val="00B0251A"/>
   </w:style>
   <w:style w:type="paragraph" w:styleId="Heading1">
     <w:name w:val="heading 1"/>
@@ -10217,7 +10642,7 @@
     <w:uiPriority w:val="1"/>
     <w:semiHidden/>
     <w:unhideWhenUsed/>
-    <w:rsid w:val="006F30D5"/>
+    <w:rsid w:val="00B0251A"/>
   </w:style>
   <w:style w:type="table" w:default="1" w:styleId="TableNormal">
     <w:name w:val="Normal Table"/>
@@ -10239,7 +10664,7 @@
     <w:uiPriority w:val="99"/>
     <w:semiHidden/>
     <w:unhideWhenUsed/>
-    <w:rsid w:val="006F30D5"/>
+    <w:rsid w:val="00B0251A"/>
   </w:style>
   <w:style w:type="paragraph" w:styleId="ListParagraph">
     <w:name w:val="List Paragraph"/>
@@ -11016,7 +11441,7 @@
 </file>
 
 <file path=customXml/itemProps1.xml><?xml version="1.0" encoding="utf-8"?>
-<ds:datastoreItem xmlns:ds="http://schemas.openxmlformats.org/officeDocument/2006/customXml" ds:itemID="{A2DFDE86-5F74-4DF2-81D5-CF9CD27AEAAA}">
+<ds:datastoreItem xmlns:ds="http://schemas.openxmlformats.org/officeDocument/2006/customXml" ds:itemID="{E7CC4EB9-3EB1-474B-A75E-EFA5775AF48A}">
   <ds:schemaRefs>
     <ds:schemaRef ds:uri="http://schemas.openxmlformats.org/officeDocument/2006/bibliography"/>
   </ds:schemaRefs>

</xml_diff>

<commit_message>
Major updates to manual and examples after meetings in MD. Final version for class to be held WW1838 in KY.
</commit_message>
<xml_diff>
--- a/labmanual/English/WBT101-00a-SignoffSheet.docx
+++ b/labmanual/English/WBT101-00a-SignoffSheet.docx
@@ -3984,7 +3984,15 @@
                 <w:sz w:val="16"/>
                 <w:szCs w:val="18"/>
               </w:rPr>
-              <w:t xml:space="preserve"> Scanner</w:t>
+              <w:t xml:space="preserve"> </w:t>
+            </w:r>
+            <w:r>
+              <w:rPr>
+                <w:color w:val="000000"/>
+                <w:sz w:val="16"/>
+                <w:szCs w:val="18"/>
+              </w:rPr>
+              <w:t>Service</w:t>
             </w:r>
           </w:p>
         </w:tc>
@@ -4128,7 +4136,15 @@
                 <w:sz w:val="16"/>
                 <w:szCs w:val="18"/>
               </w:rPr>
-              <w:t>Build and Run the Advertisement Scanner</w:t>
+              <w:t xml:space="preserve">Build and Run the </w:t>
+            </w:r>
+            <w:r>
+              <w:rPr>
+                <w:color w:val="000000"/>
+                <w:sz w:val="16"/>
+                <w:szCs w:val="18"/>
+              </w:rPr>
+              <w:t>Observer</w:t>
             </w:r>
           </w:p>
         </w:tc>
@@ -5352,7 +5368,15 @@
                 <w:sz w:val="16"/>
                 <w:szCs w:val="18"/>
               </w:rPr>
-              <w:t>Add Multiple Device Bonding Capability</w:t>
+              <w:t xml:space="preserve">Add </w:t>
+            </w:r>
+            <w:r>
+              <w:rPr>
+                <w:color w:val="000000"/>
+                <w:sz w:val="16"/>
+                <w:szCs w:val="18"/>
+              </w:rPr>
+              <w:t>Numeric Comparison</w:t>
             </w:r>
           </w:p>
         </w:tc>
@@ -5405,14 +5429,6 @@
                 <w:szCs w:val="18"/>
               </w:rPr>
             </w:pPr>
-            <w:r>
-              <w:rPr>
-                <w:color w:val="000000"/>
-                <w:sz w:val="16"/>
-                <w:szCs w:val="18"/>
-              </w:rPr>
-              <w:t>04C (Even More Advanced BLE)</w:t>
-            </w:r>
           </w:p>
         </w:tc>
         <w:tc>
@@ -5443,7 +5459,7 @@
                 <w:sz w:val="16"/>
                 <w:szCs w:val="18"/>
               </w:rPr>
-              <w:t>4C.1</w:t>
+              <w:t>4B.7</w:t>
             </w:r>
           </w:p>
         </w:tc>
@@ -5473,7 +5489,7 @@
                 <w:sz w:val="16"/>
                 <w:szCs w:val="18"/>
               </w:rPr>
-              <w:t>Basic</w:t>
+              <w:t>Advanced</w:t>
             </w:r>
           </w:p>
         </w:tc>
@@ -5504,7 +5520,7 @@
                 <w:sz w:val="16"/>
                 <w:szCs w:val="18"/>
               </w:rPr>
-              <w:t>BLE Low Power</w:t>
+              <w:t>Add Multiple Device Bonding Capability</w:t>
             </w:r>
           </w:p>
         </w:tc>
@@ -5557,6 +5573,14 @@
                 <w:szCs w:val="18"/>
               </w:rPr>
             </w:pPr>
+            <w:r>
+              <w:rPr>
+                <w:color w:val="000000"/>
+                <w:sz w:val="16"/>
+                <w:szCs w:val="18"/>
+              </w:rPr>
+              <w:t>04C (Even More Advanced BLE)</w:t>
+            </w:r>
           </w:p>
         </w:tc>
         <w:tc>
@@ -5587,7 +5611,7 @@
                 <w:sz w:val="16"/>
                 <w:szCs w:val="18"/>
               </w:rPr>
-              <w:t>4C.2</w:t>
+              <w:t>4C.1</w:t>
             </w:r>
           </w:p>
         </w:tc>
@@ -5648,7 +5672,15 @@
                 <w:sz w:val="16"/>
                 <w:szCs w:val="18"/>
               </w:rPr>
-              <w:t>OTA Firmware Upgrade (Non-Secure)</w:t>
+              <w:t>BLE Low Power</w:t>
+            </w:r>
+            <w:r>
+              <w:rPr>
+                <w:color w:val="000000"/>
+                <w:sz w:val="16"/>
+                <w:szCs w:val="18"/>
+              </w:rPr>
+              <w:t xml:space="preserve"> (PDS)</w:t>
             </w:r>
           </w:p>
         </w:tc>
@@ -5731,7 +5763,7 @@
                 <w:sz w:val="16"/>
                 <w:szCs w:val="18"/>
               </w:rPr>
-              <w:t>4C.3</w:t>
+              <w:t>4C.2</w:t>
             </w:r>
           </w:p>
         </w:tc>
@@ -5761,7 +5793,7 @@
                 <w:sz w:val="16"/>
                 <w:szCs w:val="18"/>
               </w:rPr>
-              <w:t>Advanced</w:t>
+              <w:t>Basic</w:t>
             </w:r>
           </w:p>
         </w:tc>
@@ -5792,15 +5824,7 @@
                 <w:sz w:val="16"/>
                 <w:szCs w:val="18"/>
               </w:rPr>
-              <w:t>OTA Firmware Upgrade</w:t>
-            </w:r>
-            <w:r>
-              <w:rPr>
-                <w:color w:val="000000"/>
-                <w:sz w:val="16"/>
-                <w:szCs w:val="18"/>
-              </w:rPr>
-              <w:t xml:space="preserve"> (Secure)</w:t>
+              <w:t>OTA Firmware Upgrade (Non-Secure)</w:t>
             </w:r>
           </w:p>
         </w:tc>
@@ -5883,7 +5907,7 @@
                 <w:sz w:val="16"/>
                 <w:szCs w:val="18"/>
               </w:rPr>
-              <w:t>4C.4</w:t>
+              <w:t>4C.3</w:t>
             </w:r>
           </w:p>
         </w:tc>
@@ -5944,10 +5968,8 @@
                 <w:sz w:val="16"/>
                 <w:szCs w:val="18"/>
               </w:rPr>
-              <w:t>Mesh Networks</w:t>
-            </w:r>
-            <w:bookmarkStart w:id="0" w:name="_GoBack"/>
-            <w:bookmarkEnd w:id="0"/>
+              <w:t>OTA Firmware Upgrade (Secure)</w:t>
+            </w:r>
           </w:p>
         </w:tc>
       </w:tr>
@@ -5999,6 +6021,294 @@
                 <w:szCs w:val="18"/>
               </w:rPr>
             </w:pPr>
+          </w:p>
+        </w:tc>
+        <w:tc>
+          <w:tcPr>
+            <w:tcW w:w="442" w:type="pct"/>
+            <w:tcBorders>
+              <w:top w:val="nil"/>
+              <w:left w:val="single" w:sz="2" w:space="0" w:color="auto"/>
+              <w:bottom w:val="single" w:sz="4" w:space="0" w:color="auto"/>
+              <w:right w:val="single" w:sz="2" w:space="0" w:color="auto"/>
+            </w:tcBorders>
+            <w:noWrap/>
+            <w:vAlign w:val="center"/>
+          </w:tcPr>
+          <w:p>
+            <w:pPr>
+              <w:spacing w:after="0" w:line="240" w:lineRule="auto"/>
+              <w:jc w:val="center"/>
+              <w:rPr>
+                <w:color w:val="000000"/>
+                <w:sz w:val="16"/>
+                <w:szCs w:val="18"/>
+              </w:rPr>
+            </w:pPr>
+            <w:r>
+              <w:rPr>
+                <w:color w:val="000000"/>
+                <w:sz w:val="16"/>
+                <w:szCs w:val="18"/>
+              </w:rPr>
+              <w:t>4C.4</w:t>
+            </w:r>
+          </w:p>
+        </w:tc>
+        <w:tc>
+          <w:tcPr>
+            <w:tcW w:w="495" w:type="pct"/>
+            <w:tcBorders>
+              <w:top w:val="single" w:sz="2" w:space="0" w:color="auto"/>
+              <w:left w:val="single" w:sz="2" w:space="0" w:color="auto"/>
+              <w:bottom w:val="single" w:sz="2" w:space="0" w:color="auto"/>
+              <w:right w:val="single" w:sz="2" w:space="0" w:color="auto"/>
+            </w:tcBorders>
+          </w:tcPr>
+          <w:p>
+            <w:pPr>
+              <w:spacing w:after="0" w:line="240" w:lineRule="auto"/>
+              <w:jc w:val="center"/>
+              <w:rPr>
+                <w:color w:val="000000"/>
+                <w:sz w:val="16"/>
+                <w:szCs w:val="18"/>
+              </w:rPr>
+            </w:pPr>
+            <w:r>
+              <w:rPr>
+                <w:color w:val="000000"/>
+                <w:sz w:val="16"/>
+                <w:szCs w:val="18"/>
+              </w:rPr>
+              <w:t>Advanced</w:t>
+            </w:r>
+          </w:p>
+        </w:tc>
+        <w:tc>
+          <w:tcPr>
+            <w:tcW w:w="2182" w:type="pct"/>
+            <w:tcBorders>
+              <w:top w:val="nil"/>
+              <w:left w:val="single" w:sz="2" w:space="0" w:color="auto"/>
+              <w:bottom w:val="single" w:sz="4" w:space="0" w:color="auto"/>
+              <w:right w:val="single" w:sz="4" w:space="0" w:color="auto"/>
+            </w:tcBorders>
+            <w:noWrap/>
+            <w:vAlign w:val="center"/>
+          </w:tcPr>
+          <w:p>
+            <w:pPr>
+              <w:spacing w:after="0" w:line="240" w:lineRule="auto"/>
+              <w:rPr>
+                <w:color w:val="000000"/>
+                <w:sz w:val="16"/>
+                <w:szCs w:val="18"/>
+              </w:rPr>
+            </w:pPr>
+            <w:r>
+              <w:rPr>
+                <w:color w:val="000000"/>
+                <w:sz w:val="16"/>
+                <w:szCs w:val="18"/>
+              </w:rPr>
+              <w:t>Mesh Networks</w:t>
+            </w:r>
+          </w:p>
+        </w:tc>
+      </w:tr>
+      <w:tr>
+        <w:trPr>
+          <w:trHeight w:val="144"/>
+          <w:jc w:val="center"/>
+        </w:trPr>
+        <w:tc>
+          <w:tcPr>
+            <w:tcW w:w="384" w:type="pct"/>
+            <w:tcBorders>
+              <w:top w:val="nil"/>
+              <w:left w:val="single" w:sz="4" w:space="0" w:color="auto"/>
+              <w:bottom w:val="single" w:sz="4" w:space="0" w:color="auto"/>
+              <w:right w:val="single" w:sz="2" w:space="0" w:color="auto"/>
+            </w:tcBorders>
+            <w:noWrap/>
+            <w:vAlign w:val="center"/>
+          </w:tcPr>
+          <w:p>
+            <w:pPr>
+              <w:spacing w:after="0" w:line="240" w:lineRule="auto"/>
+              <w:rPr>
+                <w:color w:val="000000"/>
+                <w:sz w:val="16"/>
+                <w:szCs w:val="18"/>
+              </w:rPr>
+            </w:pPr>
+          </w:p>
+        </w:tc>
+        <w:tc>
+          <w:tcPr>
+            <w:tcW w:w="1497" w:type="pct"/>
+            <w:tcBorders>
+              <w:top w:val="single" w:sz="2" w:space="0" w:color="auto"/>
+              <w:left w:val="single" w:sz="2" w:space="0" w:color="auto"/>
+              <w:bottom w:val="single" w:sz="2" w:space="0" w:color="auto"/>
+              <w:right w:val="single" w:sz="2" w:space="0" w:color="auto"/>
+            </w:tcBorders>
+          </w:tcPr>
+          <w:p>
+            <w:pPr>
+              <w:spacing w:after="0" w:line="240" w:lineRule="auto"/>
+              <w:jc w:val="center"/>
+              <w:rPr>
+                <w:color w:val="000000"/>
+                <w:sz w:val="16"/>
+                <w:szCs w:val="18"/>
+              </w:rPr>
+            </w:pPr>
+          </w:p>
+        </w:tc>
+        <w:tc>
+          <w:tcPr>
+            <w:tcW w:w="442" w:type="pct"/>
+            <w:tcBorders>
+              <w:top w:val="nil"/>
+              <w:left w:val="single" w:sz="2" w:space="0" w:color="auto"/>
+              <w:bottom w:val="single" w:sz="4" w:space="0" w:color="auto"/>
+              <w:right w:val="single" w:sz="2" w:space="0" w:color="auto"/>
+            </w:tcBorders>
+            <w:noWrap/>
+            <w:vAlign w:val="center"/>
+          </w:tcPr>
+          <w:p>
+            <w:pPr>
+              <w:spacing w:after="0" w:line="240" w:lineRule="auto"/>
+              <w:jc w:val="center"/>
+              <w:rPr>
+                <w:color w:val="000000"/>
+                <w:sz w:val="16"/>
+                <w:szCs w:val="18"/>
+              </w:rPr>
+            </w:pPr>
+            <w:r>
+              <w:rPr>
+                <w:color w:val="000000"/>
+                <w:sz w:val="16"/>
+                <w:szCs w:val="18"/>
+              </w:rPr>
+              <w:t>4C.5</w:t>
+            </w:r>
+          </w:p>
+        </w:tc>
+        <w:tc>
+          <w:tcPr>
+            <w:tcW w:w="495" w:type="pct"/>
+            <w:tcBorders>
+              <w:top w:val="single" w:sz="2" w:space="0" w:color="auto"/>
+              <w:left w:val="single" w:sz="2" w:space="0" w:color="auto"/>
+              <w:bottom w:val="single" w:sz="2" w:space="0" w:color="auto"/>
+              <w:right w:val="single" w:sz="2" w:space="0" w:color="auto"/>
+            </w:tcBorders>
+          </w:tcPr>
+          <w:p>
+            <w:pPr>
+              <w:spacing w:after="0" w:line="240" w:lineRule="auto"/>
+              <w:jc w:val="center"/>
+              <w:rPr>
+                <w:color w:val="000000"/>
+                <w:sz w:val="16"/>
+                <w:szCs w:val="18"/>
+              </w:rPr>
+            </w:pPr>
+            <w:r>
+              <w:rPr>
+                <w:color w:val="000000"/>
+                <w:sz w:val="16"/>
+                <w:szCs w:val="18"/>
+              </w:rPr>
+              <w:t>Advanced</w:t>
+            </w:r>
+          </w:p>
+        </w:tc>
+        <w:tc>
+          <w:tcPr>
+            <w:tcW w:w="2182" w:type="pct"/>
+            <w:tcBorders>
+              <w:top w:val="nil"/>
+              <w:left w:val="single" w:sz="2" w:space="0" w:color="auto"/>
+              <w:bottom w:val="single" w:sz="4" w:space="0" w:color="auto"/>
+              <w:right w:val="single" w:sz="4" w:space="0" w:color="auto"/>
+            </w:tcBorders>
+            <w:noWrap/>
+            <w:vAlign w:val="center"/>
+          </w:tcPr>
+          <w:p>
+            <w:pPr>
+              <w:spacing w:after="0" w:line="240" w:lineRule="auto"/>
+              <w:rPr>
+                <w:color w:val="000000"/>
+                <w:sz w:val="16"/>
+                <w:szCs w:val="18"/>
+              </w:rPr>
+            </w:pPr>
+            <w:r>
+              <w:rPr>
+                <w:color w:val="000000"/>
+                <w:sz w:val="16"/>
+                <w:szCs w:val="18"/>
+              </w:rPr>
+              <w:t>BLE Low Power (SDS)</w:t>
+            </w:r>
+          </w:p>
+        </w:tc>
+      </w:tr>
+      <w:tr>
+        <w:trPr>
+          <w:trHeight w:val="144"/>
+          <w:jc w:val="center"/>
+        </w:trPr>
+        <w:tc>
+          <w:tcPr>
+            <w:tcW w:w="384" w:type="pct"/>
+            <w:tcBorders>
+              <w:top w:val="nil"/>
+              <w:left w:val="single" w:sz="4" w:space="0" w:color="auto"/>
+              <w:bottom w:val="single" w:sz="4" w:space="0" w:color="auto"/>
+              <w:right w:val="single" w:sz="2" w:space="0" w:color="auto"/>
+            </w:tcBorders>
+            <w:noWrap/>
+            <w:vAlign w:val="center"/>
+          </w:tcPr>
+          <w:p>
+            <w:pPr>
+              <w:spacing w:after="0" w:line="240" w:lineRule="auto"/>
+              <w:rPr>
+                <w:color w:val="000000"/>
+                <w:sz w:val="16"/>
+                <w:szCs w:val="18"/>
+              </w:rPr>
+            </w:pPr>
+          </w:p>
+        </w:tc>
+        <w:tc>
+          <w:tcPr>
+            <w:tcW w:w="1497" w:type="pct"/>
+            <w:tcBorders>
+              <w:top w:val="single" w:sz="2" w:space="0" w:color="auto"/>
+              <w:left w:val="single" w:sz="2" w:space="0" w:color="auto"/>
+              <w:bottom w:val="single" w:sz="2" w:space="0" w:color="auto"/>
+              <w:right w:val="single" w:sz="2" w:space="0" w:color="auto"/>
+            </w:tcBorders>
+          </w:tcPr>
+          <w:p>
+            <w:pPr>
+              <w:spacing w:after="0" w:line="240" w:lineRule="auto"/>
+              <w:jc w:val="center"/>
+              <w:rPr>
+                <w:color w:val="000000"/>
+                <w:sz w:val="16"/>
+                <w:szCs w:val="18"/>
+              </w:rPr>
+            </w:pPr>
             <w:r>
               <w:rPr>
                 <w:color w:val="000000"/>
@@ -6107,7 +6417,17 @@
                 <w:sz w:val="16"/>
                 <w:szCs w:val="18"/>
               </w:rPr>
-              <w:t>BTSpy</w:t>
+              <w:t>BT</w:t>
+            </w:r>
+            <w:bookmarkStart w:id="0" w:name="_GoBack"/>
+            <w:bookmarkEnd w:id="0"/>
+            <w:r>
+              <w:rPr>
+                <w:color w:val="000000"/>
+                <w:sz w:val="16"/>
+                <w:szCs w:val="18"/>
+              </w:rPr>
+              <w:t>Spy</w:t>
             </w:r>
             <w:proofErr w:type="spellEnd"/>
           </w:p>
@@ -10522,7 +10842,7 @@
   <w:style w:type="paragraph" w:default="1" w:styleId="Normal">
     <w:name w:val="Normal"/>
     <w:qFormat/>
-    <w:rsid w:val="00B0251A"/>
+    <w:rsid w:val="00991FA2"/>
   </w:style>
   <w:style w:type="paragraph" w:styleId="Heading1">
     <w:name w:val="heading 1"/>
@@ -10642,7 +10962,7 @@
     <w:uiPriority w:val="1"/>
     <w:semiHidden/>
     <w:unhideWhenUsed/>
-    <w:rsid w:val="00B0251A"/>
+    <w:rsid w:val="00991FA2"/>
   </w:style>
   <w:style w:type="table" w:default="1" w:styleId="TableNormal">
     <w:name w:val="Normal Table"/>
@@ -10664,7 +10984,7 @@
     <w:uiPriority w:val="99"/>
     <w:semiHidden/>
     <w:unhideWhenUsed/>
-    <w:rsid w:val="00B0251A"/>
+    <w:rsid w:val="00991FA2"/>
   </w:style>
   <w:style w:type="paragraph" w:styleId="ListParagraph">
     <w:name w:val="List Paragraph"/>
@@ -11441,7 +11761,7 @@
 </file>
 
 <file path=customXml/itemProps1.xml><?xml version="1.0" encoding="utf-8"?>
-<ds:datastoreItem xmlns:ds="http://schemas.openxmlformats.org/officeDocument/2006/customXml" ds:itemID="{E7CC4EB9-3EB1-474B-A75E-EFA5775AF48A}">
+<ds:datastoreItem xmlns:ds="http://schemas.openxmlformats.org/officeDocument/2006/customXml" ds:itemID="{418944AF-7407-4FA5-9127-509BCCC3A510}">
   <ds:schemaRefs>
     <ds:schemaRef ds:uri="http://schemas.openxmlformats.org/officeDocument/2006/bibliography"/>
   </ds:schemaRefs>

</xml_diff>

<commit_message>
Add chap 5 exercise 1 to signoff
</commit_message>
<xml_diff>
--- a/labmanual/English/WBT101-00a-SignoffSheet.docx
+++ b/labmanual/English/WBT101-00a-SignoffSheet.docx
@@ -6,6 +6,8 @@
       <w:pPr>
         <w:pStyle w:val="Heading1"/>
       </w:pPr>
+      <w:bookmarkStart w:id="0" w:name="_GoBack"/>
+      <w:bookmarkEnd w:id="0"/>
       <w:r>
         <w:t>Signatures</w:t>
       </w:r>
@@ -6408,28 +6410,8 @@
                 <w:sz w:val="16"/>
                 <w:szCs w:val="18"/>
               </w:rPr>
-              <w:t xml:space="preserve">Run </w:t>
-            </w:r>
-            <w:proofErr w:type="spellStart"/>
-            <w:r>
-              <w:rPr>
-                <w:color w:val="000000"/>
-                <w:sz w:val="16"/>
-                <w:szCs w:val="18"/>
-              </w:rPr>
-              <w:t>BT</w:t>
-            </w:r>
-            <w:bookmarkStart w:id="0" w:name="_GoBack"/>
-            <w:bookmarkEnd w:id="0"/>
-            <w:r>
-              <w:rPr>
-                <w:color w:val="000000"/>
-                <w:sz w:val="16"/>
-                <w:szCs w:val="18"/>
-              </w:rPr>
-              <w:t>Spy</w:t>
-            </w:r>
-            <w:proofErr w:type="spellEnd"/>
+              <w:t>Use ClientControl</w:t>
+            </w:r>
           </w:p>
         </w:tc>
       </w:tr>
@@ -6512,6 +6494,160 @@
                 <w:szCs w:val="18"/>
               </w:rPr>
               <w:t>5.2</w:t>
+            </w:r>
+          </w:p>
+        </w:tc>
+        <w:tc>
+          <w:tcPr>
+            <w:tcW w:w="495" w:type="pct"/>
+            <w:tcBorders>
+              <w:top w:val="single" w:sz="2" w:space="0" w:color="auto"/>
+              <w:left w:val="single" w:sz="2" w:space="0" w:color="auto"/>
+              <w:bottom w:val="single" w:sz="2" w:space="0" w:color="auto"/>
+              <w:right w:val="single" w:sz="2" w:space="0" w:color="auto"/>
+            </w:tcBorders>
+          </w:tcPr>
+          <w:p>
+            <w:pPr>
+              <w:spacing w:after="0" w:line="240" w:lineRule="auto"/>
+              <w:jc w:val="center"/>
+              <w:rPr>
+                <w:color w:val="000000"/>
+                <w:sz w:val="16"/>
+                <w:szCs w:val="18"/>
+              </w:rPr>
+            </w:pPr>
+            <w:r>
+              <w:rPr>
+                <w:color w:val="000000"/>
+                <w:sz w:val="16"/>
+                <w:szCs w:val="18"/>
+              </w:rPr>
+              <w:t>Basic</w:t>
+            </w:r>
+          </w:p>
+        </w:tc>
+        <w:tc>
+          <w:tcPr>
+            <w:tcW w:w="2182" w:type="pct"/>
+            <w:tcBorders>
+              <w:top w:val="nil"/>
+              <w:left w:val="single" w:sz="2" w:space="0" w:color="auto"/>
+              <w:bottom w:val="single" w:sz="4" w:space="0" w:color="auto"/>
+              <w:right w:val="single" w:sz="4" w:space="0" w:color="auto"/>
+            </w:tcBorders>
+            <w:noWrap/>
+            <w:vAlign w:val="center"/>
+          </w:tcPr>
+          <w:p>
+            <w:pPr>
+              <w:spacing w:after="0" w:line="240" w:lineRule="auto"/>
+              <w:rPr>
+                <w:color w:val="000000"/>
+                <w:sz w:val="16"/>
+                <w:szCs w:val="18"/>
+              </w:rPr>
+            </w:pPr>
+            <w:r>
+              <w:rPr>
+                <w:color w:val="000000"/>
+                <w:sz w:val="16"/>
+                <w:szCs w:val="18"/>
+              </w:rPr>
+              <w:t xml:space="preserve">Run </w:t>
+            </w:r>
+            <w:proofErr w:type="spellStart"/>
+            <w:r>
+              <w:rPr>
+                <w:color w:val="000000"/>
+                <w:sz w:val="16"/>
+                <w:szCs w:val="18"/>
+              </w:rPr>
+              <w:t>BTSpy</w:t>
+            </w:r>
+            <w:proofErr w:type="spellEnd"/>
+          </w:p>
+        </w:tc>
+      </w:tr>
+      <w:tr>
+        <w:trPr>
+          <w:trHeight w:val="144"/>
+          <w:jc w:val="center"/>
+        </w:trPr>
+        <w:tc>
+          <w:tcPr>
+            <w:tcW w:w="384" w:type="pct"/>
+            <w:tcBorders>
+              <w:top w:val="nil"/>
+              <w:left w:val="single" w:sz="4" w:space="0" w:color="auto"/>
+              <w:bottom w:val="single" w:sz="4" w:space="0" w:color="auto"/>
+              <w:right w:val="single" w:sz="2" w:space="0" w:color="auto"/>
+            </w:tcBorders>
+            <w:noWrap/>
+            <w:vAlign w:val="center"/>
+          </w:tcPr>
+          <w:p>
+            <w:pPr>
+              <w:spacing w:after="0" w:line="240" w:lineRule="auto"/>
+              <w:rPr>
+                <w:color w:val="000000"/>
+                <w:sz w:val="16"/>
+                <w:szCs w:val="18"/>
+              </w:rPr>
+            </w:pPr>
+          </w:p>
+        </w:tc>
+        <w:tc>
+          <w:tcPr>
+            <w:tcW w:w="1497" w:type="pct"/>
+            <w:tcBorders>
+              <w:top w:val="single" w:sz="2" w:space="0" w:color="auto"/>
+              <w:left w:val="single" w:sz="2" w:space="0" w:color="auto"/>
+              <w:bottom w:val="single" w:sz="2" w:space="0" w:color="auto"/>
+              <w:right w:val="single" w:sz="2" w:space="0" w:color="auto"/>
+            </w:tcBorders>
+          </w:tcPr>
+          <w:p>
+            <w:pPr>
+              <w:spacing w:after="0" w:line="240" w:lineRule="auto"/>
+              <w:jc w:val="center"/>
+              <w:rPr>
+                <w:color w:val="000000"/>
+                <w:sz w:val="16"/>
+                <w:szCs w:val="18"/>
+              </w:rPr>
+            </w:pPr>
+          </w:p>
+        </w:tc>
+        <w:tc>
+          <w:tcPr>
+            <w:tcW w:w="442" w:type="pct"/>
+            <w:tcBorders>
+              <w:top w:val="nil"/>
+              <w:left w:val="single" w:sz="2" w:space="0" w:color="auto"/>
+              <w:bottom w:val="single" w:sz="4" w:space="0" w:color="auto"/>
+              <w:right w:val="single" w:sz="2" w:space="0" w:color="auto"/>
+            </w:tcBorders>
+            <w:noWrap/>
+            <w:vAlign w:val="center"/>
+          </w:tcPr>
+          <w:p>
+            <w:pPr>
+              <w:spacing w:after="0" w:line="240" w:lineRule="auto"/>
+              <w:jc w:val="center"/>
+              <w:rPr>
+                <w:color w:val="000000"/>
+                <w:sz w:val="16"/>
+                <w:szCs w:val="18"/>
+              </w:rPr>
+            </w:pPr>
+            <w:r>
+              <w:rPr>
+                <w:color w:val="000000"/>
+                <w:sz w:val="16"/>
+                <w:szCs w:val="18"/>
+              </w:rPr>
+              <w:t>5.3</w:t>
             </w:r>
           </w:p>
         </w:tc>
@@ -10842,7 +10978,7 @@
   <w:style w:type="paragraph" w:default="1" w:styleId="Normal">
     <w:name w:val="Normal"/>
     <w:qFormat/>
-    <w:rsid w:val="00991FA2"/>
+    <w:rsid w:val="00DC1F2C"/>
   </w:style>
   <w:style w:type="paragraph" w:styleId="Heading1">
     <w:name w:val="heading 1"/>
@@ -10962,7 +11098,7 @@
     <w:uiPriority w:val="1"/>
     <w:semiHidden/>
     <w:unhideWhenUsed/>
-    <w:rsid w:val="00991FA2"/>
+    <w:rsid w:val="00DC1F2C"/>
   </w:style>
   <w:style w:type="table" w:default="1" w:styleId="TableNormal">
     <w:name w:val="Normal Table"/>
@@ -10984,7 +11120,7 @@
     <w:uiPriority w:val="99"/>
     <w:semiHidden/>
     <w:unhideWhenUsed/>
-    <w:rsid w:val="00991FA2"/>
+    <w:rsid w:val="00DC1F2C"/>
   </w:style>
   <w:style w:type="paragraph" w:styleId="ListParagraph">
     <w:name w:val="List Paragraph"/>
@@ -11761,7 +11897,7 @@
 </file>
 
 <file path=customXml/itemProps1.xml><?xml version="1.0" encoding="utf-8"?>
-<ds:datastoreItem xmlns:ds="http://schemas.openxmlformats.org/officeDocument/2006/customXml" ds:itemID="{418944AF-7407-4FA5-9127-509BCCC3A510}">
+<ds:datastoreItem xmlns:ds="http://schemas.openxmlformats.org/officeDocument/2006/customXml" ds:itemID="{B4FF3878-FCFE-4301-AFA7-1B3BC83BF43D}">
   <ds:schemaRefs>
     <ds:schemaRef ds:uri="http://schemas.openxmlformats.org/officeDocument/2006/bibliography"/>
   </ds:schemaRefs>

</xml_diff>

<commit_message>
Major updates to add chapter 4D to cover BLE centrals, add Beacons, and Scan Response. Minor updates from WW1838 class in KY.
</commit_message>
<xml_diff>
--- a/labmanual/English/WBT101-00a-SignoffSheet.docx
+++ b/labmanual/English/WBT101-00a-SignoffSheet.docx
@@ -6,8 +6,6 @@
       <w:pPr>
         <w:pStyle w:val="Heading1"/>
       </w:pPr>
-      <w:bookmarkStart w:id="0" w:name="_GoBack"/>
-      <w:bookmarkEnd w:id="0"/>
       <w:r>
         <w:t>Signatures</w:t>
       </w:r>
@@ -3977,7 +3975,15 @@
                 <w:sz w:val="16"/>
                 <w:szCs w:val="18"/>
               </w:rPr>
-              <w:t>WicedLED</w:t>
+              <w:t>Wiced</w:t>
+            </w:r>
+            <w:r>
+              <w:rPr>
+                <w:color w:val="000000"/>
+                <w:sz w:val="16"/>
+                <w:szCs w:val="18"/>
+              </w:rPr>
+              <w:t>LED</w:t>
             </w:r>
             <w:proofErr w:type="spellEnd"/>
             <w:r>
@@ -4138,15 +4144,7 @@
                 <w:sz w:val="16"/>
                 <w:szCs w:val="18"/>
               </w:rPr>
-              <w:t xml:space="preserve">Build and Run the </w:t>
-            </w:r>
-            <w:r>
-              <w:rPr>
-                <w:color w:val="000000"/>
-                <w:sz w:val="16"/>
-                <w:szCs w:val="18"/>
-              </w:rPr>
-              <w:t>Observer</w:t>
+              <w:t>Add a Connection Status LED</w:t>
             </w:r>
           </w:p>
         </w:tc>
@@ -5491,7 +5489,17 @@
                 <w:sz w:val="16"/>
                 <w:szCs w:val="18"/>
               </w:rPr>
-              <w:t>Advanced</w:t>
+              <w:t>Adva</w:t>
+            </w:r>
+            <w:bookmarkStart w:id="0" w:name="_GoBack"/>
+            <w:bookmarkEnd w:id="0"/>
+            <w:r>
+              <w:rPr>
+                <w:color w:val="000000"/>
+                <w:sz w:val="16"/>
+                <w:szCs w:val="18"/>
+              </w:rPr>
+              <w:t>nced</w:t>
             </w:r>
           </w:p>
         </w:tc>
@@ -5674,15 +5682,7 @@
                 <w:sz w:val="16"/>
                 <w:szCs w:val="18"/>
               </w:rPr>
-              <w:t>BLE Low Power</w:t>
-            </w:r>
-            <w:r>
-              <w:rPr>
-                <w:color w:val="000000"/>
-                <w:sz w:val="16"/>
-                <w:szCs w:val="18"/>
-              </w:rPr>
-              <w:t xml:space="preserve"> (PDS)</w:t>
+              <w:t>Advertise Manufacturing Data and Provide Scan Response</w:t>
             </w:r>
           </w:p>
         </w:tc>
@@ -5826,7 +5826,25 @@
                 <w:sz w:val="16"/>
                 <w:szCs w:val="18"/>
               </w:rPr>
-              <w:t>OTA Firmware Upgrade (Non-Secure)</w:t>
+              <w:t xml:space="preserve">Implement </w:t>
+            </w:r>
+            <w:proofErr w:type="spellStart"/>
+            <w:r>
+              <w:rPr>
+                <w:color w:val="000000"/>
+                <w:sz w:val="16"/>
+                <w:szCs w:val="18"/>
+              </w:rPr>
+              <w:t>Eddystone</w:t>
+            </w:r>
+            <w:proofErr w:type="spellEnd"/>
+            <w:r>
+              <w:rPr>
+                <w:color w:val="000000"/>
+                <w:sz w:val="16"/>
+                <w:szCs w:val="18"/>
+              </w:rPr>
+              <w:t xml:space="preserve"> URL Beacon</w:t>
             </w:r>
           </w:p>
         </w:tc>
@@ -5939,7 +5957,7 @@
                 <w:sz w:val="16"/>
                 <w:szCs w:val="18"/>
               </w:rPr>
-              <w:t>Advanced</w:t>
+              <w:t>Basic</w:t>
             </w:r>
           </w:p>
         </w:tc>
@@ -5970,7 +5988,7 @@
                 <w:sz w:val="16"/>
                 <w:szCs w:val="18"/>
               </w:rPr>
-              <w:t>OTA Firmware Upgrade (Secure)</w:t>
+              <w:t>BLE Low Power (PDS)</w:t>
             </w:r>
           </w:p>
         </w:tc>
@@ -6114,7 +6132,7 @@
                 <w:sz w:val="16"/>
                 <w:szCs w:val="18"/>
               </w:rPr>
-              <w:t>Mesh Networks</w:t>
+              <w:t>Use Multi-Advertising on a Beacon</w:t>
             </w:r>
           </w:p>
         </w:tc>
@@ -6258,7 +6276,7 @@
                 <w:sz w:val="16"/>
                 <w:szCs w:val="18"/>
               </w:rPr>
-              <w:t>BLE Low Power (SDS)</w:t>
+              <w:t>OTA Firmware Upgrade (Non-Secure)</w:t>
             </w:r>
           </w:p>
         </w:tc>
@@ -6311,14 +6329,6 @@
                 <w:szCs w:val="18"/>
               </w:rPr>
             </w:pPr>
-            <w:r>
-              <w:rPr>
-                <w:color w:val="000000"/>
-                <w:sz w:val="16"/>
-                <w:szCs w:val="18"/>
-              </w:rPr>
-              <w:t>05 (Debugging)</w:t>
-            </w:r>
           </w:p>
         </w:tc>
         <w:tc>
@@ -6349,7 +6359,7 @@
                 <w:sz w:val="16"/>
                 <w:szCs w:val="18"/>
               </w:rPr>
-              <w:t>5.1</w:t>
+              <w:t>4C.6</w:t>
             </w:r>
           </w:p>
         </w:tc>
@@ -6379,7 +6389,7 @@
                 <w:sz w:val="16"/>
                 <w:szCs w:val="18"/>
               </w:rPr>
-              <w:t>Basic</w:t>
+              <w:t>Advanced</w:t>
             </w:r>
           </w:p>
         </w:tc>
@@ -6410,7 +6420,7 @@
                 <w:sz w:val="16"/>
                 <w:szCs w:val="18"/>
               </w:rPr>
-              <w:t>Use ClientControl</w:t>
+              <w:t>OTA Firmware Upgrade (Secure)</w:t>
             </w:r>
           </w:p>
         </w:tc>
@@ -6493,7 +6503,7 @@
                 <w:sz w:val="16"/>
                 <w:szCs w:val="18"/>
               </w:rPr>
-              <w:t>5.2</w:t>
+              <w:t>4C.7</w:t>
             </w:r>
           </w:p>
         </w:tc>
@@ -6523,7 +6533,7 @@
                 <w:sz w:val="16"/>
                 <w:szCs w:val="18"/>
               </w:rPr>
-              <w:t>Basic</w:t>
+              <w:t>Advanced</w:t>
             </w:r>
           </w:p>
         </w:tc>
@@ -6554,18 +6564,8 @@
                 <w:sz w:val="16"/>
                 <w:szCs w:val="18"/>
               </w:rPr>
-              <w:t xml:space="preserve">Run </w:t>
-            </w:r>
-            <w:proofErr w:type="spellStart"/>
-            <w:r>
-              <w:rPr>
-                <w:color w:val="000000"/>
-                <w:sz w:val="16"/>
-                <w:szCs w:val="18"/>
-              </w:rPr>
-              <w:t>BTSpy</w:t>
-            </w:r>
-            <w:proofErr w:type="spellEnd"/>
+              <w:t>BLE Low Power (SDS)</w:t>
+            </w:r>
           </w:p>
         </w:tc>
       </w:tr>
@@ -6617,6 +6617,14 @@
                 <w:szCs w:val="18"/>
               </w:rPr>
             </w:pPr>
+            <w:r>
+              <w:rPr>
+                <w:color w:val="000000"/>
+                <w:sz w:val="16"/>
+                <w:szCs w:val="18"/>
+              </w:rPr>
+              <w:t>04D (BLE Centrals)</w:t>
+            </w:r>
           </w:p>
         </w:tc>
         <w:tc>
@@ -6647,7 +6655,7 @@
                 <w:sz w:val="16"/>
                 <w:szCs w:val="18"/>
               </w:rPr>
-              <w:t>5.3</w:t>
+              <w:t>4D.1</w:t>
             </w:r>
           </w:p>
         </w:tc>
@@ -6677,7 +6685,7 @@
                 <w:sz w:val="16"/>
                 <w:szCs w:val="18"/>
               </w:rPr>
-              <w:t>Advanced</w:t>
+              <w:t>Basic</w:t>
             </w:r>
           </w:p>
         </w:tc>
@@ -6702,14 +6710,6 @@
                 <w:szCs w:val="18"/>
               </w:rPr>
             </w:pPr>
-            <w:r>
-              <w:rPr>
-                <w:color w:val="000000"/>
-                <w:sz w:val="16"/>
-                <w:szCs w:val="18"/>
-              </w:rPr>
-              <w:t>Run the Debugger</w:t>
-            </w:r>
           </w:p>
         </w:tc>
       </w:tr>
@@ -6761,14 +6761,6 @@
                 <w:szCs w:val="18"/>
               </w:rPr>
             </w:pPr>
-            <w:r>
-              <w:rPr>
-                <w:color w:val="000000"/>
-                <w:sz w:val="16"/>
-                <w:szCs w:val="18"/>
-              </w:rPr>
-              <w:t>06A (Classic Bluetooth – SPP)</w:t>
-            </w:r>
           </w:p>
         </w:tc>
         <w:tc>
@@ -6799,7 +6791,7 @@
                 <w:sz w:val="16"/>
                 <w:szCs w:val="18"/>
               </w:rPr>
-              <w:t>6A.1</w:t>
+              <w:t>4D.2</w:t>
             </w:r>
           </w:p>
         </w:tc>
@@ -6854,14 +6846,6 @@
                 <w:szCs w:val="18"/>
               </w:rPr>
             </w:pPr>
-            <w:r>
-              <w:rPr>
-                <w:color w:val="000000"/>
-                <w:sz w:val="16"/>
-                <w:szCs w:val="18"/>
-              </w:rPr>
-              <w:t>Create a Serial Port Profile Project</w:t>
-            </w:r>
           </w:p>
         </w:tc>
       </w:tr>
@@ -6943,7 +6927,7 @@
                 <w:sz w:val="16"/>
                 <w:szCs w:val="18"/>
               </w:rPr>
-              <w:t>6A.2</w:t>
+              <w:t>4D.3</w:t>
             </w:r>
           </w:p>
         </w:tc>
@@ -6967,14 +6951,6 @@
                 <w:szCs w:val="18"/>
               </w:rPr>
             </w:pPr>
-            <w:r>
-              <w:rPr>
-                <w:color w:val="000000"/>
-                <w:sz w:val="16"/>
-                <w:szCs w:val="18"/>
-              </w:rPr>
-              <w:t>Basic</w:t>
-            </w:r>
           </w:p>
         </w:tc>
         <w:tc>
@@ -6998,14 +6974,6 @@
                 <w:szCs w:val="18"/>
               </w:rPr>
             </w:pPr>
-            <w:r>
-              <w:rPr>
-                <w:color w:val="000000"/>
-                <w:sz w:val="16"/>
-                <w:szCs w:val="18"/>
-              </w:rPr>
-              <w:t>Add UART Transmit Capability</w:t>
-            </w:r>
           </w:p>
         </w:tc>
       </w:tr>
@@ -7087,7 +7055,7 @@
                 <w:sz w:val="16"/>
                 <w:szCs w:val="18"/>
               </w:rPr>
-              <w:t>6A.3</w:t>
+              <w:t>4D.4</w:t>
             </w:r>
           </w:p>
         </w:tc>
@@ -7111,14 +7079,6 @@
                 <w:szCs w:val="18"/>
               </w:rPr>
             </w:pPr>
-            <w:r>
-              <w:rPr>
-                <w:color w:val="000000"/>
-                <w:sz w:val="16"/>
-                <w:szCs w:val="18"/>
-              </w:rPr>
-              <w:t>Advanced</w:t>
-            </w:r>
           </w:p>
         </w:tc>
         <w:tc>
@@ -7142,14 +7102,6 @@
                 <w:szCs w:val="18"/>
               </w:rPr>
             </w:pPr>
-            <w:r>
-              <w:rPr>
-                <w:color w:val="000000"/>
-                <w:sz w:val="16"/>
-                <w:szCs w:val="18"/>
-              </w:rPr>
-              <w:t>Improve Security by Adding IO Capabilities (Display)</w:t>
-            </w:r>
           </w:p>
         </w:tc>
       </w:tr>
@@ -7231,7 +7183,7 @@
                 <w:sz w:val="16"/>
                 <w:szCs w:val="18"/>
               </w:rPr>
-              <w:t>6A.4</w:t>
+              <w:t>4D.5</w:t>
             </w:r>
           </w:p>
         </w:tc>
@@ -7255,14 +7207,6 @@
                 <w:szCs w:val="18"/>
               </w:rPr>
             </w:pPr>
-            <w:r>
-              <w:rPr>
-                <w:color w:val="000000"/>
-                <w:sz w:val="16"/>
-                <w:szCs w:val="18"/>
-              </w:rPr>
-              <w:t>Advanced</w:t>
-            </w:r>
           </w:p>
         </w:tc>
         <w:tc>
@@ -7286,14 +7230,6 @@
                 <w:szCs w:val="18"/>
               </w:rPr>
             </w:pPr>
-            <w:r>
-              <w:rPr>
-                <w:color w:val="000000"/>
-                <w:sz w:val="16"/>
-                <w:szCs w:val="18"/>
-              </w:rPr>
-              <w:t>Improve Security by Adding IO Capabilities (Yes/No)</w:t>
-            </w:r>
           </w:p>
         </w:tc>
       </w:tr>
@@ -7345,6 +7281,14 @@
                 <w:szCs w:val="18"/>
               </w:rPr>
             </w:pPr>
+            <w:r>
+              <w:rPr>
+                <w:color w:val="000000"/>
+                <w:sz w:val="16"/>
+                <w:szCs w:val="18"/>
+              </w:rPr>
+              <w:t>05 (Debugging)</w:t>
+            </w:r>
           </w:p>
         </w:tc>
         <w:tc>
@@ -7375,7 +7319,7 @@
                 <w:sz w:val="16"/>
                 <w:szCs w:val="18"/>
               </w:rPr>
-              <w:t>6A.5</w:t>
+              <w:t>5.1</w:t>
             </w:r>
           </w:p>
         </w:tc>
@@ -7405,7 +7349,7 @@
                 <w:sz w:val="16"/>
                 <w:szCs w:val="18"/>
               </w:rPr>
-              <w:t>Advanced</w:t>
+              <w:t>Basic</w:t>
             </w:r>
           </w:p>
         </w:tc>
@@ -7436,7 +7380,7 @@
                 <w:sz w:val="16"/>
                 <w:szCs w:val="18"/>
               </w:rPr>
-              <w:t>Add Multiple Device Bonding Capability</w:t>
+              <w:t>Use ClientControl</w:t>
             </w:r>
           </w:p>
         </w:tc>
@@ -7489,14 +7433,6 @@
                 <w:szCs w:val="18"/>
               </w:rPr>
             </w:pPr>
-            <w:r>
-              <w:rPr>
-                <w:color w:val="000000"/>
-                <w:sz w:val="16"/>
-                <w:szCs w:val="18"/>
-              </w:rPr>
-              <w:t>06B (Classic Bluetooth – More Devices)</w:t>
-            </w:r>
           </w:p>
         </w:tc>
         <w:tc>
@@ -7527,7 +7463,7 @@
                 <w:sz w:val="16"/>
                 <w:szCs w:val="18"/>
               </w:rPr>
-              <w:t>6B.1</w:t>
+              <w:t>5.2</w:t>
             </w:r>
           </w:p>
         </w:tc>
@@ -7588,7 +7524,889 @@
                 <w:sz w:val="16"/>
                 <w:szCs w:val="18"/>
               </w:rPr>
-              <w:t>Create an HID device</w:t>
+              <w:t xml:space="preserve">Run </w:t>
+            </w:r>
+            <w:proofErr w:type="spellStart"/>
+            <w:r>
+              <w:rPr>
+                <w:color w:val="000000"/>
+                <w:sz w:val="16"/>
+                <w:szCs w:val="18"/>
+              </w:rPr>
+              <w:t>BTSpy</w:t>
+            </w:r>
+            <w:proofErr w:type="spellEnd"/>
+          </w:p>
+        </w:tc>
+      </w:tr>
+      <w:tr>
+        <w:trPr>
+          <w:trHeight w:val="144"/>
+          <w:jc w:val="center"/>
+        </w:trPr>
+        <w:tc>
+          <w:tcPr>
+            <w:tcW w:w="384" w:type="pct"/>
+            <w:tcBorders>
+              <w:top w:val="nil"/>
+              <w:left w:val="single" w:sz="4" w:space="0" w:color="auto"/>
+              <w:bottom w:val="single" w:sz="4" w:space="0" w:color="auto"/>
+              <w:right w:val="single" w:sz="2" w:space="0" w:color="auto"/>
+            </w:tcBorders>
+            <w:noWrap/>
+            <w:vAlign w:val="center"/>
+          </w:tcPr>
+          <w:p>
+            <w:pPr>
+              <w:spacing w:after="0" w:line="240" w:lineRule="auto"/>
+              <w:rPr>
+                <w:color w:val="000000"/>
+                <w:sz w:val="16"/>
+                <w:szCs w:val="18"/>
+              </w:rPr>
+            </w:pPr>
+          </w:p>
+        </w:tc>
+        <w:tc>
+          <w:tcPr>
+            <w:tcW w:w="1497" w:type="pct"/>
+            <w:tcBorders>
+              <w:top w:val="single" w:sz="2" w:space="0" w:color="auto"/>
+              <w:left w:val="single" w:sz="2" w:space="0" w:color="auto"/>
+              <w:bottom w:val="single" w:sz="2" w:space="0" w:color="auto"/>
+              <w:right w:val="single" w:sz="2" w:space="0" w:color="auto"/>
+            </w:tcBorders>
+          </w:tcPr>
+          <w:p>
+            <w:pPr>
+              <w:spacing w:after="0" w:line="240" w:lineRule="auto"/>
+              <w:jc w:val="center"/>
+              <w:rPr>
+                <w:color w:val="000000"/>
+                <w:sz w:val="16"/>
+                <w:szCs w:val="18"/>
+              </w:rPr>
+            </w:pPr>
+          </w:p>
+        </w:tc>
+        <w:tc>
+          <w:tcPr>
+            <w:tcW w:w="442" w:type="pct"/>
+            <w:tcBorders>
+              <w:top w:val="nil"/>
+              <w:left w:val="single" w:sz="2" w:space="0" w:color="auto"/>
+              <w:bottom w:val="single" w:sz="4" w:space="0" w:color="auto"/>
+              <w:right w:val="single" w:sz="2" w:space="0" w:color="auto"/>
+            </w:tcBorders>
+            <w:noWrap/>
+            <w:vAlign w:val="center"/>
+          </w:tcPr>
+          <w:p>
+            <w:pPr>
+              <w:spacing w:after="0" w:line="240" w:lineRule="auto"/>
+              <w:jc w:val="center"/>
+              <w:rPr>
+                <w:color w:val="000000"/>
+                <w:sz w:val="16"/>
+                <w:szCs w:val="18"/>
+              </w:rPr>
+            </w:pPr>
+            <w:r>
+              <w:rPr>
+                <w:color w:val="000000"/>
+                <w:sz w:val="16"/>
+                <w:szCs w:val="18"/>
+              </w:rPr>
+              <w:t>5.3</w:t>
+            </w:r>
+          </w:p>
+        </w:tc>
+        <w:tc>
+          <w:tcPr>
+            <w:tcW w:w="495" w:type="pct"/>
+            <w:tcBorders>
+              <w:top w:val="single" w:sz="2" w:space="0" w:color="auto"/>
+              <w:left w:val="single" w:sz="2" w:space="0" w:color="auto"/>
+              <w:bottom w:val="single" w:sz="2" w:space="0" w:color="auto"/>
+              <w:right w:val="single" w:sz="2" w:space="0" w:color="auto"/>
+            </w:tcBorders>
+          </w:tcPr>
+          <w:p>
+            <w:pPr>
+              <w:spacing w:after="0" w:line="240" w:lineRule="auto"/>
+              <w:jc w:val="center"/>
+              <w:rPr>
+                <w:color w:val="000000"/>
+                <w:sz w:val="16"/>
+                <w:szCs w:val="18"/>
+              </w:rPr>
+            </w:pPr>
+            <w:r>
+              <w:rPr>
+                <w:color w:val="000000"/>
+                <w:sz w:val="16"/>
+                <w:szCs w:val="18"/>
+              </w:rPr>
+              <w:t>Advanced</w:t>
+            </w:r>
+          </w:p>
+        </w:tc>
+        <w:tc>
+          <w:tcPr>
+            <w:tcW w:w="2182" w:type="pct"/>
+            <w:tcBorders>
+              <w:top w:val="nil"/>
+              <w:left w:val="single" w:sz="2" w:space="0" w:color="auto"/>
+              <w:bottom w:val="single" w:sz="4" w:space="0" w:color="auto"/>
+              <w:right w:val="single" w:sz="4" w:space="0" w:color="auto"/>
+            </w:tcBorders>
+            <w:noWrap/>
+            <w:vAlign w:val="center"/>
+          </w:tcPr>
+          <w:p>
+            <w:pPr>
+              <w:spacing w:after="0" w:line="240" w:lineRule="auto"/>
+              <w:rPr>
+                <w:color w:val="000000"/>
+                <w:sz w:val="16"/>
+                <w:szCs w:val="18"/>
+              </w:rPr>
+            </w:pPr>
+            <w:r>
+              <w:rPr>
+                <w:color w:val="000000"/>
+                <w:sz w:val="16"/>
+                <w:szCs w:val="18"/>
+              </w:rPr>
+              <w:t>Run the Debugger</w:t>
+            </w:r>
+          </w:p>
+        </w:tc>
+      </w:tr>
+      <w:tr>
+        <w:trPr>
+          <w:trHeight w:val="144"/>
+          <w:jc w:val="center"/>
+        </w:trPr>
+        <w:tc>
+          <w:tcPr>
+            <w:tcW w:w="384" w:type="pct"/>
+            <w:tcBorders>
+              <w:top w:val="nil"/>
+              <w:left w:val="single" w:sz="4" w:space="0" w:color="auto"/>
+              <w:bottom w:val="single" w:sz="4" w:space="0" w:color="auto"/>
+              <w:right w:val="single" w:sz="2" w:space="0" w:color="auto"/>
+            </w:tcBorders>
+            <w:noWrap/>
+            <w:vAlign w:val="center"/>
+          </w:tcPr>
+          <w:p>
+            <w:pPr>
+              <w:spacing w:after="0" w:line="240" w:lineRule="auto"/>
+              <w:rPr>
+                <w:color w:val="000000"/>
+                <w:sz w:val="16"/>
+                <w:szCs w:val="18"/>
+              </w:rPr>
+            </w:pPr>
+          </w:p>
+        </w:tc>
+        <w:tc>
+          <w:tcPr>
+            <w:tcW w:w="1497" w:type="pct"/>
+            <w:tcBorders>
+              <w:top w:val="single" w:sz="2" w:space="0" w:color="auto"/>
+              <w:left w:val="single" w:sz="2" w:space="0" w:color="auto"/>
+              <w:bottom w:val="single" w:sz="2" w:space="0" w:color="auto"/>
+              <w:right w:val="single" w:sz="2" w:space="0" w:color="auto"/>
+            </w:tcBorders>
+          </w:tcPr>
+          <w:p>
+            <w:pPr>
+              <w:spacing w:after="0" w:line="240" w:lineRule="auto"/>
+              <w:jc w:val="center"/>
+              <w:rPr>
+                <w:color w:val="000000"/>
+                <w:sz w:val="16"/>
+                <w:szCs w:val="18"/>
+              </w:rPr>
+            </w:pPr>
+            <w:r>
+              <w:rPr>
+                <w:color w:val="000000"/>
+                <w:sz w:val="16"/>
+                <w:szCs w:val="18"/>
+              </w:rPr>
+              <w:t>06A (Classic Bluetooth – SPP)</w:t>
+            </w:r>
+          </w:p>
+        </w:tc>
+        <w:tc>
+          <w:tcPr>
+            <w:tcW w:w="442" w:type="pct"/>
+            <w:tcBorders>
+              <w:top w:val="nil"/>
+              <w:left w:val="single" w:sz="2" w:space="0" w:color="auto"/>
+              <w:bottom w:val="single" w:sz="4" w:space="0" w:color="auto"/>
+              <w:right w:val="single" w:sz="2" w:space="0" w:color="auto"/>
+            </w:tcBorders>
+            <w:noWrap/>
+            <w:vAlign w:val="center"/>
+          </w:tcPr>
+          <w:p>
+            <w:pPr>
+              <w:spacing w:after="0" w:line="240" w:lineRule="auto"/>
+              <w:jc w:val="center"/>
+              <w:rPr>
+                <w:color w:val="000000"/>
+                <w:sz w:val="16"/>
+                <w:szCs w:val="18"/>
+              </w:rPr>
+            </w:pPr>
+            <w:r>
+              <w:rPr>
+                <w:color w:val="000000"/>
+                <w:sz w:val="16"/>
+                <w:szCs w:val="18"/>
+              </w:rPr>
+              <w:t>6A.1</w:t>
+            </w:r>
+          </w:p>
+        </w:tc>
+        <w:tc>
+          <w:tcPr>
+            <w:tcW w:w="495" w:type="pct"/>
+            <w:tcBorders>
+              <w:top w:val="single" w:sz="2" w:space="0" w:color="auto"/>
+              <w:left w:val="single" w:sz="2" w:space="0" w:color="auto"/>
+              <w:bottom w:val="single" w:sz="2" w:space="0" w:color="auto"/>
+              <w:right w:val="single" w:sz="2" w:space="0" w:color="auto"/>
+            </w:tcBorders>
+          </w:tcPr>
+          <w:p>
+            <w:pPr>
+              <w:spacing w:after="0" w:line="240" w:lineRule="auto"/>
+              <w:jc w:val="center"/>
+              <w:rPr>
+                <w:color w:val="000000"/>
+                <w:sz w:val="16"/>
+                <w:szCs w:val="18"/>
+              </w:rPr>
+            </w:pPr>
+            <w:r>
+              <w:rPr>
+                <w:color w:val="000000"/>
+                <w:sz w:val="16"/>
+                <w:szCs w:val="18"/>
+              </w:rPr>
+              <w:t>Basic</w:t>
+            </w:r>
+          </w:p>
+        </w:tc>
+        <w:tc>
+          <w:tcPr>
+            <w:tcW w:w="2182" w:type="pct"/>
+            <w:tcBorders>
+              <w:top w:val="nil"/>
+              <w:left w:val="single" w:sz="2" w:space="0" w:color="auto"/>
+              <w:bottom w:val="single" w:sz="4" w:space="0" w:color="auto"/>
+              <w:right w:val="single" w:sz="4" w:space="0" w:color="auto"/>
+            </w:tcBorders>
+            <w:noWrap/>
+            <w:vAlign w:val="center"/>
+          </w:tcPr>
+          <w:p>
+            <w:pPr>
+              <w:spacing w:after="0" w:line="240" w:lineRule="auto"/>
+              <w:rPr>
+                <w:color w:val="000000"/>
+                <w:sz w:val="16"/>
+                <w:szCs w:val="18"/>
+              </w:rPr>
+            </w:pPr>
+            <w:r>
+              <w:rPr>
+                <w:color w:val="000000"/>
+                <w:sz w:val="16"/>
+                <w:szCs w:val="18"/>
+              </w:rPr>
+              <w:t>Create a Serial Port Profile Project</w:t>
+            </w:r>
+          </w:p>
+        </w:tc>
+      </w:tr>
+      <w:tr>
+        <w:trPr>
+          <w:trHeight w:val="144"/>
+          <w:jc w:val="center"/>
+        </w:trPr>
+        <w:tc>
+          <w:tcPr>
+            <w:tcW w:w="384" w:type="pct"/>
+            <w:tcBorders>
+              <w:top w:val="nil"/>
+              <w:left w:val="single" w:sz="4" w:space="0" w:color="auto"/>
+              <w:bottom w:val="single" w:sz="4" w:space="0" w:color="auto"/>
+              <w:right w:val="single" w:sz="2" w:space="0" w:color="auto"/>
+            </w:tcBorders>
+            <w:noWrap/>
+            <w:vAlign w:val="center"/>
+          </w:tcPr>
+          <w:p>
+            <w:pPr>
+              <w:spacing w:after="0" w:line="240" w:lineRule="auto"/>
+              <w:rPr>
+                <w:color w:val="000000"/>
+                <w:sz w:val="16"/>
+                <w:szCs w:val="18"/>
+              </w:rPr>
+            </w:pPr>
+          </w:p>
+        </w:tc>
+        <w:tc>
+          <w:tcPr>
+            <w:tcW w:w="1497" w:type="pct"/>
+            <w:tcBorders>
+              <w:top w:val="single" w:sz="2" w:space="0" w:color="auto"/>
+              <w:left w:val="single" w:sz="2" w:space="0" w:color="auto"/>
+              <w:bottom w:val="single" w:sz="2" w:space="0" w:color="auto"/>
+              <w:right w:val="single" w:sz="2" w:space="0" w:color="auto"/>
+            </w:tcBorders>
+          </w:tcPr>
+          <w:p>
+            <w:pPr>
+              <w:spacing w:after="0" w:line="240" w:lineRule="auto"/>
+              <w:jc w:val="center"/>
+              <w:rPr>
+                <w:color w:val="000000"/>
+                <w:sz w:val="16"/>
+                <w:szCs w:val="18"/>
+              </w:rPr>
+            </w:pPr>
+          </w:p>
+        </w:tc>
+        <w:tc>
+          <w:tcPr>
+            <w:tcW w:w="442" w:type="pct"/>
+            <w:tcBorders>
+              <w:top w:val="nil"/>
+              <w:left w:val="single" w:sz="2" w:space="0" w:color="auto"/>
+              <w:bottom w:val="single" w:sz="4" w:space="0" w:color="auto"/>
+              <w:right w:val="single" w:sz="2" w:space="0" w:color="auto"/>
+            </w:tcBorders>
+            <w:noWrap/>
+            <w:vAlign w:val="center"/>
+          </w:tcPr>
+          <w:p>
+            <w:pPr>
+              <w:spacing w:after="0" w:line="240" w:lineRule="auto"/>
+              <w:jc w:val="center"/>
+              <w:rPr>
+                <w:color w:val="000000"/>
+                <w:sz w:val="16"/>
+                <w:szCs w:val="18"/>
+              </w:rPr>
+            </w:pPr>
+            <w:r>
+              <w:rPr>
+                <w:color w:val="000000"/>
+                <w:sz w:val="16"/>
+                <w:szCs w:val="18"/>
+              </w:rPr>
+              <w:t>6A.2</w:t>
+            </w:r>
+          </w:p>
+        </w:tc>
+        <w:tc>
+          <w:tcPr>
+            <w:tcW w:w="495" w:type="pct"/>
+            <w:tcBorders>
+              <w:top w:val="single" w:sz="2" w:space="0" w:color="auto"/>
+              <w:left w:val="single" w:sz="2" w:space="0" w:color="auto"/>
+              <w:bottom w:val="single" w:sz="2" w:space="0" w:color="auto"/>
+              <w:right w:val="single" w:sz="2" w:space="0" w:color="auto"/>
+            </w:tcBorders>
+          </w:tcPr>
+          <w:p>
+            <w:pPr>
+              <w:spacing w:after="0" w:line="240" w:lineRule="auto"/>
+              <w:jc w:val="center"/>
+              <w:rPr>
+                <w:color w:val="000000"/>
+                <w:sz w:val="16"/>
+                <w:szCs w:val="18"/>
+              </w:rPr>
+            </w:pPr>
+            <w:r>
+              <w:rPr>
+                <w:color w:val="000000"/>
+                <w:sz w:val="16"/>
+                <w:szCs w:val="18"/>
+              </w:rPr>
+              <w:t>Basic</w:t>
+            </w:r>
+          </w:p>
+        </w:tc>
+        <w:tc>
+          <w:tcPr>
+            <w:tcW w:w="2182" w:type="pct"/>
+            <w:tcBorders>
+              <w:top w:val="nil"/>
+              <w:left w:val="single" w:sz="2" w:space="0" w:color="auto"/>
+              <w:bottom w:val="single" w:sz="4" w:space="0" w:color="auto"/>
+              <w:right w:val="single" w:sz="4" w:space="0" w:color="auto"/>
+            </w:tcBorders>
+            <w:noWrap/>
+            <w:vAlign w:val="center"/>
+          </w:tcPr>
+          <w:p>
+            <w:pPr>
+              <w:spacing w:after="0" w:line="240" w:lineRule="auto"/>
+              <w:rPr>
+                <w:color w:val="000000"/>
+                <w:sz w:val="16"/>
+                <w:szCs w:val="18"/>
+              </w:rPr>
+            </w:pPr>
+            <w:r>
+              <w:rPr>
+                <w:color w:val="000000"/>
+                <w:sz w:val="16"/>
+                <w:szCs w:val="18"/>
+              </w:rPr>
+              <w:t>Add UART Transmit Capability</w:t>
+            </w:r>
+          </w:p>
+        </w:tc>
+      </w:tr>
+      <w:tr>
+        <w:trPr>
+          <w:trHeight w:val="144"/>
+          <w:jc w:val="center"/>
+        </w:trPr>
+        <w:tc>
+          <w:tcPr>
+            <w:tcW w:w="384" w:type="pct"/>
+            <w:tcBorders>
+              <w:top w:val="nil"/>
+              <w:left w:val="single" w:sz="4" w:space="0" w:color="auto"/>
+              <w:bottom w:val="single" w:sz="4" w:space="0" w:color="auto"/>
+              <w:right w:val="single" w:sz="2" w:space="0" w:color="auto"/>
+            </w:tcBorders>
+            <w:noWrap/>
+            <w:vAlign w:val="center"/>
+          </w:tcPr>
+          <w:p>
+            <w:pPr>
+              <w:spacing w:after="0" w:line="240" w:lineRule="auto"/>
+              <w:rPr>
+                <w:color w:val="000000"/>
+                <w:sz w:val="16"/>
+                <w:szCs w:val="18"/>
+              </w:rPr>
+            </w:pPr>
+          </w:p>
+        </w:tc>
+        <w:tc>
+          <w:tcPr>
+            <w:tcW w:w="1497" w:type="pct"/>
+            <w:tcBorders>
+              <w:top w:val="single" w:sz="2" w:space="0" w:color="auto"/>
+              <w:left w:val="single" w:sz="2" w:space="0" w:color="auto"/>
+              <w:bottom w:val="single" w:sz="2" w:space="0" w:color="auto"/>
+              <w:right w:val="single" w:sz="2" w:space="0" w:color="auto"/>
+            </w:tcBorders>
+          </w:tcPr>
+          <w:p>
+            <w:pPr>
+              <w:spacing w:after="0" w:line="240" w:lineRule="auto"/>
+              <w:jc w:val="center"/>
+              <w:rPr>
+                <w:color w:val="000000"/>
+                <w:sz w:val="16"/>
+                <w:szCs w:val="18"/>
+              </w:rPr>
+            </w:pPr>
+          </w:p>
+        </w:tc>
+        <w:tc>
+          <w:tcPr>
+            <w:tcW w:w="442" w:type="pct"/>
+            <w:tcBorders>
+              <w:top w:val="nil"/>
+              <w:left w:val="single" w:sz="2" w:space="0" w:color="auto"/>
+              <w:bottom w:val="single" w:sz="4" w:space="0" w:color="auto"/>
+              <w:right w:val="single" w:sz="2" w:space="0" w:color="auto"/>
+            </w:tcBorders>
+            <w:noWrap/>
+            <w:vAlign w:val="center"/>
+          </w:tcPr>
+          <w:p>
+            <w:pPr>
+              <w:spacing w:after="0" w:line="240" w:lineRule="auto"/>
+              <w:jc w:val="center"/>
+              <w:rPr>
+                <w:color w:val="000000"/>
+                <w:sz w:val="16"/>
+                <w:szCs w:val="18"/>
+              </w:rPr>
+            </w:pPr>
+            <w:r>
+              <w:rPr>
+                <w:color w:val="000000"/>
+                <w:sz w:val="16"/>
+                <w:szCs w:val="18"/>
+              </w:rPr>
+              <w:t>6A.3</w:t>
+            </w:r>
+          </w:p>
+        </w:tc>
+        <w:tc>
+          <w:tcPr>
+            <w:tcW w:w="495" w:type="pct"/>
+            <w:tcBorders>
+              <w:top w:val="single" w:sz="2" w:space="0" w:color="auto"/>
+              <w:left w:val="single" w:sz="2" w:space="0" w:color="auto"/>
+              <w:bottom w:val="single" w:sz="2" w:space="0" w:color="auto"/>
+              <w:right w:val="single" w:sz="2" w:space="0" w:color="auto"/>
+            </w:tcBorders>
+          </w:tcPr>
+          <w:p>
+            <w:pPr>
+              <w:spacing w:after="0" w:line="240" w:lineRule="auto"/>
+              <w:jc w:val="center"/>
+              <w:rPr>
+                <w:color w:val="000000"/>
+                <w:sz w:val="16"/>
+                <w:szCs w:val="18"/>
+              </w:rPr>
+            </w:pPr>
+            <w:r>
+              <w:rPr>
+                <w:color w:val="000000"/>
+                <w:sz w:val="16"/>
+                <w:szCs w:val="18"/>
+              </w:rPr>
+              <w:t>Advanced</w:t>
+            </w:r>
+          </w:p>
+        </w:tc>
+        <w:tc>
+          <w:tcPr>
+            <w:tcW w:w="2182" w:type="pct"/>
+            <w:tcBorders>
+              <w:top w:val="nil"/>
+              <w:left w:val="single" w:sz="2" w:space="0" w:color="auto"/>
+              <w:bottom w:val="single" w:sz="4" w:space="0" w:color="auto"/>
+              <w:right w:val="single" w:sz="4" w:space="0" w:color="auto"/>
+            </w:tcBorders>
+            <w:noWrap/>
+            <w:vAlign w:val="center"/>
+          </w:tcPr>
+          <w:p>
+            <w:pPr>
+              <w:spacing w:after="0" w:line="240" w:lineRule="auto"/>
+              <w:rPr>
+                <w:color w:val="000000"/>
+                <w:sz w:val="16"/>
+                <w:szCs w:val="18"/>
+              </w:rPr>
+            </w:pPr>
+            <w:r>
+              <w:rPr>
+                <w:color w:val="000000"/>
+                <w:sz w:val="16"/>
+                <w:szCs w:val="18"/>
+              </w:rPr>
+              <w:t>Improve Security by Adding IO Capabilities (Display)</w:t>
+            </w:r>
+          </w:p>
+        </w:tc>
+      </w:tr>
+      <w:tr>
+        <w:trPr>
+          <w:trHeight w:val="144"/>
+          <w:jc w:val="center"/>
+        </w:trPr>
+        <w:tc>
+          <w:tcPr>
+            <w:tcW w:w="384" w:type="pct"/>
+            <w:tcBorders>
+              <w:top w:val="nil"/>
+              <w:left w:val="single" w:sz="4" w:space="0" w:color="auto"/>
+              <w:bottom w:val="single" w:sz="4" w:space="0" w:color="auto"/>
+              <w:right w:val="single" w:sz="2" w:space="0" w:color="auto"/>
+            </w:tcBorders>
+            <w:noWrap/>
+            <w:vAlign w:val="center"/>
+          </w:tcPr>
+          <w:p>
+            <w:pPr>
+              <w:spacing w:after="0" w:line="240" w:lineRule="auto"/>
+              <w:rPr>
+                <w:color w:val="000000"/>
+                <w:sz w:val="16"/>
+                <w:szCs w:val="18"/>
+              </w:rPr>
+            </w:pPr>
+          </w:p>
+        </w:tc>
+        <w:tc>
+          <w:tcPr>
+            <w:tcW w:w="1497" w:type="pct"/>
+            <w:tcBorders>
+              <w:top w:val="single" w:sz="2" w:space="0" w:color="auto"/>
+              <w:left w:val="single" w:sz="2" w:space="0" w:color="auto"/>
+              <w:bottom w:val="single" w:sz="2" w:space="0" w:color="auto"/>
+              <w:right w:val="single" w:sz="2" w:space="0" w:color="auto"/>
+            </w:tcBorders>
+          </w:tcPr>
+          <w:p>
+            <w:pPr>
+              <w:spacing w:after="0" w:line="240" w:lineRule="auto"/>
+              <w:jc w:val="center"/>
+              <w:rPr>
+                <w:color w:val="000000"/>
+                <w:sz w:val="16"/>
+                <w:szCs w:val="18"/>
+              </w:rPr>
+            </w:pPr>
+          </w:p>
+        </w:tc>
+        <w:tc>
+          <w:tcPr>
+            <w:tcW w:w="442" w:type="pct"/>
+            <w:tcBorders>
+              <w:top w:val="nil"/>
+              <w:left w:val="single" w:sz="2" w:space="0" w:color="auto"/>
+              <w:bottom w:val="single" w:sz="4" w:space="0" w:color="auto"/>
+              <w:right w:val="single" w:sz="2" w:space="0" w:color="auto"/>
+            </w:tcBorders>
+            <w:noWrap/>
+            <w:vAlign w:val="center"/>
+          </w:tcPr>
+          <w:p>
+            <w:pPr>
+              <w:spacing w:after="0" w:line="240" w:lineRule="auto"/>
+              <w:jc w:val="center"/>
+              <w:rPr>
+                <w:color w:val="000000"/>
+                <w:sz w:val="16"/>
+                <w:szCs w:val="18"/>
+              </w:rPr>
+            </w:pPr>
+            <w:r>
+              <w:rPr>
+                <w:color w:val="000000"/>
+                <w:sz w:val="16"/>
+                <w:szCs w:val="18"/>
+              </w:rPr>
+              <w:t>6A.4</w:t>
+            </w:r>
+          </w:p>
+        </w:tc>
+        <w:tc>
+          <w:tcPr>
+            <w:tcW w:w="495" w:type="pct"/>
+            <w:tcBorders>
+              <w:top w:val="single" w:sz="2" w:space="0" w:color="auto"/>
+              <w:left w:val="single" w:sz="2" w:space="0" w:color="auto"/>
+              <w:bottom w:val="single" w:sz="2" w:space="0" w:color="auto"/>
+              <w:right w:val="single" w:sz="2" w:space="0" w:color="auto"/>
+            </w:tcBorders>
+          </w:tcPr>
+          <w:p>
+            <w:pPr>
+              <w:spacing w:after="0" w:line="240" w:lineRule="auto"/>
+              <w:jc w:val="center"/>
+              <w:rPr>
+                <w:color w:val="000000"/>
+                <w:sz w:val="16"/>
+                <w:szCs w:val="18"/>
+              </w:rPr>
+            </w:pPr>
+            <w:r>
+              <w:rPr>
+                <w:color w:val="000000"/>
+                <w:sz w:val="16"/>
+                <w:szCs w:val="18"/>
+              </w:rPr>
+              <w:t>Advanced</w:t>
+            </w:r>
+          </w:p>
+        </w:tc>
+        <w:tc>
+          <w:tcPr>
+            <w:tcW w:w="2182" w:type="pct"/>
+            <w:tcBorders>
+              <w:top w:val="nil"/>
+              <w:left w:val="single" w:sz="2" w:space="0" w:color="auto"/>
+              <w:bottom w:val="single" w:sz="4" w:space="0" w:color="auto"/>
+              <w:right w:val="single" w:sz="4" w:space="0" w:color="auto"/>
+            </w:tcBorders>
+            <w:noWrap/>
+            <w:vAlign w:val="center"/>
+          </w:tcPr>
+          <w:p>
+            <w:pPr>
+              <w:spacing w:after="0" w:line="240" w:lineRule="auto"/>
+              <w:rPr>
+                <w:color w:val="000000"/>
+                <w:sz w:val="16"/>
+                <w:szCs w:val="18"/>
+              </w:rPr>
+            </w:pPr>
+            <w:r>
+              <w:rPr>
+                <w:color w:val="000000"/>
+                <w:sz w:val="16"/>
+                <w:szCs w:val="18"/>
+              </w:rPr>
+              <w:t>Improve Security by Adding IO Capabilities (Yes/No)</w:t>
+            </w:r>
+          </w:p>
+        </w:tc>
+      </w:tr>
+      <w:tr>
+        <w:trPr>
+          <w:trHeight w:val="144"/>
+          <w:jc w:val="center"/>
+        </w:trPr>
+        <w:tc>
+          <w:tcPr>
+            <w:tcW w:w="384" w:type="pct"/>
+            <w:tcBorders>
+              <w:top w:val="nil"/>
+              <w:left w:val="single" w:sz="4" w:space="0" w:color="auto"/>
+              <w:bottom w:val="single" w:sz="4" w:space="0" w:color="auto"/>
+              <w:right w:val="single" w:sz="2" w:space="0" w:color="auto"/>
+            </w:tcBorders>
+            <w:noWrap/>
+            <w:vAlign w:val="center"/>
+          </w:tcPr>
+          <w:p>
+            <w:pPr>
+              <w:spacing w:after="0" w:line="240" w:lineRule="auto"/>
+              <w:rPr>
+                <w:color w:val="000000"/>
+                <w:sz w:val="16"/>
+                <w:szCs w:val="18"/>
+              </w:rPr>
+            </w:pPr>
+          </w:p>
+        </w:tc>
+        <w:tc>
+          <w:tcPr>
+            <w:tcW w:w="1497" w:type="pct"/>
+            <w:tcBorders>
+              <w:top w:val="single" w:sz="2" w:space="0" w:color="auto"/>
+              <w:left w:val="single" w:sz="2" w:space="0" w:color="auto"/>
+              <w:bottom w:val="single" w:sz="2" w:space="0" w:color="auto"/>
+              <w:right w:val="single" w:sz="2" w:space="0" w:color="auto"/>
+            </w:tcBorders>
+          </w:tcPr>
+          <w:p>
+            <w:pPr>
+              <w:spacing w:after="0" w:line="240" w:lineRule="auto"/>
+              <w:jc w:val="center"/>
+              <w:rPr>
+                <w:color w:val="000000"/>
+                <w:sz w:val="16"/>
+                <w:szCs w:val="18"/>
+              </w:rPr>
+            </w:pPr>
+          </w:p>
+        </w:tc>
+        <w:tc>
+          <w:tcPr>
+            <w:tcW w:w="442" w:type="pct"/>
+            <w:tcBorders>
+              <w:top w:val="nil"/>
+              <w:left w:val="single" w:sz="2" w:space="0" w:color="auto"/>
+              <w:bottom w:val="single" w:sz="4" w:space="0" w:color="auto"/>
+              <w:right w:val="single" w:sz="2" w:space="0" w:color="auto"/>
+            </w:tcBorders>
+            <w:noWrap/>
+            <w:vAlign w:val="center"/>
+          </w:tcPr>
+          <w:p>
+            <w:pPr>
+              <w:spacing w:after="0" w:line="240" w:lineRule="auto"/>
+              <w:jc w:val="center"/>
+              <w:rPr>
+                <w:color w:val="000000"/>
+                <w:sz w:val="16"/>
+                <w:szCs w:val="18"/>
+              </w:rPr>
+            </w:pPr>
+            <w:r>
+              <w:rPr>
+                <w:color w:val="000000"/>
+                <w:sz w:val="16"/>
+                <w:szCs w:val="18"/>
+              </w:rPr>
+              <w:t>6A.5</w:t>
+            </w:r>
+          </w:p>
+        </w:tc>
+        <w:tc>
+          <w:tcPr>
+            <w:tcW w:w="495" w:type="pct"/>
+            <w:tcBorders>
+              <w:top w:val="single" w:sz="2" w:space="0" w:color="auto"/>
+              <w:left w:val="single" w:sz="2" w:space="0" w:color="auto"/>
+              <w:bottom w:val="single" w:sz="2" w:space="0" w:color="auto"/>
+              <w:right w:val="single" w:sz="2" w:space="0" w:color="auto"/>
+            </w:tcBorders>
+          </w:tcPr>
+          <w:p>
+            <w:pPr>
+              <w:spacing w:after="0" w:line="240" w:lineRule="auto"/>
+              <w:jc w:val="center"/>
+              <w:rPr>
+                <w:color w:val="000000"/>
+                <w:sz w:val="16"/>
+                <w:szCs w:val="18"/>
+              </w:rPr>
+            </w:pPr>
+            <w:r>
+              <w:rPr>
+                <w:color w:val="000000"/>
+                <w:sz w:val="16"/>
+                <w:szCs w:val="18"/>
+              </w:rPr>
+              <w:t>Advanced</w:t>
+            </w:r>
+          </w:p>
+        </w:tc>
+        <w:tc>
+          <w:tcPr>
+            <w:tcW w:w="2182" w:type="pct"/>
+            <w:tcBorders>
+              <w:top w:val="nil"/>
+              <w:left w:val="single" w:sz="2" w:space="0" w:color="auto"/>
+              <w:bottom w:val="single" w:sz="4" w:space="0" w:color="auto"/>
+              <w:right w:val="single" w:sz="4" w:space="0" w:color="auto"/>
+            </w:tcBorders>
+            <w:noWrap/>
+            <w:vAlign w:val="center"/>
+          </w:tcPr>
+          <w:p>
+            <w:pPr>
+              <w:spacing w:after="0" w:line="240" w:lineRule="auto"/>
+              <w:rPr>
+                <w:color w:val="000000"/>
+                <w:sz w:val="16"/>
+                <w:szCs w:val="18"/>
+              </w:rPr>
+            </w:pPr>
+            <w:r>
+              <w:rPr>
+                <w:color w:val="000000"/>
+                <w:sz w:val="16"/>
+                <w:szCs w:val="18"/>
+              </w:rPr>
+              <w:t>Add Multiple Device Bonding Capability</w:t>
             </w:r>
           </w:p>
         </w:tc>
@@ -10978,7 +11796,7 @@
   <w:style w:type="paragraph" w:default="1" w:styleId="Normal">
     <w:name w:val="Normal"/>
     <w:qFormat/>
-    <w:rsid w:val="00DC1F2C"/>
+    <w:rsid w:val="0068536E"/>
   </w:style>
   <w:style w:type="paragraph" w:styleId="Heading1">
     <w:name w:val="heading 1"/>
@@ -11098,7 +11916,7 @@
     <w:uiPriority w:val="1"/>
     <w:semiHidden/>
     <w:unhideWhenUsed/>
-    <w:rsid w:val="00DC1F2C"/>
+    <w:rsid w:val="0068536E"/>
   </w:style>
   <w:style w:type="table" w:default="1" w:styleId="TableNormal">
     <w:name w:val="Normal Table"/>
@@ -11120,7 +11938,7 @@
     <w:uiPriority w:val="99"/>
     <w:semiHidden/>
     <w:unhideWhenUsed/>
-    <w:rsid w:val="00DC1F2C"/>
+    <w:rsid w:val="0068536E"/>
   </w:style>
   <w:style w:type="paragraph" w:styleId="ListParagraph">
     <w:name w:val="List Paragraph"/>
@@ -11897,7 +12715,7 @@
 </file>
 
 <file path=customXml/itemProps1.xml><?xml version="1.0" encoding="utf-8"?>
-<ds:datastoreItem xmlns:ds="http://schemas.openxmlformats.org/officeDocument/2006/customXml" ds:itemID="{B4FF3878-FCFE-4301-AFA7-1B3BC83BF43D}">
+<ds:datastoreItem xmlns:ds="http://schemas.openxmlformats.org/officeDocument/2006/customXml" ds:itemID="{F419BC2C-A7C7-4261-9D3C-229F12A6C174}">
   <ds:schemaRefs>
     <ds:schemaRef ds:uri="http://schemas.openxmlformats.org/officeDocument/2006/bibliography"/>
   </ds:schemaRefs>

</xml_diff>

<commit_message>
Add info about write response and read response to 4A Major cleanup to 4D
</commit_message>
<xml_diff>
--- a/labmanual/English/WBT101-00a-SignoffSheet.docx
+++ b/labmanual/English/WBT101-00a-SignoffSheet.docx
@@ -6,6 +6,8 @@
       <w:pPr>
         <w:pStyle w:val="Heading1"/>
       </w:pPr>
+      <w:bookmarkStart w:id="0" w:name="_GoBack"/>
+      <w:bookmarkEnd w:id="0"/>
       <w:r>
         <w:t>Signatures</w:t>
       </w:r>
@@ -5489,17 +5491,7 @@
                 <w:sz w:val="16"/>
                 <w:szCs w:val="18"/>
               </w:rPr>
-              <w:t>Adva</w:t>
-            </w:r>
-            <w:bookmarkStart w:id="0" w:name="_GoBack"/>
-            <w:bookmarkEnd w:id="0"/>
-            <w:r>
-              <w:rPr>
-                <w:color w:val="000000"/>
-                <w:sz w:val="16"/>
-                <w:szCs w:val="18"/>
-              </w:rPr>
-              <w:t>nced</w:t>
+              <w:t>Advanced</w:t>
             </w:r>
           </w:p>
         </w:tc>
@@ -6623,7 +6615,23 @@
                 <w:sz w:val="16"/>
                 <w:szCs w:val="18"/>
               </w:rPr>
-              <w:t>04D (BLE Centrals)</w:t>
+              <w:t>04D (BLE Central</w:t>
+            </w:r>
+            <w:r>
+              <w:rPr>
+                <w:color w:val="000000"/>
+                <w:sz w:val="16"/>
+                <w:szCs w:val="18"/>
+              </w:rPr>
+              <w:t>s</w:t>
+            </w:r>
+            <w:r>
+              <w:rPr>
+                <w:color w:val="000000"/>
+                <w:sz w:val="16"/>
+                <w:szCs w:val="18"/>
+              </w:rPr>
+              <w:t>)</w:t>
             </w:r>
           </w:p>
         </w:tc>
@@ -6710,6 +6718,14 @@
                 <w:szCs w:val="18"/>
               </w:rPr>
             </w:pPr>
+            <w:r>
+              <w:rPr>
+                <w:color w:val="000000"/>
+                <w:sz w:val="16"/>
+                <w:szCs w:val="18"/>
+              </w:rPr>
+              <w:t>Make an Observer</w:t>
+            </w:r>
           </w:p>
         </w:tc>
       </w:tr>
@@ -6846,6 +6862,14 @@
                 <w:szCs w:val="18"/>
               </w:rPr>
             </w:pPr>
+            <w:r>
+              <w:rPr>
+                <w:color w:val="000000"/>
+                <w:sz w:val="16"/>
+                <w:szCs w:val="18"/>
+              </w:rPr>
+              <w:t>Add a Filter to Show Only Your Device</w:t>
+            </w:r>
           </w:p>
         </w:tc>
       </w:tr>
@@ -6951,6 +6975,14 @@
                 <w:szCs w:val="18"/>
               </w:rPr>
             </w:pPr>
+            <w:r>
+              <w:rPr>
+                <w:color w:val="000000"/>
+                <w:sz w:val="16"/>
+                <w:szCs w:val="18"/>
+              </w:rPr>
+              <w:t>Basic</w:t>
+            </w:r>
           </w:p>
         </w:tc>
         <w:tc>
@@ -6974,6 +7006,30 @@
                 <w:szCs w:val="18"/>
               </w:rPr>
             </w:pPr>
+            <w:r>
+              <w:rPr>
+                <w:color w:val="000000"/>
+                <w:sz w:val="16"/>
+                <w:szCs w:val="18"/>
+              </w:rPr>
+              <w:t xml:space="preserve">Connect </w:t>
+            </w:r>
+            <w:r>
+              <w:rPr>
+                <w:color w:val="000000"/>
+                <w:sz w:val="16"/>
+                <w:szCs w:val="18"/>
+              </w:rPr>
+              <w:t>to Your Peripheral</w:t>
+            </w:r>
+            <w:r>
+              <w:rPr>
+                <w:color w:val="000000"/>
+                <w:sz w:val="16"/>
+                <w:szCs w:val="18"/>
+              </w:rPr>
+              <w:t xml:space="preserve"> and Turn ON/OFF the LED</w:t>
+            </w:r>
           </w:p>
         </w:tc>
       </w:tr>
@@ -7079,6 +7135,14 @@
                 <w:szCs w:val="18"/>
               </w:rPr>
             </w:pPr>
+            <w:r>
+              <w:rPr>
+                <w:color w:val="000000"/>
+                <w:sz w:val="16"/>
+                <w:szCs w:val="18"/>
+              </w:rPr>
+              <w:t>Advanced</w:t>
+            </w:r>
           </w:p>
         </w:tc>
         <w:tc>
@@ -7102,6 +7166,14 @@
                 <w:szCs w:val="18"/>
               </w:rPr>
             </w:pPr>
+            <w:r>
+              <w:rPr>
+                <w:color w:val="000000"/>
+                <w:sz w:val="16"/>
+                <w:szCs w:val="18"/>
+              </w:rPr>
+              <w:t>Add Commands to Turn Notify ON/OFF</w:t>
+            </w:r>
           </w:p>
         </w:tc>
       </w:tr>
@@ -7207,6 +7279,14 @@
                 <w:szCs w:val="18"/>
               </w:rPr>
             </w:pPr>
+            <w:r>
+              <w:rPr>
+                <w:color w:val="000000"/>
+                <w:sz w:val="16"/>
+                <w:szCs w:val="18"/>
+              </w:rPr>
+              <w:t>Advanced</w:t>
+            </w:r>
           </w:p>
         </w:tc>
         <w:tc>
@@ -7230,6 +7310,158 @@
                 <w:szCs w:val="18"/>
               </w:rPr>
             </w:pPr>
+            <w:r>
+              <w:rPr>
+                <w:color w:val="000000"/>
+                <w:sz w:val="16"/>
+                <w:szCs w:val="18"/>
+              </w:rPr>
+              <w:t>Do Service Discovery</w:t>
+            </w:r>
+          </w:p>
+        </w:tc>
+      </w:tr>
+      <w:tr>
+        <w:trPr>
+          <w:trHeight w:val="144"/>
+          <w:jc w:val="center"/>
+        </w:trPr>
+        <w:tc>
+          <w:tcPr>
+            <w:tcW w:w="384" w:type="pct"/>
+            <w:tcBorders>
+              <w:top w:val="nil"/>
+              <w:left w:val="single" w:sz="4" w:space="0" w:color="auto"/>
+              <w:bottom w:val="single" w:sz="4" w:space="0" w:color="auto"/>
+              <w:right w:val="single" w:sz="2" w:space="0" w:color="auto"/>
+            </w:tcBorders>
+            <w:noWrap/>
+            <w:vAlign w:val="center"/>
+          </w:tcPr>
+          <w:p>
+            <w:pPr>
+              <w:spacing w:after="0" w:line="240" w:lineRule="auto"/>
+              <w:rPr>
+                <w:color w:val="000000"/>
+                <w:sz w:val="16"/>
+                <w:szCs w:val="18"/>
+              </w:rPr>
+            </w:pPr>
+          </w:p>
+        </w:tc>
+        <w:tc>
+          <w:tcPr>
+            <w:tcW w:w="1497" w:type="pct"/>
+            <w:tcBorders>
+              <w:top w:val="single" w:sz="2" w:space="0" w:color="auto"/>
+              <w:left w:val="single" w:sz="2" w:space="0" w:color="auto"/>
+              <w:bottom w:val="single" w:sz="2" w:space="0" w:color="auto"/>
+              <w:right w:val="single" w:sz="2" w:space="0" w:color="auto"/>
+            </w:tcBorders>
+          </w:tcPr>
+          <w:p>
+            <w:pPr>
+              <w:spacing w:after="0" w:line="240" w:lineRule="auto"/>
+              <w:jc w:val="center"/>
+              <w:rPr>
+                <w:color w:val="000000"/>
+                <w:sz w:val="16"/>
+                <w:szCs w:val="18"/>
+              </w:rPr>
+            </w:pPr>
+          </w:p>
+        </w:tc>
+        <w:tc>
+          <w:tcPr>
+            <w:tcW w:w="442" w:type="pct"/>
+            <w:tcBorders>
+              <w:top w:val="nil"/>
+              <w:left w:val="single" w:sz="2" w:space="0" w:color="auto"/>
+              <w:bottom w:val="single" w:sz="4" w:space="0" w:color="auto"/>
+              <w:right w:val="single" w:sz="2" w:space="0" w:color="auto"/>
+            </w:tcBorders>
+            <w:noWrap/>
+            <w:vAlign w:val="center"/>
+          </w:tcPr>
+          <w:p>
+            <w:pPr>
+              <w:spacing w:after="0" w:line="240" w:lineRule="auto"/>
+              <w:jc w:val="center"/>
+              <w:rPr>
+                <w:color w:val="000000"/>
+                <w:sz w:val="16"/>
+                <w:szCs w:val="18"/>
+              </w:rPr>
+            </w:pPr>
+            <w:r>
+              <w:rPr>
+                <w:color w:val="000000"/>
+                <w:sz w:val="16"/>
+                <w:szCs w:val="18"/>
+              </w:rPr>
+              <w:t>4D.6</w:t>
+            </w:r>
+          </w:p>
+        </w:tc>
+        <w:tc>
+          <w:tcPr>
+            <w:tcW w:w="495" w:type="pct"/>
+            <w:tcBorders>
+              <w:top w:val="single" w:sz="2" w:space="0" w:color="auto"/>
+              <w:left w:val="single" w:sz="2" w:space="0" w:color="auto"/>
+              <w:bottom w:val="single" w:sz="2" w:space="0" w:color="auto"/>
+              <w:right w:val="single" w:sz="2" w:space="0" w:color="auto"/>
+            </w:tcBorders>
+          </w:tcPr>
+          <w:p>
+            <w:pPr>
+              <w:spacing w:after="0" w:line="240" w:lineRule="auto"/>
+              <w:jc w:val="center"/>
+              <w:rPr>
+                <w:color w:val="000000"/>
+                <w:sz w:val="16"/>
+                <w:szCs w:val="18"/>
+              </w:rPr>
+            </w:pPr>
+            <w:r>
+              <w:rPr>
+                <w:color w:val="000000"/>
+                <w:sz w:val="16"/>
+                <w:szCs w:val="18"/>
+              </w:rPr>
+              <w:t>Advanced</w:t>
+            </w:r>
+          </w:p>
+        </w:tc>
+        <w:tc>
+          <w:tcPr>
+            <w:tcW w:w="2182" w:type="pct"/>
+            <w:tcBorders>
+              <w:top w:val="nil"/>
+              <w:left w:val="single" w:sz="2" w:space="0" w:color="auto"/>
+              <w:bottom w:val="single" w:sz="4" w:space="0" w:color="auto"/>
+              <w:right w:val="single" w:sz="4" w:space="0" w:color="auto"/>
+            </w:tcBorders>
+            <w:noWrap/>
+            <w:vAlign w:val="center"/>
+          </w:tcPr>
+          <w:p>
+            <w:pPr>
+              <w:spacing w:after="0" w:line="240" w:lineRule="auto"/>
+              <w:rPr>
+                <w:color w:val="000000"/>
+                <w:sz w:val="16"/>
+                <w:szCs w:val="18"/>
+              </w:rPr>
+            </w:pPr>
+            <w:r>
+              <w:rPr>
+                <w:color w:val="000000"/>
+                <w:sz w:val="16"/>
+                <w:szCs w:val="18"/>
+              </w:rPr>
+              <w:t>Run the Advertising Scanner</w:t>
+            </w:r>
           </w:p>
         </w:tc>
       </w:tr>
@@ -11796,7 +12028,7 @@
   <w:style w:type="paragraph" w:default="1" w:styleId="Normal">
     <w:name w:val="Normal"/>
     <w:qFormat/>
-    <w:rsid w:val="0068536E"/>
+    <w:rsid w:val="009867EB"/>
   </w:style>
   <w:style w:type="paragraph" w:styleId="Heading1">
     <w:name w:val="heading 1"/>
@@ -11916,7 +12148,7 @@
     <w:uiPriority w:val="1"/>
     <w:semiHidden/>
     <w:unhideWhenUsed/>
-    <w:rsid w:val="0068536E"/>
+    <w:rsid w:val="009867EB"/>
   </w:style>
   <w:style w:type="table" w:default="1" w:styleId="TableNormal">
     <w:name w:val="Normal Table"/>
@@ -11938,7 +12170,7 @@
     <w:uiPriority w:val="99"/>
     <w:semiHidden/>
     <w:unhideWhenUsed/>
-    <w:rsid w:val="0068536E"/>
+    <w:rsid w:val="009867EB"/>
   </w:style>
   <w:style w:type="paragraph" w:styleId="ListParagraph">
     <w:name w:val="List Paragraph"/>
@@ -12715,7 +12947,7 @@
 </file>
 
 <file path=customXml/itemProps1.xml><?xml version="1.0" encoding="utf-8"?>
-<ds:datastoreItem xmlns:ds="http://schemas.openxmlformats.org/officeDocument/2006/customXml" ds:itemID="{F419BC2C-A7C7-4261-9D3C-229F12A6C174}">
+<ds:datastoreItem xmlns:ds="http://schemas.openxmlformats.org/officeDocument/2006/customXml" ds:itemID="{465BC922-5BE1-41DB-9421-6A1332413804}">
   <ds:schemaRefs>
     <ds:schemaRef ds:uri="http://schemas.openxmlformats.org/officeDocument/2006/bibliography"/>
   </ds:schemaRefs>

</xml_diff>

<commit_message>
Updates to projects and manual for chapter 4D.
</commit_message>
<xml_diff>
--- a/labmanual/English/WBT101-00a-SignoffSheet.docx
+++ b/labmanual/English/WBT101-00a-SignoffSheet.docx
@@ -6,8 +6,6 @@
       <w:pPr>
         <w:pStyle w:val="Heading1"/>
       </w:pPr>
-      <w:bookmarkStart w:id="0" w:name="_GoBack"/>
-      <w:bookmarkEnd w:id="0"/>
       <w:r>
         <w:t>Signatures</w:t>
       </w:r>
@@ -6868,8 +6866,26 @@
                 <w:sz w:val="16"/>
                 <w:szCs w:val="18"/>
               </w:rPr>
-              <w:t>Add a Filter to Show Only Your Device</w:t>
-            </w:r>
+              <w:t>Read Device Name</w:t>
+            </w:r>
+            <w:r>
+              <w:rPr>
+                <w:color w:val="000000"/>
+                <w:sz w:val="16"/>
+                <w:szCs w:val="18"/>
+              </w:rPr>
+              <w:t xml:space="preserve"> to Show Only Your</w:t>
+            </w:r>
+            <w:r>
+              <w:rPr>
+                <w:color w:val="000000"/>
+                <w:sz w:val="16"/>
+                <w:szCs w:val="18"/>
+              </w:rPr>
+              <w:t xml:space="preserve"> Peripheral</w:t>
+            </w:r>
+            <w:bookmarkStart w:id="0" w:name="_GoBack"/>
+            <w:bookmarkEnd w:id="0"/>
           </w:p>
         </w:tc>
       </w:tr>
@@ -12028,7 +12044,7 @@
   <w:style w:type="paragraph" w:default="1" w:styleId="Normal">
     <w:name w:val="Normal"/>
     <w:qFormat/>
-    <w:rsid w:val="009867EB"/>
+    <w:rsid w:val="00A73F4B"/>
   </w:style>
   <w:style w:type="paragraph" w:styleId="Heading1">
     <w:name w:val="heading 1"/>
@@ -12148,7 +12164,7 @@
     <w:uiPriority w:val="1"/>
     <w:semiHidden/>
     <w:unhideWhenUsed/>
-    <w:rsid w:val="009867EB"/>
+    <w:rsid w:val="00A73F4B"/>
   </w:style>
   <w:style w:type="table" w:default="1" w:styleId="TableNormal">
     <w:name w:val="Normal Table"/>
@@ -12170,7 +12186,7 @@
     <w:uiPriority w:val="99"/>
     <w:semiHidden/>
     <w:unhideWhenUsed/>
-    <w:rsid w:val="009867EB"/>
+    <w:rsid w:val="00A73F4B"/>
   </w:style>
   <w:style w:type="paragraph" w:styleId="ListParagraph">
     <w:name w:val="List Paragraph"/>
@@ -12947,7 +12963,7 @@
 </file>
 
 <file path=customXml/itemProps1.xml><?xml version="1.0" encoding="utf-8"?>
-<ds:datastoreItem xmlns:ds="http://schemas.openxmlformats.org/officeDocument/2006/customXml" ds:itemID="{465BC922-5BE1-41DB-9421-6A1332413804}">
+<ds:datastoreItem xmlns:ds="http://schemas.openxmlformats.org/officeDocument/2006/customXml" ds:itemID="{CF0433C3-63DE-4109-B7E8-8D6A8846B3BB}">
   <ds:schemaRefs>
     <ds:schemaRef ds:uri="http://schemas.openxmlformats.org/officeDocument/2006/bibliography"/>
   </ds:schemaRefs>

</xml_diff>

<commit_message>
Major overhaul for version 3.0.
</commit_message>
<xml_diff>
--- a/labmanual/English/WBT101-00a-SignoffSheet.docx
+++ b/labmanual/English/WBT101-00a-SignoffSheet.docx
@@ -6,6 +6,8 @@
       <w:pPr>
         <w:pStyle w:val="Heading1"/>
       </w:pPr>
+      <w:bookmarkStart w:id="0" w:name="_GoBack"/>
+      <w:bookmarkEnd w:id="0"/>
       <w:r>
         <w:t>Signatures</w:t>
       </w:r>
@@ -841,15 +843,7 @@
                 <w:sz w:val="16"/>
                 <w:szCs w:val="18"/>
               </w:rPr>
-              <w:t>02</w:t>
-            </w:r>
-            <w:r>
-              <w:rPr>
-                <w:color w:val="000000"/>
-                <w:sz w:val="16"/>
-                <w:szCs w:val="18"/>
-              </w:rPr>
-              <w:t xml:space="preserve"> (Peripherals)</w:t>
+              <w:t>02 (Peripherals)</w:t>
             </w:r>
           </w:p>
         </w:tc>
@@ -881,7 +875,15 @@
                 <w:sz w:val="16"/>
                 <w:szCs w:val="18"/>
               </w:rPr>
-              <w:t>2.1</w:t>
+              <w:t>2.</w:t>
+            </w:r>
+            <w:r>
+              <w:rPr>
+                <w:color w:val="000000"/>
+                <w:sz w:val="16"/>
+                <w:szCs w:val="18"/>
+              </w:rPr>
+              <w:t>1</w:t>
             </w:r>
           </w:p>
         </w:tc>
@@ -942,39 +944,7 @@
                 <w:sz w:val="16"/>
                 <w:szCs w:val="18"/>
               </w:rPr>
-              <w:t xml:space="preserve">Install </w:t>
-            </w:r>
-            <w:r>
-              <w:rPr>
-                <w:color w:val="000000"/>
-                <w:sz w:val="16"/>
-                <w:szCs w:val="18"/>
-              </w:rPr>
-              <w:t xml:space="preserve">kit + shield </w:t>
-            </w:r>
-            <w:r>
-              <w:rPr>
-                <w:color w:val="000000"/>
-                <w:sz w:val="16"/>
-                <w:szCs w:val="18"/>
-              </w:rPr>
-              <w:t>p</w:t>
-            </w:r>
-            <w:r>
-              <w:rPr>
-                <w:color w:val="000000"/>
-                <w:sz w:val="16"/>
-                <w:szCs w:val="18"/>
-              </w:rPr>
-              <w:t>latform</w:t>
-            </w:r>
-            <w:r>
-              <w:rPr>
-                <w:color w:val="000000"/>
-                <w:sz w:val="16"/>
-                <w:szCs w:val="18"/>
-              </w:rPr>
-              <w:t xml:space="preserve"> files</w:t>
+              <w:t>Blink an LED</w:t>
             </w:r>
           </w:p>
         </w:tc>
@@ -1118,7 +1088,7 @@
                 <w:sz w:val="16"/>
                 <w:szCs w:val="18"/>
               </w:rPr>
-              <w:t>Blink an LED</w:t>
+              <w:t>Add Debug Printing to the LED Blink Project</w:t>
             </w:r>
           </w:p>
         </w:tc>
@@ -1262,7 +1232,7 @@
                 <w:sz w:val="16"/>
                 <w:szCs w:val="18"/>
               </w:rPr>
-              <w:t>Add Debug Printing to the LED Blink Project</w:t>
+              <w:t>Read the State of a Mechanical Button</w:t>
             </w:r>
           </w:p>
         </w:tc>
@@ -1406,7 +1376,7 @@
                 <w:sz w:val="16"/>
                 <w:szCs w:val="18"/>
               </w:rPr>
-              <w:t>Read the State of a Mechanical Button</w:t>
+              <w:t>Use an Interrupt to Toggle the State of an LED</w:t>
             </w:r>
           </w:p>
         </w:tc>
@@ -1550,7 +1520,7 @@
                 <w:sz w:val="16"/>
                 <w:szCs w:val="18"/>
               </w:rPr>
-              <w:t>Use an Interrupt to Toggle the State of an LED</w:t>
+              <w:t>Use a Timer to Toggle an LED</w:t>
             </w:r>
           </w:p>
         </w:tc>
@@ -1663,7 +1633,7 @@
                 <w:sz w:val="16"/>
                 <w:szCs w:val="18"/>
               </w:rPr>
-              <w:t>Basic</w:t>
+              <w:t>Advanced</w:t>
             </w:r>
           </w:p>
         </w:tc>
@@ -1694,7 +1664,25 @@
                 <w:sz w:val="16"/>
                 <w:szCs w:val="18"/>
               </w:rPr>
-              <w:t>Write and Read Data in the NVRAM</w:t>
+              <w:t xml:space="preserve">Use the </w:t>
+            </w:r>
+            <w:proofErr w:type="spellStart"/>
+            <w:r>
+              <w:rPr>
+                <w:color w:val="000000"/>
+                <w:sz w:val="16"/>
+                <w:szCs w:val="18"/>
+              </w:rPr>
+              <w:t>SuperMux</w:t>
+            </w:r>
+            <w:proofErr w:type="spellEnd"/>
+            <w:r>
+              <w:rPr>
+                <w:color w:val="000000"/>
+                <w:sz w:val="16"/>
+                <w:szCs w:val="18"/>
+              </w:rPr>
+              <w:t xml:space="preserve"> Tool to Enable LED_1</w:t>
             </w:r>
           </w:p>
         </w:tc>
@@ -1777,15 +1765,7 @@
                 <w:sz w:val="16"/>
                 <w:szCs w:val="18"/>
               </w:rPr>
-              <w:t>2.</w:t>
-            </w:r>
-            <w:r>
-              <w:rPr>
-                <w:color w:val="000000"/>
-                <w:sz w:val="16"/>
-                <w:szCs w:val="18"/>
-              </w:rPr>
-              <w:t>7</w:t>
+              <w:t>2.7</w:t>
             </w:r>
           </w:p>
         </w:tc>
@@ -1815,7 +1795,7 @@
                 <w:sz w:val="16"/>
                 <w:szCs w:val="18"/>
               </w:rPr>
-              <w:t>Basic</w:t>
+              <w:t>Advanced</w:t>
             </w:r>
           </w:p>
         </w:tc>
@@ -1846,7 +1826,7 @@
                 <w:sz w:val="16"/>
                 <w:szCs w:val="18"/>
               </w:rPr>
-              <w:t>Toggle 4 I2C Controlled LEDs</w:t>
+              <w:t>Write and Read Data in the NVRAM</w:t>
             </w:r>
           </w:p>
         </w:tc>
@@ -1929,15 +1909,7 @@
                 <w:sz w:val="16"/>
                 <w:szCs w:val="18"/>
               </w:rPr>
-              <w:t>2.</w:t>
-            </w:r>
-            <w:r>
-              <w:rPr>
-                <w:color w:val="000000"/>
-                <w:sz w:val="16"/>
-                <w:szCs w:val="18"/>
-              </w:rPr>
-              <w:t>8</w:t>
+              <w:t>2.8</w:t>
             </w:r>
           </w:p>
         </w:tc>
@@ -1967,7 +1939,7 @@
                 <w:sz w:val="16"/>
                 <w:szCs w:val="18"/>
               </w:rPr>
-              <w:t>Basic</w:t>
+              <w:t>Advanced</w:t>
             </w:r>
           </w:p>
         </w:tc>
@@ -1998,7 +1970,7 @@
                 <w:sz w:val="16"/>
                 <w:szCs w:val="18"/>
               </w:rPr>
-              <w:t>Read PSoC CapSense Button Values using I2C</w:t>
+              <w:t>Read Motion Sensor Data Using I2C</w:t>
             </w:r>
           </w:p>
         </w:tc>
@@ -2081,15 +2053,7 @@
                 <w:sz w:val="16"/>
                 <w:szCs w:val="18"/>
               </w:rPr>
-              <w:t>2.</w:t>
-            </w:r>
-            <w:r>
-              <w:rPr>
-                <w:color w:val="000000"/>
-                <w:sz w:val="16"/>
-                <w:szCs w:val="18"/>
-              </w:rPr>
-              <w:t>9</w:t>
+              <w:t>2.9</w:t>
             </w:r>
           </w:p>
         </w:tc>
@@ -2150,7 +2114,7 @@
                 <w:sz w:val="16"/>
                 <w:szCs w:val="18"/>
               </w:rPr>
-              <w:t>Read PSoC Sensor Values using I2C</w:t>
+              <w:t>LED brightness</w:t>
             </w:r>
           </w:p>
         </w:tc>
@@ -2233,15 +2197,7 @@
                 <w:sz w:val="16"/>
                 <w:szCs w:val="18"/>
               </w:rPr>
-              <w:t>2.</w:t>
-            </w:r>
-            <w:r>
-              <w:rPr>
-                <w:color w:val="000000"/>
-                <w:sz w:val="16"/>
-                <w:szCs w:val="18"/>
-              </w:rPr>
-              <w:t>10</w:t>
+              <w:t>2.10</w:t>
             </w:r>
           </w:p>
         </w:tc>
@@ -2302,7 +2258,7 @@
                 <w:sz w:val="16"/>
                 <w:szCs w:val="18"/>
               </w:rPr>
-              <w:t>LED brightness</w:t>
+              <w:t>LED toggling at specific frequency and duty cycle</w:t>
             </w:r>
           </w:p>
         </w:tc>
@@ -2385,15 +2341,7 @@
                 <w:sz w:val="16"/>
                 <w:szCs w:val="18"/>
               </w:rPr>
-              <w:t>2.1</w:t>
-            </w:r>
-            <w:r>
-              <w:rPr>
-                <w:color w:val="000000"/>
-                <w:sz w:val="16"/>
-                <w:szCs w:val="18"/>
-              </w:rPr>
-              <w:t>1</w:t>
+              <w:t>2.11</w:t>
             </w:r>
           </w:p>
         </w:tc>
@@ -2454,7 +2402,7 @@
                 <w:sz w:val="16"/>
                 <w:szCs w:val="18"/>
               </w:rPr>
-              <w:t>LED toggling at specific frequency and duty cycle</w:t>
+              <w:t>Send a value using the standard UART functions</w:t>
             </w:r>
           </w:p>
         </w:tc>
@@ -2537,15 +2485,7 @@
                 <w:sz w:val="16"/>
                 <w:szCs w:val="18"/>
               </w:rPr>
-              <w:t>2.1</w:t>
-            </w:r>
-            <w:r>
-              <w:rPr>
-                <w:color w:val="000000"/>
-                <w:sz w:val="16"/>
-                <w:szCs w:val="18"/>
-              </w:rPr>
-              <w:t>2</w:t>
+              <w:t>2.12</w:t>
             </w:r>
           </w:p>
         </w:tc>
@@ -2606,7 +2546,7 @@
                 <w:sz w:val="16"/>
                 <w:szCs w:val="18"/>
               </w:rPr>
-              <w:t>Measure Ambient Light Sensor</w:t>
+              <w:t>Get a value using the standard UART functions</w:t>
             </w:r>
           </w:p>
         </w:tc>
@@ -2689,15 +2629,7 @@
                 <w:sz w:val="16"/>
                 <w:szCs w:val="18"/>
               </w:rPr>
-              <w:t>2.1</w:t>
-            </w:r>
-            <w:r>
-              <w:rPr>
-                <w:color w:val="000000"/>
-                <w:sz w:val="16"/>
-                <w:szCs w:val="18"/>
-              </w:rPr>
-              <w:t>3</w:t>
+              <w:t>2.13</w:t>
             </w:r>
           </w:p>
         </w:tc>
@@ -2758,7 +2690,7 @@
                 <w:sz w:val="16"/>
                 <w:szCs w:val="18"/>
               </w:rPr>
-              <w:t>Send a value using the standard UART functions</w:t>
+              <w:t>Use the RTC</w:t>
             </w:r>
           </w:p>
         </w:tc>
@@ -2811,6 +2743,14 @@
                 <w:szCs w:val="18"/>
               </w:rPr>
             </w:pPr>
+            <w:r>
+              <w:rPr>
+                <w:color w:val="000000"/>
+                <w:sz w:val="16"/>
+                <w:szCs w:val="18"/>
+              </w:rPr>
+              <w:t>03 (RTOS)</w:t>
+            </w:r>
           </w:p>
         </w:tc>
         <w:tc>
@@ -2841,15 +2781,7 @@
                 <w:sz w:val="16"/>
                 <w:szCs w:val="18"/>
               </w:rPr>
-              <w:t>2.1</w:t>
-            </w:r>
-            <w:r>
-              <w:rPr>
-                <w:color w:val="000000"/>
-                <w:sz w:val="16"/>
-                <w:szCs w:val="18"/>
-              </w:rPr>
-              <w:t>4</w:t>
+              <w:t>3.1</w:t>
             </w:r>
           </w:p>
         </w:tc>
@@ -2910,7 +2842,7 @@
                 <w:sz w:val="16"/>
                 <w:szCs w:val="18"/>
               </w:rPr>
-              <w:t>Get a value using the standard UART functions</w:t>
+              <w:t>Semaphore</w:t>
             </w:r>
           </w:p>
         </w:tc>
@@ -2993,15 +2925,7 @@
                 <w:sz w:val="16"/>
                 <w:szCs w:val="18"/>
               </w:rPr>
-              <w:t>2.1</w:t>
-            </w:r>
-            <w:r>
-              <w:rPr>
-                <w:color w:val="000000"/>
-                <w:sz w:val="16"/>
-                <w:szCs w:val="18"/>
-              </w:rPr>
-              <w:t>5</w:t>
+              <w:t>3.2</w:t>
             </w:r>
           </w:p>
         </w:tc>
@@ -3062,7 +2986,7 @@
                 <w:sz w:val="16"/>
                 <w:szCs w:val="18"/>
               </w:rPr>
-              <w:t>Display Data on the OLED Display</w:t>
+              <w:t>MUTEX</w:t>
             </w:r>
           </w:p>
         </w:tc>
@@ -3145,7 +3069,7 @@
                 <w:sz w:val="16"/>
                 <w:szCs w:val="18"/>
               </w:rPr>
-              <w:t>2.16</w:t>
+              <w:t>3.3</w:t>
             </w:r>
           </w:p>
         </w:tc>
@@ -3206,7 +3130,7 @@
                 <w:sz w:val="16"/>
                 <w:szCs w:val="18"/>
               </w:rPr>
-              <w:t>Display Time and Date Data on the OLED Display</w:t>
+              <w:t>Queues</w:t>
             </w:r>
           </w:p>
         </w:tc>
@@ -3265,7 +3189,7 @@
                 <w:sz w:val="16"/>
                 <w:szCs w:val="18"/>
               </w:rPr>
-              <w:t>03 (RTOS)</w:t>
+              <w:t>04A (Essential BLE Peripherals)</w:t>
             </w:r>
           </w:p>
         </w:tc>
@@ -3297,7 +3221,7 @@
                 <w:sz w:val="16"/>
                 <w:szCs w:val="18"/>
               </w:rPr>
-              <w:t>3.1</w:t>
+              <w:t>4A.1</w:t>
             </w:r>
           </w:p>
         </w:tc>
@@ -3358,7 +3282,25 @@
                 <w:sz w:val="16"/>
                 <w:szCs w:val="18"/>
               </w:rPr>
-              <w:t>Semaphore</w:t>
+              <w:t xml:space="preserve">Create a BLE Project with a </w:t>
+            </w:r>
+            <w:proofErr w:type="spellStart"/>
+            <w:r>
+              <w:rPr>
+                <w:color w:val="000000"/>
+                <w:sz w:val="16"/>
+                <w:szCs w:val="18"/>
+              </w:rPr>
+              <w:t>WicedLED</w:t>
+            </w:r>
+            <w:proofErr w:type="spellEnd"/>
+            <w:r>
+              <w:rPr>
+                <w:color w:val="000000"/>
+                <w:sz w:val="16"/>
+                <w:szCs w:val="18"/>
+              </w:rPr>
+              <w:t xml:space="preserve"> Service</w:t>
             </w:r>
           </w:p>
         </w:tc>
@@ -3441,7 +3383,7 @@
                 <w:sz w:val="16"/>
                 <w:szCs w:val="18"/>
               </w:rPr>
-              <w:t>3.2</w:t>
+              <w:t>4A.2</w:t>
             </w:r>
           </w:p>
         </w:tc>
@@ -3471,7 +3413,7 @@
                 <w:sz w:val="16"/>
                 <w:szCs w:val="18"/>
               </w:rPr>
-              <w:t>Advanced</w:t>
+              <w:t>Basic</w:t>
             </w:r>
           </w:p>
         </w:tc>
@@ -3502,7 +3444,7 @@
                 <w:sz w:val="16"/>
                 <w:szCs w:val="18"/>
               </w:rPr>
-              <w:t>MUTEX</w:t>
+              <w:t>Add a Connection Status LED</w:t>
             </w:r>
           </w:p>
         </w:tc>
@@ -3585,7 +3527,7 @@
                 <w:sz w:val="16"/>
                 <w:szCs w:val="18"/>
               </w:rPr>
-              <w:t>3.3</w:t>
+              <w:t>4A.3</w:t>
             </w:r>
           </w:p>
         </w:tc>
@@ -3615,7 +3557,7 @@
                 <w:sz w:val="16"/>
                 <w:szCs w:val="18"/>
               </w:rPr>
-              <w:t>Advanced</w:t>
+              <w:t>Basic</w:t>
             </w:r>
           </w:p>
         </w:tc>
@@ -3646,7 +3588,7 @@
                 <w:sz w:val="16"/>
                 <w:szCs w:val="18"/>
               </w:rPr>
-              <w:t>Queues</w:t>
+              <w:t>Create a BLE Advertiser</w:t>
             </w:r>
           </w:p>
         </w:tc>
@@ -3729,7 +3671,7 @@
                 <w:sz w:val="16"/>
                 <w:szCs w:val="18"/>
               </w:rPr>
-              <w:t>3.4</w:t>
+              <w:t>4A.4</w:t>
             </w:r>
           </w:p>
         </w:tc>
@@ -3759,7 +3701,7 @@
                 <w:sz w:val="16"/>
                 <w:szCs w:val="18"/>
               </w:rPr>
-              <w:t>Advanced</w:t>
+              <w:t>Basic</w:t>
             </w:r>
           </w:p>
         </w:tc>
@@ -3790,7 +3732,7 @@
                 <w:sz w:val="16"/>
                 <w:szCs w:val="18"/>
               </w:rPr>
-              <w:t>Timers</w:t>
+              <w:t>Connect using BLE</w:t>
             </w:r>
           </w:p>
         </w:tc>
@@ -3849,31 +3791,7 @@
                 <w:sz w:val="16"/>
                 <w:szCs w:val="18"/>
               </w:rPr>
-              <w:t>04A (</w:t>
-            </w:r>
-            <w:r>
-              <w:rPr>
-                <w:color w:val="000000"/>
-                <w:sz w:val="16"/>
-                <w:szCs w:val="18"/>
-              </w:rPr>
-              <w:t>Essential BLE</w:t>
-            </w:r>
-            <w:r>
-              <w:rPr>
-                <w:color w:val="000000"/>
-                <w:sz w:val="16"/>
-                <w:szCs w:val="18"/>
-              </w:rPr>
-              <w:t xml:space="preserve"> Peripherals</w:t>
-            </w:r>
-            <w:r>
-              <w:rPr>
-                <w:color w:val="000000"/>
-                <w:sz w:val="16"/>
-                <w:szCs w:val="18"/>
-              </w:rPr>
-              <w:t>)</w:t>
+              <w:t>04B (More Advanced BLE Peripherals)</w:t>
             </w:r>
           </w:p>
         </w:tc>
@@ -3905,7 +3823,7 @@
                 <w:sz w:val="16"/>
                 <w:szCs w:val="18"/>
               </w:rPr>
-              <w:t>4A.1</w:t>
+              <w:t>4B.1</w:t>
             </w:r>
           </w:p>
         </w:tc>
@@ -3966,41 +3884,7 @@
                 <w:sz w:val="16"/>
                 <w:szCs w:val="18"/>
               </w:rPr>
-              <w:t xml:space="preserve">Create a BLE Project with a </w:t>
-            </w:r>
-            <w:proofErr w:type="spellStart"/>
-            <w:r>
-              <w:rPr>
-                <w:color w:val="000000"/>
-                <w:sz w:val="16"/>
-                <w:szCs w:val="18"/>
-              </w:rPr>
-              <w:t>Wiced</w:t>
-            </w:r>
-            <w:r>
-              <w:rPr>
-                <w:color w:val="000000"/>
-                <w:sz w:val="16"/>
-                <w:szCs w:val="18"/>
-              </w:rPr>
-              <w:t>LED</w:t>
-            </w:r>
-            <w:proofErr w:type="spellEnd"/>
-            <w:r>
-              <w:rPr>
-                <w:color w:val="000000"/>
-                <w:sz w:val="16"/>
-                <w:szCs w:val="18"/>
-              </w:rPr>
-              <w:t xml:space="preserve"> </w:t>
-            </w:r>
-            <w:r>
-              <w:rPr>
-                <w:color w:val="000000"/>
-                <w:sz w:val="16"/>
-                <w:szCs w:val="18"/>
-              </w:rPr>
-              <w:t>Service</w:t>
+              <w:t>Simple BLE Project with Notifications</w:t>
             </w:r>
           </w:p>
         </w:tc>
@@ -4083,7 +3967,7 @@
                 <w:sz w:val="16"/>
                 <w:szCs w:val="18"/>
               </w:rPr>
-              <w:t>4A.2</w:t>
+              <w:t>4B.2</w:t>
             </w:r>
           </w:p>
         </w:tc>
@@ -4144,7 +4028,15 @@
                 <w:sz w:val="16"/>
                 <w:szCs w:val="18"/>
               </w:rPr>
-              <w:t>Add a Connection Status LED</w:t>
+              <w:t xml:space="preserve">BLE Notifications for </w:t>
+            </w:r>
+            <w:r>
+              <w:rPr>
+                <w:color w:val="000000"/>
+                <w:sz w:val="16"/>
+                <w:szCs w:val="18"/>
+              </w:rPr>
+              <w:t>Notifications for Wiced101 Button</w:t>
             </w:r>
           </w:p>
         </w:tc>
@@ -4227,7 +4119,7 @@
                 <w:sz w:val="16"/>
                 <w:szCs w:val="18"/>
               </w:rPr>
-              <w:t>4A.3</w:t>
+              <w:t>4B.3</w:t>
             </w:r>
           </w:p>
         </w:tc>
@@ -4288,7 +4180,7 @@
                 <w:sz w:val="16"/>
                 <w:szCs w:val="18"/>
               </w:rPr>
-              <w:t>Create a BLE Advertiser</w:t>
+              <w:t>BLE Pairing and Security</w:t>
             </w:r>
           </w:p>
         </w:tc>
@@ -4371,15 +4263,7 @@
                 <w:sz w:val="16"/>
                 <w:szCs w:val="18"/>
               </w:rPr>
-              <w:t>4A.</w:t>
-            </w:r>
-            <w:r>
-              <w:rPr>
-                <w:color w:val="000000"/>
-                <w:sz w:val="16"/>
-                <w:szCs w:val="18"/>
-              </w:rPr>
-              <w:t>4</w:t>
+              <w:t>4B.4</w:t>
             </w:r>
           </w:p>
         </w:tc>
@@ -4409,7 +4293,7 @@
                 <w:sz w:val="16"/>
                 <w:szCs w:val="18"/>
               </w:rPr>
-              <w:t>Basic</w:t>
+              <w:t>Advanced</w:t>
             </w:r>
           </w:p>
         </w:tc>
@@ -4440,7 +4324,7 @@
                 <w:sz w:val="16"/>
                 <w:szCs w:val="18"/>
               </w:rPr>
-              <w:t>Connect using BLE</w:t>
+              <w:t>Save BLE Pairing Information (i.e. Bonding)</w:t>
             </w:r>
           </w:p>
         </w:tc>
@@ -4493,46 +4377,6 @@
                 <w:szCs w:val="18"/>
               </w:rPr>
             </w:pPr>
-            <w:r>
-              <w:rPr>
-                <w:color w:val="000000"/>
-                <w:sz w:val="16"/>
-                <w:szCs w:val="18"/>
-              </w:rPr>
-              <w:t>04B (</w:t>
-            </w:r>
-            <w:r>
-              <w:rPr>
-                <w:color w:val="000000"/>
-                <w:sz w:val="16"/>
-                <w:szCs w:val="18"/>
-              </w:rPr>
-              <w:t xml:space="preserve">More Advanced </w:t>
-            </w:r>
-            <w:r>
-              <w:rPr>
-                <w:color w:val="000000"/>
-                <w:sz w:val="16"/>
-                <w:szCs w:val="18"/>
-              </w:rPr>
-              <w:t>BLE</w:t>
-            </w:r>
-            <w:r>
-              <w:rPr>
-                <w:color w:val="000000"/>
-                <w:sz w:val="16"/>
-                <w:szCs w:val="18"/>
-              </w:rPr>
-              <w:t xml:space="preserve"> Peripherals</w:t>
-            </w:r>
-            <w:r>
-              <w:rPr>
-                <w:color w:val="000000"/>
-                <w:sz w:val="16"/>
-                <w:szCs w:val="18"/>
-              </w:rPr>
-              <w:t>)</w:t>
-            </w:r>
           </w:p>
         </w:tc>
         <w:tc>
@@ -4563,7 +4407,7 @@
                 <w:sz w:val="16"/>
                 <w:szCs w:val="18"/>
               </w:rPr>
-              <w:t>4B.1</w:t>
+              <w:t>4B.5</w:t>
             </w:r>
           </w:p>
         </w:tc>
@@ -4593,7 +4437,7 @@
                 <w:sz w:val="16"/>
                 <w:szCs w:val="18"/>
               </w:rPr>
-              <w:t>Basic</w:t>
+              <w:t>Advanced</w:t>
             </w:r>
           </w:p>
         </w:tc>
@@ -4624,7 +4468,7 @@
                 <w:sz w:val="16"/>
                 <w:szCs w:val="18"/>
               </w:rPr>
-              <w:t>Simple BLE Project with Notifications</w:t>
+              <w:t>Add a Pairing Passkey</w:t>
             </w:r>
           </w:p>
         </w:tc>
@@ -4707,7 +4551,7 @@
                 <w:sz w:val="16"/>
                 <w:szCs w:val="18"/>
               </w:rPr>
-              <w:t>4B.2</w:t>
+              <w:t>4B.6</w:t>
             </w:r>
           </w:p>
         </w:tc>
@@ -4737,7 +4581,7 @@
                 <w:sz w:val="16"/>
                 <w:szCs w:val="18"/>
               </w:rPr>
-              <w:t>Basic</w:t>
+              <w:t>Advanced</w:t>
             </w:r>
           </w:p>
         </w:tc>
@@ -4768,7 +4612,7 @@
                 <w:sz w:val="16"/>
                 <w:szCs w:val="18"/>
               </w:rPr>
-              <w:t>BLE Notifications for CapSense</w:t>
+              <w:t>Add Numeric Comparison</w:t>
             </w:r>
           </w:p>
         </w:tc>
@@ -4851,15 +4695,7 @@
                 <w:sz w:val="16"/>
                 <w:szCs w:val="18"/>
               </w:rPr>
-              <w:t>4B.</w:t>
-            </w:r>
-            <w:r>
-              <w:rPr>
-                <w:color w:val="000000"/>
-                <w:sz w:val="16"/>
-                <w:szCs w:val="18"/>
-              </w:rPr>
-              <w:t>3</w:t>
+              <w:t>4B.7</w:t>
             </w:r>
           </w:p>
         </w:tc>
@@ -4889,7 +4725,7 @@
                 <w:sz w:val="16"/>
                 <w:szCs w:val="18"/>
               </w:rPr>
-              <w:t>Basic</w:t>
+              <w:t>Advanced</w:t>
             </w:r>
           </w:p>
         </w:tc>
@@ -4920,7 +4756,7 @@
                 <w:sz w:val="16"/>
                 <w:szCs w:val="18"/>
               </w:rPr>
-              <w:t>BLE Pairing and Security</w:t>
+              <w:t>Add Multiple Device Bonding Capability</w:t>
             </w:r>
           </w:p>
         </w:tc>
@@ -4973,6 +4809,46 @@
                 <w:szCs w:val="18"/>
               </w:rPr>
             </w:pPr>
+            <w:r>
+              <w:rPr>
+                <w:color w:val="000000"/>
+                <w:sz w:val="16"/>
+                <w:szCs w:val="18"/>
+              </w:rPr>
+              <w:t xml:space="preserve">04C </w:t>
+            </w:r>
+            <w:r>
+              <w:rPr>
+                <w:color w:val="000000"/>
+                <w:sz w:val="16"/>
+                <w:szCs w:val="18"/>
+              </w:rPr>
+              <w:t>(</w:t>
+            </w:r>
+            <w:r>
+              <w:rPr>
+                <w:color w:val="000000"/>
+                <w:sz w:val="16"/>
+                <w:szCs w:val="18"/>
+              </w:rPr>
+              <w:t>BLE</w:t>
+            </w:r>
+            <w:r>
+              <w:rPr>
+                <w:color w:val="000000"/>
+                <w:sz w:val="16"/>
+                <w:szCs w:val="18"/>
+              </w:rPr>
+              <w:t xml:space="preserve"> Low Power, Beacons, OTA</w:t>
+            </w:r>
+            <w:r>
+              <w:rPr>
+                <w:color w:val="000000"/>
+                <w:sz w:val="16"/>
+                <w:szCs w:val="18"/>
+              </w:rPr>
+              <w:t>)</w:t>
+            </w:r>
           </w:p>
         </w:tc>
         <w:tc>
@@ -5003,15 +4879,7 @@
                 <w:sz w:val="16"/>
                 <w:szCs w:val="18"/>
               </w:rPr>
-              <w:t>4B.</w:t>
-            </w:r>
-            <w:r>
-              <w:rPr>
-                <w:color w:val="000000"/>
-                <w:sz w:val="16"/>
-                <w:szCs w:val="18"/>
-              </w:rPr>
-              <w:t>4</w:t>
+              <w:t>4C.1</w:t>
             </w:r>
           </w:p>
         </w:tc>
@@ -5041,7 +4909,7 @@
                 <w:sz w:val="16"/>
                 <w:szCs w:val="18"/>
               </w:rPr>
-              <w:t>Advanced</w:t>
+              <w:t>Basic</w:t>
             </w:r>
           </w:p>
         </w:tc>
@@ -5072,7 +4940,7 @@
                 <w:sz w:val="16"/>
                 <w:szCs w:val="18"/>
               </w:rPr>
-              <w:t>Save BLE Pairing Information (i.e. Bonding)</w:t>
+              <w:t>BLE Low Power (PDS)</w:t>
             </w:r>
           </w:p>
         </w:tc>
@@ -5155,15 +5023,7 @@
                 <w:sz w:val="16"/>
                 <w:szCs w:val="18"/>
               </w:rPr>
-              <w:t>4B.</w:t>
-            </w:r>
-            <w:r>
-              <w:rPr>
-                <w:color w:val="000000"/>
-                <w:sz w:val="16"/>
-                <w:szCs w:val="18"/>
-              </w:rPr>
-              <w:t>5</w:t>
+              <w:t>4C.2</w:t>
             </w:r>
           </w:p>
         </w:tc>
@@ -5224,7 +5084,7 @@
                 <w:sz w:val="16"/>
                 <w:szCs w:val="18"/>
               </w:rPr>
-              <w:t>Add a Pairing Passkey</w:t>
+              <w:t>Advertise Manufacturing Data and Provide Scan Response</w:t>
             </w:r>
           </w:p>
         </w:tc>
@@ -5307,7 +5167,7 @@
                 <w:sz w:val="16"/>
                 <w:szCs w:val="18"/>
               </w:rPr>
-              <w:t>4B.6</w:t>
+              <w:t>4C.3</w:t>
             </w:r>
           </w:p>
         </w:tc>
@@ -5368,15 +5228,25 @@
                 <w:sz w:val="16"/>
                 <w:szCs w:val="18"/>
               </w:rPr>
-              <w:t xml:space="preserve">Add </w:t>
-            </w:r>
-            <w:r>
-              <w:rPr>
-                <w:color w:val="000000"/>
-                <w:sz w:val="16"/>
-                <w:szCs w:val="18"/>
-              </w:rPr>
-              <w:t>Numeric Comparison</w:t>
+              <w:t xml:space="preserve">Implement </w:t>
+            </w:r>
+            <w:proofErr w:type="spellStart"/>
+            <w:r>
+              <w:rPr>
+                <w:color w:val="000000"/>
+                <w:sz w:val="16"/>
+                <w:szCs w:val="18"/>
+              </w:rPr>
+              <w:t>Eddystone</w:t>
+            </w:r>
+            <w:proofErr w:type="spellEnd"/>
+            <w:r>
+              <w:rPr>
+                <w:color w:val="000000"/>
+                <w:sz w:val="16"/>
+                <w:szCs w:val="18"/>
+              </w:rPr>
+              <w:t xml:space="preserve"> URL Beacon</w:t>
             </w:r>
           </w:p>
         </w:tc>
@@ -5459,7 +5329,7 @@
                 <w:sz w:val="16"/>
                 <w:szCs w:val="18"/>
               </w:rPr>
-              <w:t>4B.7</w:t>
+              <w:t>4C.4</w:t>
             </w:r>
           </w:p>
         </w:tc>
@@ -5520,7 +5390,7 @@
                 <w:sz w:val="16"/>
                 <w:szCs w:val="18"/>
               </w:rPr>
-              <w:t>Add Multiple Device Bonding Capability</w:t>
+              <w:t>Use Multi-Advertising on a Beacon</w:t>
             </w:r>
           </w:p>
         </w:tc>
@@ -5573,14 +5443,6 @@
                 <w:szCs w:val="18"/>
               </w:rPr>
             </w:pPr>
-            <w:r>
-              <w:rPr>
-                <w:color w:val="000000"/>
-                <w:sz w:val="16"/>
-                <w:szCs w:val="18"/>
-              </w:rPr>
-              <w:t>04C (Even More Advanced BLE)</w:t>
-            </w:r>
           </w:p>
         </w:tc>
         <w:tc>
@@ -5611,7 +5473,7 @@
                 <w:sz w:val="16"/>
                 <w:szCs w:val="18"/>
               </w:rPr>
-              <w:t>4C.1</w:t>
+              <w:t>4C.5</w:t>
             </w:r>
           </w:p>
         </w:tc>
@@ -5641,7 +5503,7 @@
                 <w:sz w:val="16"/>
                 <w:szCs w:val="18"/>
               </w:rPr>
-              <w:t>Basic</w:t>
+              <w:t>Advanced</w:t>
             </w:r>
           </w:p>
         </w:tc>
@@ -5672,7 +5534,7 @@
                 <w:sz w:val="16"/>
                 <w:szCs w:val="18"/>
               </w:rPr>
-              <w:t>Advertise Manufacturing Data and Provide Scan Response</w:t>
+              <w:t>OTA Firmware Upgrade (Non-Secure)</w:t>
             </w:r>
           </w:p>
         </w:tc>
@@ -5755,7 +5617,7 @@
                 <w:sz w:val="16"/>
                 <w:szCs w:val="18"/>
               </w:rPr>
-              <w:t>4C.2</w:t>
+              <w:t>4C.6</w:t>
             </w:r>
           </w:p>
         </w:tc>
@@ -5785,7 +5647,7 @@
                 <w:sz w:val="16"/>
                 <w:szCs w:val="18"/>
               </w:rPr>
-              <w:t>Basic</w:t>
+              <w:t>Advanced</w:t>
             </w:r>
           </w:p>
         </w:tc>
@@ -5816,25 +5678,7 @@
                 <w:sz w:val="16"/>
                 <w:szCs w:val="18"/>
               </w:rPr>
-              <w:t xml:space="preserve">Implement </w:t>
-            </w:r>
-            <w:proofErr w:type="spellStart"/>
-            <w:r>
-              <w:rPr>
-                <w:color w:val="000000"/>
-                <w:sz w:val="16"/>
-                <w:szCs w:val="18"/>
-              </w:rPr>
-              <w:t>Eddystone</w:t>
-            </w:r>
-            <w:proofErr w:type="spellEnd"/>
-            <w:r>
-              <w:rPr>
-                <w:color w:val="000000"/>
-                <w:sz w:val="16"/>
-                <w:szCs w:val="18"/>
-              </w:rPr>
-              <w:t xml:space="preserve"> URL Beacon</w:t>
+              <w:t>OTA Firmware Upgrade (Secure)</w:t>
             </w:r>
           </w:p>
         </w:tc>
@@ -5917,7 +5761,7 @@
                 <w:sz w:val="16"/>
                 <w:szCs w:val="18"/>
               </w:rPr>
-              <w:t>4C.3</w:t>
+              <w:t>4C.7</w:t>
             </w:r>
           </w:p>
         </w:tc>
@@ -5947,7 +5791,7 @@
                 <w:sz w:val="16"/>
                 <w:szCs w:val="18"/>
               </w:rPr>
-              <w:t>Basic</w:t>
+              <w:t>Advanced</w:t>
             </w:r>
           </w:p>
         </w:tc>
@@ -5978,7 +5822,7 @@
                 <w:sz w:val="16"/>
                 <w:szCs w:val="18"/>
               </w:rPr>
-              <w:t>BLE Low Power (PDS)</w:t>
+              <w:t>BLE Low Power (SDS)</w:t>
             </w:r>
           </w:p>
         </w:tc>
@@ -6031,6 +5875,14 @@
                 <w:szCs w:val="18"/>
               </w:rPr>
             </w:pPr>
+            <w:r>
+              <w:rPr>
+                <w:color w:val="000000"/>
+                <w:sz w:val="16"/>
+                <w:szCs w:val="18"/>
+              </w:rPr>
+              <w:t>04D (BLE Centrals)</w:t>
+            </w:r>
           </w:p>
         </w:tc>
         <w:tc>
@@ -6061,7 +5913,7 @@
                 <w:sz w:val="16"/>
                 <w:szCs w:val="18"/>
               </w:rPr>
-              <w:t>4C.4</w:t>
+              <w:t>4D.1</w:t>
             </w:r>
           </w:p>
         </w:tc>
@@ -6091,7 +5943,7 @@
                 <w:sz w:val="16"/>
                 <w:szCs w:val="18"/>
               </w:rPr>
-              <w:t>Advanced</w:t>
+              <w:t>Basic</w:t>
             </w:r>
           </w:p>
         </w:tc>
@@ -6122,7 +5974,7 @@
                 <w:sz w:val="16"/>
                 <w:szCs w:val="18"/>
               </w:rPr>
-              <w:t>Use Multi-Advertising on a Beacon</w:t>
+              <w:t>Make an Observer</w:t>
             </w:r>
           </w:p>
         </w:tc>
@@ -6205,7 +6057,7 @@
                 <w:sz w:val="16"/>
                 <w:szCs w:val="18"/>
               </w:rPr>
-              <w:t>4C.5</w:t>
+              <w:t>4D.2</w:t>
             </w:r>
           </w:p>
         </w:tc>
@@ -6235,7 +6087,7 @@
                 <w:sz w:val="16"/>
                 <w:szCs w:val="18"/>
               </w:rPr>
-              <w:t>Advanced</w:t>
+              <w:t>Basic</w:t>
             </w:r>
           </w:p>
         </w:tc>
@@ -6266,7 +6118,7 @@
                 <w:sz w:val="16"/>
                 <w:szCs w:val="18"/>
               </w:rPr>
-              <w:t>OTA Firmware Upgrade (Non-Secure)</w:t>
+              <w:t>Read Device Name to Show Only Your Peripheral</w:t>
             </w:r>
           </w:p>
         </w:tc>
@@ -6349,7 +6201,7 @@
                 <w:sz w:val="16"/>
                 <w:szCs w:val="18"/>
               </w:rPr>
-              <w:t>4C.6</w:t>
+              <w:t>4D.3</w:t>
             </w:r>
           </w:p>
         </w:tc>
@@ -6379,7 +6231,7 @@
                 <w:sz w:val="16"/>
                 <w:szCs w:val="18"/>
               </w:rPr>
-              <w:t>Advanced</w:t>
+              <w:t>Basic</w:t>
             </w:r>
           </w:p>
         </w:tc>
@@ -6410,7 +6262,7 @@
                 <w:sz w:val="16"/>
                 <w:szCs w:val="18"/>
               </w:rPr>
-              <w:t>OTA Firmware Upgrade (Secure)</w:t>
+              <w:t>Connect to Your Peripheral and Turn ON/OFF the LED</w:t>
             </w:r>
           </w:p>
         </w:tc>
@@ -6493,7 +6345,7 @@
                 <w:sz w:val="16"/>
                 <w:szCs w:val="18"/>
               </w:rPr>
-              <w:t>4C.7</w:t>
+              <w:t>4D.4</w:t>
             </w:r>
           </w:p>
         </w:tc>
@@ -6554,7 +6406,7 @@
                 <w:sz w:val="16"/>
                 <w:szCs w:val="18"/>
               </w:rPr>
-              <w:t>BLE Low Power (SDS)</w:t>
+              <w:t>Add Commands to Turn Notify ON/OFF</w:t>
             </w:r>
           </w:p>
         </w:tc>
@@ -6607,30 +6459,6 @@
                 <w:szCs w:val="18"/>
               </w:rPr>
             </w:pPr>
-            <w:r>
-              <w:rPr>
-                <w:color w:val="000000"/>
-                <w:sz w:val="16"/>
-                <w:szCs w:val="18"/>
-              </w:rPr>
-              <w:t>04D (BLE Central</w:t>
-            </w:r>
-            <w:r>
-              <w:rPr>
-                <w:color w:val="000000"/>
-                <w:sz w:val="16"/>
-                <w:szCs w:val="18"/>
-              </w:rPr>
-              <w:t>s</w:t>
-            </w:r>
-            <w:r>
-              <w:rPr>
-                <w:color w:val="000000"/>
-                <w:sz w:val="16"/>
-                <w:szCs w:val="18"/>
-              </w:rPr>
-              <w:t>)</w:t>
-            </w:r>
           </w:p>
         </w:tc>
         <w:tc>
@@ -6661,7 +6489,7 @@
                 <w:sz w:val="16"/>
                 <w:szCs w:val="18"/>
               </w:rPr>
-              <w:t>4D.1</w:t>
+              <w:t>4D.5</w:t>
             </w:r>
           </w:p>
         </w:tc>
@@ -6691,7 +6519,7 @@
                 <w:sz w:val="16"/>
                 <w:szCs w:val="18"/>
               </w:rPr>
-              <w:t>Basic</w:t>
+              <w:t>Advanced</w:t>
             </w:r>
           </w:p>
         </w:tc>
@@ -6722,7 +6550,7 @@
                 <w:sz w:val="16"/>
                 <w:szCs w:val="18"/>
               </w:rPr>
-              <w:t>Make an Observer</w:t>
+              <w:t>Do Service Discovery</w:t>
             </w:r>
           </w:p>
         </w:tc>
@@ -6805,7 +6633,7 @@
                 <w:sz w:val="16"/>
                 <w:szCs w:val="18"/>
               </w:rPr>
-              <w:t>4D.2</w:t>
+              <w:t>4D.6</w:t>
             </w:r>
           </w:p>
         </w:tc>
@@ -6835,7 +6663,7 @@
                 <w:sz w:val="16"/>
                 <w:szCs w:val="18"/>
               </w:rPr>
-              <w:t>Basic</w:t>
+              <w:t>Advanced</w:t>
             </w:r>
           </w:p>
         </w:tc>
@@ -6866,26 +6694,8 @@
                 <w:sz w:val="16"/>
                 <w:szCs w:val="18"/>
               </w:rPr>
-              <w:t>Read Device Name</w:t>
-            </w:r>
-            <w:r>
-              <w:rPr>
-                <w:color w:val="000000"/>
-                <w:sz w:val="16"/>
-                <w:szCs w:val="18"/>
-              </w:rPr>
-              <w:t xml:space="preserve"> to Show Only Your</w:t>
-            </w:r>
-            <w:r>
-              <w:rPr>
-                <w:color w:val="000000"/>
-                <w:sz w:val="16"/>
-                <w:szCs w:val="18"/>
-              </w:rPr>
-              <w:t xml:space="preserve"> Peripheral</w:t>
-            </w:r>
-            <w:bookmarkStart w:id="0" w:name="_GoBack"/>
-            <w:bookmarkEnd w:id="0"/>
+              <w:t>Run the Advertising Scanner</w:t>
+            </w:r>
           </w:p>
         </w:tc>
       </w:tr>
@@ -6937,6 +6747,14 @@
                 <w:szCs w:val="18"/>
               </w:rPr>
             </w:pPr>
+            <w:r>
+              <w:rPr>
+                <w:color w:val="000000"/>
+                <w:sz w:val="16"/>
+                <w:szCs w:val="18"/>
+              </w:rPr>
+              <w:t>05 (Debugging)</w:t>
+            </w:r>
           </w:p>
         </w:tc>
         <w:tc>
@@ -6967,7 +6785,7 @@
                 <w:sz w:val="16"/>
                 <w:szCs w:val="18"/>
               </w:rPr>
-              <w:t>4D.3</w:t>
+              <w:t>5.1</w:t>
             </w:r>
           </w:p>
         </w:tc>
@@ -7028,23 +6846,7 @@
                 <w:sz w:val="16"/>
                 <w:szCs w:val="18"/>
               </w:rPr>
-              <w:t xml:space="preserve">Connect </w:t>
-            </w:r>
-            <w:r>
-              <w:rPr>
-                <w:color w:val="000000"/>
-                <w:sz w:val="16"/>
-                <w:szCs w:val="18"/>
-              </w:rPr>
-              <w:t>to Your Peripheral</w:t>
-            </w:r>
-            <w:r>
-              <w:rPr>
-                <w:color w:val="000000"/>
-                <w:sz w:val="16"/>
-                <w:szCs w:val="18"/>
-              </w:rPr>
-              <w:t xml:space="preserve"> and Turn ON/OFF the LED</w:t>
+              <w:t>Use ClientControl</w:t>
             </w:r>
           </w:p>
         </w:tc>
@@ -7127,7 +6929,7 @@
                 <w:sz w:val="16"/>
                 <w:szCs w:val="18"/>
               </w:rPr>
-              <w:t>4D.4</w:t>
+              <w:t>5.2</w:t>
             </w:r>
           </w:p>
         </w:tc>
@@ -7157,7 +6959,7 @@
                 <w:sz w:val="16"/>
                 <w:szCs w:val="18"/>
               </w:rPr>
-              <w:t>Advanced</w:t>
+              <w:t>Basic</w:t>
             </w:r>
           </w:p>
         </w:tc>
@@ -7188,8 +6990,18 @@
                 <w:sz w:val="16"/>
                 <w:szCs w:val="18"/>
               </w:rPr>
-              <w:t>Add Commands to Turn Notify ON/OFF</w:t>
-            </w:r>
+              <w:t xml:space="preserve">Run </w:t>
+            </w:r>
+            <w:proofErr w:type="spellStart"/>
+            <w:r>
+              <w:rPr>
+                <w:color w:val="000000"/>
+                <w:sz w:val="16"/>
+                <w:szCs w:val="18"/>
+              </w:rPr>
+              <w:t>BTSpy</w:t>
+            </w:r>
+            <w:proofErr w:type="spellEnd"/>
           </w:p>
         </w:tc>
       </w:tr>
@@ -7271,7 +7083,7 @@
                 <w:sz w:val="16"/>
                 <w:szCs w:val="18"/>
               </w:rPr>
-              <w:t>4D.5</w:t>
+              <w:t>5.3</w:t>
             </w:r>
           </w:p>
         </w:tc>
@@ -7332,7 +7144,7 @@
                 <w:sz w:val="16"/>
                 <w:szCs w:val="18"/>
               </w:rPr>
-              <w:t>Do Service Discovery</w:t>
+              <w:t>Run the Debugger</w:t>
             </w:r>
           </w:p>
         </w:tc>
@@ -7385,6 +7197,14 @@
                 <w:szCs w:val="18"/>
               </w:rPr>
             </w:pPr>
+            <w:r>
+              <w:rPr>
+                <w:color w:val="000000"/>
+                <w:sz w:val="16"/>
+                <w:szCs w:val="18"/>
+              </w:rPr>
+              <w:t>06A (Classic Bluetooth – SPP)</w:t>
+            </w:r>
           </w:p>
         </w:tc>
         <w:tc>
@@ -7415,7 +7235,7 @@
                 <w:sz w:val="16"/>
                 <w:szCs w:val="18"/>
               </w:rPr>
-              <w:t>4D.6</w:t>
+              <w:t>6A.1</w:t>
             </w:r>
           </w:p>
         </w:tc>
@@ -7445,7 +7265,7 @@
                 <w:sz w:val="16"/>
                 <w:szCs w:val="18"/>
               </w:rPr>
-              <w:t>Advanced</w:t>
+              <w:t>Basic</w:t>
             </w:r>
           </w:p>
         </w:tc>
@@ -7476,7 +7296,7 @@
                 <w:sz w:val="16"/>
                 <w:szCs w:val="18"/>
               </w:rPr>
-              <w:t>Run the Advertising Scanner</w:t>
+              <w:t>Create a Serial Port Profile Project</w:t>
             </w:r>
           </w:p>
         </w:tc>
@@ -7529,14 +7349,6 @@
                 <w:szCs w:val="18"/>
               </w:rPr>
             </w:pPr>
-            <w:r>
-              <w:rPr>
-                <w:color w:val="000000"/>
-                <w:sz w:val="16"/>
-                <w:szCs w:val="18"/>
-              </w:rPr>
-              <w:t>05 (Debugging)</w:t>
-            </w:r>
           </w:p>
         </w:tc>
         <w:tc>
@@ -7567,7 +7379,7 @@
                 <w:sz w:val="16"/>
                 <w:szCs w:val="18"/>
               </w:rPr>
-              <w:t>5.1</w:t>
+              <w:t>6A.2</w:t>
             </w:r>
           </w:p>
         </w:tc>
@@ -7628,7 +7440,7 @@
                 <w:sz w:val="16"/>
                 <w:szCs w:val="18"/>
               </w:rPr>
-              <w:t>Use ClientControl</w:t>
+              <w:t>Add UART Transmit Capability</w:t>
             </w:r>
           </w:p>
         </w:tc>
@@ -7711,7 +7523,15 @@
                 <w:sz w:val="16"/>
                 <w:szCs w:val="18"/>
               </w:rPr>
-              <w:t>5.2</w:t>
+              <w:t>6A.</w:t>
+            </w:r>
+            <w:r>
+              <w:rPr>
+                <w:color w:val="000000"/>
+                <w:sz w:val="16"/>
+                <w:szCs w:val="18"/>
+              </w:rPr>
+              <w:t>3</w:t>
             </w:r>
           </w:p>
         </w:tc>
@@ -7741,7 +7561,7 @@
                 <w:sz w:val="16"/>
                 <w:szCs w:val="18"/>
               </w:rPr>
-              <w:t>Basic</w:t>
+              <w:t>Advanced</w:t>
             </w:r>
           </w:p>
         </w:tc>
@@ -7772,18 +7592,8 @@
                 <w:sz w:val="16"/>
                 <w:szCs w:val="18"/>
               </w:rPr>
-              <w:t xml:space="preserve">Run </w:t>
-            </w:r>
-            <w:proofErr w:type="spellStart"/>
-            <w:r>
-              <w:rPr>
-                <w:color w:val="000000"/>
-                <w:sz w:val="16"/>
-                <w:szCs w:val="18"/>
-              </w:rPr>
-              <w:t>BTSpy</w:t>
-            </w:r>
-            <w:proofErr w:type="spellEnd"/>
+              <w:t>Improve Security by Adding IO Capabilities (Yes/No)</w:t>
+            </w:r>
           </w:p>
         </w:tc>
       </w:tr>
@@ -7865,735 +7675,15 @@
                 <w:sz w:val="16"/>
                 <w:szCs w:val="18"/>
               </w:rPr>
-              <w:t>5.3</w:t>
-            </w:r>
-          </w:p>
-        </w:tc>
-        <w:tc>
-          <w:tcPr>
-            <w:tcW w:w="495" w:type="pct"/>
-            <w:tcBorders>
-              <w:top w:val="single" w:sz="2" w:space="0" w:color="auto"/>
-              <w:left w:val="single" w:sz="2" w:space="0" w:color="auto"/>
-              <w:bottom w:val="single" w:sz="2" w:space="0" w:color="auto"/>
-              <w:right w:val="single" w:sz="2" w:space="0" w:color="auto"/>
-            </w:tcBorders>
-          </w:tcPr>
-          <w:p>
-            <w:pPr>
-              <w:spacing w:after="0" w:line="240" w:lineRule="auto"/>
-              <w:jc w:val="center"/>
-              <w:rPr>
-                <w:color w:val="000000"/>
-                <w:sz w:val="16"/>
-                <w:szCs w:val="18"/>
-              </w:rPr>
-            </w:pPr>
-            <w:r>
-              <w:rPr>
-                <w:color w:val="000000"/>
-                <w:sz w:val="16"/>
-                <w:szCs w:val="18"/>
-              </w:rPr>
-              <w:t>Advanced</w:t>
-            </w:r>
-          </w:p>
-        </w:tc>
-        <w:tc>
-          <w:tcPr>
-            <w:tcW w:w="2182" w:type="pct"/>
-            <w:tcBorders>
-              <w:top w:val="nil"/>
-              <w:left w:val="single" w:sz="2" w:space="0" w:color="auto"/>
-              <w:bottom w:val="single" w:sz="4" w:space="0" w:color="auto"/>
-              <w:right w:val="single" w:sz="4" w:space="0" w:color="auto"/>
-            </w:tcBorders>
-            <w:noWrap/>
-            <w:vAlign w:val="center"/>
-          </w:tcPr>
-          <w:p>
-            <w:pPr>
-              <w:spacing w:after="0" w:line="240" w:lineRule="auto"/>
-              <w:rPr>
-                <w:color w:val="000000"/>
-                <w:sz w:val="16"/>
-                <w:szCs w:val="18"/>
-              </w:rPr>
-            </w:pPr>
-            <w:r>
-              <w:rPr>
-                <w:color w:val="000000"/>
-                <w:sz w:val="16"/>
-                <w:szCs w:val="18"/>
-              </w:rPr>
-              <w:t>Run the Debugger</w:t>
-            </w:r>
-          </w:p>
-        </w:tc>
-      </w:tr>
-      <w:tr>
-        <w:trPr>
-          <w:trHeight w:val="144"/>
-          <w:jc w:val="center"/>
-        </w:trPr>
-        <w:tc>
-          <w:tcPr>
-            <w:tcW w:w="384" w:type="pct"/>
-            <w:tcBorders>
-              <w:top w:val="nil"/>
-              <w:left w:val="single" w:sz="4" w:space="0" w:color="auto"/>
-              <w:bottom w:val="single" w:sz="4" w:space="0" w:color="auto"/>
-              <w:right w:val="single" w:sz="2" w:space="0" w:color="auto"/>
-            </w:tcBorders>
-            <w:noWrap/>
-            <w:vAlign w:val="center"/>
-          </w:tcPr>
-          <w:p>
-            <w:pPr>
-              <w:spacing w:after="0" w:line="240" w:lineRule="auto"/>
-              <w:rPr>
-                <w:color w:val="000000"/>
-                <w:sz w:val="16"/>
-                <w:szCs w:val="18"/>
-              </w:rPr>
-            </w:pPr>
-          </w:p>
-        </w:tc>
-        <w:tc>
-          <w:tcPr>
-            <w:tcW w:w="1497" w:type="pct"/>
-            <w:tcBorders>
-              <w:top w:val="single" w:sz="2" w:space="0" w:color="auto"/>
-              <w:left w:val="single" w:sz="2" w:space="0" w:color="auto"/>
-              <w:bottom w:val="single" w:sz="2" w:space="0" w:color="auto"/>
-              <w:right w:val="single" w:sz="2" w:space="0" w:color="auto"/>
-            </w:tcBorders>
-          </w:tcPr>
-          <w:p>
-            <w:pPr>
-              <w:spacing w:after="0" w:line="240" w:lineRule="auto"/>
-              <w:jc w:val="center"/>
-              <w:rPr>
-                <w:color w:val="000000"/>
-                <w:sz w:val="16"/>
-                <w:szCs w:val="18"/>
-              </w:rPr>
-            </w:pPr>
-            <w:r>
-              <w:rPr>
-                <w:color w:val="000000"/>
-                <w:sz w:val="16"/>
-                <w:szCs w:val="18"/>
-              </w:rPr>
-              <w:t>06A (Classic Bluetooth – SPP)</w:t>
-            </w:r>
-          </w:p>
-        </w:tc>
-        <w:tc>
-          <w:tcPr>
-            <w:tcW w:w="442" w:type="pct"/>
-            <w:tcBorders>
-              <w:top w:val="nil"/>
-              <w:left w:val="single" w:sz="2" w:space="0" w:color="auto"/>
-              <w:bottom w:val="single" w:sz="4" w:space="0" w:color="auto"/>
-              <w:right w:val="single" w:sz="2" w:space="0" w:color="auto"/>
-            </w:tcBorders>
-            <w:noWrap/>
-            <w:vAlign w:val="center"/>
-          </w:tcPr>
-          <w:p>
-            <w:pPr>
-              <w:spacing w:after="0" w:line="240" w:lineRule="auto"/>
-              <w:jc w:val="center"/>
-              <w:rPr>
-                <w:color w:val="000000"/>
-                <w:sz w:val="16"/>
-                <w:szCs w:val="18"/>
-              </w:rPr>
-            </w:pPr>
-            <w:r>
-              <w:rPr>
-                <w:color w:val="000000"/>
-                <w:sz w:val="16"/>
-                <w:szCs w:val="18"/>
-              </w:rPr>
-              <w:t>6A.1</w:t>
-            </w:r>
-          </w:p>
-        </w:tc>
-        <w:tc>
-          <w:tcPr>
-            <w:tcW w:w="495" w:type="pct"/>
-            <w:tcBorders>
-              <w:top w:val="single" w:sz="2" w:space="0" w:color="auto"/>
-              <w:left w:val="single" w:sz="2" w:space="0" w:color="auto"/>
-              <w:bottom w:val="single" w:sz="2" w:space="0" w:color="auto"/>
-              <w:right w:val="single" w:sz="2" w:space="0" w:color="auto"/>
-            </w:tcBorders>
-          </w:tcPr>
-          <w:p>
-            <w:pPr>
-              <w:spacing w:after="0" w:line="240" w:lineRule="auto"/>
-              <w:jc w:val="center"/>
-              <w:rPr>
-                <w:color w:val="000000"/>
-                <w:sz w:val="16"/>
-                <w:szCs w:val="18"/>
-              </w:rPr>
-            </w:pPr>
-            <w:r>
-              <w:rPr>
-                <w:color w:val="000000"/>
-                <w:sz w:val="16"/>
-                <w:szCs w:val="18"/>
-              </w:rPr>
-              <w:t>Basic</w:t>
-            </w:r>
-          </w:p>
-        </w:tc>
-        <w:tc>
-          <w:tcPr>
-            <w:tcW w:w="2182" w:type="pct"/>
-            <w:tcBorders>
-              <w:top w:val="nil"/>
-              <w:left w:val="single" w:sz="2" w:space="0" w:color="auto"/>
-              <w:bottom w:val="single" w:sz="4" w:space="0" w:color="auto"/>
-              <w:right w:val="single" w:sz="4" w:space="0" w:color="auto"/>
-            </w:tcBorders>
-            <w:noWrap/>
-            <w:vAlign w:val="center"/>
-          </w:tcPr>
-          <w:p>
-            <w:pPr>
-              <w:spacing w:after="0" w:line="240" w:lineRule="auto"/>
-              <w:rPr>
-                <w:color w:val="000000"/>
-                <w:sz w:val="16"/>
-                <w:szCs w:val="18"/>
-              </w:rPr>
-            </w:pPr>
-            <w:r>
-              <w:rPr>
-                <w:color w:val="000000"/>
-                <w:sz w:val="16"/>
-                <w:szCs w:val="18"/>
-              </w:rPr>
-              <w:t>Create a Serial Port Profile Project</w:t>
-            </w:r>
-          </w:p>
-        </w:tc>
-      </w:tr>
-      <w:tr>
-        <w:trPr>
-          <w:trHeight w:val="144"/>
-          <w:jc w:val="center"/>
-        </w:trPr>
-        <w:tc>
-          <w:tcPr>
-            <w:tcW w:w="384" w:type="pct"/>
-            <w:tcBorders>
-              <w:top w:val="nil"/>
-              <w:left w:val="single" w:sz="4" w:space="0" w:color="auto"/>
-              <w:bottom w:val="single" w:sz="4" w:space="0" w:color="auto"/>
-              <w:right w:val="single" w:sz="2" w:space="0" w:color="auto"/>
-            </w:tcBorders>
-            <w:noWrap/>
-            <w:vAlign w:val="center"/>
-          </w:tcPr>
-          <w:p>
-            <w:pPr>
-              <w:spacing w:after="0" w:line="240" w:lineRule="auto"/>
-              <w:rPr>
-                <w:color w:val="000000"/>
-                <w:sz w:val="16"/>
-                <w:szCs w:val="18"/>
-              </w:rPr>
-            </w:pPr>
-          </w:p>
-        </w:tc>
-        <w:tc>
-          <w:tcPr>
-            <w:tcW w:w="1497" w:type="pct"/>
-            <w:tcBorders>
-              <w:top w:val="single" w:sz="2" w:space="0" w:color="auto"/>
-              <w:left w:val="single" w:sz="2" w:space="0" w:color="auto"/>
-              <w:bottom w:val="single" w:sz="2" w:space="0" w:color="auto"/>
-              <w:right w:val="single" w:sz="2" w:space="0" w:color="auto"/>
-            </w:tcBorders>
-          </w:tcPr>
-          <w:p>
-            <w:pPr>
-              <w:spacing w:after="0" w:line="240" w:lineRule="auto"/>
-              <w:jc w:val="center"/>
-              <w:rPr>
-                <w:color w:val="000000"/>
-                <w:sz w:val="16"/>
-                <w:szCs w:val="18"/>
-              </w:rPr>
-            </w:pPr>
-          </w:p>
-        </w:tc>
-        <w:tc>
-          <w:tcPr>
-            <w:tcW w:w="442" w:type="pct"/>
-            <w:tcBorders>
-              <w:top w:val="nil"/>
-              <w:left w:val="single" w:sz="2" w:space="0" w:color="auto"/>
-              <w:bottom w:val="single" w:sz="4" w:space="0" w:color="auto"/>
-              <w:right w:val="single" w:sz="2" w:space="0" w:color="auto"/>
-            </w:tcBorders>
-            <w:noWrap/>
-            <w:vAlign w:val="center"/>
-          </w:tcPr>
-          <w:p>
-            <w:pPr>
-              <w:spacing w:after="0" w:line="240" w:lineRule="auto"/>
-              <w:jc w:val="center"/>
-              <w:rPr>
-                <w:color w:val="000000"/>
-                <w:sz w:val="16"/>
-                <w:szCs w:val="18"/>
-              </w:rPr>
-            </w:pPr>
-            <w:r>
-              <w:rPr>
-                <w:color w:val="000000"/>
-                <w:sz w:val="16"/>
-                <w:szCs w:val="18"/>
-              </w:rPr>
-              <w:t>6A.2</w:t>
-            </w:r>
-          </w:p>
-        </w:tc>
-        <w:tc>
-          <w:tcPr>
-            <w:tcW w:w="495" w:type="pct"/>
-            <w:tcBorders>
-              <w:top w:val="single" w:sz="2" w:space="0" w:color="auto"/>
-              <w:left w:val="single" w:sz="2" w:space="0" w:color="auto"/>
-              <w:bottom w:val="single" w:sz="2" w:space="0" w:color="auto"/>
-              <w:right w:val="single" w:sz="2" w:space="0" w:color="auto"/>
-            </w:tcBorders>
-          </w:tcPr>
-          <w:p>
-            <w:pPr>
-              <w:spacing w:after="0" w:line="240" w:lineRule="auto"/>
-              <w:jc w:val="center"/>
-              <w:rPr>
-                <w:color w:val="000000"/>
-                <w:sz w:val="16"/>
-                <w:szCs w:val="18"/>
-              </w:rPr>
-            </w:pPr>
-            <w:r>
-              <w:rPr>
-                <w:color w:val="000000"/>
-                <w:sz w:val="16"/>
-                <w:szCs w:val="18"/>
-              </w:rPr>
-              <w:t>Basic</w:t>
-            </w:r>
-          </w:p>
-        </w:tc>
-        <w:tc>
-          <w:tcPr>
-            <w:tcW w:w="2182" w:type="pct"/>
-            <w:tcBorders>
-              <w:top w:val="nil"/>
-              <w:left w:val="single" w:sz="2" w:space="0" w:color="auto"/>
-              <w:bottom w:val="single" w:sz="4" w:space="0" w:color="auto"/>
-              <w:right w:val="single" w:sz="4" w:space="0" w:color="auto"/>
-            </w:tcBorders>
-            <w:noWrap/>
-            <w:vAlign w:val="center"/>
-          </w:tcPr>
-          <w:p>
-            <w:pPr>
-              <w:spacing w:after="0" w:line="240" w:lineRule="auto"/>
-              <w:rPr>
-                <w:color w:val="000000"/>
-                <w:sz w:val="16"/>
-                <w:szCs w:val="18"/>
-              </w:rPr>
-            </w:pPr>
-            <w:r>
-              <w:rPr>
-                <w:color w:val="000000"/>
-                <w:sz w:val="16"/>
-                <w:szCs w:val="18"/>
-              </w:rPr>
-              <w:t>Add UART Transmit Capability</w:t>
-            </w:r>
-          </w:p>
-        </w:tc>
-      </w:tr>
-      <w:tr>
-        <w:trPr>
-          <w:trHeight w:val="144"/>
-          <w:jc w:val="center"/>
-        </w:trPr>
-        <w:tc>
-          <w:tcPr>
-            <w:tcW w:w="384" w:type="pct"/>
-            <w:tcBorders>
-              <w:top w:val="nil"/>
-              <w:left w:val="single" w:sz="4" w:space="0" w:color="auto"/>
-              <w:bottom w:val="single" w:sz="4" w:space="0" w:color="auto"/>
-              <w:right w:val="single" w:sz="2" w:space="0" w:color="auto"/>
-            </w:tcBorders>
-            <w:noWrap/>
-            <w:vAlign w:val="center"/>
-          </w:tcPr>
-          <w:p>
-            <w:pPr>
-              <w:spacing w:after="0" w:line="240" w:lineRule="auto"/>
-              <w:rPr>
-                <w:color w:val="000000"/>
-                <w:sz w:val="16"/>
-                <w:szCs w:val="18"/>
-              </w:rPr>
-            </w:pPr>
-          </w:p>
-        </w:tc>
-        <w:tc>
-          <w:tcPr>
-            <w:tcW w:w="1497" w:type="pct"/>
-            <w:tcBorders>
-              <w:top w:val="single" w:sz="2" w:space="0" w:color="auto"/>
-              <w:left w:val="single" w:sz="2" w:space="0" w:color="auto"/>
-              <w:bottom w:val="single" w:sz="2" w:space="0" w:color="auto"/>
-              <w:right w:val="single" w:sz="2" w:space="0" w:color="auto"/>
-            </w:tcBorders>
-          </w:tcPr>
-          <w:p>
-            <w:pPr>
-              <w:spacing w:after="0" w:line="240" w:lineRule="auto"/>
-              <w:jc w:val="center"/>
-              <w:rPr>
-                <w:color w:val="000000"/>
-                <w:sz w:val="16"/>
-                <w:szCs w:val="18"/>
-              </w:rPr>
-            </w:pPr>
-          </w:p>
-        </w:tc>
-        <w:tc>
-          <w:tcPr>
-            <w:tcW w:w="442" w:type="pct"/>
-            <w:tcBorders>
-              <w:top w:val="nil"/>
-              <w:left w:val="single" w:sz="2" w:space="0" w:color="auto"/>
-              <w:bottom w:val="single" w:sz="4" w:space="0" w:color="auto"/>
-              <w:right w:val="single" w:sz="2" w:space="0" w:color="auto"/>
-            </w:tcBorders>
-            <w:noWrap/>
-            <w:vAlign w:val="center"/>
-          </w:tcPr>
-          <w:p>
-            <w:pPr>
-              <w:spacing w:after="0" w:line="240" w:lineRule="auto"/>
-              <w:jc w:val="center"/>
-              <w:rPr>
-                <w:color w:val="000000"/>
-                <w:sz w:val="16"/>
-                <w:szCs w:val="18"/>
-              </w:rPr>
-            </w:pPr>
-            <w:r>
-              <w:rPr>
-                <w:color w:val="000000"/>
-                <w:sz w:val="16"/>
-                <w:szCs w:val="18"/>
-              </w:rPr>
-              <w:t>6A.3</w:t>
-            </w:r>
-          </w:p>
-        </w:tc>
-        <w:tc>
-          <w:tcPr>
-            <w:tcW w:w="495" w:type="pct"/>
-            <w:tcBorders>
-              <w:top w:val="single" w:sz="2" w:space="0" w:color="auto"/>
-              <w:left w:val="single" w:sz="2" w:space="0" w:color="auto"/>
-              <w:bottom w:val="single" w:sz="2" w:space="0" w:color="auto"/>
-              <w:right w:val="single" w:sz="2" w:space="0" w:color="auto"/>
-            </w:tcBorders>
-          </w:tcPr>
-          <w:p>
-            <w:pPr>
-              <w:spacing w:after="0" w:line="240" w:lineRule="auto"/>
-              <w:jc w:val="center"/>
-              <w:rPr>
-                <w:color w:val="000000"/>
-                <w:sz w:val="16"/>
-                <w:szCs w:val="18"/>
-              </w:rPr>
-            </w:pPr>
-            <w:r>
-              <w:rPr>
-                <w:color w:val="000000"/>
-                <w:sz w:val="16"/>
-                <w:szCs w:val="18"/>
-              </w:rPr>
-              <w:t>Advanced</w:t>
-            </w:r>
-          </w:p>
-        </w:tc>
-        <w:tc>
-          <w:tcPr>
-            <w:tcW w:w="2182" w:type="pct"/>
-            <w:tcBorders>
-              <w:top w:val="nil"/>
-              <w:left w:val="single" w:sz="2" w:space="0" w:color="auto"/>
-              <w:bottom w:val="single" w:sz="4" w:space="0" w:color="auto"/>
-              <w:right w:val="single" w:sz="4" w:space="0" w:color="auto"/>
-            </w:tcBorders>
-            <w:noWrap/>
-            <w:vAlign w:val="center"/>
-          </w:tcPr>
-          <w:p>
-            <w:pPr>
-              <w:spacing w:after="0" w:line="240" w:lineRule="auto"/>
-              <w:rPr>
-                <w:color w:val="000000"/>
-                <w:sz w:val="16"/>
-                <w:szCs w:val="18"/>
-              </w:rPr>
-            </w:pPr>
-            <w:r>
-              <w:rPr>
-                <w:color w:val="000000"/>
-                <w:sz w:val="16"/>
-                <w:szCs w:val="18"/>
-              </w:rPr>
-              <w:t>Improve Security by Adding IO Capabilities (Display)</w:t>
-            </w:r>
-          </w:p>
-        </w:tc>
-      </w:tr>
-      <w:tr>
-        <w:trPr>
-          <w:trHeight w:val="144"/>
-          <w:jc w:val="center"/>
-        </w:trPr>
-        <w:tc>
-          <w:tcPr>
-            <w:tcW w:w="384" w:type="pct"/>
-            <w:tcBorders>
-              <w:top w:val="nil"/>
-              <w:left w:val="single" w:sz="4" w:space="0" w:color="auto"/>
-              <w:bottom w:val="single" w:sz="4" w:space="0" w:color="auto"/>
-              <w:right w:val="single" w:sz="2" w:space="0" w:color="auto"/>
-            </w:tcBorders>
-            <w:noWrap/>
-            <w:vAlign w:val="center"/>
-          </w:tcPr>
-          <w:p>
-            <w:pPr>
-              <w:spacing w:after="0" w:line="240" w:lineRule="auto"/>
-              <w:rPr>
-                <w:color w:val="000000"/>
-                <w:sz w:val="16"/>
-                <w:szCs w:val="18"/>
-              </w:rPr>
-            </w:pPr>
-          </w:p>
-        </w:tc>
-        <w:tc>
-          <w:tcPr>
-            <w:tcW w:w="1497" w:type="pct"/>
-            <w:tcBorders>
-              <w:top w:val="single" w:sz="2" w:space="0" w:color="auto"/>
-              <w:left w:val="single" w:sz="2" w:space="0" w:color="auto"/>
-              <w:bottom w:val="single" w:sz="2" w:space="0" w:color="auto"/>
-              <w:right w:val="single" w:sz="2" w:space="0" w:color="auto"/>
-            </w:tcBorders>
-          </w:tcPr>
-          <w:p>
-            <w:pPr>
-              <w:spacing w:after="0" w:line="240" w:lineRule="auto"/>
-              <w:jc w:val="center"/>
-              <w:rPr>
-                <w:color w:val="000000"/>
-                <w:sz w:val="16"/>
-                <w:szCs w:val="18"/>
-              </w:rPr>
-            </w:pPr>
-          </w:p>
-        </w:tc>
-        <w:tc>
-          <w:tcPr>
-            <w:tcW w:w="442" w:type="pct"/>
-            <w:tcBorders>
-              <w:top w:val="nil"/>
-              <w:left w:val="single" w:sz="2" w:space="0" w:color="auto"/>
-              <w:bottom w:val="single" w:sz="4" w:space="0" w:color="auto"/>
-              <w:right w:val="single" w:sz="2" w:space="0" w:color="auto"/>
-            </w:tcBorders>
-            <w:noWrap/>
-            <w:vAlign w:val="center"/>
-          </w:tcPr>
-          <w:p>
-            <w:pPr>
-              <w:spacing w:after="0" w:line="240" w:lineRule="auto"/>
-              <w:jc w:val="center"/>
-              <w:rPr>
-                <w:color w:val="000000"/>
-                <w:sz w:val="16"/>
-                <w:szCs w:val="18"/>
-              </w:rPr>
-            </w:pPr>
-            <w:r>
-              <w:rPr>
-                <w:color w:val="000000"/>
-                <w:sz w:val="16"/>
-                <w:szCs w:val="18"/>
-              </w:rPr>
-              <w:t>6A.4</w:t>
-            </w:r>
-          </w:p>
-        </w:tc>
-        <w:tc>
-          <w:tcPr>
-            <w:tcW w:w="495" w:type="pct"/>
-            <w:tcBorders>
-              <w:top w:val="single" w:sz="2" w:space="0" w:color="auto"/>
-              <w:left w:val="single" w:sz="2" w:space="0" w:color="auto"/>
-              <w:bottom w:val="single" w:sz="2" w:space="0" w:color="auto"/>
-              <w:right w:val="single" w:sz="2" w:space="0" w:color="auto"/>
-            </w:tcBorders>
-          </w:tcPr>
-          <w:p>
-            <w:pPr>
-              <w:spacing w:after="0" w:line="240" w:lineRule="auto"/>
-              <w:jc w:val="center"/>
-              <w:rPr>
-                <w:color w:val="000000"/>
-                <w:sz w:val="16"/>
-                <w:szCs w:val="18"/>
-              </w:rPr>
-            </w:pPr>
-            <w:r>
-              <w:rPr>
-                <w:color w:val="000000"/>
-                <w:sz w:val="16"/>
-                <w:szCs w:val="18"/>
-              </w:rPr>
-              <w:t>Advanced</w:t>
-            </w:r>
-          </w:p>
-        </w:tc>
-        <w:tc>
-          <w:tcPr>
-            <w:tcW w:w="2182" w:type="pct"/>
-            <w:tcBorders>
-              <w:top w:val="nil"/>
-              <w:left w:val="single" w:sz="2" w:space="0" w:color="auto"/>
-              <w:bottom w:val="single" w:sz="4" w:space="0" w:color="auto"/>
-              <w:right w:val="single" w:sz="4" w:space="0" w:color="auto"/>
-            </w:tcBorders>
-            <w:noWrap/>
-            <w:vAlign w:val="center"/>
-          </w:tcPr>
-          <w:p>
-            <w:pPr>
-              <w:spacing w:after="0" w:line="240" w:lineRule="auto"/>
-              <w:rPr>
-                <w:color w:val="000000"/>
-                <w:sz w:val="16"/>
-                <w:szCs w:val="18"/>
-              </w:rPr>
-            </w:pPr>
-            <w:r>
-              <w:rPr>
-                <w:color w:val="000000"/>
-                <w:sz w:val="16"/>
-                <w:szCs w:val="18"/>
-              </w:rPr>
-              <w:t>Improve Security by Adding IO Capabilities (Yes/No)</w:t>
-            </w:r>
-          </w:p>
-        </w:tc>
-      </w:tr>
-      <w:tr>
-        <w:trPr>
-          <w:trHeight w:val="144"/>
-          <w:jc w:val="center"/>
-        </w:trPr>
-        <w:tc>
-          <w:tcPr>
-            <w:tcW w:w="384" w:type="pct"/>
-            <w:tcBorders>
-              <w:top w:val="nil"/>
-              <w:left w:val="single" w:sz="4" w:space="0" w:color="auto"/>
-              <w:bottom w:val="single" w:sz="4" w:space="0" w:color="auto"/>
-              <w:right w:val="single" w:sz="2" w:space="0" w:color="auto"/>
-            </w:tcBorders>
-            <w:noWrap/>
-            <w:vAlign w:val="center"/>
-          </w:tcPr>
-          <w:p>
-            <w:pPr>
-              <w:spacing w:after="0" w:line="240" w:lineRule="auto"/>
-              <w:rPr>
-                <w:color w:val="000000"/>
-                <w:sz w:val="16"/>
-                <w:szCs w:val="18"/>
-              </w:rPr>
-            </w:pPr>
-          </w:p>
-        </w:tc>
-        <w:tc>
-          <w:tcPr>
-            <w:tcW w:w="1497" w:type="pct"/>
-            <w:tcBorders>
-              <w:top w:val="single" w:sz="2" w:space="0" w:color="auto"/>
-              <w:left w:val="single" w:sz="2" w:space="0" w:color="auto"/>
-              <w:bottom w:val="single" w:sz="2" w:space="0" w:color="auto"/>
-              <w:right w:val="single" w:sz="2" w:space="0" w:color="auto"/>
-            </w:tcBorders>
-          </w:tcPr>
-          <w:p>
-            <w:pPr>
-              <w:spacing w:after="0" w:line="240" w:lineRule="auto"/>
-              <w:jc w:val="center"/>
-              <w:rPr>
-                <w:color w:val="000000"/>
-                <w:sz w:val="16"/>
-                <w:szCs w:val="18"/>
-              </w:rPr>
-            </w:pPr>
-          </w:p>
-        </w:tc>
-        <w:tc>
-          <w:tcPr>
-            <w:tcW w:w="442" w:type="pct"/>
-            <w:tcBorders>
-              <w:top w:val="nil"/>
-              <w:left w:val="single" w:sz="2" w:space="0" w:color="auto"/>
-              <w:bottom w:val="single" w:sz="4" w:space="0" w:color="auto"/>
-              <w:right w:val="single" w:sz="2" w:space="0" w:color="auto"/>
-            </w:tcBorders>
-            <w:noWrap/>
-            <w:vAlign w:val="center"/>
-          </w:tcPr>
-          <w:p>
-            <w:pPr>
-              <w:spacing w:after="0" w:line="240" w:lineRule="auto"/>
-              <w:jc w:val="center"/>
-              <w:rPr>
-                <w:color w:val="000000"/>
-                <w:sz w:val="16"/>
-                <w:szCs w:val="18"/>
-              </w:rPr>
-            </w:pPr>
-            <w:r>
-              <w:rPr>
-                <w:color w:val="000000"/>
-                <w:sz w:val="16"/>
-                <w:szCs w:val="18"/>
-              </w:rPr>
-              <w:t>6A.5</w:t>
+              <w:t>6A.</w:t>
+            </w:r>
+            <w:r>
+              <w:rPr>
+                <w:color w:val="000000"/>
+                <w:sz w:val="16"/>
+                <w:szCs w:val="18"/>
+              </w:rPr>
+              <w:t>4</w:t>
             </w:r>
           </w:p>
         </w:tc>
@@ -8660,7 +7750,6 @@
         </w:tc>
       </w:tr>
     </w:tbl>
-    <w:p/>
     <w:p/>
     <w:sectPr>
       <w:footerReference w:type="default" r:id="rId8"/>
@@ -12044,7 +11133,7 @@
   <w:style w:type="paragraph" w:default="1" w:styleId="Normal">
     <w:name w:val="Normal"/>
     <w:qFormat/>
-    <w:rsid w:val="00A73F4B"/>
+    <w:rsid w:val="00971575"/>
   </w:style>
   <w:style w:type="paragraph" w:styleId="Heading1">
     <w:name w:val="heading 1"/>
@@ -12164,7 +11253,7 @@
     <w:uiPriority w:val="1"/>
     <w:semiHidden/>
     <w:unhideWhenUsed/>
-    <w:rsid w:val="00A73F4B"/>
+    <w:rsid w:val="00971575"/>
   </w:style>
   <w:style w:type="table" w:default="1" w:styleId="TableNormal">
     <w:name w:val="Normal Table"/>
@@ -12186,7 +11275,7 @@
     <w:uiPriority w:val="99"/>
     <w:semiHidden/>
     <w:unhideWhenUsed/>
-    <w:rsid w:val="00A73F4B"/>
+    <w:rsid w:val="00971575"/>
   </w:style>
   <w:style w:type="paragraph" w:styleId="ListParagraph">
     <w:name w:val="List Paragraph"/>
@@ -12963,7 +12052,7 @@
 </file>
 
 <file path=customXml/itemProps1.xml><?xml version="1.0" encoding="utf-8"?>
-<ds:datastoreItem xmlns:ds="http://schemas.openxmlformats.org/officeDocument/2006/customXml" ds:itemID="{CF0433C3-63DE-4109-B7E8-8D6A8846B3BB}">
+<ds:datastoreItem xmlns:ds="http://schemas.openxmlformats.org/officeDocument/2006/customXml" ds:itemID="{8B98D9B2-904E-430B-A678-D74F8DB19D7F}">
   <ds:schemaRefs>
     <ds:schemaRef ds:uri="http://schemas.openxmlformats.org/officeDocument/2006/bibliography"/>
   </ds:schemaRefs>

</xml_diff>

<commit_message>
Updates after 18Q4 class in India.
</commit_message>
<xml_diff>
--- a/labmanual/English/WBT101-00a-SignoffSheet.docx
+++ b/labmanual/English/WBT101-00a-SignoffSheet.docx
@@ -6,8 +6,6 @@
       <w:pPr>
         <w:pStyle w:val="Heading1"/>
       </w:pPr>
-      <w:bookmarkStart w:id="0" w:name="_GoBack"/>
-      <w:bookmarkEnd w:id="0"/>
       <w:r>
         <w:t>Signatures</w:t>
       </w:r>
@@ -875,15 +873,7 @@
                 <w:sz w:val="16"/>
                 <w:szCs w:val="18"/>
               </w:rPr>
-              <w:t>2.</w:t>
-            </w:r>
-            <w:r>
-              <w:rPr>
-                <w:color w:val="000000"/>
-                <w:sz w:val="16"/>
-                <w:szCs w:val="18"/>
-              </w:rPr>
-              <w:t>1</w:t>
+              <w:t>2.1</w:t>
             </w:r>
           </w:p>
         </w:tc>
@@ -5084,7 +5074,25 @@
                 <w:sz w:val="16"/>
                 <w:szCs w:val="18"/>
               </w:rPr>
-              <w:t>Advertise Manufacturing Data and Provide Scan Response</w:t>
+              <w:t xml:space="preserve">Implement </w:t>
+            </w:r>
+            <w:proofErr w:type="spellStart"/>
+            <w:r>
+              <w:rPr>
+                <w:color w:val="000000"/>
+                <w:sz w:val="16"/>
+                <w:szCs w:val="18"/>
+              </w:rPr>
+              <w:t>Eddystone</w:t>
+            </w:r>
+            <w:proofErr w:type="spellEnd"/>
+            <w:r>
+              <w:rPr>
+                <w:color w:val="000000"/>
+                <w:sz w:val="16"/>
+                <w:szCs w:val="18"/>
+              </w:rPr>
+              <w:t xml:space="preserve"> URL Beacon</w:t>
             </w:r>
           </w:p>
         </w:tc>
@@ -5228,26 +5236,10 @@
                 <w:sz w:val="16"/>
                 <w:szCs w:val="18"/>
               </w:rPr>
-              <w:t xml:space="preserve">Implement </w:t>
-            </w:r>
-            <w:proofErr w:type="spellStart"/>
-            <w:r>
-              <w:rPr>
-                <w:color w:val="000000"/>
-                <w:sz w:val="16"/>
-                <w:szCs w:val="18"/>
-              </w:rPr>
-              <w:t>Eddystone</w:t>
-            </w:r>
-            <w:proofErr w:type="spellEnd"/>
-            <w:r>
-              <w:rPr>
-                <w:color w:val="000000"/>
-                <w:sz w:val="16"/>
-                <w:szCs w:val="18"/>
-              </w:rPr>
-              <w:t xml:space="preserve"> URL Beacon</w:t>
-            </w:r>
+              <w:t>Use Multi-Advertising on a Beacon</w:t>
+            </w:r>
+            <w:bookmarkStart w:id="0" w:name="_GoBack"/>
+            <w:bookmarkEnd w:id="0"/>
           </w:p>
         </w:tc>
       </w:tr>
@@ -5390,7 +5382,7 @@
                 <w:sz w:val="16"/>
                 <w:szCs w:val="18"/>
               </w:rPr>
-              <w:t>Use Multi-Advertising on a Beacon</w:t>
+              <w:t>Advertise Manufacturing Data and Provide Scan Response</w:t>
             </w:r>
           </w:p>
         </w:tc>
@@ -11133,7 +11125,7 @@
   <w:style w:type="paragraph" w:default="1" w:styleId="Normal">
     <w:name w:val="Normal"/>
     <w:qFormat/>
-    <w:rsid w:val="00971575"/>
+    <w:rsid w:val="00B91434"/>
   </w:style>
   <w:style w:type="paragraph" w:styleId="Heading1">
     <w:name w:val="heading 1"/>
@@ -11253,7 +11245,7 @@
     <w:uiPriority w:val="1"/>
     <w:semiHidden/>
     <w:unhideWhenUsed/>
-    <w:rsid w:val="00971575"/>
+    <w:rsid w:val="00B91434"/>
   </w:style>
   <w:style w:type="table" w:default="1" w:styleId="TableNormal">
     <w:name w:val="Normal Table"/>
@@ -11275,7 +11267,7 @@
     <w:uiPriority w:val="99"/>
     <w:semiHidden/>
     <w:unhideWhenUsed/>
-    <w:rsid w:val="00971575"/>
+    <w:rsid w:val="00B91434"/>
   </w:style>
   <w:style w:type="paragraph" w:styleId="ListParagraph">
     <w:name w:val="List Paragraph"/>
@@ -12052,7 +12044,7 @@
 </file>
 
 <file path=customXml/itemProps1.xml><?xml version="1.0" encoding="utf-8"?>
-<ds:datastoreItem xmlns:ds="http://schemas.openxmlformats.org/officeDocument/2006/customXml" ds:itemID="{8B98D9B2-904E-430B-A678-D74F8DB19D7F}">
+<ds:datastoreItem xmlns:ds="http://schemas.openxmlformats.org/officeDocument/2006/customXml" ds:itemID="{3C149E6D-6B88-47BE-B8BF-DE486E5A4341}">
   <ds:schemaRefs>
     <ds:schemaRef ds:uri="http://schemas.openxmlformats.org/officeDocument/2006/bibliography"/>
   </ds:schemaRefs>

</xml_diff>

<commit_message>
Updates for MTB 1.1 and Mesh
</commit_message>
<xml_diff>
--- a/labmanual/English/WBT101-00a-SignoffSheet.docx
+++ b/labmanual/English/WBT101-00a-SignoffSheet.docx
@@ -622,23 +622,7 @@
                 <w:sz w:val="16"/>
                 <w:szCs w:val="18"/>
               </w:rPr>
-              <w:t xml:space="preserve">Open the WICED </w:t>
-            </w:r>
-            <w:r>
-              <w:rPr>
-                <w:color w:val="000000"/>
-                <w:sz w:val="16"/>
-                <w:szCs w:val="18"/>
-              </w:rPr>
-              <w:t>d</w:t>
-            </w:r>
-            <w:r>
-              <w:rPr>
-                <w:color w:val="000000"/>
-                <w:sz w:val="16"/>
-                <w:szCs w:val="18"/>
-              </w:rPr>
-              <w:t>ocumentation</w:t>
+              <w:t>Start ModusToolbox IDE and Explore the Documentation</w:t>
             </w:r>
           </w:p>
         </w:tc>
@@ -2801,7 +2785,7 @@
                 <w:sz w:val="16"/>
                 <w:szCs w:val="18"/>
               </w:rPr>
-              <w:t>Advanced</w:t>
+              <w:t>Basic</w:t>
             </w:r>
           </w:p>
         </w:tc>
@@ -5238,8 +5222,6 @@
               </w:rPr>
               <w:t>Use Multi-Advertising on a Beacon</w:t>
             </w:r>
-            <w:bookmarkStart w:id="0" w:name="_GoBack"/>
-            <w:bookmarkEnd w:id="0"/>
           </w:p>
         </w:tc>
       </w:tr>
@@ -7667,15 +7649,7 @@
                 <w:sz w:val="16"/>
                 <w:szCs w:val="18"/>
               </w:rPr>
-              <w:t>6A.</w:t>
-            </w:r>
-            <w:r>
-              <w:rPr>
-                <w:color w:val="000000"/>
-                <w:sz w:val="16"/>
-                <w:szCs w:val="18"/>
-              </w:rPr>
-              <w:t>4</w:t>
+              <w:t>6A.4</w:t>
             </w:r>
           </w:p>
         </w:tc>
@@ -7737,6 +7711,1446 @@
                 <w:szCs w:val="18"/>
               </w:rPr>
               <w:t>Add Multiple Device Bonding Capability</w:t>
+            </w:r>
+          </w:p>
+        </w:tc>
+      </w:tr>
+      <w:tr>
+        <w:trPr>
+          <w:trHeight w:val="144"/>
+          <w:jc w:val="center"/>
+        </w:trPr>
+        <w:tc>
+          <w:tcPr>
+            <w:tcW w:w="384" w:type="pct"/>
+            <w:tcBorders>
+              <w:top w:val="nil"/>
+              <w:left w:val="single" w:sz="4" w:space="0" w:color="auto"/>
+              <w:bottom w:val="single" w:sz="4" w:space="0" w:color="auto"/>
+              <w:right w:val="single" w:sz="2" w:space="0" w:color="auto"/>
+            </w:tcBorders>
+            <w:noWrap/>
+            <w:vAlign w:val="center"/>
+          </w:tcPr>
+          <w:p>
+            <w:pPr>
+              <w:spacing w:after="0" w:line="240" w:lineRule="auto"/>
+              <w:rPr>
+                <w:color w:val="000000"/>
+                <w:sz w:val="16"/>
+                <w:szCs w:val="18"/>
+              </w:rPr>
+            </w:pPr>
+          </w:p>
+        </w:tc>
+        <w:tc>
+          <w:tcPr>
+            <w:tcW w:w="1497" w:type="pct"/>
+            <w:tcBorders>
+              <w:top w:val="single" w:sz="2" w:space="0" w:color="auto"/>
+              <w:left w:val="single" w:sz="2" w:space="0" w:color="auto"/>
+              <w:bottom w:val="single" w:sz="2" w:space="0" w:color="auto"/>
+              <w:right w:val="single" w:sz="2" w:space="0" w:color="auto"/>
+            </w:tcBorders>
+          </w:tcPr>
+          <w:p>
+            <w:pPr>
+              <w:spacing w:after="0" w:line="240" w:lineRule="auto"/>
+              <w:jc w:val="center"/>
+              <w:rPr>
+                <w:color w:val="000000"/>
+                <w:sz w:val="16"/>
+                <w:szCs w:val="18"/>
+              </w:rPr>
+            </w:pPr>
+            <w:r>
+              <w:rPr>
+                <w:color w:val="000000"/>
+                <w:sz w:val="16"/>
+                <w:szCs w:val="18"/>
+              </w:rPr>
+              <w:t>07A (Mesh Intro)</w:t>
+            </w:r>
+          </w:p>
+        </w:tc>
+        <w:tc>
+          <w:tcPr>
+            <w:tcW w:w="442" w:type="pct"/>
+            <w:tcBorders>
+              <w:top w:val="nil"/>
+              <w:left w:val="single" w:sz="2" w:space="0" w:color="auto"/>
+              <w:bottom w:val="single" w:sz="4" w:space="0" w:color="auto"/>
+              <w:right w:val="single" w:sz="2" w:space="0" w:color="auto"/>
+            </w:tcBorders>
+            <w:noWrap/>
+            <w:vAlign w:val="center"/>
+          </w:tcPr>
+          <w:p>
+            <w:pPr>
+              <w:spacing w:after="0" w:line="240" w:lineRule="auto"/>
+              <w:jc w:val="center"/>
+              <w:rPr>
+                <w:color w:val="000000"/>
+                <w:sz w:val="16"/>
+                <w:szCs w:val="18"/>
+              </w:rPr>
+            </w:pPr>
+            <w:r>
+              <w:rPr>
+                <w:color w:val="000000"/>
+                <w:sz w:val="16"/>
+                <w:szCs w:val="18"/>
+              </w:rPr>
+              <w:t>7A.1</w:t>
+            </w:r>
+          </w:p>
+        </w:tc>
+        <w:tc>
+          <w:tcPr>
+            <w:tcW w:w="495" w:type="pct"/>
+            <w:tcBorders>
+              <w:top w:val="single" w:sz="2" w:space="0" w:color="auto"/>
+              <w:left w:val="single" w:sz="2" w:space="0" w:color="auto"/>
+              <w:bottom w:val="single" w:sz="2" w:space="0" w:color="auto"/>
+              <w:right w:val="single" w:sz="2" w:space="0" w:color="auto"/>
+            </w:tcBorders>
+          </w:tcPr>
+          <w:p>
+            <w:pPr>
+              <w:spacing w:after="0" w:line="240" w:lineRule="auto"/>
+              <w:jc w:val="center"/>
+              <w:rPr>
+                <w:color w:val="000000"/>
+                <w:sz w:val="16"/>
+                <w:szCs w:val="18"/>
+              </w:rPr>
+            </w:pPr>
+            <w:r>
+              <w:rPr>
+                <w:color w:val="000000"/>
+                <w:sz w:val="16"/>
+                <w:szCs w:val="18"/>
+              </w:rPr>
+              <w:t>Basic</w:t>
+            </w:r>
+          </w:p>
+        </w:tc>
+        <w:tc>
+          <w:tcPr>
+            <w:tcW w:w="2182" w:type="pct"/>
+            <w:tcBorders>
+              <w:top w:val="nil"/>
+              <w:left w:val="single" w:sz="2" w:space="0" w:color="auto"/>
+              <w:bottom w:val="single" w:sz="4" w:space="0" w:color="auto"/>
+              <w:right w:val="single" w:sz="4" w:space="0" w:color="auto"/>
+            </w:tcBorders>
+            <w:noWrap/>
+            <w:vAlign w:val="center"/>
+          </w:tcPr>
+          <w:p>
+            <w:pPr>
+              <w:spacing w:after="0" w:line="240" w:lineRule="auto"/>
+              <w:rPr>
+                <w:color w:val="000000"/>
+                <w:sz w:val="16"/>
+                <w:szCs w:val="18"/>
+              </w:rPr>
+            </w:pPr>
+            <w:r>
+              <w:rPr>
+                <w:color w:val="000000"/>
+                <w:sz w:val="16"/>
+                <w:szCs w:val="18"/>
+              </w:rPr>
+              <w:t xml:space="preserve">Program </w:t>
+            </w:r>
+            <w:proofErr w:type="spellStart"/>
+            <w:r>
+              <w:rPr>
+                <w:color w:val="000000"/>
+                <w:sz w:val="16"/>
+                <w:szCs w:val="18"/>
+              </w:rPr>
+              <w:t>LightDimmable</w:t>
+            </w:r>
+            <w:proofErr w:type="spellEnd"/>
+            <w:r>
+              <w:rPr>
+                <w:color w:val="000000"/>
+                <w:sz w:val="16"/>
+                <w:szCs w:val="18"/>
+              </w:rPr>
+              <w:t xml:space="preserve"> application</w:t>
+            </w:r>
+          </w:p>
+        </w:tc>
+      </w:tr>
+      <w:tr>
+        <w:trPr>
+          <w:trHeight w:val="144"/>
+          <w:jc w:val="center"/>
+        </w:trPr>
+        <w:tc>
+          <w:tcPr>
+            <w:tcW w:w="384" w:type="pct"/>
+            <w:tcBorders>
+              <w:top w:val="nil"/>
+              <w:left w:val="single" w:sz="4" w:space="0" w:color="auto"/>
+              <w:bottom w:val="single" w:sz="4" w:space="0" w:color="auto"/>
+              <w:right w:val="single" w:sz="2" w:space="0" w:color="auto"/>
+            </w:tcBorders>
+            <w:noWrap/>
+            <w:vAlign w:val="center"/>
+          </w:tcPr>
+          <w:p>
+            <w:pPr>
+              <w:spacing w:after="0" w:line="240" w:lineRule="auto"/>
+              <w:rPr>
+                <w:color w:val="000000"/>
+                <w:sz w:val="16"/>
+                <w:szCs w:val="18"/>
+              </w:rPr>
+            </w:pPr>
+          </w:p>
+        </w:tc>
+        <w:tc>
+          <w:tcPr>
+            <w:tcW w:w="1497" w:type="pct"/>
+            <w:tcBorders>
+              <w:top w:val="single" w:sz="2" w:space="0" w:color="auto"/>
+              <w:left w:val="single" w:sz="2" w:space="0" w:color="auto"/>
+              <w:bottom w:val="single" w:sz="2" w:space="0" w:color="auto"/>
+              <w:right w:val="single" w:sz="2" w:space="0" w:color="auto"/>
+            </w:tcBorders>
+          </w:tcPr>
+          <w:p>
+            <w:pPr>
+              <w:spacing w:after="0" w:line="240" w:lineRule="auto"/>
+              <w:jc w:val="center"/>
+              <w:rPr>
+                <w:color w:val="000000"/>
+                <w:sz w:val="16"/>
+                <w:szCs w:val="18"/>
+              </w:rPr>
+            </w:pPr>
+            <w:r>
+              <w:rPr>
+                <w:color w:val="000000"/>
+                <w:sz w:val="16"/>
+                <w:szCs w:val="18"/>
+              </w:rPr>
+              <w:t>07B (Mesh Protocol)</w:t>
+            </w:r>
+          </w:p>
+        </w:tc>
+        <w:tc>
+          <w:tcPr>
+            <w:tcW w:w="442" w:type="pct"/>
+            <w:tcBorders>
+              <w:top w:val="nil"/>
+              <w:left w:val="single" w:sz="2" w:space="0" w:color="auto"/>
+              <w:bottom w:val="single" w:sz="4" w:space="0" w:color="auto"/>
+              <w:right w:val="single" w:sz="2" w:space="0" w:color="auto"/>
+            </w:tcBorders>
+            <w:noWrap/>
+            <w:vAlign w:val="center"/>
+          </w:tcPr>
+          <w:p>
+            <w:pPr>
+              <w:spacing w:after="0" w:line="240" w:lineRule="auto"/>
+              <w:jc w:val="center"/>
+              <w:rPr>
+                <w:color w:val="000000"/>
+                <w:sz w:val="16"/>
+                <w:szCs w:val="18"/>
+              </w:rPr>
+            </w:pPr>
+            <w:r>
+              <w:rPr>
+                <w:color w:val="000000"/>
+                <w:sz w:val="16"/>
+                <w:szCs w:val="18"/>
+              </w:rPr>
+              <w:t>7B.1</w:t>
+            </w:r>
+          </w:p>
+        </w:tc>
+        <w:tc>
+          <w:tcPr>
+            <w:tcW w:w="495" w:type="pct"/>
+            <w:tcBorders>
+              <w:top w:val="single" w:sz="2" w:space="0" w:color="auto"/>
+              <w:left w:val="single" w:sz="2" w:space="0" w:color="auto"/>
+              <w:bottom w:val="single" w:sz="2" w:space="0" w:color="auto"/>
+              <w:right w:val="single" w:sz="2" w:space="0" w:color="auto"/>
+            </w:tcBorders>
+          </w:tcPr>
+          <w:p>
+            <w:pPr>
+              <w:spacing w:after="0" w:line="240" w:lineRule="auto"/>
+              <w:jc w:val="center"/>
+              <w:rPr>
+                <w:color w:val="000000"/>
+                <w:sz w:val="16"/>
+                <w:szCs w:val="18"/>
+              </w:rPr>
+            </w:pPr>
+            <w:r>
+              <w:rPr>
+                <w:color w:val="000000"/>
+                <w:sz w:val="16"/>
+                <w:szCs w:val="18"/>
+              </w:rPr>
+              <w:t>Basic</w:t>
+            </w:r>
+          </w:p>
+        </w:tc>
+        <w:tc>
+          <w:tcPr>
+            <w:tcW w:w="2182" w:type="pct"/>
+            <w:tcBorders>
+              <w:top w:val="nil"/>
+              <w:left w:val="single" w:sz="2" w:space="0" w:color="auto"/>
+              <w:bottom w:val="single" w:sz="4" w:space="0" w:color="auto"/>
+              <w:right w:val="single" w:sz="4" w:space="0" w:color="auto"/>
+            </w:tcBorders>
+            <w:noWrap/>
+            <w:vAlign w:val="center"/>
+          </w:tcPr>
+          <w:p>
+            <w:pPr>
+              <w:spacing w:after="0" w:line="240" w:lineRule="auto"/>
+              <w:rPr>
+                <w:color w:val="000000"/>
+                <w:sz w:val="16"/>
+                <w:szCs w:val="18"/>
+              </w:rPr>
+            </w:pPr>
+            <w:r>
+              <w:rPr>
+                <w:color w:val="000000"/>
+                <w:sz w:val="16"/>
+                <w:szCs w:val="18"/>
+              </w:rPr>
+              <w:t>Mesh Profile Spec</w:t>
+            </w:r>
+          </w:p>
+        </w:tc>
+      </w:tr>
+      <w:tr>
+        <w:trPr>
+          <w:trHeight w:val="144"/>
+          <w:jc w:val="center"/>
+        </w:trPr>
+        <w:tc>
+          <w:tcPr>
+            <w:tcW w:w="384" w:type="pct"/>
+            <w:tcBorders>
+              <w:top w:val="nil"/>
+              <w:left w:val="single" w:sz="4" w:space="0" w:color="auto"/>
+              <w:bottom w:val="single" w:sz="4" w:space="0" w:color="auto"/>
+              <w:right w:val="single" w:sz="2" w:space="0" w:color="auto"/>
+            </w:tcBorders>
+            <w:noWrap/>
+            <w:vAlign w:val="center"/>
+          </w:tcPr>
+          <w:p>
+            <w:pPr>
+              <w:spacing w:after="0" w:line="240" w:lineRule="auto"/>
+              <w:rPr>
+                <w:color w:val="000000"/>
+                <w:sz w:val="16"/>
+                <w:szCs w:val="18"/>
+              </w:rPr>
+            </w:pPr>
+          </w:p>
+        </w:tc>
+        <w:tc>
+          <w:tcPr>
+            <w:tcW w:w="1497" w:type="pct"/>
+            <w:tcBorders>
+              <w:top w:val="single" w:sz="2" w:space="0" w:color="auto"/>
+              <w:left w:val="single" w:sz="2" w:space="0" w:color="auto"/>
+              <w:bottom w:val="single" w:sz="2" w:space="0" w:color="auto"/>
+              <w:right w:val="single" w:sz="2" w:space="0" w:color="auto"/>
+            </w:tcBorders>
+          </w:tcPr>
+          <w:p>
+            <w:pPr>
+              <w:spacing w:after="0" w:line="240" w:lineRule="auto"/>
+              <w:jc w:val="center"/>
+              <w:rPr>
+                <w:color w:val="000000"/>
+                <w:sz w:val="16"/>
+                <w:szCs w:val="18"/>
+              </w:rPr>
+            </w:pPr>
+          </w:p>
+        </w:tc>
+        <w:tc>
+          <w:tcPr>
+            <w:tcW w:w="442" w:type="pct"/>
+            <w:tcBorders>
+              <w:top w:val="nil"/>
+              <w:left w:val="single" w:sz="2" w:space="0" w:color="auto"/>
+              <w:bottom w:val="single" w:sz="4" w:space="0" w:color="auto"/>
+              <w:right w:val="single" w:sz="2" w:space="0" w:color="auto"/>
+            </w:tcBorders>
+            <w:noWrap/>
+            <w:vAlign w:val="center"/>
+          </w:tcPr>
+          <w:p>
+            <w:pPr>
+              <w:spacing w:after="0" w:line="240" w:lineRule="auto"/>
+              <w:jc w:val="center"/>
+              <w:rPr>
+                <w:color w:val="000000"/>
+                <w:sz w:val="16"/>
+                <w:szCs w:val="18"/>
+              </w:rPr>
+            </w:pPr>
+            <w:r>
+              <w:rPr>
+                <w:color w:val="000000"/>
+                <w:sz w:val="16"/>
+                <w:szCs w:val="18"/>
+              </w:rPr>
+              <w:t>7B.2</w:t>
+            </w:r>
+          </w:p>
+        </w:tc>
+        <w:tc>
+          <w:tcPr>
+            <w:tcW w:w="495" w:type="pct"/>
+            <w:tcBorders>
+              <w:top w:val="single" w:sz="2" w:space="0" w:color="auto"/>
+              <w:left w:val="single" w:sz="2" w:space="0" w:color="auto"/>
+              <w:bottom w:val="single" w:sz="2" w:space="0" w:color="auto"/>
+              <w:right w:val="single" w:sz="2" w:space="0" w:color="auto"/>
+            </w:tcBorders>
+          </w:tcPr>
+          <w:p>
+            <w:pPr>
+              <w:spacing w:after="0" w:line="240" w:lineRule="auto"/>
+              <w:jc w:val="center"/>
+              <w:rPr>
+                <w:color w:val="000000"/>
+                <w:sz w:val="16"/>
+                <w:szCs w:val="18"/>
+              </w:rPr>
+            </w:pPr>
+            <w:r>
+              <w:rPr>
+                <w:color w:val="000000"/>
+                <w:sz w:val="16"/>
+                <w:szCs w:val="18"/>
+              </w:rPr>
+              <w:t>Basic</w:t>
+            </w:r>
+          </w:p>
+        </w:tc>
+        <w:tc>
+          <w:tcPr>
+            <w:tcW w:w="2182" w:type="pct"/>
+            <w:tcBorders>
+              <w:top w:val="nil"/>
+              <w:left w:val="single" w:sz="2" w:space="0" w:color="auto"/>
+              <w:bottom w:val="single" w:sz="4" w:space="0" w:color="auto"/>
+              <w:right w:val="single" w:sz="4" w:space="0" w:color="auto"/>
+            </w:tcBorders>
+            <w:noWrap/>
+            <w:vAlign w:val="center"/>
+          </w:tcPr>
+          <w:p>
+            <w:pPr>
+              <w:spacing w:after="0" w:line="240" w:lineRule="auto"/>
+              <w:rPr>
+                <w:color w:val="000000"/>
+                <w:sz w:val="16"/>
+                <w:szCs w:val="18"/>
+              </w:rPr>
+            </w:pPr>
+            <w:r>
+              <w:rPr>
+                <w:color w:val="000000"/>
+                <w:sz w:val="16"/>
+                <w:szCs w:val="18"/>
+              </w:rPr>
+              <w:t>Mesh Model Spec</w:t>
+            </w:r>
+          </w:p>
+        </w:tc>
+      </w:tr>
+      <w:tr>
+        <w:trPr>
+          <w:trHeight w:val="144"/>
+          <w:jc w:val="center"/>
+        </w:trPr>
+        <w:tc>
+          <w:tcPr>
+            <w:tcW w:w="384" w:type="pct"/>
+            <w:tcBorders>
+              <w:top w:val="nil"/>
+              <w:left w:val="single" w:sz="4" w:space="0" w:color="auto"/>
+              <w:bottom w:val="single" w:sz="4" w:space="0" w:color="auto"/>
+              <w:right w:val="single" w:sz="2" w:space="0" w:color="auto"/>
+            </w:tcBorders>
+            <w:noWrap/>
+            <w:vAlign w:val="center"/>
+          </w:tcPr>
+          <w:p>
+            <w:pPr>
+              <w:spacing w:after="0" w:line="240" w:lineRule="auto"/>
+              <w:rPr>
+                <w:color w:val="000000"/>
+                <w:sz w:val="16"/>
+                <w:szCs w:val="18"/>
+              </w:rPr>
+            </w:pPr>
+          </w:p>
+        </w:tc>
+        <w:tc>
+          <w:tcPr>
+            <w:tcW w:w="1497" w:type="pct"/>
+            <w:tcBorders>
+              <w:top w:val="single" w:sz="2" w:space="0" w:color="auto"/>
+              <w:left w:val="single" w:sz="2" w:space="0" w:color="auto"/>
+              <w:bottom w:val="single" w:sz="2" w:space="0" w:color="auto"/>
+              <w:right w:val="single" w:sz="2" w:space="0" w:color="auto"/>
+            </w:tcBorders>
+          </w:tcPr>
+          <w:p>
+            <w:pPr>
+              <w:spacing w:after="0" w:line="240" w:lineRule="auto"/>
+              <w:jc w:val="center"/>
+              <w:rPr>
+                <w:color w:val="000000"/>
+                <w:sz w:val="16"/>
+                <w:szCs w:val="18"/>
+              </w:rPr>
+            </w:pPr>
+            <w:r>
+              <w:rPr>
+                <w:color w:val="000000"/>
+                <w:sz w:val="16"/>
+                <w:szCs w:val="18"/>
+              </w:rPr>
+              <w:t>07C (Mesh Firmware)</w:t>
+            </w:r>
+          </w:p>
+        </w:tc>
+        <w:tc>
+          <w:tcPr>
+            <w:tcW w:w="442" w:type="pct"/>
+            <w:tcBorders>
+              <w:top w:val="nil"/>
+              <w:left w:val="single" w:sz="2" w:space="0" w:color="auto"/>
+              <w:bottom w:val="single" w:sz="4" w:space="0" w:color="auto"/>
+              <w:right w:val="single" w:sz="2" w:space="0" w:color="auto"/>
+            </w:tcBorders>
+            <w:noWrap/>
+            <w:vAlign w:val="center"/>
+          </w:tcPr>
+          <w:p>
+            <w:pPr>
+              <w:spacing w:after="0" w:line="240" w:lineRule="auto"/>
+              <w:jc w:val="center"/>
+              <w:rPr>
+                <w:color w:val="000000"/>
+                <w:sz w:val="16"/>
+                <w:szCs w:val="18"/>
+              </w:rPr>
+            </w:pPr>
+            <w:r>
+              <w:rPr>
+                <w:color w:val="000000"/>
+                <w:sz w:val="16"/>
+                <w:szCs w:val="18"/>
+              </w:rPr>
+              <w:t>7C.1</w:t>
+            </w:r>
+          </w:p>
+        </w:tc>
+        <w:tc>
+          <w:tcPr>
+            <w:tcW w:w="495" w:type="pct"/>
+            <w:tcBorders>
+              <w:top w:val="single" w:sz="2" w:space="0" w:color="auto"/>
+              <w:left w:val="single" w:sz="2" w:space="0" w:color="auto"/>
+              <w:bottom w:val="single" w:sz="2" w:space="0" w:color="auto"/>
+              <w:right w:val="single" w:sz="2" w:space="0" w:color="auto"/>
+            </w:tcBorders>
+          </w:tcPr>
+          <w:p>
+            <w:pPr>
+              <w:spacing w:after="0" w:line="240" w:lineRule="auto"/>
+              <w:jc w:val="center"/>
+              <w:rPr>
+                <w:color w:val="000000"/>
+                <w:sz w:val="16"/>
+                <w:szCs w:val="18"/>
+              </w:rPr>
+            </w:pPr>
+            <w:r>
+              <w:rPr>
+                <w:color w:val="000000"/>
+                <w:sz w:val="16"/>
+                <w:szCs w:val="18"/>
+              </w:rPr>
+              <w:t>Basic</w:t>
+            </w:r>
+          </w:p>
+        </w:tc>
+        <w:tc>
+          <w:tcPr>
+            <w:tcW w:w="2182" w:type="pct"/>
+            <w:tcBorders>
+              <w:top w:val="nil"/>
+              <w:left w:val="single" w:sz="2" w:space="0" w:color="auto"/>
+              <w:bottom w:val="single" w:sz="4" w:space="0" w:color="auto"/>
+              <w:right w:val="single" w:sz="4" w:space="0" w:color="auto"/>
+            </w:tcBorders>
+            <w:noWrap/>
+            <w:vAlign w:val="center"/>
+          </w:tcPr>
+          <w:p>
+            <w:pPr>
+              <w:spacing w:after="0" w:line="240" w:lineRule="auto"/>
+              <w:rPr>
+                <w:color w:val="000000"/>
+                <w:sz w:val="16"/>
+                <w:szCs w:val="18"/>
+              </w:rPr>
+            </w:pPr>
+            <w:r>
+              <w:rPr>
+                <w:color w:val="000000"/>
+                <w:sz w:val="16"/>
+                <w:szCs w:val="18"/>
+              </w:rPr>
+              <w:t xml:space="preserve">Create a mesh network with </w:t>
+            </w:r>
+            <w:proofErr w:type="spellStart"/>
+            <w:r>
+              <w:rPr>
+                <w:color w:val="000000"/>
+                <w:sz w:val="16"/>
+                <w:szCs w:val="18"/>
+              </w:rPr>
+              <w:t>LightDimmable</w:t>
+            </w:r>
+            <w:proofErr w:type="spellEnd"/>
+          </w:p>
+        </w:tc>
+      </w:tr>
+      <w:tr>
+        <w:trPr>
+          <w:trHeight w:val="144"/>
+          <w:jc w:val="center"/>
+        </w:trPr>
+        <w:tc>
+          <w:tcPr>
+            <w:tcW w:w="384" w:type="pct"/>
+            <w:tcBorders>
+              <w:top w:val="nil"/>
+              <w:left w:val="single" w:sz="4" w:space="0" w:color="auto"/>
+              <w:bottom w:val="single" w:sz="4" w:space="0" w:color="auto"/>
+              <w:right w:val="single" w:sz="2" w:space="0" w:color="auto"/>
+            </w:tcBorders>
+            <w:noWrap/>
+            <w:vAlign w:val="center"/>
+          </w:tcPr>
+          <w:p>
+            <w:pPr>
+              <w:spacing w:after="0" w:line="240" w:lineRule="auto"/>
+              <w:rPr>
+                <w:color w:val="000000"/>
+                <w:sz w:val="16"/>
+                <w:szCs w:val="18"/>
+              </w:rPr>
+            </w:pPr>
+          </w:p>
+        </w:tc>
+        <w:tc>
+          <w:tcPr>
+            <w:tcW w:w="1497" w:type="pct"/>
+            <w:tcBorders>
+              <w:top w:val="single" w:sz="2" w:space="0" w:color="auto"/>
+              <w:left w:val="single" w:sz="2" w:space="0" w:color="auto"/>
+              <w:bottom w:val="single" w:sz="2" w:space="0" w:color="auto"/>
+              <w:right w:val="single" w:sz="2" w:space="0" w:color="auto"/>
+            </w:tcBorders>
+          </w:tcPr>
+          <w:p>
+            <w:pPr>
+              <w:spacing w:after="0" w:line="240" w:lineRule="auto"/>
+              <w:jc w:val="center"/>
+              <w:rPr>
+                <w:color w:val="000000"/>
+                <w:sz w:val="16"/>
+                <w:szCs w:val="18"/>
+              </w:rPr>
+            </w:pPr>
+          </w:p>
+        </w:tc>
+        <w:tc>
+          <w:tcPr>
+            <w:tcW w:w="442" w:type="pct"/>
+            <w:tcBorders>
+              <w:top w:val="nil"/>
+              <w:left w:val="single" w:sz="2" w:space="0" w:color="auto"/>
+              <w:bottom w:val="single" w:sz="4" w:space="0" w:color="auto"/>
+              <w:right w:val="single" w:sz="2" w:space="0" w:color="auto"/>
+            </w:tcBorders>
+            <w:noWrap/>
+            <w:vAlign w:val="center"/>
+          </w:tcPr>
+          <w:p>
+            <w:pPr>
+              <w:spacing w:after="0" w:line="240" w:lineRule="auto"/>
+              <w:jc w:val="center"/>
+              <w:rPr>
+                <w:color w:val="000000"/>
+                <w:sz w:val="16"/>
+                <w:szCs w:val="18"/>
+              </w:rPr>
+            </w:pPr>
+            <w:r>
+              <w:rPr>
+                <w:color w:val="000000"/>
+                <w:sz w:val="16"/>
+                <w:szCs w:val="18"/>
+              </w:rPr>
+              <w:t>7C.2</w:t>
+            </w:r>
+          </w:p>
+        </w:tc>
+        <w:tc>
+          <w:tcPr>
+            <w:tcW w:w="495" w:type="pct"/>
+            <w:tcBorders>
+              <w:top w:val="single" w:sz="2" w:space="0" w:color="auto"/>
+              <w:left w:val="single" w:sz="2" w:space="0" w:color="auto"/>
+              <w:bottom w:val="single" w:sz="2" w:space="0" w:color="auto"/>
+              <w:right w:val="single" w:sz="2" w:space="0" w:color="auto"/>
+            </w:tcBorders>
+          </w:tcPr>
+          <w:p>
+            <w:pPr>
+              <w:spacing w:after="0" w:line="240" w:lineRule="auto"/>
+              <w:jc w:val="center"/>
+              <w:rPr>
+                <w:color w:val="000000"/>
+                <w:sz w:val="16"/>
+                <w:szCs w:val="18"/>
+              </w:rPr>
+            </w:pPr>
+            <w:r>
+              <w:rPr>
+                <w:color w:val="000000"/>
+                <w:sz w:val="16"/>
+                <w:szCs w:val="18"/>
+              </w:rPr>
+              <w:t>Basic</w:t>
+            </w:r>
+          </w:p>
+        </w:tc>
+        <w:tc>
+          <w:tcPr>
+            <w:tcW w:w="2182" w:type="pct"/>
+            <w:tcBorders>
+              <w:top w:val="nil"/>
+              <w:left w:val="single" w:sz="2" w:space="0" w:color="auto"/>
+              <w:bottom w:val="single" w:sz="4" w:space="0" w:color="auto"/>
+              <w:right w:val="single" w:sz="4" w:space="0" w:color="auto"/>
+            </w:tcBorders>
+            <w:noWrap/>
+            <w:vAlign w:val="center"/>
+          </w:tcPr>
+          <w:p>
+            <w:pPr>
+              <w:spacing w:after="0" w:line="240" w:lineRule="auto"/>
+              <w:rPr>
+                <w:color w:val="000000"/>
+                <w:sz w:val="16"/>
+                <w:szCs w:val="18"/>
+              </w:rPr>
+            </w:pPr>
+            <w:r>
+              <w:rPr>
+                <w:color w:val="000000"/>
+                <w:sz w:val="16"/>
+                <w:szCs w:val="18"/>
+              </w:rPr>
+              <w:t xml:space="preserve">Add on </w:t>
+            </w:r>
+            <w:proofErr w:type="spellStart"/>
+            <w:r>
+              <w:rPr>
+                <w:color w:val="000000"/>
+                <w:sz w:val="16"/>
+                <w:szCs w:val="18"/>
+              </w:rPr>
+              <w:t>OnOff</w:t>
+            </w:r>
+            <w:proofErr w:type="spellEnd"/>
+            <w:r>
+              <w:rPr>
+                <w:color w:val="000000"/>
+                <w:sz w:val="16"/>
+                <w:szCs w:val="18"/>
+              </w:rPr>
+              <w:t xml:space="preserve"> Switch</w:t>
+            </w:r>
+          </w:p>
+        </w:tc>
+      </w:tr>
+      <w:tr>
+        <w:trPr>
+          <w:trHeight w:val="144"/>
+          <w:jc w:val="center"/>
+        </w:trPr>
+        <w:tc>
+          <w:tcPr>
+            <w:tcW w:w="384" w:type="pct"/>
+            <w:tcBorders>
+              <w:top w:val="nil"/>
+              <w:left w:val="single" w:sz="4" w:space="0" w:color="auto"/>
+              <w:bottom w:val="single" w:sz="4" w:space="0" w:color="auto"/>
+              <w:right w:val="single" w:sz="2" w:space="0" w:color="auto"/>
+            </w:tcBorders>
+            <w:noWrap/>
+            <w:vAlign w:val="center"/>
+          </w:tcPr>
+          <w:p>
+            <w:pPr>
+              <w:spacing w:after="0" w:line="240" w:lineRule="auto"/>
+              <w:rPr>
+                <w:color w:val="000000"/>
+                <w:sz w:val="16"/>
+                <w:szCs w:val="18"/>
+              </w:rPr>
+            </w:pPr>
+          </w:p>
+        </w:tc>
+        <w:tc>
+          <w:tcPr>
+            <w:tcW w:w="1497" w:type="pct"/>
+            <w:tcBorders>
+              <w:top w:val="single" w:sz="2" w:space="0" w:color="auto"/>
+              <w:left w:val="single" w:sz="2" w:space="0" w:color="auto"/>
+              <w:bottom w:val="single" w:sz="2" w:space="0" w:color="auto"/>
+              <w:right w:val="single" w:sz="2" w:space="0" w:color="auto"/>
+            </w:tcBorders>
+          </w:tcPr>
+          <w:p>
+            <w:pPr>
+              <w:spacing w:after="0" w:line="240" w:lineRule="auto"/>
+              <w:jc w:val="center"/>
+              <w:rPr>
+                <w:color w:val="000000"/>
+                <w:sz w:val="16"/>
+                <w:szCs w:val="18"/>
+              </w:rPr>
+            </w:pPr>
+          </w:p>
+        </w:tc>
+        <w:tc>
+          <w:tcPr>
+            <w:tcW w:w="442" w:type="pct"/>
+            <w:tcBorders>
+              <w:top w:val="nil"/>
+              <w:left w:val="single" w:sz="2" w:space="0" w:color="auto"/>
+              <w:bottom w:val="single" w:sz="4" w:space="0" w:color="auto"/>
+              <w:right w:val="single" w:sz="2" w:space="0" w:color="auto"/>
+            </w:tcBorders>
+            <w:noWrap/>
+            <w:vAlign w:val="center"/>
+          </w:tcPr>
+          <w:p>
+            <w:pPr>
+              <w:spacing w:after="0" w:line="240" w:lineRule="auto"/>
+              <w:jc w:val="center"/>
+              <w:rPr>
+                <w:color w:val="000000"/>
+                <w:sz w:val="16"/>
+                <w:szCs w:val="18"/>
+              </w:rPr>
+            </w:pPr>
+            <w:r>
+              <w:rPr>
+                <w:color w:val="000000"/>
+                <w:sz w:val="16"/>
+                <w:szCs w:val="18"/>
+              </w:rPr>
+              <w:t>7C.3</w:t>
+            </w:r>
+          </w:p>
+        </w:tc>
+        <w:tc>
+          <w:tcPr>
+            <w:tcW w:w="495" w:type="pct"/>
+            <w:tcBorders>
+              <w:top w:val="single" w:sz="2" w:space="0" w:color="auto"/>
+              <w:left w:val="single" w:sz="2" w:space="0" w:color="auto"/>
+              <w:bottom w:val="single" w:sz="2" w:space="0" w:color="auto"/>
+              <w:right w:val="single" w:sz="2" w:space="0" w:color="auto"/>
+            </w:tcBorders>
+          </w:tcPr>
+          <w:p>
+            <w:pPr>
+              <w:spacing w:after="0" w:line="240" w:lineRule="auto"/>
+              <w:jc w:val="center"/>
+              <w:rPr>
+                <w:color w:val="000000"/>
+                <w:sz w:val="16"/>
+                <w:szCs w:val="18"/>
+              </w:rPr>
+            </w:pPr>
+            <w:r>
+              <w:rPr>
+                <w:color w:val="000000"/>
+                <w:sz w:val="16"/>
+                <w:szCs w:val="18"/>
+              </w:rPr>
+              <w:t>Basic</w:t>
+            </w:r>
+          </w:p>
+        </w:tc>
+        <w:tc>
+          <w:tcPr>
+            <w:tcW w:w="2182" w:type="pct"/>
+            <w:tcBorders>
+              <w:top w:val="nil"/>
+              <w:left w:val="single" w:sz="2" w:space="0" w:color="auto"/>
+              <w:bottom w:val="single" w:sz="4" w:space="0" w:color="auto"/>
+              <w:right w:val="single" w:sz="4" w:space="0" w:color="auto"/>
+            </w:tcBorders>
+            <w:noWrap/>
+            <w:vAlign w:val="center"/>
+          </w:tcPr>
+          <w:p>
+            <w:pPr>
+              <w:spacing w:after="0" w:line="240" w:lineRule="auto"/>
+              <w:rPr>
+                <w:color w:val="000000"/>
+                <w:sz w:val="16"/>
+                <w:szCs w:val="18"/>
+              </w:rPr>
+            </w:pPr>
+            <w:r>
+              <w:rPr>
+                <w:color w:val="000000"/>
+                <w:sz w:val="16"/>
+                <w:szCs w:val="18"/>
+              </w:rPr>
+              <w:t>Add a Dimmer Switch</w:t>
+            </w:r>
+          </w:p>
+        </w:tc>
+      </w:tr>
+      <w:tr>
+        <w:trPr>
+          <w:trHeight w:val="144"/>
+          <w:jc w:val="center"/>
+        </w:trPr>
+        <w:tc>
+          <w:tcPr>
+            <w:tcW w:w="384" w:type="pct"/>
+            <w:tcBorders>
+              <w:top w:val="nil"/>
+              <w:left w:val="single" w:sz="4" w:space="0" w:color="auto"/>
+              <w:bottom w:val="single" w:sz="4" w:space="0" w:color="auto"/>
+              <w:right w:val="single" w:sz="2" w:space="0" w:color="auto"/>
+            </w:tcBorders>
+            <w:noWrap/>
+            <w:vAlign w:val="center"/>
+          </w:tcPr>
+          <w:p>
+            <w:pPr>
+              <w:spacing w:after="0" w:line="240" w:lineRule="auto"/>
+              <w:rPr>
+                <w:color w:val="000000"/>
+                <w:sz w:val="16"/>
+                <w:szCs w:val="18"/>
+              </w:rPr>
+            </w:pPr>
+          </w:p>
+        </w:tc>
+        <w:tc>
+          <w:tcPr>
+            <w:tcW w:w="1497" w:type="pct"/>
+            <w:tcBorders>
+              <w:top w:val="single" w:sz="2" w:space="0" w:color="auto"/>
+              <w:left w:val="single" w:sz="2" w:space="0" w:color="auto"/>
+              <w:bottom w:val="single" w:sz="2" w:space="0" w:color="auto"/>
+              <w:right w:val="single" w:sz="2" w:space="0" w:color="auto"/>
+            </w:tcBorders>
+          </w:tcPr>
+          <w:p>
+            <w:pPr>
+              <w:spacing w:after="0" w:line="240" w:lineRule="auto"/>
+              <w:jc w:val="center"/>
+              <w:rPr>
+                <w:color w:val="000000"/>
+                <w:sz w:val="16"/>
+                <w:szCs w:val="18"/>
+              </w:rPr>
+            </w:pPr>
+          </w:p>
+        </w:tc>
+        <w:tc>
+          <w:tcPr>
+            <w:tcW w:w="442" w:type="pct"/>
+            <w:tcBorders>
+              <w:top w:val="nil"/>
+              <w:left w:val="single" w:sz="2" w:space="0" w:color="auto"/>
+              <w:bottom w:val="single" w:sz="4" w:space="0" w:color="auto"/>
+              <w:right w:val="single" w:sz="2" w:space="0" w:color="auto"/>
+            </w:tcBorders>
+            <w:noWrap/>
+            <w:vAlign w:val="center"/>
+          </w:tcPr>
+          <w:p>
+            <w:pPr>
+              <w:spacing w:after="0" w:line="240" w:lineRule="auto"/>
+              <w:jc w:val="center"/>
+              <w:rPr>
+                <w:color w:val="000000"/>
+                <w:sz w:val="16"/>
+                <w:szCs w:val="18"/>
+              </w:rPr>
+            </w:pPr>
+            <w:r>
+              <w:rPr>
+                <w:color w:val="000000"/>
+                <w:sz w:val="16"/>
+                <w:szCs w:val="18"/>
+              </w:rPr>
+              <w:t>7C.4</w:t>
+            </w:r>
+          </w:p>
+        </w:tc>
+        <w:tc>
+          <w:tcPr>
+            <w:tcW w:w="495" w:type="pct"/>
+            <w:tcBorders>
+              <w:top w:val="single" w:sz="2" w:space="0" w:color="auto"/>
+              <w:left w:val="single" w:sz="2" w:space="0" w:color="auto"/>
+              <w:bottom w:val="single" w:sz="2" w:space="0" w:color="auto"/>
+              <w:right w:val="single" w:sz="2" w:space="0" w:color="auto"/>
+            </w:tcBorders>
+          </w:tcPr>
+          <w:p>
+            <w:pPr>
+              <w:spacing w:after="0" w:line="240" w:lineRule="auto"/>
+              <w:jc w:val="center"/>
+              <w:rPr>
+                <w:color w:val="000000"/>
+                <w:sz w:val="16"/>
+                <w:szCs w:val="18"/>
+              </w:rPr>
+            </w:pPr>
+            <w:r>
+              <w:rPr>
+                <w:color w:val="000000"/>
+                <w:sz w:val="16"/>
+                <w:szCs w:val="18"/>
+              </w:rPr>
+              <w:t>Basic</w:t>
+            </w:r>
+          </w:p>
+        </w:tc>
+        <w:tc>
+          <w:tcPr>
+            <w:tcW w:w="2182" w:type="pct"/>
+            <w:tcBorders>
+              <w:top w:val="nil"/>
+              <w:left w:val="single" w:sz="2" w:space="0" w:color="auto"/>
+              <w:bottom w:val="single" w:sz="4" w:space="0" w:color="auto"/>
+              <w:right w:val="single" w:sz="4" w:space="0" w:color="auto"/>
+            </w:tcBorders>
+            <w:noWrap/>
+            <w:vAlign w:val="center"/>
+          </w:tcPr>
+          <w:p>
+            <w:pPr>
+              <w:spacing w:after="0" w:line="240" w:lineRule="auto"/>
+              <w:rPr>
+                <w:color w:val="000000"/>
+                <w:sz w:val="16"/>
+                <w:szCs w:val="18"/>
+              </w:rPr>
+            </w:pPr>
+            <w:r>
+              <w:rPr>
+                <w:color w:val="000000"/>
+                <w:sz w:val="16"/>
+                <w:szCs w:val="18"/>
+              </w:rPr>
+              <w:t>Add 2</w:t>
+            </w:r>
+            <w:r>
+              <w:rPr>
+                <w:color w:val="000000"/>
+                <w:sz w:val="16"/>
+                <w:szCs w:val="18"/>
+                <w:vertAlign w:val="superscript"/>
+              </w:rPr>
+              <w:t>nd</w:t>
+            </w:r>
+            <w:r>
+              <w:rPr>
+                <w:color w:val="000000"/>
+                <w:sz w:val="16"/>
+                <w:szCs w:val="18"/>
+              </w:rPr>
+              <w:t xml:space="preserve"> </w:t>
+            </w:r>
+            <w:proofErr w:type="spellStart"/>
+            <w:r>
+              <w:rPr>
+                <w:color w:val="000000"/>
+                <w:sz w:val="16"/>
+                <w:szCs w:val="18"/>
+              </w:rPr>
+              <w:t>LightDimmable</w:t>
+            </w:r>
+            <w:proofErr w:type="spellEnd"/>
+          </w:p>
+        </w:tc>
+      </w:tr>
+      <w:tr>
+        <w:trPr>
+          <w:trHeight w:val="144"/>
+          <w:jc w:val="center"/>
+        </w:trPr>
+        <w:tc>
+          <w:tcPr>
+            <w:tcW w:w="384" w:type="pct"/>
+            <w:tcBorders>
+              <w:top w:val="nil"/>
+              <w:left w:val="single" w:sz="4" w:space="0" w:color="auto"/>
+              <w:bottom w:val="single" w:sz="4" w:space="0" w:color="auto"/>
+              <w:right w:val="single" w:sz="2" w:space="0" w:color="auto"/>
+            </w:tcBorders>
+            <w:noWrap/>
+            <w:vAlign w:val="center"/>
+          </w:tcPr>
+          <w:p>
+            <w:pPr>
+              <w:spacing w:after="0" w:line="240" w:lineRule="auto"/>
+              <w:rPr>
+                <w:color w:val="000000"/>
+                <w:sz w:val="16"/>
+                <w:szCs w:val="18"/>
+              </w:rPr>
+            </w:pPr>
+          </w:p>
+        </w:tc>
+        <w:tc>
+          <w:tcPr>
+            <w:tcW w:w="1497" w:type="pct"/>
+            <w:tcBorders>
+              <w:top w:val="single" w:sz="2" w:space="0" w:color="auto"/>
+              <w:left w:val="single" w:sz="2" w:space="0" w:color="auto"/>
+              <w:bottom w:val="single" w:sz="2" w:space="0" w:color="auto"/>
+              <w:right w:val="single" w:sz="2" w:space="0" w:color="auto"/>
+            </w:tcBorders>
+          </w:tcPr>
+          <w:p>
+            <w:pPr>
+              <w:spacing w:after="0" w:line="240" w:lineRule="auto"/>
+              <w:jc w:val="center"/>
+              <w:rPr>
+                <w:color w:val="000000"/>
+                <w:sz w:val="16"/>
+                <w:szCs w:val="18"/>
+              </w:rPr>
+            </w:pPr>
+          </w:p>
+        </w:tc>
+        <w:tc>
+          <w:tcPr>
+            <w:tcW w:w="442" w:type="pct"/>
+            <w:tcBorders>
+              <w:top w:val="nil"/>
+              <w:left w:val="single" w:sz="2" w:space="0" w:color="auto"/>
+              <w:bottom w:val="single" w:sz="4" w:space="0" w:color="auto"/>
+              <w:right w:val="single" w:sz="2" w:space="0" w:color="auto"/>
+            </w:tcBorders>
+            <w:noWrap/>
+            <w:vAlign w:val="center"/>
+          </w:tcPr>
+          <w:p>
+            <w:pPr>
+              <w:spacing w:after="0" w:line="240" w:lineRule="auto"/>
+              <w:jc w:val="center"/>
+              <w:rPr>
+                <w:color w:val="000000"/>
+                <w:sz w:val="16"/>
+                <w:szCs w:val="18"/>
+              </w:rPr>
+            </w:pPr>
+            <w:r>
+              <w:rPr>
+                <w:color w:val="000000"/>
+                <w:sz w:val="16"/>
+                <w:szCs w:val="18"/>
+              </w:rPr>
+              <w:t>7C.5</w:t>
+            </w:r>
+          </w:p>
+        </w:tc>
+        <w:tc>
+          <w:tcPr>
+            <w:tcW w:w="495" w:type="pct"/>
+            <w:tcBorders>
+              <w:top w:val="single" w:sz="2" w:space="0" w:color="auto"/>
+              <w:left w:val="single" w:sz="2" w:space="0" w:color="auto"/>
+              <w:bottom w:val="single" w:sz="2" w:space="0" w:color="auto"/>
+              <w:right w:val="single" w:sz="2" w:space="0" w:color="auto"/>
+            </w:tcBorders>
+          </w:tcPr>
+          <w:p>
+            <w:pPr>
+              <w:spacing w:after="0" w:line="240" w:lineRule="auto"/>
+              <w:jc w:val="center"/>
+              <w:rPr>
+                <w:color w:val="000000"/>
+                <w:sz w:val="16"/>
+                <w:szCs w:val="18"/>
+              </w:rPr>
+            </w:pPr>
+            <w:r>
+              <w:rPr>
+                <w:color w:val="000000"/>
+                <w:sz w:val="16"/>
+                <w:szCs w:val="18"/>
+              </w:rPr>
+              <w:t>Advanced</w:t>
+            </w:r>
+          </w:p>
+        </w:tc>
+        <w:tc>
+          <w:tcPr>
+            <w:tcW w:w="2182" w:type="pct"/>
+            <w:tcBorders>
+              <w:top w:val="nil"/>
+              <w:left w:val="single" w:sz="2" w:space="0" w:color="auto"/>
+              <w:bottom w:val="single" w:sz="4" w:space="0" w:color="auto"/>
+              <w:right w:val="single" w:sz="4" w:space="0" w:color="auto"/>
+            </w:tcBorders>
+            <w:noWrap/>
+            <w:vAlign w:val="center"/>
+          </w:tcPr>
+          <w:p>
+            <w:pPr>
+              <w:spacing w:after="0" w:line="240" w:lineRule="auto"/>
+              <w:rPr>
+                <w:color w:val="000000"/>
+                <w:sz w:val="16"/>
+                <w:szCs w:val="18"/>
+              </w:rPr>
+            </w:pPr>
+            <w:r>
+              <w:rPr>
+                <w:color w:val="000000"/>
+                <w:sz w:val="16"/>
+                <w:szCs w:val="18"/>
+              </w:rPr>
+              <w:t>Add 2</w:t>
+            </w:r>
+            <w:r>
+              <w:rPr>
+                <w:color w:val="000000"/>
+                <w:sz w:val="16"/>
+                <w:szCs w:val="18"/>
+                <w:vertAlign w:val="superscript"/>
+              </w:rPr>
+              <w:t>nd</w:t>
+            </w:r>
+            <w:r>
+              <w:rPr>
+                <w:color w:val="000000"/>
+                <w:sz w:val="16"/>
+                <w:szCs w:val="18"/>
+              </w:rPr>
+              <w:t xml:space="preserve"> Element to </w:t>
+            </w:r>
+            <w:proofErr w:type="spellStart"/>
+            <w:r>
+              <w:rPr>
+                <w:color w:val="000000"/>
+                <w:sz w:val="16"/>
+                <w:szCs w:val="18"/>
+              </w:rPr>
+              <w:t>LightDimmable</w:t>
+            </w:r>
+            <w:proofErr w:type="spellEnd"/>
+          </w:p>
+        </w:tc>
+      </w:tr>
+      <w:tr>
+        <w:trPr>
+          <w:trHeight w:val="144"/>
+          <w:jc w:val="center"/>
+        </w:trPr>
+        <w:tc>
+          <w:tcPr>
+            <w:tcW w:w="384" w:type="pct"/>
+            <w:tcBorders>
+              <w:top w:val="nil"/>
+              <w:left w:val="single" w:sz="4" w:space="0" w:color="auto"/>
+              <w:bottom w:val="single" w:sz="4" w:space="0" w:color="auto"/>
+              <w:right w:val="single" w:sz="2" w:space="0" w:color="auto"/>
+            </w:tcBorders>
+            <w:noWrap/>
+            <w:vAlign w:val="center"/>
+          </w:tcPr>
+          <w:p>
+            <w:pPr>
+              <w:spacing w:after="0" w:line="240" w:lineRule="auto"/>
+              <w:rPr>
+                <w:color w:val="000000"/>
+                <w:sz w:val="16"/>
+                <w:szCs w:val="18"/>
+              </w:rPr>
+            </w:pPr>
+          </w:p>
+        </w:tc>
+        <w:tc>
+          <w:tcPr>
+            <w:tcW w:w="1497" w:type="pct"/>
+            <w:tcBorders>
+              <w:top w:val="single" w:sz="2" w:space="0" w:color="auto"/>
+              <w:left w:val="single" w:sz="2" w:space="0" w:color="auto"/>
+              <w:bottom w:val="single" w:sz="2" w:space="0" w:color="auto"/>
+              <w:right w:val="single" w:sz="2" w:space="0" w:color="auto"/>
+            </w:tcBorders>
+          </w:tcPr>
+          <w:p>
+            <w:pPr>
+              <w:spacing w:after="0" w:line="240" w:lineRule="auto"/>
+              <w:jc w:val="center"/>
+              <w:rPr>
+                <w:color w:val="000000"/>
+                <w:sz w:val="16"/>
+                <w:szCs w:val="18"/>
+              </w:rPr>
+            </w:pPr>
+          </w:p>
+        </w:tc>
+        <w:tc>
+          <w:tcPr>
+            <w:tcW w:w="442" w:type="pct"/>
+            <w:tcBorders>
+              <w:top w:val="nil"/>
+              <w:left w:val="single" w:sz="2" w:space="0" w:color="auto"/>
+              <w:bottom w:val="single" w:sz="4" w:space="0" w:color="auto"/>
+              <w:right w:val="single" w:sz="2" w:space="0" w:color="auto"/>
+            </w:tcBorders>
+            <w:noWrap/>
+            <w:vAlign w:val="center"/>
+          </w:tcPr>
+          <w:p>
+            <w:pPr>
+              <w:spacing w:after="0" w:line="240" w:lineRule="auto"/>
+              <w:jc w:val="center"/>
+              <w:rPr>
+                <w:color w:val="000000"/>
+                <w:sz w:val="16"/>
+                <w:szCs w:val="18"/>
+              </w:rPr>
+            </w:pPr>
+            <w:r>
+              <w:rPr>
+                <w:color w:val="000000"/>
+                <w:sz w:val="16"/>
+                <w:szCs w:val="18"/>
+              </w:rPr>
+              <w:t>7C.6</w:t>
+            </w:r>
+          </w:p>
+        </w:tc>
+        <w:tc>
+          <w:tcPr>
+            <w:tcW w:w="495" w:type="pct"/>
+            <w:tcBorders>
+              <w:top w:val="single" w:sz="2" w:space="0" w:color="auto"/>
+              <w:left w:val="single" w:sz="2" w:space="0" w:color="auto"/>
+              <w:bottom w:val="single" w:sz="2" w:space="0" w:color="auto"/>
+              <w:right w:val="single" w:sz="2" w:space="0" w:color="auto"/>
+            </w:tcBorders>
+          </w:tcPr>
+          <w:p>
+            <w:pPr>
+              <w:spacing w:after="0" w:line="240" w:lineRule="auto"/>
+              <w:jc w:val="center"/>
+              <w:rPr>
+                <w:color w:val="000000"/>
+                <w:sz w:val="16"/>
+                <w:szCs w:val="18"/>
+              </w:rPr>
+            </w:pPr>
+            <w:r>
+              <w:rPr>
+                <w:color w:val="000000"/>
+                <w:sz w:val="16"/>
+                <w:szCs w:val="18"/>
+              </w:rPr>
+              <w:t>Advanced</w:t>
+            </w:r>
+          </w:p>
+        </w:tc>
+        <w:tc>
+          <w:tcPr>
+            <w:tcW w:w="2182" w:type="pct"/>
+            <w:tcBorders>
+              <w:top w:val="nil"/>
+              <w:left w:val="single" w:sz="2" w:space="0" w:color="auto"/>
+              <w:bottom w:val="single" w:sz="4" w:space="0" w:color="auto"/>
+              <w:right w:val="single" w:sz="4" w:space="0" w:color="auto"/>
+            </w:tcBorders>
+            <w:noWrap/>
+            <w:vAlign w:val="center"/>
+          </w:tcPr>
+          <w:p>
+            <w:pPr>
+              <w:spacing w:after="0" w:line="240" w:lineRule="auto"/>
+              <w:rPr>
+                <w:color w:val="000000"/>
+                <w:sz w:val="16"/>
+                <w:szCs w:val="18"/>
+              </w:rPr>
+            </w:pPr>
+            <w:r>
+              <w:rPr>
+                <w:color w:val="000000"/>
+                <w:sz w:val="16"/>
+                <w:szCs w:val="18"/>
+              </w:rPr>
+              <w:t xml:space="preserve">Convert </w:t>
+            </w:r>
+            <w:bookmarkStart w:id="0" w:name="_GoBack"/>
+            <w:bookmarkEnd w:id="0"/>
+            <w:proofErr w:type="spellStart"/>
+            <w:r>
+              <w:rPr>
+                <w:color w:val="000000"/>
+                <w:sz w:val="16"/>
+                <w:szCs w:val="18"/>
+              </w:rPr>
+              <w:t>LightDimmable</w:t>
+            </w:r>
+            <w:proofErr w:type="spellEnd"/>
+            <w:r>
+              <w:rPr>
+                <w:color w:val="000000"/>
+                <w:sz w:val="16"/>
+                <w:szCs w:val="18"/>
+              </w:rPr>
+              <w:t xml:space="preserve"> to HSL Control</w:t>
             </w:r>
           </w:p>
         </w:tc>
@@ -11125,7 +12539,7 @@
   <w:style w:type="paragraph" w:default="1" w:styleId="Normal">
     <w:name w:val="Normal"/>
     <w:qFormat/>
-    <w:rsid w:val="00B91434"/>
+    <w:rsid w:val="005B28AE"/>
   </w:style>
   <w:style w:type="paragraph" w:styleId="Heading1">
     <w:name w:val="heading 1"/>
@@ -11245,7 +12659,7 @@
     <w:uiPriority w:val="1"/>
     <w:semiHidden/>
     <w:unhideWhenUsed/>
-    <w:rsid w:val="00B91434"/>
+    <w:rsid w:val="005B28AE"/>
   </w:style>
   <w:style w:type="table" w:default="1" w:styleId="TableNormal">
     <w:name w:val="Normal Table"/>
@@ -11267,7 +12681,7 @@
     <w:uiPriority w:val="99"/>
     <w:semiHidden/>
     <w:unhideWhenUsed/>
-    <w:rsid w:val="00B91434"/>
+    <w:rsid w:val="005B28AE"/>
   </w:style>
   <w:style w:type="paragraph" w:styleId="ListParagraph">
     <w:name w:val="List Paragraph"/>
@@ -12044,7 +13458,7 @@
 </file>
 
 <file path=customXml/itemProps1.xml><?xml version="1.0" encoding="utf-8"?>
-<ds:datastoreItem xmlns:ds="http://schemas.openxmlformats.org/officeDocument/2006/customXml" ds:itemID="{3C149E6D-6B88-47BE-B8BF-DE486E5A4341}">
+<ds:datastoreItem xmlns:ds="http://schemas.openxmlformats.org/officeDocument/2006/customXml" ds:itemID="{4B3CD6C2-503A-4BA5-A386-8C191F6EB1C6}">
   <ds:schemaRefs>
     <ds:schemaRef ds:uri="http://schemas.openxmlformats.org/officeDocument/2006/bibliography"/>
   </ds:schemaRefs>

</xml_diff>

<commit_message>
Add exercise to print out stack usage for a thread.
</commit_message>
<xml_diff>
--- a/labmanual/English/WBT101-00a-SignoffSheet.docx
+++ b/labmanual/English/WBT101-00a-SignoffSheet.docx
@@ -3157,14 +3157,6 @@
                 <w:szCs w:val="18"/>
               </w:rPr>
             </w:pPr>
-            <w:r>
-              <w:rPr>
-                <w:color w:val="000000"/>
-                <w:sz w:val="16"/>
-                <w:szCs w:val="18"/>
-              </w:rPr>
-              <w:t>04A (Essential BLE Peripherals)</w:t>
-            </w:r>
           </w:p>
         </w:tc>
         <w:tc>
@@ -3195,7 +3187,7 @@
                 <w:sz w:val="16"/>
                 <w:szCs w:val="18"/>
               </w:rPr>
-              <w:t>4A.1</w:t>
+              <w:t>3.4</w:t>
             </w:r>
           </w:p>
         </w:tc>
@@ -3225,7 +3217,7 @@
                 <w:sz w:val="16"/>
                 <w:szCs w:val="18"/>
               </w:rPr>
-              <w:t>Basic</w:t>
+              <w:t>Advanced</w:t>
             </w:r>
           </w:p>
         </w:tc>
@@ -3256,26 +3248,10 @@
                 <w:sz w:val="16"/>
                 <w:szCs w:val="18"/>
               </w:rPr>
-              <w:t xml:space="preserve">Create a BLE Project with a </w:t>
-            </w:r>
-            <w:proofErr w:type="spellStart"/>
-            <w:r>
-              <w:rPr>
-                <w:color w:val="000000"/>
-                <w:sz w:val="16"/>
-                <w:szCs w:val="18"/>
-              </w:rPr>
-              <w:t>WicedLED</w:t>
-            </w:r>
-            <w:proofErr w:type="spellEnd"/>
-            <w:r>
-              <w:rPr>
-                <w:color w:val="000000"/>
-                <w:sz w:val="16"/>
-                <w:szCs w:val="18"/>
-              </w:rPr>
-              <w:t xml:space="preserve"> Service</w:t>
-            </w:r>
+              <w:t>Print Stack Usage</w:t>
+            </w:r>
+            <w:bookmarkStart w:id="0" w:name="_GoBack"/>
+            <w:bookmarkEnd w:id="0"/>
           </w:p>
         </w:tc>
       </w:tr>
@@ -3327,6 +3303,14 @@
                 <w:szCs w:val="18"/>
               </w:rPr>
             </w:pPr>
+            <w:r>
+              <w:rPr>
+                <w:color w:val="000000"/>
+                <w:sz w:val="16"/>
+                <w:szCs w:val="18"/>
+              </w:rPr>
+              <w:t>04A (Essential BLE Peripherals)</w:t>
+            </w:r>
           </w:p>
         </w:tc>
         <w:tc>
@@ -3357,7 +3341,7 @@
                 <w:sz w:val="16"/>
                 <w:szCs w:val="18"/>
               </w:rPr>
-              <w:t>4A.2</w:t>
+              <w:t>4A.1</w:t>
             </w:r>
           </w:p>
         </w:tc>
@@ -3418,7 +3402,25 @@
                 <w:sz w:val="16"/>
                 <w:szCs w:val="18"/>
               </w:rPr>
-              <w:t>Add a Connection Status LED</w:t>
+              <w:t xml:space="preserve">Create a BLE Project with a </w:t>
+            </w:r>
+            <w:proofErr w:type="spellStart"/>
+            <w:r>
+              <w:rPr>
+                <w:color w:val="000000"/>
+                <w:sz w:val="16"/>
+                <w:szCs w:val="18"/>
+              </w:rPr>
+              <w:t>WicedLED</w:t>
+            </w:r>
+            <w:proofErr w:type="spellEnd"/>
+            <w:r>
+              <w:rPr>
+                <w:color w:val="000000"/>
+                <w:sz w:val="16"/>
+                <w:szCs w:val="18"/>
+              </w:rPr>
+              <w:t xml:space="preserve"> Service</w:t>
             </w:r>
           </w:p>
         </w:tc>
@@ -3501,7 +3503,7 @@
                 <w:sz w:val="16"/>
                 <w:szCs w:val="18"/>
               </w:rPr>
-              <w:t>4A.3</w:t>
+              <w:t>4A.2</w:t>
             </w:r>
           </w:p>
         </w:tc>
@@ -3562,7 +3564,7 @@
                 <w:sz w:val="16"/>
                 <w:szCs w:val="18"/>
               </w:rPr>
-              <w:t>Create a BLE Advertiser</w:t>
+              <w:t>Add a Connection Status LED</w:t>
             </w:r>
           </w:p>
         </w:tc>
@@ -3645,7 +3647,7 @@
                 <w:sz w:val="16"/>
                 <w:szCs w:val="18"/>
               </w:rPr>
-              <w:t>4A.4</w:t>
+              <w:t>4A.3</w:t>
             </w:r>
           </w:p>
         </w:tc>
@@ -3706,7 +3708,7 @@
                 <w:sz w:val="16"/>
                 <w:szCs w:val="18"/>
               </w:rPr>
-              <w:t>Connect using BLE</w:t>
+              <w:t>Create a BLE Advertiser</w:t>
             </w:r>
           </w:p>
         </w:tc>
@@ -3759,14 +3761,6 @@
                 <w:szCs w:val="18"/>
               </w:rPr>
             </w:pPr>
-            <w:r>
-              <w:rPr>
-                <w:color w:val="000000"/>
-                <w:sz w:val="16"/>
-                <w:szCs w:val="18"/>
-              </w:rPr>
-              <w:t>04B (More Advanced BLE Peripherals)</w:t>
-            </w:r>
           </w:p>
         </w:tc>
         <w:tc>
@@ -3797,7 +3791,7 @@
                 <w:sz w:val="16"/>
                 <w:szCs w:val="18"/>
               </w:rPr>
-              <w:t>4B.1</w:t>
+              <w:t>4A.4</w:t>
             </w:r>
           </w:p>
         </w:tc>
@@ -3858,7 +3852,7 @@
                 <w:sz w:val="16"/>
                 <w:szCs w:val="18"/>
               </w:rPr>
-              <w:t>Simple BLE Project with Notifications</w:t>
+              <w:t>Connect using BLE</w:t>
             </w:r>
           </w:p>
         </w:tc>
@@ -3911,6 +3905,14 @@
                 <w:szCs w:val="18"/>
               </w:rPr>
             </w:pPr>
+            <w:r>
+              <w:rPr>
+                <w:color w:val="000000"/>
+                <w:sz w:val="16"/>
+                <w:szCs w:val="18"/>
+              </w:rPr>
+              <w:t>04B (More Advanced BLE Peripherals)</w:t>
+            </w:r>
           </w:p>
         </w:tc>
         <w:tc>
@@ -3941,7 +3943,7 @@
                 <w:sz w:val="16"/>
                 <w:szCs w:val="18"/>
               </w:rPr>
-              <w:t>4B.2</w:t>
+              <w:t>4B.1</w:t>
             </w:r>
           </w:p>
         </w:tc>
@@ -4002,15 +4004,7 @@
                 <w:sz w:val="16"/>
                 <w:szCs w:val="18"/>
               </w:rPr>
-              <w:t xml:space="preserve">BLE Notifications for </w:t>
-            </w:r>
-            <w:r>
-              <w:rPr>
-                <w:color w:val="000000"/>
-                <w:sz w:val="16"/>
-                <w:szCs w:val="18"/>
-              </w:rPr>
-              <w:t>Notifications for Wiced101 Button</w:t>
+              <w:t>Simple BLE Project with Notifications</w:t>
             </w:r>
           </w:p>
         </w:tc>
@@ -4093,7 +4087,7 @@
                 <w:sz w:val="16"/>
                 <w:szCs w:val="18"/>
               </w:rPr>
-              <w:t>4B.3</w:t>
+              <w:t>4B.2</w:t>
             </w:r>
           </w:p>
         </w:tc>
@@ -4154,7 +4148,15 @@
                 <w:sz w:val="16"/>
                 <w:szCs w:val="18"/>
               </w:rPr>
-              <w:t>BLE Pairing and Security</w:t>
+              <w:t xml:space="preserve">BLE Notifications for </w:t>
+            </w:r>
+            <w:r>
+              <w:rPr>
+                <w:color w:val="000000"/>
+                <w:sz w:val="16"/>
+                <w:szCs w:val="18"/>
+              </w:rPr>
+              <w:t>Notifications for Wiced101 Button</w:t>
             </w:r>
           </w:p>
         </w:tc>
@@ -4237,7 +4239,7 @@
                 <w:sz w:val="16"/>
                 <w:szCs w:val="18"/>
               </w:rPr>
-              <w:t>4B.4</w:t>
+              <w:t>4B.3</w:t>
             </w:r>
           </w:p>
         </w:tc>
@@ -4267,7 +4269,7 @@
                 <w:sz w:val="16"/>
                 <w:szCs w:val="18"/>
               </w:rPr>
-              <w:t>Advanced</w:t>
+              <w:t>Basic</w:t>
             </w:r>
           </w:p>
         </w:tc>
@@ -4298,7 +4300,7 @@
                 <w:sz w:val="16"/>
                 <w:szCs w:val="18"/>
               </w:rPr>
-              <w:t>Save BLE Pairing Information (i.e. Bonding)</w:t>
+              <w:t>BLE Pairing and Security</w:t>
             </w:r>
           </w:p>
         </w:tc>
@@ -4381,7 +4383,7 @@
                 <w:sz w:val="16"/>
                 <w:szCs w:val="18"/>
               </w:rPr>
-              <w:t>4B.5</w:t>
+              <w:t>4B.4</w:t>
             </w:r>
           </w:p>
         </w:tc>
@@ -4442,7 +4444,7 @@
                 <w:sz w:val="16"/>
                 <w:szCs w:val="18"/>
               </w:rPr>
-              <w:t>Add a Pairing Passkey</w:t>
+              <w:t>Save BLE Pairing Information (i.e. Bonding)</w:t>
             </w:r>
           </w:p>
         </w:tc>
@@ -4525,7 +4527,7 @@
                 <w:sz w:val="16"/>
                 <w:szCs w:val="18"/>
               </w:rPr>
-              <w:t>4B.6</w:t>
+              <w:t>4B.5</w:t>
             </w:r>
           </w:p>
         </w:tc>
@@ -4586,7 +4588,7 @@
                 <w:sz w:val="16"/>
                 <w:szCs w:val="18"/>
               </w:rPr>
-              <w:t>Add Numeric Comparison</w:t>
+              <w:t>Add a Pairing Passkey</w:t>
             </w:r>
           </w:p>
         </w:tc>
@@ -4669,7 +4671,7 @@
                 <w:sz w:val="16"/>
                 <w:szCs w:val="18"/>
               </w:rPr>
-              <w:t>4B.7</w:t>
+              <w:t>4B.6</w:t>
             </w:r>
           </w:p>
         </w:tc>
@@ -4730,7 +4732,7 @@
                 <w:sz w:val="16"/>
                 <w:szCs w:val="18"/>
               </w:rPr>
-              <w:t>Add Multiple Device Bonding Capability</w:t>
+              <w:t>Add Numeric Comparison</w:t>
             </w:r>
           </w:p>
         </w:tc>
@@ -4783,46 +4785,6 @@
                 <w:szCs w:val="18"/>
               </w:rPr>
             </w:pPr>
-            <w:r>
-              <w:rPr>
-                <w:color w:val="000000"/>
-                <w:sz w:val="16"/>
-                <w:szCs w:val="18"/>
-              </w:rPr>
-              <w:t xml:space="preserve">04C </w:t>
-            </w:r>
-            <w:r>
-              <w:rPr>
-                <w:color w:val="000000"/>
-                <w:sz w:val="16"/>
-                <w:szCs w:val="18"/>
-              </w:rPr>
-              <w:t>(</w:t>
-            </w:r>
-            <w:r>
-              <w:rPr>
-                <w:color w:val="000000"/>
-                <w:sz w:val="16"/>
-                <w:szCs w:val="18"/>
-              </w:rPr>
-              <w:t>BLE</w:t>
-            </w:r>
-            <w:r>
-              <w:rPr>
-                <w:color w:val="000000"/>
-                <w:sz w:val="16"/>
-                <w:szCs w:val="18"/>
-              </w:rPr>
-              <w:t xml:space="preserve"> Low Power, Beacons, OTA</w:t>
-            </w:r>
-            <w:r>
-              <w:rPr>
-                <w:color w:val="000000"/>
-                <w:sz w:val="16"/>
-                <w:szCs w:val="18"/>
-              </w:rPr>
-              <w:t>)</w:t>
-            </w:r>
           </w:p>
         </w:tc>
         <w:tc>
@@ -4853,7 +4815,7 @@
                 <w:sz w:val="16"/>
                 <w:szCs w:val="18"/>
               </w:rPr>
-              <w:t>4C.1</w:t>
+              <w:t>4B.7</w:t>
             </w:r>
           </w:p>
         </w:tc>
@@ -4883,7 +4845,7 @@
                 <w:sz w:val="16"/>
                 <w:szCs w:val="18"/>
               </w:rPr>
-              <w:t>Basic</w:t>
+              <w:t>Advanced</w:t>
             </w:r>
           </w:p>
         </w:tc>
@@ -4914,7 +4876,7 @@
                 <w:sz w:val="16"/>
                 <w:szCs w:val="18"/>
               </w:rPr>
-              <w:t>BLE Low Power (PDS)</w:t>
+              <w:t>Add Multiple Device Bonding Capability</w:t>
             </w:r>
           </w:p>
         </w:tc>
@@ -4967,6 +4929,46 @@
                 <w:szCs w:val="18"/>
               </w:rPr>
             </w:pPr>
+            <w:r>
+              <w:rPr>
+                <w:color w:val="000000"/>
+                <w:sz w:val="16"/>
+                <w:szCs w:val="18"/>
+              </w:rPr>
+              <w:t xml:space="preserve">04C </w:t>
+            </w:r>
+            <w:r>
+              <w:rPr>
+                <w:color w:val="000000"/>
+                <w:sz w:val="16"/>
+                <w:szCs w:val="18"/>
+              </w:rPr>
+              <w:t>(</w:t>
+            </w:r>
+            <w:r>
+              <w:rPr>
+                <w:color w:val="000000"/>
+                <w:sz w:val="16"/>
+                <w:szCs w:val="18"/>
+              </w:rPr>
+              <w:t>BLE</w:t>
+            </w:r>
+            <w:r>
+              <w:rPr>
+                <w:color w:val="000000"/>
+                <w:sz w:val="16"/>
+                <w:szCs w:val="18"/>
+              </w:rPr>
+              <w:t xml:space="preserve"> Low Power, Beacons, OTA</w:t>
+            </w:r>
+            <w:r>
+              <w:rPr>
+                <w:color w:val="000000"/>
+                <w:sz w:val="16"/>
+                <w:szCs w:val="18"/>
+              </w:rPr>
+              <w:t>)</w:t>
+            </w:r>
           </w:p>
         </w:tc>
         <w:tc>
@@ -4997,7 +4999,7 @@
                 <w:sz w:val="16"/>
                 <w:szCs w:val="18"/>
               </w:rPr>
-              <w:t>4C.2</w:t>
+              <w:t>4C.1</w:t>
             </w:r>
           </w:p>
         </w:tc>
@@ -5027,7 +5029,7 @@
                 <w:sz w:val="16"/>
                 <w:szCs w:val="18"/>
               </w:rPr>
-              <w:t>Advanced</w:t>
+              <w:t>Basic</w:t>
             </w:r>
           </w:p>
         </w:tc>
@@ -5058,25 +5060,7 @@
                 <w:sz w:val="16"/>
                 <w:szCs w:val="18"/>
               </w:rPr>
-              <w:t xml:space="preserve">Implement </w:t>
-            </w:r>
-            <w:proofErr w:type="spellStart"/>
-            <w:r>
-              <w:rPr>
-                <w:color w:val="000000"/>
-                <w:sz w:val="16"/>
-                <w:szCs w:val="18"/>
-              </w:rPr>
-              <w:t>Eddystone</w:t>
-            </w:r>
-            <w:proofErr w:type="spellEnd"/>
-            <w:r>
-              <w:rPr>
-                <w:color w:val="000000"/>
-                <w:sz w:val="16"/>
-                <w:szCs w:val="18"/>
-              </w:rPr>
-              <w:t xml:space="preserve"> URL Beacon</w:t>
+              <w:t>BLE Low Power (PDS)</w:t>
             </w:r>
           </w:p>
         </w:tc>
@@ -5159,7 +5143,7 @@
                 <w:sz w:val="16"/>
                 <w:szCs w:val="18"/>
               </w:rPr>
-              <w:t>4C.3</w:t>
+              <w:t>4C.2</w:t>
             </w:r>
           </w:p>
         </w:tc>
@@ -5220,7 +5204,25 @@
                 <w:sz w:val="16"/>
                 <w:szCs w:val="18"/>
               </w:rPr>
-              <w:t>Use Multi-Advertising on a Beacon</w:t>
+              <w:t xml:space="preserve">Implement </w:t>
+            </w:r>
+            <w:proofErr w:type="spellStart"/>
+            <w:r>
+              <w:rPr>
+                <w:color w:val="000000"/>
+                <w:sz w:val="16"/>
+                <w:szCs w:val="18"/>
+              </w:rPr>
+              <w:t>Eddystone</w:t>
+            </w:r>
+            <w:proofErr w:type="spellEnd"/>
+            <w:r>
+              <w:rPr>
+                <w:color w:val="000000"/>
+                <w:sz w:val="16"/>
+                <w:szCs w:val="18"/>
+              </w:rPr>
+              <w:t xml:space="preserve"> URL Beacon</w:t>
             </w:r>
           </w:p>
         </w:tc>
@@ -5303,7 +5305,7 @@
                 <w:sz w:val="16"/>
                 <w:szCs w:val="18"/>
               </w:rPr>
-              <w:t>4C.4</w:t>
+              <w:t>4C.3</w:t>
             </w:r>
           </w:p>
         </w:tc>
@@ -5364,7 +5366,7 @@
                 <w:sz w:val="16"/>
                 <w:szCs w:val="18"/>
               </w:rPr>
-              <w:t>Advertise Manufacturing Data and Provide Scan Response</w:t>
+              <w:t>Use Multi-Advertising on a Beacon</w:t>
             </w:r>
           </w:p>
         </w:tc>
@@ -5447,7 +5449,7 @@
                 <w:sz w:val="16"/>
                 <w:szCs w:val="18"/>
               </w:rPr>
-              <w:t>4C.5</w:t>
+              <w:t>4C.4</w:t>
             </w:r>
           </w:p>
         </w:tc>
@@ -5508,7 +5510,7 @@
                 <w:sz w:val="16"/>
                 <w:szCs w:val="18"/>
               </w:rPr>
-              <w:t>OTA Firmware Upgrade (Non-Secure)</w:t>
+              <w:t>Advertise Manufacturing Data and Provide Scan Response</w:t>
             </w:r>
           </w:p>
         </w:tc>
@@ -5591,7 +5593,7 @@
                 <w:sz w:val="16"/>
                 <w:szCs w:val="18"/>
               </w:rPr>
-              <w:t>4C.6</w:t>
+              <w:t>4C.5</w:t>
             </w:r>
           </w:p>
         </w:tc>
@@ -5652,7 +5654,7 @@
                 <w:sz w:val="16"/>
                 <w:szCs w:val="18"/>
               </w:rPr>
-              <w:t>OTA Firmware Upgrade (Secure)</w:t>
+              <w:t>OTA Firmware Upgrade (Non-Secure)</w:t>
             </w:r>
           </w:p>
         </w:tc>
@@ -5735,7 +5737,7 @@
                 <w:sz w:val="16"/>
                 <w:szCs w:val="18"/>
               </w:rPr>
-              <w:t>4C.7</w:t>
+              <w:t>4C.6</w:t>
             </w:r>
           </w:p>
         </w:tc>
@@ -5796,7 +5798,7 @@
                 <w:sz w:val="16"/>
                 <w:szCs w:val="18"/>
               </w:rPr>
-              <w:t>BLE Low Power (SDS)</w:t>
+              <w:t>OTA Firmware Upgrade (Secure)</w:t>
             </w:r>
           </w:p>
         </w:tc>
@@ -5849,14 +5851,6 @@
                 <w:szCs w:val="18"/>
               </w:rPr>
             </w:pPr>
-            <w:r>
-              <w:rPr>
-                <w:color w:val="000000"/>
-                <w:sz w:val="16"/>
-                <w:szCs w:val="18"/>
-              </w:rPr>
-              <w:t>04D (BLE Centrals)</w:t>
-            </w:r>
           </w:p>
         </w:tc>
         <w:tc>
@@ -5887,7 +5881,7 @@
                 <w:sz w:val="16"/>
                 <w:szCs w:val="18"/>
               </w:rPr>
-              <w:t>4D.1</w:t>
+              <w:t>4C.7</w:t>
             </w:r>
           </w:p>
         </w:tc>
@@ -5917,7 +5911,7 @@
                 <w:sz w:val="16"/>
                 <w:szCs w:val="18"/>
               </w:rPr>
-              <w:t>Basic</w:t>
+              <w:t>Advanced</w:t>
             </w:r>
           </w:p>
         </w:tc>
@@ -5948,7 +5942,7 @@
                 <w:sz w:val="16"/>
                 <w:szCs w:val="18"/>
               </w:rPr>
-              <w:t>Make an Observer</w:t>
+              <w:t>BLE Low Power (SDS)</w:t>
             </w:r>
           </w:p>
         </w:tc>
@@ -6001,6 +5995,14 @@
                 <w:szCs w:val="18"/>
               </w:rPr>
             </w:pPr>
+            <w:r>
+              <w:rPr>
+                <w:color w:val="000000"/>
+                <w:sz w:val="16"/>
+                <w:szCs w:val="18"/>
+              </w:rPr>
+              <w:t>04D (BLE Centrals)</w:t>
+            </w:r>
           </w:p>
         </w:tc>
         <w:tc>
@@ -6031,7 +6033,7 @@
                 <w:sz w:val="16"/>
                 <w:szCs w:val="18"/>
               </w:rPr>
-              <w:t>4D.2</w:t>
+              <w:t>4D.1</w:t>
             </w:r>
           </w:p>
         </w:tc>
@@ -6092,7 +6094,7 @@
                 <w:sz w:val="16"/>
                 <w:szCs w:val="18"/>
               </w:rPr>
-              <w:t>Read Device Name to Show Only Your Peripheral</w:t>
+              <w:t>Make an Observer</w:t>
             </w:r>
           </w:p>
         </w:tc>
@@ -6175,7 +6177,7 @@
                 <w:sz w:val="16"/>
                 <w:szCs w:val="18"/>
               </w:rPr>
-              <w:t>4D.3</w:t>
+              <w:t>4D.2</w:t>
             </w:r>
           </w:p>
         </w:tc>
@@ -6236,7 +6238,7 @@
                 <w:sz w:val="16"/>
                 <w:szCs w:val="18"/>
               </w:rPr>
-              <w:t>Connect to Your Peripheral and Turn ON/OFF the LED</w:t>
+              <w:t>Read Device Name to Show Only Your Peripheral</w:t>
             </w:r>
           </w:p>
         </w:tc>
@@ -6319,7 +6321,7 @@
                 <w:sz w:val="16"/>
                 <w:szCs w:val="18"/>
               </w:rPr>
-              <w:t>4D.4</w:t>
+              <w:t>4D.3</w:t>
             </w:r>
           </w:p>
         </w:tc>
@@ -6349,7 +6351,7 @@
                 <w:sz w:val="16"/>
                 <w:szCs w:val="18"/>
               </w:rPr>
-              <w:t>Advanced</w:t>
+              <w:t>Basic</w:t>
             </w:r>
           </w:p>
         </w:tc>
@@ -6380,7 +6382,7 @@
                 <w:sz w:val="16"/>
                 <w:szCs w:val="18"/>
               </w:rPr>
-              <w:t>Add Commands to Turn Notify ON/OFF</w:t>
+              <w:t>Connect to Your Peripheral and Turn ON/OFF the LED</w:t>
             </w:r>
           </w:p>
         </w:tc>
@@ -6463,7 +6465,7 @@
                 <w:sz w:val="16"/>
                 <w:szCs w:val="18"/>
               </w:rPr>
-              <w:t>4D.5</w:t>
+              <w:t>4D.4</w:t>
             </w:r>
           </w:p>
         </w:tc>
@@ -6524,7 +6526,7 @@
                 <w:sz w:val="16"/>
                 <w:szCs w:val="18"/>
               </w:rPr>
-              <w:t>Do Service Discovery</w:t>
+              <w:t>Add Commands to Turn Notify ON/OFF</w:t>
             </w:r>
           </w:p>
         </w:tc>
@@ -6607,7 +6609,7 @@
                 <w:sz w:val="16"/>
                 <w:szCs w:val="18"/>
               </w:rPr>
-              <w:t>4D.6</w:t>
+              <w:t>4D.5</w:t>
             </w:r>
           </w:p>
         </w:tc>
@@ -6668,7 +6670,7 @@
                 <w:sz w:val="16"/>
                 <w:szCs w:val="18"/>
               </w:rPr>
-              <w:t>Run the Advertising Scanner</w:t>
+              <w:t>Do Service Discovery</w:t>
             </w:r>
           </w:p>
         </w:tc>
@@ -6721,14 +6723,6 @@
                 <w:szCs w:val="18"/>
               </w:rPr>
             </w:pPr>
-            <w:r>
-              <w:rPr>
-                <w:color w:val="000000"/>
-                <w:sz w:val="16"/>
-                <w:szCs w:val="18"/>
-              </w:rPr>
-              <w:t>05 (Debugging)</w:t>
-            </w:r>
           </w:p>
         </w:tc>
         <w:tc>
@@ -6759,7 +6753,7 @@
                 <w:sz w:val="16"/>
                 <w:szCs w:val="18"/>
               </w:rPr>
-              <w:t>5.1</w:t>
+              <w:t>4D.6</w:t>
             </w:r>
           </w:p>
         </w:tc>
@@ -6789,7 +6783,7 @@
                 <w:sz w:val="16"/>
                 <w:szCs w:val="18"/>
               </w:rPr>
-              <w:t>Basic</w:t>
+              <w:t>Advanced</w:t>
             </w:r>
           </w:p>
         </w:tc>
@@ -6820,7 +6814,7 @@
                 <w:sz w:val="16"/>
                 <w:szCs w:val="18"/>
               </w:rPr>
-              <w:t>Use ClientControl</w:t>
+              <w:t>Run the Advertising Scanner</w:t>
             </w:r>
           </w:p>
         </w:tc>
@@ -6873,6 +6867,14 @@
                 <w:szCs w:val="18"/>
               </w:rPr>
             </w:pPr>
+            <w:r>
+              <w:rPr>
+                <w:color w:val="000000"/>
+                <w:sz w:val="16"/>
+                <w:szCs w:val="18"/>
+              </w:rPr>
+              <w:t>05 (Debugging)</w:t>
+            </w:r>
           </w:p>
         </w:tc>
         <w:tc>
@@ -6903,7 +6905,7 @@
                 <w:sz w:val="16"/>
                 <w:szCs w:val="18"/>
               </w:rPr>
-              <w:t>5.2</w:t>
+              <w:t>5.1</w:t>
             </w:r>
           </w:p>
         </w:tc>
@@ -6964,18 +6966,8 @@
                 <w:sz w:val="16"/>
                 <w:szCs w:val="18"/>
               </w:rPr>
-              <w:t xml:space="preserve">Run </w:t>
-            </w:r>
-            <w:proofErr w:type="spellStart"/>
-            <w:r>
-              <w:rPr>
-                <w:color w:val="000000"/>
-                <w:sz w:val="16"/>
-                <w:szCs w:val="18"/>
-              </w:rPr>
-              <w:t>BTSpy</w:t>
-            </w:r>
-            <w:proofErr w:type="spellEnd"/>
+              <w:t>Use ClientControl</w:t>
+            </w:r>
           </w:p>
         </w:tc>
       </w:tr>
@@ -7057,7 +7049,7 @@
                 <w:sz w:val="16"/>
                 <w:szCs w:val="18"/>
               </w:rPr>
-              <w:t>5.3</w:t>
+              <w:t>5.2</w:t>
             </w:r>
           </w:p>
         </w:tc>
@@ -7087,7 +7079,7 @@
                 <w:sz w:val="16"/>
                 <w:szCs w:val="18"/>
               </w:rPr>
-              <w:t>Advanced</w:t>
+              <w:t>Basic</w:t>
             </w:r>
           </w:p>
         </w:tc>
@@ -7118,8 +7110,18 @@
                 <w:sz w:val="16"/>
                 <w:szCs w:val="18"/>
               </w:rPr>
-              <w:t>Run the Debugger</w:t>
-            </w:r>
+              <w:t xml:space="preserve">Run </w:t>
+            </w:r>
+            <w:proofErr w:type="spellStart"/>
+            <w:r>
+              <w:rPr>
+                <w:color w:val="000000"/>
+                <w:sz w:val="16"/>
+                <w:szCs w:val="18"/>
+              </w:rPr>
+              <w:t>BTSpy</w:t>
+            </w:r>
+            <w:proofErr w:type="spellEnd"/>
           </w:p>
         </w:tc>
       </w:tr>
@@ -7171,14 +7173,6 @@
                 <w:szCs w:val="18"/>
               </w:rPr>
             </w:pPr>
-            <w:r>
-              <w:rPr>
-                <w:color w:val="000000"/>
-                <w:sz w:val="16"/>
-                <w:szCs w:val="18"/>
-              </w:rPr>
-              <w:t>06A (Classic Bluetooth – SPP)</w:t>
-            </w:r>
           </w:p>
         </w:tc>
         <w:tc>
@@ -7209,7 +7203,7 @@
                 <w:sz w:val="16"/>
                 <w:szCs w:val="18"/>
               </w:rPr>
-              <w:t>6A.1</w:t>
+              <w:t>5.3</w:t>
             </w:r>
           </w:p>
         </w:tc>
@@ -7239,7 +7233,7 @@
                 <w:sz w:val="16"/>
                 <w:szCs w:val="18"/>
               </w:rPr>
-              <w:t>Basic</w:t>
+              <w:t>Advanced</w:t>
             </w:r>
           </w:p>
         </w:tc>
@@ -7270,7 +7264,7 @@
                 <w:sz w:val="16"/>
                 <w:szCs w:val="18"/>
               </w:rPr>
-              <w:t>Create a Serial Port Profile Project</w:t>
+              <w:t>Run the Debugger</w:t>
             </w:r>
           </w:p>
         </w:tc>
@@ -7323,6 +7317,14 @@
                 <w:szCs w:val="18"/>
               </w:rPr>
             </w:pPr>
+            <w:r>
+              <w:rPr>
+                <w:color w:val="000000"/>
+                <w:sz w:val="16"/>
+                <w:szCs w:val="18"/>
+              </w:rPr>
+              <w:t>06A (Classic Bluetooth – SPP)</w:t>
+            </w:r>
           </w:p>
         </w:tc>
         <w:tc>
@@ -7353,7 +7355,7 @@
                 <w:sz w:val="16"/>
                 <w:szCs w:val="18"/>
               </w:rPr>
-              <w:t>6A.2</w:t>
+              <w:t>6A.1</w:t>
             </w:r>
           </w:p>
         </w:tc>
@@ -7414,7 +7416,7 @@
                 <w:sz w:val="16"/>
                 <w:szCs w:val="18"/>
               </w:rPr>
-              <w:t>Add UART Transmit Capability</w:t>
+              <w:t>Create a Serial Port Profile Project</w:t>
             </w:r>
           </w:p>
         </w:tc>
@@ -7497,15 +7499,7 @@
                 <w:sz w:val="16"/>
                 <w:szCs w:val="18"/>
               </w:rPr>
-              <w:t>6A.</w:t>
-            </w:r>
-            <w:r>
-              <w:rPr>
-                <w:color w:val="000000"/>
-                <w:sz w:val="16"/>
-                <w:szCs w:val="18"/>
-              </w:rPr>
-              <w:t>3</w:t>
+              <w:t>6A.2</w:t>
             </w:r>
           </w:p>
         </w:tc>
@@ -7535,7 +7529,7 @@
                 <w:sz w:val="16"/>
                 <w:szCs w:val="18"/>
               </w:rPr>
-              <w:t>Advanced</w:t>
+              <w:t>Basic</w:t>
             </w:r>
           </w:p>
         </w:tc>
@@ -7566,7 +7560,7 @@
                 <w:sz w:val="16"/>
                 <w:szCs w:val="18"/>
               </w:rPr>
-              <w:t>Improve Security by Adding IO Capabilities (Yes/No)</w:t>
+              <w:t>Add UART Transmit Capability</w:t>
             </w:r>
           </w:p>
         </w:tc>
@@ -7649,7 +7643,15 @@
                 <w:sz w:val="16"/>
                 <w:szCs w:val="18"/>
               </w:rPr>
-              <w:t>6A.4</w:t>
+              <w:t>6A.</w:t>
+            </w:r>
+            <w:r>
+              <w:rPr>
+                <w:color w:val="000000"/>
+                <w:sz w:val="16"/>
+                <w:szCs w:val="18"/>
+              </w:rPr>
+              <w:t>3</w:t>
             </w:r>
           </w:p>
         </w:tc>
@@ -7710,7 +7712,7 @@
                 <w:sz w:val="16"/>
                 <w:szCs w:val="18"/>
               </w:rPr>
-              <w:t>Add Multiple Device Bonding Capability</w:t>
+              <w:t>Improve Security by Adding IO Capabilities (Yes/No)</w:t>
             </w:r>
           </w:p>
         </w:tc>
@@ -7763,14 +7765,6 @@
                 <w:szCs w:val="18"/>
               </w:rPr>
             </w:pPr>
-            <w:r>
-              <w:rPr>
-                <w:color w:val="000000"/>
-                <w:sz w:val="16"/>
-                <w:szCs w:val="18"/>
-              </w:rPr>
-              <w:t>07A (Mesh Intro)</w:t>
-            </w:r>
           </w:p>
         </w:tc>
         <w:tc>
@@ -7801,7 +7795,7 @@
                 <w:sz w:val="16"/>
                 <w:szCs w:val="18"/>
               </w:rPr>
-              <w:t>7A.1</w:t>
+              <w:t>6A.4</w:t>
             </w:r>
           </w:p>
         </w:tc>
@@ -7831,7 +7825,7 @@
                 <w:sz w:val="16"/>
                 <w:szCs w:val="18"/>
               </w:rPr>
-              <w:t>Basic</w:t>
+              <w:t>Advanced</w:t>
             </w:r>
           </w:p>
         </w:tc>
@@ -7862,25 +7856,7 @@
                 <w:sz w:val="16"/>
                 <w:szCs w:val="18"/>
               </w:rPr>
-              <w:t xml:space="preserve">Program </w:t>
-            </w:r>
-            <w:proofErr w:type="spellStart"/>
-            <w:r>
-              <w:rPr>
-                <w:color w:val="000000"/>
-                <w:sz w:val="16"/>
-                <w:szCs w:val="18"/>
-              </w:rPr>
-              <w:t>LightDimmable</w:t>
-            </w:r>
-            <w:proofErr w:type="spellEnd"/>
-            <w:r>
-              <w:rPr>
-                <w:color w:val="000000"/>
-                <w:sz w:val="16"/>
-                <w:szCs w:val="18"/>
-              </w:rPr>
-              <w:t xml:space="preserve"> application</w:t>
+              <w:t>Add Multiple Device Bonding Capability</w:t>
             </w:r>
           </w:p>
         </w:tc>
@@ -7939,7 +7915,7 @@
                 <w:sz w:val="16"/>
                 <w:szCs w:val="18"/>
               </w:rPr>
-              <w:t>07B (Mesh Protocol)</w:t>
+              <w:t>07A (Mesh Intro)</w:t>
             </w:r>
           </w:p>
         </w:tc>
@@ -7971,7 +7947,7 @@
                 <w:sz w:val="16"/>
                 <w:szCs w:val="18"/>
               </w:rPr>
-              <w:t>7B.1</w:t>
+              <w:t>7A.1</w:t>
             </w:r>
           </w:p>
         </w:tc>
@@ -8032,7 +8008,25 @@
                 <w:sz w:val="16"/>
                 <w:szCs w:val="18"/>
               </w:rPr>
-              <w:t>Mesh Profile Spec</w:t>
+              <w:t xml:space="preserve">Program </w:t>
+            </w:r>
+            <w:proofErr w:type="spellStart"/>
+            <w:r>
+              <w:rPr>
+                <w:color w:val="000000"/>
+                <w:sz w:val="16"/>
+                <w:szCs w:val="18"/>
+              </w:rPr>
+              <w:t>LightDimmable</w:t>
+            </w:r>
+            <w:proofErr w:type="spellEnd"/>
+            <w:r>
+              <w:rPr>
+                <w:color w:val="000000"/>
+                <w:sz w:val="16"/>
+                <w:szCs w:val="18"/>
+              </w:rPr>
+              <w:t xml:space="preserve"> application</w:t>
             </w:r>
           </w:p>
         </w:tc>
@@ -8085,6 +8079,14 @@
                 <w:szCs w:val="18"/>
               </w:rPr>
             </w:pPr>
+            <w:r>
+              <w:rPr>
+                <w:color w:val="000000"/>
+                <w:sz w:val="16"/>
+                <w:szCs w:val="18"/>
+              </w:rPr>
+              <w:t>07B (Mesh Protocol)</w:t>
+            </w:r>
           </w:p>
         </w:tc>
         <w:tc>
@@ -8115,7 +8117,7 @@
                 <w:sz w:val="16"/>
                 <w:szCs w:val="18"/>
               </w:rPr>
-              <w:t>7B.2</w:t>
+              <w:t>7B.1</w:t>
             </w:r>
           </w:p>
         </w:tc>
@@ -8176,7 +8178,7 @@
                 <w:sz w:val="16"/>
                 <w:szCs w:val="18"/>
               </w:rPr>
-              <w:t>Mesh Model Spec</w:t>
+              <w:t>Mesh Profile Spec</w:t>
             </w:r>
           </w:p>
         </w:tc>
@@ -8229,14 +8231,6 @@
                 <w:szCs w:val="18"/>
               </w:rPr>
             </w:pPr>
-            <w:r>
-              <w:rPr>
-                <w:color w:val="000000"/>
-                <w:sz w:val="16"/>
-                <w:szCs w:val="18"/>
-              </w:rPr>
-              <w:t>07C (Mesh Firmware)</w:t>
-            </w:r>
           </w:p>
         </w:tc>
         <w:tc>
@@ -8267,7 +8261,7 @@
                 <w:sz w:val="16"/>
                 <w:szCs w:val="18"/>
               </w:rPr>
-              <w:t>7C.1</w:t>
+              <w:t>7B.2</w:t>
             </w:r>
           </w:p>
         </w:tc>
@@ -8328,18 +8322,8 @@
                 <w:sz w:val="16"/>
                 <w:szCs w:val="18"/>
               </w:rPr>
-              <w:t xml:space="preserve">Create a mesh network with </w:t>
-            </w:r>
-            <w:proofErr w:type="spellStart"/>
-            <w:r>
-              <w:rPr>
-                <w:color w:val="000000"/>
-                <w:sz w:val="16"/>
-                <w:szCs w:val="18"/>
-              </w:rPr>
-              <w:t>LightDimmable</w:t>
-            </w:r>
-            <w:proofErr w:type="spellEnd"/>
+              <w:t>Mesh Model Spec</w:t>
+            </w:r>
           </w:p>
         </w:tc>
       </w:tr>
@@ -8391,6 +8375,14 @@
                 <w:szCs w:val="18"/>
               </w:rPr>
             </w:pPr>
+            <w:r>
+              <w:rPr>
+                <w:color w:val="000000"/>
+                <w:sz w:val="16"/>
+                <w:szCs w:val="18"/>
+              </w:rPr>
+              <w:t>07C (Mesh Firmware)</w:t>
+            </w:r>
           </w:p>
         </w:tc>
         <w:tc>
@@ -8421,7 +8413,7 @@
                 <w:sz w:val="16"/>
                 <w:szCs w:val="18"/>
               </w:rPr>
-              <w:t>7C.2</w:t>
+              <w:t>7C.1</w:t>
             </w:r>
           </w:p>
         </w:tc>
@@ -8482,7 +8474,7 @@
                 <w:sz w:val="16"/>
                 <w:szCs w:val="18"/>
               </w:rPr>
-              <w:t xml:space="preserve">Add on </w:t>
+              <w:t xml:space="preserve">Create a mesh network with </w:t>
             </w:r>
             <w:proofErr w:type="spellStart"/>
             <w:r>
@@ -8491,17 +8483,9 @@
                 <w:sz w:val="16"/>
                 <w:szCs w:val="18"/>
               </w:rPr>
-              <w:t>OnOff</w:t>
+              <w:t>LightDimmable</w:t>
             </w:r>
             <w:proofErr w:type="spellEnd"/>
-            <w:r>
-              <w:rPr>
-                <w:color w:val="000000"/>
-                <w:sz w:val="16"/>
-                <w:szCs w:val="18"/>
-              </w:rPr>
-              <w:t xml:space="preserve"> Switch</w:t>
-            </w:r>
           </w:p>
         </w:tc>
       </w:tr>
@@ -8583,7 +8567,7 @@
                 <w:sz w:val="16"/>
                 <w:szCs w:val="18"/>
               </w:rPr>
-              <w:t>7C.3</w:t>
+              <w:t>7C.2</w:t>
             </w:r>
           </w:p>
         </w:tc>
@@ -8644,7 +8628,25 @@
                 <w:sz w:val="16"/>
                 <w:szCs w:val="18"/>
               </w:rPr>
-              <w:t>Add a Dimmer Switch</w:t>
+              <w:t xml:space="preserve">Add on </w:t>
+            </w:r>
+            <w:proofErr w:type="spellStart"/>
+            <w:r>
+              <w:rPr>
+                <w:color w:val="000000"/>
+                <w:sz w:val="16"/>
+                <w:szCs w:val="18"/>
+              </w:rPr>
+              <w:t>OnOff</w:t>
+            </w:r>
+            <w:proofErr w:type="spellEnd"/>
+            <w:r>
+              <w:rPr>
+                <w:color w:val="000000"/>
+                <w:sz w:val="16"/>
+                <w:szCs w:val="18"/>
+              </w:rPr>
+              <w:t xml:space="preserve"> Switch</w:t>
             </w:r>
           </w:p>
         </w:tc>
@@ -8727,7 +8729,7 @@
                 <w:sz w:val="16"/>
                 <w:szCs w:val="18"/>
               </w:rPr>
-              <w:t>7C.4</w:t>
+              <w:t>7C.3</w:t>
             </w:r>
           </w:p>
         </w:tc>
@@ -8788,35 +8790,8 @@
                 <w:sz w:val="16"/>
                 <w:szCs w:val="18"/>
               </w:rPr>
-              <w:t>Add 2</w:t>
-            </w:r>
-            <w:r>
-              <w:rPr>
-                <w:color w:val="000000"/>
-                <w:sz w:val="16"/>
-                <w:szCs w:val="18"/>
-                <w:vertAlign w:val="superscript"/>
-              </w:rPr>
-              <w:t>nd</w:t>
-            </w:r>
-            <w:r>
-              <w:rPr>
-                <w:color w:val="000000"/>
-                <w:sz w:val="16"/>
-                <w:szCs w:val="18"/>
-              </w:rPr>
-              <w:t xml:space="preserve"> </w:t>
-            </w:r>
-            <w:proofErr w:type="spellStart"/>
-            <w:r>
-              <w:rPr>
-                <w:color w:val="000000"/>
-                <w:sz w:val="16"/>
-                <w:szCs w:val="18"/>
-              </w:rPr>
-              <w:t>LightDimmable</w:t>
-            </w:r>
-            <w:proofErr w:type="spellEnd"/>
+              <w:t>Add a Dimmer Switch</w:t>
+            </w:r>
           </w:p>
         </w:tc>
       </w:tr>
@@ -8898,7 +8873,7 @@
                 <w:sz w:val="16"/>
                 <w:szCs w:val="18"/>
               </w:rPr>
-              <w:t>7C.5</w:t>
+              <w:t>7C.4</w:t>
             </w:r>
           </w:p>
         </w:tc>
@@ -8928,7 +8903,7 @@
                 <w:sz w:val="16"/>
                 <w:szCs w:val="18"/>
               </w:rPr>
-              <w:t>Advanced</w:t>
+              <w:t>Basic</w:t>
             </w:r>
           </w:p>
         </w:tc>
@@ -8976,7 +8951,7 @@
                 <w:sz w:val="16"/>
                 <w:szCs w:val="18"/>
               </w:rPr>
-              <w:t xml:space="preserve"> Element to </w:t>
+              <w:t xml:space="preserve"> </w:t>
             </w:r>
             <w:proofErr w:type="spellStart"/>
             <w:r>
@@ -9069,6 +9044,177 @@
                 <w:sz w:val="16"/>
                 <w:szCs w:val="18"/>
               </w:rPr>
+              <w:t>7C.5</w:t>
+            </w:r>
+          </w:p>
+        </w:tc>
+        <w:tc>
+          <w:tcPr>
+            <w:tcW w:w="495" w:type="pct"/>
+            <w:tcBorders>
+              <w:top w:val="single" w:sz="2" w:space="0" w:color="auto"/>
+              <w:left w:val="single" w:sz="2" w:space="0" w:color="auto"/>
+              <w:bottom w:val="single" w:sz="2" w:space="0" w:color="auto"/>
+              <w:right w:val="single" w:sz="2" w:space="0" w:color="auto"/>
+            </w:tcBorders>
+          </w:tcPr>
+          <w:p>
+            <w:pPr>
+              <w:spacing w:after="0" w:line="240" w:lineRule="auto"/>
+              <w:jc w:val="center"/>
+              <w:rPr>
+                <w:color w:val="000000"/>
+                <w:sz w:val="16"/>
+                <w:szCs w:val="18"/>
+              </w:rPr>
+            </w:pPr>
+            <w:r>
+              <w:rPr>
+                <w:color w:val="000000"/>
+                <w:sz w:val="16"/>
+                <w:szCs w:val="18"/>
+              </w:rPr>
+              <w:t>Advanced</w:t>
+            </w:r>
+          </w:p>
+        </w:tc>
+        <w:tc>
+          <w:tcPr>
+            <w:tcW w:w="2182" w:type="pct"/>
+            <w:tcBorders>
+              <w:top w:val="nil"/>
+              <w:left w:val="single" w:sz="2" w:space="0" w:color="auto"/>
+              <w:bottom w:val="single" w:sz="4" w:space="0" w:color="auto"/>
+              <w:right w:val="single" w:sz="4" w:space="0" w:color="auto"/>
+            </w:tcBorders>
+            <w:noWrap/>
+            <w:vAlign w:val="center"/>
+          </w:tcPr>
+          <w:p>
+            <w:pPr>
+              <w:spacing w:after="0" w:line="240" w:lineRule="auto"/>
+              <w:rPr>
+                <w:color w:val="000000"/>
+                <w:sz w:val="16"/>
+                <w:szCs w:val="18"/>
+              </w:rPr>
+            </w:pPr>
+            <w:r>
+              <w:rPr>
+                <w:color w:val="000000"/>
+                <w:sz w:val="16"/>
+                <w:szCs w:val="18"/>
+              </w:rPr>
+              <w:t>Add 2</w:t>
+            </w:r>
+            <w:r>
+              <w:rPr>
+                <w:color w:val="000000"/>
+                <w:sz w:val="16"/>
+                <w:szCs w:val="18"/>
+                <w:vertAlign w:val="superscript"/>
+              </w:rPr>
+              <w:t>nd</w:t>
+            </w:r>
+            <w:r>
+              <w:rPr>
+                <w:color w:val="000000"/>
+                <w:sz w:val="16"/>
+                <w:szCs w:val="18"/>
+              </w:rPr>
+              <w:t xml:space="preserve"> Element to </w:t>
+            </w:r>
+            <w:proofErr w:type="spellStart"/>
+            <w:r>
+              <w:rPr>
+                <w:color w:val="000000"/>
+                <w:sz w:val="16"/>
+                <w:szCs w:val="18"/>
+              </w:rPr>
+              <w:t>LightDimmable</w:t>
+            </w:r>
+            <w:proofErr w:type="spellEnd"/>
+          </w:p>
+        </w:tc>
+      </w:tr>
+      <w:tr>
+        <w:trPr>
+          <w:trHeight w:val="144"/>
+          <w:jc w:val="center"/>
+        </w:trPr>
+        <w:tc>
+          <w:tcPr>
+            <w:tcW w:w="384" w:type="pct"/>
+            <w:tcBorders>
+              <w:top w:val="nil"/>
+              <w:left w:val="single" w:sz="4" w:space="0" w:color="auto"/>
+              <w:bottom w:val="single" w:sz="4" w:space="0" w:color="auto"/>
+              <w:right w:val="single" w:sz="2" w:space="0" w:color="auto"/>
+            </w:tcBorders>
+            <w:noWrap/>
+            <w:vAlign w:val="center"/>
+          </w:tcPr>
+          <w:p>
+            <w:pPr>
+              <w:spacing w:after="0" w:line="240" w:lineRule="auto"/>
+              <w:rPr>
+                <w:color w:val="000000"/>
+                <w:sz w:val="16"/>
+                <w:szCs w:val="18"/>
+              </w:rPr>
+            </w:pPr>
+          </w:p>
+        </w:tc>
+        <w:tc>
+          <w:tcPr>
+            <w:tcW w:w="1497" w:type="pct"/>
+            <w:tcBorders>
+              <w:top w:val="single" w:sz="2" w:space="0" w:color="auto"/>
+              <w:left w:val="single" w:sz="2" w:space="0" w:color="auto"/>
+              <w:bottom w:val="single" w:sz="2" w:space="0" w:color="auto"/>
+              <w:right w:val="single" w:sz="2" w:space="0" w:color="auto"/>
+            </w:tcBorders>
+          </w:tcPr>
+          <w:p>
+            <w:pPr>
+              <w:spacing w:after="0" w:line="240" w:lineRule="auto"/>
+              <w:jc w:val="center"/>
+              <w:rPr>
+                <w:color w:val="000000"/>
+                <w:sz w:val="16"/>
+                <w:szCs w:val="18"/>
+              </w:rPr>
+            </w:pPr>
+          </w:p>
+        </w:tc>
+        <w:tc>
+          <w:tcPr>
+            <w:tcW w:w="442" w:type="pct"/>
+            <w:tcBorders>
+              <w:top w:val="nil"/>
+              <w:left w:val="single" w:sz="2" w:space="0" w:color="auto"/>
+              <w:bottom w:val="single" w:sz="4" w:space="0" w:color="auto"/>
+              <w:right w:val="single" w:sz="2" w:space="0" w:color="auto"/>
+            </w:tcBorders>
+            <w:noWrap/>
+            <w:vAlign w:val="center"/>
+          </w:tcPr>
+          <w:p>
+            <w:pPr>
+              <w:spacing w:after="0" w:line="240" w:lineRule="auto"/>
+              <w:jc w:val="center"/>
+              <w:rPr>
+                <w:color w:val="000000"/>
+                <w:sz w:val="16"/>
+                <w:szCs w:val="18"/>
+              </w:rPr>
+            </w:pPr>
+            <w:r>
+              <w:rPr>
+                <w:color w:val="000000"/>
+                <w:sz w:val="16"/>
+                <w:szCs w:val="18"/>
+              </w:rPr>
               <w:t>7C.6</w:t>
             </w:r>
           </w:p>
@@ -9132,8 +9278,6 @@
               </w:rPr>
               <w:t xml:space="preserve">Convert </w:t>
             </w:r>
-            <w:bookmarkStart w:id="0" w:name="_GoBack"/>
-            <w:bookmarkEnd w:id="0"/>
             <w:proofErr w:type="spellStart"/>
             <w:r>
               <w:rPr>
@@ -12539,7 +12683,7 @@
   <w:style w:type="paragraph" w:default="1" w:styleId="Normal">
     <w:name w:val="Normal"/>
     <w:qFormat/>
-    <w:rsid w:val="005B28AE"/>
+    <w:rsid w:val="00264724"/>
   </w:style>
   <w:style w:type="paragraph" w:styleId="Heading1">
     <w:name w:val="heading 1"/>
@@ -12659,7 +12803,7 @@
     <w:uiPriority w:val="1"/>
     <w:semiHidden/>
     <w:unhideWhenUsed/>
-    <w:rsid w:val="005B28AE"/>
+    <w:rsid w:val="00264724"/>
   </w:style>
   <w:style w:type="table" w:default="1" w:styleId="TableNormal">
     <w:name w:val="Normal Table"/>
@@ -12681,7 +12825,7 @@
     <w:uiPriority w:val="99"/>
     <w:semiHidden/>
     <w:unhideWhenUsed/>
-    <w:rsid w:val="005B28AE"/>
+    <w:rsid w:val="00264724"/>
   </w:style>
   <w:style w:type="paragraph" w:styleId="ListParagraph">
     <w:name w:val="List Paragraph"/>
@@ -13458,7 +13602,7 @@
 </file>
 
 <file path=customXml/itemProps1.xml><?xml version="1.0" encoding="utf-8"?>
-<ds:datastoreItem xmlns:ds="http://schemas.openxmlformats.org/officeDocument/2006/customXml" ds:itemID="{4B3CD6C2-503A-4BA5-A386-8C191F6EB1C6}">
+<ds:datastoreItem xmlns:ds="http://schemas.openxmlformats.org/officeDocument/2006/customXml" ds:itemID="{C507FA8B-511F-4F19-9023-29146A66F49A}">
   <ds:schemaRefs>
     <ds:schemaRef ds:uri="http://schemas.openxmlformats.org/officeDocument/2006/bibliography"/>
   </ds:schemaRefs>

</xml_diff>

<commit_message>
rename chapter 7 to be consistent. regenerate PDFs.
</commit_message>
<xml_diff>
--- a/labmanual/English/WBT101-00a-SignoffSheet.docx
+++ b/labmanual/English/WBT101-00a-SignoffSheet.docx
@@ -6,6 +6,8 @@
       <w:pPr>
         <w:pStyle w:val="Heading1"/>
       </w:pPr>
+      <w:bookmarkStart w:id="0" w:name="_GoBack"/>
+      <w:bookmarkEnd w:id="0"/>
       <w:r>
         <w:t>Signatures</w:t>
       </w:r>
@@ -65,17 +67,17 @@
     </w:p>
     <w:tbl>
       <w:tblPr>
-        <w:tblW w:w="5000" w:type="pct"/>
+        <w:tblW w:w="5089" w:type="pct"/>
         <w:jc w:val="center"/>
         <w:tblLayout w:type="fixed"/>
         <w:tblLook w:val="00A0" w:firstRow="1" w:lastRow="0" w:firstColumn="1" w:lastColumn="0" w:noHBand="0" w:noVBand="0"/>
       </w:tblPr>
       <w:tblGrid>
-        <w:gridCol w:w="718"/>
-        <w:gridCol w:w="2799"/>
-        <w:gridCol w:w="827"/>
-        <w:gridCol w:w="926"/>
-        <w:gridCol w:w="4080"/>
+        <w:gridCol w:w="719"/>
+        <w:gridCol w:w="2800"/>
+        <w:gridCol w:w="826"/>
+        <w:gridCol w:w="925"/>
+        <w:gridCol w:w="4246"/>
       </w:tblGrid>
       <w:tr>
         <w:trPr>
@@ -85,7 +87,7 @@
         </w:trPr>
         <w:tc>
           <w:tcPr>
-            <w:tcW w:w="384" w:type="pct"/>
+            <w:tcW w:w="378" w:type="pct"/>
             <w:tcBorders>
               <w:top w:val="single" w:sz="4" w:space="0" w:color="auto"/>
               <w:left w:val="single" w:sz="4" w:space="0" w:color="auto"/>
@@ -122,7 +124,7 @@
         </w:tc>
         <w:tc>
           <w:tcPr>
-            <w:tcW w:w="1497" w:type="pct"/>
+            <w:tcW w:w="1471" w:type="pct"/>
             <w:tcBorders>
               <w:top w:val="single" w:sz="2" w:space="0" w:color="auto"/>
               <w:left w:val="single" w:sz="2" w:space="0" w:color="auto"/>
@@ -157,7 +159,7 @@
         </w:tc>
         <w:tc>
           <w:tcPr>
-            <w:tcW w:w="442" w:type="pct"/>
+            <w:tcW w:w="434" w:type="pct"/>
             <w:tcBorders>
               <w:top w:val="single" w:sz="4" w:space="0" w:color="auto"/>
               <w:left w:val="single" w:sz="2" w:space="0" w:color="auto"/>
@@ -194,7 +196,7 @@
         </w:tc>
         <w:tc>
           <w:tcPr>
-            <w:tcW w:w="495" w:type="pct"/>
+            <w:tcW w:w="486" w:type="pct"/>
             <w:tcBorders>
               <w:top w:val="single" w:sz="2" w:space="0" w:color="auto"/>
               <w:left w:val="single" w:sz="2" w:space="0" w:color="auto"/>
@@ -229,7 +231,7 @@
         </w:tc>
         <w:tc>
           <w:tcPr>
-            <w:tcW w:w="2182" w:type="pct"/>
+            <w:tcW w:w="2231" w:type="pct"/>
             <w:tcBorders>
               <w:top w:val="single" w:sz="4" w:space="0" w:color="auto"/>
               <w:left w:val="single" w:sz="2" w:space="0" w:color="auto"/>
@@ -272,7 +274,7 @@
         </w:trPr>
         <w:tc>
           <w:tcPr>
-            <w:tcW w:w="384" w:type="pct"/>
+            <w:tcW w:w="378" w:type="pct"/>
             <w:tcBorders>
               <w:top w:val="nil"/>
               <w:left w:val="single" w:sz="4" w:space="0" w:color="auto"/>
@@ -305,7 +307,7 @@
         </w:tc>
         <w:tc>
           <w:tcPr>
-            <w:tcW w:w="1497" w:type="pct"/>
+            <w:tcW w:w="1471" w:type="pct"/>
             <w:tcBorders>
               <w:top w:val="single" w:sz="2" w:space="0" w:color="auto"/>
               <w:left w:val="single" w:sz="2" w:space="0" w:color="auto"/>
@@ -359,7 +361,7 @@
         </w:tc>
         <w:tc>
           <w:tcPr>
-            <w:tcW w:w="442" w:type="pct"/>
+            <w:tcW w:w="434" w:type="pct"/>
             <w:tcBorders>
               <w:top w:val="nil"/>
               <w:left w:val="single" w:sz="2" w:space="0" w:color="auto"/>
@@ -391,7 +393,7 @@
         </w:tc>
         <w:tc>
           <w:tcPr>
-            <w:tcW w:w="495" w:type="pct"/>
+            <w:tcW w:w="486" w:type="pct"/>
             <w:tcBorders>
               <w:top w:val="single" w:sz="2" w:space="0" w:color="auto"/>
               <w:left w:val="single" w:sz="2" w:space="0" w:color="auto"/>
@@ -421,7 +423,7 @@
         </w:tc>
         <w:tc>
           <w:tcPr>
-            <w:tcW w:w="2182" w:type="pct"/>
+            <w:tcW w:w="2231" w:type="pct"/>
             <w:tcBorders>
               <w:top w:val="nil"/>
               <w:left w:val="single" w:sz="2" w:space="0" w:color="auto"/>
@@ -490,7 +492,7 @@
         </w:trPr>
         <w:tc>
           <w:tcPr>
-            <w:tcW w:w="384" w:type="pct"/>
+            <w:tcW w:w="378" w:type="pct"/>
             <w:tcBorders>
               <w:top w:val="nil"/>
               <w:left w:val="single" w:sz="4" w:space="0" w:color="auto"/>
@@ -513,7 +515,7 @@
         </w:tc>
         <w:tc>
           <w:tcPr>
-            <w:tcW w:w="1497" w:type="pct"/>
+            <w:tcW w:w="1471" w:type="pct"/>
             <w:tcBorders>
               <w:top w:val="single" w:sz="2" w:space="0" w:color="auto"/>
               <w:left w:val="single" w:sz="2" w:space="0" w:color="auto"/>
@@ -535,7 +537,7 @@
         </w:tc>
         <w:tc>
           <w:tcPr>
-            <w:tcW w:w="442" w:type="pct"/>
+            <w:tcW w:w="434" w:type="pct"/>
             <w:tcBorders>
               <w:top w:val="nil"/>
               <w:left w:val="single" w:sz="2" w:space="0" w:color="auto"/>
@@ -567,7 +569,7 @@
         </w:tc>
         <w:tc>
           <w:tcPr>
-            <w:tcW w:w="495" w:type="pct"/>
+            <w:tcW w:w="486" w:type="pct"/>
             <w:tcBorders>
               <w:top w:val="single" w:sz="2" w:space="0" w:color="auto"/>
               <w:left w:val="single" w:sz="2" w:space="0" w:color="auto"/>
@@ -597,7 +599,7 @@
         </w:tc>
         <w:tc>
           <w:tcPr>
-            <w:tcW w:w="2182" w:type="pct"/>
+            <w:tcW w:w="2231" w:type="pct"/>
             <w:tcBorders>
               <w:top w:val="nil"/>
               <w:left w:val="single" w:sz="2" w:space="0" w:color="auto"/>
@@ -634,7 +636,7 @@
         </w:trPr>
         <w:tc>
           <w:tcPr>
-            <w:tcW w:w="384" w:type="pct"/>
+            <w:tcW w:w="378" w:type="pct"/>
             <w:tcBorders>
               <w:top w:val="nil"/>
               <w:left w:val="single" w:sz="4" w:space="0" w:color="auto"/>
@@ -657,7 +659,7 @@
         </w:tc>
         <w:tc>
           <w:tcPr>
-            <w:tcW w:w="1497" w:type="pct"/>
+            <w:tcW w:w="1471" w:type="pct"/>
             <w:tcBorders>
               <w:top w:val="single" w:sz="2" w:space="0" w:color="auto"/>
               <w:left w:val="single" w:sz="2" w:space="0" w:color="auto"/>
@@ -679,7 +681,7 @@
         </w:tc>
         <w:tc>
           <w:tcPr>
-            <w:tcW w:w="442" w:type="pct"/>
+            <w:tcW w:w="434" w:type="pct"/>
             <w:tcBorders>
               <w:top w:val="nil"/>
               <w:left w:val="single" w:sz="2" w:space="0" w:color="auto"/>
@@ -711,7 +713,7 @@
         </w:tc>
         <w:tc>
           <w:tcPr>
-            <w:tcW w:w="495" w:type="pct"/>
+            <w:tcW w:w="486" w:type="pct"/>
             <w:tcBorders>
               <w:top w:val="single" w:sz="2" w:space="0" w:color="auto"/>
               <w:left w:val="single" w:sz="2" w:space="0" w:color="auto"/>
@@ -741,7 +743,7 @@
         </w:tc>
         <w:tc>
           <w:tcPr>
-            <w:tcW w:w="2182" w:type="pct"/>
+            <w:tcW w:w="2231" w:type="pct"/>
             <w:tcBorders>
               <w:top w:val="nil"/>
               <w:left w:val="single" w:sz="2" w:space="0" w:color="auto"/>
@@ -778,7 +780,7 @@
         </w:trPr>
         <w:tc>
           <w:tcPr>
-            <w:tcW w:w="384" w:type="pct"/>
+            <w:tcW w:w="378" w:type="pct"/>
             <w:tcBorders>
               <w:top w:val="nil"/>
               <w:left w:val="single" w:sz="4" w:space="0" w:color="auto"/>
@@ -801,7 +803,7 @@
         </w:tc>
         <w:tc>
           <w:tcPr>
-            <w:tcW w:w="1497" w:type="pct"/>
+            <w:tcW w:w="1471" w:type="pct"/>
             <w:tcBorders>
               <w:top w:val="single" w:sz="2" w:space="0" w:color="auto"/>
               <w:left w:val="single" w:sz="2" w:space="0" w:color="auto"/>
@@ -831,7 +833,7 @@
         </w:tc>
         <w:tc>
           <w:tcPr>
-            <w:tcW w:w="442" w:type="pct"/>
+            <w:tcW w:w="434" w:type="pct"/>
             <w:tcBorders>
               <w:top w:val="nil"/>
               <w:left w:val="single" w:sz="2" w:space="0" w:color="auto"/>
@@ -863,7 +865,7 @@
         </w:tc>
         <w:tc>
           <w:tcPr>
-            <w:tcW w:w="495" w:type="pct"/>
+            <w:tcW w:w="486" w:type="pct"/>
             <w:tcBorders>
               <w:top w:val="single" w:sz="2" w:space="0" w:color="auto"/>
               <w:left w:val="single" w:sz="2" w:space="0" w:color="auto"/>
@@ -893,7 +895,7 @@
         </w:tc>
         <w:tc>
           <w:tcPr>
-            <w:tcW w:w="2182" w:type="pct"/>
+            <w:tcW w:w="2231" w:type="pct"/>
             <w:tcBorders>
               <w:top w:val="nil"/>
               <w:left w:val="single" w:sz="2" w:space="0" w:color="auto"/>
@@ -930,7 +932,7 @@
         </w:trPr>
         <w:tc>
           <w:tcPr>
-            <w:tcW w:w="384" w:type="pct"/>
+            <w:tcW w:w="378" w:type="pct"/>
             <w:tcBorders>
               <w:top w:val="nil"/>
               <w:left w:val="single" w:sz="4" w:space="0" w:color="auto"/>
@@ -953,7 +955,7 @@
         </w:tc>
         <w:tc>
           <w:tcPr>
-            <w:tcW w:w="1497" w:type="pct"/>
+            <w:tcW w:w="1471" w:type="pct"/>
             <w:tcBorders>
               <w:top w:val="single" w:sz="2" w:space="0" w:color="auto"/>
               <w:left w:val="single" w:sz="2" w:space="0" w:color="auto"/>
@@ -975,7 +977,7 @@
         </w:tc>
         <w:tc>
           <w:tcPr>
-            <w:tcW w:w="442" w:type="pct"/>
+            <w:tcW w:w="434" w:type="pct"/>
             <w:tcBorders>
               <w:top w:val="nil"/>
               <w:left w:val="single" w:sz="2" w:space="0" w:color="auto"/>
@@ -1007,7 +1009,7 @@
         </w:tc>
         <w:tc>
           <w:tcPr>
-            <w:tcW w:w="495" w:type="pct"/>
+            <w:tcW w:w="486" w:type="pct"/>
             <w:tcBorders>
               <w:top w:val="single" w:sz="2" w:space="0" w:color="auto"/>
               <w:left w:val="single" w:sz="2" w:space="0" w:color="auto"/>
@@ -1037,7 +1039,7 @@
         </w:tc>
         <w:tc>
           <w:tcPr>
-            <w:tcW w:w="2182" w:type="pct"/>
+            <w:tcW w:w="2231" w:type="pct"/>
             <w:tcBorders>
               <w:top w:val="nil"/>
               <w:left w:val="single" w:sz="2" w:space="0" w:color="auto"/>
@@ -1074,7 +1076,7 @@
         </w:trPr>
         <w:tc>
           <w:tcPr>
-            <w:tcW w:w="384" w:type="pct"/>
+            <w:tcW w:w="378" w:type="pct"/>
             <w:tcBorders>
               <w:top w:val="nil"/>
               <w:left w:val="single" w:sz="4" w:space="0" w:color="auto"/>
@@ -1097,7 +1099,7 @@
         </w:tc>
         <w:tc>
           <w:tcPr>
-            <w:tcW w:w="1497" w:type="pct"/>
+            <w:tcW w:w="1471" w:type="pct"/>
             <w:tcBorders>
               <w:top w:val="single" w:sz="2" w:space="0" w:color="auto"/>
               <w:left w:val="single" w:sz="2" w:space="0" w:color="auto"/>
@@ -1119,7 +1121,7 @@
         </w:tc>
         <w:tc>
           <w:tcPr>
-            <w:tcW w:w="442" w:type="pct"/>
+            <w:tcW w:w="434" w:type="pct"/>
             <w:tcBorders>
               <w:top w:val="nil"/>
               <w:left w:val="single" w:sz="2" w:space="0" w:color="auto"/>
@@ -1151,7 +1153,7 @@
         </w:tc>
         <w:tc>
           <w:tcPr>
-            <w:tcW w:w="495" w:type="pct"/>
+            <w:tcW w:w="486" w:type="pct"/>
             <w:tcBorders>
               <w:top w:val="single" w:sz="2" w:space="0" w:color="auto"/>
               <w:left w:val="single" w:sz="2" w:space="0" w:color="auto"/>
@@ -1181,7 +1183,7 @@
         </w:tc>
         <w:tc>
           <w:tcPr>
-            <w:tcW w:w="2182" w:type="pct"/>
+            <w:tcW w:w="2231" w:type="pct"/>
             <w:tcBorders>
               <w:top w:val="nil"/>
               <w:left w:val="single" w:sz="2" w:space="0" w:color="auto"/>
@@ -1218,7 +1220,7 @@
         </w:trPr>
         <w:tc>
           <w:tcPr>
-            <w:tcW w:w="384" w:type="pct"/>
+            <w:tcW w:w="378" w:type="pct"/>
             <w:tcBorders>
               <w:top w:val="nil"/>
               <w:left w:val="single" w:sz="4" w:space="0" w:color="auto"/>
@@ -1241,7 +1243,7 @@
         </w:tc>
         <w:tc>
           <w:tcPr>
-            <w:tcW w:w="1497" w:type="pct"/>
+            <w:tcW w:w="1471" w:type="pct"/>
             <w:tcBorders>
               <w:top w:val="single" w:sz="2" w:space="0" w:color="auto"/>
               <w:left w:val="single" w:sz="2" w:space="0" w:color="auto"/>
@@ -1263,7 +1265,7 @@
         </w:tc>
         <w:tc>
           <w:tcPr>
-            <w:tcW w:w="442" w:type="pct"/>
+            <w:tcW w:w="434" w:type="pct"/>
             <w:tcBorders>
               <w:top w:val="nil"/>
               <w:left w:val="single" w:sz="2" w:space="0" w:color="auto"/>
@@ -1295,7 +1297,7 @@
         </w:tc>
         <w:tc>
           <w:tcPr>
-            <w:tcW w:w="495" w:type="pct"/>
+            <w:tcW w:w="486" w:type="pct"/>
             <w:tcBorders>
               <w:top w:val="single" w:sz="2" w:space="0" w:color="auto"/>
               <w:left w:val="single" w:sz="2" w:space="0" w:color="auto"/>
@@ -1325,7 +1327,7 @@
         </w:tc>
         <w:tc>
           <w:tcPr>
-            <w:tcW w:w="2182" w:type="pct"/>
+            <w:tcW w:w="2231" w:type="pct"/>
             <w:tcBorders>
               <w:top w:val="nil"/>
               <w:left w:val="single" w:sz="2" w:space="0" w:color="auto"/>
@@ -1362,7 +1364,7 @@
         </w:trPr>
         <w:tc>
           <w:tcPr>
-            <w:tcW w:w="384" w:type="pct"/>
+            <w:tcW w:w="378" w:type="pct"/>
             <w:tcBorders>
               <w:top w:val="nil"/>
               <w:left w:val="single" w:sz="4" w:space="0" w:color="auto"/>
@@ -1385,7 +1387,7 @@
         </w:tc>
         <w:tc>
           <w:tcPr>
-            <w:tcW w:w="1497" w:type="pct"/>
+            <w:tcW w:w="1471" w:type="pct"/>
             <w:tcBorders>
               <w:top w:val="single" w:sz="2" w:space="0" w:color="auto"/>
               <w:left w:val="single" w:sz="2" w:space="0" w:color="auto"/>
@@ -1407,7 +1409,7 @@
         </w:tc>
         <w:tc>
           <w:tcPr>
-            <w:tcW w:w="442" w:type="pct"/>
+            <w:tcW w:w="434" w:type="pct"/>
             <w:tcBorders>
               <w:top w:val="nil"/>
               <w:left w:val="single" w:sz="2" w:space="0" w:color="auto"/>
@@ -1439,7 +1441,7 @@
         </w:tc>
         <w:tc>
           <w:tcPr>
-            <w:tcW w:w="495" w:type="pct"/>
+            <w:tcW w:w="486" w:type="pct"/>
             <w:tcBorders>
               <w:top w:val="single" w:sz="2" w:space="0" w:color="auto"/>
               <w:left w:val="single" w:sz="2" w:space="0" w:color="auto"/>
@@ -1469,7 +1471,7 @@
         </w:tc>
         <w:tc>
           <w:tcPr>
-            <w:tcW w:w="2182" w:type="pct"/>
+            <w:tcW w:w="2231" w:type="pct"/>
             <w:tcBorders>
               <w:top w:val="nil"/>
               <w:left w:val="single" w:sz="2" w:space="0" w:color="auto"/>
@@ -1506,7 +1508,7 @@
         </w:trPr>
         <w:tc>
           <w:tcPr>
-            <w:tcW w:w="384" w:type="pct"/>
+            <w:tcW w:w="378" w:type="pct"/>
             <w:tcBorders>
               <w:top w:val="nil"/>
               <w:left w:val="single" w:sz="4" w:space="0" w:color="auto"/>
@@ -1529,7 +1531,7 @@
         </w:tc>
         <w:tc>
           <w:tcPr>
-            <w:tcW w:w="1497" w:type="pct"/>
+            <w:tcW w:w="1471" w:type="pct"/>
             <w:tcBorders>
               <w:top w:val="single" w:sz="2" w:space="0" w:color="auto"/>
               <w:left w:val="single" w:sz="2" w:space="0" w:color="auto"/>
@@ -1551,7 +1553,7 @@
         </w:tc>
         <w:tc>
           <w:tcPr>
-            <w:tcW w:w="442" w:type="pct"/>
+            <w:tcW w:w="434" w:type="pct"/>
             <w:tcBorders>
               <w:top w:val="nil"/>
               <w:left w:val="single" w:sz="2" w:space="0" w:color="auto"/>
@@ -1583,7 +1585,7 @@
         </w:tc>
         <w:tc>
           <w:tcPr>
-            <w:tcW w:w="495" w:type="pct"/>
+            <w:tcW w:w="486" w:type="pct"/>
             <w:tcBorders>
               <w:top w:val="single" w:sz="2" w:space="0" w:color="auto"/>
               <w:left w:val="single" w:sz="2" w:space="0" w:color="auto"/>
@@ -1607,13 +1609,13 @@
                 <w:sz w:val="16"/>
                 <w:szCs w:val="18"/>
               </w:rPr>
-              <w:t>Advanced</w:t>
-            </w:r>
-          </w:p>
-        </w:tc>
-        <w:tc>
-          <w:tcPr>
-            <w:tcW w:w="2182" w:type="pct"/>
+              <w:t>Basic</w:t>
+            </w:r>
+          </w:p>
+        </w:tc>
+        <w:tc>
+          <w:tcPr>
+            <w:tcW w:w="2231" w:type="pct"/>
             <w:tcBorders>
               <w:top w:val="nil"/>
               <w:left w:val="single" w:sz="2" w:space="0" w:color="auto"/>
@@ -1638,25 +1640,15 @@
                 <w:sz w:val="16"/>
                 <w:szCs w:val="18"/>
               </w:rPr>
-              <w:t xml:space="preserve">Use the </w:t>
-            </w:r>
-            <w:proofErr w:type="spellStart"/>
-            <w:r>
-              <w:rPr>
-                <w:color w:val="000000"/>
-                <w:sz w:val="16"/>
-                <w:szCs w:val="18"/>
-              </w:rPr>
-              <w:t>SuperMux</w:t>
-            </w:r>
-            <w:proofErr w:type="spellEnd"/>
-            <w:r>
-              <w:rPr>
-                <w:color w:val="000000"/>
-                <w:sz w:val="16"/>
-                <w:szCs w:val="18"/>
-              </w:rPr>
-              <w:t xml:space="preserve"> Tool to Enable LED_1</w:t>
+              <w:t>LED brightness</w:t>
+            </w:r>
+            <w:r>
+              <w:rPr>
+                <w:color w:val="000000"/>
+                <w:sz w:val="16"/>
+                <w:szCs w:val="18"/>
+              </w:rPr>
+              <w:t xml:space="preserve"> with a PWM</w:t>
             </w:r>
           </w:p>
         </w:tc>
@@ -1668,7 +1660,7 @@
         </w:trPr>
         <w:tc>
           <w:tcPr>
-            <w:tcW w:w="384" w:type="pct"/>
+            <w:tcW w:w="378" w:type="pct"/>
             <w:tcBorders>
               <w:top w:val="nil"/>
               <w:left w:val="single" w:sz="4" w:space="0" w:color="auto"/>
@@ -1691,7 +1683,7 @@
         </w:tc>
         <w:tc>
           <w:tcPr>
-            <w:tcW w:w="1497" w:type="pct"/>
+            <w:tcW w:w="1471" w:type="pct"/>
             <w:tcBorders>
               <w:top w:val="single" w:sz="2" w:space="0" w:color="auto"/>
               <w:left w:val="single" w:sz="2" w:space="0" w:color="auto"/>
@@ -1713,7 +1705,7 @@
         </w:tc>
         <w:tc>
           <w:tcPr>
-            <w:tcW w:w="442" w:type="pct"/>
+            <w:tcW w:w="434" w:type="pct"/>
             <w:tcBorders>
               <w:top w:val="nil"/>
               <w:left w:val="single" w:sz="2" w:space="0" w:color="auto"/>
@@ -1745,7 +1737,7 @@
         </w:tc>
         <w:tc>
           <w:tcPr>
-            <w:tcW w:w="495" w:type="pct"/>
+            <w:tcW w:w="486" w:type="pct"/>
             <w:tcBorders>
               <w:top w:val="single" w:sz="2" w:space="0" w:color="auto"/>
               <w:left w:val="single" w:sz="2" w:space="0" w:color="auto"/>
@@ -1769,13 +1761,13 @@
                 <w:sz w:val="16"/>
                 <w:szCs w:val="18"/>
               </w:rPr>
-              <w:t>Advanced</w:t>
-            </w:r>
-          </w:p>
-        </w:tc>
-        <w:tc>
-          <w:tcPr>
-            <w:tcW w:w="2182" w:type="pct"/>
+              <w:t>Basic</w:t>
+            </w:r>
+          </w:p>
+        </w:tc>
+        <w:tc>
+          <w:tcPr>
+            <w:tcW w:w="2231" w:type="pct"/>
             <w:tcBorders>
               <w:top w:val="nil"/>
               <w:left w:val="single" w:sz="2" w:space="0" w:color="auto"/>
@@ -1800,7 +1792,15 @@
                 <w:sz w:val="16"/>
                 <w:szCs w:val="18"/>
               </w:rPr>
-              <w:t>Write and Read Data in the NVRAM</w:t>
+              <w:t>LED toggling at specific frequency and duty cycle</w:t>
+            </w:r>
+            <w:r>
+              <w:rPr>
+                <w:color w:val="000000"/>
+                <w:sz w:val="16"/>
+                <w:szCs w:val="18"/>
+              </w:rPr>
+              <w:t xml:space="preserve"> with a PWM</w:t>
             </w:r>
           </w:p>
         </w:tc>
@@ -1812,7 +1812,7 @@
         </w:trPr>
         <w:tc>
           <w:tcPr>
-            <w:tcW w:w="384" w:type="pct"/>
+            <w:tcW w:w="378" w:type="pct"/>
             <w:tcBorders>
               <w:top w:val="nil"/>
               <w:left w:val="single" w:sz="4" w:space="0" w:color="auto"/>
@@ -1835,7 +1835,7 @@
         </w:tc>
         <w:tc>
           <w:tcPr>
-            <w:tcW w:w="1497" w:type="pct"/>
+            <w:tcW w:w="1471" w:type="pct"/>
             <w:tcBorders>
               <w:top w:val="single" w:sz="2" w:space="0" w:color="auto"/>
               <w:left w:val="single" w:sz="2" w:space="0" w:color="auto"/>
@@ -1857,7 +1857,7 @@
         </w:tc>
         <w:tc>
           <w:tcPr>
-            <w:tcW w:w="442" w:type="pct"/>
+            <w:tcW w:w="434" w:type="pct"/>
             <w:tcBorders>
               <w:top w:val="nil"/>
               <w:left w:val="single" w:sz="2" w:space="0" w:color="auto"/>
@@ -1889,7 +1889,7 @@
         </w:tc>
         <w:tc>
           <w:tcPr>
-            <w:tcW w:w="495" w:type="pct"/>
+            <w:tcW w:w="486" w:type="pct"/>
             <w:tcBorders>
               <w:top w:val="single" w:sz="2" w:space="0" w:color="auto"/>
               <w:left w:val="single" w:sz="2" w:space="0" w:color="auto"/>
@@ -1913,13 +1913,13 @@
                 <w:sz w:val="16"/>
                 <w:szCs w:val="18"/>
               </w:rPr>
-              <w:t>Advanced</w:t>
-            </w:r>
-          </w:p>
-        </w:tc>
-        <w:tc>
-          <w:tcPr>
-            <w:tcW w:w="2182" w:type="pct"/>
+              <w:t>Basic</w:t>
+            </w:r>
+          </w:p>
+        </w:tc>
+        <w:tc>
+          <w:tcPr>
+            <w:tcW w:w="2231" w:type="pct"/>
             <w:tcBorders>
               <w:top w:val="nil"/>
               <w:left w:val="single" w:sz="2" w:space="0" w:color="auto"/>
@@ -1956,7 +1956,7 @@
         </w:trPr>
         <w:tc>
           <w:tcPr>
-            <w:tcW w:w="384" w:type="pct"/>
+            <w:tcW w:w="378" w:type="pct"/>
             <w:tcBorders>
               <w:top w:val="nil"/>
               <w:left w:val="single" w:sz="4" w:space="0" w:color="auto"/>
@@ -1979,7 +1979,7 @@
         </w:tc>
         <w:tc>
           <w:tcPr>
-            <w:tcW w:w="1497" w:type="pct"/>
+            <w:tcW w:w="1471" w:type="pct"/>
             <w:tcBorders>
               <w:top w:val="single" w:sz="2" w:space="0" w:color="auto"/>
               <w:left w:val="single" w:sz="2" w:space="0" w:color="auto"/>
@@ -2001,7 +2001,7 @@
         </w:tc>
         <w:tc>
           <w:tcPr>
-            <w:tcW w:w="442" w:type="pct"/>
+            <w:tcW w:w="434" w:type="pct"/>
             <w:tcBorders>
               <w:top w:val="nil"/>
               <w:left w:val="single" w:sz="2" w:space="0" w:color="auto"/>
@@ -2033,7 +2033,7 @@
         </w:tc>
         <w:tc>
           <w:tcPr>
-            <w:tcW w:w="495" w:type="pct"/>
+            <w:tcW w:w="486" w:type="pct"/>
             <w:tcBorders>
               <w:top w:val="single" w:sz="2" w:space="0" w:color="auto"/>
               <w:left w:val="single" w:sz="2" w:space="0" w:color="auto"/>
@@ -2063,7 +2063,7 @@
         </w:tc>
         <w:tc>
           <w:tcPr>
-            <w:tcW w:w="2182" w:type="pct"/>
+            <w:tcW w:w="2231" w:type="pct"/>
             <w:tcBorders>
               <w:top w:val="nil"/>
               <w:left w:val="single" w:sz="2" w:space="0" w:color="auto"/>
@@ -2088,7 +2088,7 @@
                 <w:sz w:val="16"/>
                 <w:szCs w:val="18"/>
               </w:rPr>
-              <w:t>LED brightness</w:t>
+              <w:t>Write and Read Data in the NVRAM</w:t>
             </w:r>
           </w:p>
         </w:tc>
@@ -2100,7 +2100,7 @@
         </w:trPr>
         <w:tc>
           <w:tcPr>
-            <w:tcW w:w="384" w:type="pct"/>
+            <w:tcW w:w="378" w:type="pct"/>
             <w:tcBorders>
               <w:top w:val="nil"/>
               <w:left w:val="single" w:sz="4" w:space="0" w:color="auto"/>
@@ -2123,7 +2123,7 @@
         </w:tc>
         <w:tc>
           <w:tcPr>
-            <w:tcW w:w="1497" w:type="pct"/>
+            <w:tcW w:w="1471" w:type="pct"/>
             <w:tcBorders>
               <w:top w:val="single" w:sz="2" w:space="0" w:color="auto"/>
               <w:left w:val="single" w:sz="2" w:space="0" w:color="auto"/>
@@ -2145,7 +2145,7 @@
         </w:tc>
         <w:tc>
           <w:tcPr>
-            <w:tcW w:w="442" w:type="pct"/>
+            <w:tcW w:w="434" w:type="pct"/>
             <w:tcBorders>
               <w:top w:val="nil"/>
               <w:left w:val="single" w:sz="2" w:space="0" w:color="auto"/>
@@ -2177,7 +2177,7 @@
         </w:tc>
         <w:tc>
           <w:tcPr>
-            <w:tcW w:w="495" w:type="pct"/>
+            <w:tcW w:w="486" w:type="pct"/>
             <w:tcBorders>
               <w:top w:val="single" w:sz="2" w:space="0" w:color="auto"/>
               <w:left w:val="single" w:sz="2" w:space="0" w:color="auto"/>
@@ -2207,7 +2207,7 @@
         </w:tc>
         <w:tc>
           <w:tcPr>
-            <w:tcW w:w="2182" w:type="pct"/>
+            <w:tcW w:w="2231" w:type="pct"/>
             <w:tcBorders>
               <w:top w:val="nil"/>
               <w:left w:val="single" w:sz="2" w:space="0" w:color="auto"/>
@@ -2232,7 +2232,7 @@
                 <w:sz w:val="16"/>
                 <w:szCs w:val="18"/>
               </w:rPr>
-              <w:t>LED toggling at specific frequency and duty cycle</w:t>
+              <w:t>Calculate the Resistance of a Thermistor using the ADC</w:t>
             </w:r>
           </w:p>
         </w:tc>
@@ -2244,7 +2244,7 @@
         </w:trPr>
         <w:tc>
           <w:tcPr>
-            <w:tcW w:w="384" w:type="pct"/>
+            <w:tcW w:w="378" w:type="pct"/>
             <w:tcBorders>
               <w:top w:val="nil"/>
               <w:left w:val="single" w:sz="4" w:space="0" w:color="auto"/>
@@ -2267,7 +2267,7 @@
         </w:tc>
         <w:tc>
           <w:tcPr>
-            <w:tcW w:w="1497" w:type="pct"/>
+            <w:tcW w:w="1471" w:type="pct"/>
             <w:tcBorders>
               <w:top w:val="single" w:sz="2" w:space="0" w:color="auto"/>
               <w:left w:val="single" w:sz="2" w:space="0" w:color="auto"/>
@@ -2289,7 +2289,7 @@
         </w:tc>
         <w:tc>
           <w:tcPr>
-            <w:tcW w:w="442" w:type="pct"/>
+            <w:tcW w:w="434" w:type="pct"/>
             <w:tcBorders>
               <w:top w:val="nil"/>
               <w:left w:val="single" w:sz="2" w:space="0" w:color="auto"/>
@@ -2321,7 +2321,7 @@
         </w:tc>
         <w:tc>
           <w:tcPr>
-            <w:tcW w:w="495" w:type="pct"/>
+            <w:tcW w:w="486" w:type="pct"/>
             <w:tcBorders>
               <w:top w:val="single" w:sz="2" w:space="0" w:color="auto"/>
               <w:left w:val="single" w:sz="2" w:space="0" w:color="auto"/>
@@ -2351,7 +2351,7 @@
         </w:tc>
         <w:tc>
           <w:tcPr>
-            <w:tcW w:w="2182" w:type="pct"/>
+            <w:tcW w:w="2231" w:type="pct"/>
             <w:tcBorders>
               <w:top w:val="nil"/>
               <w:left w:val="single" w:sz="2" w:space="0" w:color="auto"/>
@@ -2388,7 +2388,7 @@
         </w:trPr>
         <w:tc>
           <w:tcPr>
-            <w:tcW w:w="384" w:type="pct"/>
+            <w:tcW w:w="378" w:type="pct"/>
             <w:tcBorders>
               <w:top w:val="nil"/>
               <w:left w:val="single" w:sz="4" w:space="0" w:color="auto"/>
@@ -2411,7 +2411,7 @@
         </w:tc>
         <w:tc>
           <w:tcPr>
-            <w:tcW w:w="1497" w:type="pct"/>
+            <w:tcW w:w="1471" w:type="pct"/>
             <w:tcBorders>
               <w:top w:val="single" w:sz="2" w:space="0" w:color="auto"/>
               <w:left w:val="single" w:sz="2" w:space="0" w:color="auto"/>
@@ -2433,7 +2433,7 @@
         </w:tc>
         <w:tc>
           <w:tcPr>
-            <w:tcW w:w="442" w:type="pct"/>
+            <w:tcW w:w="434" w:type="pct"/>
             <w:tcBorders>
               <w:top w:val="nil"/>
               <w:left w:val="single" w:sz="2" w:space="0" w:color="auto"/>
@@ -2465,7 +2465,7 @@
         </w:tc>
         <w:tc>
           <w:tcPr>
-            <w:tcW w:w="495" w:type="pct"/>
+            <w:tcW w:w="486" w:type="pct"/>
             <w:tcBorders>
               <w:top w:val="single" w:sz="2" w:space="0" w:color="auto"/>
               <w:left w:val="single" w:sz="2" w:space="0" w:color="auto"/>
@@ -2495,7 +2495,7 @@
         </w:tc>
         <w:tc>
           <w:tcPr>
-            <w:tcW w:w="2182" w:type="pct"/>
+            <w:tcW w:w="2231" w:type="pct"/>
             <w:tcBorders>
               <w:top w:val="nil"/>
               <w:left w:val="single" w:sz="2" w:space="0" w:color="auto"/>
@@ -2532,7 +2532,7 @@
         </w:trPr>
         <w:tc>
           <w:tcPr>
-            <w:tcW w:w="384" w:type="pct"/>
+            <w:tcW w:w="378" w:type="pct"/>
             <w:tcBorders>
               <w:top w:val="nil"/>
               <w:left w:val="single" w:sz="4" w:space="0" w:color="auto"/>
@@ -2555,7 +2555,7 @@
         </w:tc>
         <w:tc>
           <w:tcPr>
-            <w:tcW w:w="1497" w:type="pct"/>
+            <w:tcW w:w="1471" w:type="pct"/>
             <w:tcBorders>
               <w:top w:val="single" w:sz="2" w:space="0" w:color="auto"/>
               <w:left w:val="single" w:sz="2" w:space="0" w:color="auto"/>
@@ -2577,7 +2577,7 @@
         </w:tc>
         <w:tc>
           <w:tcPr>
-            <w:tcW w:w="442" w:type="pct"/>
+            <w:tcW w:w="434" w:type="pct"/>
             <w:tcBorders>
               <w:top w:val="nil"/>
               <w:left w:val="single" w:sz="2" w:space="0" w:color="auto"/>
@@ -2609,7 +2609,7 @@
         </w:tc>
         <w:tc>
           <w:tcPr>
-            <w:tcW w:w="495" w:type="pct"/>
+            <w:tcW w:w="486" w:type="pct"/>
             <w:tcBorders>
               <w:top w:val="single" w:sz="2" w:space="0" w:color="auto"/>
               <w:left w:val="single" w:sz="2" w:space="0" w:color="auto"/>
@@ -2639,7 +2639,7 @@
         </w:tc>
         <w:tc>
           <w:tcPr>
-            <w:tcW w:w="2182" w:type="pct"/>
+            <w:tcW w:w="2231" w:type="pct"/>
             <w:tcBorders>
               <w:top w:val="nil"/>
               <w:left w:val="single" w:sz="2" w:space="0" w:color="auto"/>
@@ -2664,7 +2664,7 @@
                 <w:sz w:val="16"/>
                 <w:szCs w:val="18"/>
               </w:rPr>
-              <w:t>Use the RTC</w:t>
+              <w:t>Use the RTC to keep track of the Date/Time</w:t>
             </w:r>
           </w:p>
         </w:tc>
@@ -2676,7 +2676,7 @@
         </w:trPr>
         <w:tc>
           <w:tcPr>
-            <w:tcW w:w="384" w:type="pct"/>
+            <w:tcW w:w="378" w:type="pct"/>
             <w:tcBorders>
               <w:top w:val="nil"/>
               <w:left w:val="single" w:sz="4" w:space="0" w:color="auto"/>
@@ -2699,7 +2699,7 @@
         </w:tc>
         <w:tc>
           <w:tcPr>
-            <w:tcW w:w="1497" w:type="pct"/>
+            <w:tcW w:w="1471" w:type="pct"/>
             <w:tcBorders>
               <w:top w:val="single" w:sz="2" w:space="0" w:color="auto"/>
               <w:left w:val="single" w:sz="2" w:space="0" w:color="auto"/>
@@ -2729,7 +2729,7 @@
         </w:tc>
         <w:tc>
           <w:tcPr>
-            <w:tcW w:w="442" w:type="pct"/>
+            <w:tcW w:w="434" w:type="pct"/>
             <w:tcBorders>
               <w:top w:val="nil"/>
               <w:left w:val="single" w:sz="2" w:space="0" w:color="auto"/>
@@ -2761,7 +2761,7 @@
         </w:tc>
         <w:tc>
           <w:tcPr>
-            <w:tcW w:w="495" w:type="pct"/>
+            <w:tcW w:w="486" w:type="pct"/>
             <w:tcBorders>
               <w:top w:val="single" w:sz="2" w:space="0" w:color="auto"/>
               <w:left w:val="single" w:sz="2" w:space="0" w:color="auto"/>
@@ -2791,7 +2791,7 @@
         </w:tc>
         <w:tc>
           <w:tcPr>
-            <w:tcW w:w="2182" w:type="pct"/>
+            <w:tcW w:w="2231" w:type="pct"/>
             <w:tcBorders>
               <w:top w:val="nil"/>
               <w:left w:val="single" w:sz="2" w:space="0" w:color="auto"/>
@@ -2828,7 +2828,7 @@
         </w:trPr>
         <w:tc>
           <w:tcPr>
-            <w:tcW w:w="384" w:type="pct"/>
+            <w:tcW w:w="378" w:type="pct"/>
             <w:tcBorders>
               <w:top w:val="nil"/>
               <w:left w:val="single" w:sz="4" w:space="0" w:color="auto"/>
@@ -2851,7 +2851,7 @@
         </w:tc>
         <w:tc>
           <w:tcPr>
-            <w:tcW w:w="1497" w:type="pct"/>
+            <w:tcW w:w="1471" w:type="pct"/>
             <w:tcBorders>
               <w:top w:val="single" w:sz="2" w:space="0" w:color="auto"/>
               <w:left w:val="single" w:sz="2" w:space="0" w:color="auto"/>
@@ -2873,7 +2873,7 @@
         </w:tc>
         <w:tc>
           <w:tcPr>
-            <w:tcW w:w="442" w:type="pct"/>
+            <w:tcW w:w="434" w:type="pct"/>
             <w:tcBorders>
               <w:top w:val="nil"/>
               <w:left w:val="single" w:sz="2" w:space="0" w:color="auto"/>
@@ -2905,7 +2905,7 @@
         </w:tc>
         <w:tc>
           <w:tcPr>
-            <w:tcW w:w="495" w:type="pct"/>
+            <w:tcW w:w="486" w:type="pct"/>
             <w:tcBorders>
               <w:top w:val="single" w:sz="2" w:space="0" w:color="auto"/>
               <w:left w:val="single" w:sz="2" w:space="0" w:color="auto"/>
@@ -2935,7 +2935,7 @@
         </w:tc>
         <w:tc>
           <w:tcPr>
-            <w:tcW w:w="2182" w:type="pct"/>
+            <w:tcW w:w="2231" w:type="pct"/>
             <w:tcBorders>
               <w:top w:val="nil"/>
               <w:left w:val="single" w:sz="2" w:space="0" w:color="auto"/>
@@ -2972,7 +2972,7 @@
         </w:trPr>
         <w:tc>
           <w:tcPr>
-            <w:tcW w:w="384" w:type="pct"/>
+            <w:tcW w:w="378" w:type="pct"/>
             <w:tcBorders>
               <w:top w:val="nil"/>
               <w:left w:val="single" w:sz="4" w:space="0" w:color="auto"/>
@@ -2995,7 +2995,7 @@
         </w:tc>
         <w:tc>
           <w:tcPr>
-            <w:tcW w:w="1497" w:type="pct"/>
+            <w:tcW w:w="1471" w:type="pct"/>
             <w:tcBorders>
               <w:top w:val="single" w:sz="2" w:space="0" w:color="auto"/>
               <w:left w:val="single" w:sz="2" w:space="0" w:color="auto"/>
@@ -3017,7 +3017,7 @@
         </w:tc>
         <w:tc>
           <w:tcPr>
-            <w:tcW w:w="442" w:type="pct"/>
+            <w:tcW w:w="434" w:type="pct"/>
             <w:tcBorders>
               <w:top w:val="nil"/>
               <w:left w:val="single" w:sz="2" w:space="0" w:color="auto"/>
@@ -3049,7 +3049,7 @@
         </w:tc>
         <w:tc>
           <w:tcPr>
-            <w:tcW w:w="495" w:type="pct"/>
+            <w:tcW w:w="486" w:type="pct"/>
             <w:tcBorders>
               <w:top w:val="single" w:sz="2" w:space="0" w:color="auto"/>
               <w:left w:val="single" w:sz="2" w:space="0" w:color="auto"/>
@@ -3079,7 +3079,7 @@
         </w:tc>
         <w:tc>
           <w:tcPr>
-            <w:tcW w:w="2182" w:type="pct"/>
+            <w:tcW w:w="2231" w:type="pct"/>
             <w:tcBorders>
               <w:top w:val="nil"/>
               <w:left w:val="single" w:sz="2" w:space="0" w:color="auto"/>
@@ -3116,7 +3116,7 @@
         </w:trPr>
         <w:tc>
           <w:tcPr>
-            <w:tcW w:w="384" w:type="pct"/>
+            <w:tcW w:w="378" w:type="pct"/>
             <w:tcBorders>
               <w:top w:val="nil"/>
               <w:left w:val="single" w:sz="4" w:space="0" w:color="auto"/>
@@ -3139,7 +3139,7 @@
         </w:tc>
         <w:tc>
           <w:tcPr>
-            <w:tcW w:w="1497" w:type="pct"/>
+            <w:tcW w:w="1471" w:type="pct"/>
             <w:tcBorders>
               <w:top w:val="single" w:sz="2" w:space="0" w:color="auto"/>
               <w:left w:val="single" w:sz="2" w:space="0" w:color="auto"/>
@@ -3161,7 +3161,7 @@
         </w:tc>
         <w:tc>
           <w:tcPr>
-            <w:tcW w:w="442" w:type="pct"/>
+            <w:tcW w:w="434" w:type="pct"/>
             <w:tcBorders>
               <w:top w:val="nil"/>
               <w:left w:val="single" w:sz="2" w:space="0" w:color="auto"/>
@@ -3193,7 +3193,7 @@
         </w:tc>
         <w:tc>
           <w:tcPr>
-            <w:tcW w:w="495" w:type="pct"/>
+            <w:tcW w:w="486" w:type="pct"/>
             <w:tcBorders>
               <w:top w:val="single" w:sz="2" w:space="0" w:color="auto"/>
               <w:left w:val="single" w:sz="2" w:space="0" w:color="auto"/>
@@ -3223,7 +3223,7 @@
         </w:tc>
         <w:tc>
           <w:tcPr>
-            <w:tcW w:w="2182" w:type="pct"/>
+            <w:tcW w:w="2231" w:type="pct"/>
             <w:tcBorders>
               <w:top w:val="nil"/>
               <w:left w:val="single" w:sz="2" w:space="0" w:color="auto"/>
@@ -3250,8 +3250,6 @@
               </w:rPr>
               <w:t>Print Stack Usage</w:t>
             </w:r>
-            <w:bookmarkStart w:id="0" w:name="_GoBack"/>
-            <w:bookmarkEnd w:id="0"/>
           </w:p>
         </w:tc>
       </w:tr>
@@ -3262,7 +3260,7 @@
         </w:trPr>
         <w:tc>
           <w:tcPr>
-            <w:tcW w:w="384" w:type="pct"/>
+            <w:tcW w:w="378" w:type="pct"/>
             <w:tcBorders>
               <w:top w:val="nil"/>
               <w:left w:val="single" w:sz="4" w:space="0" w:color="auto"/>
@@ -3285,7 +3283,7 @@
         </w:tc>
         <w:tc>
           <w:tcPr>
-            <w:tcW w:w="1497" w:type="pct"/>
+            <w:tcW w:w="1471" w:type="pct"/>
             <w:tcBorders>
               <w:top w:val="single" w:sz="2" w:space="0" w:color="auto"/>
               <w:left w:val="single" w:sz="2" w:space="0" w:color="auto"/>
@@ -3315,7 +3313,7 @@
         </w:tc>
         <w:tc>
           <w:tcPr>
-            <w:tcW w:w="442" w:type="pct"/>
+            <w:tcW w:w="434" w:type="pct"/>
             <w:tcBorders>
               <w:top w:val="nil"/>
               <w:left w:val="single" w:sz="2" w:space="0" w:color="auto"/>
@@ -3347,7 +3345,7 @@
         </w:tc>
         <w:tc>
           <w:tcPr>
-            <w:tcW w:w="495" w:type="pct"/>
+            <w:tcW w:w="486" w:type="pct"/>
             <w:tcBorders>
               <w:top w:val="single" w:sz="2" w:space="0" w:color="auto"/>
               <w:left w:val="single" w:sz="2" w:space="0" w:color="auto"/>
@@ -3377,7 +3375,7 @@
         </w:tc>
         <w:tc>
           <w:tcPr>
-            <w:tcW w:w="2182" w:type="pct"/>
+            <w:tcW w:w="2231" w:type="pct"/>
             <w:tcBorders>
               <w:top w:val="nil"/>
               <w:left w:val="single" w:sz="2" w:space="0" w:color="auto"/>
@@ -3432,7 +3430,7 @@
         </w:trPr>
         <w:tc>
           <w:tcPr>
-            <w:tcW w:w="384" w:type="pct"/>
+            <w:tcW w:w="378" w:type="pct"/>
             <w:tcBorders>
               <w:top w:val="nil"/>
               <w:left w:val="single" w:sz="4" w:space="0" w:color="auto"/>
@@ -3455,7 +3453,7 @@
         </w:tc>
         <w:tc>
           <w:tcPr>
-            <w:tcW w:w="1497" w:type="pct"/>
+            <w:tcW w:w="1471" w:type="pct"/>
             <w:tcBorders>
               <w:top w:val="single" w:sz="2" w:space="0" w:color="auto"/>
               <w:left w:val="single" w:sz="2" w:space="0" w:color="auto"/>
@@ -3477,7 +3475,7 @@
         </w:tc>
         <w:tc>
           <w:tcPr>
-            <w:tcW w:w="442" w:type="pct"/>
+            <w:tcW w:w="434" w:type="pct"/>
             <w:tcBorders>
               <w:top w:val="nil"/>
               <w:left w:val="single" w:sz="2" w:space="0" w:color="auto"/>
@@ -3509,7 +3507,7 @@
         </w:tc>
         <w:tc>
           <w:tcPr>
-            <w:tcW w:w="495" w:type="pct"/>
+            <w:tcW w:w="486" w:type="pct"/>
             <w:tcBorders>
               <w:top w:val="single" w:sz="2" w:space="0" w:color="auto"/>
               <w:left w:val="single" w:sz="2" w:space="0" w:color="auto"/>
@@ -3539,7 +3537,7 @@
         </w:tc>
         <w:tc>
           <w:tcPr>
-            <w:tcW w:w="2182" w:type="pct"/>
+            <w:tcW w:w="2231" w:type="pct"/>
             <w:tcBorders>
               <w:top w:val="nil"/>
               <w:left w:val="single" w:sz="2" w:space="0" w:color="auto"/>
@@ -3576,7 +3574,7 @@
         </w:trPr>
         <w:tc>
           <w:tcPr>
-            <w:tcW w:w="384" w:type="pct"/>
+            <w:tcW w:w="378" w:type="pct"/>
             <w:tcBorders>
               <w:top w:val="nil"/>
               <w:left w:val="single" w:sz="4" w:space="0" w:color="auto"/>
@@ -3599,7 +3597,7 @@
         </w:tc>
         <w:tc>
           <w:tcPr>
-            <w:tcW w:w="1497" w:type="pct"/>
+            <w:tcW w:w="1471" w:type="pct"/>
             <w:tcBorders>
               <w:top w:val="single" w:sz="2" w:space="0" w:color="auto"/>
               <w:left w:val="single" w:sz="2" w:space="0" w:color="auto"/>
@@ -3621,7 +3619,7 @@
         </w:tc>
         <w:tc>
           <w:tcPr>
-            <w:tcW w:w="442" w:type="pct"/>
+            <w:tcW w:w="434" w:type="pct"/>
             <w:tcBorders>
               <w:top w:val="nil"/>
               <w:left w:val="single" w:sz="2" w:space="0" w:color="auto"/>
@@ -3653,7 +3651,7 @@
         </w:tc>
         <w:tc>
           <w:tcPr>
-            <w:tcW w:w="495" w:type="pct"/>
+            <w:tcW w:w="486" w:type="pct"/>
             <w:tcBorders>
               <w:top w:val="single" w:sz="2" w:space="0" w:color="auto"/>
               <w:left w:val="single" w:sz="2" w:space="0" w:color="auto"/>
@@ -3683,7 +3681,7 @@
         </w:tc>
         <w:tc>
           <w:tcPr>
-            <w:tcW w:w="2182" w:type="pct"/>
+            <w:tcW w:w="2231" w:type="pct"/>
             <w:tcBorders>
               <w:top w:val="nil"/>
               <w:left w:val="single" w:sz="2" w:space="0" w:color="auto"/>
@@ -3720,7 +3718,7 @@
         </w:trPr>
         <w:tc>
           <w:tcPr>
-            <w:tcW w:w="384" w:type="pct"/>
+            <w:tcW w:w="378" w:type="pct"/>
             <w:tcBorders>
               <w:top w:val="nil"/>
               <w:left w:val="single" w:sz="4" w:space="0" w:color="auto"/>
@@ -3743,7 +3741,7 @@
         </w:tc>
         <w:tc>
           <w:tcPr>
-            <w:tcW w:w="1497" w:type="pct"/>
+            <w:tcW w:w="1471" w:type="pct"/>
             <w:tcBorders>
               <w:top w:val="single" w:sz="2" w:space="0" w:color="auto"/>
               <w:left w:val="single" w:sz="2" w:space="0" w:color="auto"/>
@@ -3765,7 +3763,7 @@
         </w:tc>
         <w:tc>
           <w:tcPr>
-            <w:tcW w:w="442" w:type="pct"/>
+            <w:tcW w:w="434" w:type="pct"/>
             <w:tcBorders>
               <w:top w:val="nil"/>
               <w:left w:val="single" w:sz="2" w:space="0" w:color="auto"/>
@@ -3797,7 +3795,7 @@
         </w:tc>
         <w:tc>
           <w:tcPr>
-            <w:tcW w:w="495" w:type="pct"/>
+            <w:tcW w:w="486" w:type="pct"/>
             <w:tcBorders>
               <w:top w:val="single" w:sz="2" w:space="0" w:color="auto"/>
               <w:left w:val="single" w:sz="2" w:space="0" w:color="auto"/>
@@ -3827,7 +3825,7 @@
         </w:tc>
         <w:tc>
           <w:tcPr>
-            <w:tcW w:w="2182" w:type="pct"/>
+            <w:tcW w:w="2231" w:type="pct"/>
             <w:tcBorders>
               <w:top w:val="nil"/>
               <w:left w:val="single" w:sz="2" w:space="0" w:color="auto"/>
@@ -3864,7 +3862,7 @@
         </w:trPr>
         <w:tc>
           <w:tcPr>
-            <w:tcW w:w="384" w:type="pct"/>
+            <w:tcW w:w="378" w:type="pct"/>
             <w:tcBorders>
               <w:top w:val="nil"/>
               <w:left w:val="single" w:sz="4" w:space="0" w:color="auto"/>
@@ -3887,7 +3885,7 @@
         </w:tc>
         <w:tc>
           <w:tcPr>
-            <w:tcW w:w="1497" w:type="pct"/>
+            <w:tcW w:w="1471" w:type="pct"/>
             <w:tcBorders>
               <w:top w:val="single" w:sz="2" w:space="0" w:color="auto"/>
               <w:left w:val="single" w:sz="2" w:space="0" w:color="auto"/>
@@ -3917,7 +3915,7 @@
         </w:tc>
         <w:tc>
           <w:tcPr>
-            <w:tcW w:w="442" w:type="pct"/>
+            <w:tcW w:w="434" w:type="pct"/>
             <w:tcBorders>
               <w:top w:val="nil"/>
               <w:left w:val="single" w:sz="2" w:space="0" w:color="auto"/>
@@ -3949,7 +3947,7 @@
         </w:tc>
         <w:tc>
           <w:tcPr>
-            <w:tcW w:w="495" w:type="pct"/>
+            <w:tcW w:w="486" w:type="pct"/>
             <w:tcBorders>
               <w:top w:val="single" w:sz="2" w:space="0" w:color="auto"/>
               <w:left w:val="single" w:sz="2" w:space="0" w:color="auto"/>
@@ -3979,7 +3977,7 @@
         </w:tc>
         <w:tc>
           <w:tcPr>
-            <w:tcW w:w="2182" w:type="pct"/>
+            <w:tcW w:w="2231" w:type="pct"/>
             <w:tcBorders>
               <w:top w:val="nil"/>
               <w:left w:val="single" w:sz="2" w:space="0" w:color="auto"/>
@@ -4016,7 +4014,7 @@
         </w:trPr>
         <w:tc>
           <w:tcPr>
-            <w:tcW w:w="384" w:type="pct"/>
+            <w:tcW w:w="378" w:type="pct"/>
             <w:tcBorders>
               <w:top w:val="nil"/>
               <w:left w:val="single" w:sz="4" w:space="0" w:color="auto"/>
@@ -4039,7 +4037,7 @@
         </w:tc>
         <w:tc>
           <w:tcPr>
-            <w:tcW w:w="1497" w:type="pct"/>
+            <w:tcW w:w="1471" w:type="pct"/>
             <w:tcBorders>
               <w:top w:val="single" w:sz="2" w:space="0" w:color="auto"/>
               <w:left w:val="single" w:sz="2" w:space="0" w:color="auto"/>
@@ -4061,7 +4059,7 @@
         </w:tc>
         <w:tc>
           <w:tcPr>
-            <w:tcW w:w="442" w:type="pct"/>
+            <w:tcW w:w="434" w:type="pct"/>
             <w:tcBorders>
               <w:top w:val="nil"/>
               <w:left w:val="single" w:sz="2" w:space="0" w:color="auto"/>
@@ -4093,7 +4091,7 @@
         </w:tc>
         <w:tc>
           <w:tcPr>
-            <w:tcW w:w="495" w:type="pct"/>
+            <w:tcW w:w="486" w:type="pct"/>
             <w:tcBorders>
               <w:top w:val="single" w:sz="2" w:space="0" w:color="auto"/>
               <w:left w:val="single" w:sz="2" w:space="0" w:color="auto"/>
@@ -4123,7 +4121,7 @@
         </w:tc>
         <w:tc>
           <w:tcPr>
-            <w:tcW w:w="2182" w:type="pct"/>
+            <w:tcW w:w="2231" w:type="pct"/>
             <w:tcBorders>
               <w:top w:val="nil"/>
               <w:left w:val="single" w:sz="2" w:space="0" w:color="auto"/>
@@ -4148,15 +4146,7 @@
                 <w:sz w:val="16"/>
                 <w:szCs w:val="18"/>
               </w:rPr>
-              <w:t xml:space="preserve">BLE Notifications for </w:t>
-            </w:r>
-            <w:r>
-              <w:rPr>
-                <w:color w:val="000000"/>
-                <w:sz w:val="16"/>
-                <w:szCs w:val="18"/>
-              </w:rPr>
-              <w:t>Notifications for Wiced101 Button</w:t>
+              <w:t>BLE Notifications for Notifications for Wiced101 Button</w:t>
             </w:r>
           </w:p>
         </w:tc>
@@ -4168,7 +4158,7 @@
         </w:trPr>
         <w:tc>
           <w:tcPr>
-            <w:tcW w:w="384" w:type="pct"/>
+            <w:tcW w:w="378" w:type="pct"/>
             <w:tcBorders>
               <w:top w:val="nil"/>
               <w:left w:val="single" w:sz="4" w:space="0" w:color="auto"/>
@@ -4191,7 +4181,7 @@
         </w:tc>
         <w:tc>
           <w:tcPr>
-            <w:tcW w:w="1497" w:type="pct"/>
+            <w:tcW w:w="1471" w:type="pct"/>
             <w:tcBorders>
               <w:top w:val="single" w:sz="2" w:space="0" w:color="auto"/>
               <w:left w:val="single" w:sz="2" w:space="0" w:color="auto"/>
@@ -4213,7 +4203,7 @@
         </w:tc>
         <w:tc>
           <w:tcPr>
-            <w:tcW w:w="442" w:type="pct"/>
+            <w:tcW w:w="434" w:type="pct"/>
             <w:tcBorders>
               <w:top w:val="nil"/>
               <w:left w:val="single" w:sz="2" w:space="0" w:color="auto"/>
@@ -4245,7 +4235,7 @@
         </w:tc>
         <w:tc>
           <w:tcPr>
-            <w:tcW w:w="495" w:type="pct"/>
+            <w:tcW w:w="486" w:type="pct"/>
             <w:tcBorders>
               <w:top w:val="single" w:sz="2" w:space="0" w:color="auto"/>
               <w:left w:val="single" w:sz="2" w:space="0" w:color="auto"/>
@@ -4275,7 +4265,7 @@
         </w:tc>
         <w:tc>
           <w:tcPr>
-            <w:tcW w:w="2182" w:type="pct"/>
+            <w:tcW w:w="2231" w:type="pct"/>
             <w:tcBorders>
               <w:top w:val="nil"/>
               <w:left w:val="single" w:sz="2" w:space="0" w:color="auto"/>
@@ -4312,7 +4302,7 @@
         </w:trPr>
         <w:tc>
           <w:tcPr>
-            <w:tcW w:w="384" w:type="pct"/>
+            <w:tcW w:w="378" w:type="pct"/>
             <w:tcBorders>
               <w:top w:val="nil"/>
               <w:left w:val="single" w:sz="4" w:space="0" w:color="auto"/>
@@ -4335,7 +4325,7 @@
         </w:tc>
         <w:tc>
           <w:tcPr>
-            <w:tcW w:w="1497" w:type="pct"/>
+            <w:tcW w:w="1471" w:type="pct"/>
             <w:tcBorders>
               <w:top w:val="single" w:sz="2" w:space="0" w:color="auto"/>
               <w:left w:val="single" w:sz="2" w:space="0" w:color="auto"/>
@@ -4357,7 +4347,7 @@
         </w:tc>
         <w:tc>
           <w:tcPr>
-            <w:tcW w:w="442" w:type="pct"/>
+            <w:tcW w:w="434" w:type="pct"/>
             <w:tcBorders>
               <w:top w:val="nil"/>
               <w:left w:val="single" w:sz="2" w:space="0" w:color="auto"/>
@@ -4389,7 +4379,7 @@
         </w:tc>
         <w:tc>
           <w:tcPr>
-            <w:tcW w:w="495" w:type="pct"/>
+            <w:tcW w:w="486" w:type="pct"/>
             <w:tcBorders>
               <w:top w:val="single" w:sz="2" w:space="0" w:color="auto"/>
               <w:left w:val="single" w:sz="2" w:space="0" w:color="auto"/>
@@ -4419,7 +4409,7 @@
         </w:tc>
         <w:tc>
           <w:tcPr>
-            <w:tcW w:w="2182" w:type="pct"/>
+            <w:tcW w:w="2231" w:type="pct"/>
             <w:tcBorders>
               <w:top w:val="nil"/>
               <w:left w:val="single" w:sz="2" w:space="0" w:color="auto"/>
@@ -4456,7 +4446,7 @@
         </w:trPr>
         <w:tc>
           <w:tcPr>
-            <w:tcW w:w="384" w:type="pct"/>
+            <w:tcW w:w="378" w:type="pct"/>
             <w:tcBorders>
               <w:top w:val="nil"/>
               <w:left w:val="single" w:sz="4" w:space="0" w:color="auto"/>
@@ -4479,7 +4469,7 @@
         </w:tc>
         <w:tc>
           <w:tcPr>
-            <w:tcW w:w="1497" w:type="pct"/>
+            <w:tcW w:w="1471" w:type="pct"/>
             <w:tcBorders>
               <w:top w:val="single" w:sz="2" w:space="0" w:color="auto"/>
               <w:left w:val="single" w:sz="2" w:space="0" w:color="auto"/>
@@ -4501,7 +4491,7 @@
         </w:tc>
         <w:tc>
           <w:tcPr>
-            <w:tcW w:w="442" w:type="pct"/>
+            <w:tcW w:w="434" w:type="pct"/>
             <w:tcBorders>
               <w:top w:val="nil"/>
               <w:left w:val="single" w:sz="2" w:space="0" w:color="auto"/>
@@ -4533,7 +4523,7 @@
         </w:tc>
         <w:tc>
           <w:tcPr>
-            <w:tcW w:w="495" w:type="pct"/>
+            <w:tcW w:w="486" w:type="pct"/>
             <w:tcBorders>
               <w:top w:val="single" w:sz="2" w:space="0" w:color="auto"/>
               <w:left w:val="single" w:sz="2" w:space="0" w:color="auto"/>
@@ -4563,7 +4553,7 @@
         </w:tc>
         <w:tc>
           <w:tcPr>
-            <w:tcW w:w="2182" w:type="pct"/>
+            <w:tcW w:w="2231" w:type="pct"/>
             <w:tcBorders>
               <w:top w:val="nil"/>
               <w:left w:val="single" w:sz="2" w:space="0" w:color="auto"/>
@@ -4600,7 +4590,7 @@
         </w:trPr>
         <w:tc>
           <w:tcPr>
-            <w:tcW w:w="384" w:type="pct"/>
+            <w:tcW w:w="378" w:type="pct"/>
             <w:tcBorders>
               <w:top w:val="nil"/>
               <w:left w:val="single" w:sz="4" w:space="0" w:color="auto"/>
@@ -4623,7 +4613,7 @@
         </w:tc>
         <w:tc>
           <w:tcPr>
-            <w:tcW w:w="1497" w:type="pct"/>
+            <w:tcW w:w="1471" w:type="pct"/>
             <w:tcBorders>
               <w:top w:val="single" w:sz="2" w:space="0" w:color="auto"/>
               <w:left w:val="single" w:sz="2" w:space="0" w:color="auto"/>
@@ -4645,7 +4635,7 @@
         </w:tc>
         <w:tc>
           <w:tcPr>
-            <w:tcW w:w="442" w:type="pct"/>
+            <w:tcW w:w="434" w:type="pct"/>
             <w:tcBorders>
               <w:top w:val="nil"/>
               <w:left w:val="single" w:sz="2" w:space="0" w:color="auto"/>
@@ -4677,7 +4667,7 @@
         </w:tc>
         <w:tc>
           <w:tcPr>
-            <w:tcW w:w="495" w:type="pct"/>
+            <w:tcW w:w="486" w:type="pct"/>
             <w:tcBorders>
               <w:top w:val="single" w:sz="2" w:space="0" w:color="auto"/>
               <w:left w:val="single" w:sz="2" w:space="0" w:color="auto"/>
@@ -4707,7 +4697,7 @@
         </w:tc>
         <w:tc>
           <w:tcPr>
-            <w:tcW w:w="2182" w:type="pct"/>
+            <w:tcW w:w="2231" w:type="pct"/>
             <w:tcBorders>
               <w:top w:val="nil"/>
               <w:left w:val="single" w:sz="2" w:space="0" w:color="auto"/>
@@ -4744,7 +4734,7 @@
         </w:trPr>
         <w:tc>
           <w:tcPr>
-            <w:tcW w:w="384" w:type="pct"/>
+            <w:tcW w:w="378" w:type="pct"/>
             <w:tcBorders>
               <w:top w:val="nil"/>
               <w:left w:val="single" w:sz="4" w:space="0" w:color="auto"/>
@@ -4767,7 +4757,7 @@
         </w:tc>
         <w:tc>
           <w:tcPr>
-            <w:tcW w:w="1497" w:type="pct"/>
+            <w:tcW w:w="1471" w:type="pct"/>
             <w:tcBorders>
               <w:top w:val="single" w:sz="2" w:space="0" w:color="auto"/>
               <w:left w:val="single" w:sz="2" w:space="0" w:color="auto"/>
@@ -4789,7 +4779,7 @@
         </w:tc>
         <w:tc>
           <w:tcPr>
-            <w:tcW w:w="442" w:type="pct"/>
+            <w:tcW w:w="434" w:type="pct"/>
             <w:tcBorders>
               <w:top w:val="nil"/>
               <w:left w:val="single" w:sz="2" w:space="0" w:color="auto"/>
@@ -4821,7 +4811,7 @@
         </w:tc>
         <w:tc>
           <w:tcPr>
-            <w:tcW w:w="495" w:type="pct"/>
+            <w:tcW w:w="486" w:type="pct"/>
             <w:tcBorders>
               <w:top w:val="single" w:sz="2" w:space="0" w:color="auto"/>
               <w:left w:val="single" w:sz="2" w:space="0" w:color="auto"/>
@@ -4851,7 +4841,7 @@
         </w:tc>
         <w:tc>
           <w:tcPr>
-            <w:tcW w:w="2182" w:type="pct"/>
+            <w:tcW w:w="2231" w:type="pct"/>
             <w:tcBorders>
               <w:top w:val="nil"/>
               <w:left w:val="single" w:sz="2" w:space="0" w:color="auto"/>
@@ -4888,7 +4878,7 @@
         </w:trPr>
         <w:tc>
           <w:tcPr>
-            <w:tcW w:w="384" w:type="pct"/>
+            <w:tcW w:w="378" w:type="pct"/>
             <w:tcBorders>
               <w:top w:val="nil"/>
               <w:left w:val="single" w:sz="4" w:space="0" w:color="auto"/>
@@ -4911,7 +4901,7 @@
         </w:tc>
         <w:tc>
           <w:tcPr>
-            <w:tcW w:w="1497" w:type="pct"/>
+            <w:tcW w:w="1471" w:type="pct"/>
             <w:tcBorders>
               <w:top w:val="single" w:sz="2" w:space="0" w:color="auto"/>
               <w:left w:val="single" w:sz="2" w:space="0" w:color="auto"/>
@@ -4935,45 +4925,13 @@
                 <w:sz w:val="16"/>
                 <w:szCs w:val="18"/>
               </w:rPr>
-              <w:t xml:space="preserve">04C </w:t>
-            </w:r>
-            <w:r>
-              <w:rPr>
-                <w:color w:val="000000"/>
-                <w:sz w:val="16"/>
-                <w:szCs w:val="18"/>
-              </w:rPr>
-              <w:t>(</w:t>
-            </w:r>
-            <w:r>
-              <w:rPr>
-                <w:color w:val="000000"/>
-                <w:sz w:val="16"/>
-                <w:szCs w:val="18"/>
-              </w:rPr>
-              <w:t>BLE</w:t>
-            </w:r>
-            <w:r>
-              <w:rPr>
-                <w:color w:val="000000"/>
-                <w:sz w:val="16"/>
-                <w:szCs w:val="18"/>
-              </w:rPr>
-              <w:t xml:space="preserve"> Low Power, Beacons, OTA</w:t>
-            </w:r>
-            <w:r>
-              <w:rPr>
-                <w:color w:val="000000"/>
-                <w:sz w:val="16"/>
-                <w:szCs w:val="18"/>
-              </w:rPr>
-              <w:t>)</w:t>
-            </w:r>
-          </w:p>
-        </w:tc>
-        <w:tc>
-          <w:tcPr>
-            <w:tcW w:w="442" w:type="pct"/>
+              <w:t>04C (BLE Low Power, Beacons, OTA)</w:t>
+            </w:r>
+          </w:p>
+        </w:tc>
+        <w:tc>
+          <w:tcPr>
+            <w:tcW w:w="434" w:type="pct"/>
             <w:tcBorders>
               <w:top w:val="nil"/>
               <w:left w:val="single" w:sz="2" w:space="0" w:color="auto"/>
@@ -5005,7 +4963,7 @@
         </w:tc>
         <w:tc>
           <w:tcPr>
-            <w:tcW w:w="495" w:type="pct"/>
+            <w:tcW w:w="486" w:type="pct"/>
             <w:tcBorders>
               <w:top w:val="single" w:sz="2" w:space="0" w:color="auto"/>
               <w:left w:val="single" w:sz="2" w:space="0" w:color="auto"/>
@@ -5035,7 +4993,7 @@
         </w:tc>
         <w:tc>
           <w:tcPr>
-            <w:tcW w:w="2182" w:type="pct"/>
+            <w:tcW w:w="2231" w:type="pct"/>
             <w:tcBorders>
               <w:top w:val="nil"/>
               <w:left w:val="single" w:sz="2" w:space="0" w:color="auto"/>
@@ -5072,7 +5030,7 @@
         </w:trPr>
         <w:tc>
           <w:tcPr>
-            <w:tcW w:w="384" w:type="pct"/>
+            <w:tcW w:w="378" w:type="pct"/>
             <w:tcBorders>
               <w:top w:val="nil"/>
               <w:left w:val="single" w:sz="4" w:space="0" w:color="auto"/>
@@ -5095,7 +5053,7 @@
         </w:tc>
         <w:tc>
           <w:tcPr>
-            <w:tcW w:w="1497" w:type="pct"/>
+            <w:tcW w:w="1471" w:type="pct"/>
             <w:tcBorders>
               <w:top w:val="single" w:sz="2" w:space="0" w:color="auto"/>
               <w:left w:val="single" w:sz="2" w:space="0" w:color="auto"/>
@@ -5117,7 +5075,7 @@
         </w:tc>
         <w:tc>
           <w:tcPr>
-            <w:tcW w:w="442" w:type="pct"/>
+            <w:tcW w:w="434" w:type="pct"/>
             <w:tcBorders>
               <w:top w:val="nil"/>
               <w:left w:val="single" w:sz="2" w:space="0" w:color="auto"/>
@@ -5149,7 +5107,7 @@
         </w:tc>
         <w:tc>
           <w:tcPr>
-            <w:tcW w:w="495" w:type="pct"/>
+            <w:tcW w:w="486" w:type="pct"/>
             <w:tcBorders>
               <w:top w:val="single" w:sz="2" w:space="0" w:color="auto"/>
               <w:left w:val="single" w:sz="2" w:space="0" w:color="auto"/>
@@ -5179,7 +5137,7 @@
         </w:tc>
         <w:tc>
           <w:tcPr>
-            <w:tcW w:w="2182" w:type="pct"/>
+            <w:tcW w:w="2231" w:type="pct"/>
             <w:tcBorders>
               <w:top w:val="nil"/>
               <w:left w:val="single" w:sz="2" w:space="0" w:color="auto"/>
@@ -5234,7 +5192,7 @@
         </w:trPr>
         <w:tc>
           <w:tcPr>
-            <w:tcW w:w="384" w:type="pct"/>
+            <w:tcW w:w="378" w:type="pct"/>
             <w:tcBorders>
               <w:top w:val="nil"/>
               <w:left w:val="single" w:sz="4" w:space="0" w:color="auto"/>
@@ -5257,7 +5215,7 @@
         </w:tc>
         <w:tc>
           <w:tcPr>
-            <w:tcW w:w="1497" w:type="pct"/>
+            <w:tcW w:w="1471" w:type="pct"/>
             <w:tcBorders>
               <w:top w:val="single" w:sz="2" w:space="0" w:color="auto"/>
               <w:left w:val="single" w:sz="2" w:space="0" w:color="auto"/>
@@ -5279,7 +5237,7 @@
         </w:tc>
         <w:tc>
           <w:tcPr>
-            <w:tcW w:w="442" w:type="pct"/>
+            <w:tcW w:w="434" w:type="pct"/>
             <w:tcBorders>
               <w:top w:val="nil"/>
               <w:left w:val="single" w:sz="2" w:space="0" w:color="auto"/>
@@ -5311,7 +5269,7 @@
         </w:tc>
         <w:tc>
           <w:tcPr>
-            <w:tcW w:w="495" w:type="pct"/>
+            <w:tcW w:w="486" w:type="pct"/>
             <w:tcBorders>
               <w:top w:val="single" w:sz="2" w:space="0" w:color="auto"/>
               <w:left w:val="single" w:sz="2" w:space="0" w:color="auto"/>
@@ -5341,7 +5299,7 @@
         </w:tc>
         <w:tc>
           <w:tcPr>
-            <w:tcW w:w="2182" w:type="pct"/>
+            <w:tcW w:w="2231" w:type="pct"/>
             <w:tcBorders>
               <w:top w:val="nil"/>
               <w:left w:val="single" w:sz="2" w:space="0" w:color="auto"/>
@@ -5378,7 +5336,7 @@
         </w:trPr>
         <w:tc>
           <w:tcPr>
-            <w:tcW w:w="384" w:type="pct"/>
+            <w:tcW w:w="378" w:type="pct"/>
             <w:tcBorders>
               <w:top w:val="nil"/>
               <w:left w:val="single" w:sz="4" w:space="0" w:color="auto"/>
@@ -5401,7 +5359,7 @@
         </w:tc>
         <w:tc>
           <w:tcPr>
-            <w:tcW w:w="1497" w:type="pct"/>
+            <w:tcW w:w="1471" w:type="pct"/>
             <w:tcBorders>
               <w:top w:val="single" w:sz="2" w:space="0" w:color="auto"/>
               <w:left w:val="single" w:sz="2" w:space="0" w:color="auto"/>
@@ -5423,7 +5381,7 @@
         </w:tc>
         <w:tc>
           <w:tcPr>
-            <w:tcW w:w="442" w:type="pct"/>
+            <w:tcW w:w="434" w:type="pct"/>
             <w:tcBorders>
               <w:top w:val="nil"/>
               <w:left w:val="single" w:sz="2" w:space="0" w:color="auto"/>
@@ -5455,7 +5413,7 @@
         </w:tc>
         <w:tc>
           <w:tcPr>
-            <w:tcW w:w="495" w:type="pct"/>
+            <w:tcW w:w="486" w:type="pct"/>
             <w:tcBorders>
               <w:top w:val="single" w:sz="2" w:space="0" w:color="auto"/>
               <w:left w:val="single" w:sz="2" w:space="0" w:color="auto"/>
@@ -5485,7 +5443,7 @@
         </w:tc>
         <w:tc>
           <w:tcPr>
-            <w:tcW w:w="2182" w:type="pct"/>
+            <w:tcW w:w="2231" w:type="pct"/>
             <w:tcBorders>
               <w:top w:val="nil"/>
               <w:left w:val="single" w:sz="2" w:space="0" w:color="auto"/>
@@ -5522,7 +5480,7 @@
         </w:trPr>
         <w:tc>
           <w:tcPr>
-            <w:tcW w:w="384" w:type="pct"/>
+            <w:tcW w:w="378" w:type="pct"/>
             <w:tcBorders>
               <w:top w:val="nil"/>
               <w:left w:val="single" w:sz="4" w:space="0" w:color="auto"/>
@@ -5545,7 +5503,7 @@
         </w:tc>
         <w:tc>
           <w:tcPr>
-            <w:tcW w:w="1497" w:type="pct"/>
+            <w:tcW w:w="1471" w:type="pct"/>
             <w:tcBorders>
               <w:top w:val="single" w:sz="2" w:space="0" w:color="auto"/>
               <w:left w:val="single" w:sz="2" w:space="0" w:color="auto"/>
@@ -5567,7 +5525,7 @@
         </w:tc>
         <w:tc>
           <w:tcPr>
-            <w:tcW w:w="442" w:type="pct"/>
+            <w:tcW w:w="434" w:type="pct"/>
             <w:tcBorders>
               <w:top w:val="nil"/>
               <w:left w:val="single" w:sz="2" w:space="0" w:color="auto"/>
@@ -5599,7 +5557,7 @@
         </w:tc>
         <w:tc>
           <w:tcPr>
-            <w:tcW w:w="495" w:type="pct"/>
+            <w:tcW w:w="486" w:type="pct"/>
             <w:tcBorders>
               <w:top w:val="single" w:sz="2" w:space="0" w:color="auto"/>
               <w:left w:val="single" w:sz="2" w:space="0" w:color="auto"/>
@@ -5629,7 +5587,7 @@
         </w:tc>
         <w:tc>
           <w:tcPr>
-            <w:tcW w:w="2182" w:type="pct"/>
+            <w:tcW w:w="2231" w:type="pct"/>
             <w:tcBorders>
               <w:top w:val="nil"/>
               <w:left w:val="single" w:sz="2" w:space="0" w:color="auto"/>
@@ -5666,7 +5624,7 @@
         </w:trPr>
         <w:tc>
           <w:tcPr>
-            <w:tcW w:w="384" w:type="pct"/>
+            <w:tcW w:w="378" w:type="pct"/>
             <w:tcBorders>
               <w:top w:val="nil"/>
               <w:left w:val="single" w:sz="4" w:space="0" w:color="auto"/>
@@ -5689,7 +5647,7 @@
         </w:tc>
         <w:tc>
           <w:tcPr>
-            <w:tcW w:w="1497" w:type="pct"/>
+            <w:tcW w:w="1471" w:type="pct"/>
             <w:tcBorders>
               <w:top w:val="single" w:sz="2" w:space="0" w:color="auto"/>
               <w:left w:val="single" w:sz="2" w:space="0" w:color="auto"/>
@@ -5711,7 +5669,7 @@
         </w:tc>
         <w:tc>
           <w:tcPr>
-            <w:tcW w:w="442" w:type="pct"/>
+            <w:tcW w:w="434" w:type="pct"/>
             <w:tcBorders>
               <w:top w:val="nil"/>
               <w:left w:val="single" w:sz="2" w:space="0" w:color="auto"/>
@@ -5743,7 +5701,7 @@
         </w:tc>
         <w:tc>
           <w:tcPr>
-            <w:tcW w:w="495" w:type="pct"/>
+            <w:tcW w:w="486" w:type="pct"/>
             <w:tcBorders>
               <w:top w:val="single" w:sz="2" w:space="0" w:color="auto"/>
               <w:left w:val="single" w:sz="2" w:space="0" w:color="auto"/>
@@ -5773,7 +5731,7 @@
         </w:tc>
         <w:tc>
           <w:tcPr>
-            <w:tcW w:w="2182" w:type="pct"/>
+            <w:tcW w:w="2231" w:type="pct"/>
             <w:tcBorders>
               <w:top w:val="nil"/>
               <w:left w:val="single" w:sz="2" w:space="0" w:color="auto"/>
@@ -5810,7 +5768,7 @@
         </w:trPr>
         <w:tc>
           <w:tcPr>
-            <w:tcW w:w="384" w:type="pct"/>
+            <w:tcW w:w="378" w:type="pct"/>
             <w:tcBorders>
               <w:top w:val="nil"/>
               <w:left w:val="single" w:sz="4" w:space="0" w:color="auto"/>
@@ -5833,7 +5791,7 @@
         </w:tc>
         <w:tc>
           <w:tcPr>
-            <w:tcW w:w="1497" w:type="pct"/>
+            <w:tcW w:w="1471" w:type="pct"/>
             <w:tcBorders>
               <w:top w:val="single" w:sz="2" w:space="0" w:color="auto"/>
               <w:left w:val="single" w:sz="2" w:space="0" w:color="auto"/>
@@ -5855,7 +5813,7 @@
         </w:tc>
         <w:tc>
           <w:tcPr>
-            <w:tcW w:w="442" w:type="pct"/>
+            <w:tcW w:w="434" w:type="pct"/>
             <w:tcBorders>
               <w:top w:val="nil"/>
               <w:left w:val="single" w:sz="2" w:space="0" w:color="auto"/>
@@ -5887,7 +5845,7 @@
         </w:tc>
         <w:tc>
           <w:tcPr>
-            <w:tcW w:w="495" w:type="pct"/>
+            <w:tcW w:w="486" w:type="pct"/>
             <w:tcBorders>
               <w:top w:val="single" w:sz="2" w:space="0" w:color="auto"/>
               <w:left w:val="single" w:sz="2" w:space="0" w:color="auto"/>
@@ -5917,7 +5875,7 @@
         </w:tc>
         <w:tc>
           <w:tcPr>
-            <w:tcW w:w="2182" w:type="pct"/>
+            <w:tcW w:w="2231" w:type="pct"/>
             <w:tcBorders>
               <w:top w:val="nil"/>
               <w:left w:val="single" w:sz="2" w:space="0" w:color="auto"/>
@@ -5954,7 +5912,7 @@
         </w:trPr>
         <w:tc>
           <w:tcPr>
-            <w:tcW w:w="384" w:type="pct"/>
+            <w:tcW w:w="378" w:type="pct"/>
             <w:tcBorders>
               <w:top w:val="nil"/>
               <w:left w:val="single" w:sz="4" w:space="0" w:color="auto"/>
@@ -5977,7 +5935,7 @@
         </w:tc>
         <w:tc>
           <w:tcPr>
-            <w:tcW w:w="1497" w:type="pct"/>
+            <w:tcW w:w="1471" w:type="pct"/>
             <w:tcBorders>
               <w:top w:val="single" w:sz="2" w:space="0" w:color="auto"/>
               <w:left w:val="single" w:sz="2" w:space="0" w:color="auto"/>
@@ -6007,7 +5965,7 @@
         </w:tc>
         <w:tc>
           <w:tcPr>
-            <w:tcW w:w="442" w:type="pct"/>
+            <w:tcW w:w="434" w:type="pct"/>
             <w:tcBorders>
               <w:top w:val="nil"/>
               <w:left w:val="single" w:sz="2" w:space="0" w:color="auto"/>
@@ -6039,7 +5997,7 @@
         </w:tc>
         <w:tc>
           <w:tcPr>
-            <w:tcW w:w="495" w:type="pct"/>
+            <w:tcW w:w="486" w:type="pct"/>
             <w:tcBorders>
               <w:top w:val="single" w:sz="2" w:space="0" w:color="auto"/>
               <w:left w:val="single" w:sz="2" w:space="0" w:color="auto"/>
@@ -6069,7 +6027,7 @@
         </w:tc>
         <w:tc>
           <w:tcPr>
-            <w:tcW w:w="2182" w:type="pct"/>
+            <w:tcW w:w="2231" w:type="pct"/>
             <w:tcBorders>
               <w:top w:val="nil"/>
               <w:left w:val="single" w:sz="2" w:space="0" w:color="auto"/>
@@ -6106,7 +6064,7 @@
         </w:trPr>
         <w:tc>
           <w:tcPr>
-            <w:tcW w:w="384" w:type="pct"/>
+            <w:tcW w:w="378" w:type="pct"/>
             <w:tcBorders>
               <w:top w:val="nil"/>
               <w:left w:val="single" w:sz="4" w:space="0" w:color="auto"/>
@@ -6129,7 +6087,7 @@
         </w:tc>
         <w:tc>
           <w:tcPr>
-            <w:tcW w:w="1497" w:type="pct"/>
+            <w:tcW w:w="1471" w:type="pct"/>
             <w:tcBorders>
               <w:top w:val="single" w:sz="2" w:space="0" w:color="auto"/>
               <w:left w:val="single" w:sz="2" w:space="0" w:color="auto"/>
@@ -6151,7 +6109,7 @@
         </w:tc>
         <w:tc>
           <w:tcPr>
-            <w:tcW w:w="442" w:type="pct"/>
+            <w:tcW w:w="434" w:type="pct"/>
             <w:tcBorders>
               <w:top w:val="nil"/>
               <w:left w:val="single" w:sz="2" w:space="0" w:color="auto"/>
@@ -6183,7 +6141,7 @@
         </w:tc>
         <w:tc>
           <w:tcPr>
-            <w:tcW w:w="495" w:type="pct"/>
+            <w:tcW w:w="486" w:type="pct"/>
             <w:tcBorders>
               <w:top w:val="single" w:sz="2" w:space="0" w:color="auto"/>
               <w:left w:val="single" w:sz="2" w:space="0" w:color="auto"/>
@@ -6213,7 +6171,7 @@
         </w:tc>
         <w:tc>
           <w:tcPr>
-            <w:tcW w:w="2182" w:type="pct"/>
+            <w:tcW w:w="2231" w:type="pct"/>
             <w:tcBorders>
               <w:top w:val="nil"/>
               <w:left w:val="single" w:sz="2" w:space="0" w:color="auto"/>
@@ -6250,7 +6208,7 @@
         </w:trPr>
         <w:tc>
           <w:tcPr>
-            <w:tcW w:w="384" w:type="pct"/>
+            <w:tcW w:w="378" w:type="pct"/>
             <w:tcBorders>
               <w:top w:val="nil"/>
               <w:left w:val="single" w:sz="4" w:space="0" w:color="auto"/>
@@ -6273,7 +6231,7 @@
         </w:tc>
         <w:tc>
           <w:tcPr>
-            <w:tcW w:w="1497" w:type="pct"/>
+            <w:tcW w:w="1471" w:type="pct"/>
             <w:tcBorders>
               <w:top w:val="single" w:sz="2" w:space="0" w:color="auto"/>
               <w:left w:val="single" w:sz="2" w:space="0" w:color="auto"/>
@@ -6295,7 +6253,7 @@
         </w:tc>
         <w:tc>
           <w:tcPr>
-            <w:tcW w:w="442" w:type="pct"/>
+            <w:tcW w:w="434" w:type="pct"/>
             <w:tcBorders>
               <w:top w:val="nil"/>
               <w:left w:val="single" w:sz="2" w:space="0" w:color="auto"/>
@@ -6327,7 +6285,7 @@
         </w:tc>
         <w:tc>
           <w:tcPr>
-            <w:tcW w:w="495" w:type="pct"/>
+            <w:tcW w:w="486" w:type="pct"/>
             <w:tcBorders>
               <w:top w:val="single" w:sz="2" w:space="0" w:color="auto"/>
               <w:left w:val="single" w:sz="2" w:space="0" w:color="auto"/>
@@ -6357,7 +6315,7 @@
         </w:tc>
         <w:tc>
           <w:tcPr>
-            <w:tcW w:w="2182" w:type="pct"/>
+            <w:tcW w:w="2231" w:type="pct"/>
             <w:tcBorders>
               <w:top w:val="nil"/>
               <w:left w:val="single" w:sz="2" w:space="0" w:color="auto"/>
@@ -6394,7 +6352,7 @@
         </w:trPr>
         <w:tc>
           <w:tcPr>
-            <w:tcW w:w="384" w:type="pct"/>
+            <w:tcW w:w="378" w:type="pct"/>
             <w:tcBorders>
               <w:top w:val="nil"/>
               <w:left w:val="single" w:sz="4" w:space="0" w:color="auto"/>
@@ -6417,7 +6375,7 @@
         </w:tc>
         <w:tc>
           <w:tcPr>
-            <w:tcW w:w="1497" w:type="pct"/>
+            <w:tcW w:w="1471" w:type="pct"/>
             <w:tcBorders>
               <w:top w:val="single" w:sz="2" w:space="0" w:color="auto"/>
               <w:left w:val="single" w:sz="2" w:space="0" w:color="auto"/>
@@ -6439,7 +6397,7 @@
         </w:tc>
         <w:tc>
           <w:tcPr>
-            <w:tcW w:w="442" w:type="pct"/>
+            <w:tcW w:w="434" w:type="pct"/>
             <w:tcBorders>
               <w:top w:val="nil"/>
               <w:left w:val="single" w:sz="2" w:space="0" w:color="auto"/>
@@ -6471,7 +6429,7 @@
         </w:tc>
         <w:tc>
           <w:tcPr>
-            <w:tcW w:w="495" w:type="pct"/>
+            <w:tcW w:w="486" w:type="pct"/>
             <w:tcBorders>
               <w:top w:val="single" w:sz="2" w:space="0" w:color="auto"/>
               <w:left w:val="single" w:sz="2" w:space="0" w:color="auto"/>
@@ -6501,7 +6459,7 @@
         </w:tc>
         <w:tc>
           <w:tcPr>
-            <w:tcW w:w="2182" w:type="pct"/>
+            <w:tcW w:w="2231" w:type="pct"/>
             <w:tcBorders>
               <w:top w:val="nil"/>
               <w:left w:val="single" w:sz="2" w:space="0" w:color="auto"/>
@@ -6538,7 +6496,7 @@
         </w:trPr>
         <w:tc>
           <w:tcPr>
-            <w:tcW w:w="384" w:type="pct"/>
+            <w:tcW w:w="378" w:type="pct"/>
             <w:tcBorders>
               <w:top w:val="nil"/>
               <w:left w:val="single" w:sz="4" w:space="0" w:color="auto"/>
@@ -6561,7 +6519,7 @@
         </w:tc>
         <w:tc>
           <w:tcPr>
-            <w:tcW w:w="1497" w:type="pct"/>
+            <w:tcW w:w="1471" w:type="pct"/>
             <w:tcBorders>
               <w:top w:val="single" w:sz="2" w:space="0" w:color="auto"/>
               <w:left w:val="single" w:sz="2" w:space="0" w:color="auto"/>
@@ -6583,7 +6541,7 @@
         </w:tc>
         <w:tc>
           <w:tcPr>
-            <w:tcW w:w="442" w:type="pct"/>
+            <w:tcW w:w="434" w:type="pct"/>
             <w:tcBorders>
               <w:top w:val="nil"/>
               <w:left w:val="single" w:sz="2" w:space="0" w:color="auto"/>
@@ -6615,7 +6573,7 @@
         </w:tc>
         <w:tc>
           <w:tcPr>
-            <w:tcW w:w="495" w:type="pct"/>
+            <w:tcW w:w="486" w:type="pct"/>
             <w:tcBorders>
               <w:top w:val="single" w:sz="2" w:space="0" w:color="auto"/>
               <w:left w:val="single" w:sz="2" w:space="0" w:color="auto"/>
@@ -6645,7 +6603,7 @@
         </w:tc>
         <w:tc>
           <w:tcPr>
-            <w:tcW w:w="2182" w:type="pct"/>
+            <w:tcW w:w="2231" w:type="pct"/>
             <w:tcBorders>
               <w:top w:val="nil"/>
               <w:left w:val="single" w:sz="2" w:space="0" w:color="auto"/>
@@ -6682,7 +6640,7 @@
         </w:trPr>
         <w:tc>
           <w:tcPr>
-            <w:tcW w:w="384" w:type="pct"/>
+            <w:tcW w:w="378" w:type="pct"/>
             <w:tcBorders>
               <w:top w:val="nil"/>
               <w:left w:val="single" w:sz="4" w:space="0" w:color="auto"/>
@@ -6705,7 +6663,7 @@
         </w:tc>
         <w:tc>
           <w:tcPr>
-            <w:tcW w:w="1497" w:type="pct"/>
+            <w:tcW w:w="1471" w:type="pct"/>
             <w:tcBorders>
               <w:top w:val="single" w:sz="2" w:space="0" w:color="auto"/>
               <w:left w:val="single" w:sz="2" w:space="0" w:color="auto"/>
@@ -6727,7 +6685,7 @@
         </w:tc>
         <w:tc>
           <w:tcPr>
-            <w:tcW w:w="442" w:type="pct"/>
+            <w:tcW w:w="434" w:type="pct"/>
             <w:tcBorders>
               <w:top w:val="nil"/>
               <w:left w:val="single" w:sz="2" w:space="0" w:color="auto"/>
@@ -6759,7 +6717,7 @@
         </w:tc>
         <w:tc>
           <w:tcPr>
-            <w:tcW w:w="495" w:type="pct"/>
+            <w:tcW w:w="486" w:type="pct"/>
             <w:tcBorders>
               <w:top w:val="single" w:sz="2" w:space="0" w:color="auto"/>
               <w:left w:val="single" w:sz="2" w:space="0" w:color="auto"/>
@@ -6789,7 +6747,7 @@
         </w:tc>
         <w:tc>
           <w:tcPr>
-            <w:tcW w:w="2182" w:type="pct"/>
+            <w:tcW w:w="2231" w:type="pct"/>
             <w:tcBorders>
               <w:top w:val="nil"/>
               <w:left w:val="single" w:sz="2" w:space="0" w:color="auto"/>
@@ -6826,7 +6784,7 @@
         </w:trPr>
         <w:tc>
           <w:tcPr>
-            <w:tcW w:w="384" w:type="pct"/>
+            <w:tcW w:w="378" w:type="pct"/>
             <w:tcBorders>
               <w:top w:val="nil"/>
               <w:left w:val="single" w:sz="4" w:space="0" w:color="auto"/>
@@ -6849,7 +6807,7 @@
         </w:tc>
         <w:tc>
           <w:tcPr>
-            <w:tcW w:w="1497" w:type="pct"/>
+            <w:tcW w:w="1471" w:type="pct"/>
             <w:tcBorders>
               <w:top w:val="single" w:sz="2" w:space="0" w:color="auto"/>
               <w:left w:val="single" w:sz="2" w:space="0" w:color="auto"/>
@@ -6879,7 +6837,7 @@
         </w:tc>
         <w:tc>
           <w:tcPr>
-            <w:tcW w:w="442" w:type="pct"/>
+            <w:tcW w:w="434" w:type="pct"/>
             <w:tcBorders>
               <w:top w:val="nil"/>
               <w:left w:val="single" w:sz="2" w:space="0" w:color="auto"/>
@@ -6911,7 +6869,7 @@
         </w:tc>
         <w:tc>
           <w:tcPr>
-            <w:tcW w:w="495" w:type="pct"/>
+            <w:tcW w:w="486" w:type="pct"/>
             <w:tcBorders>
               <w:top w:val="single" w:sz="2" w:space="0" w:color="auto"/>
               <w:left w:val="single" w:sz="2" w:space="0" w:color="auto"/>
@@ -6941,7 +6899,7 @@
         </w:tc>
         <w:tc>
           <w:tcPr>
-            <w:tcW w:w="2182" w:type="pct"/>
+            <w:tcW w:w="2231" w:type="pct"/>
             <w:tcBorders>
               <w:top w:val="nil"/>
               <w:left w:val="single" w:sz="2" w:space="0" w:color="auto"/>
@@ -6978,7 +6936,7 @@
         </w:trPr>
         <w:tc>
           <w:tcPr>
-            <w:tcW w:w="384" w:type="pct"/>
+            <w:tcW w:w="378" w:type="pct"/>
             <w:tcBorders>
               <w:top w:val="nil"/>
               <w:left w:val="single" w:sz="4" w:space="0" w:color="auto"/>
@@ -7001,7 +6959,7 @@
         </w:tc>
         <w:tc>
           <w:tcPr>
-            <w:tcW w:w="1497" w:type="pct"/>
+            <w:tcW w:w="1471" w:type="pct"/>
             <w:tcBorders>
               <w:top w:val="single" w:sz="2" w:space="0" w:color="auto"/>
               <w:left w:val="single" w:sz="2" w:space="0" w:color="auto"/>
@@ -7023,7 +6981,7 @@
         </w:tc>
         <w:tc>
           <w:tcPr>
-            <w:tcW w:w="442" w:type="pct"/>
+            <w:tcW w:w="434" w:type="pct"/>
             <w:tcBorders>
               <w:top w:val="nil"/>
               <w:left w:val="single" w:sz="2" w:space="0" w:color="auto"/>
@@ -7055,7 +7013,7 @@
         </w:tc>
         <w:tc>
           <w:tcPr>
-            <w:tcW w:w="495" w:type="pct"/>
+            <w:tcW w:w="486" w:type="pct"/>
             <w:tcBorders>
               <w:top w:val="single" w:sz="2" w:space="0" w:color="auto"/>
               <w:left w:val="single" w:sz="2" w:space="0" w:color="auto"/>
@@ -7085,7 +7043,7 @@
         </w:tc>
         <w:tc>
           <w:tcPr>
-            <w:tcW w:w="2182" w:type="pct"/>
+            <w:tcW w:w="2231" w:type="pct"/>
             <w:tcBorders>
               <w:top w:val="nil"/>
               <w:left w:val="single" w:sz="2" w:space="0" w:color="auto"/>
@@ -7132,7 +7090,7 @@
         </w:trPr>
         <w:tc>
           <w:tcPr>
-            <w:tcW w:w="384" w:type="pct"/>
+            <w:tcW w:w="378" w:type="pct"/>
             <w:tcBorders>
               <w:top w:val="nil"/>
               <w:left w:val="single" w:sz="4" w:space="0" w:color="auto"/>
@@ -7155,7 +7113,7 @@
         </w:tc>
         <w:tc>
           <w:tcPr>
-            <w:tcW w:w="1497" w:type="pct"/>
+            <w:tcW w:w="1471" w:type="pct"/>
             <w:tcBorders>
               <w:top w:val="single" w:sz="2" w:space="0" w:color="auto"/>
               <w:left w:val="single" w:sz="2" w:space="0" w:color="auto"/>
@@ -7177,7 +7135,7 @@
         </w:tc>
         <w:tc>
           <w:tcPr>
-            <w:tcW w:w="442" w:type="pct"/>
+            <w:tcW w:w="434" w:type="pct"/>
             <w:tcBorders>
               <w:top w:val="nil"/>
               <w:left w:val="single" w:sz="2" w:space="0" w:color="auto"/>
@@ -7209,7 +7167,7 @@
         </w:tc>
         <w:tc>
           <w:tcPr>
-            <w:tcW w:w="495" w:type="pct"/>
+            <w:tcW w:w="486" w:type="pct"/>
             <w:tcBorders>
               <w:top w:val="single" w:sz="2" w:space="0" w:color="auto"/>
               <w:left w:val="single" w:sz="2" w:space="0" w:color="auto"/>
@@ -7239,7 +7197,7 @@
         </w:tc>
         <w:tc>
           <w:tcPr>
-            <w:tcW w:w="2182" w:type="pct"/>
+            <w:tcW w:w="2231" w:type="pct"/>
             <w:tcBorders>
               <w:top w:val="nil"/>
               <w:left w:val="single" w:sz="2" w:space="0" w:color="auto"/>
@@ -7276,7 +7234,7 @@
         </w:trPr>
         <w:tc>
           <w:tcPr>
-            <w:tcW w:w="384" w:type="pct"/>
+            <w:tcW w:w="378" w:type="pct"/>
             <w:tcBorders>
               <w:top w:val="nil"/>
               <w:left w:val="single" w:sz="4" w:space="0" w:color="auto"/>
@@ -7299,7 +7257,7 @@
         </w:tc>
         <w:tc>
           <w:tcPr>
-            <w:tcW w:w="1497" w:type="pct"/>
+            <w:tcW w:w="1471" w:type="pct"/>
             <w:tcBorders>
               <w:top w:val="single" w:sz="2" w:space="0" w:color="auto"/>
               <w:left w:val="single" w:sz="2" w:space="0" w:color="auto"/>
@@ -7329,7 +7287,7 @@
         </w:tc>
         <w:tc>
           <w:tcPr>
-            <w:tcW w:w="442" w:type="pct"/>
+            <w:tcW w:w="434" w:type="pct"/>
             <w:tcBorders>
               <w:top w:val="nil"/>
               <w:left w:val="single" w:sz="2" w:space="0" w:color="auto"/>
@@ -7361,7 +7319,7 @@
         </w:tc>
         <w:tc>
           <w:tcPr>
-            <w:tcW w:w="495" w:type="pct"/>
+            <w:tcW w:w="486" w:type="pct"/>
             <w:tcBorders>
               <w:top w:val="single" w:sz="2" w:space="0" w:color="auto"/>
               <w:left w:val="single" w:sz="2" w:space="0" w:color="auto"/>
@@ -7391,7 +7349,7 @@
         </w:tc>
         <w:tc>
           <w:tcPr>
-            <w:tcW w:w="2182" w:type="pct"/>
+            <w:tcW w:w="2231" w:type="pct"/>
             <w:tcBorders>
               <w:top w:val="nil"/>
               <w:left w:val="single" w:sz="2" w:space="0" w:color="auto"/>
@@ -7428,7 +7386,7 @@
         </w:trPr>
         <w:tc>
           <w:tcPr>
-            <w:tcW w:w="384" w:type="pct"/>
+            <w:tcW w:w="378" w:type="pct"/>
             <w:tcBorders>
               <w:top w:val="nil"/>
               <w:left w:val="single" w:sz="4" w:space="0" w:color="auto"/>
@@ -7451,7 +7409,7 @@
         </w:tc>
         <w:tc>
           <w:tcPr>
-            <w:tcW w:w="1497" w:type="pct"/>
+            <w:tcW w:w="1471" w:type="pct"/>
             <w:tcBorders>
               <w:top w:val="single" w:sz="2" w:space="0" w:color="auto"/>
               <w:left w:val="single" w:sz="2" w:space="0" w:color="auto"/>
@@ -7473,7 +7431,7 @@
         </w:tc>
         <w:tc>
           <w:tcPr>
-            <w:tcW w:w="442" w:type="pct"/>
+            <w:tcW w:w="434" w:type="pct"/>
             <w:tcBorders>
               <w:top w:val="nil"/>
               <w:left w:val="single" w:sz="2" w:space="0" w:color="auto"/>
@@ -7505,7 +7463,7 @@
         </w:tc>
         <w:tc>
           <w:tcPr>
-            <w:tcW w:w="495" w:type="pct"/>
+            <w:tcW w:w="486" w:type="pct"/>
             <w:tcBorders>
               <w:top w:val="single" w:sz="2" w:space="0" w:color="auto"/>
               <w:left w:val="single" w:sz="2" w:space="0" w:color="auto"/>
@@ -7535,7 +7493,7 @@
         </w:tc>
         <w:tc>
           <w:tcPr>
-            <w:tcW w:w="2182" w:type="pct"/>
+            <w:tcW w:w="2231" w:type="pct"/>
             <w:tcBorders>
               <w:top w:val="nil"/>
               <w:left w:val="single" w:sz="2" w:space="0" w:color="auto"/>
@@ -7572,7 +7530,7 @@
         </w:trPr>
         <w:tc>
           <w:tcPr>
-            <w:tcW w:w="384" w:type="pct"/>
+            <w:tcW w:w="378" w:type="pct"/>
             <w:tcBorders>
               <w:top w:val="nil"/>
               <w:left w:val="single" w:sz="4" w:space="0" w:color="auto"/>
@@ -7595,7 +7553,7 @@
         </w:tc>
         <w:tc>
           <w:tcPr>
-            <w:tcW w:w="1497" w:type="pct"/>
+            <w:tcW w:w="1471" w:type="pct"/>
             <w:tcBorders>
               <w:top w:val="single" w:sz="2" w:space="0" w:color="auto"/>
               <w:left w:val="single" w:sz="2" w:space="0" w:color="auto"/>
@@ -7617,47 +7575,39 @@
         </w:tc>
         <w:tc>
           <w:tcPr>
-            <w:tcW w:w="442" w:type="pct"/>
-            <w:tcBorders>
-              <w:top w:val="nil"/>
-              <w:left w:val="single" w:sz="2" w:space="0" w:color="auto"/>
-              <w:bottom w:val="single" w:sz="4" w:space="0" w:color="auto"/>
-              <w:right w:val="single" w:sz="2" w:space="0" w:color="auto"/>
-            </w:tcBorders>
-            <w:noWrap/>
-            <w:vAlign w:val="center"/>
-          </w:tcPr>
-          <w:p>
-            <w:pPr>
-              <w:spacing w:after="0" w:line="240" w:lineRule="auto"/>
-              <w:jc w:val="center"/>
-              <w:rPr>
-                <w:color w:val="000000"/>
-                <w:sz w:val="16"/>
-                <w:szCs w:val="18"/>
-              </w:rPr>
-            </w:pPr>
-            <w:r>
-              <w:rPr>
-                <w:color w:val="000000"/>
-                <w:sz w:val="16"/>
-                <w:szCs w:val="18"/>
-              </w:rPr>
-              <w:t>6A.</w:t>
-            </w:r>
-            <w:r>
-              <w:rPr>
-                <w:color w:val="000000"/>
-                <w:sz w:val="16"/>
-                <w:szCs w:val="18"/>
-              </w:rPr>
-              <w:t>3</w:t>
-            </w:r>
-          </w:p>
-        </w:tc>
-        <w:tc>
-          <w:tcPr>
-            <w:tcW w:w="495" w:type="pct"/>
+            <w:tcW w:w="434" w:type="pct"/>
+            <w:tcBorders>
+              <w:top w:val="nil"/>
+              <w:left w:val="single" w:sz="2" w:space="0" w:color="auto"/>
+              <w:bottom w:val="single" w:sz="4" w:space="0" w:color="auto"/>
+              <w:right w:val="single" w:sz="2" w:space="0" w:color="auto"/>
+            </w:tcBorders>
+            <w:noWrap/>
+            <w:vAlign w:val="center"/>
+          </w:tcPr>
+          <w:p>
+            <w:pPr>
+              <w:spacing w:after="0" w:line="240" w:lineRule="auto"/>
+              <w:jc w:val="center"/>
+              <w:rPr>
+                <w:color w:val="000000"/>
+                <w:sz w:val="16"/>
+                <w:szCs w:val="18"/>
+              </w:rPr>
+            </w:pPr>
+            <w:r>
+              <w:rPr>
+                <w:color w:val="000000"/>
+                <w:sz w:val="16"/>
+                <w:szCs w:val="18"/>
+              </w:rPr>
+              <w:t>6A.3</w:t>
+            </w:r>
+          </w:p>
+        </w:tc>
+        <w:tc>
+          <w:tcPr>
+            <w:tcW w:w="486" w:type="pct"/>
             <w:tcBorders>
               <w:top w:val="single" w:sz="2" w:space="0" w:color="auto"/>
               <w:left w:val="single" w:sz="2" w:space="0" w:color="auto"/>
@@ -7687,7 +7637,7 @@
         </w:tc>
         <w:tc>
           <w:tcPr>
-            <w:tcW w:w="2182" w:type="pct"/>
+            <w:tcW w:w="2231" w:type="pct"/>
             <w:tcBorders>
               <w:top w:val="nil"/>
               <w:left w:val="single" w:sz="2" w:space="0" w:color="auto"/>
@@ -7724,7 +7674,7 @@
         </w:trPr>
         <w:tc>
           <w:tcPr>
-            <w:tcW w:w="384" w:type="pct"/>
+            <w:tcW w:w="378" w:type="pct"/>
             <w:tcBorders>
               <w:top w:val="nil"/>
               <w:left w:val="single" w:sz="4" w:space="0" w:color="auto"/>
@@ -7747,7 +7697,7 @@
         </w:tc>
         <w:tc>
           <w:tcPr>
-            <w:tcW w:w="1497" w:type="pct"/>
+            <w:tcW w:w="1471" w:type="pct"/>
             <w:tcBorders>
               <w:top w:val="single" w:sz="2" w:space="0" w:color="auto"/>
               <w:left w:val="single" w:sz="2" w:space="0" w:color="auto"/>
@@ -7769,7 +7719,7 @@
         </w:tc>
         <w:tc>
           <w:tcPr>
-            <w:tcW w:w="442" w:type="pct"/>
+            <w:tcW w:w="434" w:type="pct"/>
             <w:tcBorders>
               <w:top w:val="nil"/>
               <w:left w:val="single" w:sz="2" w:space="0" w:color="auto"/>
@@ -7801,7 +7751,7 @@
         </w:tc>
         <w:tc>
           <w:tcPr>
-            <w:tcW w:w="495" w:type="pct"/>
+            <w:tcW w:w="486" w:type="pct"/>
             <w:tcBorders>
               <w:top w:val="single" w:sz="2" w:space="0" w:color="auto"/>
               <w:left w:val="single" w:sz="2" w:space="0" w:color="auto"/>
@@ -7831,7 +7781,7 @@
         </w:tc>
         <w:tc>
           <w:tcPr>
-            <w:tcW w:w="2182" w:type="pct"/>
+            <w:tcW w:w="2231" w:type="pct"/>
             <w:tcBorders>
               <w:top w:val="nil"/>
               <w:left w:val="single" w:sz="2" w:space="0" w:color="auto"/>
@@ -7868,7 +7818,7 @@
         </w:trPr>
         <w:tc>
           <w:tcPr>
-            <w:tcW w:w="384" w:type="pct"/>
+            <w:tcW w:w="378" w:type="pct"/>
             <w:tcBorders>
               <w:top w:val="nil"/>
               <w:left w:val="single" w:sz="4" w:space="0" w:color="auto"/>
@@ -7891,7 +7841,7 @@
         </w:tc>
         <w:tc>
           <w:tcPr>
-            <w:tcW w:w="1497" w:type="pct"/>
+            <w:tcW w:w="1471" w:type="pct"/>
             <w:tcBorders>
               <w:top w:val="single" w:sz="2" w:space="0" w:color="auto"/>
               <w:left w:val="single" w:sz="2" w:space="0" w:color="auto"/>
@@ -7921,7 +7871,7 @@
         </w:tc>
         <w:tc>
           <w:tcPr>
-            <w:tcW w:w="442" w:type="pct"/>
+            <w:tcW w:w="434" w:type="pct"/>
             <w:tcBorders>
               <w:top w:val="nil"/>
               <w:left w:val="single" w:sz="2" w:space="0" w:color="auto"/>
@@ -7953,7 +7903,7 @@
         </w:tc>
         <w:tc>
           <w:tcPr>
-            <w:tcW w:w="495" w:type="pct"/>
+            <w:tcW w:w="486" w:type="pct"/>
             <w:tcBorders>
               <w:top w:val="single" w:sz="2" w:space="0" w:color="auto"/>
               <w:left w:val="single" w:sz="2" w:space="0" w:color="auto"/>
@@ -7983,7 +7933,7 @@
         </w:tc>
         <w:tc>
           <w:tcPr>
-            <w:tcW w:w="2182" w:type="pct"/>
+            <w:tcW w:w="2231" w:type="pct"/>
             <w:tcBorders>
               <w:top w:val="nil"/>
               <w:left w:val="single" w:sz="2" w:space="0" w:color="auto"/>
@@ -8038,7 +7988,7 @@
         </w:trPr>
         <w:tc>
           <w:tcPr>
-            <w:tcW w:w="384" w:type="pct"/>
+            <w:tcW w:w="378" w:type="pct"/>
             <w:tcBorders>
               <w:top w:val="nil"/>
               <w:left w:val="single" w:sz="4" w:space="0" w:color="auto"/>
@@ -8061,7 +8011,7 @@
         </w:tc>
         <w:tc>
           <w:tcPr>
-            <w:tcW w:w="1497" w:type="pct"/>
+            <w:tcW w:w="1471" w:type="pct"/>
             <w:tcBorders>
               <w:top w:val="single" w:sz="2" w:space="0" w:color="auto"/>
               <w:left w:val="single" w:sz="2" w:space="0" w:color="auto"/>
@@ -8091,7 +8041,7 @@
         </w:tc>
         <w:tc>
           <w:tcPr>
-            <w:tcW w:w="442" w:type="pct"/>
+            <w:tcW w:w="434" w:type="pct"/>
             <w:tcBorders>
               <w:top w:val="nil"/>
               <w:left w:val="single" w:sz="2" w:space="0" w:color="auto"/>
@@ -8123,7 +8073,7 @@
         </w:tc>
         <w:tc>
           <w:tcPr>
-            <w:tcW w:w="495" w:type="pct"/>
+            <w:tcW w:w="486" w:type="pct"/>
             <w:tcBorders>
               <w:top w:val="single" w:sz="2" w:space="0" w:color="auto"/>
               <w:left w:val="single" w:sz="2" w:space="0" w:color="auto"/>
@@ -8153,7 +8103,7 @@
         </w:tc>
         <w:tc>
           <w:tcPr>
-            <w:tcW w:w="2182" w:type="pct"/>
+            <w:tcW w:w="2231" w:type="pct"/>
             <w:tcBorders>
               <w:top w:val="nil"/>
               <w:left w:val="single" w:sz="2" w:space="0" w:color="auto"/>
@@ -8190,7 +8140,7 @@
         </w:trPr>
         <w:tc>
           <w:tcPr>
-            <w:tcW w:w="384" w:type="pct"/>
+            <w:tcW w:w="378" w:type="pct"/>
             <w:tcBorders>
               <w:top w:val="nil"/>
               <w:left w:val="single" w:sz="4" w:space="0" w:color="auto"/>
@@ -8213,7 +8163,7 @@
         </w:tc>
         <w:tc>
           <w:tcPr>
-            <w:tcW w:w="1497" w:type="pct"/>
+            <w:tcW w:w="1471" w:type="pct"/>
             <w:tcBorders>
               <w:top w:val="single" w:sz="2" w:space="0" w:color="auto"/>
               <w:left w:val="single" w:sz="2" w:space="0" w:color="auto"/>
@@ -8235,7 +8185,7 @@
         </w:tc>
         <w:tc>
           <w:tcPr>
-            <w:tcW w:w="442" w:type="pct"/>
+            <w:tcW w:w="434" w:type="pct"/>
             <w:tcBorders>
               <w:top w:val="nil"/>
               <w:left w:val="single" w:sz="2" w:space="0" w:color="auto"/>
@@ -8267,7 +8217,7 @@
         </w:tc>
         <w:tc>
           <w:tcPr>
-            <w:tcW w:w="495" w:type="pct"/>
+            <w:tcW w:w="486" w:type="pct"/>
             <w:tcBorders>
               <w:top w:val="single" w:sz="2" w:space="0" w:color="auto"/>
               <w:left w:val="single" w:sz="2" w:space="0" w:color="auto"/>
@@ -8297,7 +8247,7 @@
         </w:tc>
         <w:tc>
           <w:tcPr>
-            <w:tcW w:w="2182" w:type="pct"/>
+            <w:tcW w:w="2231" w:type="pct"/>
             <w:tcBorders>
               <w:top w:val="nil"/>
               <w:left w:val="single" w:sz="2" w:space="0" w:color="auto"/>
@@ -8334,7 +8284,7 @@
         </w:trPr>
         <w:tc>
           <w:tcPr>
-            <w:tcW w:w="384" w:type="pct"/>
+            <w:tcW w:w="378" w:type="pct"/>
             <w:tcBorders>
               <w:top w:val="nil"/>
               <w:left w:val="single" w:sz="4" w:space="0" w:color="auto"/>
@@ -8357,7 +8307,7 @@
         </w:tc>
         <w:tc>
           <w:tcPr>
-            <w:tcW w:w="1497" w:type="pct"/>
+            <w:tcW w:w="1471" w:type="pct"/>
             <w:tcBorders>
               <w:top w:val="single" w:sz="2" w:space="0" w:color="auto"/>
               <w:left w:val="single" w:sz="2" w:space="0" w:color="auto"/>
@@ -8387,7 +8337,7 @@
         </w:tc>
         <w:tc>
           <w:tcPr>
-            <w:tcW w:w="442" w:type="pct"/>
+            <w:tcW w:w="434" w:type="pct"/>
             <w:tcBorders>
               <w:top w:val="nil"/>
               <w:left w:val="single" w:sz="2" w:space="0" w:color="auto"/>
@@ -8419,7 +8369,7 @@
         </w:tc>
         <w:tc>
           <w:tcPr>
-            <w:tcW w:w="495" w:type="pct"/>
+            <w:tcW w:w="486" w:type="pct"/>
             <w:tcBorders>
               <w:top w:val="single" w:sz="2" w:space="0" w:color="auto"/>
               <w:left w:val="single" w:sz="2" w:space="0" w:color="auto"/>
@@ -8449,7 +8399,7 @@
         </w:tc>
         <w:tc>
           <w:tcPr>
-            <w:tcW w:w="2182" w:type="pct"/>
+            <w:tcW w:w="2231" w:type="pct"/>
             <w:tcBorders>
               <w:top w:val="nil"/>
               <w:left w:val="single" w:sz="2" w:space="0" w:color="auto"/>
@@ -8496,7 +8446,7 @@
         </w:trPr>
         <w:tc>
           <w:tcPr>
-            <w:tcW w:w="384" w:type="pct"/>
+            <w:tcW w:w="378" w:type="pct"/>
             <w:tcBorders>
               <w:top w:val="nil"/>
               <w:left w:val="single" w:sz="4" w:space="0" w:color="auto"/>
@@ -8519,7 +8469,7 @@
         </w:tc>
         <w:tc>
           <w:tcPr>
-            <w:tcW w:w="1497" w:type="pct"/>
+            <w:tcW w:w="1471" w:type="pct"/>
             <w:tcBorders>
               <w:top w:val="single" w:sz="2" w:space="0" w:color="auto"/>
               <w:left w:val="single" w:sz="2" w:space="0" w:color="auto"/>
@@ -8541,7 +8491,7 @@
         </w:tc>
         <w:tc>
           <w:tcPr>
-            <w:tcW w:w="442" w:type="pct"/>
+            <w:tcW w:w="434" w:type="pct"/>
             <w:tcBorders>
               <w:top w:val="nil"/>
               <w:left w:val="single" w:sz="2" w:space="0" w:color="auto"/>
@@ -8573,7 +8523,7 @@
         </w:tc>
         <w:tc>
           <w:tcPr>
-            <w:tcW w:w="495" w:type="pct"/>
+            <w:tcW w:w="486" w:type="pct"/>
             <w:tcBorders>
               <w:top w:val="single" w:sz="2" w:space="0" w:color="auto"/>
               <w:left w:val="single" w:sz="2" w:space="0" w:color="auto"/>
@@ -8603,7 +8553,7 @@
         </w:tc>
         <w:tc>
           <w:tcPr>
-            <w:tcW w:w="2182" w:type="pct"/>
+            <w:tcW w:w="2231" w:type="pct"/>
             <w:tcBorders>
               <w:top w:val="nil"/>
               <w:left w:val="single" w:sz="2" w:space="0" w:color="auto"/>
@@ -8658,7 +8608,7 @@
         </w:trPr>
         <w:tc>
           <w:tcPr>
-            <w:tcW w:w="384" w:type="pct"/>
+            <w:tcW w:w="378" w:type="pct"/>
             <w:tcBorders>
               <w:top w:val="nil"/>
               <w:left w:val="single" w:sz="4" w:space="0" w:color="auto"/>
@@ -8681,7 +8631,7 @@
         </w:tc>
         <w:tc>
           <w:tcPr>
-            <w:tcW w:w="1497" w:type="pct"/>
+            <w:tcW w:w="1471" w:type="pct"/>
             <w:tcBorders>
               <w:top w:val="single" w:sz="2" w:space="0" w:color="auto"/>
               <w:left w:val="single" w:sz="2" w:space="0" w:color="auto"/>
@@ -8703,7 +8653,7 @@
         </w:tc>
         <w:tc>
           <w:tcPr>
-            <w:tcW w:w="442" w:type="pct"/>
+            <w:tcW w:w="434" w:type="pct"/>
             <w:tcBorders>
               <w:top w:val="nil"/>
               <w:left w:val="single" w:sz="2" w:space="0" w:color="auto"/>
@@ -8735,7 +8685,7 @@
         </w:tc>
         <w:tc>
           <w:tcPr>
-            <w:tcW w:w="495" w:type="pct"/>
+            <w:tcW w:w="486" w:type="pct"/>
             <w:tcBorders>
               <w:top w:val="single" w:sz="2" w:space="0" w:color="auto"/>
               <w:left w:val="single" w:sz="2" w:space="0" w:color="auto"/>
@@ -8765,7 +8715,7 @@
         </w:tc>
         <w:tc>
           <w:tcPr>
-            <w:tcW w:w="2182" w:type="pct"/>
+            <w:tcW w:w="2231" w:type="pct"/>
             <w:tcBorders>
               <w:top w:val="nil"/>
               <w:left w:val="single" w:sz="2" w:space="0" w:color="auto"/>
@@ -8802,7 +8752,7 @@
         </w:trPr>
         <w:tc>
           <w:tcPr>
-            <w:tcW w:w="384" w:type="pct"/>
+            <w:tcW w:w="378" w:type="pct"/>
             <w:tcBorders>
               <w:top w:val="nil"/>
               <w:left w:val="single" w:sz="4" w:space="0" w:color="auto"/>
@@ -8825,7 +8775,7 @@
         </w:tc>
         <w:tc>
           <w:tcPr>
-            <w:tcW w:w="1497" w:type="pct"/>
+            <w:tcW w:w="1471" w:type="pct"/>
             <w:tcBorders>
               <w:top w:val="single" w:sz="2" w:space="0" w:color="auto"/>
               <w:left w:val="single" w:sz="2" w:space="0" w:color="auto"/>
@@ -8847,7 +8797,7 @@
         </w:tc>
         <w:tc>
           <w:tcPr>
-            <w:tcW w:w="442" w:type="pct"/>
+            <w:tcW w:w="434" w:type="pct"/>
             <w:tcBorders>
               <w:top w:val="nil"/>
               <w:left w:val="single" w:sz="2" w:space="0" w:color="auto"/>
@@ -8879,7 +8829,7 @@
         </w:tc>
         <w:tc>
           <w:tcPr>
-            <w:tcW w:w="495" w:type="pct"/>
+            <w:tcW w:w="486" w:type="pct"/>
             <w:tcBorders>
               <w:top w:val="single" w:sz="2" w:space="0" w:color="auto"/>
               <w:left w:val="single" w:sz="2" w:space="0" w:color="auto"/>
@@ -8909,7 +8859,7 @@
         </w:tc>
         <w:tc>
           <w:tcPr>
-            <w:tcW w:w="2182" w:type="pct"/>
+            <w:tcW w:w="2231" w:type="pct"/>
             <w:tcBorders>
               <w:top w:val="nil"/>
               <w:left w:val="single" w:sz="2" w:space="0" w:color="auto"/>
@@ -8973,7 +8923,7 @@
         </w:trPr>
         <w:tc>
           <w:tcPr>
-            <w:tcW w:w="384" w:type="pct"/>
+            <w:tcW w:w="378" w:type="pct"/>
             <w:tcBorders>
               <w:top w:val="nil"/>
               <w:left w:val="single" w:sz="4" w:space="0" w:color="auto"/>
@@ -8996,7 +8946,7 @@
         </w:tc>
         <w:tc>
           <w:tcPr>
-            <w:tcW w:w="1497" w:type="pct"/>
+            <w:tcW w:w="1471" w:type="pct"/>
             <w:tcBorders>
               <w:top w:val="single" w:sz="2" w:space="0" w:color="auto"/>
               <w:left w:val="single" w:sz="2" w:space="0" w:color="auto"/>
@@ -9018,7 +8968,7 @@
         </w:tc>
         <w:tc>
           <w:tcPr>
-            <w:tcW w:w="442" w:type="pct"/>
+            <w:tcW w:w="434" w:type="pct"/>
             <w:tcBorders>
               <w:top w:val="nil"/>
               <w:left w:val="single" w:sz="2" w:space="0" w:color="auto"/>
@@ -9050,7 +9000,7 @@
         </w:tc>
         <w:tc>
           <w:tcPr>
-            <w:tcW w:w="495" w:type="pct"/>
+            <w:tcW w:w="486" w:type="pct"/>
             <w:tcBorders>
               <w:top w:val="single" w:sz="2" w:space="0" w:color="auto"/>
               <w:left w:val="single" w:sz="2" w:space="0" w:color="auto"/>
@@ -9080,7 +9030,7 @@
         </w:tc>
         <w:tc>
           <w:tcPr>
-            <w:tcW w:w="2182" w:type="pct"/>
+            <w:tcW w:w="2231" w:type="pct"/>
             <w:tcBorders>
               <w:top w:val="nil"/>
               <w:left w:val="single" w:sz="2" w:space="0" w:color="auto"/>
@@ -9144,7 +9094,7 @@
         </w:trPr>
         <w:tc>
           <w:tcPr>
-            <w:tcW w:w="384" w:type="pct"/>
+            <w:tcW w:w="378" w:type="pct"/>
             <w:tcBorders>
               <w:top w:val="nil"/>
               <w:left w:val="single" w:sz="4" w:space="0" w:color="auto"/>
@@ -9167,7 +9117,7 @@
         </w:tc>
         <w:tc>
           <w:tcPr>
-            <w:tcW w:w="1497" w:type="pct"/>
+            <w:tcW w:w="1471" w:type="pct"/>
             <w:tcBorders>
               <w:top w:val="single" w:sz="2" w:space="0" w:color="auto"/>
               <w:left w:val="single" w:sz="2" w:space="0" w:color="auto"/>
@@ -9189,7 +9139,7 @@
         </w:tc>
         <w:tc>
           <w:tcPr>
-            <w:tcW w:w="442" w:type="pct"/>
+            <w:tcW w:w="434" w:type="pct"/>
             <w:tcBorders>
               <w:top w:val="nil"/>
               <w:left w:val="single" w:sz="2" w:space="0" w:color="auto"/>
@@ -9221,7 +9171,7 @@
         </w:tc>
         <w:tc>
           <w:tcPr>
-            <w:tcW w:w="495" w:type="pct"/>
+            <w:tcW w:w="486" w:type="pct"/>
             <w:tcBorders>
               <w:top w:val="single" w:sz="2" w:space="0" w:color="auto"/>
               <w:left w:val="single" w:sz="2" w:space="0" w:color="auto"/>
@@ -9251,7 +9201,7 @@
         </w:tc>
         <w:tc>
           <w:tcPr>
-            <w:tcW w:w="2182" w:type="pct"/>
+            <w:tcW w:w="2231" w:type="pct"/>
             <w:tcBorders>
               <w:top w:val="nil"/>
               <w:left w:val="single" w:sz="2" w:space="0" w:color="auto"/>
@@ -12683,7 +12633,7 @@
   <w:style w:type="paragraph" w:default="1" w:styleId="Normal">
     <w:name w:val="Normal"/>
     <w:qFormat/>
-    <w:rsid w:val="00264724"/>
+    <w:rsid w:val="00D83E15"/>
   </w:style>
   <w:style w:type="paragraph" w:styleId="Heading1">
     <w:name w:val="heading 1"/>
@@ -12803,7 +12753,7 @@
     <w:uiPriority w:val="1"/>
     <w:semiHidden/>
     <w:unhideWhenUsed/>
-    <w:rsid w:val="00264724"/>
+    <w:rsid w:val="00D83E15"/>
   </w:style>
   <w:style w:type="table" w:default="1" w:styleId="TableNormal">
     <w:name w:val="Normal Table"/>
@@ -12825,7 +12775,7 @@
     <w:uiPriority w:val="99"/>
     <w:semiHidden/>
     <w:unhideWhenUsed/>
-    <w:rsid w:val="00264724"/>
+    <w:rsid w:val="00D83E15"/>
   </w:style>
   <w:style w:type="paragraph" w:styleId="ListParagraph">
     <w:name w:val="List Paragraph"/>
@@ -13602,7 +13552,7 @@
 </file>
 
 <file path=customXml/itemProps1.xml><?xml version="1.0" encoding="utf-8"?>
-<ds:datastoreItem xmlns:ds="http://schemas.openxmlformats.org/officeDocument/2006/customXml" ds:itemID="{C507FA8B-511F-4F19-9023-29146A66F49A}">
+<ds:datastoreItem xmlns:ds="http://schemas.openxmlformats.org/officeDocument/2006/customXml" ds:itemID="{D1CDACD2-8141-492F-B913-F80C730B954B}">
   <ds:schemaRefs>
     <ds:schemaRef ds:uri="http://schemas.openxmlformats.org/officeDocument/2006/bibliography"/>
   </ds:schemaRefs>

</xml_diff>

<commit_message>
Updates after WW1916 pilot class in KY.
</commit_message>
<xml_diff>
--- a/labmanual/English/WBT101-00a-SignoffSheet.docx
+++ b/labmanual/English/WBT101-00a-SignoffSheet.docx
@@ -6,10 +6,8 @@
       <w:pPr>
         <w:pStyle w:val="Heading1"/>
       </w:pPr>
-      <w:bookmarkStart w:id="0" w:name="_GoBack"/>
-      <w:bookmarkEnd w:id="0"/>
       <w:r>
-        <w:t>Signatures</w:t>
+        <w:t>Exercises</w:t>
       </w:r>
     </w:p>
     <w:p>
@@ -3248,7 +3246,17 @@
                 <w:sz w:val="16"/>
                 <w:szCs w:val="18"/>
               </w:rPr>
-              <w:t>Print Stack Usage</w:t>
+              <w:t>Print Stack Usag</w:t>
+            </w:r>
+            <w:bookmarkStart w:id="0" w:name="_GoBack"/>
+            <w:bookmarkEnd w:id="0"/>
+            <w:r>
+              <w:rPr>
+                <w:color w:val="000000"/>
+                <w:sz w:val="16"/>
+                <w:szCs w:val="18"/>
+              </w:rPr>
+              <w:t>e</w:t>
             </w:r>
           </w:p>
         </w:tc>
@@ -7281,7 +7289,7 @@
                 <w:sz w:val="16"/>
                 <w:szCs w:val="18"/>
               </w:rPr>
-              <w:t>06A (Classic Bluetooth – SPP)</w:t>
+              <w:t>07A (Mesh Intro)</w:t>
             </w:r>
           </w:p>
         </w:tc>
@@ -7313,7 +7321,7 @@
                 <w:sz w:val="16"/>
                 <w:szCs w:val="18"/>
               </w:rPr>
-              <w:t>6A.1</w:t>
+              <w:t>7A.1</w:t>
             </w:r>
           </w:p>
         </w:tc>
@@ -7374,7 +7382,33 @@
                 <w:sz w:val="16"/>
                 <w:szCs w:val="18"/>
               </w:rPr>
-              <w:t>Create a Serial Port Profile Project</w:t>
+              <w:t xml:space="preserve">Program </w:t>
+            </w:r>
+            <w:r>
+              <w:rPr>
+                <w:color w:val="000000"/>
+                <w:sz w:val="16"/>
+                <w:szCs w:val="18"/>
+              </w:rPr>
+              <w:t xml:space="preserve">and Provision </w:t>
+            </w:r>
+            <w:proofErr w:type="spellStart"/>
+            <w:r>
+              <w:rPr>
+                <w:color w:val="000000"/>
+                <w:sz w:val="16"/>
+                <w:szCs w:val="18"/>
+              </w:rPr>
+              <w:t>LightDimmable</w:t>
+            </w:r>
+            <w:proofErr w:type="spellEnd"/>
+            <w:r>
+              <w:rPr>
+                <w:color w:val="000000"/>
+                <w:sz w:val="16"/>
+                <w:szCs w:val="18"/>
+              </w:rPr>
+              <w:t xml:space="preserve"> application</w:t>
             </w:r>
           </w:p>
         </w:tc>
@@ -7427,6 +7461,14 @@
                 <w:szCs w:val="18"/>
               </w:rPr>
             </w:pPr>
+            <w:r>
+              <w:rPr>
+                <w:color w:val="000000"/>
+                <w:sz w:val="16"/>
+                <w:szCs w:val="18"/>
+              </w:rPr>
+              <w:t>07B (Mesh Protocol)</w:t>
+            </w:r>
           </w:p>
         </w:tc>
         <w:tc>
@@ -7457,7 +7499,7 @@
                 <w:sz w:val="16"/>
                 <w:szCs w:val="18"/>
               </w:rPr>
-              <w:t>6A.2</w:t>
+              <w:t>7B.1</w:t>
             </w:r>
           </w:p>
         </w:tc>
@@ -7518,7 +7560,25 @@
                 <w:sz w:val="16"/>
                 <w:szCs w:val="18"/>
               </w:rPr>
-              <w:t>Add UART Transmit Capability</w:t>
+              <w:t xml:space="preserve">Create a Mesh of </w:t>
+            </w:r>
+            <w:proofErr w:type="spellStart"/>
+            <w:r>
+              <w:rPr>
+                <w:color w:val="000000"/>
+                <w:sz w:val="16"/>
+                <w:szCs w:val="18"/>
+              </w:rPr>
+              <w:t>LightDImmable</w:t>
+            </w:r>
+            <w:proofErr w:type="spellEnd"/>
+            <w:r>
+              <w:rPr>
+                <w:color w:val="000000"/>
+                <w:sz w:val="16"/>
+                <w:szCs w:val="18"/>
+              </w:rPr>
+              <w:t xml:space="preserve"> applications with Groups</w:t>
             </w:r>
           </w:p>
         </w:tc>
@@ -7571,6 +7631,14 @@
                 <w:szCs w:val="18"/>
               </w:rPr>
             </w:pPr>
+            <w:r>
+              <w:rPr>
+                <w:color w:val="000000"/>
+                <w:sz w:val="16"/>
+                <w:szCs w:val="18"/>
+              </w:rPr>
+              <w:t>07C (Mesh Firmware)</w:t>
+            </w:r>
           </w:p>
         </w:tc>
         <w:tc>
@@ -7601,7 +7669,7 @@
                 <w:sz w:val="16"/>
                 <w:szCs w:val="18"/>
               </w:rPr>
-              <w:t>6A.3</w:t>
+              <w:t>7C.1</w:t>
             </w:r>
           </w:p>
         </w:tc>
@@ -7631,7 +7699,7 @@
                 <w:sz w:val="16"/>
                 <w:szCs w:val="18"/>
               </w:rPr>
-              <w:t>Advanced</w:t>
+              <w:t>Basic</w:t>
             </w:r>
           </w:p>
         </w:tc>
@@ -7662,7 +7730,25 @@
                 <w:sz w:val="16"/>
                 <w:szCs w:val="18"/>
               </w:rPr>
-              <w:t>Improve Security by Adding IO Capabilities (Yes/No)</w:t>
+              <w:t xml:space="preserve">Add an </w:t>
+            </w:r>
+            <w:proofErr w:type="spellStart"/>
+            <w:r>
+              <w:rPr>
+                <w:color w:val="000000"/>
+                <w:sz w:val="16"/>
+                <w:szCs w:val="18"/>
+              </w:rPr>
+              <w:t>OnOff</w:t>
+            </w:r>
+            <w:proofErr w:type="spellEnd"/>
+            <w:r>
+              <w:rPr>
+                <w:color w:val="000000"/>
+                <w:sz w:val="16"/>
+                <w:szCs w:val="18"/>
+              </w:rPr>
+              <w:t xml:space="preserve"> Switch to your Network</w:t>
             </w:r>
           </w:p>
         </w:tc>
@@ -7745,7 +7831,7 @@
                 <w:sz w:val="16"/>
                 <w:szCs w:val="18"/>
               </w:rPr>
-              <w:t>6A.4</w:t>
+              <w:t>7C.2</w:t>
             </w:r>
           </w:p>
         </w:tc>
@@ -7775,7 +7861,7 @@
                 <w:sz w:val="16"/>
                 <w:szCs w:val="18"/>
               </w:rPr>
-              <w:t>Advanced</w:t>
+              <w:t>Basic</w:t>
             </w:r>
           </w:p>
         </w:tc>
@@ -7806,7 +7892,7 @@
                 <w:sz w:val="16"/>
                 <w:szCs w:val="18"/>
               </w:rPr>
-              <w:t>Add Multiple Device Bonding Capability</w:t>
+              <w:t>Add a Dimmer Switch to your Network</w:t>
             </w:r>
           </w:p>
         </w:tc>
@@ -7859,14 +7945,6 @@
                 <w:szCs w:val="18"/>
               </w:rPr>
             </w:pPr>
-            <w:r>
-              <w:rPr>
-                <w:color w:val="000000"/>
-                <w:sz w:val="16"/>
-                <w:szCs w:val="18"/>
-              </w:rPr>
-              <w:t>07A (Mesh Intro)</w:t>
-            </w:r>
           </w:p>
         </w:tc>
         <w:tc>
@@ -7897,7 +7975,15 @@
                 <w:sz w:val="16"/>
                 <w:szCs w:val="18"/>
               </w:rPr>
-              <w:t>7A.1</w:t>
+              <w:t>7C.</w:t>
+            </w:r>
+            <w:r>
+              <w:rPr>
+                <w:color w:val="000000"/>
+                <w:sz w:val="16"/>
+                <w:szCs w:val="18"/>
+              </w:rPr>
+              <w:t>3</w:t>
             </w:r>
           </w:p>
         </w:tc>
@@ -7927,7 +8013,7 @@
                 <w:sz w:val="16"/>
                 <w:szCs w:val="18"/>
               </w:rPr>
-              <w:t>Basic</w:t>
+              <w:t>Advanced</w:t>
             </w:r>
           </w:p>
         </w:tc>
@@ -7958,7 +8044,24 @@
                 <w:sz w:val="16"/>
                 <w:szCs w:val="18"/>
               </w:rPr>
-              <w:t xml:space="preserve">Program </w:t>
+              <w:t>Add 2</w:t>
+            </w:r>
+            <w:r>
+              <w:rPr>
+                <w:color w:val="000000"/>
+                <w:sz w:val="16"/>
+                <w:szCs w:val="18"/>
+                <w:vertAlign w:val="superscript"/>
+              </w:rPr>
+              <w:t>nd</w:t>
+            </w:r>
+            <w:r>
+              <w:rPr>
+                <w:color w:val="000000"/>
+                <w:sz w:val="16"/>
+                <w:szCs w:val="18"/>
+              </w:rPr>
+              <w:t xml:space="preserve"> Element to </w:t>
             </w:r>
             <w:proofErr w:type="spellStart"/>
             <w:r>
@@ -7970,14 +8073,6 @@
               <w:t>LightDimmable</w:t>
             </w:r>
             <w:proofErr w:type="spellEnd"/>
-            <w:r>
-              <w:rPr>
-                <w:color w:val="000000"/>
-                <w:sz w:val="16"/>
-                <w:szCs w:val="18"/>
-              </w:rPr>
-              <w:t xml:space="preserve"> application</w:t>
-            </w:r>
           </w:p>
         </w:tc>
       </w:tr>
@@ -8029,14 +8124,6 @@
                 <w:szCs w:val="18"/>
               </w:rPr>
             </w:pPr>
-            <w:r>
-              <w:rPr>
-                <w:color w:val="000000"/>
-                <w:sz w:val="16"/>
-                <w:szCs w:val="18"/>
-              </w:rPr>
-              <w:t>07B (Mesh Protocol)</w:t>
-            </w:r>
           </w:p>
         </w:tc>
         <w:tc>
@@ -8067,1105 +8154,15 @@
                 <w:sz w:val="16"/>
                 <w:szCs w:val="18"/>
               </w:rPr>
-              <w:t>7B.1</w:t>
-            </w:r>
-          </w:p>
-        </w:tc>
-        <w:tc>
-          <w:tcPr>
-            <w:tcW w:w="486" w:type="pct"/>
-            <w:tcBorders>
-              <w:top w:val="single" w:sz="2" w:space="0" w:color="auto"/>
-              <w:left w:val="single" w:sz="2" w:space="0" w:color="auto"/>
-              <w:bottom w:val="single" w:sz="2" w:space="0" w:color="auto"/>
-              <w:right w:val="single" w:sz="2" w:space="0" w:color="auto"/>
-            </w:tcBorders>
-          </w:tcPr>
-          <w:p>
-            <w:pPr>
-              <w:spacing w:after="0" w:line="240" w:lineRule="auto"/>
-              <w:jc w:val="center"/>
-              <w:rPr>
-                <w:color w:val="000000"/>
-                <w:sz w:val="16"/>
-                <w:szCs w:val="18"/>
-              </w:rPr>
-            </w:pPr>
-            <w:r>
-              <w:rPr>
-                <w:color w:val="000000"/>
-                <w:sz w:val="16"/>
-                <w:szCs w:val="18"/>
-              </w:rPr>
-              <w:t>Basic</w:t>
-            </w:r>
-          </w:p>
-        </w:tc>
-        <w:tc>
-          <w:tcPr>
-            <w:tcW w:w="2231" w:type="pct"/>
-            <w:tcBorders>
-              <w:top w:val="nil"/>
-              <w:left w:val="single" w:sz="2" w:space="0" w:color="auto"/>
-              <w:bottom w:val="single" w:sz="4" w:space="0" w:color="auto"/>
-              <w:right w:val="single" w:sz="4" w:space="0" w:color="auto"/>
-            </w:tcBorders>
-            <w:noWrap/>
-            <w:vAlign w:val="center"/>
-          </w:tcPr>
-          <w:p>
-            <w:pPr>
-              <w:spacing w:after="0" w:line="240" w:lineRule="auto"/>
-              <w:rPr>
-                <w:color w:val="000000"/>
-                <w:sz w:val="16"/>
-                <w:szCs w:val="18"/>
-              </w:rPr>
-            </w:pPr>
-            <w:r>
-              <w:rPr>
-                <w:color w:val="000000"/>
-                <w:sz w:val="16"/>
-                <w:szCs w:val="18"/>
-              </w:rPr>
-              <w:t>Mesh Profile Spec</w:t>
-            </w:r>
-          </w:p>
-        </w:tc>
-      </w:tr>
-      <w:tr>
-        <w:trPr>
-          <w:trHeight w:val="144"/>
-          <w:jc w:val="center"/>
-        </w:trPr>
-        <w:tc>
-          <w:tcPr>
-            <w:tcW w:w="378" w:type="pct"/>
-            <w:tcBorders>
-              <w:top w:val="nil"/>
-              <w:left w:val="single" w:sz="4" w:space="0" w:color="auto"/>
-              <w:bottom w:val="single" w:sz="4" w:space="0" w:color="auto"/>
-              <w:right w:val="single" w:sz="2" w:space="0" w:color="auto"/>
-            </w:tcBorders>
-            <w:noWrap/>
-            <w:vAlign w:val="center"/>
-          </w:tcPr>
-          <w:p>
-            <w:pPr>
-              <w:spacing w:after="0" w:line="240" w:lineRule="auto"/>
-              <w:rPr>
-                <w:color w:val="000000"/>
-                <w:sz w:val="16"/>
-                <w:szCs w:val="18"/>
-              </w:rPr>
-            </w:pPr>
-          </w:p>
-        </w:tc>
-        <w:tc>
-          <w:tcPr>
-            <w:tcW w:w="1471" w:type="pct"/>
-            <w:tcBorders>
-              <w:top w:val="single" w:sz="2" w:space="0" w:color="auto"/>
-              <w:left w:val="single" w:sz="2" w:space="0" w:color="auto"/>
-              <w:bottom w:val="single" w:sz="2" w:space="0" w:color="auto"/>
-              <w:right w:val="single" w:sz="2" w:space="0" w:color="auto"/>
-            </w:tcBorders>
-          </w:tcPr>
-          <w:p>
-            <w:pPr>
-              <w:spacing w:after="0" w:line="240" w:lineRule="auto"/>
-              <w:jc w:val="center"/>
-              <w:rPr>
-                <w:color w:val="000000"/>
-                <w:sz w:val="16"/>
-                <w:szCs w:val="18"/>
-              </w:rPr>
-            </w:pPr>
-          </w:p>
-        </w:tc>
-        <w:tc>
-          <w:tcPr>
-            <w:tcW w:w="434" w:type="pct"/>
-            <w:tcBorders>
-              <w:top w:val="nil"/>
-              <w:left w:val="single" w:sz="2" w:space="0" w:color="auto"/>
-              <w:bottom w:val="single" w:sz="4" w:space="0" w:color="auto"/>
-              <w:right w:val="single" w:sz="2" w:space="0" w:color="auto"/>
-            </w:tcBorders>
-            <w:noWrap/>
-            <w:vAlign w:val="center"/>
-          </w:tcPr>
-          <w:p>
-            <w:pPr>
-              <w:spacing w:after="0" w:line="240" w:lineRule="auto"/>
-              <w:jc w:val="center"/>
-              <w:rPr>
-                <w:color w:val="000000"/>
-                <w:sz w:val="16"/>
-                <w:szCs w:val="18"/>
-              </w:rPr>
-            </w:pPr>
-            <w:r>
-              <w:rPr>
-                <w:color w:val="000000"/>
-                <w:sz w:val="16"/>
-                <w:szCs w:val="18"/>
-              </w:rPr>
-              <w:t>7B.2</w:t>
-            </w:r>
-          </w:p>
-        </w:tc>
-        <w:tc>
-          <w:tcPr>
-            <w:tcW w:w="486" w:type="pct"/>
-            <w:tcBorders>
-              <w:top w:val="single" w:sz="2" w:space="0" w:color="auto"/>
-              <w:left w:val="single" w:sz="2" w:space="0" w:color="auto"/>
-              <w:bottom w:val="single" w:sz="2" w:space="0" w:color="auto"/>
-              <w:right w:val="single" w:sz="2" w:space="0" w:color="auto"/>
-            </w:tcBorders>
-          </w:tcPr>
-          <w:p>
-            <w:pPr>
-              <w:spacing w:after="0" w:line="240" w:lineRule="auto"/>
-              <w:jc w:val="center"/>
-              <w:rPr>
-                <w:color w:val="000000"/>
-                <w:sz w:val="16"/>
-                <w:szCs w:val="18"/>
-              </w:rPr>
-            </w:pPr>
-            <w:r>
-              <w:rPr>
-                <w:color w:val="000000"/>
-                <w:sz w:val="16"/>
-                <w:szCs w:val="18"/>
-              </w:rPr>
-              <w:t>Basic</w:t>
-            </w:r>
-          </w:p>
-        </w:tc>
-        <w:tc>
-          <w:tcPr>
-            <w:tcW w:w="2231" w:type="pct"/>
-            <w:tcBorders>
-              <w:top w:val="nil"/>
-              <w:left w:val="single" w:sz="2" w:space="0" w:color="auto"/>
-              <w:bottom w:val="single" w:sz="4" w:space="0" w:color="auto"/>
-              <w:right w:val="single" w:sz="4" w:space="0" w:color="auto"/>
-            </w:tcBorders>
-            <w:noWrap/>
-            <w:vAlign w:val="center"/>
-          </w:tcPr>
-          <w:p>
-            <w:pPr>
-              <w:spacing w:after="0" w:line="240" w:lineRule="auto"/>
-              <w:rPr>
-                <w:color w:val="000000"/>
-                <w:sz w:val="16"/>
-                <w:szCs w:val="18"/>
-              </w:rPr>
-            </w:pPr>
-            <w:r>
-              <w:rPr>
-                <w:color w:val="000000"/>
-                <w:sz w:val="16"/>
-                <w:szCs w:val="18"/>
-              </w:rPr>
-              <w:t>Mesh Model Spec</w:t>
-            </w:r>
-          </w:p>
-        </w:tc>
-      </w:tr>
-      <w:tr>
-        <w:trPr>
-          <w:trHeight w:val="144"/>
-          <w:jc w:val="center"/>
-        </w:trPr>
-        <w:tc>
-          <w:tcPr>
-            <w:tcW w:w="378" w:type="pct"/>
-            <w:tcBorders>
-              <w:top w:val="nil"/>
-              <w:left w:val="single" w:sz="4" w:space="0" w:color="auto"/>
-              <w:bottom w:val="single" w:sz="4" w:space="0" w:color="auto"/>
-              <w:right w:val="single" w:sz="2" w:space="0" w:color="auto"/>
-            </w:tcBorders>
-            <w:noWrap/>
-            <w:vAlign w:val="center"/>
-          </w:tcPr>
-          <w:p>
-            <w:pPr>
-              <w:spacing w:after="0" w:line="240" w:lineRule="auto"/>
-              <w:rPr>
-                <w:color w:val="000000"/>
-                <w:sz w:val="16"/>
-                <w:szCs w:val="18"/>
-              </w:rPr>
-            </w:pPr>
-          </w:p>
-        </w:tc>
-        <w:tc>
-          <w:tcPr>
-            <w:tcW w:w="1471" w:type="pct"/>
-            <w:tcBorders>
-              <w:top w:val="single" w:sz="2" w:space="0" w:color="auto"/>
-              <w:left w:val="single" w:sz="2" w:space="0" w:color="auto"/>
-              <w:bottom w:val="single" w:sz="2" w:space="0" w:color="auto"/>
-              <w:right w:val="single" w:sz="2" w:space="0" w:color="auto"/>
-            </w:tcBorders>
-          </w:tcPr>
-          <w:p>
-            <w:pPr>
-              <w:spacing w:after="0" w:line="240" w:lineRule="auto"/>
-              <w:jc w:val="center"/>
-              <w:rPr>
-                <w:color w:val="000000"/>
-                <w:sz w:val="16"/>
-                <w:szCs w:val="18"/>
-              </w:rPr>
-            </w:pPr>
-            <w:r>
-              <w:rPr>
-                <w:color w:val="000000"/>
-                <w:sz w:val="16"/>
-                <w:szCs w:val="18"/>
-              </w:rPr>
-              <w:t>07C (Mesh Firmware)</w:t>
-            </w:r>
-          </w:p>
-        </w:tc>
-        <w:tc>
-          <w:tcPr>
-            <w:tcW w:w="434" w:type="pct"/>
-            <w:tcBorders>
-              <w:top w:val="nil"/>
-              <w:left w:val="single" w:sz="2" w:space="0" w:color="auto"/>
-              <w:bottom w:val="single" w:sz="4" w:space="0" w:color="auto"/>
-              <w:right w:val="single" w:sz="2" w:space="0" w:color="auto"/>
-            </w:tcBorders>
-            <w:noWrap/>
-            <w:vAlign w:val="center"/>
-          </w:tcPr>
-          <w:p>
-            <w:pPr>
-              <w:spacing w:after="0" w:line="240" w:lineRule="auto"/>
-              <w:jc w:val="center"/>
-              <w:rPr>
-                <w:color w:val="000000"/>
-                <w:sz w:val="16"/>
-                <w:szCs w:val="18"/>
-              </w:rPr>
-            </w:pPr>
-            <w:r>
-              <w:rPr>
-                <w:color w:val="000000"/>
-                <w:sz w:val="16"/>
-                <w:szCs w:val="18"/>
-              </w:rPr>
-              <w:t>7C.1</w:t>
-            </w:r>
-          </w:p>
-        </w:tc>
-        <w:tc>
-          <w:tcPr>
-            <w:tcW w:w="486" w:type="pct"/>
-            <w:tcBorders>
-              <w:top w:val="single" w:sz="2" w:space="0" w:color="auto"/>
-              <w:left w:val="single" w:sz="2" w:space="0" w:color="auto"/>
-              <w:bottom w:val="single" w:sz="2" w:space="0" w:color="auto"/>
-              <w:right w:val="single" w:sz="2" w:space="0" w:color="auto"/>
-            </w:tcBorders>
-          </w:tcPr>
-          <w:p>
-            <w:pPr>
-              <w:spacing w:after="0" w:line="240" w:lineRule="auto"/>
-              <w:jc w:val="center"/>
-              <w:rPr>
-                <w:color w:val="000000"/>
-                <w:sz w:val="16"/>
-                <w:szCs w:val="18"/>
-              </w:rPr>
-            </w:pPr>
-            <w:r>
-              <w:rPr>
-                <w:color w:val="000000"/>
-                <w:sz w:val="16"/>
-                <w:szCs w:val="18"/>
-              </w:rPr>
-              <w:t>Basic</w:t>
-            </w:r>
-          </w:p>
-        </w:tc>
-        <w:tc>
-          <w:tcPr>
-            <w:tcW w:w="2231" w:type="pct"/>
-            <w:tcBorders>
-              <w:top w:val="nil"/>
-              <w:left w:val="single" w:sz="2" w:space="0" w:color="auto"/>
-              <w:bottom w:val="single" w:sz="4" w:space="0" w:color="auto"/>
-              <w:right w:val="single" w:sz="4" w:space="0" w:color="auto"/>
-            </w:tcBorders>
-            <w:noWrap/>
-            <w:vAlign w:val="center"/>
-          </w:tcPr>
-          <w:p>
-            <w:pPr>
-              <w:spacing w:after="0" w:line="240" w:lineRule="auto"/>
-              <w:rPr>
-                <w:color w:val="000000"/>
-                <w:sz w:val="16"/>
-                <w:szCs w:val="18"/>
-              </w:rPr>
-            </w:pPr>
-            <w:r>
-              <w:rPr>
-                <w:color w:val="000000"/>
-                <w:sz w:val="16"/>
-                <w:szCs w:val="18"/>
-              </w:rPr>
-              <w:t xml:space="preserve">Create a mesh network with </w:t>
-            </w:r>
-            <w:proofErr w:type="spellStart"/>
-            <w:r>
-              <w:rPr>
-                <w:color w:val="000000"/>
-                <w:sz w:val="16"/>
-                <w:szCs w:val="18"/>
-              </w:rPr>
-              <w:t>LightDimmable</w:t>
-            </w:r>
-            <w:proofErr w:type="spellEnd"/>
-          </w:p>
-        </w:tc>
-      </w:tr>
-      <w:tr>
-        <w:trPr>
-          <w:trHeight w:val="144"/>
-          <w:jc w:val="center"/>
-        </w:trPr>
-        <w:tc>
-          <w:tcPr>
-            <w:tcW w:w="378" w:type="pct"/>
-            <w:tcBorders>
-              <w:top w:val="nil"/>
-              <w:left w:val="single" w:sz="4" w:space="0" w:color="auto"/>
-              <w:bottom w:val="single" w:sz="4" w:space="0" w:color="auto"/>
-              <w:right w:val="single" w:sz="2" w:space="0" w:color="auto"/>
-            </w:tcBorders>
-            <w:noWrap/>
-            <w:vAlign w:val="center"/>
-          </w:tcPr>
-          <w:p>
-            <w:pPr>
-              <w:spacing w:after="0" w:line="240" w:lineRule="auto"/>
-              <w:rPr>
-                <w:color w:val="000000"/>
-                <w:sz w:val="16"/>
-                <w:szCs w:val="18"/>
-              </w:rPr>
-            </w:pPr>
-          </w:p>
-        </w:tc>
-        <w:tc>
-          <w:tcPr>
-            <w:tcW w:w="1471" w:type="pct"/>
-            <w:tcBorders>
-              <w:top w:val="single" w:sz="2" w:space="0" w:color="auto"/>
-              <w:left w:val="single" w:sz="2" w:space="0" w:color="auto"/>
-              <w:bottom w:val="single" w:sz="2" w:space="0" w:color="auto"/>
-              <w:right w:val="single" w:sz="2" w:space="0" w:color="auto"/>
-            </w:tcBorders>
-          </w:tcPr>
-          <w:p>
-            <w:pPr>
-              <w:spacing w:after="0" w:line="240" w:lineRule="auto"/>
-              <w:jc w:val="center"/>
-              <w:rPr>
-                <w:color w:val="000000"/>
-                <w:sz w:val="16"/>
-                <w:szCs w:val="18"/>
-              </w:rPr>
-            </w:pPr>
-          </w:p>
-        </w:tc>
-        <w:tc>
-          <w:tcPr>
-            <w:tcW w:w="434" w:type="pct"/>
-            <w:tcBorders>
-              <w:top w:val="nil"/>
-              <w:left w:val="single" w:sz="2" w:space="0" w:color="auto"/>
-              <w:bottom w:val="single" w:sz="4" w:space="0" w:color="auto"/>
-              <w:right w:val="single" w:sz="2" w:space="0" w:color="auto"/>
-            </w:tcBorders>
-            <w:noWrap/>
-            <w:vAlign w:val="center"/>
-          </w:tcPr>
-          <w:p>
-            <w:pPr>
-              <w:spacing w:after="0" w:line="240" w:lineRule="auto"/>
-              <w:jc w:val="center"/>
-              <w:rPr>
-                <w:color w:val="000000"/>
-                <w:sz w:val="16"/>
-                <w:szCs w:val="18"/>
-              </w:rPr>
-            </w:pPr>
-            <w:r>
-              <w:rPr>
-                <w:color w:val="000000"/>
-                <w:sz w:val="16"/>
-                <w:szCs w:val="18"/>
-              </w:rPr>
-              <w:t>7C.2</w:t>
-            </w:r>
-          </w:p>
-        </w:tc>
-        <w:tc>
-          <w:tcPr>
-            <w:tcW w:w="486" w:type="pct"/>
-            <w:tcBorders>
-              <w:top w:val="single" w:sz="2" w:space="0" w:color="auto"/>
-              <w:left w:val="single" w:sz="2" w:space="0" w:color="auto"/>
-              <w:bottom w:val="single" w:sz="2" w:space="0" w:color="auto"/>
-              <w:right w:val="single" w:sz="2" w:space="0" w:color="auto"/>
-            </w:tcBorders>
-          </w:tcPr>
-          <w:p>
-            <w:pPr>
-              <w:spacing w:after="0" w:line="240" w:lineRule="auto"/>
-              <w:jc w:val="center"/>
-              <w:rPr>
-                <w:color w:val="000000"/>
-                <w:sz w:val="16"/>
-                <w:szCs w:val="18"/>
-              </w:rPr>
-            </w:pPr>
-            <w:r>
-              <w:rPr>
-                <w:color w:val="000000"/>
-                <w:sz w:val="16"/>
-                <w:szCs w:val="18"/>
-              </w:rPr>
-              <w:t>Basic</w:t>
-            </w:r>
-          </w:p>
-        </w:tc>
-        <w:tc>
-          <w:tcPr>
-            <w:tcW w:w="2231" w:type="pct"/>
-            <w:tcBorders>
-              <w:top w:val="nil"/>
-              <w:left w:val="single" w:sz="2" w:space="0" w:color="auto"/>
-              <w:bottom w:val="single" w:sz="4" w:space="0" w:color="auto"/>
-              <w:right w:val="single" w:sz="4" w:space="0" w:color="auto"/>
-            </w:tcBorders>
-            <w:noWrap/>
-            <w:vAlign w:val="center"/>
-          </w:tcPr>
-          <w:p>
-            <w:pPr>
-              <w:spacing w:after="0" w:line="240" w:lineRule="auto"/>
-              <w:rPr>
-                <w:color w:val="000000"/>
-                <w:sz w:val="16"/>
-                <w:szCs w:val="18"/>
-              </w:rPr>
-            </w:pPr>
-            <w:r>
-              <w:rPr>
-                <w:color w:val="000000"/>
-                <w:sz w:val="16"/>
-                <w:szCs w:val="18"/>
-              </w:rPr>
-              <w:t xml:space="preserve">Add on </w:t>
-            </w:r>
-            <w:proofErr w:type="spellStart"/>
-            <w:r>
-              <w:rPr>
-                <w:color w:val="000000"/>
-                <w:sz w:val="16"/>
-                <w:szCs w:val="18"/>
-              </w:rPr>
-              <w:t>OnOff</w:t>
-            </w:r>
-            <w:proofErr w:type="spellEnd"/>
-            <w:r>
-              <w:rPr>
-                <w:color w:val="000000"/>
-                <w:sz w:val="16"/>
-                <w:szCs w:val="18"/>
-              </w:rPr>
-              <w:t xml:space="preserve"> Switch</w:t>
-            </w:r>
-          </w:p>
-        </w:tc>
-      </w:tr>
-      <w:tr>
-        <w:trPr>
-          <w:trHeight w:val="144"/>
-          <w:jc w:val="center"/>
-        </w:trPr>
-        <w:tc>
-          <w:tcPr>
-            <w:tcW w:w="378" w:type="pct"/>
-            <w:tcBorders>
-              <w:top w:val="nil"/>
-              <w:left w:val="single" w:sz="4" w:space="0" w:color="auto"/>
-              <w:bottom w:val="single" w:sz="4" w:space="0" w:color="auto"/>
-              <w:right w:val="single" w:sz="2" w:space="0" w:color="auto"/>
-            </w:tcBorders>
-            <w:noWrap/>
-            <w:vAlign w:val="center"/>
-          </w:tcPr>
-          <w:p>
-            <w:pPr>
-              <w:spacing w:after="0" w:line="240" w:lineRule="auto"/>
-              <w:rPr>
-                <w:color w:val="000000"/>
-                <w:sz w:val="16"/>
-                <w:szCs w:val="18"/>
-              </w:rPr>
-            </w:pPr>
-          </w:p>
-        </w:tc>
-        <w:tc>
-          <w:tcPr>
-            <w:tcW w:w="1471" w:type="pct"/>
-            <w:tcBorders>
-              <w:top w:val="single" w:sz="2" w:space="0" w:color="auto"/>
-              <w:left w:val="single" w:sz="2" w:space="0" w:color="auto"/>
-              <w:bottom w:val="single" w:sz="2" w:space="0" w:color="auto"/>
-              <w:right w:val="single" w:sz="2" w:space="0" w:color="auto"/>
-            </w:tcBorders>
-          </w:tcPr>
-          <w:p>
-            <w:pPr>
-              <w:spacing w:after="0" w:line="240" w:lineRule="auto"/>
-              <w:jc w:val="center"/>
-              <w:rPr>
-                <w:color w:val="000000"/>
-                <w:sz w:val="16"/>
-                <w:szCs w:val="18"/>
-              </w:rPr>
-            </w:pPr>
-          </w:p>
-        </w:tc>
-        <w:tc>
-          <w:tcPr>
-            <w:tcW w:w="434" w:type="pct"/>
-            <w:tcBorders>
-              <w:top w:val="nil"/>
-              <w:left w:val="single" w:sz="2" w:space="0" w:color="auto"/>
-              <w:bottom w:val="single" w:sz="4" w:space="0" w:color="auto"/>
-              <w:right w:val="single" w:sz="2" w:space="0" w:color="auto"/>
-            </w:tcBorders>
-            <w:noWrap/>
-            <w:vAlign w:val="center"/>
-          </w:tcPr>
-          <w:p>
-            <w:pPr>
-              <w:spacing w:after="0" w:line="240" w:lineRule="auto"/>
-              <w:jc w:val="center"/>
-              <w:rPr>
-                <w:color w:val="000000"/>
-                <w:sz w:val="16"/>
-                <w:szCs w:val="18"/>
-              </w:rPr>
-            </w:pPr>
-            <w:r>
-              <w:rPr>
-                <w:color w:val="000000"/>
-                <w:sz w:val="16"/>
-                <w:szCs w:val="18"/>
-              </w:rPr>
-              <w:t>7C.3</w:t>
-            </w:r>
-          </w:p>
-        </w:tc>
-        <w:tc>
-          <w:tcPr>
-            <w:tcW w:w="486" w:type="pct"/>
-            <w:tcBorders>
-              <w:top w:val="single" w:sz="2" w:space="0" w:color="auto"/>
-              <w:left w:val="single" w:sz="2" w:space="0" w:color="auto"/>
-              <w:bottom w:val="single" w:sz="2" w:space="0" w:color="auto"/>
-              <w:right w:val="single" w:sz="2" w:space="0" w:color="auto"/>
-            </w:tcBorders>
-          </w:tcPr>
-          <w:p>
-            <w:pPr>
-              <w:spacing w:after="0" w:line="240" w:lineRule="auto"/>
-              <w:jc w:val="center"/>
-              <w:rPr>
-                <w:color w:val="000000"/>
-                <w:sz w:val="16"/>
-                <w:szCs w:val="18"/>
-              </w:rPr>
-            </w:pPr>
-            <w:r>
-              <w:rPr>
-                <w:color w:val="000000"/>
-                <w:sz w:val="16"/>
-                <w:szCs w:val="18"/>
-              </w:rPr>
-              <w:t>Basic</w:t>
-            </w:r>
-          </w:p>
-        </w:tc>
-        <w:tc>
-          <w:tcPr>
-            <w:tcW w:w="2231" w:type="pct"/>
-            <w:tcBorders>
-              <w:top w:val="nil"/>
-              <w:left w:val="single" w:sz="2" w:space="0" w:color="auto"/>
-              <w:bottom w:val="single" w:sz="4" w:space="0" w:color="auto"/>
-              <w:right w:val="single" w:sz="4" w:space="0" w:color="auto"/>
-            </w:tcBorders>
-            <w:noWrap/>
-            <w:vAlign w:val="center"/>
-          </w:tcPr>
-          <w:p>
-            <w:pPr>
-              <w:spacing w:after="0" w:line="240" w:lineRule="auto"/>
-              <w:rPr>
-                <w:color w:val="000000"/>
-                <w:sz w:val="16"/>
-                <w:szCs w:val="18"/>
-              </w:rPr>
-            </w:pPr>
-            <w:r>
-              <w:rPr>
-                <w:color w:val="000000"/>
-                <w:sz w:val="16"/>
-                <w:szCs w:val="18"/>
-              </w:rPr>
-              <w:t>Add a Dimmer Switch</w:t>
-            </w:r>
-          </w:p>
-        </w:tc>
-      </w:tr>
-      <w:tr>
-        <w:trPr>
-          <w:trHeight w:val="144"/>
-          <w:jc w:val="center"/>
-        </w:trPr>
-        <w:tc>
-          <w:tcPr>
-            <w:tcW w:w="378" w:type="pct"/>
-            <w:tcBorders>
-              <w:top w:val="nil"/>
-              <w:left w:val="single" w:sz="4" w:space="0" w:color="auto"/>
-              <w:bottom w:val="single" w:sz="4" w:space="0" w:color="auto"/>
-              <w:right w:val="single" w:sz="2" w:space="0" w:color="auto"/>
-            </w:tcBorders>
-            <w:noWrap/>
-            <w:vAlign w:val="center"/>
-          </w:tcPr>
-          <w:p>
-            <w:pPr>
-              <w:spacing w:after="0" w:line="240" w:lineRule="auto"/>
-              <w:rPr>
-                <w:color w:val="000000"/>
-                <w:sz w:val="16"/>
-                <w:szCs w:val="18"/>
-              </w:rPr>
-            </w:pPr>
-          </w:p>
-        </w:tc>
-        <w:tc>
-          <w:tcPr>
-            <w:tcW w:w="1471" w:type="pct"/>
-            <w:tcBorders>
-              <w:top w:val="single" w:sz="2" w:space="0" w:color="auto"/>
-              <w:left w:val="single" w:sz="2" w:space="0" w:color="auto"/>
-              <w:bottom w:val="single" w:sz="2" w:space="0" w:color="auto"/>
-              <w:right w:val="single" w:sz="2" w:space="0" w:color="auto"/>
-            </w:tcBorders>
-          </w:tcPr>
-          <w:p>
-            <w:pPr>
-              <w:spacing w:after="0" w:line="240" w:lineRule="auto"/>
-              <w:jc w:val="center"/>
-              <w:rPr>
-                <w:color w:val="000000"/>
-                <w:sz w:val="16"/>
-                <w:szCs w:val="18"/>
-              </w:rPr>
-            </w:pPr>
-          </w:p>
-        </w:tc>
-        <w:tc>
-          <w:tcPr>
-            <w:tcW w:w="434" w:type="pct"/>
-            <w:tcBorders>
-              <w:top w:val="nil"/>
-              <w:left w:val="single" w:sz="2" w:space="0" w:color="auto"/>
-              <w:bottom w:val="single" w:sz="4" w:space="0" w:color="auto"/>
-              <w:right w:val="single" w:sz="2" w:space="0" w:color="auto"/>
-            </w:tcBorders>
-            <w:noWrap/>
-            <w:vAlign w:val="center"/>
-          </w:tcPr>
-          <w:p>
-            <w:pPr>
-              <w:spacing w:after="0" w:line="240" w:lineRule="auto"/>
-              <w:jc w:val="center"/>
-              <w:rPr>
-                <w:color w:val="000000"/>
-                <w:sz w:val="16"/>
-                <w:szCs w:val="18"/>
-              </w:rPr>
-            </w:pPr>
-            <w:r>
-              <w:rPr>
-                <w:color w:val="000000"/>
-                <w:sz w:val="16"/>
-                <w:szCs w:val="18"/>
-              </w:rPr>
-              <w:t>7C.4</w:t>
-            </w:r>
-          </w:p>
-        </w:tc>
-        <w:tc>
-          <w:tcPr>
-            <w:tcW w:w="486" w:type="pct"/>
-            <w:tcBorders>
-              <w:top w:val="single" w:sz="2" w:space="0" w:color="auto"/>
-              <w:left w:val="single" w:sz="2" w:space="0" w:color="auto"/>
-              <w:bottom w:val="single" w:sz="2" w:space="0" w:color="auto"/>
-              <w:right w:val="single" w:sz="2" w:space="0" w:color="auto"/>
-            </w:tcBorders>
-          </w:tcPr>
-          <w:p>
-            <w:pPr>
-              <w:spacing w:after="0" w:line="240" w:lineRule="auto"/>
-              <w:jc w:val="center"/>
-              <w:rPr>
-                <w:color w:val="000000"/>
-                <w:sz w:val="16"/>
-                <w:szCs w:val="18"/>
-              </w:rPr>
-            </w:pPr>
-            <w:r>
-              <w:rPr>
-                <w:color w:val="000000"/>
-                <w:sz w:val="16"/>
-                <w:szCs w:val="18"/>
-              </w:rPr>
-              <w:t>Basic</w:t>
-            </w:r>
-          </w:p>
-        </w:tc>
-        <w:tc>
-          <w:tcPr>
-            <w:tcW w:w="2231" w:type="pct"/>
-            <w:tcBorders>
-              <w:top w:val="nil"/>
-              <w:left w:val="single" w:sz="2" w:space="0" w:color="auto"/>
-              <w:bottom w:val="single" w:sz="4" w:space="0" w:color="auto"/>
-              <w:right w:val="single" w:sz="4" w:space="0" w:color="auto"/>
-            </w:tcBorders>
-            <w:noWrap/>
-            <w:vAlign w:val="center"/>
-          </w:tcPr>
-          <w:p>
-            <w:pPr>
-              <w:spacing w:after="0" w:line="240" w:lineRule="auto"/>
-              <w:rPr>
-                <w:color w:val="000000"/>
-                <w:sz w:val="16"/>
-                <w:szCs w:val="18"/>
-              </w:rPr>
-            </w:pPr>
-            <w:r>
-              <w:rPr>
-                <w:color w:val="000000"/>
-                <w:sz w:val="16"/>
-                <w:szCs w:val="18"/>
-              </w:rPr>
-              <w:t>Add 2</w:t>
-            </w:r>
-            <w:r>
-              <w:rPr>
-                <w:color w:val="000000"/>
-                <w:sz w:val="16"/>
-                <w:szCs w:val="18"/>
-                <w:vertAlign w:val="superscript"/>
-              </w:rPr>
-              <w:t>nd</w:t>
-            </w:r>
-            <w:r>
-              <w:rPr>
-                <w:color w:val="000000"/>
-                <w:sz w:val="16"/>
-                <w:szCs w:val="18"/>
-              </w:rPr>
-              <w:t xml:space="preserve"> </w:t>
-            </w:r>
-            <w:proofErr w:type="spellStart"/>
-            <w:r>
-              <w:rPr>
-                <w:color w:val="000000"/>
-                <w:sz w:val="16"/>
-                <w:szCs w:val="18"/>
-              </w:rPr>
-              <w:t>LightDimmable</w:t>
-            </w:r>
-            <w:proofErr w:type="spellEnd"/>
-          </w:p>
-        </w:tc>
-      </w:tr>
-      <w:tr>
-        <w:trPr>
-          <w:trHeight w:val="144"/>
-          <w:jc w:val="center"/>
-        </w:trPr>
-        <w:tc>
-          <w:tcPr>
-            <w:tcW w:w="378" w:type="pct"/>
-            <w:tcBorders>
-              <w:top w:val="nil"/>
-              <w:left w:val="single" w:sz="4" w:space="0" w:color="auto"/>
-              <w:bottom w:val="single" w:sz="4" w:space="0" w:color="auto"/>
-              <w:right w:val="single" w:sz="2" w:space="0" w:color="auto"/>
-            </w:tcBorders>
-            <w:noWrap/>
-            <w:vAlign w:val="center"/>
-          </w:tcPr>
-          <w:p>
-            <w:pPr>
-              <w:spacing w:after="0" w:line="240" w:lineRule="auto"/>
-              <w:rPr>
-                <w:color w:val="000000"/>
-                <w:sz w:val="16"/>
-                <w:szCs w:val="18"/>
-              </w:rPr>
-            </w:pPr>
-          </w:p>
-        </w:tc>
-        <w:tc>
-          <w:tcPr>
-            <w:tcW w:w="1471" w:type="pct"/>
-            <w:tcBorders>
-              <w:top w:val="single" w:sz="2" w:space="0" w:color="auto"/>
-              <w:left w:val="single" w:sz="2" w:space="0" w:color="auto"/>
-              <w:bottom w:val="single" w:sz="2" w:space="0" w:color="auto"/>
-              <w:right w:val="single" w:sz="2" w:space="0" w:color="auto"/>
-            </w:tcBorders>
-          </w:tcPr>
-          <w:p>
-            <w:pPr>
-              <w:spacing w:after="0" w:line="240" w:lineRule="auto"/>
-              <w:jc w:val="center"/>
-              <w:rPr>
-                <w:color w:val="000000"/>
-                <w:sz w:val="16"/>
-                <w:szCs w:val="18"/>
-              </w:rPr>
-            </w:pPr>
-          </w:p>
-        </w:tc>
-        <w:tc>
-          <w:tcPr>
-            <w:tcW w:w="434" w:type="pct"/>
-            <w:tcBorders>
-              <w:top w:val="nil"/>
-              <w:left w:val="single" w:sz="2" w:space="0" w:color="auto"/>
-              <w:bottom w:val="single" w:sz="4" w:space="0" w:color="auto"/>
-              <w:right w:val="single" w:sz="2" w:space="0" w:color="auto"/>
-            </w:tcBorders>
-            <w:noWrap/>
-            <w:vAlign w:val="center"/>
-          </w:tcPr>
-          <w:p>
-            <w:pPr>
-              <w:spacing w:after="0" w:line="240" w:lineRule="auto"/>
-              <w:jc w:val="center"/>
-              <w:rPr>
-                <w:color w:val="000000"/>
-                <w:sz w:val="16"/>
-                <w:szCs w:val="18"/>
-              </w:rPr>
-            </w:pPr>
-            <w:r>
-              <w:rPr>
-                <w:color w:val="000000"/>
-                <w:sz w:val="16"/>
-                <w:szCs w:val="18"/>
-              </w:rPr>
-              <w:t>7C.5</w:t>
-            </w:r>
-          </w:p>
-        </w:tc>
-        <w:tc>
-          <w:tcPr>
-            <w:tcW w:w="486" w:type="pct"/>
-            <w:tcBorders>
-              <w:top w:val="single" w:sz="2" w:space="0" w:color="auto"/>
-              <w:left w:val="single" w:sz="2" w:space="0" w:color="auto"/>
-              <w:bottom w:val="single" w:sz="2" w:space="0" w:color="auto"/>
-              <w:right w:val="single" w:sz="2" w:space="0" w:color="auto"/>
-            </w:tcBorders>
-          </w:tcPr>
-          <w:p>
-            <w:pPr>
-              <w:spacing w:after="0" w:line="240" w:lineRule="auto"/>
-              <w:jc w:val="center"/>
-              <w:rPr>
-                <w:color w:val="000000"/>
-                <w:sz w:val="16"/>
-                <w:szCs w:val="18"/>
-              </w:rPr>
-            </w:pPr>
-            <w:r>
-              <w:rPr>
-                <w:color w:val="000000"/>
-                <w:sz w:val="16"/>
-                <w:szCs w:val="18"/>
-              </w:rPr>
-              <w:t>Advanced</w:t>
-            </w:r>
-          </w:p>
-        </w:tc>
-        <w:tc>
-          <w:tcPr>
-            <w:tcW w:w="2231" w:type="pct"/>
-            <w:tcBorders>
-              <w:top w:val="nil"/>
-              <w:left w:val="single" w:sz="2" w:space="0" w:color="auto"/>
-              <w:bottom w:val="single" w:sz="4" w:space="0" w:color="auto"/>
-              <w:right w:val="single" w:sz="4" w:space="0" w:color="auto"/>
-            </w:tcBorders>
-            <w:noWrap/>
-            <w:vAlign w:val="center"/>
-          </w:tcPr>
-          <w:p>
-            <w:pPr>
-              <w:spacing w:after="0" w:line="240" w:lineRule="auto"/>
-              <w:rPr>
-                <w:color w:val="000000"/>
-                <w:sz w:val="16"/>
-                <w:szCs w:val="18"/>
-              </w:rPr>
-            </w:pPr>
-            <w:r>
-              <w:rPr>
-                <w:color w:val="000000"/>
-                <w:sz w:val="16"/>
-                <w:szCs w:val="18"/>
-              </w:rPr>
-              <w:t>Add 2</w:t>
-            </w:r>
-            <w:r>
-              <w:rPr>
-                <w:color w:val="000000"/>
-                <w:sz w:val="16"/>
-                <w:szCs w:val="18"/>
-                <w:vertAlign w:val="superscript"/>
-              </w:rPr>
-              <w:t>nd</w:t>
-            </w:r>
-            <w:r>
-              <w:rPr>
-                <w:color w:val="000000"/>
-                <w:sz w:val="16"/>
-                <w:szCs w:val="18"/>
-              </w:rPr>
-              <w:t xml:space="preserve"> Element to </w:t>
-            </w:r>
-            <w:proofErr w:type="spellStart"/>
-            <w:r>
-              <w:rPr>
-                <w:color w:val="000000"/>
-                <w:sz w:val="16"/>
-                <w:szCs w:val="18"/>
-              </w:rPr>
-              <w:t>LightDimmable</w:t>
-            </w:r>
-            <w:proofErr w:type="spellEnd"/>
-          </w:p>
-        </w:tc>
-      </w:tr>
-      <w:tr>
-        <w:trPr>
-          <w:trHeight w:val="144"/>
-          <w:jc w:val="center"/>
-        </w:trPr>
-        <w:tc>
-          <w:tcPr>
-            <w:tcW w:w="378" w:type="pct"/>
-            <w:tcBorders>
-              <w:top w:val="nil"/>
-              <w:left w:val="single" w:sz="4" w:space="0" w:color="auto"/>
-              <w:bottom w:val="single" w:sz="4" w:space="0" w:color="auto"/>
-              <w:right w:val="single" w:sz="2" w:space="0" w:color="auto"/>
-            </w:tcBorders>
-            <w:noWrap/>
-            <w:vAlign w:val="center"/>
-          </w:tcPr>
-          <w:p>
-            <w:pPr>
-              <w:spacing w:after="0" w:line="240" w:lineRule="auto"/>
-              <w:rPr>
-                <w:color w:val="000000"/>
-                <w:sz w:val="16"/>
-                <w:szCs w:val="18"/>
-              </w:rPr>
-            </w:pPr>
-          </w:p>
-        </w:tc>
-        <w:tc>
-          <w:tcPr>
-            <w:tcW w:w="1471" w:type="pct"/>
-            <w:tcBorders>
-              <w:top w:val="single" w:sz="2" w:space="0" w:color="auto"/>
-              <w:left w:val="single" w:sz="2" w:space="0" w:color="auto"/>
-              <w:bottom w:val="single" w:sz="2" w:space="0" w:color="auto"/>
-              <w:right w:val="single" w:sz="2" w:space="0" w:color="auto"/>
-            </w:tcBorders>
-          </w:tcPr>
-          <w:p>
-            <w:pPr>
-              <w:spacing w:after="0" w:line="240" w:lineRule="auto"/>
-              <w:jc w:val="center"/>
-              <w:rPr>
-                <w:color w:val="000000"/>
-                <w:sz w:val="16"/>
-                <w:szCs w:val="18"/>
-              </w:rPr>
-            </w:pPr>
-          </w:p>
-        </w:tc>
-        <w:tc>
-          <w:tcPr>
-            <w:tcW w:w="434" w:type="pct"/>
-            <w:tcBorders>
-              <w:top w:val="nil"/>
-              <w:left w:val="single" w:sz="2" w:space="0" w:color="auto"/>
-              <w:bottom w:val="single" w:sz="4" w:space="0" w:color="auto"/>
-              <w:right w:val="single" w:sz="2" w:space="0" w:color="auto"/>
-            </w:tcBorders>
-            <w:noWrap/>
-            <w:vAlign w:val="center"/>
-          </w:tcPr>
-          <w:p>
-            <w:pPr>
-              <w:spacing w:after="0" w:line="240" w:lineRule="auto"/>
-              <w:jc w:val="center"/>
-              <w:rPr>
-                <w:color w:val="000000"/>
-                <w:sz w:val="16"/>
-                <w:szCs w:val="18"/>
-              </w:rPr>
-            </w:pPr>
-            <w:r>
-              <w:rPr>
-                <w:color w:val="000000"/>
-                <w:sz w:val="16"/>
-                <w:szCs w:val="18"/>
-              </w:rPr>
-              <w:t>7C.6</w:t>
+              <w:t>7C.</w:t>
+            </w:r>
+            <w:r>
+              <w:rPr>
+                <w:color w:val="000000"/>
+                <w:sz w:val="16"/>
+                <w:szCs w:val="18"/>
+              </w:rPr>
+              <w:t>4</w:t>
             </w:r>
           </w:p>
         </w:tc>
@@ -12633,7 +11630,7 @@
   <w:style w:type="paragraph" w:default="1" w:styleId="Normal">
     <w:name w:val="Normal"/>
     <w:qFormat/>
-    <w:rsid w:val="00D83E15"/>
+    <w:rsid w:val="003340D6"/>
   </w:style>
   <w:style w:type="paragraph" w:styleId="Heading1">
     <w:name w:val="heading 1"/>
@@ -12753,7 +11750,7 @@
     <w:uiPriority w:val="1"/>
     <w:semiHidden/>
     <w:unhideWhenUsed/>
-    <w:rsid w:val="00D83E15"/>
+    <w:rsid w:val="003340D6"/>
   </w:style>
   <w:style w:type="table" w:default="1" w:styleId="TableNormal">
     <w:name w:val="Normal Table"/>
@@ -12775,7 +11772,7 @@
     <w:uiPriority w:val="99"/>
     <w:semiHidden/>
     <w:unhideWhenUsed/>
-    <w:rsid w:val="00D83E15"/>
+    <w:rsid w:val="003340D6"/>
   </w:style>
   <w:style w:type="paragraph" w:styleId="ListParagraph">
     <w:name w:val="List Paragraph"/>
@@ -13552,7 +12549,7 @@
 </file>
 
 <file path=customXml/itemProps1.xml><?xml version="1.0" encoding="utf-8"?>
-<ds:datastoreItem xmlns:ds="http://schemas.openxmlformats.org/officeDocument/2006/customXml" ds:itemID="{D1CDACD2-8141-492F-B913-F80C730B954B}">
+<ds:datastoreItem xmlns:ds="http://schemas.openxmlformats.org/officeDocument/2006/customXml" ds:itemID="{CD61667D-06CC-4329-91BE-904F65841582}">
   <ds:schemaRefs>
     <ds:schemaRef ds:uri="http://schemas.openxmlformats.org/officeDocument/2006/bibliography"/>
   </ds:schemaRefs>

</xml_diff>

<commit_message>
Updates to mesh material after WA class and updates to remainder of chapters for ModusToolbox 1.1
</commit_message>
<xml_diff>
--- a/labmanual/English/WBT101-00a-SignoffSheet.docx
+++ b/labmanual/English/WBT101-00a-SignoffSheet.docx
@@ -5,10 +5,13 @@
     <w:p>
       <w:pPr>
         <w:pStyle w:val="Heading1"/>
+        <w:spacing w:after="0"/>
       </w:pPr>
       <w:r>
         <w:t>Exercises</w:t>
       </w:r>
+      <w:bookmarkStart w:id="0" w:name="_GoBack"/>
+      <w:bookmarkEnd w:id="0"/>
     </w:p>
     <w:p>
       <w:r>
@@ -3246,17 +3249,7 @@
                 <w:sz w:val="16"/>
                 <w:szCs w:val="18"/>
               </w:rPr>
-              <w:t>Print Stack Usag</w:t>
-            </w:r>
-            <w:bookmarkStart w:id="0" w:name="_GoBack"/>
-            <w:bookmarkEnd w:id="0"/>
-            <w:r>
-              <w:rPr>
-                <w:color w:val="000000"/>
-                <w:sz w:val="16"/>
-                <w:szCs w:val="18"/>
-              </w:rPr>
-              <w:t>e</w:t>
+              <w:t>Print Stack Usage</w:t>
             </w:r>
           </w:p>
         </w:tc>
@@ -5765,150 +5758,6 @@
                 <w:szCs w:val="18"/>
               </w:rPr>
               <w:t>OTA Firmware Upgrade (Secure)</w:t>
-            </w:r>
-          </w:p>
-        </w:tc>
-      </w:tr>
-      <w:tr>
-        <w:trPr>
-          <w:trHeight w:val="144"/>
-          <w:jc w:val="center"/>
-        </w:trPr>
-        <w:tc>
-          <w:tcPr>
-            <w:tcW w:w="378" w:type="pct"/>
-            <w:tcBorders>
-              <w:top w:val="nil"/>
-              <w:left w:val="single" w:sz="4" w:space="0" w:color="auto"/>
-              <w:bottom w:val="single" w:sz="4" w:space="0" w:color="auto"/>
-              <w:right w:val="single" w:sz="2" w:space="0" w:color="auto"/>
-            </w:tcBorders>
-            <w:noWrap/>
-            <w:vAlign w:val="center"/>
-          </w:tcPr>
-          <w:p>
-            <w:pPr>
-              <w:spacing w:after="0" w:line="240" w:lineRule="auto"/>
-              <w:rPr>
-                <w:color w:val="000000"/>
-                <w:sz w:val="16"/>
-                <w:szCs w:val="18"/>
-              </w:rPr>
-            </w:pPr>
-          </w:p>
-        </w:tc>
-        <w:tc>
-          <w:tcPr>
-            <w:tcW w:w="1471" w:type="pct"/>
-            <w:tcBorders>
-              <w:top w:val="single" w:sz="2" w:space="0" w:color="auto"/>
-              <w:left w:val="single" w:sz="2" w:space="0" w:color="auto"/>
-              <w:bottom w:val="single" w:sz="2" w:space="0" w:color="auto"/>
-              <w:right w:val="single" w:sz="2" w:space="0" w:color="auto"/>
-            </w:tcBorders>
-          </w:tcPr>
-          <w:p>
-            <w:pPr>
-              <w:spacing w:after="0" w:line="240" w:lineRule="auto"/>
-              <w:jc w:val="center"/>
-              <w:rPr>
-                <w:color w:val="000000"/>
-                <w:sz w:val="16"/>
-                <w:szCs w:val="18"/>
-              </w:rPr>
-            </w:pPr>
-          </w:p>
-        </w:tc>
-        <w:tc>
-          <w:tcPr>
-            <w:tcW w:w="434" w:type="pct"/>
-            <w:tcBorders>
-              <w:top w:val="nil"/>
-              <w:left w:val="single" w:sz="2" w:space="0" w:color="auto"/>
-              <w:bottom w:val="single" w:sz="4" w:space="0" w:color="auto"/>
-              <w:right w:val="single" w:sz="2" w:space="0" w:color="auto"/>
-            </w:tcBorders>
-            <w:noWrap/>
-            <w:vAlign w:val="center"/>
-          </w:tcPr>
-          <w:p>
-            <w:pPr>
-              <w:spacing w:after="0" w:line="240" w:lineRule="auto"/>
-              <w:jc w:val="center"/>
-              <w:rPr>
-                <w:color w:val="000000"/>
-                <w:sz w:val="16"/>
-                <w:szCs w:val="18"/>
-              </w:rPr>
-            </w:pPr>
-            <w:r>
-              <w:rPr>
-                <w:color w:val="000000"/>
-                <w:sz w:val="16"/>
-                <w:szCs w:val="18"/>
-              </w:rPr>
-              <w:t>4C.7</w:t>
-            </w:r>
-          </w:p>
-        </w:tc>
-        <w:tc>
-          <w:tcPr>
-            <w:tcW w:w="486" w:type="pct"/>
-            <w:tcBorders>
-              <w:top w:val="single" w:sz="2" w:space="0" w:color="auto"/>
-              <w:left w:val="single" w:sz="2" w:space="0" w:color="auto"/>
-              <w:bottom w:val="single" w:sz="2" w:space="0" w:color="auto"/>
-              <w:right w:val="single" w:sz="2" w:space="0" w:color="auto"/>
-            </w:tcBorders>
-          </w:tcPr>
-          <w:p>
-            <w:pPr>
-              <w:spacing w:after="0" w:line="240" w:lineRule="auto"/>
-              <w:jc w:val="center"/>
-              <w:rPr>
-                <w:color w:val="000000"/>
-                <w:sz w:val="16"/>
-                <w:szCs w:val="18"/>
-              </w:rPr>
-            </w:pPr>
-            <w:r>
-              <w:rPr>
-                <w:color w:val="000000"/>
-                <w:sz w:val="16"/>
-                <w:szCs w:val="18"/>
-              </w:rPr>
-              <w:t>Advanced</w:t>
-            </w:r>
-          </w:p>
-        </w:tc>
-        <w:tc>
-          <w:tcPr>
-            <w:tcW w:w="2231" w:type="pct"/>
-            <w:tcBorders>
-              <w:top w:val="nil"/>
-              <w:left w:val="single" w:sz="2" w:space="0" w:color="auto"/>
-              <w:bottom w:val="single" w:sz="4" w:space="0" w:color="auto"/>
-              <w:right w:val="single" w:sz="4" w:space="0" w:color="auto"/>
-            </w:tcBorders>
-            <w:noWrap/>
-            <w:vAlign w:val="center"/>
-          </w:tcPr>
-          <w:p>
-            <w:pPr>
-              <w:spacing w:after="0" w:line="240" w:lineRule="auto"/>
-              <w:rPr>
-                <w:color w:val="000000"/>
-                <w:sz w:val="16"/>
-                <w:szCs w:val="18"/>
-              </w:rPr>
-            </w:pPr>
-            <w:r>
-              <w:rPr>
-                <w:color w:val="000000"/>
-                <w:sz w:val="16"/>
-                <w:szCs w:val="18"/>
-              </w:rPr>
-              <w:t>BLE Low Power (SDS)</w:t>
             </w:r>
           </w:p>
         </w:tc>
@@ -11630,7 +11479,7 @@
   <w:style w:type="paragraph" w:default="1" w:styleId="Normal">
     <w:name w:val="Normal"/>
     <w:qFormat/>
-    <w:rsid w:val="003340D6"/>
+    <w:rsid w:val="00430893"/>
   </w:style>
   <w:style w:type="paragraph" w:styleId="Heading1">
     <w:name w:val="heading 1"/>
@@ -11750,7 +11599,7 @@
     <w:uiPriority w:val="1"/>
     <w:semiHidden/>
     <w:unhideWhenUsed/>
-    <w:rsid w:val="003340D6"/>
+    <w:rsid w:val="00430893"/>
   </w:style>
   <w:style w:type="table" w:default="1" w:styleId="TableNormal">
     <w:name w:val="Normal Table"/>
@@ -11772,7 +11621,7 @@
     <w:uiPriority w:val="99"/>
     <w:semiHidden/>
     <w:unhideWhenUsed/>
-    <w:rsid w:val="003340D6"/>
+    <w:rsid w:val="00430893"/>
   </w:style>
   <w:style w:type="paragraph" w:styleId="ListParagraph">
     <w:name w:val="List Paragraph"/>
@@ -12549,7 +12398,7 @@
 </file>
 
 <file path=customXml/itemProps1.xml><?xml version="1.0" encoding="utf-8"?>
-<ds:datastoreItem xmlns:ds="http://schemas.openxmlformats.org/officeDocument/2006/customXml" ds:itemID="{CD61667D-06CC-4329-91BE-904F65841582}">
+<ds:datastoreItem xmlns:ds="http://schemas.openxmlformats.org/officeDocument/2006/customXml" ds:itemID="{59DFF08D-132E-4981-B4B3-75BDF9F6F1CF}">
   <ds:schemaRefs>
     <ds:schemaRef ds:uri="http://schemas.openxmlformats.org/officeDocument/2006/bibliography"/>
   </ds:schemaRefs>

</xml_diff>

<commit_message>
Fix but in gatt attribute callback and checkin upated pdfs.
</commit_message>
<xml_diff>
--- a/labmanual/English/WBT101-00a-SignoffSheet.docx
+++ b/labmanual/English/WBT101-00a-SignoffSheet.docx
@@ -7,11 +7,11 @@
         <w:pStyle w:val="Heading1"/>
         <w:spacing w:after="0"/>
       </w:pPr>
+      <w:bookmarkStart w:id="0" w:name="_GoBack"/>
+      <w:bookmarkEnd w:id="0"/>
       <w:r>
         <w:t>Exercises</w:t>
       </w:r>
-      <w:bookmarkStart w:id="0" w:name="_GoBack"/>
-      <w:bookmarkEnd w:id="0"/>
     </w:p>
     <w:p>
       <w:r>
@@ -11479,7 +11479,7 @@
   <w:style w:type="paragraph" w:default="1" w:styleId="Normal">
     <w:name w:val="Normal"/>
     <w:qFormat/>
-    <w:rsid w:val="00430893"/>
+    <w:rsid w:val="006F0A91"/>
   </w:style>
   <w:style w:type="paragraph" w:styleId="Heading1">
     <w:name w:val="heading 1"/>
@@ -11599,7 +11599,7 @@
     <w:uiPriority w:val="1"/>
     <w:semiHidden/>
     <w:unhideWhenUsed/>
-    <w:rsid w:val="00430893"/>
+    <w:rsid w:val="006F0A91"/>
   </w:style>
   <w:style w:type="table" w:default="1" w:styleId="TableNormal">
     <w:name w:val="Normal Table"/>
@@ -11621,7 +11621,7 @@
     <w:uiPriority w:val="99"/>
     <w:semiHidden/>
     <w:unhideWhenUsed/>
-    <w:rsid w:val="00430893"/>
+    <w:rsid w:val="006F0A91"/>
   </w:style>
   <w:style w:type="paragraph" w:styleId="ListParagraph">
     <w:name w:val="List Paragraph"/>
@@ -12398,7 +12398,7 @@
 </file>
 
 <file path=customXml/itemProps1.xml><?xml version="1.0" encoding="utf-8"?>
-<ds:datastoreItem xmlns:ds="http://schemas.openxmlformats.org/officeDocument/2006/customXml" ds:itemID="{59DFF08D-132E-4981-B4B3-75BDF9F6F1CF}">
+<ds:datastoreItem xmlns:ds="http://schemas.openxmlformats.org/officeDocument/2006/customXml" ds:itemID="{38C3CB46-E9E7-43B4-B22C-532002AB4E7B}">
   <ds:schemaRefs>
     <ds:schemaRef ds:uri="http://schemas.openxmlformats.org/officeDocument/2006/bibliography"/>
   </ds:schemaRefs>

</xml_diff>

<commit_message>
Add exercise/template for 4b/E06 (multi bond). Fix bugs in BLE app.c files.
</commit_message>
<xml_diff>
--- a/labmanual/English/WBT101-00a-SignoffSheet.docx
+++ b/labmanual/English/WBT101-00a-SignoffSheet.docx
@@ -769,7 +769,7 @@
                 <w:sz w:val="16"/>
                 <w:szCs w:val="18"/>
               </w:rPr>
-              <w:t>Download the Bluetooth Spec Version 5.0</w:t>
+              <w:t>Program a simple Application</w:t>
             </w:r>
           </w:p>
         </w:tc>
@@ -11479,7 +11479,7 @@
   <w:style w:type="paragraph" w:default="1" w:styleId="Normal">
     <w:name w:val="Normal"/>
     <w:qFormat/>
-    <w:rsid w:val="006F0A91"/>
+    <w:rsid w:val="006D4672"/>
   </w:style>
   <w:style w:type="paragraph" w:styleId="Heading1">
     <w:name w:val="heading 1"/>
@@ -11599,7 +11599,7 @@
     <w:uiPriority w:val="1"/>
     <w:semiHidden/>
     <w:unhideWhenUsed/>
-    <w:rsid w:val="006F0A91"/>
+    <w:rsid w:val="006D4672"/>
   </w:style>
   <w:style w:type="table" w:default="1" w:styleId="TableNormal">
     <w:name w:val="Normal Table"/>
@@ -11621,7 +11621,7 @@
     <w:uiPriority w:val="99"/>
     <w:semiHidden/>
     <w:unhideWhenUsed/>
-    <w:rsid w:val="006F0A91"/>
+    <w:rsid w:val="006D4672"/>
   </w:style>
   <w:style w:type="paragraph" w:styleId="ListParagraph">
     <w:name w:val="List Paragraph"/>
@@ -12398,7 +12398,7 @@
 </file>
 
 <file path=customXml/itemProps1.xml><?xml version="1.0" encoding="utf-8"?>
-<ds:datastoreItem xmlns:ds="http://schemas.openxmlformats.org/officeDocument/2006/customXml" ds:itemID="{38C3CB46-E9E7-43B4-B22C-532002AB4E7B}">
+<ds:datastoreItem xmlns:ds="http://schemas.openxmlformats.org/officeDocument/2006/customXml" ds:itemID="{274C006D-BD78-4B19-94E4-87CDE59FD887}">
   <ds:schemaRefs>
     <ds:schemaRef ds:uri="http://schemas.openxmlformats.org/officeDocument/2006/bibliography"/>
   </ds:schemaRefs>

</xml_diff>

<commit_message>
Updates after class in Munich
</commit_message>
<xml_diff>
--- a/labmanual/English/WBT101-00a-SignoffSheet.docx
+++ b/labmanual/English/WBT101-00a-SignoffSheet.docx
@@ -7,11 +7,11 @@
         <w:pStyle w:val="Heading1"/>
         <w:spacing w:after="0"/>
       </w:pPr>
-      <w:bookmarkStart w:id="0" w:name="_GoBack"/>
-      <w:bookmarkEnd w:id="0"/>
       <w:r>
         <w:t>Exercises</w:t>
       </w:r>
+      <w:bookmarkStart w:id="0" w:name="_GoBack"/>
+      <w:bookmarkEnd w:id="0"/>
     </w:p>
     <w:p>
       <w:r>
@@ -68,17 +68,17 @@
     </w:p>
     <w:tbl>
       <w:tblPr>
-        <w:tblW w:w="5089" w:type="pct"/>
+        <w:tblW w:w="5338" w:type="pct"/>
         <w:jc w:val="center"/>
         <w:tblLayout w:type="fixed"/>
         <w:tblLook w:val="00A0" w:firstRow="1" w:lastRow="0" w:firstColumn="1" w:lastColumn="0" w:noHBand="0" w:noVBand="0"/>
       </w:tblPr>
       <w:tblGrid>
-        <w:gridCol w:w="719"/>
-        <w:gridCol w:w="2800"/>
-        <w:gridCol w:w="826"/>
-        <w:gridCol w:w="925"/>
-        <w:gridCol w:w="4246"/>
+        <w:gridCol w:w="720"/>
+        <w:gridCol w:w="2799"/>
+        <w:gridCol w:w="827"/>
+        <w:gridCol w:w="926"/>
+        <w:gridCol w:w="4710"/>
       </w:tblGrid>
       <w:tr>
         <w:trPr>
@@ -88,7 +88,7 @@
         </w:trPr>
         <w:tc>
           <w:tcPr>
-            <w:tcW w:w="378" w:type="pct"/>
+            <w:tcW w:w="361" w:type="pct"/>
             <w:tcBorders>
               <w:top w:val="single" w:sz="4" w:space="0" w:color="auto"/>
               <w:left w:val="single" w:sz="4" w:space="0" w:color="auto"/>
@@ -125,7 +125,7 @@
         </w:tc>
         <w:tc>
           <w:tcPr>
-            <w:tcW w:w="1471" w:type="pct"/>
+            <w:tcW w:w="1402" w:type="pct"/>
             <w:tcBorders>
               <w:top w:val="single" w:sz="2" w:space="0" w:color="auto"/>
               <w:left w:val="single" w:sz="2" w:space="0" w:color="auto"/>
@@ -160,7 +160,7 @@
         </w:tc>
         <w:tc>
           <w:tcPr>
-            <w:tcW w:w="434" w:type="pct"/>
+            <w:tcW w:w="414" w:type="pct"/>
             <w:tcBorders>
               <w:top w:val="single" w:sz="4" w:space="0" w:color="auto"/>
               <w:left w:val="single" w:sz="2" w:space="0" w:color="auto"/>
@@ -197,7 +197,7 @@
         </w:tc>
         <w:tc>
           <w:tcPr>
-            <w:tcW w:w="486" w:type="pct"/>
+            <w:tcW w:w="464" w:type="pct"/>
             <w:tcBorders>
               <w:top w:val="single" w:sz="2" w:space="0" w:color="auto"/>
               <w:left w:val="single" w:sz="2" w:space="0" w:color="auto"/>
@@ -232,7 +232,7 @@
         </w:tc>
         <w:tc>
           <w:tcPr>
-            <w:tcW w:w="2231" w:type="pct"/>
+            <w:tcW w:w="2360" w:type="pct"/>
             <w:tcBorders>
               <w:top w:val="single" w:sz="4" w:space="0" w:color="auto"/>
               <w:left w:val="single" w:sz="2" w:space="0" w:color="auto"/>
@@ -275,7 +275,7 @@
         </w:trPr>
         <w:tc>
           <w:tcPr>
-            <w:tcW w:w="378" w:type="pct"/>
+            <w:tcW w:w="361" w:type="pct"/>
             <w:tcBorders>
               <w:top w:val="nil"/>
               <w:left w:val="single" w:sz="4" w:space="0" w:color="auto"/>
@@ -308,7 +308,7 @@
         </w:tc>
         <w:tc>
           <w:tcPr>
-            <w:tcW w:w="1471" w:type="pct"/>
+            <w:tcW w:w="1402" w:type="pct"/>
             <w:tcBorders>
               <w:top w:val="single" w:sz="2" w:space="0" w:color="auto"/>
               <w:left w:val="single" w:sz="2" w:space="0" w:color="auto"/>
@@ -362,7 +362,7 @@
         </w:tc>
         <w:tc>
           <w:tcPr>
-            <w:tcW w:w="434" w:type="pct"/>
+            <w:tcW w:w="414" w:type="pct"/>
             <w:tcBorders>
               <w:top w:val="nil"/>
               <w:left w:val="single" w:sz="2" w:space="0" w:color="auto"/>
@@ -394,7 +394,7 @@
         </w:tc>
         <w:tc>
           <w:tcPr>
-            <w:tcW w:w="486" w:type="pct"/>
+            <w:tcW w:w="464" w:type="pct"/>
             <w:tcBorders>
               <w:top w:val="single" w:sz="2" w:space="0" w:color="auto"/>
               <w:left w:val="single" w:sz="2" w:space="0" w:color="auto"/>
@@ -424,7 +424,7 @@
         </w:tc>
         <w:tc>
           <w:tcPr>
-            <w:tcW w:w="2231" w:type="pct"/>
+            <w:tcW w:w="2360" w:type="pct"/>
             <w:tcBorders>
               <w:top w:val="nil"/>
               <w:left w:val="single" w:sz="2" w:space="0" w:color="auto"/>
@@ -457,7 +457,7 @@
                 <w:sz w:val="16"/>
                 <w:szCs w:val="18"/>
               </w:rPr>
-              <w:t>f</w:t>
+              <w:t>F</w:t>
             </w:r>
             <w:r>
               <w:rPr>
@@ -473,7 +473,7 @@
                 <w:sz w:val="16"/>
                 <w:szCs w:val="18"/>
               </w:rPr>
-              <w:t>a</w:t>
+              <w:t>A</w:t>
             </w:r>
             <w:r>
               <w:rPr>
@@ -482,6 +482,14 @@
                 <w:szCs w:val="18"/>
               </w:rPr>
               <w:t>ccount</w:t>
+            </w:r>
+            <w:r>
+              <w:rPr>
+                <w:color w:val="000000"/>
+                <w:sz w:val="16"/>
+                <w:szCs w:val="18"/>
+              </w:rPr>
+              <w:t xml:space="preserve"> and Download the Latest SDK</w:t>
             </w:r>
           </w:p>
         </w:tc>
@@ -493,7 +501,7 @@
         </w:trPr>
         <w:tc>
           <w:tcPr>
-            <w:tcW w:w="378" w:type="pct"/>
+            <w:tcW w:w="361" w:type="pct"/>
             <w:tcBorders>
               <w:top w:val="nil"/>
               <w:left w:val="single" w:sz="4" w:space="0" w:color="auto"/>
@@ -516,7 +524,7 @@
         </w:tc>
         <w:tc>
           <w:tcPr>
-            <w:tcW w:w="1471" w:type="pct"/>
+            <w:tcW w:w="1402" w:type="pct"/>
             <w:tcBorders>
               <w:top w:val="single" w:sz="2" w:space="0" w:color="auto"/>
               <w:left w:val="single" w:sz="2" w:space="0" w:color="auto"/>
@@ -538,7 +546,7 @@
         </w:tc>
         <w:tc>
           <w:tcPr>
-            <w:tcW w:w="434" w:type="pct"/>
+            <w:tcW w:w="414" w:type="pct"/>
             <w:tcBorders>
               <w:top w:val="nil"/>
               <w:left w:val="single" w:sz="2" w:space="0" w:color="auto"/>
@@ -570,7 +578,7 @@
         </w:tc>
         <w:tc>
           <w:tcPr>
-            <w:tcW w:w="486" w:type="pct"/>
+            <w:tcW w:w="464" w:type="pct"/>
             <w:tcBorders>
               <w:top w:val="single" w:sz="2" w:space="0" w:color="auto"/>
               <w:left w:val="single" w:sz="2" w:space="0" w:color="auto"/>
@@ -600,7 +608,7 @@
         </w:tc>
         <w:tc>
           <w:tcPr>
-            <w:tcW w:w="2231" w:type="pct"/>
+            <w:tcW w:w="2360" w:type="pct"/>
             <w:tcBorders>
               <w:top w:val="nil"/>
               <w:left w:val="single" w:sz="2" w:space="0" w:color="auto"/>
@@ -625,7 +633,47 @@
                 <w:sz w:val="16"/>
                 <w:szCs w:val="18"/>
               </w:rPr>
-              <w:t>Start ModusToolbox IDE and Explore the Documentation</w:t>
+              <w:t>Start ModusToolbox IDE</w:t>
+            </w:r>
+            <w:r>
+              <w:rPr>
+                <w:color w:val="000000"/>
+                <w:sz w:val="16"/>
+                <w:szCs w:val="18"/>
+              </w:rPr>
+              <w:t xml:space="preserve">, </w:t>
+            </w:r>
+            <w:r>
+              <w:rPr>
+                <w:color w:val="000000"/>
+                <w:sz w:val="16"/>
+                <w:szCs w:val="18"/>
+              </w:rPr>
+              <w:t>Explore the Doc</w:t>
+            </w:r>
+            <w:r>
+              <w:rPr>
+                <w:color w:val="000000"/>
+                <w:sz w:val="16"/>
+                <w:szCs w:val="18"/>
+              </w:rPr>
+              <w:t xml:space="preserve">s, and Install the </w:t>
+            </w:r>
+            <w:r>
+              <w:rPr>
+                <w:color w:val="000000"/>
+                <w:sz w:val="16"/>
+                <w:szCs w:val="18"/>
+              </w:rPr>
+              <w:t>L</w:t>
+            </w:r>
+            <w:r>
+              <w:rPr>
+                <w:color w:val="000000"/>
+                <w:sz w:val="16"/>
+                <w:szCs w:val="18"/>
+              </w:rPr>
+              <w:t>atest SDK</w:t>
             </w:r>
           </w:p>
         </w:tc>
@@ -637,7 +685,7 @@
         </w:trPr>
         <w:tc>
           <w:tcPr>
-            <w:tcW w:w="378" w:type="pct"/>
+            <w:tcW w:w="361" w:type="pct"/>
             <w:tcBorders>
               <w:top w:val="nil"/>
               <w:left w:val="single" w:sz="4" w:space="0" w:color="auto"/>
@@ -660,7 +708,7 @@
         </w:tc>
         <w:tc>
           <w:tcPr>
-            <w:tcW w:w="1471" w:type="pct"/>
+            <w:tcW w:w="1402" w:type="pct"/>
             <w:tcBorders>
               <w:top w:val="single" w:sz="2" w:space="0" w:color="auto"/>
               <w:left w:val="single" w:sz="2" w:space="0" w:color="auto"/>
@@ -682,7 +730,7 @@
         </w:tc>
         <w:tc>
           <w:tcPr>
-            <w:tcW w:w="434" w:type="pct"/>
+            <w:tcW w:w="414" w:type="pct"/>
             <w:tcBorders>
               <w:top w:val="nil"/>
               <w:left w:val="single" w:sz="2" w:space="0" w:color="auto"/>
@@ -714,7 +762,7 @@
         </w:tc>
         <w:tc>
           <w:tcPr>
-            <w:tcW w:w="486" w:type="pct"/>
+            <w:tcW w:w="464" w:type="pct"/>
             <w:tcBorders>
               <w:top w:val="single" w:sz="2" w:space="0" w:color="auto"/>
               <w:left w:val="single" w:sz="2" w:space="0" w:color="auto"/>
@@ -744,7 +792,7 @@
         </w:tc>
         <w:tc>
           <w:tcPr>
-            <w:tcW w:w="2231" w:type="pct"/>
+            <w:tcW w:w="2360" w:type="pct"/>
             <w:tcBorders>
               <w:top w:val="nil"/>
               <w:left w:val="single" w:sz="2" w:space="0" w:color="auto"/>
@@ -781,7 +829,7 @@
         </w:trPr>
         <w:tc>
           <w:tcPr>
-            <w:tcW w:w="378" w:type="pct"/>
+            <w:tcW w:w="361" w:type="pct"/>
             <w:tcBorders>
               <w:top w:val="nil"/>
               <w:left w:val="single" w:sz="4" w:space="0" w:color="auto"/>
@@ -804,7 +852,7 @@
         </w:tc>
         <w:tc>
           <w:tcPr>
-            <w:tcW w:w="1471" w:type="pct"/>
+            <w:tcW w:w="1402" w:type="pct"/>
             <w:tcBorders>
               <w:top w:val="single" w:sz="2" w:space="0" w:color="auto"/>
               <w:left w:val="single" w:sz="2" w:space="0" w:color="auto"/>
@@ -834,7 +882,7 @@
         </w:tc>
         <w:tc>
           <w:tcPr>
-            <w:tcW w:w="434" w:type="pct"/>
+            <w:tcW w:w="414" w:type="pct"/>
             <w:tcBorders>
               <w:top w:val="nil"/>
               <w:left w:val="single" w:sz="2" w:space="0" w:color="auto"/>
@@ -866,7 +914,7 @@
         </w:tc>
         <w:tc>
           <w:tcPr>
-            <w:tcW w:w="486" w:type="pct"/>
+            <w:tcW w:w="464" w:type="pct"/>
             <w:tcBorders>
               <w:top w:val="single" w:sz="2" w:space="0" w:color="auto"/>
               <w:left w:val="single" w:sz="2" w:space="0" w:color="auto"/>
@@ -896,7 +944,7 @@
         </w:tc>
         <w:tc>
           <w:tcPr>
-            <w:tcW w:w="2231" w:type="pct"/>
+            <w:tcW w:w="2360" w:type="pct"/>
             <w:tcBorders>
               <w:top w:val="nil"/>
               <w:left w:val="single" w:sz="2" w:space="0" w:color="auto"/>
@@ -933,7 +981,7 @@
         </w:trPr>
         <w:tc>
           <w:tcPr>
-            <w:tcW w:w="378" w:type="pct"/>
+            <w:tcW w:w="361" w:type="pct"/>
             <w:tcBorders>
               <w:top w:val="nil"/>
               <w:left w:val="single" w:sz="4" w:space="0" w:color="auto"/>
@@ -956,7 +1004,7 @@
         </w:tc>
         <w:tc>
           <w:tcPr>
-            <w:tcW w:w="1471" w:type="pct"/>
+            <w:tcW w:w="1402" w:type="pct"/>
             <w:tcBorders>
               <w:top w:val="single" w:sz="2" w:space="0" w:color="auto"/>
               <w:left w:val="single" w:sz="2" w:space="0" w:color="auto"/>
@@ -978,7 +1026,7 @@
         </w:tc>
         <w:tc>
           <w:tcPr>
-            <w:tcW w:w="434" w:type="pct"/>
+            <w:tcW w:w="414" w:type="pct"/>
             <w:tcBorders>
               <w:top w:val="nil"/>
               <w:left w:val="single" w:sz="2" w:space="0" w:color="auto"/>
@@ -1010,7 +1058,7 @@
         </w:tc>
         <w:tc>
           <w:tcPr>
-            <w:tcW w:w="486" w:type="pct"/>
+            <w:tcW w:w="464" w:type="pct"/>
             <w:tcBorders>
               <w:top w:val="single" w:sz="2" w:space="0" w:color="auto"/>
               <w:left w:val="single" w:sz="2" w:space="0" w:color="auto"/>
@@ -1040,7 +1088,7 @@
         </w:tc>
         <w:tc>
           <w:tcPr>
-            <w:tcW w:w="2231" w:type="pct"/>
+            <w:tcW w:w="2360" w:type="pct"/>
             <w:tcBorders>
               <w:top w:val="nil"/>
               <w:left w:val="single" w:sz="2" w:space="0" w:color="auto"/>
@@ -1077,7 +1125,7 @@
         </w:trPr>
         <w:tc>
           <w:tcPr>
-            <w:tcW w:w="378" w:type="pct"/>
+            <w:tcW w:w="361" w:type="pct"/>
             <w:tcBorders>
               <w:top w:val="nil"/>
               <w:left w:val="single" w:sz="4" w:space="0" w:color="auto"/>
@@ -1100,7 +1148,7 @@
         </w:tc>
         <w:tc>
           <w:tcPr>
-            <w:tcW w:w="1471" w:type="pct"/>
+            <w:tcW w:w="1402" w:type="pct"/>
             <w:tcBorders>
               <w:top w:val="single" w:sz="2" w:space="0" w:color="auto"/>
               <w:left w:val="single" w:sz="2" w:space="0" w:color="auto"/>
@@ -1122,7 +1170,7 @@
         </w:tc>
         <w:tc>
           <w:tcPr>
-            <w:tcW w:w="434" w:type="pct"/>
+            <w:tcW w:w="414" w:type="pct"/>
             <w:tcBorders>
               <w:top w:val="nil"/>
               <w:left w:val="single" w:sz="2" w:space="0" w:color="auto"/>
@@ -1154,7 +1202,7 @@
         </w:tc>
         <w:tc>
           <w:tcPr>
-            <w:tcW w:w="486" w:type="pct"/>
+            <w:tcW w:w="464" w:type="pct"/>
             <w:tcBorders>
               <w:top w:val="single" w:sz="2" w:space="0" w:color="auto"/>
               <w:left w:val="single" w:sz="2" w:space="0" w:color="auto"/>
@@ -1184,7 +1232,7 @@
         </w:tc>
         <w:tc>
           <w:tcPr>
-            <w:tcW w:w="2231" w:type="pct"/>
+            <w:tcW w:w="2360" w:type="pct"/>
             <w:tcBorders>
               <w:top w:val="nil"/>
               <w:left w:val="single" w:sz="2" w:space="0" w:color="auto"/>
@@ -1221,7 +1269,7 @@
         </w:trPr>
         <w:tc>
           <w:tcPr>
-            <w:tcW w:w="378" w:type="pct"/>
+            <w:tcW w:w="361" w:type="pct"/>
             <w:tcBorders>
               <w:top w:val="nil"/>
               <w:left w:val="single" w:sz="4" w:space="0" w:color="auto"/>
@@ -1244,7 +1292,7 @@
         </w:tc>
         <w:tc>
           <w:tcPr>
-            <w:tcW w:w="1471" w:type="pct"/>
+            <w:tcW w:w="1402" w:type="pct"/>
             <w:tcBorders>
               <w:top w:val="single" w:sz="2" w:space="0" w:color="auto"/>
               <w:left w:val="single" w:sz="2" w:space="0" w:color="auto"/>
@@ -1266,7 +1314,7 @@
         </w:tc>
         <w:tc>
           <w:tcPr>
-            <w:tcW w:w="434" w:type="pct"/>
+            <w:tcW w:w="414" w:type="pct"/>
             <w:tcBorders>
               <w:top w:val="nil"/>
               <w:left w:val="single" w:sz="2" w:space="0" w:color="auto"/>
@@ -1298,7 +1346,7 @@
         </w:tc>
         <w:tc>
           <w:tcPr>
-            <w:tcW w:w="486" w:type="pct"/>
+            <w:tcW w:w="464" w:type="pct"/>
             <w:tcBorders>
               <w:top w:val="single" w:sz="2" w:space="0" w:color="auto"/>
               <w:left w:val="single" w:sz="2" w:space="0" w:color="auto"/>
@@ -1328,7 +1376,7 @@
         </w:tc>
         <w:tc>
           <w:tcPr>
-            <w:tcW w:w="2231" w:type="pct"/>
+            <w:tcW w:w="2360" w:type="pct"/>
             <w:tcBorders>
               <w:top w:val="nil"/>
               <w:left w:val="single" w:sz="2" w:space="0" w:color="auto"/>
@@ -1365,7 +1413,7 @@
         </w:trPr>
         <w:tc>
           <w:tcPr>
-            <w:tcW w:w="378" w:type="pct"/>
+            <w:tcW w:w="361" w:type="pct"/>
             <w:tcBorders>
               <w:top w:val="nil"/>
               <w:left w:val="single" w:sz="4" w:space="0" w:color="auto"/>
@@ -1388,7 +1436,7 @@
         </w:tc>
         <w:tc>
           <w:tcPr>
-            <w:tcW w:w="1471" w:type="pct"/>
+            <w:tcW w:w="1402" w:type="pct"/>
             <w:tcBorders>
               <w:top w:val="single" w:sz="2" w:space="0" w:color="auto"/>
               <w:left w:val="single" w:sz="2" w:space="0" w:color="auto"/>
@@ -1410,7 +1458,7 @@
         </w:tc>
         <w:tc>
           <w:tcPr>
-            <w:tcW w:w="434" w:type="pct"/>
+            <w:tcW w:w="414" w:type="pct"/>
             <w:tcBorders>
               <w:top w:val="nil"/>
               <w:left w:val="single" w:sz="2" w:space="0" w:color="auto"/>
@@ -1442,7 +1490,7 @@
         </w:tc>
         <w:tc>
           <w:tcPr>
-            <w:tcW w:w="486" w:type="pct"/>
+            <w:tcW w:w="464" w:type="pct"/>
             <w:tcBorders>
               <w:top w:val="single" w:sz="2" w:space="0" w:color="auto"/>
               <w:left w:val="single" w:sz="2" w:space="0" w:color="auto"/>
@@ -1472,7 +1520,7 @@
         </w:tc>
         <w:tc>
           <w:tcPr>
-            <w:tcW w:w="2231" w:type="pct"/>
+            <w:tcW w:w="2360" w:type="pct"/>
             <w:tcBorders>
               <w:top w:val="nil"/>
               <w:left w:val="single" w:sz="2" w:space="0" w:color="auto"/>
@@ -1509,7 +1557,7 @@
         </w:trPr>
         <w:tc>
           <w:tcPr>
-            <w:tcW w:w="378" w:type="pct"/>
+            <w:tcW w:w="361" w:type="pct"/>
             <w:tcBorders>
               <w:top w:val="nil"/>
               <w:left w:val="single" w:sz="4" w:space="0" w:color="auto"/>
@@ -1532,7 +1580,7 @@
         </w:tc>
         <w:tc>
           <w:tcPr>
-            <w:tcW w:w="1471" w:type="pct"/>
+            <w:tcW w:w="1402" w:type="pct"/>
             <w:tcBorders>
               <w:top w:val="single" w:sz="2" w:space="0" w:color="auto"/>
               <w:left w:val="single" w:sz="2" w:space="0" w:color="auto"/>
@@ -1554,7 +1602,7 @@
         </w:tc>
         <w:tc>
           <w:tcPr>
-            <w:tcW w:w="434" w:type="pct"/>
+            <w:tcW w:w="414" w:type="pct"/>
             <w:tcBorders>
               <w:top w:val="nil"/>
               <w:left w:val="single" w:sz="2" w:space="0" w:color="auto"/>
@@ -1586,7 +1634,7 @@
         </w:tc>
         <w:tc>
           <w:tcPr>
-            <w:tcW w:w="486" w:type="pct"/>
+            <w:tcW w:w="464" w:type="pct"/>
             <w:tcBorders>
               <w:top w:val="single" w:sz="2" w:space="0" w:color="auto"/>
               <w:left w:val="single" w:sz="2" w:space="0" w:color="auto"/>
@@ -1616,7 +1664,7 @@
         </w:tc>
         <w:tc>
           <w:tcPr>
-            <w:tcW w:w="2231" w:type="pct"/>
+            <w:tcW w:w="2360" w:type="pct"/>
             <w:tcBorders>
               <w:top w:val="nil"/>
               <w:left w:val="single" w:sz="2" w:space="0" w:color="auto"/>
@@ -1661,7 +1709,7 @@
         </w:trPr>
         <w:tc>
           <w:tcPr>
-            <w:tcW w:w="378" w:type="pct"/>
+            <w:tcW w:w="361" w:type="pct"/>
             <w:tcBorders>
               <w:top w:val="nil"/>
               <w:left w:val="single" w:sz="4" w:space="0" w:color="auto"/>
@@ -1684,7 +1732,7 @@
         </w:tc>
         <w:tc>
           <w:tcPr>
-            <w:tcW w:w="1471" w:type="pct"/>
+            <w:tcW w:w="1402" w:type="pct"/>
             <w:tcBorders>
               <w:top w:val="single" w:sz="2" w:space="0" w:color="auto"/>
               <w:left w:val="single" w:sz="2" w:space="0" w:color="auto"/>
@@ -1706,7 +1754,7 @@
         </w:tc>
         <w:tc>
           <w:tcPr>
-            <w:tcW w:w="434" w:type="pct"/>
+            <w:tcW w:w="414" w:type="pct"/>
             <w:tcBorders>
               <w:top w:val="nil"/>
               <w:left w:val="single" w:sz="2" w:space="0" w:color="auto"/>
@@ -1738,7 +1786,7 @@
         </w:tc>
         <w:tc>
           <w:tcPr>
-            <w:tcW w:w="486" w:type="pct"/>
+            <w:tcW w:w="464" w:type="pct"/>
             <w:tcBorders>
               <w:top w:val="single" w:sz="2" w:space="0" w:color="auto"/>
               <w:left w:val="single" w:sz="2" w:space="0" w:color="auto"/>
@@ -1768,7 +1816,7 @@
         </w:tc>
         <w:tc>
           <w:tcPr>
-            <w:tcW w:w="2231" w:type="pct"/>
+            <w:tcW w:w="2360" w:type="pct"/>
             <w:tcBorders>
               <w:top w:val="nil"/>
               <w:left w:val="single" w:sz="2" w:space="0" w:color="auto"/>
@@ -1813,7 +1861,7 @@
         </w:trPr>
         <w:tc>
           <w:tcPr>
-            <w:tcW w:w="378" w:type="pct"/>
+            <w:tcW w:w="361" w:type="pct"/>
             <w:tcBorders>
               <w:top w:val="nil"/>
               <w:left w:val="single" w:sz="4" w:space="0" w:color="auto"/>
@@ -1836,7 +1884,7 @@
         </w:tc>
         <w:tc>
           <w:tcPr>
-            <w:tcW w:w="1471" w:type="pct"/>
+            <w:tcW w:w="1402" w:type="pct"/>
             <w:tcBorders>
               <w:top w:val="single" w:sz="2" w:space="0" w:color="auto"/>
               <w:left w:val="single" w:sz="2" w:space="0" w:color="auto"/>
@@ -1858,7 +1906,7 @@
         </w:tc>
         <w:tc>
           <w:tcPr>
-            <w:tcW w:w="434" w:type="pct"/>
+            <w:tcW w:w="414" w:type="pct"/>
             <w:tcBorders>
               <w:top w:val="nil"/>
               <w:left w:val="single" w:sz="2" w:space="0" w:color="auto"/>
@@ -1890,7 +1938,7 @@
         </w:tc>
         <w:tc>
           <w:tcPr>
-            <w:tcW w:w="486" w:type="pct"/>
+            <w:tcW w:w="464" w:type="pct"/>
             <w:tcBorders>
               <w:top w:val="single" w:sz="2" w:space="0" w:color="auto"/>
               <w:left w:val="single" w:sz="2" w:space="0" w:color="auto"/>
@@ -1920,7 +1968,7 @@
         </w:tc>
         <w:tc>
           <w:tcPr>
-            <w:tcW w:w="2231" w:type="pct"/>
+            <w:tcW w:w="2360" w:type="pct"/>
             <w:tcBorders>
               <w:top w:val="nil"/>
               <w:left w:val="single" w:sz="2" w:space="0" w:color="auto"/>
@@ -1957,7 +2005,7 @@
         </w:trPr>
         <w:tc>
           <w:tcPr>
-            <w:tcW w:w="378" w:type="pct"/>
+            <w:tcW w:w="361" w:type="pct"/>
             <w:tcBorders>
               <w:top w:val="nil"/>
               <w:left w:val="single" w:sz="4" w:space="0" w:color="auto"/>
@@ -1980,7 +2028,7 @@
         </w:tc>
         <w:tc>
           <w:tcPr>
-            <w:tcW w:w="1471" w:type="pct"/>
+            <w:tcW w:w="1402" w:type="pct"/>
             <w:tcBorders>
               <w:top w:val="single" w:sz="2" w:space="0" w:color="auto"/>
               <w:left w:val="single" w:sz="2" w:space="0" w:color="auto"/>
@@ -2002,7 +2050,7 @@
         </w:tc>
         <w:tc>
           <w:tcPr>
-            <w:tcW w:w="434" w:type="pct"/>
+            <w:tcW w:w="414" w:type="pct"/>
             <w:tcBorders>
               <w:top w:val="nil"/>
               <w:left w:val="single" w:sz="2" w:space="0" w:color="auto"/>
@@ -2034,7 +2082,7 @@
         </w:tc>
         <w:tc>
           <w:tcPr>
-            <w:tcW w:w="486" w:type="pct"/>
+            <w:tcW w:w="464" w:type="pct"/>
             <w:tcBorders>
               <w:top w:val="single" w:sz="2" w:space="0" w:color="auto"/>
               <w:left w:val="single" w:sz="2" w:space="0" w:color="auto"/>
@@ -2064,7 +2112,7 @@
         </w:tc>
         <w:tc>
           <w:tcPr>
-            <w:tcW w:w="2231" w:type="pct"/>
+            <w:tcW w:w="2360" w:type="pct"/>
             <w:tcBorders>
               <w:top w:val="nil"/>
               <w:left w:val="single" w:sz="2" w:space="0" w:color="auto"/>
@@ -2101,7 +2149,7 @@
         </w:trPr>
         <w:tc>
           <w:tcPr>
-            <w:tcW w:w="378" w:type="pct"/>
+            <w:tcW w:w="361" w:type="pct"/>
             <w:tcBorders>
               <w:top w:val="nil"/>
               <w:left w:val="single" w:sz="4" w:space="0" w:color="auto"/>
@@ -2124,7 +2172,7 @@
         </w:tc>
         <w:tc>
           <w:tcPr>
-            <w:tcW w:w="1471" w:type="pct"/>
+            <w:tcW w:w="1402" w:type="pct"/>
             <w:tcBorders>
               <w:top w:val="single" w:sz="2" w:space="0" w:color="auto"/>
               <w:left w:val="single" w:sz="2" w:space="0" w:color="auto"/>
@@ -2146,7 +2194,7 @@
         </w:tc>
         <w:tc>
           <w:tcPr>
-            <w:tcW w:w="434" w:type="pct"/>
+            <w:tcW w:w="414" w:type="pct"/>
             <w:tcBorders>
               <w:top w:val="nil"/>
               <w:left w:val="single" w:sz="2" w:space="0" w:color="auto"/>
@@ -2178,7 +2226,7 @@
         </w:tc>
         <w:tc>
           <w:tcPr>
-            <w:tcW w:w="486" w:type="pct"/>
+            <w:tcW w:w="464" w:type="pct"/>
             <w:tcBorders>
               <w:top w:val="single" w:sz="2" w:space="0" w:color="auto"/>
               <w:left w:val="single" w:sz="2" w:space="0" w:color="auto"/>
@@ -2208,7 +2256,7 @@
         </w:tc>
         <w:tc>
           <w:tcPr>
-            <w:tcW w:w="2231" w:type="pct"/>
+            <w:tcW w:w="2360" w:type="pct"/>
             <w:tcBorders>
               <w:top w:val="nil"/>
               <w:left w:val="single" w:sz="2" w:space="0" w:color="auto"/>
@@ -2245,7 +2293,7 @@
         </w:trPr>
         <w:tc>
           <w:tcPr>
-            <w:tcW w:w="378" w:type="pct"/>
+            <w:tcW w:w="361" w:type="pct"/>
             <w:tcBorders>
               <w:top w:val="nil"/>
               <w:left w:val="single" w:sz="4" w:space="0" w:color="auto"/>
@@ -2268,7 +2316,7 @@
         </w:tc>
         <w:tc>
           <w:tcPr>
-            <w:tcW w:w="1471" w:type="pct"/>
+            <w:tcW w:w="1402" w:type="pct"/>
             <w:tcBorders>
               <w:top w:val="single" w:sz="2" w:space="0" w:color="auto"/>
               <w:left w:val="single" w:sz="2" w:space="0" w:color="auto"/>
@@ -2290,7 +2338,7 @@
         </w:tc>
         <w:tc>
           <w:tcPr>
-            <w:tcW w:w="434" w:type="pct"/>
+            <w:tcW w:w="414" w:type="pct"/>
             <w:tcBorders>
               <w:top w:val="nil"/>
               <w:left w:val="single" w:sz="2" w:space="0" w:color="auto"/>
@@ -2322,7 +2370,7 @@
         </w:tc>
         <w:tc>
           <w:tcPr>
-            <w:tcW w:w="486" w:type="pct"/>
+            <w:tcW w:w="464" w:type="pct"/>
             <w:tcBorders>
               <w:top w:val="single" w:sz="2" w:space="0" w:color="auto"/>
               <w:left w:val="single" w:sz="2" w:space="0" w:color="auto"/>
@@ -2352,7 +2400,7 @@
         </w:tc>
         <w:tc>
           <w:tcPr>
-            <w:tcW w:w="2231" w:type="pct"/>
+            <w:tcW w:w="2360" w:type="pct"/>
             <w:tcBorders>
               <w:top w:val="nil"/>
               <w:left w:val="single" w:sz="2" w:space="0" w:color="auto"/>
@@ -2389,7 +2437,7 @@
         </w:trPr>
         <w:tc>
           <w:tcPr>
-            <w:tcW w:w="378" w:type="pct"/>
+            <w:tcW w:w="361" w:type="pct"/>
             <w:tcBorders>
               <w:top w:val="nil"/>
               <w:left w:val="single" w:sz="4" w:space="0" w:color="auto"/>
@@ -2412,7 +2460,7 @@
         </w:tc>
         <w:tc>
           <w:tcPr>
-            <w:tcW w:w="1471" w:type="pct"/>
+            <w:tcW w:w="1402" w:type="pct"/>
             <w:tcBorders>
               <w:top w:val="single" w:sz="2" w:space="0" w:color="auto"/>
               <w:left w:val="single" w:sz="2" w:space="0" w:color="auto"/>
@@ -2434,7 +2482,7 @@
         </w:tc>
         <w:tc>
           <w:tcPr>
-            <w:tcW w:w="434" w:type="pct"/>
+            <w:tcW w:w="414" w:type="pct"/>
             <w:tcBorders>
               <w:top w:val="nil"/>
               <w:left w:val="single" w:sz="2" w:space="0" w:color="auto"/>
@@ -2466,7 +2514,7 @@
         </w:tc>
         <w:tc>
           <w:tcPr>
-            <w:tcW w:w="486" w:type="pct"/>
+            <w:tcW w:w="464" w:type="pct"/>
             <w:tcBorders>
               <w:top w:val="single" w:sz="2" w:space="0" w:color="auto"/>
               <w:left w:val="single" w:sz="2" w:space="0" w:color="auto"/>
@@ -2496,7 +2544,7 @@
         </w:tc>
         <w:tc>
           <w:tcPr>
-            <w:tcW w:w="2231" w:type="pct"/>
+            <w:tcW w:w="2360" w:type="pct"/>
             <w:tcBorders>
               <w:top w:val="nil"/>
               <w:left w:val="single" w:sz="2" w:space="0" w:color="auto"/>
@@ -2533,7 +2581,7 @@
         </w:trPr>
         <w:tc>
           <w:tcPr>
-            <w:tcW w:w="378" w:type="pct"/>
+            <w:tcW w:w="361" w:type="pct"/>
             <w:tcBorders>
               <w:top w:val="nil"/>
               <w:left w:val="single" w:sz="4" w:space="0" w:color="auto"/>
@@ -2556,7 +2604,7 @@
         </w:tc>
         <w:tc>
           <w:tcPr>
-            <w:tcW w:w="1471" w:type="pct"/>
+            <w:tcW w:w="1402" w:type="pct"/>
             <w:tcBorders>
               <w:top w:val="single" w:sz="2" w:space="0" w:color="auto"/>
               <w:left w:val="single" w:sz="2" w:space="0" w:color="auto"/>
@@ -2578,7 +2626,7 @@
         </w:tc>
         <w:tc>
           <w:tcPr>
-            <w:tcW w:w="434" w:type="pct"/>
+            <w:tcW w:w="414" w:type="pct"/>
             <w:tcBorders>
               <w:top w:val="nil"/>
               <w:left w:val="single" w:sz="2" w:space="0" w:color="auto"/>
@@ -2610,7 +2658,7 @@
         </w:tc>
         <w:tc>
           <w:tcPr>
-            <w:tcW w:w="486" w:type="pct"/>
+            <w:tcW w:w="464" w:type="pct"/>
             <w:tcBorders>
               <w:top w:val="single" w:sz="2" w:space="0" w:color="auto"/>
               <w:left w:val="single" w:sz="2" w:space="0" w:color="auto"/>
@@ -2640,7 +2688,7 @@
         </w:tc>
         <w:tc>
           <w:tcPr>
-            <w:tcW w:w="2231" w:type="pct"/>
+            <w:tcW w:w="2360" w:type="pct"/>
             <w:tcBorders>
               <w:top w:val="nil"/>
               <w:left w:val="single" w:sz="2" w:space="0" w:color="auto"/>
@@ -2677,7 +2725,7 @@
         </w:trPr>
         <w:tc>
           <w:tcPr>
-            <w:tcW w:w="378" w:type="pct"/>
+            <w:tcW w:w="361" w:type="pct"/>
             <w:tcBorders>
               <w:top w:val="nil"/>
               <w:left w:val="single" w:sz="4" w:space="0" w:color="auto"/>
@@ -2700,7 +2748,7 @@
         </w:tc>
         <w:tc>
           <w:tcPr>
-            <w:tcW w:w="1471" w:type="pct"/>
+            <w:tcW w:w="1402" w:type="pct"/>
             <w:tcBorders>
               <w:top w:val="single" w:sz="2" w:space="0" w:color="auto"/>
               <w:left w:val="single" w:sz="2" w:space="0" w:color="auto"/>
@@ -2730,7 +2778,7 @@
         </w:tc>
         <w:tc>
           <w:tcPr>
-            <w:tcW w:w="434" w:type="pct"/>
+            <w:tcW w:w="414" w:type="pct"/>
             <w:tcBorders>
               <w:top w:val="nil"/>
               <w:left w:val="single" w:sz="2" w:space="0" w:color="auto"/>
@@ -2762,7 +2810,7 @@
         </w:tc>
         <w:tc>
           <w:tcPr>
-            <w:tcW w:w="486" w:type="pct"/>
+            <w:tcW w:w="464" w:type="pct"/>
             <w:tcBorders>
               <w:top w:val="single" w:sz="2" w:space="0" w:color="auto"/>
               <w:left w:val="single" w:sz="2" w:space="0" w:color="auto"/>
@@ -2792,7 +2840,7 @@
         </w:tc>
         <w:tc>
           <w:tcPr>
-            <w:tcW w:w="2231" w:type="pct"/>
+            <w:tcW w:w="2360" w:type="pct"/>
             <w:tcBorders>
               <w:top w:val="nil"/>
               <w:left w:val="single" w:sz="2" w:space="0" w:color="auto"/>
@@ -2829,7 +2877,7 @@
         </w:trPr>
         <w:tc>
           <w:tcPr>
-            <w:tcW w:w="378" w:type="pct"/>
+            <w:tcW w:w="361" w:type="pct"/>
             <w:tcBorders>
               <w:top w:val="nil"/>
               <w:left w:val="single" w:sz="4" w:space="0" w:color="auto"/>
@@ -2852,7 +2900,7 @@
         </w:tc>
         <w:tc>
           <w:tcPr>
-            <w:tcW w:w="1471" w:type="pct"/>
+            <w:tcW w:w="1402" w:type="pct"/>
             <w:tcBorders>
               <w:top w:val="single" w:sz="2" w:space="0" w:color="auto"/>
               <w:left w:val="single" w:sz="2" w:space="0" w:color="auto"/>
@@ -2874,7 +2922,7 @@
         </w:tc>
         <w:tc>
           <w:tcPr>
-            <w:tcW w:w="434" w:type="pct"/>
+            <w:tcW w:w="414" w:type="pct"/>
             <w:tcBorders>
               <w:top w:val="nil"/>
               <w:left w:val="single" w:sz="2" w:space="0" w:color="auto"/>
@@ -2906,7 +2954,7 @@
         </w:tc>
         <w:tc>
           <w:tcPr>
-            <w:tcW w:w="486" w:type="pct"/>
+            <w:tcW w:w="464" w:type="pct"/>
             <w:tcBorders>
               <w:top w:val="single" w:sz="2" w:space="0" w:color="auto"/>
               <w:left w:val="single" w:sz="2" w:space="0" w:color="auto"/>
@@ -2936,7 +2984,7 @@
         </w:tc>
         <w:tc>
           <w:tcPr>
-            <w:tcW w:w="2231" w:type="pct"/>
+            <w:tcW w:w="2360" w:type="pct"/>
             <w:tcBorders>
               <w:top w:val="nil"/>
               <w:left w:val="single" w:sz="2" w:space="0" w:color="auto"/>
@@ -2973,7 +3021,7 @@
         </w:trPr>
         <w:tc>
           <w:tcPr>
-            <w:tcW w:w="378" w:type="pct"/>
+            <w:tcW w:w="361" w:type="pct"/>
             <w:tcBorders>
               <w:top w:val="nil"/>
               <w:left w:val="single" w:sz="4" w:space="0" w:color="auto"/>
@@ -2996,7 +3044,7 @@
         </w:tc>
         <w:tc>
           <w:tcPr>
-            <w:tcW w:w="1471" w:type="pct"/>
+            <w:tcW w:w="1402" w:type="pct"/>
             <w:tcBorders>
               <w:top w:val="single" w:sz="2" w:space="0" w:color="auto"/>
               <w:left w:val="single" w:sz="2" w:space="0" w:color="auto"/>
@@ -3018,7 +3066,7 @@
         </w:tc>
         <w:tc>
           <w:tcPr>
-            <w:tcW w:w="434" w:type="pct"/>
+            <w:tcW w:w="414" w:type="pct"/>
             <w:tcBorders>
               <w:top w:val="nil"/>
               <w:left w:val="single" w:sz="2" w:space="0" w:color="auto"/>
@@ -3050,7 +3098,7 @@
         </w:tc>
         <w:tc>
           <w:tcPr>
-            <w:tcW w:w="486" w:type="pct"/>
+            <w:tcW w:w="464" w:type="pct"/>
             <w:tcBorders>
               <w:top w:val="single" w:sz="2" w:space="0" w:color="auto"/>
               <w:left w:val="single" w:sz="2" w:space="0" w:color="auto"/>
@@ -3080,7 +3128,7 @@
         </w:tc>
         <w:tc>
           <w:tcPr>
-            <w:tcW w:w="2231" w:type="pct"/>
+            <w:tcW w:w="2360" w:type="pct"/>
             <w:tcBorders>
               <w:top w:val="nil"/>
               <w:left w:val="single" w:sz="2" w:space="0" w:color="auto"/>
@@ -3117,7 +3165,7 @@
         </w:trPr>
         <w:tc>
           <w:tcPr>
-            <w:tcW w:w="378" w:type="pct"/>
+            <w:tcW w:w="361" w:type="pct"/>
             <w:tcBorders>
               <w:top w:val="nil"/>
               <w:left w:val="single" w:sz="4" w:space="0" w:color="auto"/>
@@ -3140,7 +3188,7 @@
         </w:tc>
         <w:tc>
           <w:tcPr>
-            <w:tcW w:w="1471" w:type="pct"/>
+            <w:tcW w:w="1402" w:type="pct"/>
             <w:tcBorders>
               <w:top w:val="single" w:sz="2" w:space="0" w:color="auto"/>
               <w:left w:val="single" w:sz="2" w:space="0" w:color="auto"/>
@@ -3162,7 +3210,7 @@
         </w:tc>
         <w:tc>
           <w:tcPr>
-            <w:tcW w:w="434" w:type="pct"/>
+            <w:tcW w:w="414" w:type="pct"/>
             <w:tcBorders>
               <w:top w:val="nil"/>
               <w:left w:val="single" w:sz="2" w:space="0" w:color="auto"/>
@@ -3194,7 +3242,7 @@
         </w:tc>
         <w:tc>
           <w:tcPr>
-            <w:tcW w:w="486" w:type="pct"/>
+            <w:tcW w:w="464" w:type="pct"/>
             <w:tcBorders>
               <w:top w:val="single" w:sz="2" w:space="0" w:color="auto"/>
               <w:left w:val="single" w:sz="2" w:space="0" w:color="auto"/>
@@ -3224,7 +3272,7 @@
         </w:tc>
         <w:tc>
           <w:tcPr>
-            <w:tcW w:w="2231" w:type="pct"/>
+            <w:tcW w:w="2360" w:type="pct"/>
             <w:tcBorders>
               <w:top w:val="nil"/>
               <w:left w:val="single" w:sz="2" w:space="0" w:color="auto"/>
@@ -3261,7 +3309,7 @@
         </w:trPr>
         <w:tc>
           <w:tcPr>
-            <w:tcW w:w="378" w:type="pct"/>
+            <w:tcW w:w="361" w:type="pct"/>
             <w:tcBorders>
               <w:top w:val="nil"/>
               <w:left w:val="single" w:sz="4" w:space="0" w:color="auto"/>
@@ -3284,7 +3332,7 @@
         </w:tc>
         <w:tc>
           <w:tcPr>
-            <w:tcW w:w="1471" w:type="pct"/>
+            <w:tcW w:w="1402" w:type="pct"/>
             <w:tcBorders>
               <w:top w:val="single" w:sz="2" w:space="0" w:color="auto"/>
               <w:left w:val="single" w:sz="2" w:space="0" w:color="auto"/>
@@ -3314,7 +3362,7 @@
         </w:tc>
         <w:tc>
           <w:tcPr>
-            <w:tcW w:w="434" w:type="pct"/>
+            <w:tcW w:w="414" w:type="pct"/>
             <w:tcBorders>
               <w:top w:val="nil"/>
               <w:left w:val="single" w:sz="2" w:space="0" w:color="auto"/>
@@ -3346,7 +3394,7 @@
         </w:tc>
         <w:tc>
           <w:tcPr>
-            <w:tcW w:w="486" w:type="pct"/>
+            <w:tcW w:w="464" w:type="pct"/>
             <w:tcBorders>
               <w:top w:val="single" w:sz="2" w:space="0" w:color="auto"/>
               <w:left w:val="single" w:sz="2" w:space="0" w:color="auto"/>
@@ -3376,7 +3424,7 @@
         </w:tc>
         <w:tc>
           <w:tcPr>
-            <w:tcW w:w="2231" w:type="pct"/>
+            <w:tcW w:w="2360" w:type="pct"/>
             <w:tcBorders>
               <w:top w:val="nil"/>
               <w:left w:val="single" w:sz="2" w:space="0" w:color="auto"/>
@@ -3431,7 +3479,7 @@
         </w:trPr>
         <w:tc>
           <w:tcPr>
-            <w:tcW w:w="378" w:type="pct"/>
+            <w:tcW w:w="361" w:type="pct"/>
             <w:tcBorders>
               <w:top w:val="nil"/>
               <w:left w:val="single" w:sz="4" w:space="0" w:color="auto"/>
@@ -3454,7 +3502,7 @@
         </w:tc>
         <w:tc>
           <w:tcPr>
-            <w:tcW w:w="1471" w:type="pct"/>
+            <w:tcW w:w="1402" w:type="pct"/>
             <w:tcBorders>
               <w:top w:val="single" w:sz="2" w:space="0" w:color="auto"/>
               <w:left w:val="single" w:sz="2" w:space="0" w:color="auto"/>
@@ -3476,7 +3524,7 @@
         </w:tc>
         <w:tc>
           <w:tcPr>
-            <w:tcW w:w="434" w:type="pct"/>
+            <w:tcW w:w="414" w:type="pct"/>
             <w:tcBorders>
               <w:top w:val="nil"/>
               <w:left w:val="single" w:sz="2" w:space="0" w:color="auto"/>
@@ -3508,7 +3556,7 @@
         </w:tc>
         <w:tc>
           <w:tcPr>
-            <w:tcW w:w="486" w:type="pct"/>
+            <w:tcW w:w="464" w:type="pct"/>
             <w:tcBorders>
               <w:top w:val="single" w:sz="2" w:space="0" w:color="auto"/>
               <w:left w:val="single" w:sz="2" w:space="0" w:color="auto"/>
@@ -3538,7 +3586,7 @@
         </w:tc>
         <w:tc>
           <w:tcPr>
-            <w:tcW w:w="2231" w:type="pct"/>
+            <w:tcW w:w="2360" w:type="pct"/>
             <w:tcBorders>
               <w:top w:val="nil"/>
               <w:left w:val="single" w:sz="2" w:space="0" w:color="auto"/>
@@ -3575,7 +3623,7 @@
         </w:trPr>
         <w:tc>
           <w:tcPr>
-            <w:tcW w:w="378" w:type="pct"/>
+            <w:tcW w:w="361" w:type="pct"/>
             <w:tcBorders>
               <w:top w:val="nil"/>
               <w:left w:val="single" w:sz="4" w:space="0" w:color="auto"/>
@@ -3598,7 +3646,7 @@
         </w:tc>
         <w:tc>
           <w:tcPr>
-            <w:tcW w:w="1471" w:type="pct"/>
+            <w:tcW w:w="1402" w:type="pct"/>
             <w:tcBorders>
               <w:top w:val="single" w:sz="2" w:space="0" w:color="auto"/>
               <w:left w:val="single" w:sz="2" w:space="0" w:color="auto"/>
@@ -3620,7 +3668,7 @@
         </w:tc>
         <w:tc>
           <w:tcPr>
-            <w:tcW w:w="434" w:type="pct"/>
+            <w:tcW w:w="414" w:type="pct"/>
             <w:tcBorders>
               <w:top w:val="nil"/>
               <w:left w:val="single" w:sz="2" w:space="0" w:color="auto"/>
@@ -3652,7 +3700,7 @@
         </w:tc>
         <w:tc>
           <w:tcPr>
-            <w:tcW w:w="486" w:type="pct"/>
+            <w:tcW w:w="464" w:type="pct"/>
             <w:tcBorders>
               <w:top w:val="single" w:sz="2" w:space="0" w:color="auto"/>
               <w:left w:val="single" w:sz="2" w:space="0" w:color="auto"/>
@@ -3682,7 +3730,7 @@
         </w:tc>
         <w:tc>
           <w:tcPr>
-            <w:tcW w:w="2231" w:type="pct"/>
+            <w:tcW w:w="2360" w:type="pct"/>
             <w:tcBorders>
               <w:top w:val="nil"/>
               <w:left w:val="single" w:sz="2" w:space="0" w:color="auto"/>
@@ -3719,7 +3767,7 @@
         </w:trPr>
         <w:tc>
           <w:tcPr>
-            <w:tcW w:w="378" w:type="pct"/>
+            <w:tcW w:w="361" w:type="pct"/>
             <w:tcBorders>
               <w:top w:val="nil"/>
               <w:left w:val="single" w:sz="4" w:space="0" w:color="auto"/>
@@ -3742,7 +3790,7 @@
         </w:tc>
         <w:tc>
           <w:tcPr>
-            <w:tcW w:w="1471" w:type="pct"/>
+            <w:tcW w:w="1402" w:type="pct"/>
             <w:tcBorders>
               <w:top w:val="single" w:sz="2" w:space="0" w:color="auto"/>
               <w:left w:val="single" w:sz="2" w:space="0" w:color="auto"/>
@@ -3764,7 +3812,7 @@
         </w:tc>
         <w:tc>
           <w:tcPr>
-            <w:tcW w:w="434" w:type="pct"/>
+            <w:tcW w:w="414" w:type="pct"/>
             <w:tcBorders>
               <w:top w:val="nil"/>
               <w:left w:val="single" w:sz="2" w:space="0" w:color="auto"/>
@@ -3796,7 +3844,7 @@
         </w:tc>
         <w:tc>
           <w:tcPr>
-            <w:tcW w:w="486" w:type="pct"/>
+            <w:tcW w:w="464" w:type="pct"/>
             <w:tcBorders>
               <w:top w:val="single" w:sz="2" w:space="0" w:color="auto"/>
               <w:left w:val="single" w:sz="2" w:space="0" w:color="auto"/>
@@ -3826,7 +3874,7 @@
         </w:tc>
         <w:tc>
           <w:tcPr>
-            <w:tcW w:w="2231" w:type="pct"/>
+            <w:tcW w:w="2360" w:type="pct"/>
             <w:tcBorders>
               <w:top w:val="nil"/>
               <w:left w:val="single" w:sz="2" w:space="0" w:color="auto"/>
@@ -3863,7 +3911,7 @@
         </w:trPr>
         <w:tc>
           <w:tcPr>
-            <w:tcW w:w="378" w:type="pct"/>
+            <w:tcW w:w="361" w:type="pct"/>
             <w:tcBorders>
               <w:top w:val="nil"/>
               <w:left w:val="single" w:sz="4" w:space="0" w:color="auto"/>
@@ -3886,7 +3934,7 @@
         </w:tc>
         <w:tc>
           <w:tcPr>
-            <w:tcW w:w="1471" w:type="pct"/>
+            <w:tcW w:w="1402" w:type="pct"/>
             <w:tcBorders>
               <w:top w:val="single" w:sz="2" w:space="0" w:color="auto"/>
               <w:left w:val="single" w:sz="2" w:space="0" w:color="auto"/>
@@ -3916,7 +3964,7 @@
         </w:tc>
         <w:tc>
           <w:tcPr>
-            <w:tcW w:w="434" w:type="pct"/>
+            <w:tcW w:w="414" w:type="pct"/>
             <w:tcBorders>
               <w:top w:val="nil"/>
               <w:left w:val="single" w:sz="2" w:space="0" w:color="auto"/>
@@ -3948,7 +3996,7 @@
         </w:tc>
         <w:tc>
           <w:tcPr>
-            <w:tcW w:w="486" w:type="pct"/>
+            <w:tcW w:w="464" w:type="pct"/>
             <w:tcBorders>
               <w:top w:val="single" w:sz="2" w:space="0" w:color="auto"/>
               <w:left w:val="single" w:sz="2" w:space="0" w:color="auto"/>
@@ -3978,7 +4026,7 @@
         </w:tc>
         <w:tc>
           <w:tcPr>
-            <w:tcW w:w="2231" w:type="pct"/>
+            <w:tcW w:w="2360" w:type="pct"/>
             <w:tcBorders>
               <w:top w:val="nil"/>
               <w:left w:val="single" w:sz="2" w:space="0" w:color="auto"/>
@@ -4015,7 +4063,7 @@
         </w:trPr>
         <w:tc>
           <w:tcPr>
-            <w:tcW w:w="378" w:type="pct"/>
+            <w:tcW w:w="361" w:type="pct"/>
             <w:tcBorders>
               <w:top w:val="nil"/>
               <w:left w:val="single" w:sz="4" w:space="0" w:color="auto"/>
@@ -4038,7 +4086,7 @@
         </w:tc>
         <w:tc>
           <w:tcPr>
-            <w:tcW w:w="1471" w:type="pct"/>
+            <w:tcW w:w="1402" w:type="pct"/>
             <w:tcBorders>
               <w:top w:val="single" w:sz="2" w:space="0" w:color="auto"/>
               <w:left w:val="single" w:sz="2" w:space="0" w:color="auto"/>
@@ -4060,7 +4108,7 @@
         </w:tc>
         <w:tc>
           <w:tcPr>
-            <w:tcW w:w="434" w:type="pct"/>
+            <w:tcW w:w="414" w:type="pct"/>
             <w:tcBorders>
               <w:top w:val="nil"/>
               <w:left w:val="single" w:sz="2" w:space="0" w:color="auto"/>
@@ -4092,7 +4140,7 @@
         </w:tc>
         <w:tc>
           <w:tcPr>
-            <w:tcW w:w="486" w:type="pct"/>
+            <w:tcW w:w="464" w:type="pct"/>
             <w:tcBorders>
               <w:top w:val="single" w:sz="2" w:space="0" w:color="auto"/>
               <w:left w:val="single" w:sz="2" w:space="0" w:color="auto"/>
@@ -4122,7 +4170,7 @@
         </w:tc>
         <w:tc>
           <w:tcPr>
-            <w:tcW w:w="2231" w:type="pct"/>
+            <w:tcW w:w="2360" w:type="pct"/>
             <w:tcBorders>
               <w:top w:val="nil"/>
               <w:left w:val="single" w:sz="2" w:space="0" w:color="auto"/>
@@ -4159,7 +4207,7 @@
         </w:trPr>
         <w:tc>
           <w:tcPr>
-            <w:tcW w:w="378" w:type="pct"/>
+            <w:tcW w:w="361" w:type="pct"/>
             <w:tcBorders>
               <w:top w:val="nil"/>
               <w:left w:val="single" w:sz="4" w:space="0" w:color="auto"/>
@@ -4182,7 +4230,7 @@
         </w:tc>
         <w:tc>
           <w:tcPr>
-            <w:tcW w:w="1471" w:type="pct"/>
+            <w:tcW w:w="1402" w:type="pct"/>
             <w:tcBorders>
               <w:top w:val="single" w:sz="2" w:space="0" w:color="auto"/>
               <w:left w:val="single" w:sz="2" w:space="0" w:color="auto"/>
@@ -4204,7 +4252,7 @@
         </w:tc>
         <w:tc>
           <w:tcPr>
-            <w:tcW w:w="434" w:type="pct"/>
+            <w:tcW w:w="414" w:type="pct"/>
             <w:tcBorders>
               <w:top w:val="nil"/>
               <w:left w:val="single" w:sz="2" w:space="0" w:color="auto"/>
@@ -4236,7 +4284,7 @@
         </w:tc>
         <w:tc>
           <w:tcPr>
-            <w:tcW w:w="486" w:type="pct"/>
+            <w:tcW w:w="464" w:type="pct"/>
             <w:tcBorders>
               <w:top w:val="single" w:sz="2" w:space="0" w:color="auto"/>
               <w:left w:val="single" w:sz="2" w:space="0" w:color="auto"/>
@@ -4266,7 +4314,7 @@
         </w:tc>
         <w:tc>
           <w:tcPr>
-            <w:tcW w:w="2231" w:type="pct"/>
+            <w:tcW w:w="2360" w:type="pct"/>
             <w:tcBorders>
               <w:top w:val="nil"/>
               <w:left w:val="single" w:sz="2" w:space="0" w:color="auto"/>
@@ -4303,7 +4351,7 @@
         </w:trPr>
         <w:tc>
           <w:tcPr>
-            <w:tcW w:w="378" w:type="pct"/>
+            <w:tcW w:w="361" w:type="pct"/>
             <w:tcBorders>
               <w:top w:val="nil"/>
               <w:left w:val="single" w:sz="4" w:space="0" w:color="auto"/>
@@ -4326,7 +4374,7 @@
         </w:tc>
         <w:tc>
           <w:tcPr>
-            <w:tcW w:w="1471" w:type="pct"/>
+            <w:tcW w:w="1402" w:type="pct"/>
             <w:tcBorders>
               <w:top w:val="single" w:sz="2" w:space="0" w:color="auto"/>
               <w:left w:val="single" w:sz="2" w:space="0" w:color="auto"/>
@@ -4348,7 +4396,7 @@
         </w:tc>
         <w:tc>
           <w:tcPr>
-            <w:tcW w:w="434" w:type="pct"/>
+            <w:tcW w:w="414" w:type="pct"/>
             <w:tcBorders>
               <w:top w:val="nil"/>
               <w:left w:val="single" w:sz="2" w:space="0" w:color="auto"/>
@@ -4380,7 +4428,7 @@
         </w:tc>
         <w:tc>
           <w:tcPr>
-            <w:tcW w:w="486" w:type="pct"/>
+            <w:tcW w:w="464" w:type="pct"/>
             <w:tcBorders>
               <w:top w:val="single" w:sz="2" w:space="0" w:color="auto"/>
               <w:left w:val="single" w:sz="2" w:space="0" w:color="auto"/>
@@ -4410,7 +4458,7 @@
         </w:tc>
         <w:tc>
           <w:tcPr>
-            <w:tcW w:w="2231" w:type="pct"/>
+            <w:tcW w:w="2360" w:type="pct"/>
             <w:tcBorders>
               <w:top w:val="nil"/>
               <w:left w:val="single" w:sz="2" w:space="0" w:color="auto"/>
@@ -4447,7 +4495,7 @@
         </w:trPr>
         <w:tc>
           <w:tcPr>
-            <w:tcW w:w="378" w:type="pct"/>
+            <w:tcW w:w="361" w:type="pct"/>
             <w:tcBorders>
               <w:top w:val="nil"/>
               <w:left w:val="single" w:sz="4" w:space="0" w:color="auto"/>
@@ -4470,7 +4518,7 @@
         </w:tc>
         <w:tc>
           <w:tcPr>
-            <w:tcW w:w="1471" w:type="pct"/>
+            <w:tcW w:w="1402" w:type="pct"/>
             <w:tcBorders>
               <w:top w:val="single" w:sz="2" w:space="0" w:color="auto"/>
               <w:left w:val="single" w:sz="2" w:space="0" w:color="auto"/>
@@ -4492,7 +4540,7 @@
         </w:tc>
         <w:tc>
           <w:tcPr>
-            <w:tcW w:w="434" w:type="pct"/>
+            <w:tcW w:w="414" w:type="pct"/>
             <w:tcBorders>
               <w:top w:val="nil"/>
               <w:left w:val="single" w:sz="2" w:space="0" w:color="auto"/>
@@ -4524,7 +4572,7 @@
         </w:tc>
         <w:tc>
           <w:tcPr>
-            <w:tcW w:w="486" w:type="pct"/>
+            <w:tcW w:w="464" w:type="pct"/>
             <w:tcBorders>
               <w:top w:val="single" w:sz="2" w:space="0" w:color="auto"/>
               <w:left w:val="single" w:sz="2" w:space="0" w:color="auto"/>
@@ -4554,7 +4602,7 @@
         </w:tc>
         <w:tc>
           <w:tcPr>
-            <w:tcW w:w="2231" w:type="pct"/>
+            <w:tcW w:w="2360" w:type="pct"/>
             <w:tcBorders>
               <w:top w:val="nil"/>
               <w:left w:val="single" w:sz="2" w:space="0" w:color="auto"/>
@@ -4591,7 +4639,7 @@
         </w:trPr>
         <w:tc>
           <w:tcPr>
-            <w:tcW w:w="378" w:type="pct"/>
+            <w:tcW w:w="361" w:type="pct"/>
             <w:tcBorders>
               <w:top w:val="nil"/>
               <w:left w:val="single" w:sz="4" w:space="0" w:color="auto"/>
@@ -4614,7 +4662,7 @@
         </w:tc>
         <w:tc>
           <w:tcPr>
-            <w:tcW w:w="1471" w:type="pct"/>
+            <w:tcW w:w="1402" w:type="pct"/>
             <w:tcBorders>
               <w:top w:val="single" w:sz="2" w:space="0" w:color="auto"/>
               <w:left w:val="single" w:sz="2" w:space="0" w:color="auto"/>
@@ -4636,7 +4684,7 @@
         </w:tc>
         <w:tc>
           <w:tcPr>
-            <w:tcW w:w="434" w:type="pct"/>
+            <w:tcW w:w="414" w:type="pct"/>
             <w:tcBorders>
               <w:top w:val="nil"/>
               <w:left w:val="single" w:sz="2" w:space="0" w:color="auto"/>
@@ -4668,7 +4716,7 @@
         </w:tc>
         <w:tc>
           <w:tcPr>
-            <w:tcW w:w="486" w:type="pct"/>
+            <w:tcW w:w="464" w:type="pct"/>
             <w:tcBorders>
               <w:top w:val="single" w:sz="2" w:space="0" w:color="auto"/>
               <w:left w:val="single" w:sz="2" w:space="0" w:color="auto"/>
@@ -4698,7 +4746,7 @@
         </w:tc>
         <w:tc>
           <w:tcPr>
-            <w:tcW w:w="2231" w:type="pct"/>
+            <w:tcW w:w="2360" w:type="pct"/>
             <w:tcBorders>
               <w:top w:val="nil"/>
               <w:left w:val="single" w:sz="2" w:space="0" w:color="auto"/>
@@ -4735,7 +4783,7 @@
         </w:trPr>
         <w:tc>
           <w:tcPr>
-            <w:tcW w:w="378" w:type="pct"/>
+            <w:tcW w:w="361" w:type="pct"/>
             <w:tcBorders>
               <w:top w:val="nil"/>
               <w:left w:val="single" w:sz="4" w:space="0" w:color="auto"/>
@@ -4758,7 +4806,7 @@
         </w:tc>
         <w:tc>
           <w:tcPr>
-            <w:tcW w:w="1471" w:type="pct"/>
+            <w:tcW w:w="1402" w:type="pct"/>
             <w:tcBorders>
               <w:top w:val="single" w:sz="2" w:space="0" w:color="auto"/>
               <w:left w:val="single" w:sz="2" w:space="0" w:color="auto"/>
@@ -4780,7 +4828,7 @@
         </w:tc>
         <w:tc>
           <w:tcPr>
-            <w:tcW w:w="434" w:type="pct"/>
+            <w:tcW w:w="414" w:type="pct"/>
             <w:tcBorders>
               <w:top w:val="nil"/>
               <w:left w:val="single" w:sz="2" w:space="0" w:color="auto"/>
@@ -4812,7 +4860,7 @@
         </w:tc>
         <w:tc>
           <w:tcPr>
-            <w:tcW w:w="486" w:type="pct"/>
+            <w:tcW w:w="464" w:type="pct"/>
             <w:tcBorders>
               <w:top w:val="single" w:sz="2" w:space="0" w:color="auto"/>
               <w:left w:val="single" w:sz="2" w:space="0" w:color="auto"/>
@@ -4842,7 +4890,7 @@
         </w:tc>
         <w:tc>
           <w:tcPr>
-            <w:tcW w:w="2231" w:type="pct"/>
+            <w:tcW w:w="2360" w:type="pct"/>
             <w:tcBorders>
               <w:top w:val="nil"/>
               <w:left w:val="single" w:sz="2" w:space="0" w:color="auto"/>
@@ -4879,7 +4927,7 @@
         </w:trPr>
         <w:tc>
           <w:tcPr>
-            <w:tcW w:w="378" w:type="pct"/>
+            <w:tcW w:w="361" w:type="pct"/>
             <w:tcBorders>
               <w:top w:val="nil"/>
               <w:left w:val="single" w:sz="4" w:space="0" w:color="auto"/>
@@ -4902,7 +4950,7 @@
         </w:tc>
         <w:tc>
           <w:tcPr>
-            <w:tcW w:w="1471" w:type="pct"/>
+            <w:tcW w:w="1402" w:type="pct"/>
             <w:tcBorders>
               <w:top w:val="single" w:sz="2" w:space="0" w:color="auto"/>
               <w:left w:val="single" w:sz="2" w:space="0" w:color="auto"/>
@@ -4932,7 +4980,7 @@
         </w:tc>
         <w:tc>
           <w:tcPr>
-            <w:tcW w:w="434" w:type="pct"/>
+            <w:tcW w:w="414" w:type="pct"/>
             <w:tcBorders>
               <w:top w:val="nil"/>
               <w:left w:val="single" w:sz="2" w:space="0" w:color="auto"/>
@@ -4964,7 +5012,7 @@
         </w:tc>
         <w:tc>
           <w:tcPr>
-            <w:tcW w:w="486" w:type="pct"/>
+            <w:tcW w:w="464" w:type="pct"/>
             <w:tcBorders>
               <w:top w:val="single" w:sz="2" w:space="0" w:color="auto"/>
               <w:left w:val="single" w:sz="2" w:space="0" w:color="auto"/>
@@ -4994,7 +5042,7 @@
         </w:tc>
         <w:tc>
           <w:tcPr>
-            <w:tcW w:w="2231" w:type="pct"/>
+            <w:tcW w:w="2360" w:type="pct"/>
             <w:tcBorders>
               <w:top w:val="nil"/>
               <w:left w:val="single" w:sz="2" w:space="0" w:color="auto"/>
@@ -5031,7 +5079,7 @@
         </w:trPr>
         <w:tc>
           <w:tcPr>
-            <w:tcW w:w="378" w:type="pct"/>
+            <w:tcW w:w="361" w:type="pct"/>
             <w:tcBorders>
               <w:top w:val="nil"/>
               <w:left w:val="single" w:sz="4" w:space="0" w:color="auto"/>
@@ -5054,7 +5102,7 @@
         </w:tc>
         <w:tc>
           <w:tcPr>
-            <w:tcW w:w="1471" w:type="pct"/>
+            <w:tcW w:w="1402" w:type="pct"/>
             <w:tcBorders>
               <w:top w:val="single" w:sz="2" w:space="0" w:color="auto"/>
               <w:left w:val="single" w:sz="2" w:space="0" w:color="auto"/>
@@ -5076,7 +5124,7 @@
         </w:tc>
         <w:tc>
           <w:tcPr>
-            <w:tcW w:w="434" w:type="pct"/>
+            <w:tcW w:w="414" w:type="pct"/>
             <w:tcBorders>
               <w:top w:val="nil"/>
               <w:left w:val="single" w:sz="2" w:space="0" w:color="auto"/>
@@ -5108,7 +5156,7 @@
         </w:tc>
         <w:tc>
           <w:tcPr>
-            <w:tcW w:w="486" w:type="pct"/>
+            <w:tcW w:w="464" w:type="pct"/>
             <w:tcBorders>
               <w:top w:val="single" w:sz="2" w:space="0" w:color="auto"/>
               <w:left w:val="single" w:sz="2" w:space="0" w:color="auto"/>
@@ -5138,7 +5186,7 @@
         </w:tc>
         <w:tc>
           <w:tcPr>
-            <w:tcW w:w="2231" w:type="pct"/>
+            <w:tcW w:w="2360" w:type="pct"/>
             <w:tcBorders>
               <w:top w:val="nil"/>
               <w:left w:val="single" w:sz="2" w:space="0" w:color="auto"/>
@@ -5193,7 +5241,7 @@
         </w:trPr>
         <w:tc>
           <w:tcPr>
-            <w:tcW w:w="378" w:type="pct"/>
+            <w:tcW w:w="361" w:type="pct"/>
             <w:tcBorders>
               <w:top w:val="nil"/>
               <w:left w:val="single" w:sz="4" w:space="0" w:color="auto"/>
@@ -5216,7 +5264,7 @@
         </w:tc>
         <w:tc>
           <w:tcPr>
-            <w:tcW w:w="1471" w:type="pct"/>
+            <w:tcW w:w="1402" w:type="pct"/>
             <w:tcBorders>
               <w:top w:val="single" w:sz="2" w:space="0" w:color="auto"/>
               <w:left w:val="single" w:sz="2" w:space="0" w:color="auto"/>
@@ -5238,7 +5286,7 @@
         </w:tc>
         <w:tc>
           <w:tcPr>
-            <w:tcW w:w="434" w:type="pct"/>
+            <w:tcW w:w="414" w:type="pct"/>
             <w:tcBorders>
               <w:top w:val="nil"/>
               <w:left w:val="single" w:sz="2" w:space="0" w:color="auto"/>
@@ -5270,7 +5318,7 @@
         </w:tc>
         <w:tc>
           <w:tcPr>
-            <w:tcW w:w="486" w:type="pct"/>
+            <w:tcW w:w="464" w:type="pct"/>
             <w:tcBorders>
               <w:top w:val="single" w:sz="2" w:space="0" w:color="auto"/>
               <w:left w:val="single" w:sz="2" w:space="0" w:color="auto"/>
@@ -5300,7 +5348,7 @@
         </w:tc>
         <w:tc>
           <w:tcPr>
-            <w:tcW w:w="2231" w:type="pct"/>
+            <w:tcW w:w="2360" w:type="pct"/>
             <w:tcBorders>
               <w:top w:val="nil"/>
               <w:left w:val="single" w:sz="2" w:space="0" w:color="auto"/>
@@ -5337,7 +5385,7 @@
         </w:trPr>
         <w:tc>
           <w:tcPr>
-            <w:tcW w:w="378" w:type="pct"/>
+            <w:tcW w:w="361" w:type="pct"/>
             <w:tcBorders>
               <w:top w:val="nil"/>
               <w:left w:val="single" w:sz="4" w:space="0" w:color="auto"/>
@@ -5360,7 +5408,7 @@
         </w:tc>
         <w:tc>
           <w:tcPr>
-            <w:tcW w:w="1471" w:type="pct"/>
+            <w:tcW w:w="1402" w:type="pct"/>
             <w:tcBorders>
               <w:top w:val="single" w:sz="2" w:space="0" w:color="auto"/>
               <w:left w:val="single" w:sz="2" w:space="0" w:color="auto"/>
@@ -5382,7 +5430,7 @@
         </w:tc>
         <w:tc>
           <w:tcPr>
-            <w:tcW w:w="434" w:type="pct"/>
+            <w:tcW w:w="414" w:type="pct"/>
             <w:tcBorders>
               <w:top w:val="nil"/>
               <w:left w:val="single" w:sz="2" w:space="0" w:color="auto"/>
@@ -5414,7 +5462,7 @@
         </w:tc>
         <w:tc>
           <w:tcPr>
-            <w:tcW w:w="486" w:type="pct"/>
+            <w:tcW w:w="464" w:type="pct"/>
             <w:tcBorders>
               <w:top w:val="single" w:sz="2" w:space="0" w:color="auto"/>
               <w:left w:val="single" w:sz="2" w:space="0" w:color="auto"/>
@@ -5444,7 +5492,7 @@
         </w:tc>
         <w:tc>
           <w:tcPr>
-            <w:tcW w:w="2231" w:type="pct"/>
+            <w:tcW w:w="2360" w:type="pct"/>
             <w:tcBorders>
               <w:top w:val="nil"/>
               <w:left w:val="single" w:sz="2" w:space="0" w:color="auto"/>
@@ -5481,7 +5529,7 @@
         </w:trPr>
         <w:tc>
           <w:tcPr>
-            <w:tcW w:w="378" w:type="pct"/>
+            <w:tcW w:w="361" w:type="pct"/>
             <w:tcBorders>
               <w:top w:val="nil"/>
               <w:left w:val="single" w:sz="4" w:space="0" w:color="auto"/>
@@ -5504,7 +5552,7 @@
         </w:tc>
         <w:tc>
           <w:tcPr>
-            <w:tcW w:w="1471" w:type="pct"/>
+            <w:tcW w:w="1402" w:type="pct"/>
             <w:tcBorders>
               <w:top w:val="single" w:sz="2" w:space="0" w:color="auto"/>
               <w:left w:val="single" w:sz="2" w:space="0" w:color="auto"/>
@@ -5526,7 +5574,7 @@
         </w:tc>
         <w:tc>
           <w:tcPr>
-            <w:tcW w:w="434" w:type="pct"/>
+            <w:tcW w:w="414" w:type="pct"/>
             <w:tcBorders>
               <w:top w:val="nil"/>
               <w:left w:val="single" w:sz="2" w:space="0" w:color="auto"/>
@@ -5558,7 +5606,7 @@
         </w:tc>
         <w:tc>
           <w:tcPr>
-            <w:tcW w:w="486" w:type="pct"/>
+            <w:tcW w:w="464" w:type="pct"/>
             <w:tcBorders>
               <w:top w:val="single" w:sz="2" w:space="0" w:color="auto"/>
               <w:left w:val="single" w:sz="2" w:space="0" w:color="auto"/>
@@ -5588,7 +5636,7 @@
         </w:tc>
         <w:tc>
           <w:tcPr>
-            <w:tcW w:w="2231" w:type="pct"/>
+            <w:tcW w:w="2360" w:type="pct"/>
             <w:tcBorders>
               <w:top w:val="nil"/>
               <w:left w:val="single" w:sz="2" w:space="0" w:color="auto"/>
@@ -5625,7 +5673,7 @@
         </w:trPr>
         <w:tc>
           <w:tcPr>
-            <w:tcW w:w="378" w:type="pct"/>
+            <w:tcW w:w="361" w:type="pct"/>
             <w:tcBorders>
               <w:top w:val="nil"/>
               <w:left w:val="single" w:sz="4" w:space="0" w:color="auto"/>
@@ -5648,7 +5696,7 @@
         </w:tc>
         <w:tc>
           <w:tcPr>
-            <w:tcW w:w="1471" w:type="pct"/>
+            <w:tcW w:w="1402" w:type="pct"/>
             <w:tcBorders>
               <w:top w:val="single" w:sz="2" w:space="0" w:color="auto"/>
               <w:left w:val="single" w:sz="2" w:space="0" w:color="auto"/>
@@ -5670,7 +5718,7 @@
         </w:tc>
         <w:tc>
           <w:tcPr>
-            <w:tcW w:w="434" w:type="pct"/>
+            <w:tcW w:w="414" w:type="pct"/>
             <w:tcBorders>
               <w:top w:val="nil"/>
               <w:left w:val="single" w:sz="2" w:space="0" w:color="auto"/>
@@ -5702,7 +5750,7 @@
         </w:tc>
         <w:tc>
           <w:tcPr>
-            <w:tcW w:w="486" w:type="pct"/>
+            <w:tcW w:w="464" w:type="pct"/>
             <w:tcBorders>
               <w:top w:val="single" w:sz="2" w:space="0" w:color="auto"/>
               <w:left w:val="single" w:sz="2" w:space="0" w:color="auto"/>
@@ -5732,7 +5780,7 @@
         </w:tc>
         <w:tc>
           <w:tcPr>
-            <w:tcW w:w="2231" w:type="pct"/>
+            <w:tcW w:w="2360" w:type="pct"/>
             <w:tcBorders>
               <w:top w:val="nil"/>
               <w:left w:val="single" w:sz="2" w:space="0" w:color="auto"/>
@@ -5769,7 +5817,7 @@
         </w:trPr>
         <w:tc>
           <w:tcPr>
-            <w:tcW w:w="378" w:type="pct"/>
+            <w:tcW w:w="361" w:type="pct"/>
             <w:tcBorders>
               <w:top w:val="nil"/>
               <w:left w:val="single" w:sz="4" w:space="0" w:color="auto"/>
@@ -5792,7 +5840,7 @@
         </w:tc>
         <w:tc>
           <w:tcPr>
-            <w:tcW w:w="1471" w:type="pct"/>
+            <w:tcW w:w="1402" w:type="pct"/>
             <w:tcBorders>
               <w:top w:val="single" w:sz="2" w:space="0" w:color="auto"/>
               <w:left w:val="single" w:sz="2" w:space="0" w:color="auto"/>
@@ -5822,7 +5870,7 @@
         </w:tc>
         <w:tc>
           <w:tcPr>
-            <w:tcW w:w="434" w:type="pct"/>
+            <w:tcW w:w="414" w:type="pct"/>
             <w:tcBorders>
               <w:top w:val="nil"/>
               <w:left w:val="single" w:sz="2" w:space="0" w:color="auto"/>
@@ -5854,7 +5902,7 @@
         </w:tc>
         <w:tc>
           <w:tcPr>
-            <w:tcW w:w="486" w:type="pct"/>
+            <w:tcW w:w="464" w:type="pct"/>
             <w:tcBorders>
               <w:top w:val="single" w:sz="2" w:space="0" w:color="auto"/>
               <w:left w:val="single" w:sz="2" w:space="0" w:color="auto"/>
@@ -5884,7 +5932,7 @@
         </w:tc>
         <w:tc>
           <w:tcPr>
-            <w:tcW w:w="2231" w:type="pct"/>
+            <w:tcW w:w="2360" w:type="pct"/>
             <w:tcBorders>
               <w:top w:val="nil"/>
               <w:left w:val="single" w:sz="2" w:space="0" w:color="auto"/>
@@ -5921,7 +5969,7 @@
         </w:trPr>
         <w:tc>
           <w:tcPr>
-            <w:tcW w:w="378" w:type="pct"/>
+            <w:tcW w:w="361" w:type="pct"/>
             <w:tcBorders>
               <w:top w:val="nil"/>
               <w:left w:val="single" w:sz="4" w:space="0" w:color="auto"/>
@@ -5944,7 +5992,7 @@
         </w:tc>
         <w:tc>
           <w:tcPr>
-            <w:tcW w:w="1471" w:type="pct"/>
+            <w:tcW w:w="1402" w:type="pct"/>
             <w:tcBorders>
               <w:top w:val="single" w:sz="2" w:space="0" w:color="auto"/>
               <w:left w:val="single" w:sz="2" w:space="0" w:color="auto"/>
@@ -5966,7 +6014,7 @@
         </w:tc>
         <w:tc>
           <w:tcPr>
-            <w:tcW w:w="434" w:type="pct"/>
+            <w:tcW w:w="414" w:type="pct"/>
             <w:tcBorders>
               <w:top w:val="nil"/>
               <w:left w:val="single" w:sz="2" w:space="0" w:color="auto"/>
@@ -5998,7 +6046,7 @@
         </w:tc>
         <w:tc>
           <w:tcPr>
-            <w:tcW w:w="486" w:type="pct"/>
+            <w:tcW w:w="464" w:type="pct"/>
             <w:tcBorders>
               <w:top w:val="single" w:sz="2" w:space="0" w:color="auto"/>
               <w:left w:val="single" w:sz="2" w:space="0" w:color="auto"/>
@@ -6028,7 +6076,7 @@
         </w:tc>
         <w:tc>
           <w:tcPr>
-            <w:tcW w:w="2231" w:type="pct"/>
+            <w:tcW w:w="2360" w:type="pct"/>
             <w:tcBorders>
               <w:top w:val="nil"/>
               <w:left w:val="single" w:sz="2" w:space="0" w:color="auto"/>
@@ -6065,7 +6113,7 @@
         </w:trPr>
         <w:tc>
           <w:tcPr>
-            <w:tcW w:w="378" w:type="pct"/>
+            <w:tcW w:w="361" w:type="pct"/>
             <w:tcBorders>
               <w:top w:val="nil"/>
               <w:left w:val="single" w:sz="4" w:space="0" w:color="auto"/>
@@ -6088,7 +6136,7 @@
         </w:tc>
         <w:tc>
           <w:tcPr>
-            <w:tcW w:w="1471" w:type="pct"/>
+            <w:tcW w:w="1402" w:type="pct"/>
             <w:tcBorders>
               <w:top w:val="single" w:sz="2" w:space="0" w:color="auto"/>
               <w:left w:val="single" w:sz="2" w:space="0" w:color="auto"/>
@@ -6110,7 +6158,7 @@
         </w:tc>
         <w:tc>
           <w:tcPr>
-            <w:tcW w:w="434" w:type="pct"/>
+            <w:tcW w:w="414" w:type="pct"/>
             <w:tcBorders>
               <w:top w:val="nil"/>
               <w:left w:val="single" w:sz="2" w:space="0" w:color="auto"/>
@@ -6142,7 +6190,7 @@
         </w:tc>
         <w:tc>
           <w:tcPr>
-            <w:tcW w:w="486" w:type="pct"/>
+            <w:tcW w:w="464" w:type="pct"/>
             <w:tcBorders>
               <w:top w:val="single" w:sz="2" w:space="0" w:color="auto"/>
               <w:left w:val="single" w:sz="2" w:space="0" w:color="auto"/>
@@ -6172,7 +6220,7 @@
         </w:tc>
         <w:tc>
           <w:tcPr>
-            <w:tcW w:w="2231" w:type="pct"/>
+            <w:tcW w:w="2360" w:type="pct"/>
             <w:tcBorders>
               <w:top w:val="nil"/>
               <w:left w:val="single" w:sz="2" w:space="0" w:color="auto"/>
@@ -6209,7 +6257,7 @@
         </w:trPr>
         <w:tc>
           <w:tcPr>
-            <w:tcW w:w="378" w:type="pct"/>
+            <w:tcW w:w="361" w:type="pct"/>
             <w:tcBorders>
               <w:top w:val="nil"/>
               <w:left w:val="single" w:sz="4" w:space="0" w:color="auto"/>
@@ -6232,7 +6280,7 @@
         </w:tc>
         <w:tc>
           <w:tcPr>
-            <w:tcW w:w="1471" w:type="pct"/>
+            <w:tcW w:w="1402" w:type="pct"/>
             <w:tcBorders>
               <w:top w:val="single" w:sz="2" w:space="0" w:color="auto"/>
               <w:left w:val="single" w:sz="2" w:space="0" w:color="auto"/>
@@ -6254,7 +6302,7 @@
         </w:tc>
         <w:tc>
           <w:tcPr>
-            <w:tcW w:w="434" w:type="pct"/>
+            <w:tcW w:w="414" w:type="pct"/>
             <w:tcBorders>
               <w:top w:val="nil"/>
               <w:left w:val="single" w:sz="2" w:space="0" w:color="auto"/>
@@ -6286,7 +6334,7 @@
         </w:tc>
         <w:tc>
           <w:tcPr>
-            <w:tcW w:w="486" w:type="pct"/>
+            <w:tcW w:w="464" w:type="pct"/>
             <w:tcBorders>
               <w:top w:val="single" w:sz="2" w:space="0" w:color="auto"/>
               <w:left w:val="single" w:sz="2" w:space="0" w:color="auto"/>
@@ -6316,7 +6364,7 @@
         </w:tc>
         <w:tc>
           <w:tcPr>
-            <w:tcW w:w="2231" w:type="pct"/>
+            <w:tcW w:w="2360" w:type="pct"/>
             <w:tcBorders>
               <w:top w:val="nil"/>
               <w:left w:val="single" w:sz="2" w:space="0" w:color="auto"/>
@@ -6353,7 +6401,7 @@
         </w:trPr>
         <w:tc>
           <w:tcPr>
-            <w:tcW w:w="378" w:type="pct"/>
+            <w:tcW w:w="361" w:type="pct"/>
             <w:tcBorders>
               <w:top w:val="nil"/>
               <w:left w:val="single" w:sz="4" w:space="0" w:color="auto"/>
@@ -6376,7 +6424,7 @@
         </w:tc>
         <w:tc>
           <w:tcPr>
-            <w:tcW w:w="1471" w:type="pct"/>
+            <w:tcW w:w="1402" w:type="pct"/>
             <w:tcBorders>
               <w:top w:val="single" w:sz="2" w:space="0" w:color="auto"/>
               <w:left w:val="single" w:sz="2" w:space="0" w:color="auto"/>
@@ -6398,7 +6446,7 @@
         </w:tc>
         <w:tc>
           <w:tcPr>
-            <w:tcW w:w="434" w:type="pct"/>
+            <w:tcW w:w="414" w:type="pct"/>
             <w:tcBorders>
               <w:top w:val="nil"/>
               <w:left w:val="single" w:sz="2" w:space="0" w:color="auto"/>
@@ -6430,7 +6478,7 @@
         </w:tc>
         <w:tc>
           <w:tcPr>
-            <w:tcW w:w="486" w:type="pct"/>
+            <w:tcW w:w="464" w:type="pct"/>
             <w:tcBorders>
               <w:top w:val="single" w:sz="2" w:space="0" w:color="auto"/>
               <w:left w:val="single" w:sz="2" w:space="0" w:color="auto"/>
@@ -6460,7 +6508,7 @@
         </w:tc>
         <w:tc>
           <w:tcPr>
-            <w:tcW w:w="2231" w:type="pct"/>
+            <w:tcW w:w="2360" w:type="pct"/>
             <w:tcBorders>
               <w:top w:val="nil"/>
               <w:left w:val="single" w:sz="2" w:space="0" w:color="auto"/>
@@ -6497,7 +6545,7 @@
         </w:trPr>
         <w:tc>
           <w:tcPr>
-            <w:tcW w:w="378" w:type="pct"/>
+            <w:tcW w:w="361" w:type="pct"/>
             <w:tcBorders>
               <w:top w:val="nil"/>
               <w:left w:val="single" w:sz="4" w:space="0" w:color="auto"/>
@@ -6520,7 +6568,7 @@
         </w:tc>
         <w:tc>
           <w:tcPr>
-            <w:tcW w:w="1471" w:type="pct"/>
+            <w:tcW w:w="1402" w:type="pct"/>
             <w:tcBorders>
               <w:top w:val="single" w:sz="2" w:space="0" w:color="auto"/>
               <w:left w:val="single" w:sz="2" w:space="0" w:color="auto"/>
@@ -6542,7 +6590,7 @@
         </w:tc>
         <w:tc>
           <w:tcPr>
-            <w:tcW w:w="434" w:type="pct"/>
+            <w:tcW w:w="414" w:type="pct"/>
             <w:tcBorders>
               <w:top w:val="nil"/>
               <w:left w:val="single" w:sz="2" w:space="0" w:color="auto"/>
@@ -6574,7 +6622,7 @@
         </w:tc>
         <w:tc>
           <w:tcPr>
-            <w:tcW w:w="486" w:type="pct"/>
+            <w:tcW w:w="464" w:type="pct"/>
             <w:tcBorders>
               <w:top w:val="single" w:sz="2" w:space="0" w:color="auto"/>
               <w:left w:val="single" w:sz="2" w:space="0" w:color="auto"/>
@@ -6604,7 +6652,7 @@
         </w:tc>
         <w:tc>
           <w:tcPr>
-            <w:tcW w:w="2231" w:type="pct"/>
+            <w:tcW w:w="2360" w:type="pct"/>
             <w:tcBorders>
               <w:top w:val="nil"/>
               <w:left w:val="single" w:sz="2" w:space="0" w:color="auto"/>
@@ -6641,7 +6689,7 @@
         </w:trPr>
         <w:tc>
           <w:tcPr>
-            <w:tcW w:w="378" w:type="pct"/>
+            <w:tcW w:w="361" w:type="pct"/>
             <w:tcBorders>
               <w:top w:val="nil"/>
               <w:left w:val="single" w:sz="4" w:space="0" w:color="auto"/>
@@ -6664,7 +6712,7 @@
         </w:tc>
         <w:tc>
           <w:tcPr>
-            <w:tcW w:w="1471" w:type="pct"/>
+            <w:tcW w:w="1402" w:type="pct"/>
             <w:tcBorders>
               <w:top w:val="single" w:sz="2" w:space="0" w:color="auto"/>
               <w:left w:val="single" w:sz="2" w:space="0" w:color="auto"/>
@@ -6694,7 +6742,7 @@
         </w:tc>
         <w:tc>
           <w:tcPr>
-            <w:tcW w:w="434" w:type="pct"/>
+            <w:tcW w:w="414" w:type="pct"/>
             <w:tcBorders>
               <w:top w:val="nil"/>
               <w:left w:val="single" w:sz="2" w:space="0" w:color="auto"/>
@@ -6726,7 +6774,7 @@
         </w:tc>
         <w:tc>
           <w:tcPr>
-            <w:tcW w:w="486" w:type="pct"/>
+            <w:tcW w:w="464" w:type="pct"/>
             <w:tcBorders>
               <w:top w:val="single" w:sz="2" w:space="0" w:color="auto"/>
               <w:left w:val="single" w:sz="2" w:space="0" w:color="auto"/>
@@ -6756,7 +6804,7 @@
         </w:tc>
         <w:tc>
           <w:tcPr>
-            <w:tcW w:w="2231" w:type="pct"/>
+            <w:tcW w:w="2360" w:type="pct"/>
             <w:tcBorders>
               <w:top w:val="nil"/>
               <w:left w:val="single" w:sz="2" w:space="0" w:color="auto"/>
@@ -6793,7 +6841,7 @@
         </w:trPr>
         <w:tc>
           <w:tcPr>
-            <w:tcW w:w="378" w:type="pct"/>
+            <w:tcW w:w="361" w:type="pct"/>
             <w:tcBorders>
               <w:top w:val="nil"/>
               <w:left w:val="single" w:sz="4" w:space="0" w:color="auto"/>
@@ -6816,7 +6864,7 @@
         </w:tc>
         <w:tc>
           <w:tcPr>
-            <w:tcW w:w="1471" w:type="pct"/>
+            <w:tcW w:w="1402" w:type="pct"/>
             <w:tcBorders>
               <w:top w:val="single" w:sz="2" w:space="0" w:color="auto"/>
               <w:left w:val="single" w:sz="2" w:space="0" w:color="auto"/>
@@ -6838,7 +6886,7 @@
         </w:tc>
         <w:tc>
           <w:tcPr>
-            <w:tcW w:w="434" w:type="pct"/>
+            <w:tcW w:w="414" w:type="pct"/>
             <w:tcBorders>
               <w:top w:val="nil"/>
               <w:left w:val="single" w:sz="2" w:space="0" w:color="auto"/>
@@ -6870,7 +6918,7 @@
         </w:tc>
         <w:tc>
           <w:tcPr>
-            <w:tcW w:w="486" w:type="pct"/>
+            <w:tcW w:w="464" w:type="pct"/>
             <w:tcBorders>
               <w:top w:val="single" w:sz="2" w:space="0" w:color="auto"/>
               <w:left w:val="single" w:sz="2" w:space="0" w:color="auto"/>
@@ -6900,7 +6948,7 @@
         </w:tc>
         <w:tc>
           <w:tcPr>
-            <w:tcW w:w="2231" w:type="pct"/>
+            <w:tcW w:w="2360" w:type="pct"/>
             <w:tcBorders>
               <w:top w:val="nil"/>
               <w:left w:val="single" w:sz="2" w:space="0" w:color="auto"/>
@@ -6947,7 +6995,7 @@
         </w:trPr>
         <w:tc>
           <w:tcPr>
-            <w:tcW w:w="378" w:type="pct"/>
+            <w:tcW w:w="361" w:type="pct"/>
             <w:tcBorders>
               <w:top w:val="nil"/>
               <w:left w:val="single" w:sz="4" w:space="0" w:color="auto"/>
@@ -6970,7 +7018,7 @@
         </w:tc>
         <w:tc>
           <w:tcPr>
-            <w:tcW w:w="1471" w:type="pct"/>
+            <w:tcW w:w="1402" w:type="pct"/>
             <w:tcBorders>
               <w:top w:val="single" w:sz="2" w:space="0" w:color="auto"/>
               <w:left w:val="single" w:sz="2" w:space="0" w:color="auto"/>
@@ -6992,7 +7040,7 @@
         </w:tc>
         <w:tc>
           <w:tcPr>
-            <w:tcW w:w="434" w:type="pct"/>
+            <w:tcW w:w="414" w:type="pct"/>
             <w:tcBorders>
               <w:top w:val="nil"/>
               <w:left w:val="single" w:sz="2" w:space="0" w:color="auto"/>
@@ -7024,7 +7072,7 @@
         </w:tc>
         <w:tc>
           <w:tcPr>
-            <w:tcW w:w="486" w:type="pct"/>
+            <w:tcW w:w="464" w:type="pct"/>
             <w:tcBorders>
               <w:top w:val="single" w:sz="2" w:space="0" w:color="auto"/>
               <w:left w:val="single" w:sz="2" w:space="0" w:color="auto"/>
@@ -7054,7 +7102,7 @@
         </w:tc>
         <w:tc>
           <w:tcPr>
-            <w:tcW w:w="2231" w:type="pct"/>
+            <w:tcW w:w="2360" w:type="pct"/>
             <w:tcBorders>
               <w:top w:val="nil"/>
               <w:left w:val="single" w:sz="2" w:space="0" w:color="auto"/>
@@ -7091,7 +7139,7 @@
         </w:trPr>
         <w:tc>
           <w:tcPr>
-            <w:tcW w:w="378" w:type="pct"/>
+            <w:tcW w:w="361" w:type="pct"/>
             <w:tcBorders>
               <w:top w:val="nil"/>
               <w:left w:val="single" w:sz="4" w:space="0" w:color="auto"/>
@@ -7114,7 +7162,7 @@
         </w:tc>
         <w:tc>
           <w:tcPr>
-            <w:tcW w:w="1471" w:type="pct"/>
+            <w:tcW w:w="1402" w:type="pct"/>
             <w:tcBorders>
               <w:top w:val="single" w:sz="2" w:space="0" w:color="auto"/>
               <w:left w:val="single" w:sz="2" w:space="0" w:color="auto"/>
@@ -7144,7 +7192,7 @@
         </w:tc>
         <w:tc>
           <w:tcPr>
-            <w:tcW w:w="434" w:type="pct"/>
+            <w:tcW w:w="414" w:type="pct"/>
             <w:tcBorders>
               <w:top w:val="nil"/>
               <w:left w:val="single" w:sz="2" w:space="0" w:color="auto"/>
@@ -7176,7 +7224,7 @@
         </w:tc>
         <w:tc>
           <w:tcPr>
-            <w:tcW w:w="486" w:type="pct"/>
+            <w:tcW w:w="464" w:type="pct"/>
             <w:tcBorders>
               <w:top w:val="single" w:sz="2" w:space="0" w:color="auto"/>
               <w:left w:val="single" w:sz="2" w:space="0" w:color="auto"/>
@@ -7206,7 +7254,7 @@
         </w:tc>
         <w:tc>
           <w:tcPr>
-            <w:tcW w:w="2231" w:type="pct"/>
+            <w:tcW w:w="2360" w:type="pct"/>
             <w:tcBorders>
               <w:top w:val="nil"/>
               <w:left w:val="single" w:sz="2" w:space="0" w:color="auto"/>
@@ -7269,7 +7317,7 @@
         </w:trPr>
         <w:tc>
           <w:tcPr>
-            <w:tcW w:w="378" w:type="pct"/>
+            <w:tcW w:w="361" w:type="pct"/>
             <w:tcBorders>
               <w:top w:val="nil"/>
               <w:left w:val="single" w:sz="4" w:space="0" w:color="auto"/>
@@ -7292,7 +7340,7 @@
         </w:tc>
         <w:tc>
           <w:tcPr>
-            <w:tcW w:w="1471" w:type="pct"/>
+            <w:tcW w:w="1402" w:type="pct"/>
             <w:tcBorders>
               <w:top w:val="single" w:sz="2" w:space="0" w:color="auto"/>
               <w:left w:val="single" w:sz="2" w:space="0" w:color="auto"/>
@@ -7322,7 +7370,7 @@
         </w:tc>
         <w:tc>
           <w:tcPr>
-            <w:tcW w:w="434" w:type="pct"/>
+            <w:tcW w:w="414" w:type="pct"/>
             <w:tcBorders>
               <w:top w:val="nil"/>
               <w:left w:val="single" w:sz="2" w:space="0" w:color="auto"/>
@@ -7354,7 +7402,7 @@
         </w:tc>
         <w:tc>
           <w:tcPr>
-            <w:tcW w:w="486" w:type="pct"/>
+            <w:tcW w:w="464" w:type="pct"/>
             <w:tcBorders>
               <w:top w:val="single" w:sz="2" w:space="0" w:color="auto"/>
               <w:left w:val="single" w:sz="2" w:space="0" w:color="auto"/>
@@ -7384,7 +7432,7 @@
         </w:tc>
         <w:tc>
           <w:tcPr>
-            <w:tcW w:w="2231" w:type="pct"/>
+            <w:tcW w:w="2360" w:type="pct"/>
             <w:tcBorders>
               <w:top w:val="nil"/>
               <w:left w:val="single" w:sz="2" w:space="0" w:color="auto"/>
@@ -7439,7 +7487,7 @@
         </w:trPr>
         <w:tc>
           <w:tcPr>
-            <w:tcW w:w="378" w:type="pct"/>
+            <w:tcW w:w="361" w:type="pct"/>
             <w:tcBorders>
               <w:top w:val="nil"/>
               <w:left w:val="single" w:sz="4" w:space="0" w:color="auto"/>
@@ -7462,7 +7510,7 @@
         </w:tc>
         <w:tc>
           <w:tcPr>
-            <w:tcW w:w="1471" w:type="pct"/>
+            <w:tcW w:w="1402" w:type="pct"/>
             <w:tcBorders>
               <w:top w:val="single" w:sz="2" w:space="0" w:color="auto"/>
               <w:left w:val="single" w:sz="2" w:space="0" w:color="auto"/>
@@ -7492,7 +7540,7 @@
         </w:tc>
         <w:tc>
           <w:tcPr>
-            <w:tcW w:w="434" w:type="pct"/>
+            <w:tcW w:w="414" w:type="pct"/>
             <w:tcBorders>
               <w:top w:val="nil"/>
               <w:left w:val="single" w:sz="2" w:space="0" w:color="auto"/>
@@ -7524,7 +7572,7 @@
         </w:tc>
         <w:tc>
           <w:tcPr>
-            <w:tcW w:w="486" w:type="pct"/>
+            <w:tcW w:w="464" w:type="pct"/>
             <w:tcBorders>
               <w:top w:val="single" w:sz="2" w:space="0" w:color="auto"/>
               <w:left w:val="single" w:sz="2" w:space="0" w:color="auto"/>
@@ -7554,7 +7602,7 @@
         </w:tc>
         <w:tc>
           <w:tcPr>
-            <w:tcW w:w="2231" w:type="pct"/>
+            <w:tcW w:w="2360" w:type="pct"/>
             <w:tcBorders>
               <w:top w:val="nil"/>
               <w:left w:val="single" w:sz="2" w:space="0" w:color="auto"/>
@@ -7609,7 +7657,7 @@
         </w:trPr>
         <w:tc>
           <w:tcPr>
-            <w:tcW w:w="378" w:type="pct"/>
+            <w:tcW w:w="361" w:type="pct"/>
             <w:tcBorders>
               <w:top w:val="nil"/>
               <w:left w:val="single" w:sz="4" w:space="0" w:color="auto"/>
@@ -7632,7 +7680,7 @@
         </w:tc>
         <w:tc>
           <w:tcPr>
-            <w:tcW w:w="1471" w:type="pct"/>
+            <w:tcW w:w="1402" w:type="pct"/>
             <w:tcBorders>
               <w:top w:val="single" w:sz="2" w:space="0" w:color="auto"/>
               <w:left w:val="single" w:sz="2" w:space="0" w:color="auto"/>
@@ -7654,7 +7702,7 @@
         </w:tc>
         <w:tc>
           <w:tcPr>
-            <w:tcW w:w="434" w:type="pct"/>
+            <w:tcW w:w="414" w:type="pct"/>
             <w:tcBorders>
               <w:top w:val="nil"/>
               <w:left w:val="single" w:sz="2" w:space="0" w:color="auto"/>
@@ -7686,7 +7734,7 @@
         </w:tc>
         <w:tc>
           <w:tcPr>
-            <w:tcW w:w="486" w:type="pct"/>
+            <w:tcW w:w="464" w:type="pct"/>
             <w:tcBorders>
               <w:top w:val="single" w:sz="2" w:space="0" w:color="auto"/>
               <w:left w:val="single" w:sz="2" w:space="0" w:color="auto"/>
@@ -7716,7 +7764,7 @@
         </w:tc>
         <w:tc>
           <w:tcPr>
-            <w:tcW w:w="2231" w:type="pct"/>
+            <w:tcW w:w="2360" w:type="pct"/>
             <w:tcBorders>
               <w:top w:val="nil"/>
               <w:left w:val="single" w:sz="2" w:space="0" w:color="auto"/>
@@ -7753,7 +7801,7 @@
         </w:trPr>
         <w:tc>
           <w:tcPr>
-            <w:tcW w:w="378" w:type="pct"/>
+            <w:tcW w:w="361" w:type="pct"/>
             <w:tcBorders>
               <w:top w:val="nil"/>
               <w:left w:val="single" w:sz="4" w:space="0" w:color="auto"/>
@@ -7776,7 +7824,7 @@
         </w:tc>
         <w:tc>
           <w:tcPr>
-            <w:tcW w:w="1471" w:type="pct"/>
+            <w:tcW w:w="1402" w:type="pct"/>
             <w:tcBorders>
               <w:top w:val="single" w:sz="2" w:space="0" w:color="auto"/>
               <w:left w:val="single" w:sz="2" w:space="0" w:color="auto"/>
@@ -7798,7 +7846,7 @@
         </w:tc>
         <w:tc>
           <w:tcPr>
-            <w:tcW w:w="434" w:type="pct"/>
+            <w:tcW w:w="414" w:type="pct"/>
             <w:tcBorders>
               <w:top w:val="nil"/>
               <w:left w:val="single" w:sz="2" w:space="0" w:color="auto"/>
@@ -7838,7 +7886,7 @@
         </w:tc>
         <w:tc>
           <w:tcPr>
-            <w:tcW w:w="486" w:type="pct"/>
+            <w:tcW w:w="464" w:type="pct"/>
             <w:tcBorders>
               <w:top w:val="single" w:sz="2" w:space="0" w:color="auto"/>
               <w:left w:val="single" w:sz="2" w:space="0" w:color="auto"/>
@@ -7868,7 +7916,7 @@
         </w:tc>
         <w:tc>
           <w:tcPr>
-            <w:tcW w:w="2231" w:type="pct"/>
+            <w:tcW w:w="2360" w:type="pct"/>
             <w:tcBorders>
               <w:top w:val="nil"/>
               <w:left w:val="single" w:sz="2" w:space="0" w:color="auto"/>
@@ -7932,7 +7980,7 @@
         </w:trPr>
         <w:tc>
           <w:tcPr>
-            <w:tcW w:w="378" w:type="pct"/>
+            <w:tcW w:w="361" w:type="pct"/>
             <w:tcBorders>
               <w:top w:val="nil"/>
               <w:left w:val="single" w:sz="4" w:space="0" w:color="auto"/>
@@ -7955,7 +8003,7 @@
         </w:tc>
         <w:tc>
           <w:tcPr>
-            <w:tcW w:w="1471" w:type="pct"/>
+            <w:tcW w:w="1402" w:type="pct"/>
             <w:tcBorders>
               <w:top w:val="single" w:sz="2" w:space="0" w:color="auto"/>
               <w:left w:val="single" w:sz="2" w:space="0" w:color="auto"/>
@@ -7977,7 +8025,7 @@
         </w:tc>
         <w:tc>
           <w:tcPr>
-            <w:tcW w:w="434" w:type="pct"/>
+            <w:tcW w:w="414" w:type="pct"/>
             <w:tcBorders>
               <w:top w:val="nil"/>
               <w:left w:val="single" w:sz="2" w:space="0" w:color="auto"/>
@@ -8017,7 +8065,7 @@
         </w:tc>
         <w:tc>
           <w:tcPr>
-            <w:tcW w:w="486" w:type="pct"/>
+            <w:tcW w:w="464" w:type="pct"/>
             <w:tcBorders>
               <w:top w:val="single" w:sz="2" w:space="0" w:color="auto"/>
               <w:left w:val="single" w:sz="2" w:space="0" w:color="auto"/>
@@ -8047,7 +8095,7 @@
         </w:tc>
         <w:tc>
           <w:tcPr>
-            <w:tcW w:w="2231" w:type="pct"/>
+            <w:tcW w:w="2360" w:type="pct"/>
             <w:tcBorders>
               <w:top w:val="nil"/>
               <w:left w:val="single" w:sz="2" w:space="0" w:color="auto"/>
@@ -11479,7 +11527,7 @@
   <w:style w:type="paragraph" w:default="1" w:styleId="Normal">
     <w:name w:val="Normal"/>
     <w:qFormat/>
-    <w:rsid w:val="006D4672"/>
+    <w:rsid w:val="00B62355"/>
   </w:style>
   <w:style w:type="paragraph" w:styleId="Heading1">
     <w:name w:val="heading 1"/>
@@ -11599,7 +11647,7 @@
     <w:uiPriority w:val="1"/>
     <w:semiHidden/>
     <w:unhideWhenUsed/>
-    <w:rsid w:val="006D4672"/>
+    <w:rsid w:val="00B62355"/>
   </w:style>
   <w:style w:type="table" w:default="1" w:styleId="TableNormal">
     <w:name w:val="Normal Table"/>
@@ -11621,7 +11669,7 @@
     <w:uiPriority w:val="99"/>
     <w:semiHidden/>
     <w:unhideWhenUsed/>
-    <w:rsid w:val="006D4672"/>
+    <w:rsid w:val="00B62355"/>
   </w:style>
   <w:style w:type="paragraph" w:styleId="ListParagraph">
     <w:name w:val="List Paragraph"/>
@@ -12398,7 +12446,7 @@
 </file>
 
 <file path=customXml/itemProps1.xml><?xml version="1.0" encoding="utf-8"?>
-<ds:datastoreItem xmlns:ds="http://schemas.openxmlformats.org/officeDocument/2006/customXml" ds:itemID="{274C006D-BD78-4B19-94E4-87CDE59FD887}">
+<ds:datastoreItem xmlns:ds="http://schemas.openxmlformats.org/officeDocument/2006/customXml" ds:itemID="{B60CCD0D-5D59-45F3-96CC-3A2D86CC80EF}">
   <ds:schemaRefs>
     <ds:schemaRef ds:uri="http://schemas.openxmlformats.org/officeDocument/2006/bibliography"/>
   </ds:schemaRefs>

</xml_diff>